<commit_message>
Adding Diploma alfa version
</commit_message>
<xml_diff>
--- a/Diplomayin.docx
+++ b/Diplomayin.docx
@@ -4,43 +4,7 @@
   <w:body>
     <w:p>
       <w:pPr>
-        <w:rPr>
-          <w:rFonts w:ascii="Sylfaen" w:hAnsi="Sylfaen"/>
-          <w:b/>
-          <w:sz w:val="24"/>
-          <w:szCs w:val="24"/>
-          <w:lang w:val="hy-AM"/>
-        </w:rPr>
-      </w:pPr>
-      <w:r>
-        <w:rPr>
-          <w:sz w:val="24"/>
-          <w:szCs w:val="24"/>
-        </w:rPr>
-        <w:tab/>
-      </w:r>
-      <w:r>
-        <w:rPr>
-          <w:sz w:val="24"/>
-          <w:szCs w:val="24"/>
-        </w:rPr>
-        <w:tab/>
-      </w:r>
-      <w:r>
-        <w:rPr>
-          <w:sz w:val="24"/>
-          <w:szCs w:val="24"/>
-        </w:rPr>
-        <w:tab/>
-      </w:r>
-      <w:r>
-        <w:rPr>
-          <w:sz w:val="24"/>
-          <w:szCs w:val="24"/>
-        </w:rPr>
-        <w:tab/>
-      </w:r>
-      <w:r>
+        <w:jc w:val="center"/>
         <w:rPr>
           <w:rFonts w:ascii="Sylfaen" w:hAnsi="Sylfaen"/>
           <w:b/>
@@ -48,11 +12,21 @@
           <w:szCs w:val="24"/>
           <w:lang w:val="hy-AM"/>
         </w:rPr>
-        <w:t xml:space="preserve">Դիպլոմային </w:t>
-      </w:r>
-    </w:p>
-    <w:p>
-      <w:pPr>
+      </w:pPr>
+      <w:r>
+        <w:rPr>
+          <w:rFonts w:ascii="Sylfaen" w:hAnsi="Sylfaen"/>
+          <w:b/>
+          <w:sz w:val="28"/>
+          <w:szCs w:val="24"/>
+          <w:lang w:val="hy-AM"/>
+        </w:rPr>
+        <w:t>Ներածություն</w:t>
+      </w:r>
+    </w:p>
+    <w:p>
+      <w:pPr>
+        <w:jc w:val="center"/>
         <w:rPr>
           <w:rFonts w:ascii="Sylfaen" w:hAnsi="Sylfaen"/>
           <w:sz w:val="24"/>
@@ -63,250 +37,9 @@
     </w:p>
     <w:p>
       <w:pPr>
-        <w:rPr>
-          <w:rFonts w:ascii="Sylfaen" w:hAnsi="Sylfaen"/>
-          <w:sz w:val="24"/>
-          <w:szCs w:val="24"/>
-          <w:lang w:val="hy-AM"/>
-        </w:rPr>
-      </w:pPr>
-    </w:p>
-    <w:p>
-      <w:pPr>
-        <w:rPr>
-          <w:rFonts w:ascii="Sylfaen" w:hAnsi="Sylfaen"/>
-          <w:sz w:val="24"/>
-          <w:szCs w:val="24"/>
-          <w:lang w:val="hy-AM"/>
-        </w:rPr>
-      </w:pPr>
-    </w:p>
-    <w:p>
-      <w:pPr>
-        <w:rPr>
-          <w:rFonts w:ascii="Sylfaen" w:hAnsi="Sylfaen"/>
-          <w:sz w:val="24"/>
-          <w:szCs w:val="24"/>
-          <w:lang w:val="hy-AM"/>
-        </w:rPr>
-      </w:pPr>
-    </w:p>
-    <w:p>
-      <w:pPr>
-        <w:rPr>
-          <w:rFonts w:ascii="Sylfaen" w:hAnsi="Sylfaen"/>
-          <w:sz w:val="24"/>
-          <w:szCs w:val="24"/>
-          <w:lang w:val="hy-AM"/>
-        </w:rPr>
-      </w:pPr>
-    </w:p>
-    <w:p>
-      <w:pPr>
-        <w:rPr>
-          <w:rFonts w:ascii="Sylfaen" w:hAnsi="Sylfaen"/>
-          <w:sz w:val="24"/>
-          <w:szCs w:val="24"/>
-          <w:lang w:val="hy-AM"/>
-        </w:rPr>
-      </w:pPr>
-    </w:p>
-    <w:p>
-      <w:pPr>
-        <w:rPr>
-          <w:rFonts w:ascii="Sylfaen" w:hAnsi="Sylfaen"/>
-          <w:sz w:val="24"/>
-          <w:szCs w:val="24"/>
-          <w:lang w:val="hy-AM"/>
-        </w:rPr>
-      </w:pPr>
-    </w:p>
-    <w:p>
-      <w:pPr>
-        <w:rPr>
-          <w:rFonts w:ascii="Sylfaen" w:hAnsi="Sylfaen"/>
-          <w:sz w:val="24"/>
-          <w:szCs w:val="24"/>
-          <w:lang w:val="hy-AM"/>
-        </w:rPr>
-      </w:pPr>
-    </w:p>
-    <w:p>
-      <w:pPr>
-        <w:rPr>
-          <w:rFonts w:ascii="Sylfaen" w:hAnsi="Sylfaen"/>
-          <w:sz w:val="24"/>
-          <w:szCs w:val="24"/>
-          <w:lang w:val="hy-AM"/>
-        </w:rPr>
-      </w:pPr>
-    </w:p>
-    <w:p>
-      <w:pPr>
-        <w:rPr>
-          <w:rFonts w:ascii="Sylfaen" w:hAnsi="Sylfaen"/>
-          <w:sz w:val="24"/>
-          <w:szCs w:val="24"/>
-          <w:lang w:val="hy-AM"/>
-        </w:rPr>
-      </w:pPr>
-    </w:p>
-    <w:p>
-      <w:pPr>
-        <w:rPr>
-          <w:rFonts w:ascii="Sylfaen" w:hAnsi="Sylfaen"/>
-          <w:sz w:val="24"/>
-          <w:szCs w:val="24"/>
-          <w:lang w:val="hy-AM"/>
-        </w:rPr>
-      </w:pPr>
-    </w:p>
-    <w:p>
-      <w:pPr>
-        <w:rPr>
-          <w:rFonts w:ascii="Sylfaen" w:hAnsi="Sylfaen"/>
-          <w:sz w:val="24"/>
-          <w:szCs w:val="24"/>
-          <w:lang w:val="hy-AM"/>
-        </w:rPr>
-      </w:pPr>
-    </w:p>
-    <w:p>
-      <w:pPr>
-        <w:rPr>
-          <w:rFonts w:ascii="Sylfaen" w:hAnsi="Sylfaen"/>
-          <w:sz w:val="24"/>
-          <w:szCs w:val="24"/>
-          <w:lang w:val="hy-AM"/>
-        </w:rPr>
-      </w:pPr>
-    </w:p>
-    <w:p>
-      <w:pPr>
-        <w:rPr>
-          <w:rFonts w:ascii="Sylfaen" w:hAnsi="Sylfaen"/>
-          <w:sz w:val="24"/>
-          <w:szCs w:val="24"/>
-          <w:lang w:val="hy-AM"/>
-        </w:rPr>
-      </w:pPr>
-    </w:p>
-    <w:p>
-      <w:pPr>
-        <w:rPr>
-          <w:rFonts w:ascii="Sylfaen" w:hAnsi="Sylfaen"/>
-          <w:sz w:val="24"/>
-          <w:szCs w:val="24"/>
-          <w:lang w:val="hy-AM"/>
-        </w:rPr>
-      </w:pPr>
-    </w:p>
-    <w:p>
-      <w:pPr>
-        <w:rPr>
-          <w:rFonts w:ascii="Sylfaen" w:hAnsi="Sylfaen"/>
-          <w:sz w:val="24"/>
-          <w:szCs w:val="24"/>
-          <w:lang w:val="hy-AM"/>
-        </w:rPr>
-      </w:pPr>
-    </w:p>
-    <w:p>
-      <w:pPr>
-        <w:rPr>
-          <w:rFonts w:ascii="Sylfaen" w:hAnsi="Sylfaen"/>
-          <w:sz w:val="24"/>
-          <w:szCs w:val="24"/>
-          <w:lang w:val="hy-AM"/>
-        </w:rPr>
-      </w:pPr>
-    </w:p>
-    <w:p>
-      <w:pPr>
-        <w:rPr>
-          <w:rFonts w:ascii="Sylfaen" w:hAnsi="Sylfaen"/>
-          <w:sz w:val="24"/>
-          <w:szCs w:val="24"/>
-          <w:lang w:val="hy-AM"/>
-        </w:rPr>
-      </w:pPr>
-    </w:p>
-    <w:p>
-      <w:pPr>
-        <w:rPr>
-          <w:rFonts w:ascii="Sylfaen" w:hAnsi="Sylfaen"/>
-          <w:sz w:val="24"/>
-          <w:szCs w:val="24"/>
-          <w:lang w:val="hy-AM"/>
-        </w:rPr>
-      </w:pPr>
-    </w:p>
-    <w:p>
-      <w:pPr>
-        <w:rPr>
-          <w:rFonts w:ascii="Sylfaen" w:hAnsi="Sylfaen"/>
-          <w:sz w:val="24"/>
-          <w:szCs w:val="24"/>
-          <w:lang w:val="hy-AM"/>
-        </w:rPr>
-      </w:pPr>
-    </w:p>
-    <w:p>
-      <w:pPr>
-        <w:rPr>
-          <w:rFonts w:ascii="Sylfaen" w:hAnsi="Sylfaen"/>
-          <w:sz w:val="24"/>
-          <w:szCs w:val="24"/>
-          <w:lang w:val="hy-AM"/>
-        </w:rPr>
-      </w:pPr>
-    </w:p>
-    <w:p>
-      <w:pPr>
-        <w:rPr>
-          <w:rFonts w:ascii="Sylfaen" w:hAnsi="Sylfaen"/>
-          <w:sz w:val="24"/>
-          <w:szCs w:val="24"/>
-          <w:lang w:val="hy-AM"/>
-        </w:rPr>
-      </w:pPr>
-    </w:p>
-    <w:p>
-      <w:pPr>
-        <w:rPr>
-          <w:rFonts w:ascii="Sylfaen" w:hAnsi="Sylfaen"/>
-          <w:sz w:val="24"/>
-          <w:szCs w:val="24"/>
-          <w:lang w:val="hy-AM"/>
-        </w:rPr>
-      </w:pPr>
-    </w:p>
-    <w:p>
-      <w:pPr>
-        <w:rPr>
-          <w:rFonts w:ascii="Sylfaen" w:hAnsi="Sylfaen"/>
-          <w:sz w:val="24"/>
-          <w:szCs w:val="24"/>
-          <w:lang w:val="hy-AM"/>
-        </w:rPr>
-      </w:pPr>
-    </w:p>
-    <w:p>
-      <w:pPr>
         <w:jc w:val="center"/>
         <w:rPr>
           <w:rFonts w:ascii="Sylfaen" w:hAnsi="Sylfaen"/>
-          <w:sz w:val="24"/>
-          <w:szCs w:val="24"/>
-          <w:lang w:val="hy-AM"/>
-        </w:rPr>
-      </w:pPr>
-    </w:p>
-    <w:p>
-      <w:pPr>
-        <w:jc w:val="center"/>
-        <w:rPr>
-          <w:rFonts w:ascii="Sylfaen" w:hAnsi="Sylfaen"/>
           <w:b/>
           <w:sz w:val="32"/>
           <w:szCs w:val="24"/>
@@ -321,113 +54,17 @@
           <w:szCs w:val="24"/>
           <w:lang w:val="hy-AM"/>
         </w:rPr>
-        <w:lastRenderedPageBreak/>
-        <w:t>Ձևաբանական պատկերի մշակման</w:t>
-      </w:r>
-    </w:p>
-    <w:p>
-      <w:pPr>
+        <w:t>Մորֆոլոգիական</w:t>
+      </w:r>
+      <w:r>
         <w:rPr>
           <w:rFonts w:ascii="Sylfaen" w:hAnsi="Sylfaen"/>
           <w:b/>
-          <w:color w:val="FF0000"/>
-          <w:sz w:val="32"/>
-          <w:szCs w:val="24"/>
-          <w:lang w:val="hy-AM"/>
-        </w:rPr>
-      </w:pPr>
-      <w:r>
-        <w:rPr>
-          <w:rFonts w:ascii="Sylfaen" w:hAnsi="Sylfaen"/>
-          <w:b/>
-          <w:color w:val="FF0000"/>
-          <w:sz w:val="32"/>
-          <w:szCs w:val="24"/>
-          <w:lang w:val="hy-AM"/>
-        </w:rPr>
-        <w:tab/>
-      </w:r>
-      <w:r>
-        <w:rPr>
-          <w:rFonts w:ascii="Sylfaen" w:hAnsi="Sylfaen"/>
-          <w:b/>
-          <w:color w:val="FF0000"/>
-          <w:sz w:val="32"/>
-          <w:szCs w:val="24"/>
-          <w:lang w:val="hy-AM"/>
-        </w:rPr>
-        <w:tab/>
-      </w:r>
-      <w:r>
-        <w:rPr>
-          <w:rFonts w:ascii="Sylfaen" w:hAnsi="Sylfaen"/>
-          <w:b/>
-          <w:color w:val="FF0000"/>
-          <w:sz w:val="32"/>
-          <w:szCs w:val="24"/>
-          <w:lang w:val="hy-AM"/>
-        </w:rPr>
-        <w:tab/>
-      </w:r>
-      <w:r>
-        <w:rPr>
-          <w:rFonts w:ascii="Sylfaen" w:hAnsi="Sylfaen"/>
-          <w:b/>
-          <w:color w:val="FF0000"/>
-          <w:sz w:val="32"/>
-          <w:szCs w:val="24"/>
-          <w:lang w:val="hy-AM"/>
-        </w:rPr>
-        <w:tab/>
-      </w:r>
-      <w:r>
-        <w:rPr>
-          <w:rFonts w:ascii="Sylfaen" w:hAnsi="Sylfaen"/>
-          <w:b/>
-          <w:color w:val="FF0000"/>
-          <w:sz w:val="32"/>
-          <w:szCs w:val="24"/>
-        </w:rPr>
-        <w:t>@M</w:t>
-      </w:r>
-      <w:r>
-        <w:rPr>
-          <w:rFonts w:ascii="Sylfaen" w:hAnsi="Sylfaen"/>
-          <w:b/>
-          <w:color w:val="FF0000"/>
-          <w:sz w:val="32"/>
-          <w:szCs w:val="24"/>
-          <w:lang w:val="hy-AM"/>
-        </w:rPr>
-        <w:t>orphological image processing</w:t>
-      </w:r>
-    </w:p>
-    <w:p>
-      <w:pPr>
-        <w:rPr>
-          <w:rFonts w:ascii="Sylfaen" w:hAnsi="Sylfaen"/>
-          <w:sz w:val="24"/>
-          <w:szCs w:val="24"/>
-          <w:lang w:val="hy-AM"/>
-        </w:rPr>
-      </w:pPr>
-      <w:r>
-        <w:rPr>
-          <w:rFonts w:ascii="Sylfaen" w:hAnsi="Sylfaen"/>
-          <w:sz w:val="24"/>
-          <w:szCs w:val="24"/>
-          <w:lang w:val="hy-AM"/>
-        </w:rPr>
-        <w:tab/>
-      </w:r>
-      <w:r>
-        <w:rPr>
-          <w:rFonts w:ascii="Sylfaen" w:hAnsi="Sylfaen"/>
-          <w:sz w:val="24"/>
-          <w:szCs w:val="24"/>
-          <w:lang w:val="hy-AM"/>
-        </w:rPr>
-        <w:tab/>
+          <w:sz w:val="32"/>
+          <w:szCs w:val="24"/>
+          <w:lang w:val="hy-AM"/>
+        </w:rPr>
+        <w:t xml:space="preserve"> պատկերի մշակման</w:t>
       </w:r>
     </w:p>
     <w:p>
@@ -503,32 +140,6 @@
         </w:rPr>
         <w:t xml:space="preserve"> </w:t>
       </w:r>
-      <w:r>
-        <w:rPr>
-          <w:rFonts w:ascii="Sylfaen" w:hAnsi="Sylfaen"/>
-          <w:sz w:val="24"/>
-          <w:szCs w:val="24"/>
-        </w:rPr>
-        <w:t>(@</w:t>
-      </w:r>
-      <w:r>
-        <w:rPr>
-          <w:rFonts w:ascii="Sylfaen" w:hAnsi="Sylfaen"/>
-          <w:color w:val="FF0000"/>
-          <w:sz w:val="24"/>
-          <w:szCs w:val="24"/>
-          <w:lang w:val="hy-AM"/>
-        </w:rPr>
-        <w:t>erosion</w:t>
-      </w:r>
-      <w:r>
-        <w:rPr>
-          <w:rFonts w:ascii="Sylfaen" w:hAnsi="Sylfaen"/>
-          <w:sz w:val="24"/>
-          <w:szCs w:val="24"/>
-        </w:rPr>
-        <w:t>)</w:t>
-      </w:r>
     </w:p>
     <w:p>
       <w:pPr>
@@ -543,42 +154,16 @@
           <w:szCs w:val="24"/>
         </w:rPr>
       </w:pPr>
+      <w:proofErr w:type="spellStart"/>
       <w:r>
         <w:rPr>
           <w:rFonts w:ascii="Sylfaen" w:hAnsi="Sylfaen"/>
           <w:sz w:val="24"/>
           <w:szCs w:val="24"/>
-          <w:lang w:val="hy-AM"/>
-        </w:rPr>
-        <w:t>երկարացում (</w:t>
-      </w:r>
-      <w:r>
-        <w:rPr>
-          <w:rFonts w:ascii="Sylfaen" w:hAnsi="Sylfaen"/>
-          <w:sz w:val="24"/>
-          <w:szCs w:val="24"/>
-        </w:rPr>
-        <w:t>@</w:t>
-      </w:r>
-      <w:r>
-        <w:rPr>
-          <w:rFonts w:ascii="Sylfaen" w:hAnsi="Sylfaen"/>
-          <w:color w:val="FF0000"/>
-          <w:sz w:val="24"/>
-          <w:szCs w:val="24"/>
-          <w:lang w:val="hy-AM"/>
-        </w:rPr>
-        <w:t>dilation</w:t>
-      </w:r>
-      <w:r>
-        <w:rPr>
-          <w:rFonts w:ascii="Sylfaen" w:hAnsi="Sylfaen"/>
-          <w:sz w:val="24"/>
-          <w:szCs w:val="24"/>
-          <w:lang w:val="hy-AM"/>
-        </w:rPr>
-        <w:t>)</w:t>
-      </w:r>
+        </w:rPr>
+        <w:t>ընդլայնում</w:t>
+      </w:r>
+      <w:proofErr w:type="spellEnd"/>
     </w:p>
     <w:p>
       <w:pPr>
@@ -602,31 +187,6 @@
         </w:rPr>
         <w:t xml:space="preserve">բացում </w:t>
       </w:r>
-      <w:r>
-        <w:rPr>
-          <w:rFonts w:ascii="Sylfaen" w:hAnsi="Sylfaen"/>
-          <w:sz w:val="24"/>
-          <w:szCs w:val="24"/>
-        </w:rPr>
-        <w:t>(@</w:t>
-      </w:r>
-      <w:r>
-        <w:rPr>
-          <w:rFonts w:ascii="Sylfaen" w:hAnsi="Sylfaen"/>
-          <w:color w:val="FF0000"/>
-          <w:sz w:val="24"/>
-          <w:szCs w:val="24"/>
-        </w:rPr>
-        <w:t>opening</w:t>
-      </w:r>
-      <w:r>
-        <w:rPr>
-          <w:rFonts w:ascii="Sylfaen" w:hAnsi="Sylfaen"/>
-          <w:sz w:val="24"/>
-          <w:szCs w:val="24"/>
-        </w:rPr>
-        <w:t>)</w:t>
-      </w:r>
     </w:p>
     <w:p>
       <w:pPr>
@@ -656,24 +216,7 @@
           <w:sz w:val="24"/>
           <w:szCs w:val="24"/>
         </w:rPr>
-        <w:t xml:space="preserve"> (@</w:t>
-      </w:r>
-      <w:r>
-        <w:rPr>
-          <w:rFonts w:ascii="Sylfaen" w:hAnsi="Sylfaen"/>
-          <w:color w:val="FF0000"/>
-          <w:sz w:val="24"/>
-          <w:szCs w:val="24"/>
-        </w:rPr>
-        <w:t>closing</w:t>
-      </w:r>
-      <w:r>
-        <w:rPr>
-          <w:rFonts w:ascii="Sylfaen" w:hAnsi="Sylfaen"/>
-          <w:sz w:val="24"/>
-          <w:szCs w:val="24"/>
-        </w:rPr>
-        <w:t>)</w:t>
+        <w:t xml:space="preserve"> </w:t>
       </w:r>
     </w:p>
     <w:p>
@@ -693,14 +236,6 @@
       <w:r>
         <w:rPr>
           <w:rFonts w:ascii="Sylfaen" w:hAnsi="Sylfaen"/>
-          <w:sz w:val="24"/>
-          <w:szCs w:val="24"/>
-        </w:rPr>
-        <w:t>@</w:t>
-      </w:r>
-      <w:r>
-        <w:rPr>
-          <w:rFonts w:ascii="Sylfaen" w:hAnsi="Sylfaen"/>
           <w:color w:val="FF0000"/>
           <w:sz w:val="24"/>
           <w:szCs w:val="24"/>
@@ -921,7 +456,26 @@
           <w:szCs w:val="24"/>
           <w:lang w:val="hy-AM"/>
         </w:rPr>
-        <w:t>Ձևաբանական մաթեմատիկան մի լեզու է որը բաղկացած է թեորեմների ցանցից։  Պ</w:t>
+        <w:t>Մորֆոլոգիան</w:t>
+      </w:r>
+      <w:r>
+        <w:rPr>
+          <w:rFonts w:ascii="Sylfaen" w:hAnsi="Sylfaen"/>
+          <w:b/>
+          <w:sz w:val="32"/>
+          <w:szCs w:val="24"/>
+          <w:lang w:val="hy-AM"/>
+        </w:rPr>
+        <w:t xml:space="preserve"> </w:t>
+      </w:r>
+      <w:r>
+        <w:rPr>
+          <w:rFonts w:ascii="Sylfaen" w:hAnsi="Sylfaen"/>
+          <w:sz w:val="32"/>
+          <w:szCs w:val="24"/>
+          <w:lang w:val="hy-AM"/>
+        </w:rPr>
+        <w:t>մաթեմատիկան մի լեզու է որը բաղկացած է թեորեմների ցանցից։  Պ</w:t>
       </w:r>
       <w:r>
         <w:rPr>
@@ -939,7 +493,25 @@
           <w:szCs w:val="24"/>
           <w:lang w:val="hy-AM"/>
         </w:rPr>
-        <w:t xml:space="preserve"> խնդիրների լուծմանն մեջ մեծ ներդրում ունի ձևաբանական մաթեմատիկան</w:t>
+        <w:t xml:space="preserve"> խնդիրների լուծման մեջ մեծ ներդրում ունի </w:t>
+      </w:r>
+      <w:r>
+        <w:rPr>
+          <w:rFonts w:ascii="Sylfaen" w:hAnsi="Sylfaen"/>
+          <w:sz w:val="32"/>
+          <w:szCs w:val="24"/>
+          <w:lang w:val="hy-AM"/>
+        </w:rPr>
+        <w:t>մորֆոլոգիական</w:t>
+      </w:r>
+      <w:r>
+        <w:rPr>
+          <w:rFonts w:ascii="Sylfaen" w:hAnsi="Sylfaen"/>
+          <w:sz w:val="32"/>
+          <w:szCs w:val="24"/>
+          <w:lang w:val="hy-AM"/>
+        </w:rPr>
+        <w:t xml:space="preserve"> մաթեմատիկան</w:t>
       </w:r>
       <w:r>
         <w:rPr>
@@ -1733,7 +1305,61 @@
           <w:szCs w:val="24"/>
           <w:lang w:val="hy-AM"/>
         </w:rPr>
-        <w:t xml:space="preserve">ն մեզ իրենից ներկայացնում է պիքսելների հավաքածու որը բնորոշում է նկարի մեջի օբյեկտը ապա  </w:t>
+        <w:t>ն իրենից ներկայացնում է պիքսելների հավաքածու</w:t>
+      </w:r>
+      <w:r>
+        <w:rPr>
+          <w:rFonts w:ascii="Sylfaen" w:hAnsi="Sylfaen"/>
+          <w:sz w:val="32"/>
+          <w:szCs w:val="24"/>
+          <w:lang w:val="hy-AM"/>
+        </w:rPr>
+        <w:t xml:space="preserve">, </w:t>
+      </w:r>
+      <w:r>
+        <w:rPr>
+          <w:rFonts w:ascii="Sylfaen" w:hAnsi="Sylfaen"/>
+          <w:sz w:val="32"/>
+          <w:szCs w:val="24"/>
+          <w:lang w:val="hy-AM"/>
+        </w:rPr>
+        <w:t xml:space="preserve">որը բնորոշում է նկարի </w:t>
+      </w:r>
+      <w:r>
+        <w:rPr>
+          <w:rFonts w:ascii="Sylfaen" w:hAnsi="Sylfaen"/>
+          <w:sz w:val="32"/>
+          <w:szCs w:val="24"/>
+          <w:lang w:val="hy-AM"/>
+        </w:rPr>
+        <w:t>մ</w:t>
+      </w:r>
+      <w:r>
+        <w:rPr>
+          <w:rFonts w:ascii="Sylfaen" w:hAnsi="Sylfaen"/>
+          <w:sz w:val="32"/>
+          <w:szCs w:val="24"/>
+          <w:lang w:val="hy-AM"/>
+        </w:rPr>
+        <w:t>ի</w:t>
+      </w:r>
+      <w:r>
+        <w:rPr>
+          <w:rFonts w:ascii="Sylfaen" w:hAnsi="Sylfaen"/>
+          <w:sz w:val="32"/>
+          <w:szCs w:val="24"/>
+          <w:lang w:val="hy-AM"/>
+        </w:rPr>
+        <w:t>ջի</w:t>
+      </w:r>
+      <w:r>
+        <w:rPr>
+          <w:rFonts w:ascii="Sylfaen" w:hAnsi="Sylfaen"/>
+          <w:sz w:val="32"/>
+          <w:szCs w:val="24"/>
+          <w:lang w:val="hy-AM"/>
+        </w:rPr>
+        <w:t xml:space="preserve"> օբյեկտը ապա  </w:t>
       </w:r>
       <m:oMath>
         <m:sSub>
@@ -1981,7 +1607,52 @@
           <w:sz w:val="32"/>
           <w:lang w:val="hy-AM"/>
         </w:rPr>
-        <w:t>Ներածությունը թե ինչպես ենք էլեմենտների  կառուցվածքը ուսումնասիրում ձևաբանության մեջ բերված է նկարներում ՝</w:t>
+        <w:t xml:space="preserve">Ներածությունը թե ինչպես ենք էլեմենտների  կառուցվածքը ուսումնասիրում </w:t>
+      </w:r>
+      <w:r>
+        <w:rPr>
+          <w:rFonts w:ascii="Sylfaen" w:hAnsi="Sylfaen"/>
+          <w:sz w:val="32"/>
+          <w:szCs w:val="24"/>
+          <w:lang w:val="hy-AM"/>
+        </w:rPr>
+        <w:t>մ</w:t>
+      </w:r>
+      <w:r>
+        <w:rPr>
+          <w:rFonts w:ascii="Sylfaen" w:hAnsi="Sylfaen"/>
+          <w:sz w:val="32"/>
+          <w:szCs w:val="24"/>
+          <w:lang w:val="hy-AM"/>
+        </w:rPr>
+        <w:t>որֆոլոգիա</w:t>
+      </w:r>
+      <w:r>
+        <w:rPr>
+          <w:rFonts w:ascii="Sylfaen" w:hAnsi="Sylfaen"/>
+          <w:sz w:val="32"/>
+          <w:szCs w:val="24"/>
+          <w:lang w:val="hy-AM"/>
+        </w:rPr>
+        <w:t>ի</w:t>
+      </w:r>
+      <w:r>
+        <w:rPr>
+          <w:rFonts w:ascii="Sylfaen" w:hAnsi="Sylfaen"/>
+          <w:b/>
+          <w:sz w:val="32"/>
+          <w:szCs w:val="24"/>
+          <w:lang w:val="hy-AM"/>
+        </w:rPr>
+        <w:t xml:space="preserve"> </w:t>
+      </w:r>
+      <w:r>
+        <w:rPr>
+          <w:rFonts w:ascii="Sylfaen" w:hAnsi="Sylfaen" w:cs="Arial"/>
+          <w:sz w:val="32"/>
+          <w:lang w:val="hy-AM"/>
+        </w:rPr>
+        <w:t>մեջ բերված է նկարներում ՝</w:t>
       </w:r>
     </w:p>
     <w:p>
@@ -2285,7 +1956,24 @@
           <w:sz w:val="32"/>
           <w:lang w:val="hy-AM"/>
         </w:rPr>
-        <w:t xml:space="preserve">կետը </w:t>
+        <w:t>կետ</w:t>
+      </w:r>
+      <w:proofErr w:type="spellStart"/>
+      <w:r>
+        <w:rPr>
+          <w:rFonts w:ascii="Sylfaen" w:hAnsi="Sylfaen" w:cs="Arial"/>
+          <w:sz w:val="32"/>
+        </w:rPr>
+        <w:t>երը</w:t>
+      </w:r>
+      <w:proofErr w:type="spellEnd"/>
+      <w:r>
+        <w:rPr>
+          <w:rFonts w:ascii="Sylfaen" w:hAnsi="Sylfaen" w:cs="Arial"/>
+          <w:sz w:val="32"/>
+          <w:lang w:val="hy-AM"/>
+        </w:rPr>
+        <w:t xml:space="preserve"> </w:t>
       </w:r>
       <w:proofErr w:type="spellStart"/>
       <w:r>
@@ -2371,19 +2059,10 @@
           <w:b/>
           <w:sz w:val="32"/>
           <w:szCs w:val="24"/>
+          <w:lang w:val="hy-AM"/>
         </w:rPr>
         <w:lastRenderedPageBreak/>
-        <w:t>է</w:t>
-      </w:r>
-      <w:r>
-        <w:rPr>
-          <w:rFonts w:ascii="Sylfaen" w:hAnsi="Sylfaen"/>
-          <w:b/>
-          <w:sz w:val="32"/>
-          <w:szCs w:val="24"/>
-          <w:lang w:val="hy-AM"/>
-        </w:rPr>
-        <w:t>ռ</w:t>
+        <w:t>Էր</w:t>
       </w:r>
       <w:proofErr w:type="spellStart"/>
       <w:r>
@@ -2532,14 +2211,7 @@
           <w:rFonts w:ascii="Sylfaen" w:eastAsiaTheme="minorEastAsia" w:hAnsi="Sylfaen" w:cs="Arial"/>
           <w:sz w:val="32"/>
         </w:rPr>
-        <w:t xml:space="preserve"> B</w:t>
-      </w:r>
-      <w:r>
-        <w:rPr>
-          <w:rFonts w:ascii="Sylfaen" w:eastAsiaTheme="minorEastAsia" w:hAnsi="Sylfaen" w:cs="Arial"/>
-          <w:sz w:val="32"/>
-        </w:rPr>
-        <w:t xml:space="preserve"> = {z | </w:t>
+        <w:t xml:space="preserve"> B = {z | </w:t>
       </w:r>
       <m:oMath>
         <m:sSub>
@@ -2581,15 +2253,7 @@
           <w:sz w:val="32"/>
           <w:szCs w:val="24"/>
         </w:rPr>
-        <w:t xml:space="preserve"> </w:t>
-      </w:r>
-      <w:r>
-        <w:rPr>
-          <w:rFonts w:ascii="Sylfaen" w:eastAsiaTheme="minorEastAsia" w:hAnsi="Sylfaen"/>
-          <w:sz w:val="32"/>
-          <w:szCs w:val="24"/>
-        </w:rPr>
-        <w:t xml:space="preserve"> </w:t>
+        <w:t xml:space="preserve">  </w:t>
       </w:r>
       <m:oMath>
         <m:r>
@@ -3191,23 +2855,14 @@
         </w:rPr>
         <w:t>Նկարում պատկերված է օրինակ՝</w:t>
       </w:r>
-    </w:p>
-    <w:p>
-      <w:pPr>
-        <w:rPr>
-          <w:rFonts w:ascii="Sylfaen" w:hAnsi="Sylfaen" w:cs="Arial"/>
-          <w:sz w:val="32"/>
-        </w:rPr>
-      </w:pPr>
       <w:r>
         <w:rPr>
           <w:noProof/>
         </w:rPr>
-        <w:lastRenderedPageBreak/>
         <w:drawing>
-          <wp:inline distT="0" distB="0" distL="0" distR="0" wp14:anchorId="0DEFD05F" wp14:editId="441992CB">
-            <wp:extent cx="3959786" cy="3206338"/>
-            <wp:effectExtent l="0" t="0" r="3175" b="0"/>
+          <wp:inline distT="0" distB="0" distL="0" distR="0" wp14:anchorId="015A7E26" wp14:editId="07A621C5">
+            <wp:extent cx="3514725" cy="2845960"/>
+            <wp:effectExtent l="0" t="0" r="0" b="0"/>
             <wp:docPr id="4" name="Picture 4"/>
             <wp:cNvGraphicFramePr>
               <a:graphicFrameLocks xmlns:a="http://schemas.openxmlformats.org/drawingml/2006/main" noChangeAspect="1"/>
@@ -3228,7 +2883,7 @@
                   <pic:spPr>
                     <a:xfrm>
                       <a:off x="0" y="0"/>
-                      <a:ext cx="3966863" cy="3212068"/>
+                      <a:ext cx="3539406" cy="2865945"/>
                     </a:xfrm>
                     <a:prstGeom prst="rect">
                       <a:avLst/>
@@ -3241,62 +2896,23 @@
         </w:drawing>
       </w:r>
     </w:p>
-    <w:p>
-      <w:pPr>
-        <w:rPr>
-          <w:rFonts w:ascii="Sylfaen" w:hAnsi="Sylfaen" w:cs="Arial"/>
-          <w:sz w:val="32"/>
-        </w:rPr>
-      </w:pPr>
-    </w:p>
-    <w:p>
-      <w:pPr>
-        <w:rPr>
-          <w:rFonts w:ascii="Sylfaen" w:hAnsi="Sylfaen" w:cs="Arial"/>
-          <w:sz w:val="32"/>
-        </w:rPr>
-      </w:pPr>
-    </w:p>
-    <w:p>
-      <w:pPr>
-        <w:rPr>
-          <w:rFonts w:ascii="Sylfaen" w:hAnsi="Sylfaen" w:cs="Arial"/>
-          <w:sz w:val="32"/>
-        </w:rPr>
-      </w:pPr>
-    </w:p>
-    <w:p>
-      <w:pPr>
-        <w:ind w:left="1440" w:firstLine="720"/>
-        <w:rPr>
-          <w:rFonts w:ascii="Sylfaen" w:hAnsi="Sylfaen" w:cs="Arial"/>
-          <w:sz w:val="32"/>
-        </w:rPr>
-      </w:pPr>
-    </w:p>
-    <w:p>
-      <w:pPr>
-        <w:ind w:left="1440" w:firstLine="720"/>
-        <w:rPr>
-          <w:rFonts w:ascii="Sylfaen" w:hAnsi="Sylfaen" w:cs="Arial"/>
-          <w:sz w:val="32"/>
-        </w:rPr>
-      </w:pPr>
-    </w:p>
     <w:tbl>
       <w:tblPr>
         <w:tblStyle w:val="TableGrid"/>
-        <w:tblW w:w="0" w:type="auto"/>
-        <w:tblInd w:w="1440" w:type="dxa"/>
+        <w:tblpPr w:leftFromText="180" w:rightFromText="180" w:vertAnchor="text" w:horzAnchor="page" w:tblpX="2026" w:tblpY="-629"/>
+        <w:tblW w:w="6921" w:type="dxa"/>
         <w:tblLook w:val="04A0" w:firstRow="1" w:lastRow="0" w:firstColumn="1" w:lastColumn="0" w:noHBand="0" w:noVBand="1"/>
       </w:tblPr>
       <w:tblGrid>
-        <w:gridCol w:w="7910"/>
+        <w:gridCol w:w="6921"/>
       </w:tblGrid>
       <w:tr>
+        <w:trPr>
+          <w:trHeight w:val="3515"/>
+        </w:trPr>
         <w:tc>
           <w:tcPr>
-            <w:tcW w:w="9350" w:type="dxa"/>
+            <w:tcW w:w="6921" w:type="dxa"/>
           </w:tcPr>
           <w:p>
             <w:pPr>
@@ -3311,8 +2927,8 @@
               </w:rPr>
               <w:lastRenderedPageBreak/>
               <w:drawing>
-                <wp:inline distT="0" distB="0" distL="0" distR="0" wp14:anchorId="77D3F2A3" wp14:editId="1910400B">
-                  <wp:extent cx="4400550" cy="4514850"/>
+                <wp:inline distT="0" distB="0" distL="0" distR="0" wp14:anchorId="0B4C8809" wp14:editId="120B7054">
+                  <wp:extent cx="4133850" cy="2520950"/>
                   <wp:effectExtent l="0" t="0" r="0" b="0"/>
                   <wp:docPr id="5" name="Picture 5"/>
                   <wp:cNvGraphicFramePr>
@@ -3334,7 +2950,7 @@
                         <pic:spPr>
                           <a:xfrm>
                             <a:off x="0" y="0"/>
-                            <a:ext cx="4400550" cy="4514850"/>
+                            <a:ext cx="4173026" cy="2544841"/>
                           </a:xfrm>
                           <a:prstGeom prst="rect">
                             <a:avLst/>
@@ -3350,9 +2966,12 @@
         </w:tc>
       </w:tr>
       <w:tr>
+        <w:trPr>
+          <w:trHeight w:val="1339"/>
+        </w:trPr>
         <w:tc>
           <w:tcPr>
-            <w:tcW w:w="9350" w:type="dxa"/>
+            <w:tcW w:w="6921" w:type="dxa"/>
           </w:tcPr>
           <w:p>
             <w:pPr>
@@ -3375,14 +2994,7 @@
                 <w:rFonts w:ascii="Sylfaen" w:hAnsi="Sylfaen" w:cs="Arial"/>
                 <w:sz w:val="32"/>
               </w:rPr>
-              <w:t xml:space="preserve">` </w:t>
-            </w:r>
-            <w:r>
-              <w:rPr>
-                <w:rFonts w:ascii="Sylfaen" w:hAnsi="Sylfaen" w:cs="Arial"/>
-                <w:sz w:val="32"/>
-              </w:rPr>
-              <w:t>486</w:t>
+              <w:t>` 486</w:t>
             </w:r>
             <w:r>
               <w:rPr>
@@ -3407,15 +3019,7 @@
                 <w:sz w:val="32"/>
                 <w:lang w:val="hy-AM"/>
               </w:rPr>
-              <w:t xml:space="preserve"> 486 </w:t>
-            </w:r>
-            <w:r>
-              <w:rPr>
-                <w:rFonts w:ascii="Sylfaen" w:eastAsiaTheme="minorEastAsia" w:hAnsi="Sylfaen" w:cs="Arial"/>
-                <w:sz w:val="32"/>
-                <w:lang w:val="hy-AM"/>
-              </w:rPr>
-              <w:t xml:space="preserve"> թվային </w:t>
+              <w:t xml:space="preserve"> 486  թվային </w:t>
             </w:r>
             <w:proofErr w:type="spellStart"/>
             <w:r>
@@ -3439,7 +3043,7 @@
                 <w:sz w:val="32"/>
                 <w:lang w:val="hy-AM"/>
               </w:rPr>
-              <w:t xml:space="preserve">էռոզիային ենք ենթարկում մեկ 11 </w:t>
+              <w:t xml:space="preserve">էռոզիային ենք ենթարկում 11 </w:t>
             </w:r>
             <m:oMath>
               <m:r>
@@ -3447,14 +3051,7 @@
                   <w:rFonts w:ascii="Cambria Math" w:hAnsi="Cambria Math" w:cs="Arial"/>
                   <w:sz w:val="32"/>
                 </w:rPr>
-                <m:t>×</m:t>
-              </m:r>
-              <m:r>
-                <w:rPr>
-                  <w:rFonts w:ascii="Cambria Math" w:hAnsi="Cambria Math" w:cs="Arial"/>
-                  <w:sz w:val="32"/>
-                </w:rPr>
-                <m:t xml:space="preserve"> </m:t>
+                <m:t xml:space="preserve">× </m:t>
               </m:r>
             </m:oMath>
             <w:r>
@@ -3471,23 +3068,7 @@
                 <w:sz w:val="32"/>
                 <w:lang w:val="hy-AM"/>
               </w:rPr>
-              <w:t>1</w:t>
-            </w:r>
-            <w:r>
-              <w:rPr>
-                <w:rFonts w:ascii="Sylfaen" w:hAnsi="Sylfaen" w:cs="Arial"/>
-                <w:sz w:val="32"/>
-                <w:lang w:val="hy-AM"/>
-              </w:rPr>
-              <w:t>5</w:t>
-            </w:r>
-            <w:r>
-              <w:rPr>
-                <w:rFonts w:ascii="Sylfaen" w:hAnsi="Sylfaen" w:cs="Arial"/>
-                <w:sz w:val="32"/>
-                <w:lang w:val="hy-AM"/>
-              </w:rPr>
-              <w:t xml:space="preserve"> </w:t>
+              <w:t xml:space="preserve">15 </w:t>
             </w:r>
             <m:oMath>
               <m:r>
@@ -3529,15 +3110,7 @@
                 <w:sz w:val="32"/>
                 <w:lang w:val="hy-AM"/>
               </w:rPr>
-              <w:t>45</w:t>
-            </w:r>
-            <w:r>
-              <w:rPr>
-                <w:rFonts w:ascii="Sylfaen" w:hAnsi="Sylfaen" w:cs="Arial"/>
-                <w:sz w:val="32"/>
-                <w:lang w:val="hy-AM"/>
-              </w:rPr>
-              <w:t xml:space="preserve"> </w:t>
+              <w:t xml:space="preserve">45 </w:t>
             </w:r>
             <m:oMath>
               <m:r>
@@ -3562,10 +3135,60 @@
     </w:tbl>
     <w:p>
       <w:pPr>
+        <w:rPr>
+          <w:rFonts w:ascii="Sylfaen" w:hAnsi="Sylfaen" w:cs="Arial"/>
+          <w:sz w:val="32"/>
+        </w:rPr>
+      </w:pPr>
+    </w:p>
+    <w:p>
+      <w:pPr>
+        <w:rPr>
+          <w:rFonts w:ascii="Sylfaen" w:hAnsi="Sylfaen" w:cs="Arial"/>
+          <w:sz w:val="32"/>
+        </w:rPr>
+      </w:pPr>
+    </w:p>
+    <w:p>
+      <w:pPr>
+        <w:rPr>
+          <w:rFonts w:ascii="Sylfaen" w:hAnsi="Sylfaen" w:cs="Arial"/>
+          <w:sz w:val="32"/>
+        </w:rPr>
+      </w:pPr>
+    </w:p>
+    <w:p>
+      <w:pPr>
+        <w:rPr>
+          <w:rFonts w:ascii="Sylfaen" w:hAnsi="Sylfaen" w:cs="Arial"/>
+          <w:sz w:val="32"/>
+        </w:rPr>
+      </w:pPr>
+    </w:p>
+    <w:p>
+      <w:pPr>
         <w:ind w:left="1440" w:firstLine="720"/>
         <w:rPr>
           <w:rFonts w:ascii="Sylfaen" w:hAnsi="Sylfaen" w:cs="Arial"/>
           <w:sz w:val="32"/>
+        </w:rPr>
+      </w:pPr>
+    </w:p>
+    <w:p>
+      <w:pPr>
+        <w:ind w:left="1440" w:firstLine="720"/>
+        <w:rPr>
+          <w:rFonts w:ascii="Sylfaen" w:hAnsi="Sylfaen" w:cs="Arial"/>
+          <w:sz w:val="32"/>
+        </w:rPr>
+      </w:pPr>
+    </w:p>
+    <w:p>
+      <w:pPr>
+        <w:ind w:left="1440" w:firstLine="720"/>
+        <w:rPr>
+          <w:rFonts w:ascii="Sylfaen" w:hAnsi="Sylfaen" w:cs="Arial"/>
+          <w:sz w:val="32"/>
           <w:lang w:val="hy-AM"/>
         </w:rPr>
       </w:pPr>
@@ -3630,72 +3253,115 @@
     </w:p>
     <w:p>
       <w:pPr>
-        <w:rPr>
-          <w:rFonts w:ascii="Sylfaen" w:hAnsi="Sylfaen" w:cs="Arial"/>
-          <w:sz w:val="32"/>
-        </w:rPr>
-      </w:pPr>
-      <w:r>
-        <w:rPr>
-          <w:rFonts w:ascii="Sylfaen" w:hAnsi="Sylfaen" w:cs="Arial"/>
-          <w:sz w:val="32"/>
-          <w:lang w:val="hy-AM"/>
-        </w:rPr>
-        <w:tab/>
-      </w:r>
-      <w:r>
-        <w:rPr>
-          <w:rFonts w:ascii="Sylfaen" w:hAnsi="Sylfaen" w:cs="Arial"/>
-          <w:sz w:val="32"/>
-          <w:lang w:val="hy-AM"/>
-        </w:rPr>
-        <w:tab/>
-      </w:r>
-      <w:r>
-        <w:rPr>
-          <w:rFonts w:ascii="Sylfaen" w:hAnsi="Sylfaen" w:cs="Arial"/>
-          <w:sz w:val="32"/>
-          <w:lang w:val="hy-AM"/>
-        </w:rPr>
-        <w:tab/>
-      </w:r>
-      <w:r>
-        <w:rPr>
-          <w:rFonts w:ascii="Sylfaen" w:hAnsi="Sylfaen" w:cs="Arial"/>
-          <w:sz w:val="32"/>
-          <w:lang w:val="hy-AM"/>
-        </w:rPr>
-        <w:tab/>
-      </w:r>
-      <w:r>
-        <w:rPr>
-          <w:rFonts w:ascii="Sylfaen" w:hAnsi="Sylfaen" w:cs="Arial"/>
-          <w:sz w:val="32"/>
-          <w:lang w:val="hy-AM"/>
-        </w:rPr>
-        <w:tab/>
-      </w:r>
-    </w:p>
-    <w:p>
-      <w:pPr>
-        <w:ind w:left="3600" w:firstLine="720"/>
-        <w:rPr>
-          <w:rFonts w:ascii="Sylfaen" w:hAnsi="Sylfaen" w:cs="Arial"/>
-          <w:sz w:val="32"/>
-        </w:rPr>
-      </w:pPr>
-      <w:r>
-        <w:rPr>
-          <w:rFonts w:ascii="Sylfaen" w:hAnsi="Sylfaen" w:cs="Arial"/>
-          <w:sz w:val="32"/>
+        <w:ind w:left="1440" w:firstLine="720"/>
+        <w:rPr>
+          <w:rFonts w:ascii="Sylfaen" w:hAnsi="Sylfaen" w:cs="Arial"/>
+          <w:sz w:val="32"/>
+          <w:lang w:val="hy-AM"/>
+        </w:rPr>
+      </w:pPr>
+    </w:p>
+    <w:p>
+      <w:pPr>
+        <w:ind w:left="1440" w:firstLine="720"/>
+        <w:rPr>
+          <w:rFonts w:ascii="Sylfaen" w:hAnsi="Sylfaen" w:cs="Arial"/>
+          <w:sz w:val="32"/>
+          <w:lang w:val="hy-AM"/>
+        </w:rPr>
+      </w:pPr>
+    </w:p>
+    <w:p>
+      <w:pPr>
+        <w:ind w:left="1440" w:firstLine="720"/>
+        <w:rPr>
+          <w:rFonts w:ascii="Sylfaen" w:hAnsi="Sylfaen" w:cs="Arial"/>
+          <w:sz w:val="32"/>
+          <w:lang w:val="hy-AM"/>
+        </w:rPr>
+      </w:pPr>
+    </w:p>
+    <w:p>
+      <w:pPr>
+        <w:ind w:left="1440" w:firstLine="720"/>
+        <w:rPr>
+          <w:rFonts w:ascii="Sylfaen" w:hAnsi="Sylfaen" w:cs="Arial"/>
+          <w:sz w:val="32"/>
+          <w:lang w:val="hy-AM"/>
+        </w:rPr>
+      </w:pPr>
+    </w:p>
+    <w:p>
+      <w:pPr>
+        <w:ind w:left="1440" w:firstLine="720"/>
+        <w:rPr>
+          <w:rFonts w:ascii="Sylfaen" w:hAnsi="Sylfaen" w:cs="Arial"/>
+          <w:sz w:val="32"/>
+          <w:lang w:val="hy-AM"/>
+        </w:rPr>
+      </w:pPr>
+    </w:p>
+    <w:p>
+      <w:pPr>
+        <w:ind w:left="1440" w:firstLine="720"/>
+        <w:rPr>
+          <w:rFonts w:ascii="Sylfaen" w:hAnsi="Sylfaen" w:cs="Arial"/>
+          <w:sz w:val="32"/>
+          <w:lang w:val="hy-AM"/>
+        </w:rPr>
+      </w:pPr>
+    </w:p>
+    <w:p>
+      <w:pPr>
+        <w:ind w:left="1440" w:firstLine="720"/>
+        <w:rPr>
+          <w:rFonts w:ascii="Sylfaen" w:hAnsi="Sylfaen" w:cs="Arial"/>
+          <w:sz w:val="32"/>
+          <w:lang w:val="hy-AM"/>
+        </w:rPr>
+      </w:pPr>
+    </w:p>
+    <w:p>
+      <w:pPr>
+        <w:ind w:left="1440" w:firstLine="720"/>
+        <w:rPr>
+          <w:rFonts w:ascii="Sylfaen" w:hAnsi="Sylfaen" w:cs="Arial"/>
+          <w:sz w:val="32"/>
+          <w:lang w:val="hy-AM"/>
+        </w:rPr>
+      </w:pPr>
+    </w:p>
+    <w:p>
+      <w:pPr>
+        <w:ind w:left="1440" w:firstLine="720"/>
+        <w:rPr>
+          <w:rFonts w:ascii="Sylfaen" w:hAnsi="Sylfaen" w:cs="Arial"/>
+          <w:sz w:val="32"/>
+          <w:lang w:val="hy-AM"/>
+        </w:rPr>
+      </w:pPr>
+    </w:p>
+    <w:p>
+      <w:pPr>
+        <w:jc w:val="center"/>
+        <w:rPr>
+          <w:rFonts w:ascii="Sylfaen" w:hAnsi="Sylfaen" w:cs="Arial"/>
+          <w:sz w:val="32"/>
+          <w:lang w:val="hy-AM"/>
+        </w:rPr>
+      </w:pPr>
+      <w:r>
+        <w:rPr>
+          <w:rFonts w:ascii="Sylfaen" w:hAnsi="Sylfaen" w:cs="Arial"/>
+          <w:sz w:val="32"/>
+          <w:lang w:val="hy-AM"/>
         </w:rPr>
         <w:lastRenderedPageBreak/>
-        <w:t>Dilation</w:t>
-      </w:r>
-    </w:p>
-    <w:p>
-      <w:pPr>
-        <w:ind w:left="3600" w:firstLine="720"/>
+        <w:t>Ընդլայնում</w:t>
+      </w:r>
+    </w:p>
+    <w:p>
+      <w:pPr>
         <w:rPr>
           <w:rFonts w:ascii="Sylfaen" w:hAnsi="Sylfaen" w:cs="Arial"/>
           <w:sz w:val="32"/>
@@ -3715,11 +3381,11 @@
       <w:r>
         <w:rPr>
           <w:rFonts w:ascii="Sylfaen" w:hAnsi="Sylfaen" w:cs="Arial"/>
-          <w:color w:val="FF0000"/>
-          <w:sz w:val="32"/>
-          <w:szCs w:val="32"/>
-        </w:rPr>
-        <w:t>@dilation</w:t>
+          <w:sz w:val="32"/>
+          <w:szCs w:val="32"/>
+          <w:lang w:val="hy-AM"/>
+        </w:rPr>
+        <w:t>ընդլայնում</w:t>
       </w:r>
       <w:r>
         <w:rPr>
@@ -3831,13 +3497,6 @@
           <w:szCs w:val="32"/>
         </w:rPr>
         <w:tab/>
-      </w:r>
-      <w:r>
-        <w:rPr>
-          <w:rFonts w:ascii="Sylfaen" w:hAnsi="Sylfaen" w:cs="Arial"/>
-          <w:sz w:val="32"/>
-          <w:szCs w:val="32"/>
-        </w:rPr>
         <w:t>A 󠇝</w:t>
       </w:r>
       <m:oMath>
@@ -3856,23 +3515,7 @@
           <w:sz w:val="32"/>
           <w:szCs w:val="32"/>
         </w:rPr>
-        <w:t xml:space="preserve"> B</w:t>
-      </w:r>
-      <w:r>
-        <w:rPr>
-          <w:rFonts w:ascii="Sylfaen" w:eastAsiaTheme="minorEastAsia" w:hAnsi="Sylfaen" w:cs="Arial"/>
-          <w:sz w:val="32"/>
-          <w:szCs w:val="32"/>
-        </w:rPr>
-        <w:t xml:space="preserve"> = { z |</w:t>
-      </w:r>
-      <w:r>
-        <w:rPr>
-          <w:rFonts w:ascii="Sylfaen" w:eastAsiaTheme="minorEastAsia" w:hAnsi="Sylfaen" w:cs="Arial"/>
-          <w:sz w:val="32"/>
-          <w:szCs w:val="32"/>
-        </w:rPr>
-        <w:t xml:space="preserve"> </w:t>
+        <w:t xml:space="preserve"> B = { z | </w:t>
       </w:r>
       <m:oMath>
         <m:sSub>
@@ -4305,7 +3948,7 @@
                 <w:szCs w:val="32"/>
                 <w:lang w:val="hy-AM"/>
               </w:rPr>
-              <w:t>Օրինակ</w:t>
+              <w:t>Ալգորիթմի օրինակ</w:t>
             </w:r>
           </w:p>
         </w:tc>
@@ -4328,7 +3971,25 @@
           <w:lang w:val="hy-AM"/>
         </w:rPr>
         <w:lastRenderedPageBreak/>
-        <w:t>Այս մեթոդը կառող է օգտագործվել տեքստը վերականգնելու համար։</w:t>
+        <w:t xml:space="preserve">Այս մեթոդը </w:t>
+      </w:r>
+      <w:r>
+        <w:rPr>
+          <w:rFonts w:ascii="Sylfaen" w:hAnsi="Sylfaen" w:cs="Arial"/>
+          <w:sz w:val="32"/>
+          <w:szCs w:val="32"/>
+          <w:lang w:val="hy-AM"/>
+        </w:rPr>
+        <w:t>կար</w:t>
+      </w:r>
+      <w:r>
+        <w:rPr>
+          <w:rFonts w:ascii="Sylfaen" w:hAnsi="Sylfaen" w:cs="Arial"/>
+          <w:sz w:val="32"/>
+          <w:szCs w:val="32"/>
+          <w:lang w:val="hy-AM"/>
+        </w:rPr>
+        <w:t>ող է օգտագործվել տեքստը վերականգնելու համար։</w:t>
       </w:r>
     </w:p>
     <w:p>
@@ -4630,7 +4291,34 @@
           <w:szCs w:val="32"/>
           <w:lang w:val="hy-AM"/>
         </w:rPr>
-        <w:t>Էռօզիան և դիլատիօնը կապված են իրար հետ։</w:t>
+        <w:t>Էրո</w:t>
+      </w:r>
+      <w:r>
+        <w:rPr>
+          <w:rFonts w:ascii="Sylfaen" w:hAnsi="Sylfaen" w:cs="Arial"/>
+          <w:sz w:val="32"/>
+          <w:szCs w:val="32"/>
+          <w:lang w:val="hy-AM"/>
+        </w:rPr>
+        <w:t xml:space="preserve">զիան և </w:t>
+      </w:r>
+      <w:r>
+        <w:rPr>
+          <w:rFonts w:ascii="Sylfaen" w:hAnsi="Sylfaen" w:cs="Arial"/>
+          <w:sz w:val="32"/>
+          <w:szCs w:val="32"/>
+          <w:lang w:val="hy-AM"/>
+        </w:rPr>
+        <w:t>ընդլայնումը</w:t>
+      </w:r>
+      <w:r>
+        <w:rPr>
+          <w:rFonts w:ascii="Sylfaen" w:hAnsi="Sylfaen" w:cs="Arial"/>
+          <w:sz w:val="32"/>
+          <w:szCs w:val="32"/>
+          <w:lang w:val="hy-AM"/>
+        </w:rPr>
+        <w:t xml:space="preserve"> կապված են իրար հետ։</w:t>
       </w:r>
     </w:p>
     <w:p>
@@ -5040,132 +4728,6 @@
           <w:szCs w:val="32"/>
         </w:rPr>
       </w:pPr>
-    </w:p>
-    <w:p>
-      <w:pPr>
-        <w:rPr>
-          <w:rFonts w:ascii="Sylfaen" w:eastAsiaTheme="minorEastAsia" w:hAnsi="Sylfaen" w:cs="Arial"/>
-          <w:sz w:val="32"/>
-          <w:szCs w:val="32"/>
-        </w:rPr>
-      </w:pPr>
-    </w:p>
-    <w:p>
-      <w:pPr>
-        <w:rPr>
-          <w:rFonts w:ascii="Sylfaen" w:eastAsiaTheme="minorEastAsia" w:hAnsi="Sylfaen" w:cs="Arial"/>
-          <w:sz w:val="32"/>
-          <w:szCs w:val="32"/>
-        </w:rPr>
-      </w:pPr>
-    </w:p>
-    <w:p>
-      <w:pPr>
-        <w:rPr>
-          <w:rFonts w:ascii="Sylfaen" w:eastAsiaTheme="minorEastAsia" w:hAnsi="Sylfaen" w:cs="Arial"/>
-          <w:sz w:val="32"/>
-          <w:szCs w:val="32"/>
-        </w:rPr>
-      </w:pPr>
-    </w:p>
-    <w:p>
-      <w:pPr>
-        <w:rPr>
-          <w:rFonts w:ascii="Sylfaen" w:eastAsiaTheme="minorEastAsia" w:hAnsi="Sylfaen" w:cs="Arial"/>
-          <w:sz w:val="32"/>
-          <w:szCs w:val="32"/>
-        </w:rPr>
-      </w:pPr>
-    </w:p>
-    <w:p>
-      <w:pPr>
-        <w:rPr>
-          <w:rFonts w:ascii="Sylfaen" w:eastAsiaTheme="minorEastAsia" w:hAnsi="Sylfaen" w:cs="Arial"/>
-          <w:sz w:val="32"/>
-          <w:szCs w:val="32"/>
-        </w:rPr>
-      </w:pPr>
-    </w:p>
-    <w:p>
-      <w:pPr>
-        <w:rPr>
-          <w:rFonts w:ascii="Sylfaen" w:eastAsiaTheme="minorEastAsia" w:hAnsi="Sylfaen" w:cs="Arial"/>
-          <w:sz w:val="32"/>
-          <w:szCs w:val="32"/>
-        </w:rPr>
-      </w:pPr>
-    </w:p>
-    <w:p>
-      <w:pPr>
-        <w:rPr>
-          <w:rFonts w:ascii="Sylfaen" w:eastAsiaTheme="minorEastAsia" w:hAnsi="Sylfaen" w:cs="Arial"/>
-          <w:sz w:val="32"/>
-          <w:szCs w:val="32"/>
-        </w:rPr>
-      </w:pPr>
-    </w:p>
-    <w:p>
-      <w:pPr>
-        <w:rPr>
-          <w:rFonts w:ascii="Sylfaen" w:eastAsiaTheme="minorEastAsia" w:hAnsi="Sylfaen" w:cs="Arial"/>
-          <w:sz w:val="32"/>
-          <w:szCs w:val="32"/>
-        </w:rPr>
-      </w:pPr>
-    </w:p>
-    <w:p>
-      <w:pPr>
-        <w:rPr>
-          <w:rFonts w:ascii="Sylfaen" w:eastAsiaTheme="minorEastAsia" w:hAnsi="Sylfaen" w:cs="Arial"/>
-          <w:sz w:val="32"/>
-          <w:szCs w:val="32"/>
-        </w:rPr>
-      </w:pPr>
-    </w:p>
-    <w:p>
-      <w:pPr>
-        <w:rPr>
-          <w:rFonts w:ascii="Sylfaen" w:eastAsiaTheme="minorEastAsia" w:hAnsi="Sylfaen" w:cs="Arial"/>
-          <w:sz w:val="32"/>
-          <w:szCs w:val="32"/>
-        </w:rPr>
-      </w:pPr>
-    </w:p>
-    <w:p>
-      <w:pPr>
-        <w:rPr>
-          <w:rFonts w:ascii="Sylfaen" w:eastAsiaTheme="minorEastAsia" w:hAnsi="Sylfaen" w:cs="Arial"/>
-          <w:sz w:val="32"/>
-          <w:szCs w:val="32"/>
-        </w:rPr>
-      </w:pPr>
-    </w:p>
-    <w:p>
-      <w:pPr>
-        <w:rPr>
-          <w:rFonts w:ascii="Sylfaen" w:eastAsiaTheme="minorEastAsia" w:hAnsi="Sylfaen" w:cs="Arial"/>
-          <w:sz w:val="32"/>
-          <w:szCs w:val="32"/>
-        </w:rPr>
-      </w:pPr>
-    </w:p>
-    <w:p>
-      <w:pPr>
-        <w:rPr>
-          <w:rFonts w:ascii="Sylfaen" w:eastAsiaTheme="minorEastAsia" w:hAnsi="Sylfaen" w:cs="Arial"/>
-          <w:sz w:val="32"/>
-          <w:szCs w:val="32"/>
-        </w:rPr>
-      </w:pPr>
-      <w:r>
-        <w:rPr>
-          <w:rFonts w:ascii="Sylfaen" w:eastAsiaTheme="minorEastAsia" w:hAnsi="Sylfaen" w:cs="Arial"/>
-          <w:sz w:val="32"/>
-          <w:szCs w:val="32"/>
-        </w:rPr>
-        <w:lastRenderedPageBreak/>
-        <w:tab/>
-      </w:r>
     </w:p>
     <w:p>
       <w:pPr>
@@ -5866,7 +5428,16 @@
           <w:szCs w:val="32"/>
           <w:lang w:val="hy-AM"/>
         </w:rPr>
-        <w:t>Իրենք մեջ ևս գոյություն ունի երկակիություն՝</w:t>
+        <w:t>Իրենց</w:t>
+      </w:r>
+      <w:r>
+        <w:rPr>
+          <w:rFonts w:ascii="Sylfaen" w:hAnsi="Sylfaen" w:cs="Arial"/>
+          <w:sz w:val="32"/>
+          <w:szCs w:val="32"/>
+          <w:lang w:val="hy-AM"/>
+        </w:rPr>
+        <w:t xml:space="preserve"> մեջ ևս գոյություն ունի երկակիություն՝</w:t>
       </w:r>
     </w:p>
     <w:p>
@@ -6056,7 +5627,6 @@
           <w:rFonts w:ascii="Sylfaen" w:eastAsiaTheme="minorEastAsia" w:hAnsi="Sylfaen" w:cs="Arial"/>
           <w:sz w:val="32"/>
           <w:szCs w:val="32"/>
-          <w:lang w:val="hy-AM"/>
         </w:rPr>
       </w:pPr>
       <w:r>
@@ -6068,16 +5638,15 @@
         </w:rPr>
         <w:t>և</w:t>
       </w:r>
-    </w:p>
-    <w:p>
-      <w:pPr>
-        <w:ind w:firstLine="720"/>
-        <w:rPr>
-          <w:rFonts w:ascii="Sylfaen" w:eastAsiaTheme="minorEastAsia" w:hAnsi="Sylfaen" w:cs="Arial"/>
-          <w:sz w:val="32"/>
-          <w:szCs w:val="32"/>
-        </w:rPr>
-      </w:pPr>
+      <w:r>
+        <w:rPr>
+          <w:rFonts w:ascii="Sylfaen" w:eastAsiaTheme="minorEastAsia" w:hAnsi="Sylfaen" w:cs="Arial"/>
+          <w:sz w:val="32"/>
+          <w:szCs w:val="32"/>
+          <w:lang w:val="hy-AM"/>
+        </w:rPr>
+        <w:t xml:space="preserve"> </w:t>
+      </w:r>
       <m:oMath>
         <m:sSup>
           <m:sSupPr>
@@ -6244,12 +5813,28 @@
     <w:p>
       <w:pPr>
         <w:ind w:firstLine="720"/>
-        <w:rPr>
-          <w:rFonts w:ascii="Sylfaen" w:eastAsiaTheme="minorEastAsia" w:hAnsi="Sylfaen" w:cs="Arial"/>
-          <w:sz w:val="32"/>
-          <w:szCs w:val="32"/>
-        </w:rPr>
-      </w:pPr>
+        <w:jc w:val="center"/>
+        <w:rPr>
+          <w:rFonts w:ascii="Sylfaen" w:eastAsiaTheme="minorEastAsia" w:hAnsi="Sylfaen" w:cs="Arial"/>
+          <w:b/>
+          <w:color w:val="000000" w:themeColor="text1"/>
+          <w:sz w:val="32"/>
+          <w:szCs w:val="32"/>
+          <w:lang w:val="hy-AM"/>
+        </w:rPr>
+      </w:pPr>
+      <w:r>
+        <w:rPr>
+          <w:rFonts w:ascii="Sylfaen" w:eastAsiaTheme="minorEastAsia" w:hAnsi="Sylfaen" w:cs="Arial"/>
+          <w:b/>
+          <w:color w:val="000000" w:themeColor="text1"/>
+          <w:sz w:val="32"/>
+          <w:szCs w:val="32"/>
+          <w:lang w:val="hy-AM"/>
+        </w:rPr>
+        <w:lastRenderedPageBreak/>
+        <w:t>Որոշ մորֆոլոգիական ալգորիթմների օրինակներ</w:t>
+      </w:r>
     </w:p>
     <w:p>
       <w:pPr>
@@ -6258,6 +5843,7 @@
           <w:rFonts w:ascii="Sylfaen" w:eastAsiaTheme="minorEastAsia" w:hAnsi="Sylfaen" w:cs="Arial"/>
           <w:sz w:val="32"/>
           <w:szCs w:val="32"/>
+          <w:lang w:val="hy-AM"/>
         </w:rPr>
       </w:pPr>
     </w:p>
@@ -6266,434 +5852,6 @@
         <w:ind w:firstLine="720"/>
         <w:rPr>
           <w:rFonts w:ascii="Sylfaen" w:eastAsiaTheme="minorEastAsia" w:hAnsi="Sylfaen" w:cs="Arial"/>
-          <w:sz w:val="32"/>
-          <w:szCs w:val="32"/>
-        </w:rPr>
-      </w:pPr>
-    </w:p>
-    <w:p>
-      <w:pPr>
-        <w:ind w:firstLine="720"/>
-        <w:rPr>
-          <w:rFonts w:ascii="Sylfaen" w:eastAsiaTheme="minorEastAsia" w:hAnsi="Sylfaen" w:cs="Arial"/>
-          <w:sz w:val="32"/>
-          <w:szCs w:val="32"/>
-        </w:rPr>
-      </w:pPr>
-    </w:p>
-    <w:p>
-      <w:pPr>
-        <w:ind w:firstLine="720"/>
-        <w:rPr>
-          <w:rFonts w:ascii="Sylfaen" w:eastAsiaTheme="minorEastAsia" w:hAnsi="Sylfaen" w:cs="Arial"/>
-          <w:sz w:val="32"/>
-          <w:szCs w:val="32"/>
-        </w:rPr>
-      </w:pPr>
-    </w:p>
-    <w:p>
-      <w:pPr>
-        <w:ind w:firstLine="720"/>
-        <w:rPr>
-          <w:rFonts w:ascii="Sylfaen" w:eastAsiaTheme="minorEastAsia" w:hAnsi="Sylfaen" w:cs="Arial"/>
-          <w:sz w:val="32"/>
-          <w:szCs w:val="32"/>
-        </w:rPr>
-      </w:pPr>
-    </w:p>
-    <w:p>
-      <w:pPr>
-        <w:ind w:firstLine="720"/>
-        <w:rPr>
-          <w:rFonts w:ascii="Sylfaen" w:eastAsiaTheme="minorEastAsia" w:hAnsi="Sylfaen" w:cs="Arial"/>
-          <w:sz w:val="32"/>
-          <w:szCs w:val="32"/>
-        </w:rPr>
-      </w:pPr>
-    </w:p>
-    <w:p>
-      <w:pPr>
-        <w:ind w:firstLine="720"/>
-        <w:rPr>
-          <w:rFonts w:ascii="Sylfaen" w:eastAsiaTheme="minorEastAsia" w:hAnsi="Sylfaen" w:cs="Arial"/>
-          <w:sz w:val="32"/>
-          <w:szCs w:val="32"/>
-        </w:rPr>
-      </w:pPr>
-    </w:p>
-    <w:p>
-      <w:pPr>
-        <w:ind w:firstLine="720"/>
-        <w:rPr>
-          <w:rFonts w:ascii="Sylfaen" w:eastAsiaTheme="minorEastAsia" w:hAnsi="Sylfaen" w:cs="Arial"/>
-          <w:sz w:val="32"/>
-          <w:szCs w:val="32"/>
-        </w:rPr>
-      </w:pPr>
-    </w:p>
-    <w:p>
-      <w:pPr>
-        <w:ind w:firstLine="720"/>
-        <w:rPr>
-          <w:rFonts w:ascii="Sylfaen" w:eastAsiaTheme="minorEastAsia" w:hAnsi="Sylfaen" w:cs="Arial"/>
-          <w:sz w:val="32"/>
-          <w:szCs w:val="32"/>
-        </w:rPr>
-      </w:pPr>
-    </w:p>
-    <w:p>
-      <w:pPr>
-        <w:ind w:firstLine="720"/>
-        <w:rPr>
-          <w:rFonts w:ascii="Sylfaen" w:eastAsiaTheme="minorEastAsia" w:hAnsi="Sylfaen" w:cs="Arial"/>
-          <w:sz w:val="32"/>
-          <w:szCs w:val="32"/>
-        </w:rPr>
-      </w:pPr>
-    </w:p>
-    <w:p>
-      <w:pPr>
-        <w:ind w:firstLine="720"/>
-        <w:rPr>
-          <w:rFonts w:ascii="Sylfaen" w:eastAsiaTheme="minorEastAsia" w:hAnsi="Sylfaen" w:cs="Arial"/>
-          <w:sz w:val="32"/>
-          <w:szCs w:val="32"/>
-        </w:rPr>
-      </w:pPr>
-    </w:p>
-    <w:p>
-      <w:pPr>
-        <w:ind w:firstLine="720"/>
-        <w:rPr>
-          <w:rFonts w:ascii="Sylfaen" w:eastAsiaTheme="minorEastAsia" w:hAnsi="Sylfaen" w:cs="Arial"/>
-          <w:sz w:val="32"/>
-          <w:szCs w:val="32"/>
-        </w:rPr>
-      </w:pPr>
-    </w:p>
-    <w:p>
-      <w:pPr>
-        <w:ind w:firstLine="720"/>
-        <w:rPr>
-          <w:rFonts w:ascii="Sylfaen" w:eastAsiaTheme="minorEastAsia" w:hAnsi="Sylfaen" w:cs="Arial"/>
-          <w:sz w:val="32"/>
-          <w:szCs w:val="32"/>
-        </w:rPr>
-      </w:pPr>
-    </w:p>
-    <w:p>
-      <w:pPr>
-        <w:ind w:firstLine="720"/>
-        <w:rPr>
-          <w:rFonts w:ascii="Sylfaen" w:eastAsiaTheme="minorEastAsia" w:hAnsi="Sylfaen" w:cs="Arial"/>
-          <w:sz w:val="32"/>
-          <w:szCs w:val="32"/>
-        </w:rPr>
-      </w:pPr>
-    </w:p>
-    <w:p>
-      <w:pPr>
-        <w:ind w:firstLine="720"/>
-        <w:rPr>
-          <w:rFonts w:ascii="Sylfaen" w:eastAsiaTheme="minorEastAsia" w:hAnsi="Sylfaen" w:cs="Arial"/>
-          <w:sz w:val="32"/>
-          <w:szCs w:val="32"/>
-        </w:rPr>
-      </w:pPr>
-    </w:p>
-    <w:p>
-      <w:pPr>
-        <w:ind w:firstLine="720"/>
-        <w:rPr>
-          <w:rFonts w:ascii="Sylfaen" w:eastAsiaTheme="minorEastAsia" w:hAnsi="Sylfaen" w:cs="Arial"/>
-          <w:sz w:val="32"/>
-          <w:szCs w:val="32"/>
-        </w:rPr>
-      </w:pPr>
-    </w:p>
-    <w:p>
-      <w:pPr>
-        <w:ind w:firstLine="720"/>
-        <w:rPr>
-          <w:rFonts w:ascii="Sylfaen" w:eastAsiaTheme="minorEastAsia" w:hAnsi="Sylfaen" w:cs="Arial"/>
-          <w:sz w:val="32"/>
-          <w:szCs w:val="32"/>
-        </w:rPr>
-      </w:pPr>
-    </w:p>
-    <w:p>
-      <w:pPr>
-        <w:ind w:firstLine="720"/>
-        <w:rPr>
-          <w:rFonts w:ascii="Sylfaen" w:eastAsiaTheme="minorEastAsia" w:hAnsi="Sylfaen" w:cs="Arial"/>
-          <w:sz w:val="32"/>
-          <w:szCs w:val="32"/>
-        </w:rPr>
-      </w:pPr>
-    </w:p>
-    <w:p>
-      <w:pPr>
-        <w:ind w:firstLine="720"/>
-        <w:rPr>
-          <w:rFonts w:ascii="Sylfaen" w:eastAsiaTheme="minorEastAsia" w:hAnsi="Sylfaen" w:cs="Arial"/>
-          <w:sz w:val="32"/>
-          <w:szCs w:val="32"/>
-        </w:rPr>
-      </w:pPr>
-    </w:p>
-    <w:p>
-      <w:pPr>
-        <w:ind w:firstLine="720"/>
-        <w:jc w:val="center"/>
-        <w:rPr>
-          <w:rFonts w:ascii="Sylfaen" w:eastAsiaTheme="minorEastAsia" w:hAnsi="Sylfaen" w:cs="Arial"/>
-          <w:b/>
-          <w:sz w:val="32"/>
-          <w:szCs w:val="32"/>
-        </w:rPr>
-      </w:pPr>
-      <w:r>
-        <w:rPr>
-          <w:rFonts w:ascii="Sylfaen" w:eastAsiaTheme="minorEastAsia" w:hAnsi="Sylfaen" w:cs="Arial"/>
-          <w:b/>
-          <w:sz w:val="32"/>
-          <w:szCs w:val="32"/>
-        </w:rPr>
-        <w:lastRenderedPageBreak/>
-        <w:t>The Hit-or-</w:t>
-      </w:r>
-      <w:r>
-        <w:rPr>
-          <w:rFonts w:ascii="Sylfaen" w:eastAsiaTheme="minorEastAsia" w:hAnsi="Sylfaen" w:cs="Arial"/>
-          <w:b/>
-          <w:sz w:val="32"/>
-          <w:szCs w:val="32"/>
-        </w:rPr>
-        <w:t>miss Transformation</w:t>
-      </w:r>
-    </w:p>
-    <w:p>
-      <w:pPr>
-        <w:ind w:firstLine="720"/>
-        <w:rPr>
-          <w:rFonts w:ascii="Sylfaen" w:eastAsiaTheme="minorEastAsia" w:hAnsi="Sylfaen" w:cs="Arial"/>
-          <w:sz w:val="32"/>
-          <w:szCs w:val="32"/>
-        </w:rPr>
-      </w:pPr>
-    </w:p>
-    <w:p>
-      <w:pPr>
-        <w:ind w:firstLine="720"/>
-        <w:rPr>
-          <w:rFonts w:ascii="Sylfaen" w:eastAsiaTheme="minorEastAsia" w:hAnsi="Sylfaen" w:cs="Arial"/>
-          <w:sz w:val="32"/>
-          <w:szCs w:val="32"/>
-        </w:rPr>
-      </w:pPr>
-    </w:p>
-    <w:p>
-      <w:pPr>
-        <w:ind w:firstLine="720"/>
-        <w:rPr>
-          <w:rFonts w:ascii="Sylfaen" w:eastAsiaTheme="minorEastAsia" w:hAnsi="Sylfaen" w:cs="Arial"/>
-          <w:sz w:val="32"/>
-          <w:szCs w:val="32"/>
-        </w:rPr>
-      </w:pPr>
-    </w:p>
-    <w:p>
-      <w:pPr>
-        <w:ind w:firstLine="720"/>
-        <w:rPr>
-          <w:rFonts w:ascii="Sylfaen" w:eastAsiaTheme="minorEastAsia" w:hAnsi="Sylfaen" w:cs="Arial"/>
-          <w:sz w:val="32"/>
-          <w:szCs w:val="32"/>
-        </w:rPr>
-      </w:pPr>
-    </w:p>
-    <w:p>
-      <w:pPr>
-        <w:ind w:firstLine="720"/>
-        <w:rPr>
-          <w:rFonts w:ascii="Sylfaen" w:eastAsiaTheme="minorEastAsia" w:hAnsi="Sylfaen" w:cs="Arial"/>
-          <w:sz w:val="32"/>
-          <w:szCs w:val="32"/>
-        </w:rPr>
-      </w:pPr>
-    </w:p>
-    <w:p>
-      <w:pPr>
-        <w:ind w:firstLine="720"/>
-        <w:rPr>
-          <w:rFonts w:ascii="Sylfaen" w:eastAsiaTheme="minorEastAsia" w:hAnsi="Sylfaen" w:cs="Arial"/>
-          <w:sz w:val="32"/>
-          <w:szCs w:val="32"/>
-          <w:lang w:val="hy-AM"/>
-        </w:rPr>
-      </w:pPr>
-    </w:p>
-    <w:p>
-      <w:pPr>
-        <w:ind w:firstLine="720"/>
-        <w:rPr>
-          <w:rFonts w:ascii="Sylfaen" w:eastAsiaTheme="minorEastAsia" w:hAnsi="Sylfaen" w:cs="Arial"/>
-          <w:sz w:val="32"/>
-          <w:szCs w:val="32"/>
-          <w:lang w:val="hy-AM"/>
-        </w:rPr>
-      </w:pPr>
-    </w:p>
-    <w:p>
-      <w:pPr>
-        <w:ind w:firstLine="720"/>
-        <w:rPr>
-          <w:rFonts w:ascii="Sylfaen" w:eastAsiaTheme="minorEastAsia" w:hAnsi="Sylfaen" w:cs="Arial"/>
-          <w:sz w:val="32"/>
-          <w:szCs w:val="32"/>
-          <w:lang w:val="hy-AM"/>
-        </w:rPr>
-      </w:pPr>
-    </w:p>
-    <w:p>
-      <w:pPr>
-        <w:ind w:firstLine="720"/>
-        <w:rPr>
-          <w:rFonts w:ascii="Sylfaen" w:eastAsiaTheme="minorEastAsia" w:hAnsi="Sylfaen" w:cs="Arial"/>
-          <w:sz w:val="32"/>
-          <w:szCs w:val="32"/>
-          <w:lang w:val="hy-AM"/>
-        </w:rPr>
-      </w:pPr>
-    </w:p>
-    <w:p>
-      <w:pPr>
-        <w:ind w:firstLine="720"/>
-        <w:rPr>
-          <w:rFonts w:ascii="Sylfaen" w:eastAsiaTheme="minorEastAsia" w:hAnsi="Sylfaen" w:cs="Arial"/>
-          <w:sz w:val="32"/>
-          <w:szCs w:val="32"/>
-          <w:lang w:val="hy-AM"/>
-        </w:rPr>
-      </w:pPr>
-    </w:p>
-    <w:p>
-      <w:pPr>
-        <w:ind w:firstLine="720"/>
-        <w:rPr>
-          <w:rFonts w:ascii="Sylfaen" w:eastAsiaTheme="minorEastAsia" w:hAnsi="Sylfaen" w:cs="Arial"/>
-          <w:sz w:val="32"/>
-          <w:szCs w:val="32"/>
-          <w:lang w:val="hy-AM"/>
-        </w:rPr>
-      </w:pPr>
-    </w:p>
-    <w:p>
-      <w:pPr>
-        <w:ind w:firstLine="720"/>
-        <w:rPr>
-          <w:rFonts w:ascii="Sylfaen" w:eastAsiaTheme="minorEastAsia" w:hAnsi="Sylfaen" w:cs="Arial"/>
-          <w:sz w:val="32"/>
-          <w:szCs w:val="32"/>
-          <w:lang w:val="hy-AM"/>
-        </w:rPr>
-      </w:pPr>
-    </w:p>
-    <w:p>
-      <w:pPr>
-        <w:ind w:firstLine="720"/>
-        <w:rPr>
-          <w:rFonts w:ascii="Sylfaen" w:eastAsiaTheme="minorEastAsia" w:hAnsi="Sylfaen" w:cs="Arial"/>
-          <w:sz w:val="32"/>
-          <w:szCs w:val="32"/>
-          <w:lang w:val="hy-AM"/>
-        </w:rPr>
-      </w:pPr>
-    </w:p>
-    <w:p>
-      <w:pPr>
-        <w:ind w:firstLine="720"/>
-        <w:rPr>
-          <w:rFonts w:ascii="Sylfaen" w:eastAsiaTheme="minorEastAsia" w:hAnsi="Sylfaen" w:cs="Arial"/>
-          <w:sz w:val="32"/>
-          <w:szCs w:val="32"/>
-          <w:lang w:val="hy-AM"/>
-        </w:rPr>
-      </w:pPr>
-    </w:p>
-    <w:p>
-      <w:pPr>
-        <w:ind w:firstLine="720"/>
-        <w:rPr>
-          <w:rFonts w:ascii="Sylfaen" w:eastAsiaTheme="minorEastAsia" w:hAnsi="Sylfaen" w:cs="Arial"/>
-          <w:sz w:val="32"/>
-          <w:szCs w:val="32"/>
-          <w:lang w:val="hy-AM"/>
-        </w:rPr>
-      </w:pPr>
-    </w:p>
-    <w:p>
-      <w:pPr>
-        <w:ind w:firstLine="720"/>
-        <w:rPr>
-          <w:rFonts w:ascii="Sylfaen" w:eastAsiaTheme="minorEastAsia" w:hAnsi="Sylfaen" w:cs="Arial"/>
-          <w:sz w:val="32"/>
-          <w:szCs w:val="32"/>
-          <w:lang w:val="hy-AM"/>
-        </w:rPr>
-      </w:pPr>
-    </w:p>
-    <w:p>
-      <w:pPr>
-        <w:ind w:firstLine="720"/>
-        <w:rPr>
-          <w:rFonts w:ascii="Sylfaen" w:eastAsiaTheme="minorEastAsia" w:hAnsi="Sylfaen" w:cs="Arial"/>
-          <w:sz w:val="32"/>
-          <w:szCs w:val="32"/>
-          <w:lang w:val="hy-AM"/>
-        </w:rPr>
-      </w:pPr>
-    </w:p>
-    <w:p>
-      <w:pPr>
-        <w:ind w:firstLine="720"/>
-        <w:rPr>
-          <w:rFonts w:ascii="Sylfaen" w:eastAsiaTheme="minorEastAsia" w:hAnsi="Sylfaen" w:cs="Arial"/>
-          <w:sz w:val="32"/>
-          <w:szCs w:val="32"/>
-          <w:lang w:val="hy-AM"/>
-        </w:rPr>
-      </w:pPr>
-    </w:p>
-    <w:p>
-      <w:pPr>
-        <w:ind w:firstLine="720"/>
-        <w:rPr>
-          <w:rFonts w:ascii="Sylfaen" w:eastAsiaTheme="minorEastAsia" w:hAnsi="Sylfaen" w:cs="Arial"/>
-          <w:sz w:val="32"/>
-          <w:szCs w:val="32"/>
-          <w:lang w:val="hy-AM"/>
-        </w:rPr>
-      </w:pPr>
-    </w:p>
-    <w:p>
-      <w:pPr>
-        <w:ind w:firstLine="720"/>
-        <w:rPr>
-          <w:rFonts w:ascii="Sylfaen" w:eastAsiaTheme="minorEastAsia" w:hAnsi="Sylfaen" w:cs="Arial"/>
-          <w:sz w:val="32"/>
-          <w:szCs w:val="32"/>
-          <w:lang w:val="hy-AM"/>
-        </w:rPr>
-      </w:pPr>
-    </w:p>
-    <w:p>
-      <w:pPr>
-        <w:ind w:firstLine="720"/>
-        <w:jc w:val="center"/>
-        <w:rPr>
-          <w:rFonts w:ascii="Sylfaen" w:eastAsiaTheme="minorEastAsia" w:hAnsi="Sylfaen" w:cs="Arial"/>
-          <w:b/>
           <w:color w:val="FF0000"/>
           <w:sz w:val="32"/>
           <w:szCs w:val="32"/>
@@ -6702,45 +5860,24 @@
       <w:r>
         <w:rPr>
           <w:rFonts w:ascii="Sylfaen" w:eastAsiaTheme="minorEastAsia" w:hAnsi="Sylfaen" w:cs="Arial"/>
-          <w:b/>
           <w:color w:val="FF0000"/>
           <w:sz w:val="32"/>
           <w:szCs w:val="32"/>
-        </w:rPr>
-        <w:lastRenderedPageBreak/>
-        <w:t>Some basic morphological algorithms</w:t>
-      </w:r>
-    </w:p>
-    <w:p>
-      <w:pPr>
-        <w:ind w:firstLine="720"/>
-        <w:rPr>
-          <w:rFonts w:ascii="Sylfaen" w:eastAsiaTheme="minorEastAsia" w:hAnsi="Sylfaen" w:cs="Arial"/>
-          <w:sz w:val="32"/>
-          <w:szCs w:val="32"/>
-          <w:lang w:val="hy-AM"/>
-        </w:rPr>
-      </w:pPr>
-    </w:p>
-    <w:p>
-      <w:pPr>
-        <w:ind w:firstLine="720"/>
+          <w:lang w:val="hy-AM"/>
+        </w:rPr>
+        <w:t>Եզրագծերի հայտնաբերումը</w:t>
+      </w:r>
+      <w:r>
         <w:rPr>
           <w:rFonts w:ascii="Sylfaen" w:eastAsiaTheme="minorEastAsia" w:hAnsi="Sylfaen" w:cs="Arial"/>
           <w:color w:val="FF0000"/>
           <w:sz w:val="32"/>
           <w:szCs w:val="32"/>
         </w:rPr>
-      </w:pPr>
-      <w:r>
-        <w:rPr>
-          <w:rFonts w:ascii="Sylfaen" w:eastAsiaTheme="minorEastAsia" w:hAnsi="Sylfaen" w:cs="Arial"/>
-          <w:color w:val="FF0000"/>
-          <w:sz w:val="32"/>
-          <w:szCs w:val="32"/>
-        </w:rPr>
-        <w:t xml:space="preserve">Boundary Extraction </w:t>
-      </w:r>
+        <w:t xml:space="preserve">(Boundary Extraction) </w:t>
+      </w:r>
+      <w:bookmarkStart w:id="0" w:name="_GoBack"/>
+      <w:bookmarkEnd w:id="0"/>
       <w:r>
         <w:rPr>
           <w:rFonts w:ascii="Sylfaen" w:hAnsi="Sylfaen" w:cs="Arial"/>
@@ -6953,8 +6090,6 @@
               </w:rPr>
               <w:t>Նկարում 1-ը նշված է սպիտակ իսկ 0-ն սև</w:t>
             </w:r>
-            <w:bookmarkStart w:id="0" w:name="_GoBack"/>
-            <w:bookmarkEnd w:id="0"/>
           </w:p>
         </w:tc>
       </w:tr>
@@ -7830,7 +6965,7 @@
 </file>
 
 <file path=customXml/itemProps1.xml><?xml version="1.0" encoding="utf-8"?>
-<ds:datastoreItem xmlns:ds="http://schemas.openxmlformats.org/officeDocument/2006/customXml" ds:itemID="{B14C683F-B381-439E-AD06-7149950745F1}">
+<ds:datastoreItem xmlns:ds="http://schemas.openxmlformats.org/officeDocument/2006/customXml" ds:itemID="{4CF6DB25-7155-4129-8485-9748985F81C6}">
   <ds:schemaRefs>
     <ds:schemaRef ds:uri="http://schemas.openxmlformats.org/officeDocument/2006/bibliography"/>
   </ds:schemaRefs>

</xml_diff>

<commit_message>
add Threshholding doc first head
</commit_message>
<xml_diff>
--- a/Diplomayin.docx
+++ b/Diplomayin.docx
@@ -7331,91 +7331,182 @@
       <w:pPr>
         <w:pStyle w:val="Normal"/>
         <w:ind w:firstLine="720"/>
-        <w:rPr>
-          <w:rFonts w:ascii="Sylfaen" w:hAnsi="Sylfaen" w:eastAsia="" w:cs="Arial" w:eastAsiaTheme="minorEastAsia"/>
-          <w:sz w:val="32"/>
-          <w:szCs w:val="32"/>
-        </w:rPr>
-      </w:pPr>
-      <w:r>
-        <w:rPr>
-          <w:rFonts w:eastAsia="" w:cs="Arial" w:ascii="Sylfaen" w:hAnsi="Sylfaen" w:eastAsiaTheme="minorEastAsia"/>
-          <w:sz w:val="32"/>
-          <w:szCs w:val="32"/>
-        </w:rPr>
-        <w:t>Պատկերների սեգմենտավորման պարզագույն մեթոդներից մեկը դա thresholding մեթոդն է։</w:t>
-      </w:r>
-    </w:p>
-    <w:p>
-      <w:pPr>
-        <w:pStyle w:val="Normal"/>
-        <w:ind w:firstLine="720"/>
-        <w:rPr>
-          <w:rFonts w:ascii="Sylfaen" w:hAnsi="Sylfaen" w:eastAsia="" w:cs="Arial" w:eastAsiaTheme="minorEastAsia"/>
-          <w:sz w:val="32"/>
-          <w:szCs w:val="32"/>
-        </w:rPr>
-      </w:pPr>
-      <w:r>
-        <w:rPr>
-          <w:rFonts w:eastAsia="" w:cs="Arial" w:eastAsiaTheme="minorEastAsia" w:ascii="Sylfaen" w:hAnsi="Sylfaen"/>
-          <w:sz w:val="32"/>
-          <w:szCs w:val="32"/>
-        </w:rPr>
-      </w:r>
-    </w:p>
-    <w:p>
-      <w:pPr>
-        <w:pStyle w:val="Normal"/>
-        <w:ind w:firstLine="720"/>
-        <w:rPr>
-          <w:rFonts w:ascii="Sylfaen" w:hAnsi="Sylfaen" w:eastAsia="" w:cs="Arial" w:eastAsiaTheme="minorEastAsia"/>
-          <w:sz w:val="32"/>
-          <w:szCs w:val="32"/>
-        </w:rPr>
-      </w:pPr>
-      <w:r>
-        <w:rPr>
-          <w:rFonts w:eastAsia="" w:cs="Arial" w:eastAsiaTheme="minorEastAsia" w:ascii="Sylfaen" w:hAnsi="Sylfaen"/>
-          <w:sz w:val="32"/>
-          <w:szCs w:val="32"/>
-        </w:rPr>
-      </w:r>
-    </w:p>
-    <w:p>
-      <w:pPr>
-        <w:pStyle w:val="Normal"/>
-        <w:ind w:firstLine="720"/>
-        <w:rPr>
-          <w:rFonts w:ascii="Sylfaen" w:hAnsi="Sylfaen" w:eastAsia="" w:cs="Arial" w:eastAsiaTheme="minorEastAsia"/>
-          <w:sz w:val="32"/>
-          <w:szCs w:val="32"/>
-        </w:rPr>
-      </w:pPr>
-      <w:r>
-        <w:rPr>
-          <w:rFonts w:eastAsia="" w:cs="Arial" w:eastAsiaTheme="minorEastAsia" w:ascii="Sylfaen" w:hAnsi="Sylfaen"/>
-          <w:sz w:val="32"/>
-          <w:szCs w:val="32"/>
-        </w:rPr>
-      </w:r>
-    </w:p>
-    <w:p>
-      <w:pPr>
-        <w:pStyle w:val="Normal"/>
-        <w:ind w:firstLine="720"/>
-        <w:rPr>
-          <w:rFonts w:ascii="Sylfaen" w:hAnsi="Sylfaen" w:eastAsia="" w:cs="Arial" w:eastAsiaTheme="minorEastAsia"/>
-          <w:sz w:val="32"/>
-          <w:szCs w:val="32"/>
-        </w:rPr>
-      </w:pPr>
-      <w:r>
-        <w:rPr>
-          <w:rFonts w:eastAsia="" w:cs="Arial" w:eastAsiaTheme="minorEastAsia" w:ascii="Sylfaen" w:hAnsi="Sylfaen"/>
-          <w:sz w:val="32"/>
-          <w:szCs w:val="32"/>
-        </w:rPr>
+        <w:rPr/>
+      </w:pPr>
+      <w:r>
+        <w:rPr>
+          <w:rFonts w:eastAsia="" w:cs="Arial" w:ascii="Sylfaen" w:hAnsi="Sylfaen" w:eastAsiaTheme="minorEastAsia"/>
+          <w:sz w:val="32"/>
+          <w:szCs w:val="32"/>
+        </w:rPr>
+        <w:t xml:space="preserve">Պատկերների սեգմենտավորման պարզագույն մեթոդներից մեկը դա  </w:t>
+      </w:r>
+      <w:r>
+        <w:rPr>
+          <w:rFonts w:eastAsia="" w:cs="Arial" w:ascii="Sylfaen" w:hAnsi="Sylfaen" w:eastAsiaTheme="minorEastAsia"/>
+          <w:sz w:val="32"/>
+          <w:szCs w:val="32"/>
+        </w:rPr>
+        <w:t xml:space="preserve">շեմային </w:t>
+      </w:r>
+      <w:r>
+        <w:rPr>
+          <w:rFonts w:eastAsia="" w:cs="Arial" w:ascii="Sylfaen" w:hAnsi="Sylfaen" w:eastAsiaTheme="minorEastAsia"/>
+          <w:sz w:val="32"/>
+          <w:szCs w:val="32"/>
+        </w:rPr>
+        <w:t>մեթոդն է։</w:t>
+      </w:r>
+    </w:p>
+    <w:p>
+      <w:pPr>
+        <w:pStyle w:val="Normal"/>
+        <w:ind w:firstLine="720"/>
+        <w:rPr>
+          <w:rFonts w:ascii="Sylfaen" w:hAnsi="Sylfaen" w:eastAsia="" w:cs="Arial" w:eastAsiaTheme="minorEastAsia"/>
+          <w:sz w:val="32"/>
+          <w:szCs w:val="32"/>
+        </w:rPr>
+      </w:pPr>
+      <w:r>
+        <w:rPr>
+          <w:rFonts w:eastAsia="" w:cs="Arial" w:eastAsiaTheme="minorEastAsia" w:ascii="Sylfaen" w:hAnsi="Sylfaen"/>
+          <w:sz w:val="32"/>
+          <w:szCs w:val="32"/>
+        </w:rPr>
+        <w:t>Եթե անհրաժեշտ է ուսումնասիրել նկարը, որի մեջ կան գույների զգալի տատանումներ ապա այդ նկարների համար ն</w:t>
+      </w:r>
+      <w:r>
+        <w:rPr>
+          <w:rFonts w:eastAsia="" w:cs="Arial" w:eastAsiaTheme="minorEastAsia" w:ascii="Sylfaen" w:hAnsi="Sylfaen"/>
+          <w:sz w:val="32"/>
+          <w:szCs w:val="32"/>
+        </w:rPr>
+        <w:t>պ</w:t>
+      </w:r>
+      <w:r>
+        <w:rPr>
+          <w:rFonts w:eastAsia="" w:cs="Arial" w:eastAsiaTheme="minorEastAsia" w:ascii="Sylfaen" w:hAnsi="Sylfaen"/>
+          <w:sz w:val="32"/>
+          <w:szCs w:val="32"/>
+        </w:rPr>
+        <w:t xml:space="preserve">ատակահարմար է օգտագործել </w:t>
+      </w:r>
+      <w:r>
+        <w:rPr>
+          <w:rFonts w:eastAsia="" w:cs="Arial" w:eastAsiaTheme="minorEastAsia" w:ascii="Sylfaen" w:hAnsi="Sylfaen"/>
+          <w:sz w:val="32"/>
+          <w:szCs w:val="32"/>
+        </w:rPr>
+        <w:t xml:space="preserve">այս մեթոդը։ </w:t>
+      </w:r>
+    </w:p>
+    <w:p>
+      <w:pPr>
+        <w:pStyle w:val="Normal"/>
+        <w:ind w:firstLine="720"/>
+        <w:rPr>
+          <w:rFonts w:ascii="Sylfaen" w:hAnsi="Sylfaen" w:eastAsia="" w:cs="Arial" w:eastAsiaTheme="minorEastAsia"/>
+          <w:sz w:val="32"/>
+          <w:szCs w:val="32"/>
+        </w:rPr>
+      </w:pPr>
+      <w:r>
+        <w:rPr>
+          <w:rFonts w:eastAsia="" w:cs="Arial" w:eastAsiaTheme="minorEastAsia" w:ascii="Sylfaen" w:hAnsi="Sylfaen"/>
+          <w:sz w:val="32"/>
+          <w:szCs w:val="32"/>
+        </w:rPr>
+        <w:t xml:space="preserve">Ենթադրենք որ հիստոգրամայի ինտենսիվությունը նկարում համապատասխանում է f(x,y)֊ին, որը իրենից ներկայացնում է լուսավոր օբյեկտները մուգ ֆոնի վրա, </w:t>
+      </w:r>
+      <w:r>
+        <w:rPr>
+          <w:rFonts w:eastAsia="" w:cs="Arial" w:eastAsiaTheme="minorEastAsia" w:ascii="Sylfaen" w:hAnsi="Sylfaen"/>
+          <w:sz w:val="32"/>
+          <w:szCs w:val="32"/>
+        </w:rPr>
+        <w:t>այնպես որ պատկերի միջի օբյեկտները և նրանց հետևի ֆոների պիքսելների ինտենսիվության արժեքները խմբավորված են երկու  գերիշխող ռեժիմներում.</w:t>
+      </w:r>
+    </w:p>
+    <w:p>
+      <w:pPr>
+        <w:pStyle w:val="Normal"/>
+        <w:ind w:firstLine="720"/>
+        <w:rPr>
+          <w:rFonts w:ascii="Sylfaen" w:hAnsi="Sylfaen" w:eastAsia="" w:cs="Arial" w:eastAsiaTheme="minorEastAsia"/>
+          <w:sz w:val="32"/>
+          <w:szCs w:val="32"/>
+        </w:rPr>
+      </w:pPr>
+      <w:r>
+        <w:rPr>
+          <w:rFonts w:eastAsia="" w:cs="Arial" w:eastAsiaTheme="minorEastAsia" w:ascii="Sylfaen" w:hAnsi="Sylfaen"/>
+          <w:sz w:val="32"/>
+          <w:szCs w:val="32"/>
+        </w:rPr>
+      </w:r>
+    </w:p>
+    <w:p>
+      <w:pPr>
+        <w:pStyle w:val="Normal"/>
+        <w:ind w:firstLine="720"/>
+        <w:rPr>
+          <w:rFonts w:ascii="Sylfaen" w:hAnsi="Sylfaen" w:eastAsia="" w:cs="Arial" w:eastAsiaTheme="minorEastAsia"/>
+          <w:sz w:val="32"/>
+          <w:szCs w:val="32"/>
+        </w:rPr>
+      </w:pPr>
+      <w:r>
+        <w:rPr>
+          <w:rFonts w:eastAsia="" w:cs="Arial" w:eastAsiaTheme="minorEastAsia" w:ascii="Sylfaen" w:hAnsi="Sylfaen"/>
+          <w:sz w:val="32"/>
+          <w:szCs w:val="32"/>
+        </w:rPr>
+        <w:drawing>
+          <wp:anchor behindDoc="0" distT="0" distB="0" distL="0" distR="0" simplePos="0" locked="0" layoutInCell="1" allowOverlap="1" relativeHeight="78">
+            <wp:simplePos x="0" y="0"/>
+            <wp:positionH relativeFrom="column">
+              <wp:align>center</wp:align>
+            </wp:positionH>
+            <wp:positionV relativeFrom="paragraph">
+              <wp:posOffset>635</wp:posOffset>
+            </wp:positionV>
+            <wp:extent cx="5762625" cy="2276475"/>
+            <wp:effectExtent l="0" t="0" r="0" b="0"/>
+            <wp:wrapSquare wrapText="largest"/>
+            <wp:docPr id="13" name="Image1" descr=""/>
+            <wp:cNvGraphicFramePr>
+              <a:graphicFrameLocks xmlns:a="http://schemas.openxmlformats.org/drawingml/2006/main" noChangeAspect="1"/>
+            </wp:cNvGraphicFramePr>
+            <a:graphic xmlns:a="http://schemas.openxmlformats.org/drawingml/2006/main">
+              <a:graphicData uri="http://schemas.openxmlformats.org/drawingml/2006/picture">
+                <pic:pic xmlns:pic="http://schemas.openxmlformats.org/drawingml/2006/picture">
+                  <pic:nvPicPr>
+                    <pic:cNvPr id="13" name="Image1" descr=""/>
+                    <pic:cNvPicPr>
+                      <a:picLocks noChangeAspect="1" noChangeArrowheads="1"/>
+                    </pic:cNvPicPr>
+                  </pic:nvPicPr>
+                  <pic:blipFill>
+                    <a:blip r:embed="rId11"/>
+                    <a:stretch>
+                      <a:fillRect/>
+                    </a:stretch>
+                  </pic:blipFill>
+                  <pic:spPr bwMode="auto">
+                    <a:xfrm>
+                      <a:off x="0" y="0"/>
+                      <a:ext cx="5762625" cy="2276475"/>
+                    </a:xfrm>
+                    <a:prstGeom prst="rect">
+                      <a:avLst/>
+                    </a:prstGeom>
+                  </pic:spPr>
+                </pic:pic>
+              </a:graphicData>
+            </a:graphic>
+          </wp:anchor>
+        </w:drawing>
       </w:r>
     </w:p>
     <w:p>

</xml_diff>

<commit_message>
Adding Doc new Version without significant changes
</commit_message>
<xml_diff>
--- a/Diplomayin.docx
+++ b/Diplomayin.docx
@@ -815,7 +815,7 @@
                     </pic:cNvPicPr>
                   </pic:nvPicPr>
                   <pic:blipFill>
-                    <a:blip r:embed="rId6"/>
+                    <a:blip r:embed="rId8"/>
                     <a:stretch>
                       <a:fillRect/>
                     </a:stretch>
@@ -1427,7 +1427,7 @@
                     </pic:cNvPicPr>
                   </pic:nvPicPr>
                   <pic:blipFill>
-                    <a:blip r:embed="rId7"/>
+                    <a:blip r:embed="rId9"/>
                     <a:stretch>
                       <a:fillRect/>
                     </a:stretch>
@@ -1520,7 +1520,7 @@
                     </pic:cNvPicPr>
                   </pic:nvPicPr>
                   <pic:blipFill>
-                    <a:blip r:embed="rId8"/>
+                    <a:blip r:embed="rId10"/>
                     <a:stretch>
                       <a:fillRect/>
                     </a:stretch>
@@ -2548,7 +2548,7 @@
                     </pic:cNvPicPr>
                   </pic:nvPicPr>
                   <pic:blipFill>
-                    <a:blip r:embed="rId9"/>
+                    <a:blip r:embed="rId11"/>
                     <a:stretch>
                       <a:fillRect/>
                     </a:stretch>
@@ -2681,7 +2681,7 @@
                                                 </pic:cNvPicPr>
                                               </pic:nvPicPr>
                                               <pic:blipFill>
-                                                <a:blip r:embed="rId10"/>
+                                                <a:blip r:embed="rId12"/>
                                                 <a:stretch>
                                                   <a:fillRect/>
                                                 </a:stretch>
@@ -2927,7 +2927,7 @@
                                           </pic:cNvPicPr>
                                         </pic:nvPicPr>
                                         <pic:blipFill>
-                                          <a:blip r:embed="rId10"/>
+                                          <a:blip r:embed="rId12"/>
                                           <a:stretch>
                                             <a:fillRect/>
                                           </a:stretch>
@@ -3833,7 +3833,7 @@
                           </pic:cNvPicPr>
                         </pic:nvPicPr>
                         <pic:blipFill>
-                          <a:blip r:embed="rId11"/>
+                          <a:blip r:embed="rId13"/>
                           <a:stretch>
                             <a:fillRect/>
                           </a:stretch>
@@ -3973,7 +3973,7 @@
                           </pic:cNvPicPr>
                         </pic:nvPicPr>
                         <pic:blipFill>
-                          <a:blip r:embed="rId12"/>
+                          <a:blip r:embed="rId14"/>
                           <a:stretch>
                             <a:fillRect/>
                           </a:stretch>
@@ -5040,7 +5040,7 @@
                           </pic:cNvPicPr>
                         </pic:nvPicPr>
                         <pic:blipFill>
-                          <a:blip r:embed="rId13"/>
+                          <a:blip r:embed="rId15"/>
                           <a:stretch>
                             <a:fillRect/>
                           </a:stretch>
@@ -5602,7 +5602,7 @@
                           </pic:cNvPicPr>
                         </pic:nvPicPr>
                         <pic:blipFill>
-                          <a:blip r:embed="rId14"/>
+                          <a:blip r:embed="rId16"/>
                           <a:stretch>
                             <a:fillRect/>
                           </a:stretch>
@@ -6332,7 +6332,7 @@
                           </pic:cNvPicPr>
                         </pic:nvPicPr>
                         <pic:blipFill>
-                          <a:blip r:embed="rId15"/>
+                          <a:blip r:embed="rId17"/>
                           <a:stretch>
                             <a:fillRect/>
                           </a:stretch>
@@ -7222,15 +7222,7 @@
           <w:sz w:val="32"/>
           <w:szCs w:val="32"/>
         </w:rPr>
-        <w:t xml:space="preserve"> </w:t>
-      </w:r>
-      <w:r>
-        <w:rPr>
-          <w:rFonts w:ascii="Sylfaen" w:eastAsiaTheme="minorEastAsia" w:hAnsi="Sylfaen" w:cs="Arial"/>
-          <w:sz w:val="32"/>
-          <w:szCs w:val="32"/>
-        </w:rPr>
-        <w:t xml:space="preserve"> </w:t>
+        <w:t xml:space="preserve">  </w:t>
       </w:r>
       <w:r>
         <w:rPr>
@@ -7609,15 +7601,7 @@
                 <w:sz w:val="32"/>
                 <w:szCs w:val="32"/>
               </w:rPr>
-              <w:t xml:space="preserve"> </w:t>
-            </w:r>
-            <w:r>
-              <w:rPr>
-                <w:rFonts w:ascii="Sylfaen" w:eastAsiaTheme="minorEastAsia" w:hAnsi="Sylfaen" w:cs="Arial"/>
-                <w:sz w:val="32"/>
-                <w:szCs w:val="32"/>
-              </w:rPr>
-              <w:t>f(x,y)</w:t>
+              <w:t xml:space="preserve"> f(x,y)</w:t>
             </w:r>
             <m:oMath>
               <m:r>
@@ -7626,15 +7610,7 @@
                   <w:sz w:val="32"/>
                   <w:szCs w:val="32"/>
                 </w:rPr>
-                <m:t xml:space="preserve"> </m:t>
-              </m:r>
-              <m:r>
-                <w:rPr>
-                  <w:rFonts w:ascii="Cambria Math" w:eastAsiaTheme="minorEastAsia" w:hAnsi="Cambria Math" w:cs="Arial"/>
-                  <w:sz w:val="32"/>
-                  <w:szCs w:val="32"/>
-                </w:rPr>
-                <m:t>≤</m:t>
+                <m:t xml:space="preserve"> ≤</m:t>
               </m:r>
             </m:oMath>
             <w:r>
@@ -7781,8 +7757,6 @@
             </m:oMath>
           </w:p>
         </w:tc>
-        <w:bookmarkStart w:id="1" w:name="_GoBack"/>
-        <w:bookmarkEnd w:id="1"/>
       </w:tr>
     </w:tbl>
     <w:p>
@@ -7830,32 +7804,134 @@
     <w:p>
       <w:pPr>
         <w:ind w:firstLine="720"/>
-        <w:rPr>
-          <w:rFonts w:ascii="Sylfaen" w:eastAsiaTheme="minorEastAsia" w:hAnsi="Sylfaen" w:cs="Arial"/>
-          <w:sz w:val="32"/>
-          <w:szCs w:val="32"/>
-        </w:rPr>
-      </w:pPr>
-    </w:p>
-    <w:p>
-      <w:pPr>
-        <w:ind w:firstLine="720"/>
-        <w:rPr>
-          <w:rFonts w:ascii="Sylfaen" w:eastAsiaTheme="minorEastAsia" w:hAnsi="Sylfaen" w:cs="Arial"/>
-          <w:sz w:val="32"/>
-          <w:szCs w:val="32"/>
-        </w:rPr>
-      </w:pPr>
-    </w:p>
-    <w:p>
-      <w:pPr>
-        <w:ind w:firstLine="720"/>
-        <w:rPr>
-          <w:rFonts w:ascii="Sylfaen" w:eastAsiaTheme="minorEastAsia" w:hAnsi="Sylfaen" w:cs="Arial"/>
-          <w:sz w:val="32"/>
-          <w:szCs w:val="32"/>
-        </w:rPr>
-      </w:pPr>
+        <w:jc w:val="center"/>
+        <w:rPr>
+          <w:rFonts w:ascii="Sylfaen" w:eastAsiaTheme="minorEastAsia" w:hAnsi="Sylfaen" w:cs="Arial"/>
+          <w:color w:val="FF0000"/>
+          <w:sz w:val="32"/>
+          <w:szCs w:val="32"/>
+        </w:rPr>
+      </w:pPr>
+      <w:r>
+        <w:rPr>
+          <w:rFonts w:ascii="Sylfaen" w:eastAsiaTheme="minorEastAsia" w:hAnsi="Sylfaen" w:cs="Arial"/>
+          <w:color w:val="FF0000"/>
+          <w:sz w:val="32"/>
+          <w:szCs w:val="32"/>
+        </w:rPr>
+        <w:t>Կլաստերիզացիայի հիմման վրա</w:t>
+      </w:r>
+    </w:p>
+    <w:p>
+      <w:pPr>
+        <w:ind w:firstLine="720"/>
+        <w:rPr>
+          <w:rFonts w:ascii="Sylfaen" w:eastAsiaTheme="minorEastAsia" w:hAnsi="Sylfaen" w:cs="Arial"/>
+          <w:sz w:val="32"/>
+          <w:szCs w:val="32"/>
+        </w:rPr>
+      </w:pPr>
+    </w:p>
+    <w:p>
+      <w:pPr>
+        <w:ind w:firstLine="720"/>
+        <w:rPr>
+          <w:rFonts w:ascii="Sylfaen" w:eastAsiaTheme="minorEastAsia" w:hAnsi="Sylfaen" w:cs="Arial"/>
+          <w:sz w:val="32"/>
+          <w:szCs w:val="32"/>
+          <w:lang w:val="hy-AM"/>
+        </w:rPr>
+      </w:pPr>
+      <w:r>
+        <w:rPr>
+          <w:rFonts w:ascii="Sylfaen" w:eastAsiaTheme="minorEastAsia" w:hAnsi="Sylfaen" w:cs="Arial"/>
+          <w:sz w:val="32"/>
+          <w:szCs w:val="32"/>
+        </w:rPr>
+        <w:t>K-means</w:t>
+      </w:r>
+      <w:r>
+        <w:rPr>
+          <w:rFonts w:ascii="Sylfaen" w:eastAsiaTheme="minorEastAsia" w:hAnsi="Sylfaen" w:cs="Arial"/>
+          <w:sz w:val="32"/>
+          <w:szCs w:val="32"/>
+          <w:lang w:val="hy-AM"/>
+        </w:rPr>
+        <w:t xml:space="preserve"> ալգորիթմը իրենից ներկայացնում է իտերացիոն ալգորիթմ, որը օգտագործվում է պատկերը մասնատելու համար ՝ </w:t>
+      </w:r>
+      <w:r>
+        <w:rPr>
+          <w:rFonts w:ascii="Sylfaen" w:eastAsiaTheme="minorEastAsia" w:hAnsi="Sylfaen" w:cs="Arial"/>
+          <w:sz w:val="32"/>
+          <w:szCs w:val="32"/>
+        </w:rPr>
+        <w:t xml:space="preserve">K </w:t>
+      </w:r>
+      <w:r>
+        <w:rPr>
+          <w:rFonts w:ascii="Sylfaen" w:eastAsiaTheme="minorEastAsia" w:hAnsi="Sylfaen" w:cs="Arial"/>
+          <w:sz w:val="32"/>
+          <w:szCs w:val="32"/>
+          <w:lang w:val="hy-AM"/>
+        </w:rPr>
+        <w:t>կլաստեռների։</w:t>
+      </w:r>
+    </w:p>
+    <w:p>
+      <w:pPr>
+        <w:ind w:firstLine="720"/>
+        <w:rPr>
+          <w:rFonts w:ascii="Sylfaen" w:eastAsiaTheme="minorEastAsia" w:hAnsi="Sylfaen" w:cs="Arial"/>
+          <w:sz w:val="32"/>
+          <w:szCs w:val="32"/>
+          <w:lang w:val="hy-AM"/>
+        </w:rPr>
+      </w:pPr>
+      <w:r>
+        <w:rPr>
+          <w:rFonts w:ascii="Sylfaen" w:eastAsiaTheme="minorEastAsia" w:hAnsi="Sylfaen" w:cs="Arial"/>
+          <w:sz w:val="32"/>
+          <w:szCs w:val="32"/>
+          <w:lang w:val="hy-AM"/>
+        </w:rPr>
+        <w:t>K-means</w:t>
+      </w:r>
+      <w:r>
+        <w:rPr>
+          <w:rFonts w:ascii="Sylfaen" w:eastAsiaTheme="minorEastAsia" w:hAnsi="Sylfaen" w:cs="Arial"/>
+          <w:sz w:val="32"/>
+          <w:szCs w:val="32"/>
+        </w:rPr>
+        <w:t xml:space="preserve"> </w:t>
+      </w:r>
+      <w:r>
+        <w:rPr>
+          <w:rFonts w:ascii="Sylfaen" w:eastAsiaTheme="minorEastAsia" w:hAnsi="Sylfaen" w:cs="Arial"/>
+          <w:sz w:val="32"/>
+          <w:szCs w:val="32"/>
+          <w:lang w:val="hy-AM"/>
+        </w:rPr>
+        <w:t>ալգորիթմը կլաստերիզացիայի հայտնի ալգորիթմներից մեկն է հանդիսանում։</w:t>
+      </w:r>
+      <w:r>
+        <w:rPr>
+          <w:rFonts w:ascii="Sylfaen" w:eastAsiaTheme="minorEastAsia" w:hAnsi="Sylfaen" w:cs="Arial"/>
+          <w:sz w:val="32"/>
+          <w:szCs w:val="32"/>
+        </w:rPr>
+        <w:t xml:space="preserve"> </w:t>
+      </w:r>
+      <w:r>
+        <w:rPr>
+          <w:rFonts w:ascii="Sylfaen" w:eastAsiaTheme="minorEastAsia" w:hAnsi="Sylfaen" w:cs="Arial"/>
+          <w:sz w:val="32"/>
+          <w:szCs w:val="32"/>
+          <w:lang w:val="hy-AM"/>
+        </w:rPr>
+        <w:t>Հորինվել է 1950 ական թվականներին։</w:t>
+      </w:r>
+      <w:bookmarkStart w:id="1" w:name="_GoBack"/>
+      <w:bookmarkEnd w:id="1"/>
     </w:p>
     <w:p>
       <w:pPr>
@@ -8701,6 +8777,56 @@
     </w:sectPr>
   </w:body>
 </w:document>
+</file>
+
+<file path=word/endnotes.xml><?xml version="1.0" encoding="utf-8"?>
+<w:endnotes xmlns:wpc="http://schemas.microsoft.com/office/word/2010/wordprocessingCanvas" xmlns:cx="http://schemas.microsoft.com/office/drawing/2014/chartex" xmlns:cx1="http://schemas.microsoft.com/office/drawing/2015/9/8/chartex" xmlns:mc="http://schemas.openxmlformats.org/markup-compatibility/2006" xmlns:o="urn:schemas-microsoft-com:office:office" xmlns:r="http://schemas.openxmlformats.org/officeDocument/2006/relationships" xmlns:m="http://schemas.openxmlformats.org/officeDocument/2006/math" xmlns:v="urn:schemas-microsoft-com:vml" xmlns:wp14="http://schemas.microsoft.com/office/word/2010/wordprocessingDrawing" xmlns:wp="http://schemas.openxmlformats.org/drawingml/2006/wordprocessingDrawing" xmlns:w10="urn:schemas-microsoft-com:office:word" xmlns:w="http://schemas.openxmlformats.org/wordprocessingml/2006/main" xmlns:w14="http://schemas.microsoft.com/office/word/2010/wordml" xmlns:w15="http://schemas.microsoft.com/office/word/2012/wordml" xmlns:w16se="http://schemas.microsoft.com/office/word/2015/wordml/symex" xmlns:wpg="http://schemas.microsoft.com/office/word/2010/wordprocessingGroup" xmlns:wpi="http://schemas.microsoft.com/office/word/2010/wordprocessingInk" xmlns:wne="http://schemas.microsoft.com/office/word/2006/wordml" xmlns:wps="http://schemas.microsoft.com/office/word/2010/wordprocessingShape" mc:Ignorable="w14 w15 w16se wp14">
+  <w:endnote w:type="separator" w:id="-1">
+    <w:p>
+      <w:pPr>
+        <w:spacing w:after="0" w:line="240" w:lineRule="auto"/>
+      </w:pPr>
+      <w:r>
+        <w:separator/>
+      </w:r>
+    </w:p>
+  </w:endnote>
+  <w:endnote w:type="continuationSeparator" w:id="0">
+    <w:p>
+      <w:pPr>
+        <w:spacing w:after="0" w:line="240" w:lineRule="auto"/>
+      </w:pPr>
+      <w:r>
+        <w:continuationSeparator/>
+      </w:r>
+    </w:p>
+  </w:endnote>
+</w:endnotes>
+</file>
+
+<file path=word/footnotes.xml><?xml version="1.0" encoding="utf-8"?>
+<w:footnotes xmlns:wpc="http://schemas.microsoft.com/office/word/2010/wordprocessingCanvas" xmlns:cx="http://schemas.microsoft.com/office/drawing/2014/chartex" xmlns:cx1="http://schemas.microsoft.com/office/drawing/2015/9/8/chartex" xmlns:mc="http://schemas.openxmlformats.org/markup-compatibility/2006" xmlns:o="urn:schemas-microsoft-com:office:office" xmlns:r="http://schemas.openxmlformats.org/officeDocument/2006/relationships" xmlns:m="http://schemas.openxmlformats.org/officeDocument/2006/math" xmlns:v="urn:schemas-microsoft-com:vml" xmlns:wp14="http://schemas.microsoft.com/office/word/2010/wordprocessingDrawing" xmlns:wp="http://schemas.openxmlformats.org/drawingml/2006/wordprocessingDrawing" xmlns:w10="urn:schemas-microsoft-com:office:word" xmlns:w="http://schemas.openxmlformats.org/wordprocessingml/2006/main" xmlns:w14="http://schemas.microsoft.com/office/word/2010/wordml" xmlns:w15="http://schemas.microsoft.com/office/word/2012/wordml" xmlns:w16se="http://schemas.microsoft.com/office/word/2015/wordml/symex" xmlns:wpg="http://schemas.microsoft.com/office/word/2010/wordprocessingGroup" xmlns:wpi="http://schemas.microsoft.com/office/word/2010/wordprocessingInk" xmlns:wne="http://schemas.microsoft.com/office/word/2006/wordml" xmlns:wps="http://schemas.microsoft.com/office/word/2010/wordprocessingShape" mc:Ignorable="w14 w15 w16se wp14">
+  <w:footnote w:type="separator" w:id="-1">
+    <w:p>
+      <w:pPr>
+        <w:spacing w:after="0" w:line="240" w:lineRule="auto"/>
+      </w:pPr>
+      <w:r>
+        <w:separator/>
+      </w:r>
+    </w:p>
+  </w:footnote>
+  <w:footnote w:type="continuationSeparator" w:id="0">
+    <w:p>
+      <w:pPr>
+        <w:spacing w:after="0" w:line="240" w:lineRule="auto"/>
+      </w:pPr>
+      <w:r>
+        <w:continuationSeparator/>
+      </w:r>
+    </w:p>
+  </w:footnote>
+</w:footnotes>
 </file>
 
 <file path=word/numbering.xml><?xml version="1.0" encoding="utf-8"?>
@@ -9565,6 +9691,58 @@
       </w:tblBorders>
     </w:tblPr>
   </w:style>
+  <w:style w:type="paragraph" w:styleId="Header">
+    <w:name w:val="header"/>
+    <w:basedOn w:val="Normal"/>
+    <w:link w:val="HeaderChar"/>
+    <w:uiPriority w:val="99"/>
+    <w:unhideWhenUsed/>
+    <w:rsid w:val="0033326F"/>
+    <w:pPr>
+      <w:tabs>
+        <w:tab w:val="center" w:pos="4680"/>
+        <w:tab w:val="right" w:pos="9360"/>
+      </w:tabs>
+      <w:spacing w:after="0" w:line="240" w:lineRule="auto"/>
+    </w:pPr>
+  </w:style>
+  <w:style w:type="character" w:customStyle="1" w:styleId="HeaderChar">
+    <w:name w:val="Header Char"/>
+    <w:basedOn w:val="DefaultParagraphFont"/>
+    <w:link w:val="Header"/>
+    <w:uiPriority w:val="99"/>
+    <w:rsid w:val="0033326F"/>
+    <w:rPr>
+      <w:color w:val="00000A"/>
+      <w:sz w:val="22"/>
+    </w:rPr>
+  </w:style>
+  <w:style w:type="paragraph" w:styleId="Footer">
+    <w:name w:val="footer"/>
+    <w:basedOn w:val="Normal"/>
+    <w:link w:val="FooterChar"/>
+    <w:uiPriority w:val="99"/>
+    <w:unhideWhenUsed/>
+    <w:rsid w:val="0033326F"/>
+    <w:pPr>
+      <w:tabs>
+        <w:tab w:val="center" w:pos="4680"/>
+        <w:tab w:val="right" w:pos="9360"/>
+      </w:tabs>
+      <w:spacing w:after="0" w:line="240" w:lineRule="auto"/>
+    </w:pPr>
+  </w:style>
+  <w:style w:type="character" w:customStyle="1" w:styleId="FooterChar">
+    <w:name w:val="Footer Char"/>
+    <w:basedOn w:val="DefaultParagraphFont"/>
+    <w:link w:val="Footer"/>
+    <w:uiPriority w:val="99"/>
+    <w:rsid w:val="0033326F"/>
+    <w:rPr>
+      <w:color w:val="00000A"/>
+      <w:sz w:val="22"/>
+    </w:rPr>
+  </w:style>
 </w:styles>
 </file>
 
@@ -9834,7 +10012,7 @@
 </file>
 
 <file path=customXml/itemProps1.xml><?xml version="1.0" encoding="utf-8"?>
-<ds:datastoreItem xmlns:ds="http://schemas.openxmlformats.org/officeDocument/2006/customXml" ds:itemID="{E0336501-AE29-4E2F-9F28-B961F4AB4624}">
+<ds:datastoreItem xmlns:ds="http://schemas.openxmlformats.org/officeDocument/2006/customXml" ds:itemID="{B9CDE6FC-6C26-47E6-BF68-CDC785A92933}">
   <ds:schemaRefs>
     <ds:schemaRef ds:uri="http://schemas.openxmlformats.org/officeDocument/2006/bibliography"/>
   </ds:schemaRefs>

</xml_diff>

<commit_message>
Adding doc new version  write about kernel and Gaussian convolution
</commit_message>
<xml_diff>
--- a/Diplomayin.docx
+++ b/Diplomayin.docx
@@ -54,7 +54,17 @@
           <w:szCs w:val="24"/>
           <w:lang w:val="hy-AM"/>
         </w:rPr>
-        <w:t>Մորֆոլոգիական պատկերի մշակման</w:t>
+        <w:t xml:space="preserve">Մորֆոլոգիական պատկերի </w:t>
+      </w:r>
+      <w:r>
+        <w:rPr>
+          <w:rFonts w:ascii="Sylfaen" w:hAnsi="Sylfaen"/>
+          <w:b/>
+          <w:sz w:val="32"/>
+          <w:szCs w:val="24"/>
+          <w:lang w:val="hy-AM"/>
+        </w:rPr>
+        <w:t>մշակում</w:t>
       </w:r>
     </w:p>
     <w:p>
@@ -9215,6 +9225,795 @@
         </w:rPr>
         <w:t>րդ շերտը ստանալու համար մենք պետք է անենք հետևալ գործողությունները</w:t>
       </w:r>
+      <w:r>
+        <w:rPr>
+          <w:rFonts w:ascii="Sylfaen" w:eastAsiaTheme="minorEastAsia" w:hAnsi="Sylfaen" w:cs="Arial"/>
+          <w:sz w:val="32"/>
+          <w:szCs w:val="32"/>
+        </w:rPr>
+        <w:t xml:space="preserve">: </w:t>
+      </w:r>
+    </w:p>
+    <w:p>
+      <w:pPr>
+        <w:pStyle w:val="ListParagraph"/>
+        <w:numPr>
+          <w:ilvl w:val="0"/>
+          <w:numId w:val="7"/>
+        </w:numPr>
+        <w:rPr>
+          <w:rFonts w:ascii="Sylfaen" w:eastAsiaTheme="minorEastAsia" w:hAnsi="Sylfaen" w:cs="Arial"/>
+          <w:sz w:val="32"/>
+          <w:szCs w:val="32"/>
+        </w:rPr>
+      </w:pPr>
+      <w:r>
+        <w:rPr>
+          <w:rFonts w:ascii="Sylfaen" w:eastAsiaTheme="minorEastAsia" w:hAnsi="Sylfaen" w:cs="Arial"/>
+          <w:sz w:val="32"/>
+          <w:szCs w:val="32"/>
+          <w:lang w:val="hy-AM"/>
+        </w:rPr>
+        <w:t>Կոնվոլուցիայի</w:t>
+      </w:r>
+      <w:r>
+        <w:rPr>
+          <w:rFonts w:ascii="Sylfaen" w:eastAsiaTheme="minorEastAsia" w:hAnsi="Sylfaen" w:cs="Arial"/>
+          <w:sz w:val="32"/>
+          <w:szCs w:val="32"/>
+        </w:rPr>
+        <w:t>(Convolve)</w:t>
+      </w:r>
+      <w:r>
+        <w:rPr>
+          <w:rFonts w:ascii="Sylfaen" w:eastAsiaTheme="minorEastAsia" w:hAnsi="Sylfaen" w:cs="Arial"/>
+          <w:sz w:val="32"/>
+          <w:szCs w:val="32"/>
+          <w:lang w:val="hy-AM"/>
+        </w:rPr>
+        <w:t xml:space="preserve"> ենթարկենք </w:t>
+      </w:r>
+      <m:oMath>
+        <m:sSub>
+          <m:sSubPr>
+            <m:ctrlPr>
+              <w:rPr>
+                <w:rFonts w:ascii="Cambria Math" w:eastAsiaTheme="minorEastAsia" w:hAnsi="Cambria Math" w:cs="Arial"/>
+                <w:i/>
+                <w:sz w:val="32"/>
+                <w:szCs w:val="32"/>
+                <w:lang w:val="hy-AM"/>
+              </w:rPr>
+            </m:ctrlPr>
+          </m:sSubPr>
+          <m:e>
+            <m:r>
+              <w:rPr>
+                <w:rFonts w:ascii="Cambria Math" w:eastAsiaTheme="minorEastAsia" w:hAnsi="Cambria Math" w:cs="Arial"/>
+                <w:sz w:val="32"/>
+                <w:szCs w:val="32"/>
+                <w:lang w:val="hy-AM"/>
+              </w:rPr>
+              <m:t>G</m:t>
+            </m:r>
+          </m:e>
+          <m:sub>
+            <m:r>
+              <w:rPr>
+                <w:rFonts w:ascii="Cambria Math" w:eastAsiaTheme="minorEastAsia" w:hAnsi="Cambria Math" w:cs="Arial"/>
+                <w:sz w:val="32"/>
+                <w:szCs w:val="32"/>
+                <w:lang w:val="hy-AM"/>
+              </w:rPr>
+              <m:t>i</m:t>
+            </m:r>
+          </m:sub>
+        </m:sSub>
+      </m:oMath>
+      <w:r>
+        <w:rPr>
+          <w:rFonts w:ascii="Sylfaen" w:eastAsiaTheme="minorEastAsia" w:hAnsi="Sylfaen" w:cs="Arial"/>
+          <w:sz w:val="32"/>
+          <w:szCs w:val="32"/>
+        </w:rPr>
+        <w:t>-</w:t>
+      </w:r>
+      <w:r>
+        <w:rPr>
+          <w:rFonts w:ascii="Sylfaen" w:eastAsiaTheme="minorEastAsia" w:hAnsi="Sylfaen" w:cs="Arial"/>
+          <w:sz w:val="32"/>
+          <w:szCs w:val="32"/>
+          <w:lang w:val="hy-AM"/>
+        </w:rPr>
+        <w:t xml:space="preserve">ը Գաուսիան </w:t>
+      </w:r>
+      <w:r>
+        <w:rPr>
+          <w:rFonts w:ascii="Sylfaen" w:eastAsiaTheme="minorEastAsia" w:hAnsi="Sylfaen" w:cs="Arial"/>
+          <w:sz w:val="32"/>
+          <w:szCs w:val="32"/>
+          <w:lang w:val="hy-AM"/>
+        </w:rPr>
+        <w:t>միջուկի</w:t>
+      </w:r>
+      <w:r>
+        <w:rPr>
+          <w:rFonts w:ascii="Sylfaen" w:eastAsiaTheme="minorEastAsia" w:hAnsi="Sylfaen" w:cs="Arial"/>
+          <w:sz w:val="32"/>
+          <w:szCs w:val="32"/>
+        </w:rPr>
+        <w:t>(kernel)</w:t>
+      </w:r>
+      <w:r>
+        <w:rPr>
+          <w:rFonts w:ascii="Sylfaen" w:eastAsiaTheme="minorEastAsia" w:hAnsi="Sylfaen" w:cs="Arial"/>
+          <w:sz w:val="32"/>
+          <w:szCs w:val="32"/>
+          <w:lang w:val="hy-AM"/>
+        </w:rPr>
+        <w:t xml:space="preserve"> հետ։</w:t>
+      </w:r>
+    </w:p>
+    <w:p>
+      <w:pPr>
+        <w:ind w:left="2880"/>
+        <w:rPr>
+          <w:rFonts w:ascii="Sylfaen" w:eastAsiaTheme="minorEastAsia" w:hAnsi="Sylfaen" w:cs="Arial"/>
+          <w:sz w:val="32"/>
+          <w:szCs w:val="32"/>
+        </w:rPr>
+      </w:pPr>
+      <m:oMathPara>
+        <m:oMath>
+          <m:f>
+            <m:fPr>
+              <m:ctrlPr>
+                <w:rPr>
+                  <w:rFonts w:ascii="Cambria Math" w:eastAsiaTheme="minorEastAsia" w:hAnsi="Cambria Math" w:cs="Arial"/>
+                  <w:i/>
+                  <w:sz w:val="32"/>
+                  <w:szCs w:val="32"/>
+                </w:rPr>
+              </m:ctrlPr>
+            </m:fPr>
+            <m:num>
+              <m:r>
+                <w:rPr>
+                  <w:rFonts w:ascii="Cambria Math" w:eastAsiaTheme="minorEastAsia" w:hAnsi="Cambria Math" w:cs="Arial"/>
+                  <w:sz w:val="32"/>
+                  <w:szCs w:val="32"/>
+                </w:rPr>
+                <m:t>1</m:t>
+              </m:r>
+            </m:num>
+            <m:den>
+              <m:r>
+                <w:rPr>
+                  <w:rFonts w:ascii="Cambria Math" w:eastAsiaTheme="minorEastAsia" w:hAnsi="Cambria Math" w:cs="Arial"/>
+                  <w:sz w:val="32"/>
+                  <w:szCs w:val="32"/>
+                </w:rPr>
+                <m:t>16</m:t>
+              </m:r>
+            </m:den>
+          </m:f>
+          <m:d>
+            <m:dPr>
+              <m:begChr m:val="["/>
+              <m:endChr m:val="]"/>
+              <m:ctrlPr>
+                <w:rPr>
+                  <w:rFonts w:ascii="Cambria Math" w:eastAsiaTheme="minorEastAsia" w:hAnsi="Cambria Math" w:cs="Arial"/>
+                  <w:i/>
+                  <w:sz w:val="32"/>
+                  <w:szCs w:val="32"/>
+                </w:rPr>
+              </m:ctrlPr>
+            </m:dPr>
+            <m:e>
+              <m:m>
+                <m:mPr>
+                  <m:mcs>
+                    <m:mc>
+                      <m:mcPr>
+                        <m:count m:val="5"/>
+                        <m:mcJc m:val="center"/>
+                      </m:mcPr>
+                    </m:mc>
+                  </m:mcs>
+                  <m:ctrlPr>
+                    <w:rPr>
+                      <w:rFonts w:ascii="Cambria Math" w:eastAsiaTheme="minorEastAsia" w:hAnsi="Cambria Math" w:cs="Arial"/>
+                      <w:i/>
+                      <w:sz w:val="32"/>
+                      <w:szCs w:val="32"/>
+                    </w:rPr>
+                  </m:ctrlPr>
+                </m:mPr>
+                <m:mr>
+                  <m:e>
+                    <m:r>
+                      <w:rPr>
+                        <w:rFonts w:ascii="Cambria Math" w:eastAsiaTheme="minorEastAsia" w:hAnsi="Cambria Math" w:cs="Arial"/>
+                        <w:sz w:val="32"/>
+                        <w:szCs w:val="32"/>
+                      </w:rPr>
+                      <m:t>1</m:t>
+                    </m:r>
+                  </m:e>
+                  <m:e>
+                    <m:r>
+                      <w:rPr>
+                        <w:rFonts w:ascii="Cambria Math" w:eastAsiaTheme="minorEastAsia" w:hAnsi="Cambria Math" w:cs="Arial"/>
+                        <w:sz w:val="32"/>
+                        <w:szCs w:val="32"/>
+                      </w:rPr>
+                      <m:t>4</m:t>
+                    </m:r>
+                    <m:ctrlPr>
+                      <w:rPr>
+                        <w:rFonts w:ascii="Cambria Math" w:eastAsia="Cambria Math" w:hAnsi="Cambria Math" w:cs="Cambria Math"/>
+                        <w:i/>
+                        <w:sz w:val="32"/>
+                        <w:szCs w:val="32"/>
+                      </w:rPr>
+                    </m:ctrlPr>
+                  </m:e>
+                  <m:e>
+                    <m:r>
+                      <w:rPr>
+                        <w:rFonts w:ascii="Cambria Math" w:eastAsiaTheme="minorEastAsia" w:hAnsi="Cambria Math" w:cs="Arial"/>
+                        <w:sz w:val="32"/>
+                        <w:szCs w:val="32"/>
+                      </w:rPr>
+                      <m:t>6</m:t>
+                    </m:r>
+                  </m:e>
+                  <m:e>
+                    <m:r>
+                      <w:rPr>
+                        <w:rFonts w:ascii="Cambria Math" w:eastAsiaTheme="minorEastAsia" w:hAnsi="Cambria Math" w:cs="Arial"/>
+                        <w:sz w:val="32"/>
+                        <w:szCs w:val="32"/>
+                      </w:rPr>
+                      <m:t>4</m:t>
+                    </m:r>
+                    <m:ctrlPr>
+                      <w:rPr>
+                        <w:rFonts w:ascii="Cambria Math" w:eastAsia="Cambria Math" w:hAnsi="Cambria Math" w:cs="Cambria Math"/>
+                        <w:i/>
+                        <w:sz w:val="32"/>
+                        <w:szCs w:val="32"/>
+                      </w:rPr>
+                    </m:ctrlPr>
+                  </m:e>
+                  <m:e>
+                    <m:r>
+                      <w:rPr>
+                        <w:rFonts w:ascii="Cambria Math" w:eastAsia="Cambria Math" w:hAnsi="Cambria Math" w:cs="Cambria Math"/>
+                        <w:sz w:val="32"/>
+                        <w:szCs w:val="32"/>
+                      </w:rPr>
+                      <m:t>1</m:t>
+                    </m:r>
+                  </m:e>
+                </m:mr>
+                <m:mr>
+                  <m:e>
+                    <m:r>
+                      <w:rPr>
+                        <w:rFonts w:ascii="Cambria Math" w:eastAsiaTheme="minorEastAsia" w:hAnsi="Cambria Math" w:cs="Arial"/>
+                        <w:sz w:val="32"/>
+                        <w:szCs w:val="32"/>
+                      </w:rPr>
+                      <m:t>4</m:t>
+                    </m:r>
+                  </m:e>
+                  <m:e>
+                    <m:r>
+                      <w:rPr>
+                        <w:rFonts w:ascii="Cambria Math" w:eastAsiaTheme="minorEastAsia" w:hAnsi="Cambria Math" w:cs="Arial"/>
+                        <w:sz w:val="32"/>
+                        <w:szCs w:val="32"/>
+                      </w:rPr>
+                      <m:t>16</m:t>
+                    </m:r>
+                    <m:ctrlPr>
+                      <w:rPr>
+                        <w:rFonts w:ascii="Cambria Math" w:eastAsia="Cambria Math" w:hAnsi="Cambria Math" w:cs="Cambria Math"/>
+                        <w:i/>
+                        <w:sz w:val="32"/>
+                        <w:szCs w:val="32"/>
+                      </w:rPr>
+                    </m:ctrlPr>
+                  </m:e>
+                  <m:e>
+                    <m:r>
+                      <w:rPr>
+                        <w:rFonts w:ascii="Cambria Math" w:eastAsia="Cambria Math" w:hAnsi="Cambria Math" w:cs="Cambria Math"/>
+                        <w:sz w:val="32"/>
+                        <w:szCs w:val="32"/>
+                      </w:rPr>
+                      <m:t>24</m:t>
+                    </m:r>
+                  </m:e>
+                  <m:e>
+                    <m:r>
+                      <w:rPr>
+                        <w:rFonts w:ascii="Cambria Math" w:eastAsiaTheme="minorEastAsia" w:hAnsi="Cambria Math" w:cs="Arial"/>
+                        <w:sz w:val="32"/>
+                        <w:szCs w:val="32"/>
+                      </w:rPr>
+                      <m:t>16</m:t>
+                    </m:r>
+                    <m:ctrlPr>
+                      <w:rPr>
+                        <w:rFonts w:ascii="Cambria Math" w:eastAsia="Cambria Math" w:hAnsi="Cambria Math" w:cs="Cambria Math"/>
+                        <w:i/>
+                        <w:sz w:val="32"/>
+                        <w:szCs w:val="32"/>
+                      </w:rPr>
+                    </m:ctrlPr>
+                  </m:e>
+                  <m:e>
+                    <m:r>
+                      <w:rPr>
+                        <w:rFonts w:ascii="Cambria Math" w:eastAsia="Cambria Math" w:hAnsi="Cambria Math" w:cs="Cambria Math"/>
+                        <w:sz w:val="32"/>
+                        <w:szCs w:val="32"/>
+                      </w:rPr>
+                      <m:t>4</m:t>
+                    </m:r>
+                  </m:e>
+                </m:mr>
+                <m:mr>
+                  <m:e>
+                    <m:r>
+                      <w:rPr>
+                        <w:rFonts w:ascii="Cambria Math" w:eastAsiaTheme="minorEastAsia" w:hAnsi="Cambria Math" w:cs="Arial"/>
+                        <w:sz w:val="32"/>
+                        <w:szCs w:val="32"/>
+                      </w:rPr>
+                      <m:t>6</m:t>
+                    </m:r>
+                    <m:ctrlPr>
+                      <w:rPr>
+                        <w:rFonts w:ascii="Cambria Math" w:eastAsia="Cambria Math" w:hAnsi="Cambria Math" w:cs="Cambria Math"/>
+                        <w:i/>
+                        <w:sz w:val="32"/>
+                        <w:szCs w:val="32"/>
+                      </w:rPr>
+                    </m:ctrlPr>
+                  </m:e>
+                  <m:e>
+                    <m:r>
+                      <w:rPr>
+                        <w:rFonts w:ascii="Cambria Math" w:eastAsia="Cambria Math" w:hAnsi="Cambria Math" w:cs="Cambria Math"/>
+                        <w:sz w:val="32"/>
+                        <w:szCs w:val="32"/>
+                      </w:rPr>
+                      <m:t>24</m:t>
+                    </m:r>
+                    <m:ctrlPr>
+                      <w:rPr>
+                        <w:rFonts w:ascii="Cambria Math" w:eastAsia="Cambria Math" w:hAnsi="Cambria Math" w:cs="Cambria Math"/>
+                        <w:i/>
+                        <w:sz w:val="32"/>
+                        <w:szCs w:val="32"/>
+                      </w:rPr>
+                    </m:ctrlPr>
+                  </m:e>
+                  <m:e>
+                    <m:r>
+                      <w:rPr>
+                        <w:rFonts w:ascii="Cambria Math" w:eastAsia="Cambria Math" w:hAnsi="Cambria Math" w:cs="Cambria Math"/>
+                        <w:sz w:val="32"/>
+                        <w:szCs w:val="32"/>
+                      </w:rPr>
+                      <m:t>36</m:t>
+                    </m:r>
+                    <m:ctrlPr>
+                      <w:rPr>
+                        <w:rFonts w:ascii="Cambria Math" w:eastAsia="Cambria Math" w:hAnsi="Cambria Math" w:cs="Cambria Math"/>
+                        <w:i/>
+                        <w:sz w:val="32"/>
+                        <w:szCs w:val="32"/>
+                      </w:rPr>
+                    </m:ctrlPr>
+                  </m:e>
+                  <m:e>
+                    <m:r>
+                      <w:rPr>
+                        <w:rFonts w:ascii="Cambria Math" w:eastAsia="Cambria Math" w:hAnsi="Cambria Math" w:cs="Cambria Math"/>
+                        <w:sz w:val="32"/>
+                        <w:szCs w:val="32"/>
+                      </w:rPr>
+                      <m:t>24</m:t>
+                    </m:r>
+                    <m:ctrlPr>
+                      <w:rPr>
+                        <w:rFonts w:ascii="Cambria Math" w:eastAsia="Cambria Math" w:hAnsi="Cambria Math" w:cs="Cambria Math"/>
+                        <w:i/>
+                        <w:sz w:val="32"/>
+                        <w:szCs w:val="32"/>
+                      </w:rPr>
+                    </m:ctrlPr>
+                  </m:e>
+                  <m:e>
+                    <m:r>
+                      <w:rPr>
+                        <w:rFonts w:ascii="Cambria Math" w:eastAsia="Cambria Math" w:hAnsi="Cambria Math" w:cs="Cambria Math"/>
+                        <w:sz w:val="32"/>
+                        <w:szCs w:val="32"/>
+                      </w:rPr>
+                      <m:t>6</m:t>
+                    </m:r>
+                    <m:ctrlPr>
+                      <w:rPr>
+                        <w:rFonts w:ascii="Cambria Math" w:eastAsia="Cambria Math" w:hAnsi="Cambria Math" w:cs="Cambria Math"/>
+                        <w:i/>
+                        <w:sz w:val="32"/>
+                        <w:szCs w:val="32"/>
+                      </w:rPr>
+                    </m:ctrlPr>
+                  </m:e>
+                </m:mr>
+                <m:mr>
+                  <m:e>
+                    <m:r>
+                      <w:rPr>
+                        <w:rFonts w:ascii="Cambria Math" w:eastAsia="Cambria Math" w:hAnsi="Cambria Math" w:cs="Cambria Math"/>
+                        <w:sz w:val="32"/>
+                        <w:szCs w:val="32"/>
+                      </w:rPr>
+                      <m:t>4</m:t>
+                    </m:r>
+                    <m:ctrlPr>
+                      <w:rPr>
+                        <w:rFonts w:ascii="Cambria Math" w:eastAsia="Cambria Math" w:hAnsi="Cambria Math" w:cs="Cambria Math"/>
+                        <w:i/>
+                        <w:sz w:val="32"/>
+                        <w:szCs w:val="32"/>
+                      </w:rPr>
+                    </m:ctrlPr>
+                  </m:e>
+                  <m:e>
+                    <m:r>
+                      <w:rPr>
+                        <w:rFonts w:ascii="Cambria Math" w:eastAsia="Cambria Math" w:hAnsi="Cambria Math" w:cs="Cambria Math"/>
+                        <w:sz w:val="32"/>
+                        <w:szCs w:val="32"/>
+                      </w:rPr>
+                      <m:t>16</m:t>
+                    </m:r>
+                    <m:ctrlPr>
+                      <w:rPr>
+                        <w:rFonts w:ascii="Cambria Math" w:eastAsia="Cambria Math" w:hAnsi="Cambria Math" w:cs="Cambria Math"/>
+                        <w:i/>
+                        <w:sz w:val="32"/>
+                        <w:szCs w:val="32"/>
+                      </w:rPr>
+                    </m:ctrlPr>
+                  </m:e>
+                  <m:e>
+                    <m:r>
+                      <w:rPr>
+                        <w:rFonts w:ascii="Cambria Math" w:eastAsia="Cambria Math" w:hAnsi="Cambria Math" w:cs="Cambria Math"/>
+                        <w:sz w:val="32"/>
+                        <w:szCs w:val="32"/>
+                      </w:rPr>
+                      <m:t>24</m:t>
+                    </m:r>
+                    <m:ctrlPr>
+                      <w:rPr>
+                        <w:rFonts w:ascii="Cambria Math" w:eastAsia="Cambria Math" w:hAnsi="Cambria Math" w:cs="Cambria Math"/>
+                        <w:i/>
+                        <w:sz w:val="32"/>
+                        <w:szCs w:val="32"/>
+                      </w:rPr>
+                    </m:ctrlPr>
+                  </m:e>
+                  <m:e>
+                    <m:r>
+                      <w:rPr>
+                        <w:rFonts w:ascii="Cambria Math" w:eastAsia="Cambria Math" w:hAnsi="Cambria Math" w:cs="Cambria Math"/>
+                        <w:sz w:val="32"/>
+                        <w:szCs w:val="32"/>
+                      </w:rPr>
+                      <m:t>16</m:t>
+                    </m:r>
+                    <m:ctrlPr>
+                      <w:rPr>
+                        <w:rFonts w:ascii="Cambria Math" w:eastAsia="Cambria Math" w:hAnsi="Cambria Math" w:cs="Cambria Math"/>
+                        <w:i/>
+                        <w:sz w:val="32"/>
+                        <w:szCs w:val="32"/>
+                      </w:rPr>
+                    </m:ctrlPr>
+                  </m:e>
+                  <m:e>
+                    <m:r>
+                      <w:rPr>
+                        <w:rFonts w:ascii="Cambria Math" w:eastAsia="Cambria Math" w:hAnsi="Cambria Math" w:cs="Cambria Math"/>
+                        <w:sz w:val="32"/>
+                        <w:szCs w:val="32"/>
+                      </w:rPr>
+                      <m:t>4</m:t>
+                    </m:r>
+                    <m:ctrlPr>
+                      <w:rPr>
+                        <w:rFonts w:ascii="Cambria Math" w:eastAsia="Cambria Math" w:hAnsi="Cambria Math" w:cs="Cambria Math"/>
+                        <w:i/>
+                        <w:sz w:val="32"/>
+                        <w:szCs w:val="32"/>
+                      </w:rPr>
+                    </m:ctrlPr>
+                  </m:e>
+                </m:mr>
+                <m:mr>
+                  <m:e>
+                    <m:r>
+                      <w:rPr>
+                        <w:rFonts w:ascii="Cambria Math" w:eastAsia="Cambria Math" w:hAnsi="Cambria Math" w:cs="Cambria Math"/>
+                        <w:sz w:val="32"/>
+                        <w:szCs w:val="32"/>
+                      </w:rPr>
+                      <m:t>1</m:t>
+                    </m:r>
+                  </m:e>
+                  <m:e>
+                    <m:r>
+                      <w:rPr>
+                        <w:rFonts w:ascii="Cambria Math" w:eastAsiaTheme="minorEastAsia" w:hAnsi="Cambria Math" w:cs="Arial"/>
+                        <w:sz w:val="32"/>
+                        <w:szCs w:val="32"/>
+                      </w:rPr>
+                      <m:t>4</m:t>
+                    </m:r>
+                    <m:ctrlPr>
+                      <w:rPr>
+                        <w:rFonts w:ascii="Cambria Math" w:eastAsia="Cambria Math" w:hAnsi="Cambria Math" w:cs="Cambria Math"/>
+                        <w:i/>
+                        <w:sz w:val="32"/>
+                        <w:szCs w:val="32"/>
+                      </w:rPr>
+                    </m:ctrlPr>
+                  </m:e>
+                  <m:e>
+                    <m:r>
+                      <w:rPr>
+                        <w:rFonts w:ascii="Cambria Math" w:eastAsia="Cambria Math" w:hAnsi="Cambria Math" w:cs="Cambria Math"/>
+                        <w:sz w:val="32"/>
+                        <w:szCs w:val="32"/>
+                      </w:rPr>
+                      <m:t>6</m:t>
+                    </m:r>
+                  </m:e>
+                  <m:e>
+                    <m:r>
+                      <w:rPr>
+                        <w:rFonts w:ascii="Cambria Math" w:eastAsiaTheme="minorEastAsia" w:hAnsi="Cambria Math" w:cs="Arial"/>
+                        <w:sz w:val="32"/>
+                        <w:szCs w:val="32"/>
+                      </w:rPr>
+                      <m:t>4</m:t>
+                    </m:r>
+                    <m:ctrlPr>
+                      <w:rPr>
+                        <w:rFonts w:ascii="Cambria Math" w:eastAsia="Cambria Math" w:hAnsi="Cambria Math" w:cs="Cambria Math"/>
+                        <w:i/>
+                        <w:sz w:val="32"/>
+                        <w:szCs w:val="32"/>
+                      </w:rPr>
+                    </m:ctrlPr>
+                  </m:e>
+                  <m:e>
+                    <m:r>
+                      <w:rPr>
+                        <w:rFonts w:ascii="Cambria Math" w:eastAsia="Cambria Math" w:hAnsi="Cambria Math" w:cs="Cambria Math"/>
+                        <w:sz w:val="32"/>
+                        <w:szCs w:val="32"/>
+                      </w:rPr>
+                      <m:t>1</m:t>
+                    </m:r>
+                  </m:e>
+                </m:mr>
+              </m:m>
+            </m:e>
+          </m:d>
+        </m:oMath>
+      </m:oMathPara>
+    </w:p>
+    <w:p>
+      <w:pPr>
+        <w:pStyle w:val="ListParagraph"/>
+        <w:numPr>
+          <w:ilvl w:val="0"/>
+          <w:numId w:val="7"/>
+        </w:numPr>
+        <w:rPr>
+          <w:rFonts w:ascii="Sylfaen" w:eastAsiaTheme="minorEastAsia" w:hAnsi="Sylfaen" w:cs="Arial"/>
+          <w:sz w:val="32"/>
+          <w:szCs w:val="32"/>
+        </w:rPr>
+      </w:pPr>
+      <w:r>
+        <w:rPr>
+          <w:rFonts w:ascii="Sylfaen" w:eastAsiaTheme="minorEastAsia" w:hAnsi="Sylfaen" w:cs="Arial"/>
+          <w:sz w:val="32"/>
+          <w:szCs w:val="32"/>
+        </w:rPr>
+        <w:t>Insert in future</w:t>
+      </w:r>
+    </w:p>
+    <w:p>
+      <w:pPr>
+        <w:rPr>
+          <w:rFonts w:ascii="Sylfaen" w:eastAsiaTheme="minorEastAsia" w:hAnsi="Sylfaen" w:cs="Arial"/>
+          <w:sz w:val="32"/>
+          <w:szCs w:val="32"/>
+        </w:rPr>
+      </w:pPr>
+    </w:p>
+    <w:p>
+      <w:pPr>
+        <w:rPr>
+          <w:rFonts w:ascii="Sylfaen" w:eastAsiaTheme="minorEastAsia" w:hAnsi="Sylfaen" w:cs="Arial"/>
+          <w:sz w:val="32"/>
+          <w:szCs w:val="32"/>
+          <w:lang w:val="hy-AM"/>
+        </w:rPr>
+      </w:pPr>
+      <w:r>
+        <w:rPr>
+          <w:rFonts w:ascii="Sylfaen" w:eastAsiaTheme="minorEastAsia" w:hAnsi="Sylfaen" w:cs="Arial"/>
+          <w:sz w:val="32"/>
+          <w:szCs w:val="32"/>
+          <w:lang w:val="hy-AM"/>
+        </w:rPr>
+        <w:t xml:space="preserve">Պատկերների մշակման </w:t>
+      </w:r>
+      <w:r>
+        <w:rPr>
+          <w:rFonts w:ascii="Sylfaen" w:eastAsiaTheme="minorEastAsia" w:hAnsi="Sylfaen" w:cs="Arial"/>
+          <w:sz w:val="32"/>
+          <w:szCs w:val="32"/>
+        </w:rPr>
+        <w:t xml:space="preserve">մեջ </w:t>
+      </w:r>
+      <w:r>
+        <w:rPr>
+          <w:rFonts w:ascii="Sylfaen" w:eastAsiaTheme="minorEastAsia" w:hAnsi="Sylfaen" w:cs="Arial"/>
+          <w:sz w:val="32"/>
+          <w:szCs w:val="32"/>
+          <w:lang w:val="hy-AM"/>
+        </w:rPr>
+        <w:t>միջուկը</w:t>
+      </w:r>
+      <w:r>
+        <w:rPr>
+          <w:rFonts w:ascii="Sylfaen" w:eastAsiaTheme="minorEastAsia" w:hAnsi="Sylfaen" w:cs="Arial"/>
+          <w:sz w:val="32"/>
+          <w:szCs w:val="32"/>
+        </w:rPr>
+        <w:t>(kernel)</w:t>
+      </w:r>
+      <w:r>
+        <w:rPr>
+          <w:rFonts w:ascii="Sylfaen" w:eastAsiaTheme="minorEastAsia" w:hAnsi="Sylfaen" w:cs="Arial"/>
+          <w:sz w:val="32"/>
+          <w:szCs w:val="32"/>
+          <w:lang w:val="hy-AM"/>
+        </w:rPr>
+        <w:t xml:space="preserve">, </w:t>
+      </w:r>
+      <w:r>
+        <w:rPr>
+          <w:rFonts w:ascii="Sylfaen" w:eastAsiaTheme="minorEastAsia" w:hAnsi="Sylfaen" w:cs="Arial"/>
+          <w:sz w:val="32"/>
+          <w:szCs w:val="32"/>
+          <w:lang w:val="hy-AM"/>
+        </w:rPr>
+        <w:t>կոնվոլյուցիայի մատրիցան կամ դիմակը</w:t>
+      </w:r>
+      <w:r>
+        <w:rPr>
+          <w:rFonts w:ascii="Sylfaen" w:eastAsiaTheme="minorEastAsia" w:hAnsi="Sylfaen" w:cs="Arial"/>
+          <w:sz w:val="32"/>
+          <w:szCs w:val="32"/>
+        </w:rPr>
+        <w:t>(mask)</w:t>
+      </w:r>
+      <w:r>
+        <w:rPr>
+          <w:rFonts w:ascii="Sylfaen" w:eastAsiaTheme="minorEastAsia" w:hAnsi="Sylfaen" w:cs="Arial"/>
+          <w:sz w:val="32"/>
+          <w:szCs w:val="32"/>
+          <w:lang w:val="hy-AM"/>
+        </w:rPr>
+        <w:t xml:space="preserve"> իրենցից ներկայացնում են փոքր չափերի մատրիցա</w:t>
+      </w:r>
+      <w:r>
+        <w:rPr>
+          <w:rFonts w:ascii="Sylfaen" w:eastAsiaTheme="minorEastAsia" w:hAnsi="Sylfaen" w:cs="Arial"/>
+          <w:sz w:val="32"/>
+          <w:szCs w:val="32"/>
+          <w:lang w:val="hy-AM"/>
+        </w:rPr>
+        <w:t>։</w:t>
+      </w:r>
+      <w:r>
+        <w:rPr>
+          <w:rFonts w:ascii="Sylfaen" w:eastAsiaTheme="minorEastAsia" w:hAnsi="Sylfaen" w:cs="Arial"/>
+          <w:sz w:val="32"/>
+          <w:szCs w:val="32"/>
+          <w:lang w:val="hy-AM"/>
+        </w:rPr>
+        <w:t xml:space="preserve"> Դա շատ օգտակար է   </w:t>
+      </w:r>
+      <w:r>
+        <w:rPr>
+          <w:rFonts w:ascii="Sylfaen" w:eastAsiaTheme="minorEastAsia" w:hAnsi="Sylfaen" w:cs="Arial"/>
+          <w:sz w:val="32"/>
+          <w:szCs w:val="32"/>
+          <w:lang w:val="hy-AM"/>
+        </w:rPr>
+        <w:t>քողարկման</w:t>
+      </w:r>
+      <w:r>
+        <w:rPr>
+          <w:rFonts w:ascii="Sylfaen" w:eastAsiaTheme="minorEastAsia" w:hAnsi="Sylfaen" w:cs="Arial"/>
+          <w:sz w:val="32"/>
+          <w:szCs w:val="32"/>
+        </w:rPr>
+        <w:t>(bluring)</w:t>
+      </w:r>
+      <w:r>
+        <w:rPr>
+          <w:rFonts w:ascii="Sylfaen" w:eastAsiaTheme="minorEastAsia" w:hAnsi="Sylfaen" w:cs="Arial"/>
+          <w:sz w:val="32"/>
+          <w:szCs w:val="32"/>
+        </w:rPr>
+        <w:t xml:space="preserve">, </w:t>
+      </w:r>
+      <w:r>
+        <w:rPr>
+          <w:rFonts w:ascii="Sylfaen" w:eastAsiaTheme="minorEastAsia" w:hAnsi="Sylfaen" w:cs="Arial"/>
+          <w:sz w:val="32"/>
+          <w:szCs w:val="32"/>
+          <w:lang w:val="hy-AM"/>
+        </w:rPr>
+        <w:t>եզրերի հայտնաբերման և այլ շատ վայրերում։</w:t>
+      </w:r>
+    </w:p>
+    <w:p>
+      <w:pPr>
+        <w:rPr>
+          <w:rFonts w:ascii="Sylfaen" w:eastAsiaTheme="minorEastAsia" w:hAnsi="Sylfaen" w:cs="Arial"/>
+          <w:sz w:val="32"/>
+          <w:szCs w:val="32"/>
+          <w:lang w:val="hy-AM"/>
+        </w:rPr>
+      </w:pPr>
+      <w:r>
+        <w:rPr>
+          <w:rFonts w:ascii="Sylfaen" w:eastAsiaTheme="minorEastAsia" w:hAnsi="Sylfaen" w:cs="Arial"/>
+          <w:sz w:val="32"/>
+          <w:szCs w:val="32"/>
+          <w:lang w:val="hy-AM"/>
+        </w:rPr>
+        <w:tab/>
+        <w:t>Միջուկը օրիգինալ պատկերի հետ կոնվոլուցիայի են ենթարկում և կախված միջուկի մատրիցայի չափից և կառուցվածքից կարող են ստացվել տարբեր արդյունքներ։</w:t>
+      </w:r>
+    </w:p>
+    <w:p>
+      <w:pPr>
+        <w:rPr>
+          <w:rFonts w:ascii="Sylfaen" w:eastAsiaTheme="minorEastAsia" w:hAnsi="Sylfaen" w:cs="Arial"/>
+          <w:sz w:val="32"/>
+          <w:szCs w:val="32"/>
+        </w:rPr>
+      </w:pPr>
     </w:p>
     <w:p>
       <w:pPr>
@@ -9245,8 +10044,3293 @@
           <w:szCs w:val="32"/>
         </w:rPr>
       </w:pPr>
-      <w:bookmarkStart w:id="1" w:name="_GoBack"/>
-      <w:bookmarkEnd w:id="1"/>
+    </w:p>
+    <w:p>
+      <w:pPr>
+        <w:ind w:firstLine="720"/>
+        <w:rPr>
+          <w:rFonts w:ascii="Sylfaen" w:eastAsiaTheme="minorEastAsia" w:hAnsi="Sylfaen" w:cs="Arial"/>
+          <w:sz w:val="32"/>
+          <w:szCs w:val="32"/>
+        </w:rPr>
+      </w:pPr>
+    </w:p>
+    <w:tbl>
+      <w:tblPr>
+        <w:tblStyle w:val="TableGrid"/>
+        <w:tblW w:w="0" w:type="auto"/>
+        <w:tblLook w:val="04A0" w:firstRow="1" w:lastRow="0" w:firstColumn="1" w:lastColumn="0" w:noHBand="0" w:noVBand="1"/>
+      </w:tblPr>
+      <w:tblGrid>
+        <w:gridCol w:w="2825"/>
+        <w:gridCol w:w="4139"/>
+        <w:gridCol w:w="2386"/>
+      </w:tblGrid>
+      <w:tr>
+        <w:tc>
+          <w:tcPr>
+            <w:tcW w:w="3116" w:type="dxa"/>
+          </w:tcPr>
+          <w:p>
+            <w:pPr>
+              <w:spacing w:before="240"/>
+              <w:jc w:val="center"/>
+              <w:rPr>
+                <w:rFonts w:ascii="Sylfaen" w:eastAsiaTheme="minorEastAsia" w:hAnsi="Sylfaen" w:cs="Arial"/>
+                <w:sz w:val="32"/>
+                <w:szCs w:val="32"/>
+                <w:lang w:val="hy-AM"/>
+              </w:rPr>
+            </w:pPr>
+            <w:r>
+              <w:rPr>
+                <w:rFonts w:ascii="Sylfaen" w:eastAsiaTheme="minorEastAsia" w:hAnsi="Sylfaen" w:cs="Arial"/>
+                <w:color w:val="FF0000"/>
+                <w:sz w:val="32"/>
+                <w:szCs w:val="32"/>
+                <w:lang w:val="hy-AM"/>
+              </w:rPr>
+              <w:lastRenderedPageBreak/>
+              <w:t>օպերացիան</w:t>
+            </w:r>
+          </w:p>
+        </w:tc>
+        <w:tc>
+          <w:tcPr>
+            <w:tcW w:w="3117" w:type="dxa"/>
+          </w:tcPr>
+          <w:p>
+            <w:pPr>
+              <w:spacing w:before="240"/>
+              <w:jc w:val="center"/>
+              <w:rPr>
+                <w:rFonts w:ascii="Sylfaen" w:eastAsiaTheme="minorEastAsia" w:hAnsi="Sylfaen" w:cs="Arial"/>
+                <w:sz w:val="32"/>
+                <w:szCs w:val="32"/>
+                <w:lang w:val="hy-AM"/>
+              </w:rPr>
+            </w:pPr>
+            <w:r>
+              <w:rPr>
+                <w:rFonts w:ascii="Sylfaen" w:eastAsiaTheme="minorEastAsia" w:hAnsi="Sylfaen" w:cs="Arial"/>
+                <w:color w:val="FF0000"/>
+                <w:sz w:val="32"/>
+                <w:szCs w:val="32"/>
+                <w:lang w:val="hy-AM"/>
+              </w:rPr>
+              <w:t>միջուկը</w:t>
+            </w:r>
+          </w:p>
+        </w:tc>
+        <w:tc>
+          <w:tcPr>
+            <w:tcW w:w="3117" w:type="dxa"/>
+          </w:tcPr>
+          <w:p>
+            <w:pPr>
+              <w:jc w:val="center"/>
+              <w:rPr>
+                <w:rFonts w:ascii="Sylfaen" w:eastAsiaTheme="minorEastAsia" w:hAnsi="Sylfaen" w:cs="Arial"/>
+                <w:sz w:val="32"/>
+                <w:szCs w:val="32"/>
+                <w:lang w:val="hy-AM"/>
+              </w:rPr>
+            </w:pPr>
+            <w:r>
+              <w:rPr>
+                <w:rFonts w:ascii="Sylfaen" w:eastAsiaTheme="minorEastAsia" w:hAnsi="Sylfaen" w:cs="Arial"/>
+                <w:color w:val="FF0000"/>
+                <w:sz w:val="32"/>
+                <w:szCs w:val="32"/>
+                <w:lang w:val="hy-AM"/>
+              </w:rPr>
+              <w:t>պ</w:t>
+            </w:r>
+            <w:r>
+              <w:rPr>
+                <w:rFonts w:ascii="Sylfaen" w:eastAsiaTheme="minorEastAsia" w:hAnsi="Sylfaen" w:cs="Arial"/>
+                <w:color w:val="FF0000"/>
+                <w:sz w:val="32"/>
+                <w:szCs w:val="32"/>
+                <w:lang w:val="hy-AM"/>
+              </w:rPr>
+              <w:t>ատկերի արդյունքը</w:t>
+            </w:r>
+          </w:p>
+        </w:tc>
+      </w:tr>
+      <w:tr>
+        <w:tc>
+          <w:tcPr>
+            <w:tcW w:w="3116" w:type="dxa"/>
+          </w:tcPr>
+          <w:p>
+            <w:pPr>
+              <w:rPr>
+                <w:rFonts w:ascii="Sylfaen" w:eastAsiaTheme="minorEastAsia" w:hAnsi="Sylfaen" w:cs="Arial"/>
+                <w:sz w:val="32"/>
+                <w:szCs w:val="32"/>
+                <w:lang w:val="hy-AM"/>
+              </w:rPr>
+            </w:pPr>
+            <w:r>
+              <w:rPr>
+                <w:rFonts w:ascii="Sylfaen" w:eastAsiaTheme="minorEastAsia" w:hAnsi="Sylfaen" w:cs="Arial"/>
+                <w:sz w:val="32"/>
+                <w:szCs w:val="32"/>
+                <w:lang w:val="hy-AM"/>
+              </w:rPr>
+              <w:t>Ինքնության ճանաչում</w:t>
+            </w:r>
+          </w:p>
+        </w:tc>
+        <w:tc>
+          <w:tcPr>
+            <w:tcW w:w="3117" w:type="dxa"/>
+          </w:tcPr>
+          <w:p>
+            <w:pPr>
+              <w:rPr>
+                <w:rFonts w:ascii="Sylfaen" w:eastAsiaTheme="minorEastAsia" w:hAnsi="Sylfaen" w:cs="Arial"/>
+                <w:sz w:val="32"/>
+                <w:szCs w:val="32"/>
+              </w:rPr>
+            </w:pPr>
+            <m:oMathPara>
+              <m:oMath>
+                <m:d>
+                  <m:dPr>
+                    <m:begChr m:val="["/>
+                    <m:endChr m:val="]"/>
+                    <m:ctrlPr>
+                      <w:rPr>
+                        <w:rFonts w:ascii="Cambria Math" w:eastAsiaTheme="minorEastAsia" w:hAnsi="Cambria Math" w:cs="Arial"/>
+                        <w:i/>
+                        <w:sz w:val="32"/>
+                        <w:szCs w:val="32"/>
+                      </w:rPr>
+                    </m:ctrlPr>
+                  </m:dPr>
+                  <m:e>
+                    <m:m>
+                      <m:mPr>
+                        <m:mcs>
+                          <m:mc>
+                            <m:mcPr>
+                              <m:count m:val="3"/>
+                              <m:mcJc m:val="center"/>
+                            </m:mcPr>
+                          </m:mc>
+                        </m:mcs>
+                        <m:ctrlPr>
+                          <w:rPr>
+                            <w:rFonts w:ascii="Cambria Math" w:eastAsiaTheme="minorEastAsia" w:hAnsi="Cambria Math" w:cs="Arial"/>
+                            <w:i/>
+                            <w:sz w:val="32"/>
+                            <w:szCs w:val="32"/>
+                          </w:rPr>
+                        </m:ctrlPr>
+                      </m:mPr>
+                      <m:mr>
+                        <m:e>
+                          <m:r>
+                            <w:rPr>
+                              <w:rFonts w:ascii="Cambria Math" w:eastAsiaTheme="minorEastAsia" w:hAnsi="Cambria Math" w:cs="Arial"/>
+                              <w:sz w:val="32"/>
+                              <w:szCs w:val="32"/>
+                            </w:rPr>
+                            <m:t>0</m:t>
+                          </m:r>
+                        </m:e>
+                        <m:e>
+                          <m:r>
+                            <w:rPr>
+                              <w:rFonts w:ascii="Cambria Math" w:hAnsi="Cambria Math" w:cs="Arial"/>
+                              <w:sz w:val="32"/>
+                              <w:szCs w:val="32"/>
+                            </w:rPr>
+                            <m:t>0</m:t>
+                          </m:r>
+                        </m:e>
+                        <m:e>
+                          <m:r>
+                            <w:rPr>
+                              <w:rFonts w:ascii="Cambria Math" w:eastAsiaTheme="minorEastAsia" w:hAnsi="Cambria Math" w:cs="Arial"/>
+                              <w:sz w:val="32"/>
+                              <w:szCs w:val="32"/>
+                            </w:rPr>
+                            <m:t>0</m:t>
+                          </m:r>
+                        </m:e>
+                      </m:mr>
+                      <m:mr>
+                        <m:e>
+                          <m:r>
+                            <w:rPr>
+                              <w:rFonts w:ascii="Cambria Math" w:hAnsi="Cambria Math" w:cs="Arial"/>
+                              <w:sz w:val="32"/>
+                              <w:szCs w:val="32"/>
+                            </w:rPr>
+                            <m:t>0</m:t>
+                          </m:r>
+                        </m:e>
+                        <m:e>
+                          <m:r>
+                            <w:rPr>
+                              <w:rFonts w:ascii="Cambria Math" w:eastAsiaTheme="minorEastAsia" w:hAnsi="Cambria Math" w:cs="Arial"/>
+                              <w:sz w:val="32"/>
+                              <w:szCs w:val="32"/>
+                            </w:rPr>
+                            <m:t>1</m:t>
+                          </m:r>
+                        </m:e>
+                        <m:e>
+                          <m:r>
+                            <w:rPr>
+                              <w:rFonts w:ascii="Cambria Math" w:hAnsi="Cambria Math" w:cs="Arial"/>
+                              <w:sz w:val="32"/>
+                              <w:szCs w:val="32"/>
+                            </w:rPr>
+                            <m:t>0</m:t>
+                          </m:r>
+                        </m:e>
+                      </m:mr>
+                      <m:mr>
+                        <m:e>
+                          <m:r>
+                            <w:rPr>
+                              <w:rFonts w:ascii="Cambria Math" w:eastAsiaTheme="minorEastAsia" w:hAnsi="Cambria Math" w:cs="Arial"/>
+                              <w:sz w:val="32"/>
+                              <w:szCs w:val="32"/>
+                            </w:rPr>
+                            <m:t>0</m:t>
+                          </m:r>
+                        </m:e>
+                        <m:e>
+                          <m:r>
+                            <w:rPr>
+                              <w:rFonts w:ascii="Cambria Math" w:hAnsi="Cambria Math" w:cs="Arial"/>
+                              <w:sz w:val="32"/>
+                              <w:szCs w:val="32"/>
+                            </w:rPr>
+                            <m:t>0</m:t>
+                          </m:r>
+                        </m:e>
+                        <m:e>
+                          <m:r>
+                            <w:rPr>
+                              <w:rFonts w:ascii="Cambria Math" w:eastAsiaTheme="minorEastAsia" w:hAnsi="Cambria Math" w:cs="Arial"/>
+                              <w:sz w:val="32"/>
+                              <w:szCs w:val="32"/>
+                            </w:rPr>
+                            <m:t>0</m:t>
+                          </m:r>
+                        </m:e>
+                      </m:mr>
+                    </m:m>
+                  </m:e>
+                </m:d>
+              </m:oMath>
+            </m:oMathPara>
+          </w:p>
+        </w:tc>
+        <w:tc>
+          <w:tcPr>
+            <w:tcW w:w="3117" w:type="dxa"/>
+          </w:tcPr>
+          <w:p>
+            <w:pPr>
+              <w:rPr>
+                <w:rFonts w:ascii="Sylfaen" w:eastAsiaTheme="minorEastAsia" w:hAnsi="Sylfaen" w:cs="Arial"/>
+                <w:sz w:val="32"/>
+                <w:szCs w:val="32"/>
+              </w:rPr>
+            </w:pPr>
+            <w:r>
+              <w:rPr>
+                <w:noProof/>
+              </w:rPr>
+              <w:drawing>
+                <wp:inline distT="0" distB="0" distL="0" distR="0" wp14:anchorId="0736DCCC" wp14:editId="5EC12838">
+                  <wp:extent cx="951230" cy="951230"/>
+                  <wp:effectExtent l="0" t="0" r="1270" b="1270"/>
+                  <wp:docPr id="8" name="Picture 8" descr="Vd-Orig.png"/>
+                  <wp:cNvGraphicFramePr>
+                    <a:graphicFrameLocks xmlns:a="http://schemas.openxmlformats.org/drawingml/2006/main" noChangeAspect="1"/>
+                  </wp:cNvGraphicFramePr>
+                  <a:graphic xmlns:a="http://schemas.openxmlformats.org/drawingml/2006/main">
+                    <a:graphicData uri="http://schemas.openxmlformats.org/drawingml/2006/picture">
+                      <pic:pic xmlns:pic="http://schemas.openxmlformats.org/drawingml/2006/picture">
+                        <pic:nvPicPr>
+                          <pic:cNvPr id="0" name="Picture 1" descr="Vd-Orig.png"/>
+                          <pic:cNvPicPr>
+                            <a:picLocks noChangeAspect="1" noChangeArrowheads="1"/>
+                          </pic:cNvPicPr>
+                        </pic:nvPicPr>
+                        <pic:blipFill>
+                          <a:blip r:embed="rId17">
+                            <a:extLst>
+                              <a:ext uri="{28A0092B-C50C-407E-A947-70E740481C1C}">
+                                <a14:useLocalDpi xmlns:a14="http://schemas.microsoft.com/office/drawing/2010/main" val="0"/>
+                              </a:ext>
+                            </a:extLst>
+                          </a:blip>
+                          <a:srcRect/>
+                          <a:stretch>
+                            <a:fillRect/>
+                          </a:stretch>
+                        </pic:blipFill>
+                        <pic:spPr bwMode="auto">
+                          <a:xfrm>
+                            <a:off x="0" y="0"/>
+                            <a:ext cx="951230" cy="951230"/>
+                          </a:xfrm>
+                          <a:prstGeom prst="rect">
+                            <a:avLst/>
+                          </a:prstGeom>
+                          <a:noFill/>
+                          <a:ln>
+                            <a:noFill/>
+                          </a:ln>
+                        </pic:spPr>
+                      </pic:pic>
+                    </a:graphicData>
+                  </a:graphic>
+                </wp:inline>
+              </w:drawing>
+            </w:r>
+          </w:p>
+        </w:tc>
+      </w:tr>
+      <w:tr>
+        <w:tc>
+          <w:tcPr>
+            <w:tcW w:w="3116" w:type="dxa"/>
+            <w:vMerge w:val="restart"/>
+          </w:tcPr>
+          <w:p>
+            <w:pPr>
+              <w:rPr>
+                <w:rFonts w:ascii="Sylfaen" w:eastAsiaTheme="minorEastAsia" w:hAnsi="Sylfaen" w:cs="Arial"/>
+                <w:sz w:val="32"/>
+                <w:szCs w:val="32"/>
+                <w:lang w:val="hy-AM"/>
+              </w:rPr>
+            </w:pPr>
+          </w:p>
+          <w:p>
+            <w:pPr>
+              <w:rPr>
+                <w:rFonts w:ascii="Sylfaen" w:eastAsiaTheme="minorEastAsia" w:hAnsi="Sylfaen" w:cs="Arial"/>
+                <w:sz w:val="32"/>
+                <w:szCs w:val="32"/>
+                <w:lang w:val="hy-AM"/>
+              </w:rPr>
+            </w:pPr>
+          </w:p>
+          <w:p>
+            <w:pPr>
+              <w:rPr>
+                <w:rFonts w:ascii="Sylfaen" w:eastAsiaTheme="minorEastAsia" w:hAnsi="Sylfaen" w:cs="Arial"/>
+                <w:sz w:val="32"/>
+                <w:szCs w:val="32"/>
+                <w:lang w:val="hy-AM"/>
+              </w:rPr>
+            </w:pPr>
+          </w:p>
+          <w:p>
+            <w:pPr>
+              <w:rPr>
+                <w:rFonts w:ascii="Sylfaen" w:eastAsiaTheme="minorEastAsia" w:hAnsi="Sylfaen" w:cs="Arial"/>
+                <w:sz w:val="32"/>
+                <w:szCs w:val="32"/>
+              </w:rPr>
+            </w:pPr>
+            <w:r>
+              <w:rPr>
+                <w:rFonts w:ascii="Sylfaen" w:eastAsiaTheme="minorEastAsia" w:hAnsi="Sylfaen" w:cs="Arial"/>
+                <w:sz w:val="32"/>
+                <w:szCs w:val="32"/>
+                <w:lang w:val="hy-AM"/>
+              </w:rPr>
+              <w:t>Եզրերի հայտնաբերման համար</w:t>
+            </w:r>
+          </w:p>
+        </w:tc>
+        <w:tc>
+          <w:tcPr>
+            <w:tcW w:w="3117" w:type="dxa"/>
+          </w:tcPr>
+          <w:p>
+            <w:pPr>
+              <w:rPr>
+                <w:rFonts w:ascii="Sylfaen" w:eastAsiaTheme="minorEastAsia" w:hAnsi="Sylfaen" w:cs="Arial"/>
+                <w:sz w:val="32"/>
+                <w:szCs w:val="32"/>
+              </w:rPr>
+            </w:pPr>
+            <m:oMathPara>
+              <m:oMath>
+                <m:d>
+                  <m:dPr>
+                    <m:begChr m:val="["/>
+                    <m:endChr m:val="]"/>
+                    <m:ctrlPr>
+                      <w:rPr>
+                        <w:rFonts w:ascii="Cambria Math" w:eastAsiaTheme="minorEastAsia" w:hAnsi="Cambria Math" w:cs="Arial"/>
+                        <w:i/>
+                        <w:sz w:val="32"/>
+                        <w:szCs w:val="32"/>
+                      </w:rPr>
+                    </m:ctrlPr>
+                  </m:dPr>
+                  <m:e>
+                    <m:m>
+                      <m:mPr>
+                        <m:mcs>
+                          <m:mc>
+                            <m:mcPr>
+                              <m:count m:val="3"/>
+                              <m:mcJc m:val="center"/>
+                            </m:mcPr>
+                          </m:mc>
+                        </m:mcs>
+                        <m:ctrlPr>
+                          <w:rPr>
+                            <w:rFonts w:ascii="Cambria Math" w:eastAsiaTheme="minorEastAsia" w:hAnsi="Cambria Math" w:cs="Arial"/>
+                            <w:i/>
+                            <w:sz w:val="32"/>
+                            <w:szCs w:val="32"/>
+                          </w:rPr>
+                        </m:ctrlPr>
+                      </m:mPr>
+                      <m:mr>
+                        <m:e>
+                          <m:r>
+                            <w:rPr>
+                              <w:rFonts w:ascii="Cambria Math" w:eastAsiaTheme="minorEastAsia" w:hAnsi="Cambria Math" w:cs="Arial"/>
+                              <w:sz w:val="32"/>
+                              <w:szCs w:val="32"/>
+                            </w:rPr>
+                            <m:t>1</m:t>
+                          </m:r>
+                        </m:e>
+                        <m:e>
+                          <m:r>
+                            <w:rPr>
+                              <w:rFonts w:ascii="Cambria Math" w:hAnsi="Cambria Math" w:cs="Arial"/>
+                              <w:sz w:val="32"/>
+                              <w:szCs w:val="32"/>
+                            </w:rPr>
+                            <m:t>0</m:t>
+                          </m:r>
+                        </m:e>
+                        <m:e>
+                          <m:r>
+                            <w:rPr>
+                              <w:rFonts w:ascii="Cambria Math" w:eastAsiaTheme="minorEastAsia" w:hAnsi="Cambria Math" w:cs="Arial"/>
+                              <w:sz w:val="32"/>
+                              <w:szCs w:val="32"/>
+                            </w:rPr>
+                            <m:t>-1</m:t>
+                          </m:r>
+                        </m:e>
+                      </m:mr>
+                      <m:mr>
+                        <m:e>
+                          <m:r>
+                            <w:rPr>
+                              <w:rFonts w:ascii="Cambria Math" w:hAnsi="Cambria Math" w:cs="Arial"/>
+                              <w:sz w:val="32"/>
+                              <w:szCs w:val="32"/>
+                            </w:rPr>
+                            <m:t>0</m:t>
+                          </m:r>
+                        </m:e>
+                        <m:e>
+                          <m:r>
+                            <w:rPr>
+                              <w:rFonts w:ascii="Cambria Math" w:eastAsiaTheme="minorEastAsia" w:hAnsi="Cambria Math" w:cs="Arial"/>
+                              <w:sz w:val="32"/>
+                              <w:szCs w:val="32"/>
+                            </w:rPr>
+                            <m:t>1</m:t>
+                          </m:r>
+                        </m:e>
+                        <m:e>
+                          <m:r>
+                            <w:rPr>
+                              <w:rFonts w:ascii="Cambria Math" w:hAnsi="Cambria Math" w:cs="Arial"/>
+                              <w:sz w:val="32"/>
+                              <w:szCs w:val="32"/>
+                            </w:rPr>
+                            <m:t>0</m:t>
+                          </m:r>
+                        </m:e>
+                      </m:mr>
+                      <m:mr>
+                        <m:e>
+                          <m:r>
+                            <w:rPr>
+                              <w:rFonts w:ascii="Cambria Math" w:eastAsiaTheme="minorEastAsia" w:hAnsi="Cambria Math" w:cs="Arial"/>
+                              <w:sz w:val="32"/>
+                              <w:szCs w:val="32"/>
+                            </w:rPr>
+                            <m:t>-1</m:t>
+                          </m:r>
+                        </m:e>
+                        <m:e>
+                          <m:r>
+                            <w:rPr>
+                              <w:rFonts w:ascii="Cambria Math" w:hAnsi="Cambria Math" w:cs="Arial"/>
+                              <w:sz w:val="32"/>
+                              <w:szCs w:val="32"/>
+                            </w:rPr>
+                            <m:t>0</m:t>
+                          </m:r>
+                        </m:e>
+                        <m:e>
+                          <m:r>
+                            <w:rPr>
+                              <w:rFonts w:ascii="Cambria Math" w:eastAsiaTheme="minorEastAsia" w:hAnsi="Cambria Math" w:cs="Arial"/>
+                              <w:sz w:val="32"/>
+                              <w:szCs w:val="32"/>
+                            </w:rPr>
+                            <m:t>1</m:t>
+                          </m:r>
+                        </m:e>
+                      </m:mr>
+                    </m:m>
+                  </m:e>
+                </m:d>
+              </m:oMath>
+            </m:oMathPara>
+          </w:p>
+        </w:tc>
+        <w:tc>
+          <w:tcPr>
+            <w:tcW w:w="3117" w:type="dxa"/>
+          </w:tcPr>
+          <w:p>
+            <w:pPr>
+              <w:rPr>
+                <w:rFonts w:ascii="Sylfaen" w:eastAsiaTheme="minorEastAsia" w:hAnsi="Sylfaen" w:cs="Arial"/>
+                <w:sz w:val="32"/>
+                <w:szCs w:val="32"/>
+              </w:rPr>
+            </w:pPr>
+            <w:r>
+              <w:rPr>
+                <w:noProof/>
+              </w:rPr>
+              <w:drawing>
+                <wp:inline distT="0" distB="0" distL="0" distR="0" wp14:anchorId="565F7DFD" wp14:editId="287144F4">
+                  <wp:extent cx="951230" cy="951230"/>
+                  <wp:effectExtent l="0" t="0" r="1270" b="1270"/>
+                  <wp:docPr id="14" name="Picture 14" descr="Vd-Edge1.png"/>
+                  <wp:cNvGraphicFramePr>
+                    <a:graphicFrameLocks xmlns:a="http://schemas.openxmlformats.org/drawingml/2006/main" noChangeAspect="1"/>
+                  </wp:cNvGraphicFramePr>
+                  <a:graphic xmlns:a="http://schemas.openxmlformats.org/drawingml/2006/main">
+                    <a:graphicData uri="http://schemas.openxmlformats.org/drawingml/2006/picture">
+                      <pic:pic xmlns:pic="http://schemas.openxmlformats.org/drawingml/2006/picture">
+                        <pic:nvPicPr>
+                          <pic:cNvPr id="0" name="Picture 3" descr="Vd-Edge1.png"/>
+                          <pic:cNvPicPr>
+                            <a:picLocks noChangeAspect="1" noChangeArrowheads="1"/>
+                          </pic:cNvPicPr>
+                        </pic:nvPicPr>
+                        <pic:blipFill>
+                          <a:blip r:embed="rId18">
+                            <a:extLst>
+                              <a:ext uri="{28A0092B-C50C-407E-A947-70E740481C1C}">
+                                <a14:useLocalDpi xmlns:a14="http://schemas.microsoft.com/office/drawing/2010/main" val="0"/>
+                              </a:ext>
+                            </a:extLst>
+                          </a:blip>
+                          <a:srcRect/>
+                          <a:stretch>
+                            <a:fillRect/>
+                          </a:stretch>
+                        </pic:blipFill>
+                        <pic:spPr bwMode="auto">
+                          <a:xfrm>
+                            <a:off x="0" y="0"/>
+                            <a:ext cx="951230" cy="951230"/>
+                          </a:xfrm>
+                          <a:prstGeom prst="rect">
+                            <a:avLst/>
+                          </a:prstGeom>
+                          <a:noFill/>
+                          <a:ln>
+                            <a:noFill/>
+                          </a:ln>
+                        </pic:spPr>
+                      </pic:pic>
+                    </a:graphicData>
+                  </a:graphic>
+                </wp:inline>
+              </w:drawing>
+            </w:r>
+          </w:p>
+        </w:tc>
+      </w:tr>
+      <w:tr>
+        <w:tc>
+          <w:tcPr>
+            <w:tcW w:w="3116" w:type="dxa"/>
+            <w:vMerge/>
+          </w:tcPr>
+          <w:p>
+            <w:pPr>
+              <w:rPr>
+                <w:rFonts w:ascii="Sylfaen" w:eastAsiaTheme="minorEastAsia" w:hAnsi="Sylfaen" w:cs="Arial"/>
+                <w:sz w:val="32"/>
+                <w:szCs w:val="32"/>
+              </w:rPr>
+            </w:pPr>
+          </w:p>
+        </w:tc>
+        <w:tc>
+          <w:tcPr>
+            <w:tcW w:w="3117" w:type="dxa"/>
+          </w:tcPr>
+          <w:p>
+            <w:pPr>
+              <w:rPr>
+                <w:rFonts w:ascii="Sylfaen" w:eastAsiaTheme="minorEastAsia" w:hAnsi="Sylfaen" w:cs="Arial"/>
+                <w:sz w:val="32"/>
+                <w:szCs w:val="32"/>
+              </w:rPr>
+            </w:pPr>
+            <m:oMathPara>
+              <m:oMath>
+                <m:d>
+                  <m:dPr>
+                    <m:begChr m:val="["/>
+                    <m:endChr m:val="]"/>
+                    <m:ctrlPr>
+                      <w:rPr>
+                        <w:rFonts w:ascii="Cambria Math" w:eastAsiaTheme="minorEastAsia" w:hAnsi="Cambria Math" w:cs="Arial"/>
+                        <w:i/>
+                        <w:sz w:val="32"/>
+                        <w:szCs w:val="32"/>
+                      </w:rPr>
+                    </m:ctrlPr>
+                  </m:dPr>
+                  <m:e>
+                    <m:m>
+                      <m:mPr>
+                        <m:mcs>
+                          <m:mc>
+                            <m:mcPr>
+                              <m:count m:val="3"/>
+                              <m:mcJc m:val="center"/>
+                            </m:mcPr>
+                          </m:mc>
+                        </m:mcs>
+                        <m:ctrlPr>
+                          <w:rPr>
+                            <w:rFonts w:ascii="Cambria Math" w:eastAsiaTheme="minorEastAsia" w:hAnsi="Cambria Math" w:cs="Arial"/>
+                            <w:i/>
+                            <w:sz w:val="32"/>
+                            <w:szCs w:val="32"/>
+                          </w:rPr>
+                        </m:ctrlPr>
+                      </m:mPr>
+                      <m:mr>
+                        <m:e>
+                          <m:r>
+                            <w:rPr>
+                              <w:rFonts w:ascii="Cambria Math" w:eastAsiaTheme="minorEastAsia" w:hAnsi="Cambria Math" w:cs="Arial"/>
+                              <w:sz w:val="32"/>
+                              <w:szCs w:val="32"/>
+                            </w:rPr>
+                            <m:t>0</m:t>
+                          </m:r>
+                        </m:e>
+                        <m:e>
+                          <m:r>
+                            <w:rPr>
+                              <w:rFonts w:ascii="Cambria Math" w:eastAsiaTheme="minorEastAsia" w:hAnsi="Cambria Math" w:cs="Arial"/>
+                              <w:sz w:val="32"/>
+                              <w:szCs w:val="32"/>
+                            </w:rPr>
+                            <m:t>1</m:t>
+                          </m:r>
+                        </m:e>
+                        <m:e>
+                          <m:r>
+                            <w:rPr>
+                              <w:rFonts w:ascii="Cambria Math" w:eastAsiaTheme="minorEastAsia" w:hAnsi="Cambria Math" w:cs="Arial"/>
+                              <w:sz w:val="32"/>
+                              <w:szCs w:val="32"/>
+                            </w:rPr>
+                            <m:t>0</m:t>
+                          </m:r>
+                        </m:e>
+                      </m:mr>
+                      <m:mr>
+                        <m:e>
+                          <m:r>
+                            <w:rPr>
+                              <w:rFonts w:ascii="Cambria Math" w:hAnsi="Cambria Math" w:cs="Arial"/>
+                              <w:sz w:val="32"/>
+                              <w:szCs w:val="32"/>
+                            </w:rPr>
+                            <m:t>1</m:t>
+                          </m:r>
+                        </m:e>
+                        <m:e>
+                          <m:r>
+                            <w:rPr>
+                              <w:rFonts w:ascii="Cambria Math" w:eastAsiaTheme="minorEastAsia" w:hAnsi="Cambria Math" w:cs="Arial"/>
+                              <w:sz w:val="32"/>
+                              <w:szCs w:val="32"/>
+                            </w:rPr>
+                            <m:t>-4</m:t>
+                          </m:r>
+                        </m:e>
+                        <m:e>
+                          <m:r>
+                            <w:rPr>
+                              <w:rFonts w:ascii="Cambria Math" w:eastAsiaTheme="minorEastAsia" w:hAnsi="Cambria Math" w:cs="Arial"/>
+                              <w:sz w:val="32"/>
+                              <w:szCs w:val="32"/>
+                            </w:rPr>
+                            <m:t>1</m:t>
+                          </m:r>
+                        </m:e>
+                      </m:mr>
+                      <m:mr>
+                        <m:e>
+                          <m:r>
+                            <w:rPr>
+                              <w:rFonts w:ascii="Cambria Math" w:eastAsiaTheme="minorEastAsia" w:hAnsi="Cambria Math" w:cs="Arial"/>
+                              <w:sz w:val="32"/>
+                              <w:szCs w:val="32"/>
+                            </w:rPr>
+                            <m:t>0</m:t>
+                          </m:r>
+                        </m:e>
+                        <m:e>
+                          <m:r>
+                            <w:rPr>
+                              <w:rFonts w:ascii="Cambria Math" w:eastAsiaTheme="minorEastAsia" w:hAnsi="Cambria Math" w:cs="Arial"/>
+                              <w:sz w:val="32"/>
+                              <w:szCs w:val="32"/>
+                            </w:rPr>
+                            <m:t>1</m:t>
+                          </m:r>
+                        </m:e>
+                        <m:e>
+                          <m:r>
+                            <w:rPr>
+                              <w:rFonts w:ascii="Cambria Math" w:eastAsiaTheme="minorEastAsia" w:hAnsi="Cambria Math" w:cs="Arial"/>
+                              <w:sz w:val="32"/>
+                              <w:szCs w:val="32"/>
+                            </w:rPr>
+                            <m:t>0</m:t>
+                          </m:r>
+                        </m:e>
+                      </m:mr>
+                    </m:m>
+                  </m:e>
+                </m:d>
+              </m:oMath>
+            </m:oMathPara>
+          </w:p>
+        </w:tc>
+        <w:tc>
+          <w:tcPr>
+            <w:tcW w:w="3117" w:type="dxa"/>
+          </w:tcPr>
+          <w:p>
+            <w:pPr>
+              <w:rPr>
+                <w:rFonts w:ascii="Sylfaen" w:eastAsiaTheme="minorEastAsia" w:hAnsi="Sylfaen" w:cs="Arial"/>
+                <w:sz w:val="32"/>
+                <w:szCs w:val="32"/>
+              </w:rPr>
+            </w:pPr>
+            <w:r>
+              <w:rPr>
+                <w:noProof/>
+              </w:rPr>
+              <w:drawing>
+                <wp:inline distT="0" distB="0" distL="0" distR="0" wp14:anchorId="1C6F09A7" wp14:editId="6AD20A4E">
+                  <wp:extent cx="951230" cy="951230"/>
+                  <wp:effectExtent l="0" t="0" r="1270" b="1270"/>
+                  <wp:docPr id="15" name="Picture 15" descr="Vd-Edge2.png"/>
+                  <wp:cNvGraphicFramePr>
+                    <a:graphicFrameLocks xmlns:a="http://schemas.openxmlformats.org/drawingml/2006/main" noChangeAspect="1"/>
+                  </wp:cNvGraphicFramePr>
+                  <a:graphic xmlns:a="http://schemas.openxmlformats.org/drawingml/2006/main">
+                    <a:graphicData uri="http://schemas.openxmlformats.org/drawingml/2006/picture">
+                      <pic:pic xmlns:pic="http://schemas.openxmlformats.org/drawingml/2006/picture">
+                        <pic:nvPicPr>
+                          <pic:cNvPr id="0" name="Picture 5" descr="Vd-Edge2.png"/>
+                          <pic:cNvPicPr>
+                            <a:picLocks noChangeAspect="1" noChangeArrowheads="1"/>
+                          </pic:cNvPicPr>
+                        </pic:nvPicPr>
+                        <pic:blipFill>
+                          <a:blip r:embed="rId19">
+                            <a:extLst>
+                              <a:ext uri="{28A0092B-C50C-407E-A947-70E740481C1C}">
+                                <a14:useLocalDpi xmlns:a14="http://schemas.microsoft.com/office/drawing/2010/main" val="0"/>
+                              </a:ext>
+                            </a:extLst>
+                          </a:blip>
+                          <a:srcRect/>
+                          <a:stretch>
+                            <a:fillRect/>
+                          </a:stretch>
+                        </pic:blipFill>
+                        <pic:spPr bwMode="auto">
+                          <a:xfrm>
+                            <a:off x="0" y="0"/>
+                            <a:ext cx="951230" cy="951230"/>
+                          </a:xfrm>
+                          <a:prstGeom prst="rect">
+                            <a:avLst/>
+                          </a:prstGeom>
+                          <a:noFill/>
+                          <a:ln>
+                            <a:noFill/>
+                          </a:ln>
+                        </pic:spPr>
+                      </pic:pic>
+                    </a:graphicData>
+                  </a:graphic>
+                </wp:inline>
+              </w:drawing>
+            </w:r>
+          </w:p>
+        </w:tc>
+      </w:tr>
+      <w:tr>
+        <w:tc>
+          <w:tcPr>
+            <w:tcW w:w="3116" w:type="dxa"/>
+            <w:vMerge/>
+          </w:tcPr>
+          <w:p>
+            <w:pPr>
+              <w:rPr>
+                <w:rFonts w:ascii="Sylfaen" w:eastAsiaTheme="minorEastAsia" w:hAnsi="Sylfaen" w:cs="Arial"/>
+                <w:sz w:val="32"/>
+                <w:szCs w:val="32"/>
+              </w:rPr>
+            </w:pPr>
+          </w:p>
+        </w:tc>
+        <w:tc>
+          <w:tcPr>
+            <w:tcW w:w="3117" w:type="dxa"/>
+          </w:tcPr>
+          <w:p>
+            <w:pPr>
+              <w:rPr>
+                <w:rFonts w:ascii="Sylfaen" w:eastAsiaTheme="minorEastAsia" w:hAnsi="Sylfaen" w:cs="Arial"/>
+                <w:sz w:val="32"/>
+                <w:szCs w:val="32"/>
+              </w:rPr>
+            </w:pPr>
+            <m:oMathPara>
+              <m:oMath>
+                <m:d>
+                  <m:dPr>
+                    <m:begChr m:val="["/>
+                    <m:endChr m:val="]"/>
+                    <m:ctrlPr>
+                      <w:rPr>
+                        <w:rFonts w:ascii="Cambria Math" w:eastAsiaTheme="minorEastAsia" w:hAnsi="Cambria Math" w:cs="Arial"/>
+                        <w:i/>
+                        <w:sz w:val="32"/>
+                        <w:szCs w:val="32"/>
+                      </w:rPr>
+                    </m:ctrlPr>
+                  </m:dPr>
+                  <m:e>
+                    <m:m>
+                      <m:mPr>
+                        <m:mcs>
+                          <m:mc>
+                            <m:mcPr>
+                              <m:count m:val="3"/>
+                              <m:mcJc m:val="center"/>
+                            </m:mcPr>
+                          </m:mc>
+                        </m:mcs>
+                        <m:ctrlPr>
+                          <w:rPr>
+                            <w:rFonts w:ascii="Cambria Math" w:eastAsiaTheme="minorEastAsia" w:hAnsi="Cambria Math" w:cs="Arial"/>
+                            <w:i/>
+                            <w:sz w:val="32"/>
+                            <w:szCs w:val="32"/>
+                          </w:rPr>
+                        </m:ctrlPr>
+                      </m:mPr>
+                      <m:mr>
+                        <m:e>
+                          <m:r>
+                            <w:rPr>
+                              <w:rFonts w:ascii="Cambria Math" w:eastAsiaTheme="minorEastAsia" w:hAnsi="Cambria Math" w:cs="Arial"/>
+                              <w:sz w:val="32"/>
+                              <w:szCs w:val="32"/>
+                            </w:rPr>
+                            <m:t>-1</m:t>
+                          </m:r>
+                        </m:e>
+                        <m:e>
+                          <m:r>
+                            <w:rPr>
+                              <w:rFonts w:ascii="Cambria Math" w:eastAsiaTheme="minorEastAsia" w:hAnsi="Cambria Math" w:cs="Arial"/>
+                              <w:sz w:val="32"/>
+                              <w:szCs w:val="32"/>
+                            </w:rPr>
+                            <m:t>-1</m:t>
+                          </m:r>
+                        </m:e>
+                        <m:e>
+                          <m:r>
+                            <w:rPr>
+                              <w:rFonts w:ascii="Cambria Math" w:eastAsiaTheme="minorEastAsia" w:hAnsi="Cambria Math" w:cs="Arial"/>
+                              <w:sz w:val="32"/>
+                              <w:szCs w:val="32"/>
+                            </w:rPr>
+                            <m:t>-1</m:t>
+                          </m:r>
+                        </m:e>
+                      </m:mr>
+                      <m:mr>
+                        <m:e>
+                          <m:r>
+                            <w:rPr>
+                              <w:rFonts w:ascii="Cambria Math" w:eastAsiaTheme="minorEastAsia" w:hAnsi="Cambria Math" w:cs="Arial"/>
+                              <w:sz w:val="32"/>
+                              <w:szCs w:val="32"/>
+                            </w:rPr>
+                            <m:t>-1</m:t>
+                          </m:r>
+                        </m:e>
+                        <m:e>
+                          <m:r>
+                            <w:rPr>
+                              <w:rFonts w:ascii="Cambria Math" w:eastAsiaTheme="minorEastAsia" w:hAnsi="Cambria Math" w:cs="Arial"/>
+                              <w:sz w:val="32"/>
+                              <w:szCs w:val="32"/>
+                            </w:rPr>
+                            <m:t>8</m:t>
+                          </m:r>
+                        </m:e>
+                        <m:e>
+                          <m:r>
+                            <w:rPr>
+                              <w:rFonts w:ascii="Cambria Math" w:eastAsiaTheme="minorEastAsia" w:hAnsi="Cambria Math" w:cs="Arial"/>
+                              <w:sz w:val="32"/>
+                              <w:szCs w:val="32"/>
+                            </w:rPr>
+                            <m:t>-1</m:t>
+                          </m:r>
+                        </m:e>
+                      </m:mr>
+                      <m:mr>
+                        <m:e>
+                          <m:r>
+                            <w:rPr>
+                              <w:rFonts w:ascii="Cambria Math" w:eastAsiaTheme="minorEastAsia" w:hAnsi="Cambria Math" w:cs="Arial"/>
+                              <w:sz w:val="32"/>
+                              <w:szCs w:val="32"/>
+                            </w:rPr>
+                            <m:t>-1</m:t>
+                          </m:r>
+                        </m:e>
+                        <m:e>
+                          <m:r>
+                            <w:rPr>
+                              <w:rFonts w:ascii="Cambria Math" w:eastAsiaTheme="minorEastAsia" w:hAnsi="Cambria Math" w:cs="Arial"/>
+                              <w:sz w:val="32"/>
+                              <w:szCs w:val="32"/>
+                            </w:rPr>
+                            <m:t>-1</m:t>
+                          </m:r>
+                        </m:e>
+                        <m:e>
+                          <m:r>
+                            <w:rPr>
+                              <w:rFonts w:ascii="Cambria Math" w:eastAsiaTheme="minorEastAsia" w:hAnsi="Cambria Math" w:cs="Arial"/>
+                              <w:sz w:val="32"/>
+                              <w:szCs w:val="32"/>
+                            </w:rPr>
+                            <m:t>-1</m:t>
+                          </m:r>
+                        </m:e>
+                      </m:mr>
+                    </m:m>
+                  </m:e>
+                </m:d>
+              </m:oMath>
+            </m:oMathPara>
+          </w:p>
+        </w:tc>
+        <w:tc>
+          <w:tcPr>
+            <w:tcW w:w="3117" w:type="dxa"/>
+          </w:tcPr>
+          <w:p>
+            <w:pPr>
+              <w:rPr>
+                <w:rFonts w:ascii="Sylfaen" w:eastAsiaTheme="minorEastAsia" w:hAnsi="Sylfaen" w:cs="Arial"/>
+                <w:sz w:val="32"/>
+                <w:szCs w:val="32"/>
+              </w:rPr>
+            </w:pPr>
+            <w:r>
+              <w:rPr>
+                <w:noProof/>
+              </w:rPr>
+              <w:drawing>
+                <wp:inline distT="0" distB="0" distL="0" distR="0" wp14:anchorId="16E24CD9" wp14:editId="02AAD3B6">
+                  <wp:extent cx="951230" cy="951230"/>
+                  <wp:effectExtent l="0" t="0" r="1270" b="1270"/>
+                  <wp:docPr id="16" name="Picture 16" descr="Vd-Edge3.png"/>
+                  <wp:cNvGraphicFramePr>
+                    <a:graphicFrameLocks xmlns:a="http://schemas.openxmlformats.org/drawingml/2006/main" noChangeAspect="1"/>
+                  </wp:cNvGraphicFramePr>
+                  <a:graphic xmlns:a="http://schemas.openxmlformats.org/drawingml/2006/main">
+                    <a:graphicData uri="http://schemas.openxmlformats.org/drawingml/2006/picture">
+                      <pic:pic xmlns:pic="http://schemas.openxmlformats.org/drawingml/2006/picture">
+                        <pic:nvPicPr>
+                          <pic:cNvPr id="0" name="Picture 7" descr="Vd-Edge3.png"/>
+                          <pic:cNvPicPr>
+                            <a:picLocks noChangeAspect="1" noChangeArrowheads="1"/>
+                          </pic:cNvPicPr>
+                        </pic:nvPicPr>
+                        <pic:blipFill>
+                          <a:blip r:embed="rId20">
+                            <a:extLst>
+                              <a:ext uri="{28A0092B-C50C-407E-A947-70E740481C1C}">
+                                <a14:useLocalDpi xmlns:a14="http://schemas.microsoft.com/office/drawing/2010/main" val="0"/>
+                              </a:ext>
+                            </a:extLst>
+                          </a:blip>
+                          <a:srcRect/>
+                          <a:stretch>
+                            <a:fillRect/>
+                          </a:stretch>
+                        </pic:blipFill>
+                        <pic:spPr bwMode="auto">
+                          <a:xfrm>
+                            <a:off x="0" y="0"/>
+                            <a:ext cx="951230" cy="951230"/>
+                          </a:xfrm>
+                          <a:prstGeom prst="rect">
+                            <a:avLst/>
+                          </a:prstGeom>
+                          <a:noFill/>
+                          <a:ln>
+                            <a:noFill/>
+                          </a:ln>
+                        </pic:spPr>
+                      </pic:pic>
+                    </a:graphicData>
+                  </a:graphic>
+                </wp:inline>
+              </w:drawing>
+            </w:r>
+          </w:p>
+        </w:tc>
+      </w:tr>
+      <w:tr>
+        <w:tc>
+          <w:tcPr>
+            <w:tcW w:w="3116" w:type="dxa"/>
+          </w:tcPr>
+          <w:p>
+            <w:pPr>
+              <w:rPr>
+                <w:rFonts w:ascii="Sylfaen" w:eastAsiaTheme="minorEastAsia" w:hAnsi="Sylfaen" w:cs="Arial"/>
+                <w:sz w:val="32"/>
+                <w:szCs w:val="32"/>
+                <w:lang w:val="hy-AM"/>
+              </w:rPr>
+            </w:pPr>
+            <w:r>
+              <w:rPr>
+                <w:rFonts w:ascii="Sylfaen" w:eastAsiaTheme="minorEastAsia" w:hAnsi="Sylfaen" w:cs="Arial"/>
+                <w:sz w:val="32"/>
+                <w:szCs w:val="32"/>
+                <w:lang w:val="hy-AM"/>
+              </w:rPr>
+              <w:t xml:space="preserve">Սրում </w:t>
+            </w:r>
+          </w:p>
+        </w:tc>
+        <w:tc>
+          <w:tcPr>
+            <w:tcW w:w="3117" w:type="dxa"/>
+          </w:tcPr>
+          <w:p>
+            <w:pPr>
+              <w:rPr>
+                <w:rFonts w:ascii="Sylfaen" w:eastAsiaTheme="minorEastAsia" w:hAnsi="Sylfaen" w:cs="Arial"/>
+                <w:sz w:val="32"/>
+                <w:szCs w:val="32"/>
+              </w:rPr>
+            </w:pPr>
+            <m:oMathPara>
+              <m:oMath>
+                <m:d>
+                  <m:dPr>
+                    <m:begChr m:val="["/>
+                    <m:endChr m:val="]"/>
+                    <m:ctrlPr>
+                      <w:rPr>
+                        <w:rFonts w:ascii="Cambria Math" w:eastAsiaTheme="minorEastAsia" w:hAnsi="Cambria Math" w:cs="Arial"/>
+                        <w:i/>
+                        <w:sz w:val="32"/>
+                        <w:szCs w:val="32"/>
+                      </w:rPr>
+                    </m:ctrlPr>
+                  </m:dPr>
+                  <m:e>
+                    <m:m>
+                      <m:mPr>
+                        <m:mcs>
+                          <m:mc>
+                            <m:mcPr>
+                              <m:count m:val="3"/>
+                              <m:mcJc m:val="center"/>
+                            </m:mcPr>
+                          </m:mc>
+                        </m:mcs>
+                        <m:ctrlPr>
+                          <w:rPr>
+                            <w:rFonts w:ascii="Cambria Math" w:eastAsiaTheme="minorEastAsia" w:hAnsi="Cambria Math" w:cs="Arial"/>
+                            <w:i/>
+                            <w:sz w:val="32"/>
+                            <w:szCs w:val="32"/>
+                          </w:rPr>
+                        </m:ctrlPr>
+                      </m:mPr>
+                      <m:mr>
+                        <m:e>
+                          <m:r>
+                            <w:rPr>
+                              <w:rFonts w:ascii="Cambria Math" w:eastAsiaTheme="minorEastAsia" w:hAnsi="Cambria Math" w:cs="Arial"/>
+                              <w:sz w:val="32"/>
+                              <w:szCs w:val="32"/>
+                            </w:rPr>
+                            <m:t>0</m:t>
+                          </m:r>
+                        </m:e>
+                        <m:e>
+                          <m:r>
+                            <w:rPr>
+                              <w:rFonts w:ascii="Cambria Math" w:eastAsiaTheme="minorEastAsia" w:hAnsi="Cambria Math" w:cs="Arial"/>
+                              <w:sz w:val="32"/>
+                              <w:szCs w:val="32"/>
+                            </w:rPr>
+                            <m:t>-1</m:t>
+                          </m:r>
+                        </m:e>
+                        <m:e>
+                          <m:r>
+                            <w:rPr>
+                              <w:rFonts w:ascii="Cambria Math" w:eastAsiaTheme="minorEastAsia" w:hAnsi="Cambria Math" w:cs="Arial"/>
+                              <w:sz w:val="32"/>
+                              <w:szCs w:val="32"/>
+                            </w:rPr>
+                            <m:t>0</m:t>
+                          </m:r>
+                        </m:e>
+                      </m:mr>
+                      <m:mr>
+                        <m:e>
+                          <m:r>
+                            <w:rPr>
+                              <w:rFonts w:ascii="Cambria Math" w:eastAsiaTheme="minorEastAsia" w:hAnsi="Cambria Math" w:cs="Arial"/>
+                              <w:sz w:val="32"/>
+                              <w:szCs w:val="32"/>
+                            </w:rPr>
+                            <m:t>-1</m:t>
+                          </m:r>
+                        </m:e>
+                        <m:e>
+                          <m:r>
+                            <w:rPr>
+                              <w:rFonts w:ascii="Cambria Math" w:eastAsiaTheme="minorEastAsia" w:hAnsi="Cambria Math" w:cs="Arial"/>
+                              <w:sz w:val="32"/>
+                              <w:szCs w:val="32"/>
+                            </w:rPr>
+                            <m:t>5</m:t>
+                          </m:r>
+                        </m:e>
+                        <m:e>
+                          <m:r>
+                            <w:rPr>
+                              <w:rFonts w:ascii="Cambria Math" w:eastAsiaTheme="minorEastAsia" w:hAnsi="Cambria Math" w:cs="Arial"/>
+                              <w:sz w:val="32"/>
+                              <w:szCs w:val="32"/>
+                            </w:rPr>
+                            <m:t>-1</m:t>
+                          </m:r>
+                        </m:e>
+                      </m:mr>
+                      <m:mr>
+                        <m:e>
+                          <m:r>
+                            <w:rPr>
+                              <w:rFonts w:ascii="Cambria Math" w:eastAsiaTheme="minorEastAsia" w:hAnsi="Cambria Math" w:cs="Arial"/>
+                              <w:sz w:val="32"/>
+                              <w:szCs w:val="32"/>
+                            </w:rPr>
+                            <m:t>0</m:t>
+                          </m:r>
+                        </m:e>
+                        <m:e>
+                          <m:r>
+                            <w:rPr>
+                              <w:rFonts w:ascii="Cambria Math" w:eastAsiaTheme="minorEastAsia" w:hAnsi="Cambria Math" w:cs="Arial"/>
+                              <w:sz w:val="32"/>
+                              <w:szCs w:val="32"/>
+                            </w:rPr>
+                            <m:t>-1</m:t>
+                          </m:r>
+                        </m:e>
+                        <m:e>
+                          <m:r>
+                            <w:rPr>
+                              <w:rFonts w:ascii="Cambria Math" w:eastAsiaTheme="minorEastAsia" w:hAnsi="Cambria Math" w:cs="Arial"/>
+                              <w:sz w:val="32"/>
+                              <w:szCs w:val="32"/>
+                            </w:rPr>
+                            <m:t>0</m:t>
+                          </m:r>
+                        </m:e>
+                      </m:mr>
+                    </m:m>
+                  </m:e>
+                </m:d>
+              </m:oMath>
+            </m:oMathPara>
+          </w:p>
+        </w:tc>
+        <w:tc>
+          <w:tcPr>
+            <w:tcW w:w="3117" w:type="dxa"/>
+          </w:tcPr>
+          <w:p>
+            <w:pPr>
+              <w:rPr>
+                <w:noProof/>
+              </w:rPr>
+            </w:pPr>
+            <w:r>
+              <w:rPr>
+                <w:noProof/>
+              </w:rPr>
+              <w:drawing>
+                <wp:inline distT="0" distB="0" distL="0" distR="0" wp14:anchorId="64499A15" wp14:editId="487E894E">
+                  <wp:extent cx="951230" cy="951230"/>
+                  <wp:effectExtent l="0" t="0" r="1270" b="1270"/>
+                  <wp:docPr id="17" name="Picture 17" descr="Vd-Sharp.png"/>
+                  <wp:cNvGraphicFramePr>
+                    <a:graphicFrameLocks xmlns:a="http://schemas.openxmlformats.org/drawingml/2006/main" noChangeAspect="1"/>
+                  </wp:cNvGraphicFramePr>
+                  <a:graphic xmlns:a="http://schemas.openxmlformats.org/drawingml/2006/main">
+                    <a:graphicData uri="http://schemas.openxmlformats.org/drawingml/2006/picture">
+                      <pic:pic xmlns:pic="http://schemas.openxmlformats.org/drawingml/2006/picture">
+                        <pic:nvPicPr>
+                          <pic:cNvPr id="0" name="Picture 2" descr="Vd-Sharp.png"/>
+                          <pic:cNvPicPr>
+                            <a:picLocks noChangeAspect="1" noChangeArrowheads="1"/>
+                          </pic:cNvPicPr>
+                        </pic:nvPicPr>
+                        <pic:blipFill>
+                          <a:blip r:embed="rId21">
+                            <a:extLst>
+                              <a:ext uri="{28A0092B-C50C-407E-A947-70E740481C1C}">
+                                <a14:useLocalDpi xmlns:a14="http://schemas.microsoft.com/office/drawing/2010/main" val="0"/>
+                              </a:ext>
+                            </a:extLst>
+                          </a:blip>
+                          <a:srcRect/>
+                          <a:stretch>
+                            <a:fillRect/>
+                          </a:stretch>
+                        </pic:blipFill>
+                        <pic:spPr bwMode="auto">
+                          <a:xfrm>
+                            <a:off x="0" y="0"/>
+                            <a:ext cx="951230" cy="951230"/>
+                          </a:xfrm>
+                          <a:prstGeom prst="rect">
+                            <a:avLst/>
+                          </a:prstGeom>
+                          <a:noFill/>
+                          <a:ln>
+                            <a:noFill/>
+                          </a:ln>
+                        </pic:spPr>
+                      </pic:pic>
+                    </a:graphicData>
+                  </a:graphic>
+                </wp:inline>
+              </w:drawing>
+            </w:r>
+          </w:p>
+        </w:tc>
+      </w:tr>
+      <w:tr>
+        <w:tc>
+          <w:tcPr>
+            <w:tcW w:w="3116" w:type="dxa"/>
+          </w:tcPr>
+          <w:p>
+            <w:pPr>
+              <w:rPr>
+                <w:rFonts w:ascii="Sylfaen" w:eastAsiaTheme="minorEastAsia" w:hAnsi="Sylfaen" w:cs="Arial"/>
+                <w:sz w:val="32"/>
+                <w:szCs w:val="32"/>
+                <w:lang w:val="hy-AM"/>
+              </w:rPr>
+            </w:pPr>
+            <w:r>
+              <w:rPr>
+                <w:rFonts w:ascii="Sylfaen" w:eastAsiaTheme="minorEastAsia" w:hAnsi="Sylfaen" w:cs="Arial"/>
+                <w:sz w:val="32"/>
+                <w:szCs w:val="32"/>
+                <w:lang w:val="hy-AM"/>
+              </w:rPr>
+              <w:t>Տուփի քողարկում</w:t>
+            </w:r>
+          </w:p>
+          <w:p>
+            <w:pPr>
+              <w:rPr>
+                <w:rFonts w:ascii="Sylfaen" w:eastAsiaTheme="minorEastAsia" w:hAnsi="Sylfaen" w:cs="Arial"/>
+                <w:sz w:val="32"/>
+                <w:szCs w:val="32"/>
+              </w:rPr>
+            </w:pPr>
+            <w:r>
+              <w:rPr>
+                <w:rFonts w:ascii="Sylfaen" w:eastAsiaTheme="minorEastAsia" w:hAnsi="Sylfaen" w:cs="Arial"/>
+                <w:sz w:val="32"/>
+                <w:szCs w:val="32"/>
+              </w:rPr>
+              <w:t>Box blure</w:t>
+            </w:r>
+          </w:p>
+        </w:tc>
+        <w:tc>
+          <w:tcPr>
+            <w:tcW w:w="3117" w:type="dxa"/>
+          </w:tcPr>
+          <w:p>
+            <w:pPr>
+              <w:rPr>
+                <w:rFonts w:ascii="Sylfaen" w:eastAsiaTheme="minorEastAsia" w:hAnsi="Sylfaen" w:cs="Arial"/>
+                <w:sz w:val="32"/>
+                <w:szCs w:val="32"/>
+              </w:rPr>
+            </w:pPr>
+            <m:oMathPara>
+              <m:oMath>
+                <m:f>
+                  <m:fPr>
+                    <m:ctrlPr>
+                      <w:rPr>
+                        <w:rFonts w:ascii="Cambria Math" w:eastAsiaTheme="minorEastAsia" w:hAnsi="Cambria Math" w:cs="Arial"/>
+                        <w:i/>
+                        <w:sz w:val="32"/>
+                        <w:szCs w:val="32"/>
+                      </w:rPr>
+                    </m:ctrlPr>
+                  </m:fPr>
+                  <m:num>
+                    <m:r>
+                      <w:rPr>
+                        <w:rFonts w:ascii="Cambria Math" w:eastAsiaTheme="minorEastAsia" w:hAnsi="Cambria Math" w:cs="Arial"/>
+                        <w:sz w:val="32"/>
+                        <w:szCs w:val="32"/>
+                      </w:rPr>
+                      <m:t>1</m:t>
+                    </m:r>
+                  </m:num>
+                  <m:den>
+                    <m:r>
+                      <w:rPr>
+                        <w:rFonts w:ascii="Cambria Math" w:eastAsiaTheme="minorEastAsia" w:hAnsi="Cambria Math" w:cs="Arial"/>
+                        <w:sz w:val="32"/>
+                        <w:szCs w:val="32"/>
+                      </w:rPr>
+                      <m:t>9</m:t>
+                    </m:r>
+                  </m:den>
+                </m:f>
+                <m:d>
+                  <m:dPr>
+                    <m:begChr m:val="["/>
+                    <m:endChr m:val="]"/>
+                    <m:ctrlPr>
+                      <w:rPr>
+                        <w:rFonts w:ascii="Cambria Math" w:eastAsiaTheme="minorEastAsia" w:hAnsi="Cambria Math" w:cs="Arial"/>
+                        <w:i/>
+                        <w:sz w:val="32"/>
+                        <w:szCs w:val="32"/>
+                      </w:rPr>
+                    </m:ctrlPr>
+                  </m:dPr>
+                  <m:e>
+                    <m:m>
+                      <m:mPr>
+                        <m:mcs>
+                          <m:mc>
+                            <m:mcPr>
+                              <m:count m:val="3"/>
+                              <m:mcJc m:val="center"/>
+                            </m:mcPr>
+                          </m:mc>
+                        </m:mcs>
+                        <m:ctrlPr>
+                          <w:rPr>
+                            <w:rFonts w:ascii="Cambria Math" w:eastAsiaTheme="minorEastAsia" w:hAnsi="Cambria Math" w:cs="Arial"/>
+                            <w:i/>
+                            <w:sz w:val="32"/>
+                            <w:szCs w:val="32"/>
+                          </w:rPr>
+                        </m:ctrlPr>
+                      </m:mPr>
+                      <m:mr>
+                        <m:e>
+                          <m:r>
+                            <w:rPr>
+                              <w:rFonts w:ascii="Cambria Math" w:eastAsiaTheme="minorEastAsia" w:hAnsi="Cambria Math" w:cs="Arial"/>
+                              <w:sz w:val="32"/>
+                              <w:szCs w:val="32"/>
+                            </w:rPr>
+                            <m:t>1</m:t>
+                          </m:r>
+                        </m:e>
+                        <m:e>
+                          <m:r>
+                            <w:rPr>
+                              <w:rFonts w:ascii="Cambria Math" w:eastAsiaTheme="minorEastAsia" w:hAnsi="Cambria Math" w:cs="Arial"/>
+                              <w:sz w:val="32"/>
+                              <w:szCs w:val="32"/>
+                            </w:rPr>
+                            <m:t>1</m:t>
+                          </m:r>
+                        </m:e>
+                        <m:e>
+                          <m:r>
+                            <w:rPr>
+                              <w:rFonts w:ascii="Cambria Math" w:eastAsiaTheme="minorEastAsia" w:hAnsi="Cambria Math" w:cs="Arial"/>
+                              <w:sz w:val="32"/>
+                              <w:szCs w:val="32"/>
+                            </w:rPr>
+                            <m:t>1</m:t>
+                          </m:r>
+                        </m:e>
+                      </m:mr>
+                      <m:mr>
+                        <m:e>
+                          <m:r>
+                            <w:rPr>
+                              <w:rFonts w:ascii="Cambria Math" w:eastAsiaTheme="minorEastAsia" w:hAnsi="Cambria Math" w:cs="Arial"/>
+                              <w:sz w:val="32"/>
+                              <w:szCs w:val="32"/>
+                            </w:rPr>
+                            <m:t>1</m:t>
+                          </m:r>
+                        </m:e>
+                        <m:e>
+                          <m:r>
+                            <w:rPr>
+                              <w:rFonts w:ascii="Cambria Math" w:eastAsiaTheme="minorEastAsia" w:hAnsi="Cambria Math" w:cs="Arial"/>
+                              <w:sz w:val="32"/>
+                              <w:szCs w:val="32"/>
+                            </w:rPr>
+                            <m:t>1</m:t>
+                          </m:r>
+                        </m:e>
+                        <m:e>
+                          <m:r>
+                            <w:rPr>
+                              <w:rFonts w:ascii="Cambria Math" w:eastAsiaTheme="minorEastAsia" w:hAnsi="Cambria Math" w:cs="Arial"/>
+                              <w:sz w:val="32"/>
+                              <w:szCs w:val="32"/>
+                            </w:rPr>
+                            <m:t>1</m:t>
+                          </m:r>
+                        </m:e>
+                      </m:mr>
+                      <m:mr>
+                        <m:e>
+                          <m:r>
+                            <w:rPr>
+                              <w:rFonts w:ascii="Cambria Math" w:eastAsiaTheme="minorEastAsia" w:hAnsi="Cambria Math" w:cs="Arial"/>
+                              <w:sz w:val="32"/>
+                              <w:szCs w:val="32"/>
+                            </w:rPr>
+                            <m:t>1</m:t>
+                          </m:r>
+                        </m:e>
+                        <m:e>
+                          <m:r>
+                            <w:rPr>
+                              <w:rFonts w:ascii="Cambria Math" w:eastAsiaTheme="minorEastAsia" w:hAnsi="Cambria Math" w:cs="Arial"/>
+                              <w:sz w:val="32"/>
+                              <w:szCs w:val="32"/>
+                            </w:rPr>
+                            <m:t>1</m:t>
+                          </m:r>
+                        </m:e>
+                        <m:e>
+                          <m:r>
+                            <w:rPr>
+                              <w:rFonts w:ascii="Cambria Math" w:eastAsiaTheme="minorEastAsia" w:hAnsi="Cambria Math" w:cs="Arial"/>
+                              <w:sz w:val="32"/>
+                              <w:szCs w:val="32"/>
+                            </w:rPr>
+                            <m:t>1</m:t>
+                          </m:r>
+                        </m:e>
+                      </m:mr>
+                    </m:m>
+                  </m:e>
+                </m:d>
+              </m:oMath>
+            </m:oMathPara>
+          </w:p>
+        </w:tc>
+        <w:tc>
+          <w:tcPr>
+            <w:tcW w:w="3117" w:type="dxa"/>
+          </w:tcPr>
+          <w:p>
+            <w:pPr>
+              <w:rPr>
+                <w:noProof/>
+              </w:rPr>
+            </w:pPr>
+            <w:r>
+              <w:rPr>
+                <w:noProof/>
+              </w:rPr>
+              <w:drawing>
+                <wp:inline distT="0" distB="0" distL="0" distR="0">
+                  <wp:extent cx="951230" cy="951230"/>
+                  <wp:effectExtent l="0" t="0" r="1270" b="1270"/>
+                  <wp:docPr id="18" name="Picture 18" descr="Vd-Blur2.png"/>
+                  <wp:cNvGraphicFramePr>
+                    <a:graphicFrameLocks xmlns:a="http://schemas.openxmlformats.org/drawingml/2006/main" noChangeAspect="1"/>
+                  </wp:cNvGraphicFramePr>
+                  <a:graphic xmlns:a="http://schemas.openxmlformats.org/drawingml/2006/main">
+                    <a:graphicData uri="http://schemas.openxmlformats.org/drawingml/2006/picture">
+                      <pic:pic xmlns:pic="http://schemas.openxmlformats.org/drawingml/2006/picture">
+                        <pic:nvPicPr>
+                          <pic:cNvPr id="0" name="Picture 9" descr="Vd-Blur2.png"/>
+                          <pic:cNvPicPr>
+                            <a:picLocks noChangeAspect="1" noChangeArrowheads="1"/>
+                          </pic:cNvPicPr>
+                        </pic:nvPicPr>
+                        <pic:blipFill>
+                          <a:blip r:embed="rId22">
+                            <a:extLst>
+                              <a:ext uri="{28A0092B-C50C-407E-A947-70E740481C1C}">
+                                <a14:useLocalDpi xmlns:a14="http://schemas.microsoft.com/office/drawing/2010/main" val="0"/>
+                              </a:ext>
+                            </a:extLst>
+                          </a:blip>
+                          <a:srcRect/>
+                          <a:stretch>
+                            <a:fillRect/>
+                          </a:stretch>
+                        </pic:blipFill>
+                        <pic:spPr bwMode="auto">
+                          <a:xfrm>
+                            <a:off x="0" y="0"/>
+                            <a:ext cx="951230" cy="951230"/>
+                          </a:xfrm>
+                          <a:prstGeom prst="rect">
+                            <a:avLst/>
+                          </a:prstGeom>
+                          <a:noFill/>
+                          <a:ln>
+                            <a:noFill/>
+                          </a:ln>
+                        </pic:spPr>
+                      </pic:pic>
+                    </a:graphicData>
+                  </a:graphic>
+                </wp:inline>
+              </w:drawing>
+            </w:r>
+          </w:p>
+        </w:tc>
+      </w:tr>
+      <w:tr>
+        <w:tc>
+          <w:tcPr>
+            <w:tcW w:w="3116" w:type="dxa"/>
+          </w:tcPr>
+          <w:p>
+            <w:pPr>
+              <w:rPr>
+                <w:rFonts w:ascii="Sylfaen" w:eastAsiaTheme="minorEastAsia" w:hAnsi="Sylfaen" w:cs="Arial"/>
+                <w:sz w:val="32"/>
+                <w:szCs w:val="32"/>
+              </w:rPr>
+            </w:pPr>
+            <w:r>
+              <w:rPr>
+                <w:rFonts w:ascii="Sylfaen" w:eastAsiaTheme="minorEastAsia" w:hAnsi="Sylfaen" w:cs="Arial"/>
+                <w:sz w:val="32"/>
+                <w:szCs w:val="32"/>
+                <w:lang w:val="hy-AM"/>
+              </w:rPr>
+              <w:t>Գաուսիան քողարկում 3x3</w:t>
+            </w:r>
+          </w:p>
+        </w:tc>
+        <w:tc>
+          <w:tcPr>
+            <w:tcW w:w="3117" w:type="dxa"/>
+          </w:tcPr>
+          <w:p>
+            <w:pPr>
+              <w:rPr>
+                <w:rFonts w:ascii="Sylfaen" w:eastAsiaTheme="minorEastAsia" w:hAnsi="Sylfaen" w:cs="Arial"/>
+                <w:sz w:val="32"/>
+                <w:szCs w:val="32"/>
+              </w:rPr>
+            </w:pPr>
+            <m:oMathPara>
+              <m:oMath>
+                <m:f>
+                  <m:fPr>
+                    <m:ctrlPr>
+                      <w:rPr>
+                        <w:rFonts w:ascii="Cambria Math" w:eastAsiaTheme="minorEastAsia" w:hAnsi="Cambria Math" w:cs="Arial"/>
+                        <w:i/>
+                        <w:sz w:val="32"/>
+                        <w:szCs w:val="32"/>
+                      </w:rPr>
+                    </m:ctrlPr>
+                  </m:fPr>
+                  <m:num>
+                    <m:r>
+                      <w:rPr>
+                        <w:rFonts w:ascii="Cambria Math" w:eastAsiaTheme="minorEastAsia" w:hAnsi="Cambria Math" w:cs="Arial"/>
+                        <w:sz w:val="32"/>
+                        <w:szCs w:val="32"/>
+                      </w:rPr>
+                      <m:t>1</m:t>
+                    </m:r>
+                  </m:num>
+                  <m:den>
+                    <m:r>
+                      <w:rPr>
+                        <w:rFonts w:ascii="Cambria Math" w:eastAsiaTheme="minorEastAsia" w:hAnsi="Cambria Math" w:cs="Arial"/>
+                        <w:sz w:val="32"/>
+                        <w:szCs w:val="32"/>
+                      </w:rPr>
+                      <m:t>16</m:t>
+                    </m:r>
+                  </m:den>
+                </m:f>
+                <m:d>
+                  <m:dPr>
+                    <m:begChr m:val="["/>
+                    <m:endChr m:val="]"/>
+                    <m:ctrlPr>
+                      <w:rPr>
+                        <w:rFonts w:ascii="Cambria Math" w:eastAsiaTheme="minorEastAsia" w:hAnsi="Cambria Math" w:cs="Arial"/>
+                        <w:i/>
+                        <w:sz w:val="32"/>
+                        <w:szCs w:val="32"/>
+                      </w:rPr>
+                    </m:ctrlPr>
+                  </m:dPr>
+                  <m:e>
+                    <m:m>
+                      <m:mPr>
+                        <m:mcs>
+                          <m:mc>
+                            <m:mcPr>
+                              <m:count m:val="3"/>
+                              <m:mcJc m:val="center"/>
+                            </m:mcPr>
+                          </m:mc>
+                        </m:mcs>
+                        <m:ctrlPr>
+                          <w:rPr>
+                            <w:rFonts w:ascii="Cambria Math" w:eastAsiaTheme="minorEastAsia" w:hAnsi="Cambria Math" w:cs="Arial"/>
+                            <w:i/>
+                            <w:sz w:val="32"/>
+                            <w:szCs w:val="32"/>
+                          </w:rPr>
+                        </m:ctrlPr>
+                      </m:mPr>
+                      <m:mr>
+                        <m:e>
+                          <m:r>
+                            <w:rPr>
+                              <w:rFonts w:ascii="Cambria Math" w:eastAsiaTheme="minorEastAsia" w:hAnsi="Cambria Math" w:cs="Arial"/>
+                              <w:sz w:val="32"/>
+                              <w:szCs w:val="32"/>
+                            </w:rPr>
+                            <m:t>1</m:t>
+                          </m:r>
+                        </m:e>
+                        <m:e>
+                          <m:r>
+                            <w:rPr>
+                              <w:rFonts w:ascii="Cambria Math" w:eastAsiaTheme="minorEastAsia" w:hAnsi="Cambria Math" w:cs="Arial"/>
+                              <w:sz w:val="32"/>
+                              <w:szCs w:val="32"/>
+                            </w:rPr>
+                            <m:t>2</m:t>
+                          </m:r>
+                        </m:e>
+                        <m:e>
+                          <m:r>
+                            <w:rPr>
+                              <w:rFonts w:ascii="Cambria Math" w:eastAsiaTheme="minorEastAsia" w:hAnsi="Cambria Math" w:cs="Arial"/>
+                              <w:sz w:val="32"/>
+                              <w:szCs w:val="32"/>
+                            </w:rPr>
+                            <m:t>1</m:t>
+                          </m:r>
+                        </m:e>
+                      </m:mr>
+                      <m:mr>
+                        <m:e>
+                          <m:r>
+                            <w:rPr>
+                              <w:rFonts w:ascii="Cambria Math" w:eastAsiaTheme="minorEastAsia" w:hAnsi="Cambria Math" w:cs="Arial"/>
+                              <w:sz w:val="32"/>
+                              <w:szCs w:val="32"/>
+                            </w:rPr>
+                            <m:t>2</m:t>
+                          </m:r>
+                        </m:e>
+                        <m:e>
+                          <m:r>
+                            <w:rPr>
+                              <w:rFonts w:ascii="Cambria Math" w:eastAsiaTheme="minorEastAsia" w:hAnsi="Cambria Math" w:cs="Arial"/>
+                              <w:sz w:val="32"/>
+                              <w:szCs w:val="32"/>
+                            </w:rPr>
+                            <m:t>4</m:t>
+                          </m:r>
+                        </m:e>
+                        <m:e>
+                          <m:r>
+                            <w:rPr>
+                              <w:rFonts w:ascii="Cambria Math" w:eastAsiaTheme="minorEastAsia" w:hAnsi="Cambria Math" w:cs="Arial"/>
+                              <w:sz w:val="32"/>
+                              <w:szCs w:val="32"/>
+                            </w:rPr>
+                            <m:t>2</m:t>
+                          </m:r>
+                        </m:e>
+                      </m:mr>
+                      <m:mr>
+                        <m:e>
+                          <m:r>
+                            <w:rPr>
+                              <w:rFonts w:ascii="Cambria Math" w:eastAsiaTheme="minorEastAsia" w:hAnsi="Cambria Math" w:cs="Arial"/>
+                              <w:sz w:val="32"/>
+                              <w:szCs w:val="32"/>
+                            </w:rPr>
+                            <m:t>1</m:t>
+                          </m:r>
+                        </m:e>
+                        <m:e>
+                          <m:r>
+                            <w:rPr>
+                              <w:rFonts w:ascii="Cambria Math" w:eastAsiaTheme="minorEastAsia" w:hAnsi="Cambria Math" w:cs="Arial"/>
+                              <w:sz w:val="32"/>
+                              <w:szCs w:val="32"/>
+                            </w:rPr>
+                            <m:t>2</m:t>
+                          </m:r>
+                        </m:e>
+                        <m:e>
+                          <m:r>
+                            <w:rPr>
+                              <w:rFonts w:ascii="Cambria Math" w:eastAsiaTheme="minorEastAsia" w:hAnsi="Cambria Math" w:cs="Arial"/>
+                              <w:sz w:val="32"/>
+                              <w:szCs w:val="32"/>
+                            </w:rPr>
+                            <m:t>1</m:t>
+                          </m:r>
+                        </m:e>
+                      </m:mr>
+                    </m:m>
+                  </m:e>
+                </m:d>
+              </m:oMath>
+            </m:oMathPara>
+          </w:p>
+        </w:tc>
+        <w:tc>
+          <w:tcPr>
+            <w:tcW w:w="3117" w:type="dxa"/>
+          </w:tcPr>
+          <w:p>
+            <w:pPr>
+              <w:rPr>
+                <w:noProof/>
+              </w:rPr>
+            </w:pPr>
+            <w:r>
+              <w:rPr>
+                <w:noProof/>
+              </w:rPr>
+              <w:drawing>
+                <wp:inline distT="0" distB="0" distL="0" distR="0">
+                  <wp:extent cx="951230" cy="951230"/>
+                  <wp:effectExtent l="0" t="0" r="1270" b="1270"/>
+                  <wp:docPr id="19" name="Picture 19" descr="Vd-Blur1.png"/>
+                  <wp:cNvGraphicFramePr>
+                    <a:graphicFrameLocks xmlns:a="http://schemas.openxmlformats.org/drawingml/2006/main" noChangeAspect="1"/>
+                  </wp:cNvGraphicFramePr>
+                  <a:graphic xmlns:a="http://schemas.openxmlformats.org/drawingml/2006/main">
+                    <a:graphicData uri="http://schemas.openxmlformats.org/drawingml/2006/picture">
+                      <pic:pic xmlns:pic="http://schemas.openxmlformats.org/drawingml/2006/picture">
+                        <pic:nvPicPr>
+                          <pic:cNvPr id="0" name="Picture 11" descr="Vd-Blur1.png"/>
+                          <pic:cNvPicPr>
+                            <a:picLocks noChangeAspect="1" noChangeArrowheads="1"/>
+                          </pic:cNvPicPr>
+                        </pic:nvPicPr>
+                        <pic:blipFill>
+                          <a:blip r:embed="rId23">
+                            <a:extLst>
+                              <a:ext uri="{28A0092B-C50C-407E-A947-70E740481C1C}">
+                                <a14:useLocalDpi xmlns:a14="http://schemas.microsoft.com/office/drawing/2010/main" val="0"/>
+                              </a:ext>
+                            </a:extLst>
+                          </a:blip>
+                          <a:srcRect/>
+                          <a:stretch>
+                            <a:fillRect/>
+                          </a:stretch>
+                        </pic:blipFill>
+                        <pic:spPr bwMode="auto">
+                          <a:xfrm>
+                            <a:off x="0" y="0"/>
+                            <a:ext cx="951230" cy="951230"/>
+                          </a:xfrm>
+                          <a:prstGeom prst="rect">
+                            <a:avLst/>
+                          </a:prstGeom>
+                          <a:noFill/>
+                          <a:ln>
+                            <a:noFill/>
+                          </a:ln>
+                        </pic:spPr>
+                      </pic:pic>
+                    </a:graphicData>
+                  </a:graphic>
+                </wp:inline>
+              </w:drawing>
+            </w:r>
+          </w:p>
+        </w:tc>
+      </w:tr>
+      <w:tr>
+        <w:tc>
+          <w:tcPr>
+            <w:tcW w:w="3116" w:type="dxa"/>
+          </w:tcPr>
+          <w:p>
+            <w:pPr>
+              <w:rPr>
+                <w:rFonts w:ascii="Sylfaen" w:eastAsiaTheme="minorEastAsia" w:hAnsi="Sylfaen" w:cs="Arial"/>
+                <w:sz w:val="32"/>
+                <w:szCs w:val="32"/>
+              </w:rPr>
+            </w:pPr>
+            <w:r>
+              <w:rPr>
+                <w:rFonts w:ascii="Sylfaen" w:eastAsiaTheme="minorEastAsia" w:hAnsi="Sylfaen" w:cs="Arial"/>
+                <w:sz w:val="32"/>
+                <w:szCs w:val="32"/>
+                <w:lang w:val="hy-AM"/>
+              </w:rPr>
+              <w:lastRenderedPageBreak/>
+              <w:t>Գաուսիան քողարկում</w:t>
+            </w:r>
+            <w:r>
+              <w:rPr>
+                <w:rFonts w:ascii="Sylfaen" w:eastAsiaTheme="minorEastAsia" w:hAnsi="Sylfaen" w:cs="Arial"/>
+                <w:sz w:val="32"/>
+                <w:szCs w:val="32"/>
+                <w:lang w:val="hy-AM"/>
+              </w:rPr>
+              <w:t xml:space="preserve"> 5</w:t>
+            </w:r>
+            <w:r>
+              <w:rPr>
+                <w:rFonts w:ascii="Sylfaen" w:eastAsiaTheme="minorEastAsia" w:hAnsi="Sylfaen" w:cs="Arial"/>
+                <w:sz w:val="32"/>
+                <w:szCs w:val="32"/>
+                <w:lang w:val="hy-AM"/>
+              </w:rPr>
+              <w:t>x5</w:t>
+            </w:r>
+          </w:p>
+        </w:tc>
+        <w:tc>
+          <w:tcPr>
+            <w:tcW w:w="3117" w:type="dxa"/>
+          </w:tcPr>
+          <w:p>
+            <w:pPr>
+              <w:rPr>
+                <w:rFonts w:ascii="Sylfaen" w:eastAsiaTheme="minorEastAsia" w:hAnsi="Sylfaen" w:cs="Arial"/>
+                <w:sz w:val="32"/>
+                <w:szCs w:val="32"/>
+              </w:rPr>
+            </w:pPr>
+            <m:oMathPara>
+              <m:oMath>
+                <m:f>
+                  <m:fPr>
+                    <m:ctrlPr>
+                      <w:rPr>
+                        <w:rFonts w:ascii="Cambria Math" w:eastAsiaTheme="minorEastAsia" w:hAnsi="Cambria Math" w:cs="Arial"/>
+                        <w:i/>
+                        <w:sz w:val="32"/>
+                        <w:szCs w:val="32"/>
+                      </w:rPr>
+                    </m:ctrlPr>
+                  </m:fPr>
+                  <m:num>
+                    <m:r>
+                      <w:rPr>
+                        <w:rFonts w:ascii="Cambria Math" w:eastAsiaTheme="minorEastAsia" w:hAnsi="Cambria Math" w:cs="Arial"/>
+                        <w:sz w:val="32"/>
+                        <w:szCs w:val="32"/>
+                      </w:rPr>
+                      <m:t>1</m:t>
+                    </m:r>
+                  </m:num>
+                  <m:den>
+                    <m:r>
+                      <w:rPr>
+                        <w:rFonts w:ascii="Cambria Math" w:eastAsiaTheme="minorEastAsia" w:hAnsi="Cambria Math" w:cs="Arial"/>
+                        <w:sz w:val="32"/>
+                        <w:szCs w:val="32"/>
+                      </w:rPr>
+                      <m:t>256</m:t>
+                    </m:r>
+                  </m:den>
+                </m:f>
+                <m:d>
+                  <m:dPr>
+                    <m:begChr m:val="["/>
+                    <m:endChr m:val="]"/>
+                    <m:ctrlPr>
+                      <w:rPr>
+                        <w:rFonts w:ascii="Cambria Math" w:eastAsiaTheme="minorEastAsia" w:hAnsi="Cambria Math" w:cs="Arial"/>
+                        <w:i/>
+                        <w:sz w:val="32"/>
+                        <w:szCs w:val="32"/>
+                      </w:rPr>
+                    </m:ctrlPr>
+                  </m:dPr>
+                  <m:e>
+                    <m:m>
+                      <m:mPr>
+                        <m:mcs>
+                          <m:mc>
+                            <m:mcPr>
+                              <m:count m:val="5"/>
+                              <m:mcJc m:val="center"/>
+                            </m:mcPr>
+                          </m:mc>
+                        </m:mcs>
+                        <m:ctrlPr>
+                          <w:rPr>
+                            <w:rFonts w:ascii="Cambria Math" w:eastAsiaTheme="minorEastAsia" w:hAnsi="Cambria Math" w:cs="Arial"/>
+                            <w:i/>
+                            <w:sz w:val="32"/>
+                            <w:szCs w:val="32"/>
+                          </w:rPr>
+                        </m:ctrlPr>
+                      </m:mPr>
+                      <m:mr>
+                        <m:e>
+                          <m:r>
+                            <w:rPr>
+                              <w:rFonts w:ascii="Cambria Math" w:eastAsiaTheme="minorEastAsia" w:hAnsi="Cambria Math" w:cs="Arial"/>
+                              <w:sz w:val="32"/>
+                              <w:szCs w:val="32"/>
+                            </w:rPr>
+                            <m:t>1</m:t>
+                          </m:r>
+                        </m:e>
+                        <m:e>
+                          <m:r>
+                            <w:rPr>
+                              <w:rFonts w:ascii="Cambria Math" w:eastAsiaTheme="minorEastAsia" w:hAnsi="Cambria Math" w:cs="Arial"/>
+                              <w:sz w:val="32"/>
+                              <w:szCs w:val="32"/>
+                            </w:rPr>
+                            <m:t>4</m:t>
+                          </m:r>
+                          <m:ctrlPr>
+                            <w:rPr>
+                              <w:rFonts w:ascii="Cambria Math" w:eastAsia="Cambria Math" w:hAnsi="Cambria Math" w:cs="Cambria Math"/>
+                              <w:i/>
+                              <w:sz w:val="32"/>
+                              <w:szCs w:val="32"/>
+                            </w:rPr>
+                          </m:ctrlPr>
+                        </m:e>
+                        <m:e>
+                          <m:r>
+                            <w:rPr>
+                              <w:rFonts w:ascii="Cambria Math" w:eastAsia="Cambria Math" w:hAnsi="Cambria Math" w:cs="Cambria Math"/>
+                              <w:sz w:val="32"/>
+                              <w:szCs w:val="32"/>
+                            </w:rPr>
+                            <m:t>6</m:t>
+                          </m:r>
+                          <m:ctrlPr>
+                            <w:rPr>
+                              <w:rFonts w:ascii="Cambria Math" w:eastAsia="Cambria Math" w:hAnsi="Cambria Math" w:cs="Cambria Math"/>
+                              <w:i/>
+                              <w:sz w:val="32"/>
+                              <w:szCs w:val="32"/>
+                            </w:rPr>
+                          </m:ctrlPr>
+                        </m:e>
+                        <m:e>
+                          <m:r>
+                            <w:rPr>
+                              <w:rFonts w:ascii="Cambria Math" w:eastAsiaTheme="minorEastAsia" w:hAnsi="Cambria Math" w:cs="Arial"/>
+                              <w:sz w:val="32"/>
+                              <w:szCs w:val="32"/>
+                            </w:rPr>
+                            <m:t>4</m:t>
+                          </m:r>
+                        </m:e>
+                        <m:e>
+                          <m:r>
+                            <w:rPr>
+                              <w:rFonts w:ascii="Cambria Math" w:eastAsiaTheme="minorEastAsia" w:hAnsi="Cambria Math" w:cs="Arial"/>
+                              <w:sz w:val="32"/>
+                              <w:szCs w:val="32"/>
+                            </w:rPr>
+                            <m:t>1</m:t>
+                          </m:r>
+                        </m:e>
+                      </m:mr>
+                      <m:mr>
+                        <m:e>
+                          <m:r>
+                            <w:rPr>
+                              <w:rFonts w:ascii="Cambria Math" w:eastAsiaTheme="minorEastAsia" w:hAnsi="Cambria Math" w:cs="Arial"/>
+                              <w:sz w:val="32"/>
+                              <w:szCs w:val="32"/>
+                            </w:rPr>
+                            <m:t>4</m:t>
+                          </m:r>
+                          <m:ctrlPr>
+                            <w:rPr>
+                              <w:rFonts w:ascii="Cambria Math" w:eastAsia="Cambria Math" w:hAnsi="Cambria Math" w:cs="Cambria Math"/>
+                              <w:i/>
+                              <w:sz w:val="32"/>
+                              <w:szCs w:val="32"/>
+                            </w:rPr>
+                          </m:ctrlPr>
+                        </m:e>
+                        <m:e>
+                          <m:r>
+                            <w:rPr>
+                              <w:rFonts w:ascii="Cambria Math" w:eastAsia="Cambria Math" w:hAnsi="Cambria Math" w:cs="Cambria Math"/>
+                              <w:sz w:val="32"/>
+                              <w:szCs w:val="32"/>
+                            </w:rPr>
+                            <m:t>16</m:t>
+                          </m:r>
+                          <m:ctrlPr>
+                            <w:rPr>
+                              <w:rFonts w:ascii="Cambria Math" w:eastAsia="Cambria Math" w:hAnsi="Cambria Math" w:cs="Cambria Math"/>
+                              <w:i/>
+                              <w:sz w:val="32"/>
+                              <w:szCs w:val="32"/>
+                            </w:rPr>
+                          </m:ctrlPr>
+                        </m:e>
+                        <m:e>
+                          <m:r>
+                            <w:rPr>
+                              <w:rFonts w:ascii="Cambria Math" w:eastAsia="Cambria Math" w:hAnsi="Cambria Math" w:cs="Cambria Math"/>
+                              <w:sz w:val="32"/>
+                              <w:szCs w:val="32"/>
+                            </w:rPr>
+                            <m:t>24</m:t>
+                          </m:r>
+                          <m:ctrlPr>
+                            <w:rPr>
+                              <w:rFonts w:ascii="Cambria Math" w:eastAsia="Cambria Math" w:hAnsi="Cambria Math" w:cs="Cambria Math"/>
+                              <w:i/>
+                              <w:sz w:val="32"/>
+                              <w:szCs w:val="32"/>
+                            </w:rPr>
+                          </m:ctrlPr>
+                        </m:e>
+                        <m:e>
+                          <m:r>
+                            <w:rPr>
+                              <w:rFonts w:ascii="Cambria Math" w:eastAsia="Cambria Math" w:hAnsi="Cambria Math" w:cs="Cambria Math"/>
+                              <w:sz w:val="32"/>
+                              <w:szCs w:val="32"/>
+                            </w:rPr>
+                            <m:t>16</m:t>
+                          </m:r>
+                          <m:ctrlPr>
+                            <w:rPr>
+                              <w:rFonts w:ascii="Cambria Math" w:eastAsia="Cambria Math" w:hAnsi="Cambria Math" w:cs="Cambria Math"/>
+                              <w:i/>
+                              <w:sz w:val="32"/>
+                              <w:szCs w:val="32"/>
+                            </w:rPr>
+                          </m:ctrlPr>
+                        </m:e>
+                        <m:e>
+                          <m:r>
+                            <w:rPr>
+                              <w:rFonts w:ascii="Cambria Math" w:eastAsia="Cambria Math" w:hAnsi="Cambria Math" w:cs="Cambria Math"/>
+                              <w:sz w:val="32"/>
+                              <w:szCs w:val="32"/>
+                            </w:rPr>
+                            <m:t>4</m:t>
+                          </m:r>
+                          <m:ctrlPr>
+                            <w:rPr>
+                              <w:rFonts w:ascii="Cambria Math" w:eastAsia="Cambria Math" w:hAnsi="Cambria Math" w:cs="Cambria Math"/>
+                              <w:i/>
+                              <w:sz w:val="32"/>
+                              <w:szCs w:val="32"/>
+                            </w:rPr>
+                          </m:ctrlPr>
+                        </m:e>
+                      </m:mr>
+                      <m:mr>
+                        <m:e>
+                          <m:r>
+                            <w:rPr>
+                              <w:rFonts w:ascii="Cambria Math" w:eastAsia="Cambria Math" w:hAnsi="Cambria Math" w:cs="Cambria Math"/>
+                              <w:sz w:val="32"/>
+                              <w:szCs w:val="32"/>
+                            </w:rPr>
+                            <m:t>6</m:t>
+                          </m:r>
+                          <m:ctrlPr>
+                            <w:rPr>
+                              <w:rFonts w:ascii="Cambria Math" w:eastAsia="Cambria Math" w:hAnsi="Cambria Math" w:cs="Cambria Math"/>
+                              <w:i/>
+                              <w:sz w:val="32"/>
+                              <w:szCs w:val="32"/>
+                            </w:rPr>
+                          </m:ctrlPr>
+                        </m:e>
+                        <m:e>
+                          <m:r>
+                            <w:rPr>
+                              <w:rFonts w:ascii="Cambria Math" w:eastAsia="Cambria Math" w:hAnsi="Cambria Math" w:cs="Cambria Math"/>
+                              <w:sz w:val="32"/>
+                              <w:szCs w:val="32"/>
+                            </w:rPr>
+                            <m:t>24</m:t>
+                          </m:r>
+                          <m:ctrlPr>
+                            <w:rPr>
+                              <w:rFonts w:ascii="Cambria Math" w:eastAsia="Cambria Math" w:hAnsi="Cambria Math" w:cs="Cambria Math"/>
+                              <w:i/>
+                              <w:sz w:val="32"/>
+                              <w:szCs w:val="32"/>
+                            </w:rPr>
+                          </m:ctrlPr>
+                        </m:e>
+                        <m:e>
+                          <m:r>
+                            <w:rPr>
+                              <w:rFonts w:ascii="Cambria Math" w:eastAsia="Cambria Math" w:hAnsi="Cambria Math" w:cs="Cambria Math"/>
+                              <w:sz w:val="32"/>
+                              <w:szCs w:val="32"/>
+                            </w:rPr>
+                            <m:t>36</m:t>
+                          </m:r>
+                          <m:ctrlPr>
+                            <w:rPr>
+                              <w:rFonts w:ascii="Cambria Math" w:eastAsia="Cambria Math" w:hAnsi="Cambria Math" w:cs="Cambria Math"/>
+                              <w:i/>
+                              <w:sz w:val="32"/>
+                              <w:szCs w:val="32"/>
+                            </w:rPr>
+                          </m:ctrlPr>
+                        </m:e>
+                        <m:e>
+                          <m:r>
+                            <w:rPr>
+                              <w:rFonts w:ascii="Cambria Math" w:eastAsia="Cambria Math" w:hAnsi="Cambria Math" w:cs="Cambria Math"/>
+                              <w:sz w:val="32"/>
+                              <w:szCs w:val="32"/>
+                            </w:rPr>
+                            <m:t>24</m:t>
+                          </m:r>
+                          <m:ctrlPr>
+                            <w:rPr>
+                              <w:rFonts w:ascii="Cambria Math" w:eastAsia="Cambria Math" w:hAnsi="Cambria Math" w:cs="Cambria Math"/>
+                              <w:i/>
+                              <w:sz w:val="32"/>
+                              <w:szCs w:val="32"/>
+                            </w:rPr>
+                          </m:ctrlPr>
+                        </m:e>
+                        <m:e>
+                          <m:r>
+                            <w:rPr>
+                              <w:rFonts w:ascii="Cambria Math" w:eastAsia="Cambria Math" w:hAnsi="Cambria Math" w:cs="Cambria Math"/>
+                              <w:sz w:val="32"/>
+                              <w:szCs w:val="32"/>
+                            </w:rPr>
+                            <m:t>6</m:t>
+                          </m:r>
+                          <m:ctrlPr>
+                            <w:rPr>
+                              <w:rFonts w:ascii="Cambria Math" w:eastAsia="Cambria Math" w:hAnsi="Cambria Math" w:cs="Cambria Math"/>
+                              <w:i/>
+                              <w:sz w:val="32"/>
+                              <w:szCs w:val="32"/>
+                            </w:rPr>
+                          </m:ctrlPr>
+                        </m:e>
+                      </m:mr>
+                      <m:mr>
+                        <m:e>
+                          <m:r>
+                            <w:rPr>
+                              <w:rFonts w:ascii="Cambria Math" w:eastAsiaTheme="minorEastAsia" w:hAnsi="Cambria Math" w:cs="Arial"/>
+                              <w:sz w:val="32"/>
+                              <w:szCs w:val="32"/>
+                            </w:rPr>
+                            <m:t>4</m:t>
+                          </m:r>
+                        </m:e>
+                        <m:e>
+                          <m:r>
+                            <w:rPr>
+                              <w:rFonts w:ascii="Cambria Math" w:eastAsiaTheme="minorEastAsia" w:hAnsi="Cambria Math" w:cs="Arial"/>
+                              <w:sz w:val="32"/>
+                              <w:szCs w:val="32"/>
+                            </w:rPr>
+                            <m:t>16</m:t>
+                          </m:r>
+                          <m:ctrlPr>
+                            <w:rPr>
+                              <w:rFonts w:ascii="Cambria Math" w:eastAsia="Cambria Math" w:hAnsi="Cambria Math" w:cs="Cambria Math"/>
+                              <w:i/>
+                              <w:sz w:val="32"/>
+                              <w:szCs w:val="32"/>
+                            </w:rPr>
+                          </m:ctrlPr>
+                        </m:e>
+                        <m:e>
+                          <m:r>
+                            <w:rPr>
+                              <w:rFonts w:ascii="Cambria Math" w:eastAsia="Cambria Math" w:hAnsi="Cambria Math" w:cs="Cambria Math"/>
+                              <w:sz w:val="32"/>
+                              <w:szCs w:val="32"/>
+                            </w:rPr>
+                            <m:t>24</m:t>
+                          </m:r>
+                          <m:ctrlPr>
+                            <w:rPr>
+                              <w:rFonts w:ascii="Cambria Math" w:eastAsia="Cambria Math" w:hAnsi="Cambria Math" w:cs="Cambria Math"/>
+                              <w:i/>
+                              <w:sz w:val="32"/>
+                              <w:szCs w:val="32"/>
+                            </w:rPr>
+                          </m:ctrlPr>
+                        </m:e>
+                        <m:e>
+                          <m:r>
+                            <w:rPr>
+                              <w:rFonts w:ascii="Cambria Math" w:eastAsiaTheme="minorEastAsia" w:hAnsi="Cambria Math" w:cs="Arial"/>
+                              <w:sz w:val="32"/>
+                              <w:szCs w:val="32"/>
+                            </w:rPr>
+                            <m:t>16</m:t>
+                          </m:r>
+                        </m:e>
+                        <m:e>
+                          <m:r>
+                            <w:rPr>
+                              <w:rFonts w:ascii="Cambria Math" w:eastAsiaTheme="minorEastAsia" w:hAnsi="Cambria Math" w:cs="Arial"/>
+                              <w:sz w:val="32"/>
+                              <w:szCs w:val="32"/>
+                            </w:rPr>
+                            <m:t>4</m:t>
+                          </m:r>
+                        </m:e>
+                      </m:mr>
+                      <m:mr>
+                        <m:e>
+                          <m:r>
+                            <w:rPr>
+                              <w:rFonts w:ascii="Cambria Math" w:eastAsiaTheme="minorEastAsia" w:hAnsi="Cambria Math" w:cs="Arial"/>
+                              <w:sz w:val="32"/>
+                              <w:szCs w:val="32"/>
+                            </w:rPr>
+                            <m:t>1</m:t>
+                          </m:r>
+                        </m:e>
+                        <m:e>
+                          <m:r>
+                            <w:rPr>
+                              <w:rFonts w:ascii="Cambria Math" w:eastAsiaTheme="minorEastAsia" w:hAnsi="Cambria Math" w:cs="Arial"/>
+                              <w:sz w:val="32"/>
+                              <w:szCs w:val="32"/>
+                            </w:rPr>
+                            <m:t>4</m:t>
+                          </m:r>
+                          <m:ctrlPr>
+                            <w:rPr>
+                              <w:rFonts w:ascii="Cambria Math" w:eastAsia="Cambria Math" w:hAnsi="Cambria Math" w:cs="Cambria Math"/>
+                              <w:i/>
+                              <w:sz w:val="32"/>
+                              <w:szCs w:val="32"/>
+                            </w:rPr>
+                          </m:ctrlPr>
+                        </m:e>
+                        <m:e>
+                          <m:r>
+                            <w:rPr>
+                              <w:rFonts w:ascii="Cambria Math" w:eastAsia="Cambria Math" w:hAnsi="Cambria Math" w:cs="Cambria Math"/>
+                              <w:sz w:val="32"/>
+                              <w:szCs w:val="32"/>
+                            </w:rPr>
+                            <m:t>6</m:t>
+                          </m:r>
+                          <m:ctrlPr>
+                            <w:rPr>
+                              <w:rFonts w:ascii="Cambria Math" w:eastAsia="Cambria Math" w:hAnsi="Cambria Math" w:cs="Cambria Math"/>
+                              <w:i/>
+                              <w:sz w:val="32"/>
+                              <w:szCs w:val="32"/>
+                            </w:rPr>
+                          </m:ctrlPr>
+                        </m:e>
+                        <m:e>
+                          <m:r>
+                            <w:rPr>
+                              <w:rFonts w:ascii="Cambria Math" w:eastAsiaTheme="minorEastAsia" w:hAnsi="Cambria Math" w:cs="Arial"/>
+                              <w:sz w:val="32"/>
+                              <w:szCs w:val="32"/>
+                            </w:rPr>
+                            <m:t>4</m:t>
+                          </m:r>
+                        </m:e>
+                        <m:e>
+                          <m:r>
+                            <w:rPr>
+                              <w:rFonts w:ascii="Cambria Math" w:eastAsiaTheme="minorEastAsia" w:hAnsi="Cambria Math" w:cs="Arial"/>
+                              <w:sz w:val="32"/>
+                              <w:szCs w:val="32"/>
+                            </w:rPr>
+                            <m:t>1</m:t>
+                          </m:r>
+                        </m:e>
+                      </m:mr>
+                    </m:m>
+                  </m:e>
+                </m:d>
+              </m:oMath>
+            </m:oMathPara>
+          </w:p>
+        </w:tc>
+        <w:tc>
+          <w:tcPr>
+            <w:tcW w:w="3117" w:type="dxa"/>
+          </w:tcPr>
+          <w:p>
+            <w:pPr>
+              <w:rPr>
+                <w:noProof/>
+              </w:rPr>
+            </w:pPr>
+            <w:r>
+              <w:rPr>
+                <w:noProof/>
+              </w:rPr>
+              <w:drawing>
+                <wp:inline distT="0" distB="0" distL="0" distR="0">
+                  <wp:extent cx="951230" cy="951230"/>
+                  <wp:effectExtent l="0" t="0" r="1270" b="1270"/>
+                  <wp:docPr id="20" name="Picture 20" descr="Vd-Blur Gaussian 5x5.png"/>
+                  <wp:cNvGraphicFramePr>
+                    <a:graphicFrameLocks xmlns:a="http://schemas.openxmlformats.org/drawingml/2006/main" noChangeAspect="1"/>
+                  </wp:cNvGraphicFramePr>
+                  <a:graphic xmlns:a="http://schemas.openxmlformats.org/drawingml/2006/main">
+                    <a:graphicData uri="http://schemas.openxmlformats.org/drawingml/2006/picture">
+                      <pic:pic xmlns:pic="http://schemas.openxmlformats.org/drawingml/2006/picture">
+                        <pic:nvPicPr>
+                          <pic:cNvPr id="0" name="Picture 13" descr="Vd-Blur Gaussian 5x5.png"/>
+                          <pic:cNvPicPr>
+                            <a:picLocks noChangeAspect="1" noChangeArrowheads="1"/>
+                          </pic:cNvPicPr>
+                        </pic:nvPicPr>
+                        <pic:blipFill>
+                          <a:blip r:embed="rId24">
+                            <a:extLst>
+                              <a:ext uri="{28A0092B-C50C-407E-A947-70E740481C1C}">
+                                <a14:useLocalDpi xmlns:a14="http://schemas.microsoft.com/office/drawing/2010/main" val="0"/>
+                              </a:ext>
+                            </a:extLst>
+                          </a:blip>
+                          <a:srcRect/>
+                          <a:stretch>
+                            <a:fillRect/>
+                          </a:stretch>
+                        </pic:blipFill>
+                        <pic:spPr bwMode="auto">
+                          <a:xfrm>
+                            <a:off x="0" y="0"/>
+                            <a:ext cx="951230" cy="951230"/>
+                          </a:xfrm>
+                          <a:prstGeom prst="rect">
+                            <a:avLst/>
+                          </a:prstGeom>
+                          <a:noFill/>
+                          <a:ln>
+                            <a:noFill/>
+                          </a:ln>
+                        </pic:spPr>
+                      </pic:pic>
+                    </a:graphicData>
+                  </a:graphic>
+                </wp:inline>
+              </w:drawing>
+            </w:r>
+          </w:p>
+        </w:tc>
+      </w:tr>
+      <w:tr>
+        <w:tc>
+          <w:tcPr>
+            <w:tcW w:w="3116" w:type="dxa"/>
+          </w:tcPr>
+          <w:p>
+            <w:pPr>
+              <w:rPr>
+                <w:rFonts w:ascii="Sylfaen" w:eastAsiaTheme="minorEastAsia" w:hAnsi="Sylfaen" w:cs="Arial"/>
+                <w:sz w:val="32"/>
+                <w:szCs w:val="32"/>
+                <w:lang w:val="hy-AM"/>
+              </w:rPr>
+            </w:pPr>
+            <w:hyperlink r:id="rId25" w:tooltip="Unsharp masking" w:history="1">
+              <w:r>
+                <w:rPr>
+                  <w:rStyle w:val="Hyperlink"/>
+                  <w:rFonts w:ascii="Arial" w:hAnsi="Arial" w:cs="Arial"/>
+                  <w:b/>
+                  <w:bCs/>
+                  <w:color w:val="0B0080"/>
+                  <w:sz w:val="21"/>
+                  <w:szCs w:val="21"/>
+                  <w:shd w:val="clear" w:color="auto" w:fill="F8F9FA"/>
+                </w:rPr>
+                <w:t>Unsharp masking</w:t>
+              </w:r>
+            </w:hyperlink>
+            <w:r>
+              <w:rPr>
+                <w:rStyle w:val="apple-converted-space"/>
+                <w:rFonts w:ascii="Arial" w:hAnsi="Arial" w:cs="Arial"/>
+                <w:b/>
+                <w:bCs/>
+                <w:color w:val="000000"/>
+                <w:sz w:val="21"/>
+                <w:szCs w:val="21"/>
+                <w:shd w:val="clear" w:color="auto" w:fill="F8F9FA"/>
+              </w:rPr>
+              <w:t> </w:t>
+            </w:r>
+            <w:r>
+              <w:br/>
+            </w:r>
+            <w:r>
+              <w:rPr>
+                <w:rFonts w:ascii="Sylfaen" w:eastAsiaTheme="minorEastAsia" w:hAnsi="Sylfaen" w:cs="Arial"/>
+                <w:sz w:val="32"/>
+                <w:szCs w:val="32"/>
+                <w:lang w:val="hy-AM"/>
+              </w:rPr>
+              <w:t xml:space="preserve">Շրջանային դիմակավորում </w:t>
+            </w:r>
+          </w:p>
+          <w:p>
+            <w:pPr>
+              <w:rPr>
+                <w:rFonts w:ascii="Sylfaen" w:eastAsiaTheme="minorEastAsia" w:hAnsi="Sylfaen" w:cs="Arial"/>
+                <w:sz w:val="32"/>
+                <w:szCs w:val="32"/>
+                <w:lang w:val="hy-AM"/>
+              </w:rPr>
+            </w:pPr>
+            <w:r>
+              <w:rPr>
+                <w:rFonts w:ascii="Sylfaen" w:eastAsiaTheme="minorEastAsia" w:hAnsi="Sylfaen" w:cs="Arial"/>
+                <w:sz w:val="32"/>
+                <w:szCs w:val="32"/>
+                <w:lang w:val="hy-AM"/>
+              </w:rPr>
+              <w:t xml:space="preserve">5 </w:t>
+            </w:r>
+            <w:r>
+              <w:rPr>
+                <w:rFonts w:ascii="Sylfaen" w:eastAsiaTheme="minorEastAsia" w:hAnsi="Sylfaen" w:cs="Arial"/>
+                <w:sz w:val="32"/>
+                <w:szCs w:val="32"/>
+              </w:rPr>
+              <w:t xml:space="preserve">x </w:t>
+            </w:r>
+            <w:r>
+              <w:rPr>
+                <w:rFonts w:ascii="Sylfaen" w:eastAsiaTheme="minorEastAsia" w:hAnsi="Sylfaen" w:cs="Arial"/>
+                <w:sz w:val="32"/>
+                <w:szCs w:val="32"/>
+                <w:lang w:val="hy-AM"/>
+              </w:rPr>
+              <w:t>5</w:t>
+            </w:r>
+          </w:p>
+        </w:tc>
+        <w:tc>
+          <w:tcPr>
+            <w:tcW w:w="3117" w:type="dxa"/>
+          </w:tcPr>
+          <w:p>
+            <w:pPr>
+              <w:rPr>
+                <w:rFonts w:ascii="Sylfaen" w:eastAsiaTheme="minorEastAsia" w:hAnsi="Sylfaen" w:cs="Arial"/>
+                <w:sz w:val="32"/>
+                <w:szCs w:val="32"/>
+              </w:rPr>
+            </w:pPr>
+            <m:oMathPara>
+              <m:oMath>
+                <m:f>
+                  <m:fPr>
+                    <m:ctrlPr>
+                      <w:rPr>
+                        <w:rFonts w:ascii="Cambria Math" w:eastAsiaTheme="minorEastAsia" w:hAnsi="Cambria Math" w:cs="Arial"/>
+                        <w:i/>
+                        <w:sz w:val="32"/>
+                        <w:szCs w:val="32"/>
+                      </w:rPr>
+                    </m:ctrlPr>
+                  </m:fPr>
+                  <m:num>
+                    <m:r>
+                      <w:rPr>
+                        <w:rFonts w:ascii="Cambria Math" w:eastAsiaTheme="minorEastAsia" w:hAnsi="Cambria Math" w:cs="Arial"/>
+                        <w:sz w:val="32"/>
+                        <w:szCs w:val="32"/>
+                      </w:rPr>
+                      <m:t>-</m:t>
+                    </m:r>
+                    <w:bookmarkStart w:id="1" w:name="_GoBack"/>
+                    <w:bookmarkEnd w:id="1"/>
+                    <m:r>
+                      <w:rPr>
+                        <w:rFonts w:ascii="Cambria Math" w:eastAsiaTheme="minorEastAsia" w:hAnsi="Cambria Math" w:cs="Arial"/>
+                        <w:sz w:val="32"/>
+                        <w:szCs w:val="32"/>
+                      </w:rPr>
+                      <m:t>1</m:t>
+                    </m:r>
+                  </m:num>
+                  <m:den>
+                    <m:r>
+                      <w:rPr>
+                        <w:rFonts w:ascii="Cambria Math" w:eastAsiaTheme="minorEastAsia" w:hAnsi="Cambria Math" w:cs="Arial"/>
+                        <w:sz w:val="32"/>
+                        <w:szCs w:val="32"/>
+                      </w:rPr>
+                      <m:t>256</m:t>
+                    </m:r>
+                  </m:den>
+                </m:f>
+                <m:d>
+                  <m:dPr>
+                    <m:begChr m:val="["/>
+                    <m:endChr m:val="]"/>
+                    <m:ctrlPr>
+                      <w:rPr>
+                        <w:rFonts w:ascii="Cambria Math" w:eastAsiaTheme="minorEastAsia" w:hAnsi="Cambria Math" w:cs="Arial"/>
+                        <w:i/>
+                        <w:sz w:val="32"/>
+                        <w:szCs w:val="32"/>
+                      </w:rPr>
+                    </m:ctrlPr>
+                  </m:dPr>
+                  <m:e>
+                    <m:m>
+                      <m:mPr>
+                        <m:mcs>
+                          <m:mc>
+                            <m:mcPr>
+                              <m:count m:val="5"/>
+                              <m:mcJc m:val="center"/>
+                            </m:mcPr>
+                          </m:mc>
+                        </m:mcs>
+                        <m:ctrlPr>
+                          <w:rPr>
+                            <w:rFonts w:ascii="Cambria Math" w:eastAsiaTheme="minorEastAsia" w:hAnsi="Cambria Math" w:cs="Arial"/>
+                            <w:i/>
+                            <w:sz w:val="32"/>
+                            <w:szCs w:val="32"/>
+                          </w:rPr>
+                        </m:ctrlPr>
+                      </m:mPr>
+                      <m:mr>
+                        <m:e>
+                          <m:r>
+                            <w:rPr>
+                              <w:rFonts w:ascii="Cambria Math" w:eastAsiaTheme="minorEastAsia" w:hAnsi="Cambria Math" w:cs="Arial"/>
+                              <w:sz w:val="32"/>
+                              <w:szCs w:val="32"/>
+                            </w:rPr>
+                            <m:t>1</m:t>
+                          </m:r>
+                        </m:e>
+                        <m:e>
+                          <m:r>
+                            <w:rPr>
+                              <w:rFonts w:ascii="Cambria Math" w:eastAsiaTheme="minorEastAsia" w:hAnsi="Cambria Math" w:cs="Arial"/>
+                              <w:sz w:val="32"/>
+                              <w:szCs w:val="32"/>
+                            </w:rPr>
+                            <m:t>4</m:t>
+                          </m:r>
+                          <m:ctrlPr>
+                            <w:rPr>
+                              <w:rFonts w:ascii="Cambria Math" w:eastAsia="Cambria Math" w:hAnsi="Cambria Math" w:cs="Cambria Math"/>
+                              <w:i/>
+                              <w:sz w:val="32"/>
+                              <w:szCs w:val="32"/>
+                            </w:rPr>
+                          </m:ctrlPr>
+                        </m:e>
+                        <m:e>
+                          <m:r>
+                            <w:rPr>
+                              <w:rFonts w:ascii="Cambria Math" w:eastAsia="Cambria Math" w:hAnsi="Cambria Math" w:cs="Cambria Math"/>
+                              <w:sz w:val="32"/>
+                              <w:szCs w:val="32"/>
+                            </w:rPr>
+                            <m:t>6</m:t>
+                          </m:r>
+                          <m:ctrlPr>
+                            <w:rPr>
+                              <w:rFonts w:ascii="Cambria Math" w:eastAsia="Cambria Math" w:hAnsi="Cambria Math" w:cs="Cambria Math"/>
+                              <w:i/>
+                              <w:sz w:val="32"/>
+                              <w:szCs w:val="32"/>
+                            </w:rPr>
+                          </m:ctrlPr>
+                        </m:e>
+                        <m:e>
+                          <m:r>
+                            <w:rPr>
+                              <w:rFonts w:ascii="Cambria Math" w:eastAsiaTheme="minorEastAsia" w:hAnsi="Cambria Math" w:cs="Arial"/>
+                              <w:sz w:val="32"/>
+                              <w:szCs w:val="32"/>
+                            </w:rPr>
+                            <m:t>4</m:t>
+                          </m:r>
+                        </m:e>
+                        <m:e>
+                          <m:r>
+                            <w:rPr>
+                              <w:rFonts w:ascii="Cambria Math" w:eastAsiaTheme="minorEastAsia" w:hAnsi="Cambria Math" w:cs="Arial"/>
+                              <w:sz w:val="32"/>
+                              <w:szCs w:val="32"/>
+                            </w:rPr>
+                            <m:t>1</m:t>
+                          </m:r>
+                        </m:e>
+                      </m:mr>
+                      <m:mr>
+                        <m:e>
+                          <m:r>
+                            <w:rPr>
+                              <w:rFonts w:ascii="Cambria Math" w:eastAsiaTheme="minorEastAsia" w:hAnsi="Cambria Math" w:cs="Arial"/>
+                              <w:sz w:val="32"/>
+                              <w:szCs w:val="32"/>
+                            </w:rPr>
+                            <m:t>4</m:t>
+                          </m:r>
+                          <m:ctrlPr>
+                            <w:rPr>
+                              <w:rFonts w:ascii="Cambria Math" w:eastAsia="Cambria Math" w:hAnsi="Cambria Math" w:cs="Cambria Math"/>
+                              <w:i/>
+                              <w:sz w:val="32"/>
+                              <w:szCs w:val="32"/>
+                            </w:rPr>
+                          </m:ctrlPr>
+                        </m:e>
+                        <m:e>
+                          <m:r>
+                            <w:rPr>
+                              <w:rFonts w:ascii="Cambria Math" w:eastAsia="Cambria Math" w:hAnsi="Cambria Math" w:cs="Cambria Math"/>
+                              <w:sz w:val="32"/>
+                              <w:szCs w:val="32"/>
+                            </w:rPr>
+                            <m:t>16</m:t>
+                          </m:r>
+                          <m:ctrlPr>
+                            <w:rPr>
+                              <w:rFonts w:ascii="Cambria Math" w:eastAsia="Cambria Math" w:hAnsi="Cambria Math" w:cs="Cambria Math"/>
+                              <w:i/>
+                              <w:sz w:val="32"/>
+                              <w:szCs w:val="32"/>
+                            </w:rPr>
+                          </m:ctrlPr>
+                        </m:e>
+                        <m:e>
+                          <m:r>
+                            <w:rPr>
+                              <w:rFonts w:ascii="Cambria Math" w:eastAsia="Cambria Math" w:hAnsi="Cambria Math" w:cs="Cambria Math"/>
+                              <w:sz w:val="32"/>
+                              <w:szCs w:val="32"/>
+                            </w:rPr>
+                            <m:t>24</m:t>
+                          </m:r>
+                          <m:ctrlPr>
+                            <w:rPr>
+                              <w:rFonts w:ascii="Cambria Math" w:eastAsia="Cambria Math" w:hAnsi="Cambria Math" w:cs="Cambria Math"/>
+                              <w:i/>
+                              <w:sz w:val="32"/>
+                              <w:szCs w:val="32"/>
+                            </w:rPr>
+                          </m:ctrlPr>
+                        </m:e>
+                        <m:e>
+                          <m:r>
+                            <w:rPr>
+                              <w:rFonts w:ascii="Cambria Math" w:eastAsia="Cambria Math" w:hAnsi="Cambria Math" w:cs="Cambria Math"/>
+                              <w:sz w:val="32"/>
+                              <w:szCs w:val="32"/>
+                            </w:rPr>
+                            <m:t>16</m:t>
+                          </m:r>
+                          <m:ctrlPr>
+                            <w:rPr>
+                              <w:rFonts w:ascii="Cambria Math" w:eastAsia="Cambria Math" w:hAnsi="Cambria Math" w:cs="Cambria Math"/>
+                              <w:i/>
+                              <w:sz w:val="32"/>
+                              <w:szCs w:val="32"/>
+                            </w:rPr>
+                          </m:ctrlPr>
+                        </m:e>
+                        <m:e>
+                          <m:r>
+                            <w:rPr>
+                              <w:rFonts w:ascii="Cambria Math" w:eastAsia="Cambria Math" w:hAnsi="Cambria Math" w:cs="Cambria Math"/>
+                              <w:sz w:val="32"/>
+                              <w:szCs w:val="32"/>
+                            </w:rPr>
+                            <m:t>4</m:t>
+                          </m:r>
+                          <m:ctrlPr>
+                            <w:rPr>
+                              <w:rFonts w:ascii="Cambria Math" w:eastAsia="Cambria Math" w:hAnsi="Cambria Math" w:cs="Cambria Math"/>
+                              <w:i/>
+                              <w:sz w:val="32"/>
+                              <w:szCs w:val="32"/>
+                            </w:rPr>
+                          </m:ctrlPr>
+                        </m:e>
+                      </m:mr>
+                      <m:mr>
+                        <m:e>
+                          <m:r>
+                            <w:rPr>
+                              <w:rFonts w:ascii="Cambria Math" w:eastAsia="Cambria Math" w:hAnsi="Cambria Math" w:cs="Cambria Math"/>
+                              <w:sz w:val="32"/>
+                              <w:szCs w:val="32"/>
+                            </w:rPr>
+                            <m:t>6</m:t>
+                          </m:r>
+                          <m:ctrlPr>
+                            <w:rPr>
+                              <w:rFonts w:ascii="Cambria Math" w:eastAsia="Cambria Math" w:hAnsi="Cambria Math" w:cs="Cambria Math"/>
+                              <w:i/>
+                              <w:sz w:val="32"/>
+                              <w:szCs w:val="32"/>
+                            </w:rPr>
+                          </m:ctrlPr>
+                        </m:e>
+                        <m:e>
+                          <m:r>
+                            <w:rPr>
+                              <w:rFonts w:ascii="Cambria Math" w:eastAsia="Cambria Math" w:hAnsi="Cambria Math" w:cs="Cambria Math"/>
+                              <w:sz w:val="32"/>
+                              <w:szCs w:val="32"/>
+                            </w:rPr>
+                            <m:t>24</m:t>
+                          </m:r>
+                          <m:ctrlPr>
+                            <w:rPr>
+                              <w:rFonts w:ascii="Cambria Math" w:eastAsia="Cambria Math" w:hAnsi="Cambria Math" w:cs="Cambria Math"/>
+                              <w:i/>
+                              <w:sz w:val="32"/>
+                              <w:szCs w:val="32"/>
+                            </w:rPr>
+                          </m:ctrlPr>
+                        </m:e>
+                        <m:e>
+                          <m:r>
+                            <w:rPr>
+                              <w:rFonts w:ascii="Cambria Math" w:eastAsia="Cambria Math" w:hAnsi="Cambria Math" w:cs="Cambria Math"/>
+                              <w:sz w:val="32"/>
+                              <w:szCs w:val="32"/>
+                            </w:rPr>
+                            <m:t>-476</m:t>
+                          </m:r>
+                          <m:ctrlPr>
+                            <w:rPr>
+                              <w:rFonts w:ascii="Cambria Math" w:eastAsia="Cambria Math" w:hAnsi="Cambria Math" w:cs="Cambria Math"/>
+                              <w:i/>
+                              <w:sz w:val="32"/>
+                              <w:szCs w:val="32"/>
+                            </w:rPr>
+                          </m:ctrlPr>
+                        </m:e>
+                        <m:e>
+                          <m:r>
+                            <w:rPr>
+                              <w:rFonts w:ascii="Cambria Math" w:eastAsia="Cambria Math" w:hAnsi="Cambria Math" w:cs="Cambria Math"/>
+                              <w:sz w:val="32"/>
+                              <w:szCs w:val="32"/>
+                            </w:rPr>
+                            <m:t>24</m:t>
+                          </m:r>
+                          <m:ctrlPr>
+                            <w:rPr>
+                              <w:rFonts w:ascii="Cambria Math" w:eastAsia="Cambria Math" w:hAnsi="Cambria Math" w:cs="Cambria Math"/>
+                              <w:i/>
+                              <w:sz w:val="32"/>
+                              <w:szCs w:val="32"/>
+                            </w:rPr>
+                          </m:ctrlPr>
+                        </m:e>
+                        <m:e>
+                          <m:r>
+                            <w:rPr>
+                              <w:rFonts w:ascii="Cambria Math" w:eastAsia="Cambria Math" w:hAnsi="Cambria Math" w:cs="Cambria Math"/>
+                              <w:sz w:val="32"/>
+                              <w:szCs w:val="32"/>
+                            </w:rPr>
+                            <m:t>6</m:t>
+                          </m:r>
+                          <m:ctrlPr>
+                            <w:rPr>
+                              <w:rFonts w:ascii="Cambria Math" w:eastAsia="Cambria Math" w:hAnsi="Cambria Math" w:cs="Cambria Math"/>
+                              <w:i/>
+                              <w:sz w:val="32"/>
+                              <w:szCs w:val="32"/>
+                            </w:rPr>
+                          </m:ctrlPr>
+                        </m:e>
+                      </m:mr>
+                      <m:mr>
+                        <m:e>
+                          <m:r>
+                            <w:rPr>
+                              <w:rFonts w:ascii="Cambria Math" w:eastAsiaTheme="minorEastAsia" w:hAnsi="Cambria Math" w:cs="Arial"/>
+                              <w:sz w:val="32"/>
+                              <w:szCs w:val="32"/>
+                            </w:rPr>
+                            <m:t>4</m:t>
+                          </m:r>
+                        </m:e>
+                        <m:e>
+                          <m:r>
+                            <w:rPr>
+                              <w:rFonts w:ascii="Cambria Math" w:eastAsiaTheme="minorEastAsia" w:hAnsi="Cambria Math" w:cs="Arial"/>
+                              <w:sz w:val="32"/>
+                              <w:szCs w:val="32"/>
+                            </w:rPr>
+                            <m:t>16</m:t>
+                          </m:r>
+                          <m:ctrlPr>
+                            <w:rPr>
+                              <w:rFonts w:ascii="Cambria Math" w:eastAsia="Cambria Math" w:hAnsi="Cambria Math" w:cs="Cambria Math"/>
+                              <w:i/>
+                              <w:sz w:val="32"/>
+                              <w:szCs w:val="32"/>
+                            </w:rPr>
+                          </m:ctrlPr>
+                        </m:e>
+                        <m:e>
+                          <m:r>
+                            <w:rPr>
+                              <w:rFonts w:ascii="Cambria Math" w:eastAsia="Cambria Math" w:hAnsi="Cambria Math" w:cs="Cambria Math"/>
+                              <w:sz w:val="32"/>
+                              <w:szCs w:val="32"/>
+                            </w:rPr>
+                            <m:t>24</m:t>
+                          </m:r>
+                          <m:ctrlPr>
+                            <w:rPr>
+                              <w:rFonts w:ascii="Cambria Math" w:eastAsia="Cambria Math" w:hAnsi="Cambria Math" w:cs="Cambria Math"/>
+                              <w:i/>
+                              <w:sz w:val="32"/>
+                              <w:szCs w:val="32"/>
+                            </w:rPr>
+                          </m:ctrlPr>
+                        </m:e>
+                        <m:e>
+                          <m:r>
+                            <w:rPr>
+                              <w:rFonts w:ascii="Cambria Math" w:eastAsiaTheme="minorEastAsia" w:hAnsi="Cambria Math" w:cs="Arial"/>
+                              <w:sz w:val="32"/>
+                              <w:szCs w:val="32"/>
+                            </w:rPr>
+                            <m:t>16</m:t>
+                          </m:r>
+                        </m:e>
+                        <m:e>
+                          <m:r>
+                            <w:rPr>
+                              <w:rFonts w:ascii="Cambria Math" w:eastAsiaTheme="minorEastAsia" w:hAnsi="Cambria Math" w:cs="Arial"/>
+                              <w:sz w:val="32"/>
+                              <w:szCs w:val="32"/>
+                            </w:rPr>
+                            <m:t>4</m:t>
+                          </m:r>
+                        </m:e>
+                      </m:mr>
+                      <m:mr>
+                        <m:e>
+                          <m:r>
+                            <w:rPr>
+                              <w:rFonts w:ascii="Cambria Math" w:eastAsiaTheme="minorEastAsia" w:hAnsi="Cambria Math" w:cs="Arial"/>
+                              <w:sz w:val="32"/>
+                              <w:szCs w:val="32"/>
+                            </w:rPr>
+                            <m:t>1</m:t>
+                          </m:r>
+                        </m:e>
+                        <m:e>
+                          <m:r>
+                            <w:rPr>
+                              <w:rFonts w:ascii="Cambria Math" w:eastAsiaTheme="minorEastAsia" w:hAnsi="Cambria Math" w:cs="Arial"/>
+                              <w:sz w:val="32"/>
+                              <w:szCs w:val="32"/>
+                            </w:rPr>
+                            <m:t>4</m:t>
+                          </m:r>
+                          <m:ctrlPr>
+                            <w:rPr>
+                              <w:rFonts w:ascii="Cambria Math" w:eastAsia="Cambria Math" w:hAnsi="Cambria Math" w:cs="Cambria Math"/>
+                              <w:i/>
+                              <w:sz w:val="32"/>
+                              <w:szCs w:val="32"/>
+                            </w:rPr>
+                          </m:ctrlPr>
+                        </m:e>
+                        <m:e>
+                          <m:r>
+                            <w:rPr>
+                              <w:rFonts w:ascii="Cambria Math" w:eastAsia="Cambria Math" w:hAnsi="Cambria Math" w:cs="Cambria Math"/>
+                              <w:sz w:val="32"/>
+                              <w:szCs w:val="32"/>
+                            </w:rPr>
+                            <m:t>6</m:t>
+                          </m:r>
+                          <m:ctrlPr>
+                            <w:rPr>
+                              <w:rFonts w:ascii="Cambria Math" w:eastAsia="Cambria Math" w:hAnsi="Cambria Math" w:cs="Cambria Math"/>
+                              <w:i/>
+                              <w:sz w:val="32"/>
+                              <w:szCs w:val="32"/>
+                            </w:rPr>
+                          </m:ctrlPr>
+                        </m:e>
+                        <m:e>
+                          <m:r>
+                            <w:rPr>
+                              <w:rFonts w:ascii="Cambria Math" w:eastAsiaTheme="minorEastAsia" w:hAnsi="Cambria Math" w:cs="Arial"/>
+                              <w:sz w:val="32"/>
+                              <w:szCs w:val="32"/>
+                            </w:rPr>
+                            <m:t>4</m:t>
+                          </m:r>
+                        </m:e>
+                        <m:e>
+                          <m:r>
+                            <w:rPr>
+                              <w:rFonts w:ascii="Cambria Math" w:eastAsiaTheme="minorEastAsia" w:hAnsi="Cambria Math" w:cs="Arial"/>
+                              <w:sz w:val="32"/>
+                              <w:szCs w:val="32"/>
+                            </w:rPr>
+                            <m:t>1</m:t>
+                          </m:r>
+                        </m:e>
+                      </m:mr>
+                    </m:m>
+                  </m:e>
+                </m:d>
+              </m:oMath>
+            </m:oMathPara>
+          </w:p>
+        </w:tc>
+        <w:tc>
+          <w:tcPr>
+            <w:tcW w:w="3117" w:type="dxa"/>
+          </w:tcPr>
+          <w:p>
+            <w:pPr>
+              <w:rPr>
+                <w:noProof/>
+              </w:rPr>
+            </w:pPr>
+            <w:r>
+              <w:rPr>
+                <w:noProof/>
+              </w:rPr>
+              <w:drawing>
+                <wp:inline distT="0" distB="0" distL="0" distR="0">
+                  <wp:extent cx="951230" cy="951230"/>
+                  <wp:effectExtent l="0" t="0" r="1270" b="1270"/>
+                  <wp:docPr id="21" name="Picture 21" descr="Vd-Unsharp 5x5.png"/>
+                  <wp:cNvGraphicFramePr>
+                    <a:graphicFrameLocks xmlns:a="http://schemas.openxmlformats.org/drawingml/2006/main" noChangeAspect="1"/>
+                  </wp:cNvGraphicFramePr>
+                  <a:graphic xmlns:a="http://schemas.openxmlformats.org/drawingml/2006/main">
+                    <a:graphicData uri="http://schemas.openxmlformats.org/drawingml/2006/picture">
+                      <pic:pic xmlns:pic="http://schemas.openxmlformats.org/drawingml/2006/picture">
+                        <pic:nvPicPr>
+                          <pic:cNvPr id="0" name="Picture 15" descr="Vd-Unsharp 5x5.png"/>
+                          <pic:cNvPicPr>
+                            <a:picLocks noChangeAspect="1" noChangeArrowheads="1"/>
+                          </pic:cNvPicPr>
+                        </pic:nvPicPr>
+                        <pic:blipFill>
+                          <a:blip r:embed="rId26">
+                            <a:extLst>
+                              <a:ext uri="{28A0092B-C50C-407E-A947-70E740481C1C}">
+                                <a14:useLocalDpi xmlns:a14="http://schemas.microsoft.com/office/drawing/2010/main" val="0"/>
+                              </a:ext>
+                            </a:extLst>
+                          </a:blip>
+                          <a:srcRect/>
+                          <a:stretch>
+                            <a:fillRect/>
+                          </a:stretch>
+                        </pic:blipFill>
+                        <pic:spPr bwMode="auto">
+                          <a:xfrm>
+                            <a:off x="0" y="0"/>
+                            <a:ext cx="951230" cy="951230"/>
+                          </a:xfrm>
+                          <a:prstGeom prst="rect">
+                            <a:avLst/>
+                          </a:prstGeom>
+                          <a:noFill/>
+                          <a:ln>
+                            <a:noFill/>
+                          </a:ln>
+                        </pic:spPr>
+                      </pic:pic>
+                    </a:graphicData>
+                  </a:graphic>
+                </wp:inline>
+              </w:drawing>
+            </w:r>
+          </w:p>
+        </w:tc>
+      </w:tr>
+    </w:tbl>
+    <w:p>
+      <w:pPr>
+        <w:ind w:firstLine="720"/>
+        <w:rPr>
+          <w:rFonts w:ascii="Sylfaen" w:eastAsiaTheme="minorEastAsia" w:hAnsi="Sylfaen" w:cs="Arial"/>
+          <w:sz w:val="32"/>
+          <w:szCs w:val="32"/>
+        </w:rPr>
+      </w:pPr>
+    </w:p>
+    <w:p>
+      <w:pPr>
+        <w:ind w:firstLine="720"/>
+        <w:rPr>
+          <w:rFonts w:ascii="Sylfaen" w:eastAsiaTheme="minorEastAsia" w:hAnsi="Sylfaen" w:cs="Arial"/>
+          <w:sz w:val="32"/>
+          <w:szCs w:val="32"/>
+        </w:rPr>
+      </w:pPr>
+    </w:p>
+    <w:p>
+      <w:pPr>
+        <w:ind w:firstLine="720"/>
+        <w:rPr>
+          <w:rFonts w:ascii="Sylfaen" w:eastAsiaTheme="minorEastAsia" w:hAnsi="Sylfaen" w:cs="Arial"/>
+          <w:sz w:val="32"/>
+          <w:szCs w:val="32"/>
+        </w:rPr>
+      </w:pPr>
+    </w:p>
+    <w:p>
+      <w:pPr>
+        <w:ind w:firstLine="720"/>
+        <w:rPr>
+          <w:rFonts w:ascii="Sylfaen" w:eastAsiaTheme="minorEastAsia" w:hAnsi="Sylfaen" w:cs="Arial"/>
+          <w:sz w:val="32"/>
+          <w:szCs w:val="32"/>
+        </w:rPr>
+      </w:pPr>
+    </w:p>
+    <w:p>
+      <w:pPr>
+        <w:ind w:firstLine="720"/>
+        <w:rPr>
+          <w:rFonts w:ascii="Sylfaen" w:eastAsiaTheme="minorEastAsia" w:hAnsi="Sylfaen" w:cs="Arial"/>
+          <w:sz w:val="32"/>
+          <w:szCs w:val="32"/>
+        </w:rPr>
+      </w:pPr>
+    </w:p>
+    <w:p>
+      <w:pPr>
+        <w:ind w:firstLine="720"/>
+        <w:rPr>
+          <w:rFonts w:ascii="Sylfaen" w:eastAsiaTheme="minorEastAsia" w:hAnsi="Sylfaen" w:cs="Arial"/>
+          <w:sz w:val="32"/>
+          <w:szCs w:val="32"/>
+        </w:rPr>
+      </w:pPr>
+    </w:p>
+    <w:p>
+      <w:pPr>
+        <w:ind w:firstLine="720"/>
+        <w:rPr>
+          <w:rFonts w:ascii="Sylfaen" w:eastAsiaTheme="minorEastAsia" w:hAnsi="Sylfaen" w:cs="Arial"/>
+          <w:sz w:val="32"/>
+          <w:szCs w:val="32"/>
+        </w:rPr>
+      </w:pPr>
+    </w:p>
+    <w:p>
+      <w:pPr>
+        <w:ind w:firstLine="720"/>
+        <w:rPr>
+          <w:rFonts w:ascii="Sylfaen" w:eastAsiaTheme="minorEastAsia" w:hAnsi="Sylfaen" w:cs="Arial"/>
+          <w:sz w:val="32"/>
+          <w:szCs w:val="32"/>
+        </w:rPr>
+      </w:pPr>
+    </w:p>
+    <w:p>
+      <w:pPr>
+        <w:ind w:firstLine="720"/>
+        <w:rPr>
+          <w:rFonts w:ascii="Sylfaen" w:eastAsiaTheme="minorEastAsia" w:hAnsi="Sylfaen" w:cs="Arial"/>
+          <w:sz w:val="32"/>
+          <w:szCs w:val="32"/>
+        </w:rPr>
+      </w:pPr>
+    </w:p>
+    <w:p>
+      <w:pPr>
+        <w:ind w:firstLine="720"/>
+        <w:rPr>
+          <w:rFonts w:ascii="Sylfaen" w:eastAsiaTheme="minorEastAsia" w:hAnsi="Sylfaen" w:cs="Arial"/>
+          <w:sz w:val="32"/>
+          <w:szCs w:val="32"/>
+        </w:rPr>
+      </w:pPr>
+    </w:p>
+    <w:p>
+      <w:pPr>
+        <w:ind w:firstLine="720"/>
+        <w:rPr>
+          <w:rFonts w:ascii="Sylfaen" w:eastAsiaTheme="minorEastAsia" w:hAnsi="Sylfaen" w:cs="Arial"/>
+          <w:sz w:val="32"/>
+          <w:szCs w:val="32"/>
+        </w:rPr>
+      </w:pPr>
+    </w:p>
+    <w:p>
+      <w:pPr>
+        <w:ind w:firstLine="720"/>
+        <w:rPr>
+          <w:rFonts w:ascii="Sylfaen" w:eastAsiaTheme="minorEastAsia" w:hAnsi="Sylfaen" w:cs="Arial"/>
+          <w:sz w:val="32"/>
+          <w:szCs w:val="32"/>
+        </w:rPr>
+      </w:pPr>
+    </w:p>
+    <w:p>
+      <w:pPr>
+        <w:ind w:firstLine="720"/>
+        <w:rPr>
+          <w:rFonts w:ascii="Sylfaen" w:eastAsiaTheme="minorEastAsia" w:hAnsi="Sylfaen" w:cs="Arial"/>
+          <w:sz w:val="32"/>
+          <w:szCs w:val="32"/>
+        </w:rPr>
+      </w:pPr>
+    </w:p>
+    <w:p>
+      <w:pPr>
+        <w:ind w:firstLine="720"/>
+        <w:rPr>
+          <w:rFonts w:ascii="Sylfaen" w:eastAsiaTheme="minorEastAsia" w:hAnsi="Sylfaen" w:cs="Arial"/>
+          <w:sz w:val="32"/>
+          <w:szCs w:val="32"/>
+        </w:rPr>
+      </w:pPr>
+    </w:p>
+    <w:p>
+      <w:pPr>
+        <w:ind w:firstLine="720"/>
+        <w:rPr>
+          <w:rFonts w:ascii="Sylfaen" w:eastAsiaTheme="minorEastAsia" w:hAnsi="Sylfaen" w:cs="Arial"/>
+          <w:sz w:val="32"/>
+          <w:szCs w:val="32"/>
+        </w:rPr>
+      </w:pPr>
+    </w:p>
+    <w:p>
+      <w:pPr>
+        <w:ind w:firstLine="720"/>
+        <w:rPr>
+          <w:rFonts w:ascii="Sylfaen" w:eastAsiaTheme="minorEastAsia" w:hAnsi="Sylfaen" w:cs="Arial"/>
+          <w:sz w:val="32"/>
+          <w:szCs w:val="32"/>
+        </w:rPr>
+      </w:pPr>
     </w:p>
     <w:p>
       <w:pPr>
@@ -9804,9 +13888,95 @@
     </w:lvl>
   </w:abstractNum>
   <w:abstractNum w:abstractNumId="1" w15:restartNumberingAfterBreak="0">
+    <w:nsid w:val="036267E2"/>
+    <w:multiLevelType w:val="hybridMultilevel"/>
+    <w:tmpl w:val="F1A02EA8"/>
+    <w:lvl w:ilvl="0" w:tplc="0409000F">
+      <w:start w:val="1"/>
+      <w:numFmt w:val="decimal"/>
+      <w:lvlText w:val="%1."/>
+      <w:lvlJc w:val="left"/>
+      <w:pPr>
+        <w:ind w:left="2160" w:hanging="360"/>
+      </w:pPr>
+    </w:lvl>
+    <w:lvl w:ilvl="1" w:tplc="04090019" w:tentative="1">
+      <w:start w:val="1"/>
+      <w:numFmt w:val="lowerLetter"/>
+      <w:lvlText w:val="%2."/>
+      <w:lvlJc w:val="left"/>
+      <w:pPr>
+        <w:ind w:left="2880" w:hanging="360"/>
+      </w:pPr>
+    </w:lvl>
+    <w:lvl w:ilvl="2" w:tplc="0409001B" w:tentative="1">
+      <w:start w:val="1"/>
+      <w:numFmt w:val="lowerRoman"/>
+      <w:lvlText w:val="%3."/>
+      <w:lvlJc w:val="right"/>
+      <w:pPr>
+        <w:ind w:left="3600" w:hanging="180"/>
+      </w:pPr>
+    </w:lvl>
+    <w:lvl w:ilvl="3" w:tplc="0409000F" w:tentative="1">
+      <w:start w:val="1"/>
+      <w:numFmt w:val="decimal"/>
+      <w:lvlText w:val="%4."/>
+      <w:lvlJc w:val="left"/>
+      <w:pPr>
+        <w:ind w:left="4320" w:hanging="360"/>
+      </w:pPr>
+    </w:lvl>
+    <w:lvl w:ilvl="4" w:tplc="04090019" w:tentative="1">
+      <w:start w:val="1"/>
+      <w:numFmt w:val="lowerLetter"/>
+      <w:lvlText w:val="%5."/>
+      <w:lvlJc w:val="left"/>
+      <w:pPr>
+        <w:ind w:left="5040" w:hanging="360"/>
+      </w:pPr>
+    </w:lvl>
+    <w:lvl w:ilvl="5" w:tplc="0409001B" w:tentative="1">
+      <w:start w:val="1"/>
+      <w:numFmt w:val="lowerRoman"/>
+      <w:lvlText w:val="%6."/>
+      <w:lvlJc w:val="right"/>
+      <w:pPr>
+        <w:ind w:left="5760" w:hanging="180"/>
+      </w:pPr>
+    </w:lvl>
+    <w:lvl w:ilvl="6" w:tplc="0409000F" w:tentative="1">
+      <w:start w:val="1"/>
+      <w:numFmt w:val="decimal"/>
+      <w:lvlText w:val="%7."/>
+      <w:lvlJc w:val="left"/>
+      <w:pPr>
+        <w:ind w:left="6480" w:hanging="360"/>
+      </w:pPr>
+    </w:lvl>
+    <w:lvl w:ilvl="7" w:tplc="04090019" w:tentative="1">
+      <w:start w:val="1"/>
+      <w:numFmt w:val="lowerLetter"/>
+      <w:lvlText w:val="%8."/>
+      <w:lvlJc w:val="left"/>
+      <w:pPr>
+        <w:ind w:left="7200" w:hanging="360"/>
+      </w:pPr>
+    </w:lvl>
+    <w:lvl w:ilvl="8" w:tplc="0409001B" w:tentative="1">
+      <w:start w:val="1"/>
+      <w:numFmt w:val="lowerRoman"/>
+      <w:lvlText w:val="%9."/>
+      <w:lvlJc w:val="right"/>
+      <w:pPr>
+        <w:ind w:left="7920" w:hanging="180"/>
+      </w:pPr>
+    </w:lvl>
+  </w:abstractNum>
+  <w:abstractNum w:abstractNumId="2" w15:restartNumberingAfterBreak="0">
     <w:nsid w:val="04415190"/>
     <w:multiLevelType w:val="hybridMultilevel"/>
-    <w:tmpl w:val="E2B24F5C"/>
+    <w:tmpl w:val="697E6324"/>
     <w:lvl w:ilvl="0" w:tplc="04090001">
       <w:start w:val="1"/>
       <w:numFmt w:val="bullet"/>
@@ -9916,7 +14086,7 @@
       </w:rPr>
     </w:lvl>
   </w:abstractNum>
-  <w:abstractNum w:abstractNumId="2" w15:restartNumberingAfterBreak="0">
+  <w:abstractNum w:abstractNumId="3" w15:restartNumberingAfterBreak="0">
     <w:nsid w:val="3A353587"/>
     <w:multiLevelType w:val="multilevel"/>
     <w:tmpl w:val="7E5E4380"/>
@@ -10030,7 +14200,7 @@
       </w:rPr>
     </w:lvl>
   </w:abstractNum>
-  <w:abstractNum w:abstractNumId="3" w15:restartNumberingAfterBreak="0">
+  <w:abstractNum w:abstractNumId="4" w15:restartNumberingAfterBreak="0">
     <w:nsid w:val="537D20B2"/>
     <w:multiLevelType w:val="hybridMultilevel"/>
     <w:tmpl w:val="12ACBFEC"/>
@@ -10143,7 +14313,7 @@
       </w:rPr>
     </w:lvl>
   </w:abstractNum>
-  <w:abstractNum w:abstractNumId="4" w15:restartNumberingAfterBreak="0">
+  <w:abstractNum w:abstractNumId="5" w15:restartNumberingAfterBreak="0">
     <w:nsid w:val="622F7FEB"/>
     <w:multiLevelType w:val="hybridMultilevel"/>
     <w:tmpl w:val="689A798A"/>
@@ -10256,7 +14426,7 @@
       </w:rPr>
     </w:lvl>
   </w:abstractNum>
-  <w:abstractNum w:abstractNumId="5" w15:restartNumberingAfterBreak="0">
+  <w:abstractNum w:abstractNumId="6" w15:restartNumberingAfterBreak="0">
     <w:nsid w:val="75632BA2"/>
     <w:multiLevelType w:val="multilevel"/>
     <w:tmpl w:val="5EB22C9E"/>
@@ -10379,21 +14549,24 @@
     </w:lvl>
   </w:abstractNum>
   <w:num w:numId="1">
-    <w:abstractNumId w:val="2"/>
+    <w:abstractNumId w:val="3"/>
   </w:num>
   <w:num w:numId="2">
-    <w:abstractNumId w:val="5"/>
+    <w:abstractNumId w:val="6"/>
   </w:num>
   <w:num w:numId="3">
-    <w:abstractNumId w:val="3"/>
+    <w:abstractNumId w:val="4"/>
   </w:num>
   <w:num w:numId="4">
     <w:abstractNumId w:val="0"/>
   </w:num>
   <w:num w:numId="5">
-    <w:abstractNumId w:val="4"/>
+    <w:abstractNumId w:val="5"/>
   </w:num>
   <w:num w:numId="6">
+    <w:abstractNumId w:val="2"/>
+  </w:num>
+  <w:num w:numId="7">
     <w:abstractNumId w:val="1"/>
   </w:num>
 </w:numbering>
@@ -11202,6 +15375,18 @@
     <w:basedOn w:val="DefaultParagraphFont"/>
     <w:rsid w:val="00843DC9"/>
   </w:style>
+  <w:style w:type="character" w:styleId="Hyperlink">
+    <w:name w:val="Hyperlink"/>
+    <w:basedOn w:val="DefaultParagraphFont"/>
+    <w:uiPriority w:val="99"/>
+    <w:semiHidden/>
+    <w:unhideWhenUsed/>
+    <w:rsid w:val="00F46587"/>
+    <w:rPr>
+      <w:color w:val="0000FF"/>
+      <w:u w:val="single"/>
+    </w:rPr>
+  </w:style>
 </w:styles>
 </file>
 
@@ -11471,7 +15656,7 @@
 </file>
 
 <file path=customXml/itemProps1.xml><?xml version="1.0" encoding="utf-8"?>
-<ds:datastoreItem xmlns:ds="http://schemas.openxmlformats.org/officeDocument/2006/customXml" ds:itemID="{08CA41B4-62BC-4A0F-B1E2-E7530A6FDF89}">
+<ds:datastoreItem xmlns:ds="http://schemas.openxmlformats.org/officeDocument/2006/customXml" ds:itemID="{3C75FE73-4BFA-4FA6-A106-09D47CF6CEB1}">
   <ds:schemaRefs>
     <ds:schemaRef ds:uri="http://schemas.openxmlformats.org/officeDocument/2006/bibliography"/>
   </ds:schemaRefs>

</xml_diff>

<commit_message>
Document Matrix convolution end version
</commit_message>
<xml_diff>
--- a/Diplomayin.docx
+++ b/Diplomayin.docx
@@ -2678,7 +2678,7 @@
                                       <wp:inline distT="0" distB="0" distL="0" distR="0">
                                         <wp:extent cx="4133850" cy="2520950"/>
                                         <wp:effectExtent l="0" t="0" r="0" b="0"/>
-                                        <wp:docPr id="7" name="Picture 5"/>
+                                        <wp:docPr id="22" name="Picture 5"/>
                                         <wp:cNvGraphicFramePr>
                                           <a:graphicFrameLocks xmlns:a="http://schemas.openxmlformats.org/drawingml/2006/main" noChangeAspect="1"/>
                                         </wp:cNvGraphicFramePr>
@@ -2927,7 +2927,7 @@
                                 <wp:inline distT="0" distB="0" distL="0" distR="0">
                                   <wp:extent cx="4133850" cy="2520950"/>
                                   <wp:effectExtent l="0" t="0" r="0" b="0"/>
-                                  <wp:docPr id="7" name="Picture 5"/>
+                                  <wp:docPr id="22" name="Picture 5"/>
                                   <wp:cNvGraphicFramePr>
                                     <a:graphicFrameLocks xmlns:a="http://schemas.openxmlformats.org/drawingml/2006/main" noChangeAspect="1"/>
                                   </wp:cNvGraphicFramePr>
@@ -12653,17 +12653,7 @@
                         <w:sz w:val="32"/>
                         <w:szCs w:val="32"/>
                       </w:rPr>
-                      <m:t>-</m:t>
-                    </m:r>
-                    <w:bookmarkStart w:id="1" w:name="_GoBack"/>
-                    <w:bookmarkEnd w:id="1"/>
-                    <m:r>
-                      <w:rPr>
-                        <w:rFonts w:ascii="Cambria Math" w:eastAsiaTheme="minorEastAsia" w:hAnsi="Cambria Math" w:cs="Arial"/>
-                        <w:sz w:val="32"/>
-                        <w:szCs w:val="32"/>
-                      </w:rPr>
-                      <m:t>1</m:t>
+                      <m:t>-1</m:t>
                     </m:r>
                   </m:num>
                   <m:den>
@@ -13172,6 +13162,2813 @@
         </w:tc>
       </w:tr>
     </w:tbl>
+    <w:p>
+      <w:pPr>
+        <w:ind w:firstLine="720"/>
+        <w:rPr>
+          <w:rFonts w:ascii="Sylfaen" w:eastAsiaTheme="minorEastAsia" w:hAnsi="Sylfaen" w:cs="Arial"/>
+          <w:sz w:val="32"/>
+          <w:szCs w:val="32"/>
+        </w:rPr>
+      </w:pPr>
+    </w:p>
+    <w:p>
+      <w:pPr>
+        <w:ind w:firstLine="720"/>
+        <w:rPr>
+          <w:rFonts w:ascii="Sylfaen" w:eastAsiaTheme="minorEastAsia" w:hAnsi="Sylfaen" w:cs="Arial"/>
+          <w:sz w:val="32"/>
+          <w:szCs w:val="32"/>
+          <w:lang w:val="hy-AM"/>
+        </w:rPr>
+      </w:pPr>
+      <w:r>
+        <w:rPr>
+          <w:rFonts w:ascii="Sylfaen" w:eastAsiaTheme="minorEastAsia" w:hAnsi="Sylfaen" w:cs="Arial"/>
+          <w:sz w:val="32"/>
+          <w:szCs w:val="32"/>
+          <w:lang w:val="hy-AM"/>
+        </w:rPr>
+        <w:t>Մատրիցների կոնվոլուցիայի պարզագույն օրինակ կարող ենք բերել հետևյալը՝</w:t>
+      </w:r>
+    </w:p>
+    <w:tbl>
+      <w:tblPr>
+        <w:tblStyle w:val="TableGrid"/>
+        <w:tblW w:w="0" w:type="auto"/>
+        <w:tblInd w:w="175" w:type="dxa"/>
+        <w:tblLook w:val="04A0" w:firstRow="1" w:lastRow="0" w:firstColumn="1" w:lastColumn="0" w:noHBand="0" w:noVBand="1"/>
+      </w:tblPr>
+      <w:tblGrid>
+        <w:gridCol w:w="2941"/>
+        <w:gridCol w:w="3117"/>
+        <w:gridCol w:w="3117"/>
+      </w:tblGrid>
+      <w:tr>
+        <w:tc>
+          <w:tcPr>
+            <w:tcW w:w="2941" w:type="dxa"/>
+            <w:tcBorders>
+              <w:top w:val="nil"/>
+              <w:left w:val="nil"/>
+              <w:bottom w:val="nil"/>
+              <w:right w:val="nil"/>
+            </w:tcBorders>
+          </w:tcPr>
+          <w:tbl>
+            <w:tblPr>
+              <w:tblStyle w:val="TableGrid"/>
+              <w:tblpPr w:leftFromText="180" w:rightFromText="180" w:vertAnchor="text" w:horzAnchor="margin" w:tblpY="-21"/>
+              <w:tblOverlap w:val="never"/>
+              <w:tblW w:w="0" w:type="auto"/>
+              <w:tblLook w:val="04A0" w:firstRow="1" w:lastRow="0" w:firstColumn="1" w:lastColumn="0" w:noHBand="0" w:noVBand="1"/>
+            </w:tblPr>
+            <w:tblGrid>
+              <w:gridCol w:w="906"/>
+              <w:gridCol w:w="905"/>
+              <w:gridCol w:w="904"/>
+            </w:tblGrid>
+            <w:tr>
+              <w:trPr>
+                <w:trHeight w:val="737"/>
+              </w:trPr>
+              <w:tc>
+                <w:tcPr>
+                  <w:tcW w:w="914" w:type="dxa"/>
+                </w:tcPr>
+                <w:p>
+                  <w:pPr>
+                    <w:spacing w:after="0"/>
+                    <w:jc w:val="center"/>
+                    <w:rPr>
+                      <w:rFonts w:ascii="Sylfaen" w:eastAsiaTheme="minorEastAsia" w:hAnsi="Sylfaen" w:cs="Arial"/>
+                      <w:sz w:val="32"/>
+                      <w:szCs w:val="32"/>
+                      <w:lang w:val="hy-AM"/>
+                    </w:rPr>
+                  </w:pPr>
+                  <w:r>
+                    <w:rPr>
+                      <w:rFonts w:ascii="Sylfaen" w:eastAsiaTheme="minorEastAsia" w:hAnsi="Sylfaen" w:cs="Arial"/>
+                      <w:sz w:val="32"/>
+                      <w:szCs w:val="32"/>
+                      <w:lang w:val="hy-AM"/>
+                    </w:rPr>
+                    <w:t>1</w:t>
+                  </w:r>
+                </w:p>
+              </w:tc>
+              <w:tc>
+                <w:tcPr>
+                  <w:tcW w:w="914" w:type="dxa"/>
+                </w:tcPr>
+                <w:p>
+                  <w:pPr>
+                    <w:spacing w:after="0"/>
+                    <w:jc w:val="center"/>
+                    <w:rPr>
+                      <w:rFonts w:ascii="Sylfaen" w:eastAsiaTheme="minorEastAsia" w:hAnsi="Sylfaen" w:cs="Arial"/>
+                      <w:sz w:val="32"/>
+                      <w:szCs w:val="32"/>
+                      <w:lang w:val="hy-AM"/>
+                    </w:rPr>
+                  </w:pPr>
+                  <w:r>
+                    <w:rPr>
+                      <w:rFonts w:ascii="Sylfaen" w:eastAsiaTheme="minorEastAsia" w:hAnsi="Sylfaen" w:cs="Arial"/>
+                      <w:sz w:val="32"/>
+                      <w:szCs w:val="32"/>
+                      <w:lang w:val="hy-AM"/>
+                    </w:rPr>
+                    <w:t>2</w:t>
+                  </w:r>
+                </w:p>
+              </w:tc>
+              <w:tc>
+                <w:tcPr>
+                  <w:tcW w:w="914" w:type="dxa"/>
+                </w:tcPr>
+                <w:p>
+                  <w:pPr>
+                    <w:spacing w:after="0"/>
+                    <w:jc w:val="center"/>
+                    <w:rPr>
+                      <w:rFonts w:ascii="Sylfaen" w:eastAsiaTheme="minorEastAsia" w:hAnsi="Sylfaen" w:cs="Arial"/>
+                      <w:sz w:val="32"/>
+                      <w:szCs w:val="32"/>
+                      <w:lang w:val="hy-AM"/>
+                    </w:rPr>
+                  </w:pPr>
+                  <w:r>
+                    <w:rPr>
+                      <w:rFonts w:ascii="Sylfaen" w:eastAsiaTheme="minorEastAsia" w:hAnsi="Sylfaen" w:cs="Arial"/>
+                      <w:sz w:val="32"/>
+                      <w:szCs w:val="32"/>
+                      <w:lang w:val="hy-AM"/>
+                    </w:rPr>
+                    <w:t>3</w:t>
+                  </w:r>
+                </w:p>
+              </w:tc>
+            </w:tr>
+            <w:tr>
+              <w:trPr>
+                <w:trHeight w:val="719"/>
+              </w:trPr>
+              <w:tc>
+                <w:tcPr>
+                  <w:tcW w:w="914" w:type="dxa"/>
+                </w:tcPr>
+                <w:p>
+                  <w:pPr>
+                    <w:spacing w:after="0"/>
+                    <w:jc w:val="center"/>
+                    <w:rPr>
+                      <w:rFonts w:ascii="Sylfaen" w:eastAsiaTheme="minorEastAsia" w:hAnsi="Sylfaen" w:cs="Arial"/>
+                      <w:sz w:val="32"/>
+                      <w:szCs w:val="32"/>
+                      <w:lang w:val="hy-AM"/>
+                    </w:rPr>
+                  </w:pPr>
+                  <w:r>
+                    <w:rPr>
+                      <w:rFonts w:ascii="Sylfaen" w:eastAsiaTheme="minorEastAsia" w:hAnsi="Sylfaen" w:cs="Arial"/>
+                      <w:sz w:val="32"/>
+                      <w:szCs w:val="32"/>
+                      <w:lang w:val="hy-AM"/>
+                    </w:rPr>
+                    <w:t>4</w:t>
+                  </w:r>
+                </w:p>
+              </w:tc>
+              <w:tc>
+                <w:tcPr>
+                  <w:tcW w:w="914" w:type="dxa"/>
+                </w:tcPr>
+                <w:p>
+                  <w:pPr>
+                    <w:spacing w:after="0"/>
+                    <w:jc w:val="center"/>
+                    <w:rPr>
+                      <w:rFonts w:ascii="Sylfaen" w:eastAsiaTheme="minorEastAsia" w:hAnsi="Sylfaen" w:cs="Arial"/>
+                      <w:sz w:val="32"/>
+                      <w:szCs w:val="32"/>
+                      <w:lang w:val="hy-AM"/>
+                    </w:rPr>
+                  </w:pPr>
+                  <w:r>
+                    <w:rPr>
+                      <w:rFonts w:ascii="Sylfaen" w:eastAsiaTheme="minorEastAsia" w:hAnsi="Sylfaen" w:cs="Arial"/>
+                      <w:sz w:val="32"/>
+                      <w:szCs w:val="32"/>
+                      <w:lang w:val="hy-AM"/>
+                    </w:rPr>
+                    <w:t>5</w:t>
+                  </w:r>
+                </w:p>
+              </w:tc>
+              <w:tc>
+                <w:tcPr>
+                  <w:tcW w:w="914" w:type="dxa"/>
+                </w:tcPr>
+                <w:p>
+                  <w:pPr>
+                    <w:spacing w:after="0"/>
+                    <w:jc w:val="center"/>
+                    <w:rPr>
+                      <w:rFonts w:ascii="Sylfaen" w:eastAsiaTheme="minorEastAsia" w:hAnsi="Sylfaen" w:cs="Arial"/>
+                      <w:sz w:val="32"/>
+                      <w:szCs w:val="32"/>
+                      <w:lang w:val="hy-AM"/>
+                    </w:rPr>
+                  </w:pPr>
+                  <w:r>
+                    <w:rPr>
+                      <w:rFonts w:ascii="Sylfaen" w:eastAsiaTheme="minorEastAsia" w:hAnsi="Sylfaen" w:cs="Arial"/>
+                      <w:sz w:val="32"/>
+                      <w:szCs w:val="32"/>
+                      <w:lang w:val="hy-AM"/>
+                    </w:rPr>
+                    <w:t>6</w:t>
+                  </w:r>
+                </w:p>
+              </w:tc>
+            </w:tr>
+            <w:tr>
+              <w:trPr>
+                <w:trHeight w:val="737"/>
+              </w:trPr>
+              <w:tc>
+                <w:tcPr>
+                  <w:tcW w:w="914" w:type="dxa"/>
+                  <w:tcBorders>
+                    <w:bottom w:val="single" w:sz="4" w:space="0" w:color="auto"/>
+                  </w:tcBorders>
+                </w:tcPr>
+                <w:p>
+                  <w:pPr>
+                    <w:spacing w:after="0"/>
+                    <w:jc w:val="center"/>
+                    <w:rPr>
+                      <w:rFonts w:ascii="Sylfaen" w:eastAsiaTheme="minorEastAsia" w:hAnsi="Sylfaen" w:cs="Arial"/>
+                      <w:sz w:val="32"/>
+                      <w:szCs w:val="32"/>
+                      <w:lang w:val="hy-AM"/>
+                    </w:rPr>
+                  </w:pPr>
+                  <w:r>
+                    <w:rPr>
+                      <w:rFonts w:ascii="Sylfaen" w:eastAsiaTheme="minorEastAsia" w:hAnsi="Sylfaen" w:cs="Arial"/>
+                      <w:sz w:val="32"/>
+                      <w:szCs w:val="32"/>
+                      <w:lang w:val="hy-AM"/>
+                    </w:rPr>
+                    <w:t>7</w:t>
+                  </w:r>
+                </w:p>
+              </w:tc>
+              <w:tc>
+                <w:tcPr>
+                  <w:tcW w:w="914" w:type="dxa"/>
+                  <w:tcBorders>
+                    <w:bottom w:val="single" w:sz="4" w:space="0" w:color="auto"/>
+                  </w:tcBorders>
+                </w:tcPr>
+                <w:p>
+                  <w:pPr>
+                    <w:spacing w:after="0"/>
+                    <w:jc w:val="center"/>
+                    <w:rPr>
+                      <w:rFonts w:ascii="Sylfaen" w:eastAsiaTheme="minorEastAsia" w:hAnsi="Sylfaen" w:cs="Arial"/>
+                      <w:sz w:val="32"/>
+                      <w:szCs w:val="32"/>
+                      <w:lang w:val="hy-AM"/>
+                    </w:rPr>
+                  </w:pPr>
+                  <w:r>
+                    <w:rPr>
+                      <w:rFonts w:ascii="Sylfaen" w:eastAsiaTheme="minorEastAsia" w:hAnsi="Sylfaen" w:cs="Arial"/>
+                      <w:sz w:val="32"/>
+                      <w:szCs w:val="32"/>
+                      <w:lang w:val="hy-AM"/>
+                    </w:rPr>
+                    <w:t>8</w:t>
+                  </w:r>
+                </w:p>
+              </w:tc>
+              <w:tc>
+                <w:tcPr>
+                  <w:tcW w:w="914" w:type="dxa"/>
+                  <w:tcBorders>
+                    <w:bottom w:val="single" w:sz="4" w:space="0" w:color="auto"/>
+                  </w:tcBorders>
+                </w:tcPr>
+                <w:p>
+                  <w:pPr>
+                    <w:spacing w:after="0"/>
+                    <w:jc w:val="center"/>
+                    <w:rPr>
+                      <w:rFonts w:ascii="Sylfaen" w:eastAsiaTheme="minorEastAsia" w:hAnsi="Sylfaen" w:cs="Arial"/>
+                      <w:sz w:val="32"/>
+                      <w:szCs w:val="32"/>
+                      <w:lang w:val="hy-AM"/>
+                    </w:rPr>
+                  </w:pPr>
+                  <w:r>
+                    <w:rPr>
+                      <w:rFonts w:ascii="Sylfaen" w:eastAsiaTheme="minorEastAsia" w:hAnsi="Sylfaen" w:cs="Arial"/>
+                      <w:sz w:val="32"/>
+                      <w:szCs w:val="32"/>
+                      <w:lang w:val="hy-AM"/>
+                    </w:rPr>
+                    <w:t>9</w:t>
+                  </w:r>
+                </w:p>
+              </w:tc>
+            </w:tr>
+            <w:tr>
+              <w:trPr>
+                <w:trHeight w:val="737"/>
+              </w:trPr>
+              <w:tc>
+                <w:tcPr>
+                  <w:tcW w:w="2742" w:type="dxa"/>
+                  <w:gridSpan w:val="3"/>
+                  <w:tcBorders>
+                    <w:top w:val="single" w:sz="4" w:space="0" w:color="auto"/>
+                    <w:left w:val="single" w:sz="4" w:space="0" w:color="auto"/>
+                    <w:bottom w:val="single" w:sz="4" w:space="0" w:color="auto"/>
+                  </w:tcBorders>
+                </w:tcPr>
+                <w:p>
+                  <w:pPr>
+                    <w:spacing w:after="0"/>
+                    <w:jc w:val="center"/>
+                    <w:rPr>
+                      <w:rFonts w:ascii="Sylfaen" w:eastAsiaTheme="minorEastAsia" w:hAnsi="Sylfaen" w:cs="Arial"/>
+                      <w:sz w:val="32"/>
+                      <w:szCs w:val="32"/>
+                      <w:lang w:val="hy-AM"/>
+                    </w:rPr>
+                  </w:pPr>
+                  <w:r>
+                    <w:rPr>
+                      <w:rFonts w:ascii="Sylfaen" w:eastAsiaTheme="minorEastAsia" w:hAnsi="Sylfaen" w:cs="Arial"/>
+                      <w:sz w:val="32"/>
+                      <w:szCs w:val="32"/>
+                      <w:lang w:val="hy-AM"/>
+                    </w:rPr>
+                    <w:t>Օրիգինալ</w:t>
+                  </w:r>
+                </w:p>
+              </w:tc>
+            </w:tr>
+          </w:tbl>
+          <w:p>
+            <w:pPr>
+              <w:rPr>
+                <w:rFonts w:ascii="Sylfaen" w:eastAsiaTheme="minorEastAsia" w:hAnsi="Sylfaen" w:cs="Arial"/>
+                <w:sz w:val="32"/>
+                <w:szCs w:val="32"/>
+              </w:rPr>
+            </w:pPr>
+          </w:p>
+        </w:tc>
+        <w:tc>
+          <w:tcPr>
+            <w:tcW w:w="3117" w:type="dxa"/>
+            <w:tcBorders>
+              <w:top w:val="nil"/>
+              <w:left w:val="nil"/>
+              <w:bottom w:val="nil"/>
+              <w:right w:val="nil"/>
+            </w:tcBorders>
+          </w:tcPr>
+          <w:tbl>
+            <w:tblPr>
+              <w:tblStyle w:val="TableGrid"/>
+              <w:tblpPr w:leftFromText="180" w:rightFromText="180" w:vertAnchor="text" w:horzAnchor="margin" w:tblpY="-111"/>
+              <w:tblOverlap w:val="never"/>
+              <w:tblW w:w="0" w:type="auto"/>
+              <w:tblLook w:val="04A0" w:firstRow="1" w:lastRow="0" w:firstColumn="1" w:lastColumn="0" w:noHBand="0" w:noVBand="1"/>
+            </w:tblPr>
+            <w:tblGrid>
+              <w:gridCol w:w="914"/>
+              <w:gridCol w:w="914"/>
+              <w:gridCol w:w="914"/>
+            </w:tblGrid>
+            <w:tr>
+              <w:trPr>
+                <w:trHeight w:val="737"/>
+              </w:trPr>
+              <w:tc>
+                <w:tcPr>
+                  <w:tcW w:w="914" w:type="dxa"/>
+                </w:tcPr>
+                <w:p>
+                  <w:pPr>
+                    <w:tabs>
+                      <w:tab w:val="left" w:pos="255"/>
+                      <w:tab w:val="center" w:pos="349"/>
+                    </w:tabs>
+                    <w:spacing w:after="0"/>
+                    <w:rPr>
+                      <w:rFonts w:ascii="Sylfaen" w:eastAsiaTheme="minorEastAsia" w:hAnsi="Sylfaen" w:cs="Arial"/>
+                      <w:sz w:val="32"/>
+                      <w:szCs w:val="32"/>
+                      <w:lang w:val="hy-AM"/>
+                    </w:rPr>
+                  </w:pPr>
+                  <w:r>
+                    <w:rPr>
+                      <w:rFonts w:ascii="Sylfaen" w:eastAsiaTheme="minorEastAsia" w:hAnsi="Sylfaen" w:cs="Arial"/>
+                      <w:sz w:val="32"/>
+                      <w:szCs w:val="32"/>
+                      <w:lang w:val="hy-AM"/>
+                    </w:rPr>
+                    <w:t xml:space="preserve">  </w:t>
+                  </w:r>
+                  <w:r>
+                    <w:rPr>
+                      <w:rFonts w:ascii="Sylfaen" w:eastAsiaTheme="minorEastAsia" w:hAnsi="Sylfaen" w:cs="Arial"/>
+                      <w:sz w:val="32"/>
+                      <w:szCs w:val="32"/>
+                      <w:lang w:val="hy-AM"/>
+                    </w:rPr>
+                    <w:t>-1</w:t>
+                  </w:r>
+                </w:p>
+              </w:tc>
+              <w:tc>
+                <w:tcPr>
+                  <w:tcW w:w="914" w:type="dxa"/>
+                </w:tcPr>
+                <w:p>
+                  <w:pPr>
+                    <w:spacing w:after="0"/>
+                    <w:jc w:val="center"/>
+                    <w:rPr>
+                      <w:rFonts w:ascii="Sylfaen" w:eastAsiaTheme="minorEastAsia" w:hAnsi="Sylfaen" w:cs="Arial"/>
+                      <w:sz w:val="32"/>
+                      <w:szCs w:val="32"/>
+                      <w:lang w:val="hy-AM"/>
+                    </w:rPr>
+                  </w:pPr>
+                  <w:r>
+                    <w:rPr>
+                      <w:rFonts w:ascii="Sylfaen" w:eastAsiaTheme="minorEastAsia" w:hAnsi="Sylfaen" w:cs="Arial"/>
+                      <w:sz w:val="32"/>
+                      <w:szCs w:val="32"/>
+                      <w:lang w:val="hy-AM"/>
+                    </w:rPr>
+                    <w:t>-2</w:t>
+                  </w:r>
+                </w:p>
+              </w:tc>
+              <w:tc>
+                <w:tcPr>
+                  <w:tcW w:w="914" w:type="dxa"/>
+                </w:tcPr>
+                <w:p>
+                  <w:pPr>
+                    <w:spacing w:after="0"/>
+                    <w:jc w:val="center"/>
+                    <w:rPr>
+                      <w:rFonts w:ascii="Sylfaen" w:eastAsiaTheme="minorEastAsia" w:hAnsi="Sylfaen" w:cs="Arial"/>
+                      <w:sz w:val="32"/>
+                      <w:szCs w:val="32"/>
+                      <w:lang w:val="hy-AM"/>
+                    </w:rPr>
+                  </w:pPr>
+                  <w:r>
+                    <w:rPr>
+                      <w:rFonts w:ascii="Sylfaen" w:eastAsiaTheme="minorEastAsia" w:hAnsi="Sylfaen" w:cs="Arial"/>
+                      <w:sz w:val="32"/>
+                      <w:szCs w:val="32"/>
+                      <w:lang w:val="hy-AM"/>
+                    </w:rPr>
+                    <w:t>-1</w:t>
+                  </w:r>
+                </w:p>
+              </w:tc>
+            </w:tr>
+            <w:tr>
+              <w:trPr>
+                <w:trHeight w:val="719"/>
+              </w:trPr>
+              <w:tc>
+                <w:tcPr>
+                  <w:tcW w:w="914" w:type="dxa"/>
+                </w:tcPr>
+                <w:p>
+                  <w:pPr>
+                    <w:spacing w:after="0"/>
+                    <w:jc w:val="center"/>
+                    <w:rPr>
+                      <w:rFonts w:ascii="Sylfaen" w:eastAsiaTheme="minorEastAsia" w:hAnsi="Sylfaen" w:cs="Arial"/>
+                      <w:sz w:val="32"/>
+                      <w:szCs w:val="32"/>
+                      <w:lang w:val="hy-AM"/>
+                    </w:rPr>
+                  </w:pPr>
+                  <w:r>
+                    <w:rPr>
+                      <w:rFonts w:ascii="Sylfaen" w:eastAsiaTheme="minorEastAsia" w:hAnsi="Sylfaen" w:cs="Arial"/>
+                      <w:sz w:val="32"/>
+                      <w:szCs w:val="32"/>
+                      <w:lang w:val="hy-AM"/>
+                    </w:rPr>
+                    <w:t>0</w:t>
+                  </w:r>
+                </w:p>
+              </w:tc>
+              <w:tc>
+                <w:tcPr>
+                  <w:tcW w:w="914" w:type="dxa"/>
+                </w:tcPr>
+                <w:p>
+                  <w:pPr>
+                    <w:spacing w:after="0"/>
+                    <w:jc w:val="center"/>
+                    <w:rPr>
+                      <w:rFonts w:ascii="Sylfaen" w:eastAsiaTheme="minorEastAsia" w:hAnsi="Sylfaen" w:cs="Arial"/>
+                      <w:sz w:val="32"/>
+                      <w:szCs w:val="32"/>
+                      <w:lang w:val="hy-AM"/>
+                    </w:rPr>
+                  </w:pPr>
+                  <w:r>
+                    <w:rPr>
+                      <w:rFonts w:ascii="Sylfaen" w:eastAsiaTheme="minorEastAsia" w:hAnsi="Sylfaen" w:cs="Arial"/>
+                      <w:sz w:val="32"/>
+                      <w:szCs w:val="32"/>
+                      <w:lang w:val="hy-AM"/>
+                    </w:rPr>
+                    <w:t>0</w:t>
+                  </w:r>
+                </w:p>
+              </w:tc>
+              <w:tc>
+                <w:tcPr>
+                  <w:tcW w:w="914" w:type="dxa"/>
+                </w:tcPr>
+                <w:p>
+                  <w:pPr>
+                    <w:spacing w:after="0"/>
+                    <w:jc w:val="center"/>
+                    <w:rPr>
+                      <w:rFonts w:ascii="Sylfaen" w:eastAsiaTheme="minorEastAsia" w:hAnsi="Sylfaen" w:cs="Arial"/>
+                      <w:sz w:val="32"/>
+                      <w:szCs w:val="32"/>
+                      <w:lang w:val="hy-AM"/>
+                    </w:rPr>
+                  </w:pPr>
+                  <w:r>
+                    <w:rPr>
+                      <w:rFonts w:ascii="Sylfaen" w:eastAsiaTheme="minorEastAsia" w:hAnsi="Sylfaen" w:cs="Arial"/>
+                      <w:sz w:val="32"/>
+                      <w:szCs w:val="32"/>
+                      <w:lang w:val="hy-AM"/>
+                    </w:rPr>
+                    <w:t>0</w:t>
+                  </w:r>
+                </w:p>
+              </w:tc>
+            </w:tr>
+            <w:tr>
+              <w:trPr>
+                <w:trHeight w:val="737"/>
+              </w:trPr>
+              <w:tc>
+                <w:tcPr>
+                  <w:tcW w:w="914" w:type="dxa"/>
+                </w:tcPr>
+                <w:p>
+                  <w:pPr>
+                    <w:spacing w:after="0"/>
+                    <w:jc w:val="center"/>
+                    <w:rPr>
+                      <w:rFonts w:ascii="Sylfaen" w:eastAsiaTheme="minorEastAsia" w:hAnsi="Sylfaen" w:cs="Arial"/>
+                      <w:sz w:val="32"/>
+                      <w:szCs w:val="32"/>
+                      <w:lang w:val="hy-AM"/>
+                    </w:rPr>
+                  </w:pPr>
+                  <w:r>
+                    <w:rPr>
+                      <w:rFonts w:ascii="Sylfaen" w:eastAsiaTheme="minorEastAsia" w:hAnsi="Sylfaen" w:cs="Arial"/>
+                      <w:sz w:val="32"/>
+                      <w:szCs w:val="32"/>
+                      <w:lang w:val="hy-AM"/>
+                    </w:rPr>
+                    <w:t>1</w:t>
+                  </w:r>
+                </w:p>
+              </w:tc>
+              <w:tc>
+                <w:tcPr>
+                  <w:tcW w:w="914" w:type="dxa"/>
+                </w:tcPr>
+                <w:p>
+                  <w:pPr>
+                    <w:spacing w:after="0"/>
+                    <w:jc w:val="center"/>
+                    <w:rPr>
+                      <w:rFonts w:ascii="Sylfaen" w:eastAsiaTheme="minorEastAsia" w:hAnsi="Sylfaen" w:cs="Arial"/>
+                      <w:sz w:val="32"/>
+                      <w:szCs w:val="32"/>
+                      <w:lang w:val="hy-AM"/>
+                    </w:rPr>
+                  </w:pPr>
+                  <w:r>
+                    <w:rPr>
+                      <w:rFonts w:ascii="Sylfaen" w:eastAsiaTheme="minorEastAsia" w:hAnsi="Sylfaen" w:cs="Arial"/>
+                      <w:sz w:val="32"/>
+                      <w:szCs w:val="32"/>
+                      <w:lang w:val="hy-AM"/>
+                    </w:rPr>
+                    <w:t>2</w:t>
+                  </w:r>
+                </w:p>
+              </w:tc>
+              <w:tc>
+                <w:tcPr>
+                  <w:tcW w:w="914" w:type="dxa"/>
+                </w:tcPr>
+                <w:p>
+                  <w:pPr>
+                    <w:spacing w:after="0"/>
+                    <w:jc w:val="center"/>
+                    <w:rPr>
+                      <w:rFonts w:ascii="Sylfaen" w:eastAsiaTheme="minorEastAsia" w:hAnsi="Sylfaen" w:cs="Arial"/>
+                      <w:sz w:val="32"/>
+                      <w:szCs w:val="32"/>
+                      <w:lang w:val="hy-AM"/>
+                    </w:rPr>
+                  </w:pPr>
+                  <w:r>
+                    <w:rPr>
+                      <w:rFonts w:ascii="Sylfaen" w:eastAsiaTheme="minorEastAsia" w:hAnsi="Sylfaen" w:cs="Arial"/>
+                      <w:sz w:val="32"/>
+                      <w:szCs w:val="32"/>
+                      <w:lang w:val="hy-AM"/>
+                    </w:rPr>
+                    <w:t>1</w:t>
+                  </w:r>
+                </w:p>
+              </w:tc>
+            </w:tr>
+            <w:tr>
+              <w:trPr>
+                <w:trHeight w:val="737"/>
+              </w:trPr>
+              <w:tc>
+                <w:tcPr>
+                  <w:tcW w:w="2742" w:type="dxa"/>
+                  <w:gridSpan w:val="3"/>
+                </w:tcPr>
+                <w:p>
+                  <w:pPr>
+                    <w:spacing w:after="0"/>
+                    <w:jc w:val="center"/>
+                    <w:rPr>
+                      <w:rFonts w:ascii="Sylfaen" w:eastAsiaTheme="minorEastAsia" w:hAnsi="Sylfaen" w:cs="Arial"/>
+                      <w:sz w:val="32"/>
+                      <w:szCs w:val="32"/>
+                      <w:lang w:val="hy-AM"/>
+                    </w:rPr>
+                  </w:pPr>
+                  <w:r>
+                    <w:rPr>
+                      <w:rFonts w:ascii="Sylfaen" w:eastAsiaTheme="minorEastAsia" w:hAnsi="Sylfaen" w:cs="Arial"/>
+                      <w:sz w:val="32"/>
+                      <w:szCs w:val="32"/>
+                      <w:lang w:val="hy-AM"/>
+                    </w:rPr>
+                    <w:t>Միջուկ</w:t>
+                  </w:r>
+                </w:p>
+              </w:tc>
+            </w:tr>
+          </w:tbl>
+          <w:p>
+            <w:pPr>
+              <w:rPr>
+                <w:rFonts w:ascii="Sylfaen" w:eastAsiaTheme="minorEastAsia" w:hAnsi="Sylfaen" w:cs="Arial"/>
+                <w:sz w:val="32"/>
+                <w:szCs w:val="32"/>
+              </w:rPr>
+            </w:pPr>
+          </w:p>
+        </w:tc>
+        <w:tc>
+          <w:tcPr>
+            <w:tcW w:w="3117" w:type="dxa"/>
+            <w:tcBorders>
+              <w:top w:val="nil"/>
+              <w:left w:val="nil"/>
+              <w:bottom w:val="nil"/>
+              <w:right w:val="nil"/>
+            </w:tcBorders>
+          </w:tcPr>
+          <w:tbl>
+            <w:tblPr>
+              <w:tblStyle w:val="TableGrid"/>
+              <w:tblpPr w:leftFromText="180" w:rightFromText="180" w:vertAnchor="text" w:horzAnchor="margin" w:tblpY="-18"/>
+              <w:tblOverlap w:val="never"/>
+              <w:tblW w:w="0" w:type="auto"/>
+              <w:tblLook w:val="04A0" w:firstRow="1" w:lastRow="0" w:firstColumn="1" w:lastColumn="0" w:noHBand="0" w:noVBand="1"/>
+            </w:tblPr>
+            <w:tblGrid>
+              <w:gridCol w:w="914"/>
+              <w:gridCol w:w="914"/>
+              <w:gridCol w:w="914"/>
+            </w:tblGrid>
+            <w:tr>
+              <w:trPr>
+                <w:trHeight w:val="737"/>
+              </w:trPr>
+              <w:tc>
+                <w:tcPr>
+                  <w:tcW w:w="914" w:type="dxa"/>
+                </w:tcPr>
+                <w:p>
+                  <w:pPr>
+                    <w:tabs>
+                      <w:tab w:val="left" w:pos="255"/>
+                      <w:tab w:val="center" w:pos="349"/>
+                    </w:tabs>
+                    <w:spacing w:after="0"/>
+                    <w:rPr>
+                      <w:rFonts w:ascii="Sylfaen" w:eastAsiaTheme="minorEastAsia" w:hAnsi="Sylfaen" w:cs="Arial"/>
+                      <w:sz w:val="32"/>
+                      <w:szCs w:val="32"/>
+                      <w:lang w:val="hy-AM"/>
+                    </w:rPr>
+                  </w:pPr>
+                  <w:r>
+                    <w:rPr>
+                      <w:rFonts w:ascii="Sylfaen" w:eastAsiaTheme="minorEastAsia" w:hAnsi="Sylfaen" w:cs="Arial"/>
+                      <w:sz w:val="32"/>
+                      <w:szCs w:val="32"/>
+                      <w:lang w:val="hy-AM"/>
+                    </w:rPr>
+                    <w:tab/>
+                    <w:t>-13</w:t>
+                  </w:r>
+                </w:p>
+              </w:tc>
+              <w:tc>
+                <w:tcPr>
+                  <w:tcW w:w="914" w:type="dxa"/>
+                </w:tcPr>
+                <w:p>
+                  <w:pPr>
+                    <w:spacing w:after="0"/>
+                    <w:jc w:val="center"/>
+                    <w:rPr>
+                      <w:rFonts w:ascii="Sylfaen" w:eastAsiaTheme="minorEastAsia" w:hAnsi="Sylfaen" w:cs="Arial"/>
+                      <w:sz w:val="32"/>
+                      <w:szCs w:val="32"/>
+                      <w:lang w:val="hy-AM"/>
+                    </w:rPr>
+                  </w:pPr>
+                  <w:r>
+                    <w:rPr>
+                      <w:rFonts w:ascii="Sylfaen" w:eastAsiaTheme="minorEastAsia" w:hAnsi="Sylfaen" w:cs="Arial"/>
+                      <w:sz w:val="32"/>
+                      <w:szCs w:val="32"/>
+                      <w:lang w:val="hy-AM"/>
+                    </w:rPr>
+                    <w:t>-20</w:t>
+                  </w:r>
+                </w:p>
+              </w:tc>
+              <w:tc>
+                <w:tcPr>
+                  <w:tcW w:w="914" w:type="dxa"/>
+                </w:tcPr>
+                <w:p>
+                  <w:pPr>
+                    <w:spacing w:after="0"/>
+                    <w:jc w:val="center"/>
+                    <w:rPr>
+                      <w:rFonts w:ascii="Sylfaen" w:eastAsiaTheme="minorEastAsia" w:hAnsi="Sylfaen" w:cs="Arial"/>
+                      <w:sz w:val="32"/>
+                      <w:szCs w:val="32"/>
+                      <w:lang w:val="hy-AM"/>
+                    </w:rPr>
+                  </w:pPr>
+                  <w:r>
+                    <w:rPr>
+                      <w:rFonts w:ascii="Sylfaen" w:eastAsiaTheme="minorEastAsia" w:hAnsi="Sylfaen" w:cs="Arial"/>
+                      <w:sz w:val="32"/>
+                      <w:szCs w:val="32"/>
+                      <w:lang w:val="hy-AM"/>
+                    </w:rPr>
+                    <w:t>-17</w:t>
+                  </w:r>
+                </w:p>
+              </w:tc>
+            </w:tr>
+            <w:tr>
+              <w:trPr>
+                <w:trHeight w:val="719"/>
+              </w:trPr>
+              <w:tc>
+                <w:tcPr>
+                  <w:tcW w:w="914" w:type="dxa"/>
+                </w:tcPr>
+                <w:p>
+                  <w:pPr>
+                    <w:spacing w:after="0"/>
+                    <w:jc w:val="center"/>
+                    <w:rPr>
+                      <w:rFonts w:ascii="Sylfaen" w:eastAsiaTheme="minorEastAsia" w:hAnsi="Sylfaen" w:cs="Arial"/>
+                      <w:sz w:val="32"/>
+                      <w:szCs w:val="32"/>
+                      <w:lang w:val="hy-AM"/>
+                    </w:rPr>
+                  </w:pPr>
+                  <w:r>
+                    <w:rPr>
+                      <w:rFonts w:ascii="Sylfaen" w:eastAsiaTheme="minorEastAsia" w:hAnsi="Sylfaen" w:cs="Arial"/>
+                      <w:sz w:val="32"/>
+                      <w:szCs w:val="32"/>
+                      <w:lang w:val="hy-AM"/>
+                    </w:rPr>
+                    <w:t>-18</w:t>
+                  </w:r>
+                </w:p>
+              </w:tc>
+              <w:tc>
+                <w:tcPr>
+                  <w:tcW w:w="914" w:type="dxa"/>
+                </w:tcPr>
+                <w:p>
+                  <w:pPr>
+                    <w:spacing w:after="0"/>
+                    <w:jc w:val="center"/>
+                    <w:rPr>
+                      <w:rFonts w:ascii="Sylfaen" w:eastAsiaTheme="minorEastAsia" w:hAnsi="Sylfaen" w:cs="Arial"/>
+                      <w:sz w:val="32"/>
+                      <w:szCs w:val="32"/>
+                      <w:lang w:val="hy-AM"/>
+                    </w:rPr>
+                  </w:pPr>
+                  <w:r>
+                    <w:rPr>
+                      <w:rFonts w:ascii="Sylfaen" w:eastAsiaTheme="minorEastAsia" w:hAnsi="Sylfaen" w:cs="Arial"/>
+                      <w:sz w:val="32"/>
+                      <w:szCs w:val="32"/>
+                      <w:lang w:val="hy-AM"/>
+                    </w:rPr>
+                    <w:t>-24</w:t>
+                  </w:r>
+                </w:p>
+              </w:tc>
+              <w:tc>
+                <w:tcPr>
+                  <w:tcW w:w="914" w:type="dxa"/>
+                </w:tcPr>
+                <w:p>
+                  <w:pPr>
+                    <w:spacing w:after="0"/>
+                    <w:jc w:val="center"/>
+                    <w:rPr>
+                      <w:rFonts w:ascii="Sylfaen" w:eastAsiaTheme="minorEastAsia" w:hAnsi="Sylfaen" w:cs="Arial"/>
+                      <w:sz w:val="32"/>
+                      <w:szCs w:val="32"/>
+                      <w:lang w:val="hy-AM"/>
+                    </w:rPr>
+                  </w:pPr>
+                  <w:r>
+                    <w:rPr>
+                      <w:rFonts w:ascii="Sylfaen" w:eastAsiaTheme="minorEastAsia" w:hAnsi="Sylfaen" w:cs="Arial"/>
+                      <w:sz w:val="32"/>
+                      <w:szCs w:val="32"/>
+                      <w:lang w:val="hy-AM"/>
+                    </w:rPr>
+                    <w:t>-18</w:t>
+                  </w:r>
+                </w:p>
+              </w:tc>
+            </w:tr>
+            <w:tr>
+              <w:trPr>
+                <w:trHeight w:val="737"/>
+              </w:trPr>
+              <w:tc>
+                <w:tcPr>
+                  <w:tcW w:w="914" w:type="dxa"/>
+                  <w:tcBorders>
+                    <w:bottom w:val="single" w:sz="4" w:space="0" w:color="auto"/>
+                  </w:tcBorders>
+                </w:tcPr>
+                <w:p>
+                  <w:pPr>
+                    <w:spacing w:after="0"/>
+                    <w:jc w:val="center"/>
+                    <w:rPr>
+                      <w:rFonts w:ascii="Sylfaen" w:eastAsiaTheme="minorEastAsia" w:hAnsi="Sylfaen" w:cs="Arial"/>
+                      <w:sz w:val="32"/>
+                      <w:szCs w:val="32"/>
+                      <w:lang w:val="hy-AM"/>
+                    </w:rPr>
+                  </w:pPr>
+                  <w:r>
+                    <w:rPr>
+                      <w:rFonts w:ascii="Sylfaen" w:eastAsiaTheme="minorEastAsia" w:hAnsi="Sylfaen" w:cs="Arial"/>
+                      <w:sz w:val="32"/>
+                      <w:szCs w:val="32"/>
+                      <w:lang w:val="hy-AM"/>
+                    </w:rPr>
+                    <w:t>13</w:t>
+                  </w:r>
+                </w:p>
+              </w:tc>
+              <w:tc>
+                <w:tcPr>
+                  <w:tcW w:w="914" w:type="dxa"/>
+                  <w:tcBorders>
+                    <w:bottom w:val="single" w:sz="4" w:space="0" w:color="auto"/>
+                  </w:tcBorders>
+                </w:tcPr>
+                <w:p>
+                  <w:pPr>
+                    <w:spacing w:after="0"/>
+                    <w:jc w:val="center"/>
+                    <w:rPr>
+                      <w:rFonts w:ascii="Sylfaen" w:eastAsiaTheme="minorEastAsia" w:hAnsi="Sylfaen" w:cs="Arial"/>
+                      <w:sz w:val="32"/>
+                      <w:szCs w:val="32"/>
+                      <w:lang w:val="hy-AM"/>
+                    </w:rPr>
+                  </w:pPr>
+                  <w:r>
+                    <w:rPr>
+                      <w:rFonts w:ascii="Sylfaen" w:eastAsiaTheme="minorEastAsia" w:hAnsi="Sylfaen" w:cs="Arial"/>
+                      <w:sz w:val="32"/>
+                      <w:szCs w:val="32"/>
+                      <w:lang w:val="hy-AM"/>
+                    </w:rPr>
+                    <w:t>20</w:t>
+                  </w:r>
+                </w:p>
+              </w:tc>
+              <w:tc>
+                <w:tcPr>
+                  <w:tcW w:w="914" w:type="dxa"/>
+                  <w:tcBorders>
+                    <w:bottom w:val="single" w:sz="4" w:space="0" w:color="auto"/>
+                  </w:tcBorders>
+                </w:tcPr>
+                <w:p>
+                  <w:pPr>
+                    <w:spacing w:after="0"/>
+                    <w:jc w:val="center"/>
+                    <w:rPr>
+                      <w:rFonts w:ascii="Sylfaen" w:eastAsiaTheme="minorEastAsia" w:hAnsi="Sylfaen" w:cs="Arial"/>
+                      <w:sz w:val="32"/>
+                      <w:szCs w:val="32"/>
+                      <w:lang w:val="hy-AM"/>
+                    </w:rPr>
+                  </w:pPr>
+                  <w:r>
+                    <w:rPr>
+                      <w:rFonts w:ascii="Sylfaen" w:eastAsiaTheme="minorEastAsia" w:hAnsi="Sylfaen" w:cs="Arial"/>
+                      <w:sz w:val="32"/>
+                      <w:szCs w:val="32"/>
+                      <w:lang w:val="hy-AM"/>
+                    </w:rPr>
+                    <w:t>17</w:t>
+                  </w:r>
+                </w:p>
+              </w:tc>
+            </w:tr>
+            <w:tr>
+              <w:trPr>
+                <w:trHeight w:val="737"/>
+              </w:trPr>
+              <w:tc>
+                <w:tcPr>
+                  <w:tcW w:w="2742" w:type="dxa"/>
+                  <w:gridSpan w:val="3"/>
+                  <w:tcBorders>
+                    <w:top w:val="single" w:sz="4" w:space="0" w:color="auto"/>
+                    <w:left w:val="single" w:sz="4" w:space="0" w:color="auto"/>
+                    <w:bottom w:val="single" w:sz="4" w:space="0" w:color="auto"/>
+                  </w:tcBorders>
+                </w:tcPr>
+                <w:p>
+                  <w:pPr>
+                    <w:spacing w:after="0"/>
+                    <w:jc w:val="center"/>
+                    <w:rPr>
+                      <w:rFonts w:ascii="Sylfaen" w:eastAsiaTheme="minorEastAsia" w:hAnsi="Sylfaen" w:cs="Arial"/>
+                      <w:sz w:val="32"/>
+                      <w:szCs w:val="32"/>
+                      <w:lang w:val="hy-AM"/>
+                    </w:rPr>
+                  </w:pPr>
+                  <w:r>
+                    <w:rPr>
+                      <w:rFonts w:ascii="Sylfaen" w:eastAsiaTheme="minorEastAsia" w:hAnsi="Sylfaen" w:cs="Arial"/>
+                      <w:sz w:val="32"/>
+                      <w:szCs w:val="32"/>
+                    </w:rPr>
+                    <w:t>Ելքային</w:t>
+                  </w:r>
+                </w:p>
+              </w:tc>
+            </w:tr>
+          </w:tbl>
+          <w:p>
+            <w:pPr>
+              <w:rPr>
+                <w:rFonts w:ascii="Sylfaen" w:eastAsiaTheme="minorEastAsia" w:hAnsi="Sylfaen" w:cs="Arial"/>
+                <w:sz w:val="32"/>
+                <w:szCs w:val="32"/>
+              </w:rPr>
+            </w:pPr>
+          </w:p>
+        </w:tc>
+      </w:tr>
+    </w:tbl>
+    <w:p>
+      <w:pPr>
+        <w:ind w:firstLine="720"/>
+        <w:rPr>
+          <w:rFonts w:ascii="Sylfaen" w:eastAsiaTheme="minorEastAsia" w:hAnsi="Sylfaen" w:cs="Arial"/>
+          <w:sz w:val="32"/>
+          <w:szCs w:val="32"/>
+        </w:rPr>
+      </w:pPr>
+    </w:p>
+    <w:p>
+      <w:pPr>
+        <w:ind w:firstLine="720"/>
+        <w:rPr>
+          <w:rFonts w:ascii="Sylfaen" w:eastAsiaTheme="minorEastAsia" w:hAnsi="Sylfaen" w:cs="Arial"/>
+          <w:sz w:val="32"/>
+          <w:szCs w:val="32"/>
+          <w:lang w:val="hy-AM"/>
+        </w:rPr>
+      </w:pPr>
+      <w:r>
+        <w:rPr>
+          <w:rFonts w:ascii="Sylfaen" w:eastAsiaTheme="minorEastAsia" w:hAnsi="Sylfaen" w:cs="Arial"/>
+          <w:sz w:val="32"/>
+          <w:szCs w:val="32"/>
+          <w:lang w:val="hy-AM"/>
+        </w:rPr>
+        <w:t xml:space="preserve">Առաջին քայլով կատարում ենք </w:t>
+      </w:r>
+      <w:r>
+        <w:rPr>
+          <w:rFonts w:ascii="Sylfaen" w:eastAsiaTheme="minorEastAsia" w:hAnsi="Sylfaen" w:cs="Arial"/>
+          <w:sz w:val="32"/>
+          <w:szCs w:val="32"/>
+          <w:lang w:val="hy-AM"/>
+        </w:rPr>
+        <w:t>մ</w:t>
+      </w:r>
+      <w:r>
+        <w:rPr>
+          <w:rFonts w:ascii="Sylfaen" w:eastAsiaTheme="minorEastAsia" w:hAnsi="Sylfaen" w:cs="Arial"/>
+          <w:sz w:val="32"/>
+          <w:szCs w:val="32"/>
+          <w:lang w:val="hy-AM"/>
+        </w:rPr>
+        <w:t>իջուկի պտույտ 180</w:t>
+      </w:r>
+      <m:oMath>
+        <m:r>
+          <w:rPr>
+            <w:rFonts w:ascii="Cambria Math" w:eastAsiaTheme="minorEastAsia" w:hAnsi="Cambria Math" w:cs="Arial"/>
+            <w:sz w:val="32"/>
+            <w:szCs w:val="32"/>
+            <w:lang w:val="hy-AM"/>
+          </w:rPr>
+          <m:t>°</m:t>
+        </m:r>
+      </m:oMath>
+      <w:r>
+        <w:rPr>
+          <w:rFonts w:ascii="Sylfaen" w:eastAsiaTheme="minorEastAsia" w:hAnsi="Sylfaen" w:cs="Arial"/>
+          <w:sz w:val="32"/>
+          <w:szCs w:val="32"/>
+        </w:rPr>
+        <w:t>-</w:t>
+      </w:r>
+      <w:r>
+        <w:rPr>
+          <w:rFonts w:ascii="Sylfaen" w:eastAsiaTheme="minorEastAsia" w:hAnsi="Sylfaen" w:cs="Arial"/>
+          <w:sz w:val="32"/>
+          <w:szCs w:val="32"/>
+          <w:lang w:val="hy-AM"/>
+        </w:rPr>
+        <w:t>ով</w:t>
+      </w:r>
+      <w:r>
+        <w:rPr>
+          <w:rFonts w:ascii="Sylfaen" w:eastAsiaTheme="minorEastAsia" w:hAnsi="Sylfaen" w:cs="Arial"/>
+          <w:sz w:val="32"/>
+          <w:szCs w:val="32"/>
+          <w:lang w:val="hy-AM"/>
+        </w:rPr>
+        <w:t>,</w:t>
+      </w:r>
+    </w:p>
+    <w:p>
+      <w:pPr>
+        <w:ind w:firstLine="720"/>
+        <w:rPr>
+          <w:rFonts w:ascii="Sylfaen" w:eastAsiaTheme="minorEastAsia" w:hAnsi="Sylfaen" w:cs="Arial"/>
+          <w:sz w:val="32"/>
+          <w:szCs w:val="32"/>
+          <w:lang w:val="hy-AM"/>
+        </w:rPr>
+      </w:pPr>
+      <w:r>
+        <w:rPr>
+          <w:rFonts w:ascii="Sylfaen" w:eastAsiaTheme="minorEastAsia" w:hAnsi="Sylfaen" w:cs="Arial"/>
+          <w:sz w:val="32"/>
+          <w:szCs w:val="32"/>
+          <w:lang w:val="hy-AM"/>
+        </w:rPr>
+        <w:t xml:space="preserve">որից հետո ստանում ենք հետևյալ մատրիցը </w:t>
+      </w:r>
+    </w:p>
+    <w:tbl>
+      <w:tblPr>
+        <w:tblStyle w:val="TableGrid"/>
+        <w:tblpPr w:leftFromText="180" w:rightFromText="180" w:vertAnchor="text" w:horzAnchor="margin" w:tblpXSpec="center" w:tblpY="-111"/>
+        <w:tblOverlap w:val="never"/>
+        <w:tblW w:w="0" w:type="auto"/>
+        <w:tblLook w:val="04A0" w:firstRow="1" w:lastRow="0" w:firstColumn="1" w:lastColumn="0" w:noHBand="0" w:noVBand="1"/>
+      </w:tblPr>
+      <w:tblGrid>
+        <w:gridCol w:w="914"/>
+        <w:gridCol w:w="914"/>
+        <w:gridCol w:w="914"/>
+      </w:tblGrid>
+      <w:tr>
+        <w:trPr>
+          <w:trHeight w:val="737"/>
+        </w:trPr>
+        <w:tc>
+          <w:tcPr>
+            <w:tcW w:w="914" w:type="dxa"/>
+          </w:tcPr>
+          <w:p>
+            <w:pPr>
+              <w:tabs>
+                <w:tab w:val="left" w:pos="255"/>
+                <w:tab w:val="center" w:pos="349"/>
+              </w:tabs>
+              <w:spacing w:after="0"/>
+              <w:rPr>
+                <w:rFonts w:ascii="Sylfaen" w:eastAsiaTheme="minorEastAsia" w:hAnsi="Sylfaen" w:cs="Arial"/>
+                <w:sz w:val="32"/>
+                <w:szCs w:val="32"/>
+                <w:lang w:val="hy-AM"/>
+              </w:rPr>
+            </w:pPr>
+            <w:r>
+              <w:rPr>
+                <w:rFonts w:ascii="Sylfaen" w:eastAsiaTheme="minorEastAsia" w:hAnsi="Sylfaen" w:cs="Arial"/>
+                <w:sz w:val="32"/>
+                <w:szCs w:val="32"/>
+                <w:lang w:val="hy-AM"/>
+              </w:rPr>
+              <w:lastRenderedPageBreak/>
+              <w:t xml:space="preserve">  1</w:t>
+            </w:r>
+          </w:p>
+        </w:tc>
+        <w:tc>
+          <w:tcPr>
+            <w:tcW w:w="914" w:type="dxa"/>
+          </w:tcPr>
+          <w:p>
+            <w:pPr>
+              <w:spacing w:after="0"/>
+              <w:jc w:val="center"/>
+              <w:rPr>
+                <w:rFonts w:ascii="Sylfaen" w:eastAsiaTheme="minorEastAsia" w:hAnsi="Sylfaen" w:cs="Arial"/>
+                <w:sz w:val="32"/>
+                <w:szCs w:val="32"/>
+                <w:lang w:val="hy-AM"/>
+              </w:rPr>
+            </w:pPr>
+            <w:r>
+              <w:rPr>
+                <w:rFonts w:ascii="Sylfaen" w:eastAsiaTheme="minorEastAsia" w:hAnsi="Sylfaen" w:cs="Arial"/>
+                <w:sz w:val="32"/>
+                <w:szCs w:val="32"/>
+                <w:lang w:val="hy-AM"/>
+              </w:rPr>
+              <w:t>2</w:t>
+            </w:r>
+          </w:p>
+        </w:tc>
+        <w:tc>
+          <w:tcPr>
+            <w:tcW w:w="914" w:type="dxa"/>
+          </w:tcPr>
+          <w:p>
+            <w:pPr>
+              <w:spacing w:after="0"/>
+              <w:jc w:val="center"/>
+              <w:rPr>
+                <w:rFonts w:ascii="Sylfaen" w:eastAsiaTheme="minorEastAsia" w:hAnsi="Sylfaen" w:cs="Arial"/>
+                <w:sz w:val="32"/>
+                <w:szCs w:val="32"/>
+                <w:lang w:val="hy-AM"/>
+              </w:rPr>
+            </w:pPr>
+            <w:r>
+              <w:rPr>
+                <w:rFonts w:ascii="Sylfaen" w:eastAsiaTheme="minorEastAsia" w:hAnsi="Sylfaen" w:cs="Arial"/>
+                <w:sz w:val="32"/>
+                <w:szCs w:val="32"/>
+                <w:lang w:val="hy-AM"/>
+              </w:rPr>
+              <w:t>1</w:t>
+            </w:r>
+          </w:p>
+        </w:tc>
+      </w:tr>
+      <w:tr>
+        <w:trPr>
+          <w:trHeight w:val="719"/>
+        </w:trPr>
+        <w:tc>
+          <w:tcPr>
+            <w:tcW w:w="914" w:type="dxa"/>
+          </w:tcPr>
+          <w:p>
+            <w:pPr>
+              <w:spacing w:after="0"/>
+              <w:jc w:val="center"/>
+              <w:rPr>
+                <w:rFonts w:ascii="Sylfaen" w:eastAsiaTheme="minorEastAsia" w:hAnsi="Sylfaen" w:cs="Arial"/>
+                <w:sz w:val="32"/>
+                <w:szCs w:val="32"/>
+                <w:lang w:val="hy-AM"/>
+              </w:rPr>
+            </w:pPr>
+            <w:r>
+              <w:rPr>
+                <w:rFonts w:ascii="Sylfaen" w:eastAsiaTheme="minorEastAsia" w:hAnsi="Sylfaen" w:cs="Arial"/>
+                <w:sz w:val="32"/>
+                <w:szCs w:val="32"/>
+                <w:lang w:val="hy-AM"/>
+              </w:rPr>
+              <w:t>0</w:t>
+            </w:r>
+          </w:p>
+        </w:tc>
+        <w:tc>
+          <w:tcPr>
+            <w:tcW w:w="914" w:type="dxa"/>
+          </w:tcPr>
+          <w:p>
+            <w:pPr>
+              <w:spacing w:after="0"/>
+              <w:jc w:val="center"/>
+              <w:rPr>
+                <w:rFonts w:ascii="Sylfaen" w:eastAsiaTheme="minorEastAsia" w:hAnsi="Sylfaen" w:cs="Arial"/>
+                <w:sz w:val="32"/>
+                <w:szCs w:val="32"/>
+                <w:lang w:val="hy-AM"/>
+              </w:rPr>
+            </w:pPr>
+            <w:r>
+              <w:rPr>
+                <w:rFonts w:ascii="Sylfaen" w:eastAsiaTheme="minorEastAsia" w:hAnsi="Sylfaen" w:cs="Arial"/>
+                <w:sz w:val="32"/>
+                <w:szCs w:val="32"/>
+                <w:lang w:val="hy-AM"/>
+              </w:rPr>
+              <w:t>0</w:t>
+            </w:r>
+          </w:p>
+        </w:tc>
+        <w:tc>
+          <w:tcPr>
+            <w:tcW w:w="914" w:type="dxa"/>
+          </w:tcPr>
+          <w:p>
+            <w:pPr>
+              <w:spacing w:after="0"/>
+              <w:jc w:val="center"/>
+              <w:rPr>
+                <w:rFonts w:ascii="Sylfaen" w:eastAsiaTheme="minorEastAsia" w:hAnsi="Sylfaen" w:cs="Arial"/>
+                <w:sz w:val="32"/>
+                <w:szCs w:val="32"/>
+                <w:lang w:val="hy-AM"/>
+              </w:rPr>
+            </w:pPr>
+            <w:r>
+              <w:rPr>
+                <w:rFonts w:ascii="Sylfaen" w:eastAsiaTheme="minorEastAsia" w:hAnsi="Sylfaen" w:cs="Arial"/>
+                <w:sz w:val="32"/>
+                <w:szCs w:val="32"/>
+                <w:lang w:val="hy-AM"/>
+              </w:rPr>
+              <w:t>0</w:t>
+            </w:r>
+          </w:p>
+        </w:tc>
+      </w:tr>
+      <w:tr>
+        <w:trPr>
+          <w:trHeight w:val="737"/>
+        </w:trPr>
+        <w:tc>
+          <w:tcPr>
+            <w:tcW w:w="914" w:type="dxa"/>
+          </w:tcPr>
+          <w:p>
+            <w:pPr>
+              <w:spacing w:after="0"/>
+              <w:jc w:val="center"/>
+              <w:rPr>
+                <w:rFonts w:ascii="Sylfaen" w:eastAsiaTheme="minorEastAsia" w:hAnsi="Sylfaen" w:cs="Arial"/>
+                <w:sz w:val="32"/>
+                <w:szCs w:val="32"/>
+                <w:lang w:val="hy-AM"/>
+              </w:rPr>
+            </w:pPr>
+            <w:r>
+              <w:rPr>
+                <w:rFonts w:ascii="Sylfaen" w:eastAsiaTheme="minorEastAsia" w:hAnsi="Sylfaen" w:cs="Arial"/>
+                <w:sz w:val="32"/>
+                <w:szCs w:val="32"/>
+                <w:lang w:val="hy-AM"/>
+              </w:rPr>
+              <w:t>-</w:t>
+            </w:r>
+            <w:r>
+              <w:rPr>
+                <w:rFonts w:ascii="Sylfaen" w:eastAsiaTheme="minorEastAsia" w:hAnsi="Sylfaen" w:cs="Arial"/>
+                <w:sz w:val="32"/>
+                <w:szCs w:val="32"/>
+                <w:lang w:val="hy-AM"/>
+              </w:rPr>
+              <w:t>1</w:t>
+            </w:r>
+          </w:p>
+        </w:tc>
+        <w:tc>
+          <w:tcPr>
+            <w:tcW w:w="914" w:type="dxa"/>
+          </w:tcPr>
+          <w:p>
+            <w:pPr>
+              <w:spacing w:after="0"/>
+              <w:jc w:val="center"/>
+              <w:rPr>
+                <w:rFonts w:ascii="Sylfaen" w:eastAsiaTheme="minorEastAsia" w:hAnsi="Sylfaen" w:cs="Arial"/>
+                <w:sz w:val="32"/>
+                <w:szCs w:val="32"/>
+                <w:lang w:val="hy-AM"/>
+              </w:rPr>
+            </w:pPr>
+            <w:r>
+              <w:rPr>
+                <w:rFonts w:ascii="Sylfaen" w:eastAsiaTheme="minorEastAsia" w:hAnsi="Sylfaen" w:cs="Arial"/>
+                <w:sz w:val="32"/>
+                <w:szCs w:val="32"/>
+                <w:lang w:val="hy-AM"/>
+              </w:rPr>
+              <w:t>-</w:t>
+            </w:r>
+            <w:r>
+              <w:rPr>
+                <w:rFonts w:ascii="Sylfaen" w:eastAsiaTheme="minorEastAsia" w:hAnsi="Sylfaen" w:cs="Arial"/>
+                <w:sz w:val="32"/>
+                <w:szCs w:val="32"/>
+                <w:lang w:val="hy-AM"/>
+              </w:rPr>
+              <w:t>2</w:t>
+            </w:r>
+          </w:p>
+        </w:tc>
+        <w:tc>
+          <w:tcPr>
+            <w:tcW w:w="914" w:type="dxa"/>
+          </w:tcPr>
+          <w:p>
+            <w:pPr>
+              <w:spacing w:after="0"/>
+              <w:jc w:val="center"/>
+              <w:rPr>
+                <w:rFonts w:ascii="Sylfaen" w:eastAsiaTheme="minorEastAsia" w:hAnsi="Sylfaen" w:cs="Arial"/>
+                <w:sz w:val="32"/>
+                <w:szCs w:val="32"/>
+                <w:lang w:val="hy-AM"/>
+              </w:rPr>
+            </w:pPr>
+            <w:r>
+              <w:rPr>
+                <w:rFonts w:ascii="Sylfaen" w:eastAsiaTheme="minorEastAsia" w:hAnsi="Sylfaen" w:cs="Arial"/>
+                <w:sz w:val="32"/>
+                <w:szCs w:val="32"/>
+                <w:lang w:val="hy-AM"/>
+              </w:rPr>
+              <w:t>-</w:t>
+            </w:r>
+            <w:r>
+              <w:rPr>
+                <w:rFonts w:ascii="Sylfaen" w:eastAsiaTheme="minorEastAsia" w:hAnsi="Sylfaen" w:cs="Arial"/>
+                <w:sz w:val="32"/>
+                <w:szCs w:val="32"/>
+                <w:lang w:val="hy-AM"/>
+              </w:rPr>
+              <w:t>1</w:t>
+            </w:r>
+          </w:p>
+        </w:tc>
+      </w:tr>
+      <w:tr>
+        <w:trPr>
+          <w:trHeight w:val="737"/>
+        </w:trPr>
+        <w:tc>
+          <w:tcPr>
+            <w:tcW w:w="2742" w:type="dxa"/>
+            <w:gridSpan w:val="3"/>
+          </w:tcPr>
+          <w:p>
+            <w:pPr>
+              <w:spacing w:after="0"/>
+              <w:jc w:val="center"/>
+              <w:rPr>
+                <w:rFonts w:ascii="Sylfaen" w:eastAsiaTheme="minorEastAsia" w:hAnsi="Sylfaen" w:cs="Arial"/>
+                <w:sz w:val="32"/>
+                <w:szCs w:val="32"/>
+                <w:lang w:val="hy-AM"/>
+              </w:rPr>
+            </w:pPr>
+            <w:r>
+              <w:rPr>
+                <w:rFonts w:ascii="Sylfaen" w:eastAsiaTheme="minorEastAsia" w:hAnsi="Sylfaen" w:cs="Arial"/>
+                <w:sz w:val="32"/>
+                <w:szCs w:val="32"/>
+                <w:lang w:val="hy-AM"/>
+              </w:rPr>
+              <w:t>Միջուկ</w:t>
+            </w:r>
+          </w:p>
+        </w:tc>
+      </w:tr>
+    </w:tbl>
+    <w:p>
+      <w:pPr>
+        <w:ind w:firstLine="720"/>
+        <w:rPr>
+          <w:rFonts w:ascii="Sylfaen" w:eastAsiaTheme="minorEastAsia" w:hAnsi="Sylfaen" w:cs="Arial"/>
+          <w:sz w:val="32"/>
+          <w:szCs w:val="32"/>
+          <w:lang w:val="hy-AM"/>
+        </w:rPr>
+      </w:pPr>
+    </w:p>
+    <w:p>
+      <w:pPr>
+        <w:ind w:firstLine="720"/>
+        <w:rPr>
+          <w:rFonts w:ascii="Sylfaen" w:eastAsiaTheme="minorEastAsia" w:hAnsi="Sylfaen" w:cs="Arial"/>
+          <w:sz w:val="32"/>
+          <w:szCs w:val="32"/>
+        </w:rPr>
+      </w:pPr>
+    </w:p>
+    <w:p>
+      <w:pPr>
+        <w:ind w:firstLine="720"/>
+        <w:rPr>
+          <w:rFonts w:ascii="Sylfaen" w:eastAsiaTheme="minorEastAsia" w:hAnsi="Sylfaen" w:cs="Arial"/>
+          <w:sz w:val="32"/>
+          <w:szCs w:val="32"/>
+        </w:rPr>
+      </w:pPr>
+    </w:p>
+    <w:p>
+      <w:pPr>
+        <w:ind w:firstLine="720"/>
+        <w:rPr>
+          <w:rFonts w:ascii="Sylfaen" w:eastAsiaTheme="minorEastAsia" w:hAnsi="Sylfaen" w:cs="Arial"/>
+          <w:sz w:val="32"/>
+          <w:szCs w:val="32"/>
+        </w:rPr>
+      </w:pPr>
+    </w:p>
+    <w:p>
+      <w:pPr>
+        <w:ind w:firstLine="720"/>
+        <w:rPr>
+          <w:rFonts w:ascii="Sylfaen" w:eastAsiaTheme="minorEastAsia" w:hAnsi="Sylfaen" w:cs="Arial"/>
+          <w:sz w:val="32"/>
+          <w:szCs w:val="32"/>
+        </w:rPr>
+      </w:pPr>
+    </w:p>
+    <w:p>
+      <w:pPr>
+        <w:ind w:firstLine="720"/>
+        <w:rPr>
+          <w:rFonts w:ascii="Sylfaen" w:eastAsiaTheme="minorEastAsia" w:hAnsi="Sylfaen" w:cs="Arial"/>
+          <w:sz w:val="32"/>
+          <w:szCs w:val="32"/>
+        </w:rPr>
+      </w:pPr>
+    </w:p>
+    <w:p>
+      <w:pPr>
+        <w:ind w:firstLine="720"/>
+        <w:rPr>
+          <w:rFonts w:ascii="Sylfaen" w:eastAsiaTheme="minorEastAsia" w:hAnsi="Sylfaen" w:cs="Arial"/>
+          <w:sz w:val="32"/>
+          <w:szCs w:val="32"/>
+          <w:lang w:val="hy-AM"/>
+        </w:rPr>
+      </w:pPr>
+      <w:r>
+        <w:rPr>
+          <w:rFonts w:ascii="Sylfaen" w:eastAsiaTheme="minorEastAsia" w:hAnsi="Sylfaen" w:cs="Arial"/>
+          <w:sz w:val="32"/>
+          <w:szCs w:val="32"/>
+          <w:lang w:val="hy-AM"/>
+        </w:rPr>
+        <w:t>Այնուհետև կատարում ենք մատրիցաների բազմապատկում։</w:t>
+      </w:r>
+      <w:r>
+        <w:rPr>
+          <w:rFonts w:ascii="Sylfaen" w:eastAsiaTheme="minorEastAsia" w:hAnsi="Sylfaen" w:cs="Arial"/>
+          <w:sz w:val="32"/>
+          <w:szCs w:val="32"/>
+          <w:lang w:val="hy-AM"/>
+        </w:rPr>
+        <w:t xml:space="preserve"> Միջուկից դուրս ընգած կետերը համարում ենք 0-ներ։</w:t>
+      </w:r>
+    </w:p>
+    <w:p>
+      <w:pPr>
+        <w:ind w:firstLine="720"/>
+        <w:rPr>
+          <w:rFonts w:ascii="Sylfaen" w:eastAsiaTheme="minorEastAsia" w:hAnsi="Sylfaen" w:cs="Arial"/>
+          <w:sz w:val="32"/>
+          <w:szCs w:val="32"/>
+          <w:lang w:val="hy-AM"/>
+        </w:rPr>
+      </w:pPr>
+    </w:p>
+    <w:p>
+      <w:pPr>
+        <w:ind w:firstLine="720"/>
+        <w:jc w:val="both"/>
+        <w:rPr>
+          <w:rFonts w:ascii="Sylfaen" w:eastAsiaTheme="minorEastAsia" w:hAnsi="Sylfaen" w:cs="Arial"/>
+          <w:sz w:val="32"/>
+          <w:szCs w:val="32"/>
+          <w:lang w:val="hy-AM"/>
+        </w:rPr>
+      </w:pPr>
+    </w:p>
+    <w:tbl>
+      <w:tblPr>
+        <w:tblStyle w:val="TableGrid"/>
+        <w:tblW w:w="0" w:type="auto"/>
+        <w:tblLook w:val="04A0" w:firstRow="1" w:lastRow="0" w:firstColumn="1" w:lastColumn="0" w:noHBand="0" w:noVBand="1"/>
+      </w:tblPr>
+      <w:tblGrid>
+        <w:gridCol w:w="2736"/>
+        <w:gridCol w:w="6614"/>
+      </w:tblGrid>
+      <w:tr>
+        <w:tc>
+          <w:tcPr>
+            <w:tcW w:w="2335" w:type="dxa"/>
+          </w:tcPr>
+          <w:p>
+            <w:pPr>
+              <w:jc w:val="both"/>
+              <w:rPr>
+                <w:rFonts w:ascii="Sylfaen" w:eastAsiaTheme="minorEastAsia" w:hAnsi="Sylfaen" w:cs="Arial"/>
+                <w:sz w:val="32"/>
+                <w:szCs w:val="32"/>
+                <w:lang w:val="hy-AM"/>
+              </w:rPr>
+            </w:pPr>
+            <w:r>
+              <w:rPr>
+                <w:noProof/>
+              </w:rPr>
+              <w:drawing>
+                <wp:inline distT="0" distB="0" distL="0" distR="0" wp14:anchorId="0E56DAC5" wp14:editId="35136294">
+                  <wp:extent cx="1514475" cy="1590675"/>
+                  <wp:effectExtent l="0" t="0" r="9525" b="9525"/>
+                  <wp:docPr id="23" name="Picture 23" descr="y[0,0]"/>
+                  <wp:cNvGraphicFramePr>
+                    <a:graphicFrameLocks xmlns:a="http://schemas.openxmlformats.org/drawingml/2006/main" noChangeAspect="1"/>
+                  </wp:cNvGraphicFramePr>
+                  <a:graphic xmlns:a="http://schemas.openxmlformats.org/drawingml/2006/main">
+                    <a:graphicData uri="http://schemas.openxmlformats.org/drawingml/2006/picture">
+                      <pic:pic xmlns:pic="http://schemas.openxmlformats.org/drawingml/2006/picture">
+                        <pic:nvPicPr>
+                          <pic:cNvPr id="0" name="Picture 1" descr="y[0,0]"/>
+                          <pic:cNvPicPr>
+                            <a:picLocks noChangeAspect="1" noChangeArrowheads="1"/>
+                          </pic:cNvPicPr>
+                        </pic:nvPicPr>
+                        <pic:blipFill>
+                          <a:blip r:embed="rId27">
+                            <a:extLst>
+                              <a:ext uri="{28A0092B-C50C-407E-A947-70E740481C1C}">
+                                <a14:useLocalDpi xmlns:a14="http://schemas.microsoft.com/office/drawing/2010/main" val="0"/>
+                              </a:ext>
+                            </a:extLst>
+                          </a:blip>
+                          <a:srcRect/>
+                          <a:stretch>
+                            <a:fillRect/>
+                          </a:stretch>
+                        </pic:blipFill>
+                        <pic:spPr bwMode="auto">
+                          <a:xfrm>
+                            <a:off x="0" y="0"/>
+                            <a:ext cx="1514475" cy="1590675"/>
+                          </a:xfrm>
+                          <a:prstGeom prst="rect">
+                            <a:avLst/>
+                          </a:prstGeom>
+                          <a:noFill/>
+                          <a:ln>
+                            <a:noFill/>
+                          </a:ln>
+                        </pic:spPr>
+                      </pic:pic>
+                    </a:graphicData>
+                  </a:graphic>
+                </wp:inline>
+              </w:drawing>
+            </w:r>
+          </w:p>
+        </w:tc>
+        <w:tc>
+          <w:tcPr>
+            <w:tcW w:w="7015" w:type="dxa"/>
+          </w:tcPr>
+          <w:p>
+            <w:pPr>
+              <w:jc w:val="both"/>
+              <w:rPr>
+                <w:rFonts w:ascii="Sylfaen" w:eastAsiaTheme="minorEastAsia" w:hAnsi="Sylfaen" w:cs="Arial"/>
+                <w:sz w:val="32"/>
+                <w:szCs w:val="32"/>
+              </w:rPr>
+            </w:pPr>
+            <w:r>
+              <w:rPr>
+                <w:rFonts w:ascii="Sylfaen" w:eastAsiaTheme="minorEastAsia" w:hAnsi="Sylfaen" w:cs="Arial"/>
+                <w:sz w:val="32"/>
+                <w:szCs w:val="32"/>
+              </w:rPr>
+              <w:t>y[0,0] = 0*1+0*2+(-2*4) + (-1*5) = -13</w:t>
+            </w:r>
+          </w:p>
+        </w:tc>
+      </w:tr>
+      <w:tr>
+        <w:tc>
+          <w:tcPr>
+            <w:tcW w:w="2335" w:type="dxa"/>
+          </w:tcPr>
+          <w:p>
+            <w:pPr>
+              <w:jc w:val="both"/>
+              <w:rPr>
+                <w:noProof/>
+              </w:rPr>
+            </w:pPr>
+            <w:r>
+              <w:rPr>
+                <w:noProof/>
+              </w:rPr>
+              <w:drawing>
+                <wp:inline distT="0" distB="0" distL="0" distR="0">
+                  <wp:extent cx="1209675" cy="1590675"/>
+                  <wp:effectExtent l="0" t="0" r="9525" b="9525"/>
+                  <wp:docPr id="24" name="Picture 24" descr="y[1,0]"/>
+                  <wp:cNvGraphicFramePr>
+                    <a:graphicFrameLocks xmlns:a="http://schemas.openxmlformats.org/drawingml/2006/main" noChangeAspect="1"/>
+                  </wp:cNvGraphicFramePr>
+                  <a:graphic xmlns:a="http://schemas.openxmlformats.org/drawingml/2006/main">
+                    <a:graphicData uri="http://schemas.openxmlformats.org/drawingml/2006/picture">
+                      <pic:pic xmlns:pic="http://schemas.openxmlformats.org/drawingml/2006/picture">
+                        <pic:nvPicPr>
+                          <pic:cNvPr id="0" name="Picture 3" descr="y[1,0]"/>
+                          <pic:cNvPicPr>
+                            <a:picLocks noChangeAspect="1" noChangeArrowheads="1"/>
+                          </pic:cNvPicPr>
+                        </pic:nvPicPr>
+                        <pic:blipFill>
+                          <a:blip r:embed="rId28">
+                            <a:extLst>
+                              <a:ext uri="{28A0092B-C50C-407E-A947-70E740481C1C}">
+                                <a14:useLocalDpi xmlns:a14="http://schemas.microsoft.com/office/drawing/2010/main" val="0"/>
+                              </a:ext>
+                            </a:extLst>
+                          </a:blip>
+                          <a:srcRect/>
+                          <a:stretch>
+                            <a:fillRect/>
+                          </a:stretch>
+                        </pic:blipFill>
+                        <pic:spPr bwMode="auto">
+                          <a:xfrm>
+                            <a:off x="0" y="0"/>
+                            <a:ext cx="1209675" cy="1590675"/>
+                          </a:xfrm>
+                          <a:prstGeom prst="rect">
+                            <a:avLst/>
+                          </a:prstGeom>
+                          <a:noFill/>
+                          <a:ln>
+                            <a:noFill/>
+                          </a:ln>
+                        </pic:spPr>
+                      </pic:pic>
+                    </a:graphicData>
+                  </a:graphic>
+                </wp:inline>
+              </w:drawing>
+            </w:r>
+          </w:p>
+        </w:tc>
+        <w:tc>
+          <w:tcPr>
+            <w:tcW w:w="7015" w:type="dxa"/>
+          </w:tcPr>
+          <w:p>
+            <w:pPr>
+              <w:jc w:val="both"/>
+              <w:rPr>
+                <w:rFonts w:ascii="Sylfaen" w:eastAsiaTheme="minorEastAsia" w:hAnsi="Sylfaen" w:cs="Arial"/>
+                <w:sz w:val="32"/>
+                <w:szCs w:val="32"/>
+              </w:rPr>
+            </w:pPr>
+            <w:r>
+              <w:rPr>
+                <w:rFonts w:ascii="Sylfaen" w:eastAsiaTheme="minorEastAsia" w:hAnsi="Sylfaen" w:cs="Arial"/>
+                <w:sz w:val="32"/>
+                <w:szCs w:val="32"/>
+              </w:rPr>
+              <w:t>y[1,0] = 0*1 + 0*2 + 0*3 + (-1*4) + (-2 * 5) * (-1 * 6 )</w:t>
+            </w:r>
+            <w:r>
+              <w:rPr>
+                <w:rFonts w:ascii="Sylfaen" w:eastAsiaTheme="minorEastAsia" w:hAnsi="Sylfaen" w:cs="Arial"/>
+                <w:sz w:val="32"/>
+                <w:szCs w:val="32"/>
+              </w:rPr>
+              <w:t xml:space="preserve"> = -20</w:t>
+            </w:r>
+          </w:p>
+        </w:tc>
+      </w:tr>
+      <w:tr>
+        <w:tc>
+          <w:tcPr>
+            <w:tcW w:w="2335" w:type="dxa"/>
+          </w:tcPr>
+          <w:p>
+            <w:pPr>
+              <w:jc w:val="center"/>
+              <w:rPr>
+                <w:noProof/>
+              </w:rPr>
+            </w:pPr>
+            <w:r>
+              <w:rPr>
+                <w:noProof/>
+              </w:rPr>
+              <w:lastRenderedPageBreak/>
+              <w:drawing>
+                <wp:inline distT="0" distB="0" distL="0" distR="0">
+                  <wp:extent cx="1590675" cy="1590675"/>
+                  <wp:effectExtent l="0" t="0" r="9525" b="9525"/>
+                  <wp:docPr id="25" name="Picture 25" descr="y[2,0]"/>
+                  <wp:cNvGraphicFramePr>
+                    <a:graphicFrameLocks xmlns:a="http://schemas.openxmlformats.org/drawingml/2006/main" noChangeAspect="1"/>
+                  </wp:cNvGraphicFramePr>
+                  <a:graphic xmlns:a="http://schemas.openxmlformats.org/drawingml/2006/main">
+                    <a:graphicData uri="http://schemas.openxmlformats.org/drawingml/2006/picture">
+                      <pic:pic xmlns:pic="http://schemas.openxmlformats.org/drawingml/2006/picture">
+                        <pic:nvPicPr>
+                          <pic:cNvPr id="0" name="Picture 5" descr="y[2,0]"/>
+                          <pic:cNvPicPr>
+                            <a:picLocks noChangeAspect="1" noChangeArrowheads="1"/>
+                          </pic:cNvPicPr>
+                        </pic:nvPicPr>
+                        <pic:blipFill>
+                          <a:blip r:embed="rId29">
+                            <a:extLst>
+                              <a:ext uri="{28A0092B-C50C-407E-A947-70E740481C1C}">
+                                <a14:useLocalDpi xmlns:a14="http://schemas.microsoft.com/office/drawing/2010/main" val="0"/>
+                              </a:ext>
+                            </a:extLst>
+                          </a:blip>
+                          <a:srcRect/>
+                          <a:stretch>
+                            <a:fillRect/>
+                          </a:stretch>
+                        </pic:blipFill>
+                        <pic:spPr bwMode="auto">
+                          <a:xfrm>
+                            <a:off x="0" y="0"/>
+                            <a:ext cx="1590675" cy="1590675"/>
+                          </a:xfrm>
+                          <a:prstGeom prst="rect">
+                            <a:avLst/>
+                          </a:prstGeom>
+                          <a:noFill/>
+                          <a:ln>
+                            <a:noFill/>
+                          </a:ln>
+                        </pic:spPr>
+                      </pic:pic>
+                    </a:graphicData>
+                  </a:graphic>
+                </wp:inline>
+              </w:drawing>
+            </w:r>
+          </w:p>
+        </w:tc>
+        <w:tc>
+          <w:tcPr>
+            <w:tcW w:w="7015" w:type="dxa"/>
+          </w:tcPr>
+          <w:p>
+            <w:pPr>
+              <w:jc w:val="both"/>
+              <w:rPr>
+                <w:rFonts w:ascii="Sylfaen" w:eastAsiaTheme="minorEastAsia" w:hAnsi="Sylfaen" w:cs="Arial"/>
+                <w:sz w:val="32"/>
+                <w:szCs w:val="32"/>
+              </w:rPr>
+            </w:pPr>
+            <w:r>
+              <w:rPr>
+                <w:rFonts w:ascii="Sylfaen" w:eastAsiaTheme="minorEastAsia" w:hAnsi="Sylfaen" w:cs="Arial"/>
+                <w:sz w:val="32"/>
+                <w:szCs w:val="32"/>
+              </w:rPr>
+              <w:t xml:space="preserve">y[2,0] = </w:t>
+            </w:r>
+            <w:r>
+              <w:rPr>
+                <w:rFonts w:ascii="Sylfaen" w:eastAsiaTheme="minorEastAsia" w:hAnsi="Sylfaen" w:cs="Arial"/>
+                <w:sz w:val="32"/>
+                <w:szCs w:val="32"/>
+              </w:rPr>
+              <w:t>0*2 + 0*3 + (-1 * 5 ) + (-2 * 6) = -17</w:t>
+            </w:r>
+          </w:p>
+        </w:tc>
+      </w:tr>
+      <w:tr>
+        <w:tc>
+          <w:tcPr>
+            <w:tcW w:w="2335" w:type="dxa"/>
+          </w:tcPr>
+          <w:p>
+            <w:pPr>
+              <w:jc w:val="both"/>
+              <w:rPr>
+                <w:noProof/>
+              </w:rPr>
+            </w:pPr>
+            <w:r>
+              <w:rPr>
+                <w:noProof/>
+              </w:rPr>
+              <w:drawing>
+                <wp:inline distT="0" distB="0" distL="0" distR="0">
+                  <wp:extent cx="1514475" cy="1247775"/>
+                  <wp:effectExtent l="0" t="0" r="9525" b="9525"/>
+                  <wp:docPr id="26" name="Picture 26" descr="y[0,1]"/>
+                  <wp:cNvGraphicFramePr>
+                    <a:graphicFrameLocks xmlns:a="http://schemas.openxmlformats.org/drawingml/2006/main" noChangeAspect="1"/>
+                  </wp:cNvGraphicFramePr>
+                  <a:graphic xmlns:a="http://schemas.openxmlformats.org/drawingml/2006/main">
+                    <a:graphicData uri="http://schemas.openxmlformats.org/drawingml/2006/picture">
+                      <pic:pic xmlns:pic="http://schemas.openxmlformats.org/drawingml/2006/picture">
+                        <pic:nvPicPr>
+                          <pic:cNvPr id="0" name="Picture 7" descr="y[0,1]"/>
+                          <pic:cNvPicPr>
+                            <a:picLocks noChangeAspect="1" noChangeArrowheads="1"/>
+                          </pic:cNvPicPr>
+                        </pic:nvPicPr>
+                        <pic:blipFill>
+                          <a:blip r:embed="rId30">
+                            <a:extLst>
+                              <a:ext uri="{28A0092B-C50C-407E-A947-70E740481C1C}">
+                                <a14:useLocalDpi xmlns:a14="http://schemas.microsoft.com/office/drawing/2010/main" val="0"/>
+                              </a:ext>
+                            </a:extLst>
+                          </a:blip>
+                          <a:srcRect/>
+                          <a:stretch>
+                            <a:fillRect/>
+                          </a:stretch>
+                        </pic:blipFill>
+                        <pic:spPr bwMode="auto">
+                          <a:xfrm>
+                            <a:off x="0" y="0"/>
+                            <a:ext cx="1514475" cy="1247775"/>
+                          </a:xfrm>
+                          <a:prstGeom prst="rect">
+                            <a:avLst/>
+                          </a:prstGeom>
+                          <a:noFill/>
+                          <a:ln>
+                            <a:noFill/>
+                          </a:ln>
+                        </pic:spPr>
+                      </pic:pic>
+                    </a:graphicData>
+                  </a:graphic>
+                </wp:inline>
+              </w:drawing>
+            </w:r>
+          </w:p>
+        </w:tc>
+        <w:tc>
+          <w:tcPr>
+            <w:tcW w:w="7015" w:type="dxa"/>
+          </w:tcPr>
+          <w:p>
+            <w:pPr>
+              <w:jc w:val="both"/>
+              <w:rPr>
+                <w:rFonts w:ascii="Sylfaen" w:eastAsiaTheme="minorEastAsia" w:hAnsi="Sylfaen" w:cs="Arial"/>
+                <w:sz w:val="32"/>
+                <w:szCs w:val="32"/>
+              </w:rPr>
+            </w:pPr>
+            <w:r>
+              <w:rPr>
+                <w:rFonts w:ascii="Sylfaen" w:eastAsiaTheme="minorEastAsia" w:hAnsi="Sylfaen" w:cs="Arial"/>
+                <w:sz w:val="32"/>
+                <w:szCs w:val="32"/>
+              </w:rPr>
+              <w:t>y[0,1] = 2*1+1*2+0*4+0*5+(-2*7) + (-1*8) = -18</w:t>
+            </w:r>
+          </w:p>
+        </w:tc>
+      </w:tr>
+      <w:tr>
+        <w:tc>
+          <w:tcPr>
+            <w:tcW w:w="2335" w:type="dxa"/>
+          </w:tcPr>
+          <w:p>
+            <w:pPr>
+              <w:jc w:val="both"/>
+              <w:rPr>
+                <w:noProof/>
+              </w:rPr>
+            </w:pPr>
+            <w:r>
+              <w:rPr>
+                <w:noProof/>
+              </w:rPr>
+              <w:drawing>
+                <wp:inline distT="0" distB="0" distL="0" distR="0">
+                  <wp:extent cx="1209675" cy="1247775"/>
+                  <wp:effectExtent l="0" t="0" r="9525" b="9525"/>
+                  <wp:docPr id="27" name="Picture 27" descr="y[1,1]"/>
+                  <wp:cNvGraphicFramePr>
+                    <a:graphicFrameLocks xmlns:a="http://schemas.openxmlformats.org/drawingml/2006/main" noChangeAspect="1"/>
+                  </wp:cNvGraphicFramePr>
+                  <a:graphic xmlns:a="http://schemas.openxmlformats.org/drawingml/2006/main">
+                    <a:graphicData uri="http://schemas.openxmlformats.org/drawingml/2006/picture">
+                      <pic:pic xmlns:pic="http://schemas.openxmlformats.org/drawingml/2006/picture">
+                        <pic:nvPicPr>
+                          <pic:cNvPr id="0" name="Picture 9" descr="y[1,1]"/>
+                          <pic:cNvPicPr>
+                            <a:picLocks noChangeAspect="1" noChangeArrowheads="1"/>
+                          </pic:cNvPicPr>
+                        </pic:nvPicPr>
+                        <pic:blipFill>
+                          <a:blip r:embed="rId31">
+                            <a:extLst>
+                              <a:ext uri="{28A0092B-C50C-407E-A947-70E740481C1C}">
+                                <a14:useLocalDpi xmlns:a14="http://schemas.microsoft.com/office/drawing/2010/main" val="0"/>
+                              </a:ext>
+                            </a:extLst>
+                          </a:blip>
+                          <a:srcRect/>
+                          <a:stretch>
+                            <a:fillRect/>
+                          </a:stretch>
+                        </pic:blipFill>
+                        <pic:spPr bwMode="auto">
+                          <a:xfrm>
+                            <a:off x="0" y="0"/>
+                            <a:ext cx="1209675" cy="1247775"/>
+                          </a:xfrm>
+                          <a:prstGeom prst="rect">
+                            <a:avLst/>
+                          </a:prstGeom>
+                          <a:noFill/>
+                          <a:ln>
+                            <a:noFill/>
+                          </a:ln>
+                        </pic:spPr>
+                      </pic:pic>
+                    </a:graphicData>
+                  </a:graphic>
+                </wp:inline>
+              </w:drawing>
+            </w:r>
+          </w:p>
+        </w:tc>
+        <w:tc>
+          <w:tcPr>
+            <w:tcW w:w="7015" w:type="dxa"/>
+          </w:tcPr>
+          <w:p>
+            <w:pPr>
+              <w:jc w:val="both"/>
+              <w:rPr>
+                <w:rFonts w:ascii="Sylfaen" w:eastAsiaTheme="minorEastAsia" w:hAnsi="Sylfaen" w:cs="Arial"/>
+                <w:sz w:val="32"/>
+                <w:szCs w:val="32"/>
+              </w:rPr>
+            </w:pPr>
+            <w:r>
+              <w:rPr>
+                <w:rFonts w:ascii="Sylfaen" w:eastAsiaTheme="minorEastAsia" w:hAnsi="Sylfaen" w:cs="Arial"/>
+                <w:sz w:val="32"/>
+                <w:szCs w:val="32"/>
+              </w:rPr>
+              <w:t xml:space="preserve">y[1,1] = 1*1 + 2*2 + 1*3 + 0*4 + 0*5 + 0*6 + (-1*7) + (-2 * 8) + (-1 * 9) = -24  </w:t>
+            </w:r>
+          </w:p>
+        </w:tc>
+      </w:tr>
+      <w:tr>
+        <w:tc>
+          <w:tcPr>
+            <w:tcW w:w="2335" w:type="dxa"/>
+          </w:tcPr>
+          <w:p>
+            <w:pPr>
+              <w:jc w:val="both"/>
+              <w:rPr>
+                <w:noProof/>
+              </w:rPr>
+            </w:pPr>
+            <w:r>
+              <w:rPr>
+                <w:noProof/>
+              </w:rPr>
+              <w:drawing>
+                <wp:inline distT="0" distB="0" distL="0" distR="0">
+                  <wp:extent cx="1590675" cy="1247775"/>
+                  <wp:effectExtent l="0" t="0" r="9525" b="9525"/>
+                  <wp:docPr id="29" name="Picture 29" descr="y[2,1]"/>
+                  <wp:cNvGraphicFramePr>
+                    <a:graphicFrameLocks xmlns:a="http://schemas.openxmlformats.org/drawingml/2006/main" noChangeAspect="1"/>
+                  </wp:cNvGraphicFramePr>
+                  <a:graphic xmlns:a="http://schemas.openxmlformats.org/drawingml/2006/main">
+                    <a:graphicData uri="http://schemas.openxmlformats.org/drawingml/2006/picture">
+                      <pic:pic xmlns:pic="http://schemas.openxmlformats.org/drawingml/2006/picture">
+                        <pic:nvPicPr>
+                          <pic:cNvPr id="0" name="Picture 16" descr="y[2,1]"/>
+                          <pic:cNvPicPr>
+                            <a:picLocks noChangeAspect="1" noChangeArrowheads="1"/>
+                          </pic:cNvPicPr>
+                        </pic:nvPicPr>
+                        <pic:blipFill>
+                          <a:blip r:embed="rId32">
+                            <a:extLst>
+                              <a:ext uri="{28A0092B-C50C-407E-A947-70E740481C1C}">
+                                <a14:useLocalDpi xmlns:a14="http://schemas.microsoft.com/office/drawing/2010/main" val="0"/>
+                              </a:ext>
+                            </a:extLst>
+                          </a:blip>
+                          <a:srcRect/>
+                          <a:stretch>
+                            <a:fillRect/>
+                          </a:stretch>
+                        </pic:blipFill>
+                        <pic:spPr bwMode="auto">
+                          <a:xfrm>
+                            <a:off x="0" y="0"/>
+                            <a:ext cx="1590675" cy="1247775"/>
+                          </a:xfrm>
+                          <a:prstGeom prst="rect">
+                            <a:avLst/>
+                          </a:prstGeom>
+                          <a:noFill/>
+                          <a:ln>
+                            <a:noFill/>
+                          </a:ln>
+                        </pic:spPr>
+                      </pic:pic>
+                    </a:graphicData>
+                  </a:graphic>
+                </wp:inline>
+              </w:drawing>
+            </w:r>
+          </w:p>
+        </w:tc>
+        <w:tc>
+          <w:tcPr>
+            <w:tcW w:w="7015" w:type="dxa"/>
+          </w:tcPr>
+          <w:p>
+            <w:pPr>
+              <w:jc w:val="both"/>
+              <w:rPr>
+                <w:rFonts w:ascii="Sylfaen" w:eastAsiaTheme="minorEastAsia" w:hAnsi="Sylfaen" w:cs="Arial"/>
+                <w:sz w:val="32"/>
+                <w:szCs w:val="32"/>
+              </w:rPr>
+            </w:pPr>
+            <w:r>
+              <w:rPr>
+                <w:rFonts w:ascii="Sylfaen" w:eastAsiaTheme="minorEastAsia" w:hAnsi="Sylfaen" w:cs="Arial"/>
+                <w:sz w:val="32"/>
+                <w:szCs w:val="32"/>
+              </w:rPr>
+              <w:t>y[</w:t>
+            </w:r>
+            <w:r>
+              <w:rPr>
+                <w:rFonts w:ascii="Sylfaen" w:eastAsiaTheme="minorEastAsia" w:hAnsi="Sylfaen" w:cs="Arial"/>
+                <w:sz w:val="32"/>
+                <w:szCs w:val="32"/>
+              </w:rPr>
+              <w:t>2,1</w:t>
+            </w:r>
+            <w:r>
+              <w:rPr>
+                <w:rFonts w:ascii="Sylfaen" w:eastAsiaTheme="minorEastAsia" w:hAnsi="Sylfaen" w:cs="Arial"/>
+                <w:sz w:val="32"/>
+                <w:szCs w:val="32"/>
+              </w:rPr>
+              <w:t>]</w:t>
+            </w:r>
+            <w:r>
+              <w:rPr>
+                <w:rFonts w:ascii="Sylfaen" w:eastAsiaTheme="minorEastAsia" w:hAnsi="Sylfaen" w:cs="Arial"/>
+                <w:sz w:val="32"/>
+                <w:szCs w:val="32"/>
+              </w:rPr>
+              <w:t xml:space="preserve"> = 1*2+2*3+0*5+0*6+(-1*8) + (-2*9) = -18</w:t>
+            </w:r>
+          </w:p>
+        </w:tc>
+      </w:tr>
+      <w:tr>
+        <w:tc>
+          <w:tcPr>
+            <w:tcW w:w="2335" w:type="dxa"/>
+          </w:tcPr>
+          <w:p>
+            <w:pPr>
+              <w:jc w:val="both"/>
+              <w:rPr>
+                <w:noProof/>
+              </w:rPr>
+            </w:pPr>
+            <w:r>
+              <w:rPr>
+                <w:noProof/>
+              </w:rPr>
+              <w:drawing>
+                <wp:inline distT="0" distB="0" distL="0" distR="0">
+                  <wp:extent cx="1514475" cy="1590675"/>
+                  <wp:effectExtent l="0" t="0" r="9525" b="9525"/>
+                  <wp:docPr id="30" name="Picture 30" descr="y[0,2]"/>
+                  <wp:cNvGraphicFramePr>
+                    <a:graphicFrameLocks xmlns:a="http://schemas.openxmlformats.org/drawingml/2006/main" noChangeAspect="1"/>
+                  </wp:cNvGraphicFramePr>
+                  <a:graphic xmlns:a="http://schemas.openxmlformats.org/drawingml/2006/main">
+                    <a:graphicData uri="http://schemas.openxmlformats.org/drawingml/2006/picture">
+                      <pic:pic xmlns:pic="http://schemas.openxmlformats.org/drawingml/2006/picture">
+                        <pic:nvPicPr>
+                          <pic:cNvPr id="0" name="Picture 18" descr="y[0,2]"/>
+                          <pic:cNvPicPr>
+                            <a:picLocks noChangeAspect="1" noChangeArrowheads="1"/>
+                          </pic:cNvPicPr>
+                        </pic:nvPicPr>
+                        <pic:blipFill>
+                          <a:blip r:embed="rId33">
+                            <a:extLst>
+                              <a:ext uri="{28A0092B-C50C-407E-A947-70E740481C1C}">
+                                <a14:useLocalDpi xmlns:a14="http://schemas.microsoft.com/office/drawing/2010/main" val="0"/>
+                              </a:ext>
+                            </a:extLst>
+                          </a:blip>
+                          <a:srcRect/>
+                          <a:stretch>
+                            <a:fillRect/>
+                          </a:stretch>
+                        </pic:blipFill>
+                        <pic:spPr bwMode="auto">
+                          <a:xfrm>
+                            <a:off x="0" y="0"/>
+                            <a:ext cx="1514475" cy="1590675"/>
+                          </a:xfrm>
+                          <a:prstGeom prst="rect">
+                            <a:avLst/>
+                          </a:prstGeom>
+                          <a:noFill/>
+                          <a:ln>
+                            <a:noFill/>
+                          </a:ln>
+                        </pic:spPr>
+                      </pic:pic>
+                    </a:graphicData>
+                  </a:graphic>
+                </wp:inline>
+              </w:drawing>
+            </w:r>
+          </w:p>
+        </w:tc>
+        <w:tc>
+          <w:tcPr>
+            <w:tcW w:w="7015" w:type="dxa"/>
+          </w:tcPr>
+          <w:p>
+            <w:pPr>
+              <w:jc w:val="both"/>
+              <w:rPr>
+                <w:rFonts w:ascii="Sylfaen" w:eastAsiaTheme="minorEastAsia" w:hAnsi="Sylfaen" w:cs="Arial"/>
+                <w:sz w:val="32"/>
+                <w:szCs w:val="32"/>
+              </w:rPr>
+            </w:pPr>
+            <w:r>
+              <w:rPr>
+                <w:rFonts w:ascii="Sylfaen" w:eastAsiaTheme="minorEastAsia" w:hAnsi="Sylfaen" w:cs="Arial"/>
+                <w:sz w:val="32"/>
+                <w:szCs w:val="32"/>
+              </w:rPr>
+              <w:t>y[0,2] = 2*4+1*5+0*7+0*8 = 13</w:t>
+            </w:r>
+          </w:p>
+        </w:tc>
+      </w:tr>
+      <w:tr>
+        <w:tc>
+          <w:tcPr>
+            <w:tcW w:w="2335" w:type="dxa"/>
+          </w:tcPr>
+          <w:p>
+            <w:pPr>
+              <w:jc w:val="both"/>
+              <w:rPr>
+                <w:noProof/>
+              </w:rPr>
+            </w:pPr>
+            <w:r>
+              <w:rPr>
+                <w:noProof/>
+              </w:rPr>
+              <w:lastRenderedPageBreak/>
+              <w:drawing>
+                <wp:inline distT="0" distB="0" distL="0" distR="0">
+                  <wp:extent cx="1209675" cy="1590675"/>
+                  <wp:effectExtent l="0" t="0" r="9525" b="9525"/>
+                  <wp:docPr id="31" name="Picture 31" descr="y[1,2]"/>
+                  <wp:cNvGraphicFramePr>
+                    <a:graphicFrameLocks xmlns:a="http://schemas.openxmlformats.org/drawingml/2006/main" noChangeAspect="1"/>
+                  </wp:cNvGraphicFramePr>
+                  <a:graphic xmlns:a="http://schemas.openxmlformats.org/drawingml/2006/main">
+                    <a:graphicData uri="http://schemas.openxmlformats.org/drawingml/2006/picture">
+                      <pic:pic xmlns:pic="http://schemas.openxmlformats.org/drawingml/2006/picture">
+                        <pic:nvPicPr>
+                          <pic:cNvPr id="0" name="Picture 20" descr="y[1,2]"/>
+                          <pic:cNvPicPr>
+                            <a:picLocks noChangeAspect="1" noChangeArrowheads="1"/>
+                          </pic:cNvPicPr>
+                        </pic:nvPicPr>
+                        <pic:blipFill>
+                          <a:blip r:embed="rId34">
+                            <a:extLst>
+                              <a:ext uri="{28A0092B-C50C-407E-A947-70E740481C1C}">
+                                <a14:useLocalDpi xmlns:a14="http://schemas.microsoft.com/office/drawing/2010/main" val="0"/>
+                              </a:ext>
+                            </a:extLst>
+                          </a:blip>
+                          <a:srcRect/>
+                          <a:stretch>
+                            <a:fillRect/>
+                          </a:stretch>
+                        </pic:blipFill>
+                        <pic:spPr bwMode="auto">
+                          <a:xfrm>
+                            <a:off x="0" y="0"/>
+                            <a:ext cx="1209675" cy="1590675"/>
+                          </a:xfrm>
+                          <a:prstGeom prst="rect">
+                            <a:avLst/>
+                          </a:prstGeom>
+                          <a:noFill/>
+                          <a:ln>
+                            <a:noFill/>
+                          </a:ln>
+                        </pic:spPr>
+                      </pic:pic>
+                    </a:graphicData>
+                  </a:graphic>
+                </wp:inline>
+              </w:drawing>
+            </w:r>
+          </w:p>
+        </w:tc>
+        <w:tc>
+          <w:tcPr>
+            <w:tcW w:w="7015" w:type="dxa"/>
+          </w:tcPr>
+          <w:p>
+            <w:pPr>
+              <w:jc w:val="both"/>
+              <w:rPr>
+                <w:rFonts w:ascii="Sylfaen" w:eastAsiaTheme="minorEastAsia" w:hAnsi="Sylfaen" w:cs="Arial"/>
+                <w:sz w:val="32"/>
+                <w:szCs w:val="32"/>
+              </w:rPr>
+            </w:pPr>
+            <w:r>
+              <w:rPr>
+                <w:rFonts w:ascii="Sylfaen" w:eastAsiaTheme="minorEastAsia" w:hAnsi="Sylfaen" w:cs="Arial"/>
+                <w:sz w:val="32"/>
+                <w:szCs w:val="32"/>
+              </w:rPr>
+              <w:t>y[1,2] = 1*4+2*5+1*6+0*7+0*8+0*9 = 20</w:t>
+            </w:r>
+          </w:p>
+        </w:tc>
+      </w:tr>
+      <w:tr>
+        <w:tc>
+          <w:tcPr>
+            <w:tcW w:w="2335" w:type="dxa"/>
+          </w:tcPr>
+          <w:p>
+            <w:pPr>
+              <w:jc w:val="both"/>
+              <w:rPr>
+                <w:noProof/>
+              </w:rPr>
+            </w:pPr>
+            <w:r>
+              <w:rPr>
+                <w:noProof/>
+              </w:rPr>
+              <w:drawing>
+                <wp:inline distT="0" distB="0" distL="0" distR="0">
+                  <wp:extent cx="1590675" cy="1590675"/>
+                  <wp:effectExtent l="0" t="0" r="9525" b="9525"/>
+                  <wp:docPr id="32" name="Picture 32" descr="y[2,2]"/>
+                  <wp:cNvGraphicFramePr>
+                    <a:graphicFrameLocks xmlns:a="http://schemas.openxmlformats.org/drawingml/2006/main" noChangeAspect="1"/>
+                  </wp:cNvGraphicFramePr>
+                  <a:graphic xmlns:a="http://schemas.openxmlformats.org/drawingml/2006/main">
+                    <a:graphicData uri="http://schemas.openxmlformats.org/drawingml/2006/picture">
+                      <pic:pic xmlns:pic="http://schemas.openxmlformats.org/drawingml/2006/picture">
+                        <pic:nvPicPr>
+                          <pic:cNvPr id="0" name="Picture 22" descr="y[2,2]"/>
+                          <pic:cNvPicPr>
+                            <a:picLocks noChangeAspect="1" noChangeArrowheads="1"/>
+                          </pic:cNvPicPr>
+                        </pic:nvPicPr>
+                        <pic:blipFill>
+                          <a:blip r:embed="rId35">
+                            <a:extLst>
+                              <a:ext uri="{28A0092B-C50C-407E-A947-70E740481C1C}">
+                                <a14:useLocalDpi xmlns:a14="http://schemas.microsoft.com/office/drawing/2010/main" val="0"/>
+                              </a:ext>
+                            </a:extLst>
+                          </a:blip>
+                          <a:srcRect/>
+                          <a:stretch>
+                            <a:fillRect/>
+                          </a:stretch>
+                        </pic:blipFill>
+                        <pic:spPr bwMode="auto">
+                          <a:xfrm>
+                            <a:off x="0" y="0"/>
+                            <a:ext cx="1590675" cy="1590675"/>
+                          </a:xfrm>
+                          <a:prstGeom prst="rect">
+                            <a:avLst/>
+                          </a:prstGeom>
+                          <a:noFill/>
+                          <a:ln>
+                            <a:noFill/>
+                          </a:ln>
+                        </pic:spPr>
+                      </pic:pic>
+                    </a:graphicData>
+                  </a:graphic>
+                </wp:inline>
+              </w:drawing>
+            </w:r>
+          </w:p>
+        </w:tc>
+        <w:tc>
+          <w:tcPr>
+            <w:tcW w:w="7015" w:type="dxa"/>
+          </w:tcPr>
+          <w:p>
+            <w:pPr>
+              <w:jc w:val="both"/>
+              <w:rPr>
+                <w:rFonts w:ascii="Sylfaen" w:eastAsiaTheme="minorEastAsia" w:hAnsi="Sylfaen" w:cs="Arial"/>
+                <w:sz w:val="32"/>
+                <w:szCs w:val="32"/>
+              </w:rPr>
+            </w:pPr>
+            <w:r>
+              <w:rPr>
+                <w:rFonts w:ascii="Sylfaen" w:eastAsiaTheme="minorEastAsia" w:hAnsi="Sylfaen" w:cs="Arial"/>
+                <w:sz w:val="32"/>
+                <w:szCs w:val="32"/>
+              </w:rPr>
+              <w:t>y[2,2] = 1*5 + 2*6 + 0*8 + 0*9 = 17</w:t>
+            </w:r>
+            <w:bookmarkStart w:id="1" w:name="_GoBack"/>
+            <w:bookmarkEnd w:id="1"/>
+          </w:p>
+        </w:tc>
+      </w:tr>
+    </w:tbl>
+    <w:p>
+      <w:pPr>
+        <w:ind w:firstLine="720"/>
+        <w:jc w:val="both"/>
+        <w:rPr>
+          <w:rFonts w:ascii="Sylfaen" w:eastAsiaTheme="minorEastAsia" w:hAnsi="Sylfaen" w:cs="Arial"/>
+          <w:sz w:val="32"/>
+          <w:szCs w:val="32"/>
+          <w:lang w:val="hy-AM"/>
+        </w:rPr>
+      </w:pPr>
+    </w:p>
+    <w:p>
+      <w:pPr>
+        <w:ind w:firstLine="720"/>
+        <w:rPr>
+          <w:rFonts w:ascii="Sylfaen" w:eastAsiaTheme="minorEastAsia" w:hAnsi="Sylfaen" w:cs="Arial"/>
+          <w:sz w:val="32"/>
+          <w:szCs w:val="32"/>
+          <w:lang w:val="hy-AM"/>
+        </w:rPr>
+      </w:pPr>
+    </w:p>
+    <w:p>
+      <w:pPr>
+        <w:ind w:firstLine="720"/>
+        <w:rPr>
+          <w:rFonts w:ascii="Sylfaen" w:eastAsiaTheme="minorEastAsia" w:hAnsi="Sylfaen" w:cs="Arial"/>
+          <w:sz w:val="32"/>
+          <w:szCs w:val="32"/>
+        </w:rPr>
+      </w:pPr>
+    </w:p>
+    <w:p>
+      <w:pPr>
+        <w:ind w:firstLine="720"/>
+        <w:rPr>
+          <w:rFonts w:ascii="Sylfaen" w:eastAsiaTheme="minorEastAsia" w:hAnsi="Sylfaen" w:cs="Arial"/>
+          <w:sz w:val="32"/>
+          <w:szCs w:val="32"/>
+        </w:rPr>
+      </w:pPr>
+    </w:p>
+    <w:p>
+      <w:pPr>
+        <w:ind w:firstLine="720"/>
+        <w:rPr>
+          <w:rFonts w:ascii="Sylfaen" w:eastAsiaTheme="minorEastAsia" w:hAnsi="Sylfaen" w:cs="Arial"/>
+          <w:sz w:val="32"/>
+          <w:szCs w:val="32"/>
+        </w:rPr>
+      </w:pPr>
+    </w:p>
+    <w:p>
+      <w:pPr>
+        <w:ind w:firstLine="720"/>
+        <w:rPr>
+          <w:rFonts w:ascii="Sylfaen" w:eastAsiaTheme="minorEastAsia" w:hAnsi="Sylfaen" w:cs="Arial"/>
+          <w:sz w:val="32"/>
+          <w:szCs w:val="32"/>
+        </w:rPr>
+      </w:pPr>
+    </w:p>
+    <w:p>
+      <w:pPr>
+        <w:ind w:firstLine="720"/>
+        <w:rPr>
+          <w:rFonts w:ascii="Sylfaen" w:eastAsiaTheme="minorEastAsia" w:hAnsi="Sylfaen" w:cs="Arial"/>
+          <w:sz w:val="32"/>
+          <w:szCs w:val="32"/>
+        </w:rPr>
+      </w:pPr>
+    </w:p>
+    <w:p>
+      <w:pPr>
+        <w:ind w:firstLine="720"/>
+        <w:rPr>
+          <w:rFonts w:ascii="Sylfaen" w:eastAsiaTheme="minorEastAsia" w:hAnsi="Sylfaen" w:cs="Arial"/>
+          <w:sz w:val="32"/>
+          <w:szCs w:val="32"/>
+        </w:rPr>
+      </w:pPr>
+    </w:p>
+    <w:p>
+      <w:pPr>
+        <w:ind w:firstLine="720"/>
+        <w:rPr>
+          <w:rFonts w:ascii="Sylfaen" w:eastAsiaTheme="minorEastAsia" w:hAnsi="Sylfaen" w:cs="Arial"/>
+          <w:sz w:val="32"/>
+          <w:szCs w:val="32"/>
+        </w:rPr>
+      </w:pPr>
+    </w:p>
+    <w:p>
+      <w:pPr>
+        <w:ind w:firstLine="720"/>
+        <w:rPr>
+          <w:rFonts w:ascii="Sylfaen" w:eastAsiaTheme="minorEastAsia" w:hAnsi="Sylfaen" w:cs="Arial"/>
+          <w:sz w:val="32"/>
+          <w:szCs w:val="32"/>
+        </w:rPr>
+      </w:pPr>
+    </w:p>
+    <w:p>
+      <w:pPr>
+        <w:ind w:firstLine="720"/>
+        <w:rPr>
+          <w:rFonts w:ascii="Sylfaen" w:eastAsiaTheme="minorEastAsia" w:hAnsi="Sylfaen" w:cs="Arial"/>
+          <w:sz w:val="32"/>
+          <w:szCs w:val="32"/>
+        </w:rPr>
+      </w:pPr>
+    </w:p>
+    <w:p>
+      <w:pPr>
+        <w:ind w:firstLine="720"/>
+        <w:rPr>
+          <w:rFonts w:ascii="Sylfaen" w:eastAsiaTheme="minorEastAsia" w:hAnsi="Sylfaen" w:cs="Arial"/>
+          <w:sz w:val="32"/>
+          <w:szCs w:val="32"/>
+        </w:rPr>
+      </w:pPr>
+    </w:p>
+    <w:p>
+      <w:pPr>
+        <w:ind w:firstLine="720"/>
+        <w:rPr>
+          <w:rFonts w:ascii="Sylfaen" w:eastAsiaTheme="minorEastAsia" w:hAnsi="Sylfaen" w:cs="Arial"/>
+          <w:sz w:val="32"/>
+          <w:szCs w:val="32"/>
+        </w:rPr>
+      </w:pPr>
+    </w:p>
+    <w:p>
+      <w:pPr>
+        <w:ind w:firstLine="720"/>
+        <w:rPr>
+          <w:rFonts w:ascii="Sylfaen" w:eastAsiaTheme="minorEastAsia" w:hAnsi="Sylfaen" w:cs="Arial"/>
+          <w:sz w:val="32"/>
+          <w:szCs w:val="32"/>
+        </w:rPr>
+      </w:pPr>
+    </w:p>
+    <w:p>
+      <w:pPr>
+        <w:ind w:firstLine="720"/>
+        <w:rPr>
+          <w:rFonts w:ascii="Sylfaen" w:eastAsiaTheme="minorEastAsia" w:hAnsi="Sylfaen" w:cs="Arial"/>
+          <w:sz w:val="32"/>
+          <w:szCs w:val="32"/>
+        </w:rPr>
+      </w:pPr>
+    </w:p>
+    <w:p>
+      <w:pPr>
+        <w:ind w:firstLine="720"/>
+        <w:rPr>
+          <w:rFonts w:ascii="Sylfaen" w:eastAsiaTheme="minorEastAsia" w:hAnsi="Sylfaen" w:cs="Arial"/>
+          <w:sz w:val="32"/>
+          <w:szCs w:val="32"/>
+        </w:rPr>
+      </w:pPr>
+    </w:p>
+    <w:p>
+      <w:pPr>
+        <w:ind w:firstLine="720"/>
+        <w:rPr>
+          <w:rFonts w:ascii="Sylfaen" w:eastAsiaTheme="minorEastAsia" w:hAnsi="Sylfaen" w:cs="Arial"/>
+          <w:sz w:val="32"/>
+          <w:szCs w:val="32"/>
+        </w:rPr>
+      </w:pPr>
+    </w:p>
+    <w:p>
+      <w:pPr>
+        <w:ind w:firstLine="720"/>
+        <w:rPr>
+          <w:rFonts w:ascii="Sylfaen" w:eastAsiaTheme="minorEastAsia" w:hAnsi="Sylfaen" w:cs="Arial"/>
+          <w:sz w:val="32"/>
+          <w:szCs w:val="32"/>
+        </w:rPr>
+      </w:pPr>
+    </w:p>
+    <w:p>
+      <w:pPr>
+        <w:ind w:firstLine="720"/>
+        <w:rPr>
+          <w:rFonts w:ascii="Sylfaen" w:eastAsiaTheme="minorEastAsia" w:hAnsi="Sylfaen" w:cs="Arial"/>
+          <w:sz w:val="32"/>
+          <w:szCs w:val="32"/>
+        </w:rPr>
+      </w:pPr>
+    </w:p>
+    <w:p>
+      <w:pPr>
+        <w:ind w:firstLine="720"/>
+        <w:rPr>
+          <w:rFonts w:ascii="Sylfaen" w:eastAsiaTheme="minorEastAsia" w:hAnsi="Sylfaen" w:cs="Arial"/>
+          <w:sz w:val="32"/>
+          <w:szCs w:val="32"/>
+        </w:rPr>
+      </w:pPr>
+    </w:p>
+    <w:p>
+      <w:pPr>
+        <w:ind w:firstLine="720"/>
+        <w:rPr>
+          <w:rFonts w:ascii="Sylfaen" w:eastAsiaTheme="minorEastAsia" w:hAnsi="Sylfaen" w:cs="Arial"/>
+          <w:sz w:val="32"/>
+          <w:szCs w:val="32"/>
+        </w:rPr>
+      </w:pPr>
+    </w:p>
+    <w:p>
+      <w:pPr>
+        <w:ind w:firstLine="720"/>
+        <w:rPr>
+          <w:rFonts w:ascii="Sylfaen" w:eastAsiaTheme="minorEastAsia" w:hAnsi="Sylfaen" w:cs="Arial"/>
+          <w:sz w:val="32"/>
+          <w:szCs w:val="32"/>
+        </w:rPr>
+      </w:pPr>
+    </w:p>
+    <w:p>
+      <w:pPr>
+        <w:ind w:firstLine="720"/>
+        <w:rPr>
+          <w:rFonts w:ascii="Sylfaen" w:eastAsiaTheme="minorEastAsia" w:hAnsi="Sylfaen" w:cs="Arial"/>
+          <w:sz w:val="32"/>
+          <w:szCs w:val="32"/>
+        </w:rPr>
+      </w:pPr>
+    </w:p>
+    <w:p>
+      <w:pPr>
+        <w:ind w:firstLine="720"/>
+        <w:rPr>
+          <w:rFonts w:ascii="Sylfaen" w:eastAsiaTheme="minorEastAsia" w:hAnsi="Sylfaen" w:cs="Arial"/>
+          <w:sz w:val="32"/>
+          <w:szCs w:val="32"/>
+        </w:rPr>
+      </w:pPr>
+    </w:p>
+    <w:p>
+      <w:pPr>
+        <w:ind w:firstLine="720"/>
+        <w:rPr>
+          <w:rFonts w:ascii="Sylfaen" w:eastAsiaTheme="minorEastAsia" w:hAnsi="Sylfaen" w:cs="Arial"/>
+          <w:sz w:val="32"/>
+          <w:szCs w:val="32"/>
+        </w:rPr>
+      </w:pPr>
+    </w:p>
+    <w:p>
+      <w:pPr>
+        <w:ind w:firstLine="720"/>
+        <w:rPr>
+          <w:rFonts w:ascii="Sylfaen" w:eastAsiaTheme="minorEastAsia" w:hAnsi="Sylfaen" w:cs="Arial"/>
+          <w:sz w:val="32"/>
+          <w:szCs w:val="32"/>
+        </w:rPr>
+      </w:pPr>
+    </w:p>
+    <w:p>
+      <w:pPr>
+        <w:ind w:firstLine="720"/>
+        <w:rPr>
+          <w:rFonts w:ascii="Sylfaen" w:eastAsiaTheme="minorEastAsia" w:hAnsi="Sylfaen" w:cs="Arial"/>
+          <w:sz w:val="32"/>
+          <w:szCs w:val="32"/>
+        </w:rPr>
+      </w:pPr>
+    </w:p>
+    <w:p>
+      <w:pPr>
+        <w:ind w:firstLine="720"/>
+        <w:rPr>
+          <w:rFonts w:ascii="Sylfaen" w:eastAsiaTheme="minorEastAsia" w:hAnsi="Sylfaen" w:cs="Arial"/>
+          <w:sz w:val="32"/>
+          <w:szCs w:val="32"/>
+        </w:rPr>
+      </w:pPr>
+    </w:p>
+    <w:p>
+      <w:pPr>
+        <w:ind w:firstLine="720"/>
+        <w:rPr>
+          <w:rFonts w:ascii="Sylfaen" w:eastAsiaTheme="minorEastAsia" w:hAnsi="Sylfaen" w:cs="Arial"/>
+          <w:sz w:val="32"/>
+          <w:szCs w:val="32"/>
+        </w:rPr>
+      </w:pPr>
+    </w:p>
+    <w:p>
+      <w:pPr>
+        <w:ind w:firstLine="720"/>
+        <w:rPr>
+          <w:rFonts w:ascii="Sylfaen" w:eastAsiaTheme="minorEastAsia" w:hAnsi="Sylfaen" w:cs="Arial"/>
+          <w:sz w:val="32"/>
+          <w:szCs w:val="32"/>
+        </w:rPr>
+      </w:pPr>
+    </w:p>
+    <w:p>
+      <w:pPr>
+        <w:ind w:firstLine="720"/>
+        <w:rPr>
+          <w:rFonts w:ascii="Sylfaen" w:eastAsiaTheme="minorEastAsia" w:hAnsi="Sylfaen" w:cs="Arial"/>
+          <w:sz w:val="32"/>
+          <w:szCs w:val="32"/>
+        </w:rPr>
+      </w:pPr>
+    </w:p>
+    <w:p>
+      <w:pPr>
+        <w:ind w:firstLine="720"/>
+        <w:rPr>
+          <w:rFonts w:ascii="Sylfaen" w:eastAsiaTheme="minorEastAsia" w:hAnsi="Sylfaen" w:cs="Arial"/>
+          <w:sz w:val="32"/>
+          <w:szCs w:val="32"/>
+        </w:rPr>
+      </w:pPr>
+    </w:p>
+    <w:p>
+      <w:pPr>
+        <w:ind w:firstLine="720"/>
+        <w:rPr>
+          <w:rFonts w:ascii="Sylfaen" w:eastAsiaTheme="minorEastAsia" w:hAnsi="Sylfaen" w:cs="Arial"/>
+          <w:sz w:val="32"/>
+          <w:szCs w:val="32"/>
+        </w:rPr>
+      </w:pPr>
+    </w:p>
+    <w:p>
+      <w:pPr>
+        <w:ind w:firstLine="720"/>
+        <w:rPr>
+          <w:rFonts w:ascii="Sylfaen" w:eastAsiaTheme="minorEastAsia" w:hAnsi="Sylfaen" w:cs="Arial"/>
+          <w:sz w:val="32"/>
+          <w:szCs w:val="32"/>
+        </w:rPr>
+      </w:pPr>
+    </w:p>
+    <w:p>
+      <w:pPr>
+        <w:ind w:firstLine="720"/>
+        <w:rPr>
+          <w:rFonts w:ascii="Sylfaen" w:eastAsiaTheme="minorEastAsia" w:hAnsi="Sylfaen" w:cs="Arial"/>
+          <w:sz w:val="32"/>
+          <w:szCs w:val="32"/>
+        </w:rPr>
+      </w:pPr>
+    </w:p>
     <w:p>
       <w:pPr>
         <w:ind w:firstLine="720"/>
@@ -15656,7 +18453,7 @@
 </file>
 
 <file path=customXml/itemProps1.xml><?xml version="1.0" encoding="utf-8"?>
-<ds:datastoreItem xmlns:ds="http://schemas.openxmlformats.org/officeDocument/2006/customXml" ds:itemID="{3C75FE73-4BFA-4FA6-A106-09D47CF6CEB1}">
+<ds:datastoreItem xmlns:ds="http://schemas.openxmlformats.org/officeDocument/2006/customXml" ds:itemID="{CEB0B0F8-296B-4005-98F6-F3B2D3DA4CD2}">
   <ds:schemaRefs>
     <ds:schemaRef ds:uri="http://schemas.openxmlformats.org/officeDocument/2006/bibliography"/>
   </ds:schemaRefs>

</xml_diff>

<commit_message>
End Gausian Piramide Version
</commit_message>
<xml_diff>
--- a/Diplomayin.docx
+++ b/Diplomayin.docx
@@ -9937,7 +9937,7 @@
         <w:pStyle w:val="ListParagraph"/>
         <w:numPr>
           <w:ilvl w:val="0"/>
-          <w:numId w:val="7"/>
+          <w:numId w:val="11"/>
         </w:numPr>
         <w:rPr>
           <w:rFonts w:ascii="Sylfaen" w:eastAsiaTheme="minorEastAsia" w:hAnsi="Sylfaen" w:cs="Arial"/>
@@ -9950,20 +9950,879 @@
           <w:rFonts w:ascii="Sylfaen" w:eastAsiaTheme="minorEastAsia" w:hAnsi="Sylfaen" w:cs="Arial"/>
           <w:sz w:val="32"/>
           <w:szCs w:val="32"/>
-        </w:rPr>
-        <w:t>Insert in future</w:t>
-      </w:r>
-    </w:p>
-    <w:p>
-      <w:pPr>
-        <w:rPr>
-          <w:rFonts w:ascii="Sylfaen" w:eastAsiaTheme="minorEastAsia" w:hAnsi="Sylfaen" w:cs="Arial"/>
-          <w:sz w:val="32"/>
-          <w:szCs w:val="32"/>
-        </w:rPr>
-      </w:pPr>
-      <w:bookmarkStart w:id="1" w:name="_GoBack"/>
-      <w:bookmarkEnd w:id="1"/>
+          <w:lang w:val="hy-AM"/>
+        </w:rPr>
+        <w:t>Մենք հեշտությամբ կարող ենք համոզվել նրանում որ ելքային պատկերը ստացվում է մուտքային պատկերի ¼ տարածքի չափով։</w:t>
+      </w:r>
+    </w:p>
+    <w:p>
+      <w:pPr>
+        <w:pStyle w:val="ListParagraph"/>
+        <w:ind w:left="1926"/>
+        <w:rPr>
+          <w:rFonts w:ascii="Sylfaen" w:eastAsiaTheme="minorEastAsia" w:hAnsi="Sylfaen" w:cs="Arial"/>
+          <w:sz w:val="32"/>
+          <w:szCs w:val="32"/>
+        </w:rPr>
+      </w:pPr>
+    </w:p>
+    <w:tbl>
+      <w:tblPr>
+        <w:tblStyle w:val="TableGrid"/>
+        <w:tblpPr w:leftFromText="180" w:rightFromText="180" w:vertAnchor="text" w:horzAnchor="margin" w:tblpY="55"/>
+        <w:tblW w:w="0" w:type="auto"/>
+        <w:tblLook w:val="04A0" w:firstRow="1" w:lastRow="0" w:firstColumn="1" w:lastColumn="0" w:noHBand="0" w:noVBand="1"/>
+      </w:tblPr>
+      <w:tblGrid>
+        <w:gridCol w:w="5401"/>
+        <w:gridCol w:w="3816"/>
+      </w:tblGrid>
+      <w:tr>
+        <w:trPr>
+          <w:trHeight w:val="3950"/>
+        </w:trPr>
+        <w:tc>
+          <w:tcPr>
+            <w:tcW w:w="5401" w:type="dxa"/>
+          </w:tcPr>
+          <w:p>
+            <w:pPr>
+              <w:pStyle w:val="ListParagraph"/>
+              <w:ind w:left="0"/>
+              <w:rPr>
+                <w:rFonts w:ascii="Sylfaen" w:eastAsiaTheme="minorEastAsia" w:hAnsi="Sylfaen" w:cs="Arial"/>
+                <w:sz w:val="32"/>
+                <w:szCs w:val="32"/>
+              </w:rPr>
+            </w:pPr>
+            <w:r>
+              <w:rPr>
+                <w:noProof/>
+              </w:rPr>
+              <w:drawing>
+                <wp:inline distT="0" distB="0" distL="0" distR="0" wp14:anchorId="2B7E3BE7" wp14:editId="24CCE45C">
+                  <wp:extent cx="3240367" cy="3253002"/>
+                  <wp:effectExtent l="0" t="0" r="0" b="5080"/>
+                  <wp:docPr id="28" name="Picture 28"/>
+                  <wp:cNvGraphicFramePr>
+                    <a:graphicFrameLocks xmlns:a="http://schemas.openxmlformats.org/drawingml/2006/main" noChangeAspect="1"/>
+                  </wp:cNvGraphicFramePr>
+                  <a:graphic xmlns:a="http://schemas.openxmlformats.org/drawingml/2006/main">
+                    <a:graphicData uri="http://schemas.openxmlformats.org/drawingml/2006/picture">
+                      <pic:pic xmlns:pic="http://schemas.openxmlformats.org/drawingml/2006/picture">
+                        <pic:nvPicPr>
+                          <pic:cNvPr id="1" name=""/>
+                          <pic:cNvPicPr/>
+                        </pic:nvPicPr>
+                        <pic:blipFill>
+                          <a:blip r:embed="rId17"/>
+                          <a:stretch>
+                            <a:fillRect/>
+                          </a:stretch>
+                        </pic:blipFill>
+                        <pic:spPr>
+                          <a:xfrm>
+                            <a:off x="0" y="0"/>
+                            <a:ext cx="3259362" cy="3272072"/>
+                          </a:xfrm>
+                          <a:prstGeom prst="rect">
+                            <a:avLst/>
+                          </a:prstGeom>
+                        </pic:spPr>
+                      </pic:pic>
+                    </a:graphicData>
+                  </a:graphic>
+                </wp:inline>
+              </w:drawing>
+            </w:r>
+          </w:p>
+        </w:tc>
+        <w:tc>
+          <w:tcPr>
+            <w:tcW w:w="2139" w:type="dxa"/>
+          </w:tcPr>
+          <w:p>
+            <w:pPr>
+              <w:pStyle w:val="ListParagraph"/>
+              <w:spacing w:before="240"/>
+              <w:ind w:left="0"/>
+              <w:rPr>
+                <w:rFonts w:ascii="Sylfaen" w:eastAsiaTheme="minorEastAsia" w:hAnsi="Sylfaen" w:cs="Arial"/>
+                <w:sz w:val="32"/>
+                <w:szCs w:val="32"/>
+              </w:rPr>
+            </w:pPr>
+            <w:r>
+              <w:rPr>
+                <w:noProof/>
+              </w:rPr>
+              <w:drawing>
+                <wp:inline distT="0" distB="0" distL="0" distR="0" wp14:anchorId="7597B199" wp14:editId="760ED070">
+                  <wp:extent cx="2279560" cy="1435395"/>
+                  <wp:effectExtent l="0" t="0" r="6985" b="0"/>
+                  <wp:docPr id="33" name="Picture 33"/>
+                  <wp:cNvGraphicFramePr>
+                    <a:graphicFrameLocks xmlns:a="http://schemas.openxmlformats.org/drawingml/2006/main" noChangeAspect="1"/>
+                  </wp:cNvGraphicFramePr>
+                  <a:graphic xmlns:a="http://schemas.openxmlformats.org/drawingml/2006/main">
+                    <a:graphicData uri="http://schemas.openxmlformats.org/drawingml/2006/picture">
+                      <pic:pic xmlns:pic="http://schemas.openxmlformats.org/drawingml/2006/picture">
+                        <pic:nvPicPr>
+                          <pic:cNvPr id="1" name=""/>
+                          <pic:cNvPicPr/>
+                        </pic:nvPicPr>
+                        <pic:blipFill>
+                          <a:blip r:embed="rId18"/>
+                          <a:stretch>
+                            <a:fillRect/>
+                          </a:stretch>
+                        </pic:blipFill>
+                        <pic:spPr>
+                          <a:xfrm>
+                            <a:off x="0" y="0"/>
+                            <a:ext cx="2298409" cy="1447264"/>
+                          </a:xfrm>
+                          <a:prstGeom prst="rect">
+                            <a:avLst/>
+                          </a:prstGeom>
+                        </pic:spPr>
+                      </pic:pic>
+                    </a:graphicData>
+                  </a:graphic>
+                </wp:inline>
+              </w:drawing>
+            </w:r>
+          </w:p>
+        </w:tc>
+      </w:tr>
+      <w:tr>
+        <w:trPr>
+          <w:trHeight w:val="603"/>
+        </w:trPr>
+        <w:tc>
+          <w:tcPr>
+            <w:tcW w:w="5401" w:type="dxa"/>
+          </w:tcPr>
+          <w:p>
+            <w:pPr>
+              <w:pStyle w:val="ListParagraph"/>
+              <w:ind w:left="0"/>
+              <w:rPr>
+                <w:rFonts w:ascii="Sylfaen" w:hAnsi="Sylfaen"/>
+                <w:noProof/>
+                <w:lang w:val="hy-AM"/>
+              </w:rPr>
+            </w:pPr>
+            <w:r>
+              <w:rPr>
+                <w:rFonts w:ascii="Sylfaen" w:hAnsi="Sylfaen"/>
+                <w:noProof/>
+                <w:lang w:val="hy-AM"/>
+              </w:rPr>
+              <w:lastRenderedPageBreak/>
+              <w:t xml:space="preserve">Օրիգինալ մուտքային պատկերը </w:t>
+            </w:r>
+          </w:p>
+        </w:tc>
+        <w:tc>
+          <w:tcPr>
+            <w:tcW w:w="2139" w:type="dxa"/>
+          </w:tcPr>
+          <w:p>
+            <w:pPr>
+              <w:pStyle w:val="ListParagraph"/>
+              <w:ind w:left="0"/>
+              <w:rPr>
+                <w:rFonts w:ascii="Sylfaen" w:eastAsiaTheme="minorEastAsia" w:hAnsi="Sylfaen" w:cs="Arial"/>
+                <w:sz w:val="28"/>
+                <w:szCs w:val="28"/>
+                <w:lang w:val="hy-AM"/>
+              </w:rPr>
+            </w:pPr>
+            <w:r>
+              <w:rPr>
+                <w:rFonts w:ascii="Sylfaen" w:eastAsiaTheme="minorEastAsia" w:hAnsi="Sylfaen" w:cs="Arial"/>
+                <w:sz w:val="28"/>
+                <w:szCs w:val="28"/>
+                <w:lang w:val="hy-AM"/>
+              </w:rPr>
+              <w:t>Ելքային պատկերը</w:t>
+            </w:r>
+            <w:r>
+              <w:rPr>
+                <w:rFonts w:ascii="Sylfaen" w:eastAsiaTheme="minorEastAsia" w:hAnsi="Sylfaen" w:cs="Arial"/>
+                <w:sz w:val="28"/>
+                <w:szCs w:val="28"/>
+              </w:rPr>
+              <w:t xml:space="preserve"> </w:t>
+            </w:r>
+            <w:r>
+              <w:rPr>
+                <w:rFonts w:ascii="Sylfaen" w:eastAsiaTheme="minorEastAsia" w:hAnsi="Sylfaen" w:cs="Arial"/>
+                <w:sz w:val="28"/>
+                <w:szCs w:val="28"/>
+                <w:lang w:val="hy-AM"/>
+              </w:rPr>
+              <w:t>դաունսեմպլիգի ենթարկելուց հետո</w:t>
+            </w:r>
+          </w:p>
+        </w:tc>
+      </w:tr>
+    </w:tbl>
+    <w:p>
+      <w:pPr>
+        <w:pStyle w:val="ListParagraph"/>
+        <w:ind w:left="1926"/>
+        <w:rPr>
+          <w:rFonts w:ascii="Sylfaen" w:eastAsiaTheme="minorEastAsia" w:hAnsi="Sylfaen" w:cs="Arial"/>
+          <w:sz w:val="32"/>
+          <w:szCs w:val="32"/>
+        </w:rPr>
+      </w:pPr>
+    </w:p>
+    <w:p>
+      <w:pPr>
+        <w:pStyle w:val="ListParagraph"/>
+        <w:numPr>
+          <w:ilvl w:val="0"/>
+          <w:numId w:val="11"/>
+        </w:numPr>
+        <w:rPr>
+          <w:rFonts w:ascii="Sylfaen" w:eastAsiaTheme="minorEastAsia" w:hAnsi="Sylfaen" w:cs="Arial"/>
+          <w:sz w:val="32"/>
+          <w:szCs w:val="32"/>
+        </w:rPr>
+      </w:pPr>
+      <w:r>
+        <w:rPr>
+          <w:rFonts w:ascii="Sylfaen" w:eastAsiaTheme="minorEastAsia" w:hAnsi="Sylfaen" w:cs="Arial"/>
+          <w:sz w:val="32"/>
+          <w:szCs w:val="32"/>
+          <w:lang w:val="hy-AM"/>
+        </w:rPr>
+        <w:t xml:space="preserve">Մենք նաև կարող ենք իրականացնել հակառակ գործողությունը՝ այսինքն </w:t>
+      </w:r>
+      <w:r>
+        <w:rPr>
+          <w:rFonts w:ascii="Sylfaen" w:eastAsiaTheme="minorEastAsia" w:hAnsi="Sylfaen" w:cs="Arial"/>
+          <w:sz w:val="32"/>
+          <w:szCs w:val="32"/>
+        </w:rPr>
+        <w:t>4</w:t>
+      </w:r>
+      <w:r>
+        <w:rPr>
+          <w:rFonts w:ascii="Sylfaen" w:eastAsiaTheme="minorEastAsia" w:hAnsi="Sylfaen" w:cs="Arial"/>
+          <w:sz w:val="32"/>
+          <w:szCs w:val="32"/>
+          <w:lang w:val="hy-AM"/>
+        </w:rPr>
+        <w:t xml:space="preserve"> անգամ մեծացնել(</w:t>
+      </w:r>
+      <w:r>
+        <w:rPr>
+          <w:rFonts w:ascii="Sylfaen" w:eastAsiaTheme="minorEastAsia" w:hAnsi="Sylfaen" w:cs="Arial"/>
+          <w:sz w:val="32"/>
+          <w:szCs w:val="32"/>
+        </w:rPr>
+        <w:t>upsampling</w:t>
+      </w:r>
+      <w:r>
+        <w:rPr>
+          <w:rFonts w:ascii="Sylfaen" w:eastAsiaTheme="minorEastAsia" w:hAnsi="Sylfaen" w:cs="Arial"/>
+          <w:sz w:val="32"/>
+          <w:szCs w:val="32"/>
+          <w:lang w:val="hy-AM"/>
+        </w:rPr>
+        <w:t>)</w:t>
+      </w:r>
+      <w:r>
+        <w:rPr>
+          <w:rFonts w:ascii="Sylfaen" w:eastAsiaTheme="minorEastAsia" w:hAnsi="Sylfaen" w:cs="Arial"/>
+          <w:sz w:val="32"/>
+          <w:szCs w:val="32"/>
+        </w:rPr>
+        <w:t>:</w:t>
+      </w:r>
+    </w:p>
+    <w:p>
+      <w:pPr>
+        <w:pStyle w:val="ListParagraph"/>
+        <w:ind w:left="1926"/>
+        <w:rPr>
+          <w:rFonts w:ascii="Sylfaen" w:eastAsiaTheme="minorEastAsia" w:hAnsi="Sylfaen" w:cs="Arial"/>
+          <w:sz w:val="32"/>
+          <w:szCs w:val="32"/>
+        </w:rPr>
+      </w:pPr>
+    </w:p>
+    <w:tbl>
+      <w:tblPr>
+        <w:tblStyle w:val="TableGrid"/>
+        <w:tblpPr w:leftFromText="180" w:rightFromText="180" w:vertAnchor="text" w:horzAnchor="margin" w:tblpY="55"/>
+        <w:tblW w:w="0" w:type="auto"/>
+        <w:tblLook w:val="04A0" w:firstRow="1" w:lastRow="0" w:firstColumn="1" w:lastColumn="0" w:noHBand="0" w:noVBand="1"/>
+      </w:tblPr>
+      <w:tblGrid>
+        <w:gridCol w:w="3783"/>
+        <w:gridCol w:w="5567"/>
+      </w:tblGrid>
+      <w:tr>
+        <w:trPr>
+          <w:trHeight w:val="3950"/>
+        </w:trPr>
+        <w:tc>
+          <w:tcPr>
+            <w:tcW w:w="5401" w:type="dxa"/>
+          </w:tcPr>
+          <w:p>
+            <w:pPr>
+              <w:pStyle w:val="ListParagraph"/>
+              <w:ind w:left="0"/>
+              <w:rPr>
+                <w:rFonts w:ascii="Sylfaen" w:eastAsiaTheme="minorEastAsia" w:hAnsi="Sylfaen" w:cs="Arial"/>
+                <w:sz w:val="32"/>
+                <w:szCs w:val="32"/>
+              </w:rPr>
+            </w:pPr>
+            <w:r>
+              <w:rPr>
+                <w:noProof/>
+              </w:rPr>
+              <w:drawing>
+                <wp:inline distT="0" distB="0" distL="0" distR="0" wp14:anchorId="701BC9C8" wp14:editId="7518F038">
+                  <wp:extent cx="2279560" cy="1435395"/>
+                  <wp:effectExtent l="0" t="0" r="6985" b="0"/>
+                  <wp:docPr id="40" name="Picture 40"/>
+                  <wp:cNvGraphicFramePr>
+                    <a:graphicFrameLocks xmlns:a="http://schemas.openxmlformats.org/drawingml/2006/main" noChangeAspect="1"/>
+                  </wp:cNvGraphicFramePr>
+                  <a:graphic xmlns:a="http://schemas.openxmlformats.org/drawingml/2006/main">
+                    <a:graphicData uri="http://schemas.openxmlformats.org/drawingml/2006/picture">
+                      <pic:pic xmlns:pic="http://schemas.openxmlformats.org/drawingml/2006/picture">
+                        <pic:nvPicPr>
+                          <pic:cNvPr id="1" name=""/>
+                          <pic:cNvPicPr/>
+                        </pic:nvPicPr>
+                        <pic:blipFill>
+                          <a:blip r:embed="rId18"/>
+                          <a:stretch>
+                            <a:fillRect/>
+                          </a:stretch>
+                        </pic:blipFill>
+                        <pic:spPr>
+                          <a:xfrm>
+                            <a:off x="0" y="0"/>
+                            <a:ext cx="2298409" cy="1447264"/>
+                          </a:xfrm>
+                          <a:prstGeom prst="rect">
+                            <a:avLst/>
+                          </a:prstGeom>
+                        </pic:spPr>
+                      </pic:pic>
+                    </a:graphicData>
+                  </a:graphic>
+                </wp:inline>
+              </w:drawing>
+            </w:r>
+          </w:p>
+        </w:tc>
+        <w:tc>
+          <w:tcPr>
+            <w:tcW w:w="2139" w:type="dxa"/>
+          </w:tcPr>
+          <w:p>
+            <w:pPr>
+              <w:pStyle w:val="ListParagraph"/>
+              <w:spacing w:before="240"/>
+              <w:ind w:left="0"/>
+              <w:rPr>
+                <w:rFonts w:ascii="Sylfaen" w:eastAsiaTheme="minorEastAsia" w:hAnsi="Sylfaen" w:cs="Arial"/>
+                <w:sz w:val="32"/>
+                <w:szCs w:val="32"/>
+              </w:rPr>
+            </w:pPr>
+            <w:r>
+              <w:rPr>
+                <w:noProof/>
+              </w:rPr>
+              <w:drawing>
+                <wp:inline distT="0" distB="0" distL="0" distR="0" wp14:anchorId="4C98B03E" wp14:editId="3BA9F782">
+                  <wp:extent cx="3426376" cy="2636874"/>
+                  <wp:effectExtent l="0" t="0" r="3175" b="0"/>
+                  <wp:docPr id="41" name="Picture 41"/>
+                  <wp:cNvGraphicFramePr>
+                    <a:graphicFrameLocks xmlns:a="http://schemas.openxmlformats.org/drawingml/2006/main" noChangeAspect="1"/>
+                  </wp:cNvGraphicFramePr>
+                  <a:graphic xmlns:a="http://schemas.openxmlformats.org/drawingml/2006/main">
+                    <a:graphicData uri="http://schemas.openxmlformats.org/drawingml/2006/picture">
+                      <pic:pic xmlns:pic="http://schemas.openxmlformats.org/drawingml/2006/picture">
+                        <pic:nvPicPr>
+                          <pic:cNvPr id="1" name=""/>
+                          <pic:cNvPicPr/>
+                        </pic:nvPicPr>
+                        <pic:blipFill>
+                          <a:blip r:embed="rId19"/>
+                          <a:stretch>
+                            <a:fillRect/>
+                          </a:stretch>
+                        </pic:blipFill>
+                        <pic:spPr>
+                          <a:xfrm>
+                            <a:off x="0" y="0"/>
+                            <a:ext cx="3447613" cy="2653218"/>
+                          </a:xfrm>
+                          <a:prstGeom prst="rect">
+                            <a:avLst/>
+                          </a:prstGeom>
+                        </pic:spPr>
+                      </pic:pic>
+                    </a:graphicData>
+                  </a:graphic>
+                </wp:inline>
+              </w:drawing>
+            </w:r>
+          </w:p>
+        </w:tc>
+      </w:tr>
+      <w:tr>
+        <w:trPr>
+          <w:trHeight w:val="603"/>
+        </w:trPr>
+        <w:tc>
+          <w:tcPr>
+            <w:tcW w:w="5401" w:type="dxa"/>
+          </w:tcPr>
+          <w:p>
+            <w:pPr>
+              <w:pStyle w:val="ListParagraph"/>
+              <w:ind w:left="0"/>
+              <w:rPr>
+                <w:rFonts w:ascii="Sylfaen" w:hAnsi="Sylfaen"/>
+                <w:noProof/>
+                <w:lang w:val="hy-AM"/>
+              </w:rPr>
+            </w:pPr>
+            <w:r>
+              <w:rPr>
+                <w:rFonts w:ascii="Sylfaen" w:hAnsi="Sylfaen"/>
+                <w:noProof/>
+                <w:lang w:val="hy-AM"/>
+              </w:rPr>
+              <w:t xml:space="preserve">Օրիգինալ մուտքային պատկերը </w:t>
+            </w:r>
+          </w:p>
+        </w:tc>
+        <w:tc>
+          <w:tcPr>
+            <w:tcW w:w="2139" w:type="dxa"/>
+          </w:tcPr>
+          <w:p>
+            <w:pPr>
+              <w:pStyle w:val="ListParagraph"/>
+              <w:ind w:left="0"/>
+              <w:rPr>
+                <w:rFonts w:ascii="Sylfaen" w:eastAsiaTheme="minorEastAsia" w:hAnsi="Sylfaen" w:cs="Arial"/>
+                <w:sz w:val="28"/>
+                <w:szCs w:val="28"/>
+                <w:lang w:val="hy-AM"/>
+              </w:rPr>
+            </w:pPr>
+            <w:r>
+              <w:rPr>
+                <w:rFonts w:ascii="Sylfaen" w:eastAsiaTheme="minorEastAsia" w:hAnsi="Sylfaen" w:cs="Arial"/>
+                <w:sz w:val="28"/>
+                <w:szCs w:val="28"/>
+                <w:lang w:val="hy-AM"/>
+              </w:rPr>
+              <w:t>Ելքային պատկերը</w:t>
+            </w:r>
+            <w:r>
+              <w:rPr>
+                <w:rFonts w:ascii="Sylfaen" w:eastAsiaTheme="minorEastAsia" w:hAnsi="Sylfaen" w:cs="Arial"/>
+                <w:sz w:val="28"/>
+                <w:szCs w:val="28"/>
+              </w:rPr>
+              <w:t xml:space="preserve"> </w:t>
+            </w:r>
+            <w:r>
+              <w:rPr>
+                <w:rFonts w:ascii="Sylfaen" w:eastAsiaTheme="minorEastAsia" w:hAnsi="Sylfaen" w:cs="Arial"/>
+                <w:sz w:val="28"/>
+                <w:szCs w:val="28"/>
+              </w:rPr>
+              <w:t>upsampling</w:t>
+            </w:r>
+            <w:r>
+              <w:rPr>
+                <w:rFonts w:ascii="Sylfaen" w:eastAsiaTheme="minorEastAsia" w:hAnsi="Sylfaen" w:cs="Arial"/>
+                <w:sz w:val="28"/>
+                <w:szCs w:val="28"/>
+                <w:lang w:val="hy-AM"/>
+              </w:rPr>
+              <w:t>-ի</w:t>
+            </w:r>
+            <w:r>
+              <w:rPr>
+                <w:rFonts w:ascii="Sylfaen" w:eastAsiaTheme="minorEastAsia" w:hAnsi="Sylfaen" w:cs="Arial"/>
+                <w:sz w:val="28"/>
+                <w:szCs w:val="28"/>
+                <w:lang w:val="hy-AM"/>
+              </w:rPr>
+              <w:t xml:space="preserve"> ենթարկելուց հետո</w:t>
+            </w:r>
+          </w:p>
+        </w:tc>
+      </w:tr>
+    </w:tbl>
+    <w:p>
+      <w:pPr>
+        <w:ind w:left="1566"/>
+        <w:rPr>
+          <w:rFonts w:ascii="Sylfaen" w:eastAsiaTheme="minorEastAsia" w:hAnsi="Sylfaen" w:cs="Arial"/>
+          <w:sz w:val="32"/>
+          <w:szCs w:val="32"/>
+        </w:rPr>
+      </w:pPr>
+    </w:p>
+    <w:p>
+      <w:pPr>
+        <w:pStyle w:val="ListParagraph"/>
+        <w:ind w:left="1926"/>
+        <w:rPr>
+          <w:rFonts w:ascii="Sylfaen" w:eastAsiaTheme="minorEastAsia" w:hAnsi="Sylfaen" w:cs="Arial"/>
+          <w:sz w:val="32"/>
+          <w:szCs w:val="32"/>
+        </w:rPr>
+      </w:pPr>
+    </w:p>
+    <w:p>
+      <w:pPr>
+        <w:rPr>
+          <w:rFonts w:ascii="Sylfaen" w:eastAsiaTheme="minorEastAsia" w:hAnsi="Sylfaen" w:cs="Arial"/>
+          <w:sz w:val="32"/>
+          <w:szCs w:val="32"/>
+        </w:rPr>
+      </w:pPr>
+      <w:r>
+        <w:rPr>
+          <w:rFonts w:ascii="Sylfaen" w:eastAsiaTheme="minorEastAsia" w:hAnsi="Sylfaen" w:cs="Arial"/>
+          <w:sz w:val="32"/>
+          <w:szCs w:val="32"/>
+          <w:lang w:val="hy-AM"/>
+        </w:rPr>
+        <w:t xml:space="preserve">Եթե փորձենք պատկերը մեկ անգամ ենթարկել դաունսամպլինգի մյուս անգամ </w:t>
+      </w:r>
+      <w:r>
+        <w:rPr>
+          <w:rFonts w:ascii="Sylfaen" w:eastAsiaTheme="minorEastAsia" w:hAnsi="Sylfaen" w:cs="Arial"/>
+          <w:sz w:val="32"/>
+          <w:szCs w:val="32"/>
+        </w:rPr>
+        <w:t xml:space="preserve">upsamplingi </w:t>
+      </w:r>
+      <w:r>
+        <w:rPr>
+          <w:rFonts w:ascii="Sylfaen" w:eastAsiaTheme="minorEastAsia" w:hAnsi="Sylfaen" w:cs="Arial"/>
+          <w:sz w:val="32"/>
+          <w:szCs w:val="32"/>
+          <w:lang w:val="hy-AM"/>
+        </w:rPr>
+        <w:t>կստանանք հետևյալ պատկերը՝</w:t>
+      </w:r>
+    </w:p>
+    <w:tbl>
+      <w:tblPr>
+        <w:tblStyle w:val="TableGrid"/>
+        <w:tblpPr w:leftFromText="180" w:rightFromText="180" w:horzAnchor="page" w:tblpX="269" w:tblpY="-888"/>
+        <w:tblW w:w="11335" w:type="dxa"/>
+        <w:tblLook w:val="04A0" w:firstRow="1" w:lastRow="0" w:firstColumn="1" w:lastColumn="0" w:noHBand="0" w:noVBand="1"/>
+      </w:tblPr>
+      <w:tblGrid>
+        <w:gridCol w:w="3799"/>
+        <w:gridCol w:w="3816"/>
+        <w:gridCol w:w="4206"/>
+      </w:tblGrid>
+      <w:tr>
+        <w:tc>
+          <w:tcPr>
+            <w:tcW w:w="3799" w:type="dxa"/>
+          </w:tcPr>
+          <w:p>
+            <w:pPr>
+              <w:pStyle w:val="ListParagraph"/>
+              <w:ind w:left="0"/>
+              <w:jc w:val="both"/>
+              <w:rPr>
+                <w:rFonts w:ascii="Sylfaen" w:eastAsiaTheme="minorEastAsia" w:hAnsi="Sylfaen" w:cs="Arial"/>
+                <w:sz w:val="32"/>
+                <w:szCs w:val="32"/>
+              </w:rPr>
+            </w:pPr>
+            <w:r>
+              <w:rPr>
+                <w:noProof/>
+              </w:rPr>
+              <w:lastRenderedPageBreak/>
+              <w:drawing>
+                <wp:inline distT="0" distB="0" distL="0" distR="0" wp14:anchorId="4E4E3980" wp14:editId="2A00BCBE">
+                  <wp:extent cx="2275367" cy="2284240"/>
+                  <wp:effectExtent l="0" t="0" r="0" b="1905"/>
+                  <wp:docPr id="45" name="Picture 45"/>
+                  <wp:cNvGraphicFramePr>
+                    <a:graphicFrameLocks xmlns:a="http://schemas.openxmlformats.org/drawingml/2006/main" noChangeAspect="1"/>
+                  </wp:cNvGraphicFramePr>
+                  <a:graphic xmlns:a="http://schemas.openxmlformats.org/drawingml/2006/main">
+                    <a:graphicData uri="http://schemas.openxmlformats.org/drawingml/2006/picture">
+                      <pic:pic xmlns:pic="http://schemas.openxmlformats.org/drawingml/2006/picture">
+                        <pic:nvPicPr>
+                          <pic:cNvPr id="1" name=""/>
+                          <pic:cNvPicPr/>
+                        </pic:nvPicPr>
+                        <pic:blipFill>
+                          <a:blip r:embed="rId17"/>
+                          <a:stretch>
+                            <a:fillRect/>
+                          </a:stretch>
+                        </pic:blipFill>
+                        <pic:spPr>
+                          <a:xfrm>
+                            <a:off x="0" y="0"/>
+                            <a:ext cx="2304884" cy="2313872"/>
+                          </a:xfrm>
+                          <a:prstGeom prst="rect">
+                            <a:avLst/>
+                          </a:prstGeom>
+                        </pic:spPr>
+                      </pic:pic>
+                    </a:graphicData>
+                  </a:graphic>
+                </wp:inline>
+              </w:drawing>
+            </w:r>
+          </w:p>
+        </w:tc>
+        <w:tc>
+          <w:tcPr>
+            <w:tcW w:w="3816" w:type="dxa"/>
+          </w:tcPr>
+          <w:p>
+            <w:pPr>
+              <w:pStyle w:val="ListParagraph"/>
+              <w:ind w:left="0"/>
+              <w:rPr>
+                <w:rFonts w:ascii="Sylfaen" w:eastAsiaTheme="minorEastAsia" w:hAnsi="Sylfaen" w:cs="Arial"/>
+                <w:sz w:val="32"/>
+                <w:szCs w:val="32"/>
+              </w:rPr>
+            </w:pPr>
+            <w:r>
+              <w:rPr>
+                <w:noProof/>
+              </w:rPr>
+              <w:drawing>
+                <wp:inline distT="0" distB="0" distL="0" distR="0" wp14:anchorId="446F64C1" wp14:editId="007908A6">
+                  <wp:extent cx="2279560" cy="1435395"/>
+                  <wp:effectExtent l="0" t="0" r="6985" b="0"/>
+                  <wp:docPr id="46" name="Picture 46"/>
+                  <wp:cNvGraphicFramePr>
+                    <a:graphicFrameLocks xmlns:a="http://schemas.openxmlformats.org/drawingml/2006/main" noChangeAspect="1"/>
+                  </wp:cNvGraphicFramePr>
+                  <a:graphic xmlns:a="http://schemas.openxmlformats.org/drawingml/2006/main">
+                    <a:graphicData uri="http://schemas.openxmlformats.org/drawingml/2006/picture">
+                      <pic:pic xmlns:pic="http://schemas.openxmlformats.org/drawingml/2006/picture">
+                        <pic:nvPicPr>
+                          <pic:cNvPr id="1" name=""/>
+                          <pic:cNvPicPr/>
+                        </pic:nvPicPr>
+                        <pic:blipFill>
+                          <a:blip r:embed="rId18"/>
+                          <a:stretch>
+                            <a:fillRect/>
+                          </a:stretch>
+                        </pic:blipFill>
+                        <pic:spPr>
+                          <a:xfrm>
+                            <a:off x="0" y="0"/>
+                            <a:ext cx="2298409" cy="1447264"/>
+                          </a:xfrm>
+                          <a:prstGeom prst="rect">
+                            <a:avLst/>
+                          </a:prstGeom>
+                        </pic:spPr>
+                      </pic:pic>
+                    </a:graphicData>
+                  </a:graphic>
+                </wp:inline>
+              </w:drawing>
+            </w:r>
+          </w:p>
+        </w:tc>
+        <w:tc>
+          <w:tcPr>
+            <w:tcW w:w="3720" w:type="dxa"/>
+          </w:tcPr>
+          <w:p>
+            <w:pPr>
+              <w:pStyle w:val="ListParagraph"/>
+              <w:ind w:left="0"/>
+              <w:rPr>
+                <w:rFonts w:ascii="Sylfaen" w:eastAsiaTheme="minorEastAsia" w:hAnsi="Sylfaen" w:cs="Arial"/>
+                <w:sz w:val="32"/>
+                <w:szCs w:val="32"/>
+              </w:rPr>
+            </w:pPr>
+            <w:r>
+              <w:rPr>
+                <w:noProof/>
+              </w:rPr>
+              <w:drawing>
+                <wp:inline distT="0" distB="0" distL="0" distR="0" wp14:anchorId="4F1109FD" wp14:editId="5BB920E0">
+                  <wp:extent cx="2530068" cy="2254102"/>
+                  <wp:effectExtent l="0" t="0" r="3810" b="0"/>
+                  <wp:docPr id="47" name="Picture 47"/>
+                  <wp:cNvGraphicFramePr>
+                    <a:graphicFrameLocks xmlns:a="http://schemas.openxmlformats.org/drawingml/2006/main" noChangeAspect="1"/>
+                  </wp:cNvGraphicFramePr>
+                  <a:graphic xmlns:a="http://schemas.openxmlformats.org/drawingml/2006/main">
+                    <a:graphicData uri="http://schemas.openxmlformats.org/drawingml/2006/picture">
+                      <pic:pic xmlns:pic="http://schemas.openxmlformats.org/drawingml/2006/picture">
+                        <pic:nvPicPr>
+                          <pic:cNvPr id="1" name=""/>
+                          <pic:cNvPicPr/>
+                        </pic:nvPicPr>
+                        <pic:blipFill>
+                          <a:blip r:embed="rId19"/>
+                          <a:stretch>
+                            <a:fillRect/>
+                          </a:stretch>
+                        </pic:blipFill>
+                        <pic:spPr>
+                          <a:xfrm>
+                            <a:off x="0" y="0"/>
+                            <a:ext cx="2614039" cy="2328914"/>
+                          </a:xfrm>
+                          <a:prstGeom prst="rect">
+                            <a:avLst/>
+                          </a:prstGeom>
+                        </pic:spPr>
+                      </pic:pic>
+                    </a:graphicData>
+                  </a:graphic>
+                </wp:inline>
+              </w:drawing>
+            </w:r>
+          </w:p>
+        </w:tc>
+      </w:tr>
+      <w:tr>
+        <w:tc>
+          <w:tcPr>
+            <w:tcW w:w="3799" w:type="dxa"/>
+          </w:tcPr>
+          <w:p>
+            <w:pPr>
+              <w:pStyle w:val="ListParagraph"/>
+              <w:ind w:left="0"/>
+              <w:rPr>
+                <w:rFonts w:ascii="Sylfaen" w:eastAsiaTheme="minorEastAsia" w:hAnsi="Sylfaen" w:cs="Arial"/>
+                <w:sz w:val="32"/>
+                <w:szCs w:val="32"/>
+                <w:lang w:val="hy-AM"/>
+              </w:rPr>
+            </w:pPr>
+            <w:r>
+              <w:rPr>
+                <w:rFonts w:ascii="Sylfaen" w:eastAsiaTheme="minorEastAsia" w:hAnsi="Sylfaen" w:cs="Arial"/>
+                <w:sz w:val="32"/>
+                <w:szCs w:val="32"/>
+                <w:lang w:val="hy-AM"/>
+              </w:rPr>
+              <w:t>Օրիգինալ նկար</w:t>
+            </w:r>
+          </w:p>
+        </w:tc>
+        <w:tc>
+          <w:tcPr>
+            <w:tcW w:w="3816" w:type="dxa"/>
+          </w:tcPr>
+          <w:p>
+            <w:pPr>
+              <w:pStyle w:val="ListParagraph"/>
+              <w:ind w:left="0"/>
+              <w:rPr>
+                <w:rFonts w:ascii="Sylfaen" w:eastAsiaTheme="minorEastAsia" w:hAnsi="Sylfaen" w:cs="Arial"/>
+                <w:sz w:val="32"/>
+                <w:szCs w:val="32"/>
+                <w:lang w:val="hy-AM"/>
+              </w:rPr>
+            </w:pPr>
+            <w:r>
+              <w:rPr>
+                <w:rFonts w:ascii="Sylfaen" w:eastAsiaTheme="minorEastAsia" w:hAnsi="Sylfaen" w:cs="Arial"/>
+                <w:sz w:val="32"/>
+                <w:szCs w:val="32"/>
+                <w:lang w:val="hy-AM"/>
+              </w:rPr>
+              <w:t>Դաունսամպլինգի ենթարկելուց հետո</w:t>
+            </w:r>
+          </w:p>
+        </w:tc>
+        <w:tc>
+          <w:tcPr>
+            <w:tcW w:w="3720" w:type="dxa"/>
+          </w:tcPr>
+          <w:p>
+            <w:pPr>
+              <w:pStyle w:val="ListParagraph"/>
+              <w:ind w:left="0"/>
+              <w:rPr>
+                <w:rFonts w:ascii="Sylfaen" w:eastAsiaTheme="minorEastAsia" w:hAnsi="Sylfaen" w:cs="Arial"/>
+                <w:sz w:val="32"/>
+                <w:szCs w:val="32"/>
+                <w:lang w:val="hy-AM"/>
+              </w:rPr>
+            </w:pPr>
+            <w:r>
+              <w:rPr>
+                <w:rFonts w:ascii="Sylfaen" w:eastAsiaTheme="minorEastAsia" w:hAnsi="Sylfaen" w:cs="Arial"/>
+                <w:sz w:val="32"/>
+                <w:szCs w:val="32"/>
+              </w:rPr>
+              <w:t>Upsampling –</w:t>
+            </w:r>
+            <w:r>
+              <w:rPr>
+                <w:rFonts w:ascii="Sylfaen" w:eastAsiaTheme="minorEastAsia" w:hAnsi="Sylfaen" w:cs="Arial"/>
+                <w:sz w:val="32"/>
+                <w:szCs w:val="32"/>
+                <w:lang w:val="hy-AM"/>
+              </w:rPr>
+              <w:t>ից հետո</w:t>
+            </w:r>
+          </w:p>
+        </w:tc>
+      </w:tr>
+    </w:tbl>
+    <w:p>
+      <w:pPr>
+        <w:rPr>
+          <w:rFonts w:ascii="Sylfaen" w:eastAsiaTheme="minorEastAsia" w:hAnsi="Sylfaen" w:cs="Arial"/>
+          <w:sz w:val="32"/>
+          <w:szCs w:val="32"/>
+        </w:rPr>
+      </w:pPr>
+    </w:p>
+    <w:p>
+      <w:pPr>
+        <w:pStyle w:val="ListParagraph"/>
+        <w:ind w:left="1926"/>
+        <w:rPr>
+          <w:rFonts w:ascii="Sylfaen" w:eastAsiaTheme="minorEastAsia" w:hAnsi="Sylfaen" w:cs="Arial"/>
+          <w:sz w:val="32"/>
+          <w:szCs w:val="32"/>
+        </w:rPr>
+      </w:pPr>
     </w:p>
     <w:p>
       <w:pPr>
@@ -10221,6 +11080,7 @@
                 <w:szCs w:val="32"/>
                 <w:lang w:val="hy-AM"/>
               </w:rPr>
+              <w:lastRenderedPageBreak/>
               <w:t>օպերացիան</w:t>
             </w:r>
           </w:p>
@@ -10498,7 +11358,7 @@
                           </pic:cNvPicPr>
                         </pic:nvPicPr>
                         <pic:blipFill>
-                          <a:blip r:embed="rId17">
+                          <a:blip r:embed="rId20">
                             <a:extLst>
                               <a:ext uri="{28A0092B-C50C-407E-A947-70E740481C1C}">
                                 <a14:useLocalDpi xmlns:a14="http://schemas.microsoft.com/office/drawing/2010/main" val="0"/>
@@ -10771,7 +11631,7 @@
                           </pic:cNvPicPr>
                         </pic:nvPicPr>
                         <pic:blipFill>
-                          <a:blip r:embed="rId18">
+                          <a:blip r:embed="rId21">
                             <a:extLst>
                               <a:ext uri="{28A0092B-C50C-407E-A947-70E740481C1C}">
                                 <a14:useLocalDpi xmlns:a14="http://schemas.microsoft.com/office/drawing/2010/main" val="0"/>
@@ -11005,7 +11865,7 @@
                           </pic:cNvPicPr>
                         </pic:nvPicPr>
                         <pic:blipFill>
-                          <a:blip r:embed="rId19">
+                          <a:blip r:embed="rId22">
                             <a:extLst>
                               <a:ext uri="{28A0092B-C50C-407E-A947-70E740481C1C}">
                                 <a14:useLocalDpi xmlns:a14="http://schemas.microsoft.com/office/drawing/2010/main" val="0"/>
@@ -11239,7 +12099,7 @@
                           </pic:cNvPicPr>
                         </pic:nvPicPr>
                         <pic:blipFill>
-                          <a:blip r:embed="rId20">
+                          <a:blip r:embed="rId23">
                             <a:extLst>
                               <a:ext uri="{28A0092B-C50C-407E-A947-70E740481C1C}">
                                 <a14:useLocalDpi xmlns:a14="http://schemas.microsoft.com/office/drawing/2010/main" val="0"/>
@@ -11480,7 +12340,7 @@
                           </pic:cNvPicPr>
                         </pic:nvPicPr>
                         <pic:blipFill>
-                          <a:blip r:embed="rId21">
+                          <a:blip r:embed="rId24">
                             <a:extLst>
                               <a:ext uri="{28A0092B-C50C-407E-A947-70E740481C1C}">
                                 <a14:useLocalDpi xmlns:a14="http://schemas.microsoft.com/office/drawing/2010/main" val="0"/>
@@ -11770,7 +12630,7 @@
                           </pic:cNvPicPr>
                         </pic:nvPicPr>
                         <pic:blipFill>
-                          <a:blip r:embed="rId22">
+                          <a:blip r:embed="rId25">
                             <a:extLst>
                               <a:ext uri="{28A0092B-C50C-407E-A947-70E740481C1C}">
                                 <a14:useLocalDpi xmlns:a14="http://schemas.microsoft.com/office/drawing/2010/main" val="0"/>
@@ -11824,7 +12684,6 @@
                 <w:szCs w:val="32"/>
                 <w:lang w:val="hy-AM"/>
               </w:rPr>
-              <w:lastRenderedPageBreak/>
               <w:t>Գաուսիան քողարկում 3x3</w:t>
             </w:r>
           </w:p>
@@ -12043,7 +12902,7 @@
                           </pic:cNvPicPr>
                         </pic:nvPicPr>
                         <pic:blipFill>
-                          <a:blip r:embed="rId23">
+                          <a:blip r:embed="rId26">
                             <a:extLst>
                               <a:ext uri="{28A0092B-C50C-407E-A947-70E740481C1C}">
                                 <a14:useLocalDpi xmlns:a14="http://schemas.microsoft.com/office/drawing/2010/main" val="0"/>
@@ -12097,6 +12956,7 @@
                 <w:szCs w:val="32"/>
                 <w:lang w:val="hy-AM"/>
               </w:rPr>
+              <w:lastRenderedPageBreak/>
               <w:t>Գաուսիան քողարկում</w:t>
             </w:r>
             <w:r>
@@ -12625,7 +13485,7 @@
                           </pic:cNvPicPr>
                         </pic:nvPicPr>
                         <pic:blipFill>
-                          <a:blip r:embed="rId24">
+                          <a:blip r:embed="rId27">
                             <a:extLst>
                               <a:ext uri="{28A0092B-C50C-407E-A947-70E740481C1C}">
                                 <a14:useLocalDpi xmlns:a14="http://schemas.microsoft.com/office/drawing/2010/main" val="0"/>
@@ -12673,7 +13533,7 @@
                 <w:lang w:val="hy-AM"/>
               </w:rPr>
             </w:pPr>
-            <w:hyperlink r:id="rId25" w:tooltip="Unsharp masking" w:history="1">
+            <w:hyperlink r:id="rId28" w:tooltip="Unsharp masking" w:history="1">
               <w:r>
                 <w:rPr>
                   <w:rStyle w:val="Hyperlink"/>
@@ -13257,7 +14117,7 @@
                           </pic:cNvPicPr>
                         </pic:nvPicPr>
                         <pic:blipFill>
-                          <a:blip r:embed="rId26">
+                          <a:blip r:embed="rId29">
                             <a:extLst>
                               <a:ext uri="{28A0092B-C50C-407E-A947-70E740481C1C}">
                                 <a14:useLocalDpi xmlns:a14="http://schemas.microsoft.com/office/drawing/2010/main" val="0"/>
@@ -14438,7 +15298,6 @@
           <w:szCs w:val="32"/>
           <w:lang w:val="hy-AM"/>
         </w:rPr>
-        <w:lastRenderedPageBreak/>
         <w:t xml:space="preserve">որից հետո ստանում ենք հետևյալ մատրիցը </w:t>
       </w:r>
     </w:p>
@@ -14484,6 +15343,7 @@
                 <w:szCs w:val="32"/>
                 <w:lang w:val="hy-AM"/>
               </w:rPr>
+              <w:lastRenderedPageBreak/>
               <w:t xml:space="preserve">  1</w:t>
             </w:r>
           </w:p>
@@ -14918,7 +15778,7 @@
                           </pic:cNvPicPr>
                         </pic:nvPicPr>
                         <pic:blipFill>
-                          <a:blip r:embed="rId27">
+                          <a:blip r:embed="rId30">
                             <a:extLst>
                               <a:ext uri="{28A0092B-C50C-407E-A947-70E740481C1C}">
                                 <a14:useLocalDpi xmlns:a14="http://schemas.microsoft.com/office/drawing/2010/main" val="0"/>
@@ -15009,7 +15869,7 @@
                           </pic:cNvPicPr>
                         </pic:nvPicPr>
                         <pic:blipFill>
-                          <a:blip r:embed="rId28">
+                          <a:blip r:embed="rId31">
                             <a:extLst>
                               <a:ext uri="{28A0092B-C50C-407E-A947-70E740481C1C}">
                                 <a14:useLocalDpi xmlns:a14="http://schemas.microsoft.com/office/drawing/2010/main" val="0"/>
@@ -15109,7 +15969,7 @@
                           </pic:cNvPicPr>
                         </pic:nvPicPr>
                         <pic:blipFill>
-                          <a:blip r:embed="rId29">
+                          <a:blip r:embed="rId32">
                             <a:extLst>
                               <a:ext uri="{28A0092B-C50C-407E-A947-70E740481C1C}">
                                 <a14:useLocalDpi xmlns:a14="http://schemas.microsoft.com/office/drawing/2010/main" val="0"/>
@@ -15208,7 +16068,7 @@
                           </pic:cNvPicPr>
                         </pic:nvPicPr>
                         <pic:blipFill>
-                          <a:blip r:embed="rId30">
+                          <a:blip r:embed="rId33">
                             <a:extLst>
                               <a:ext uri="{28A0092B-C50C-407E-A947-70E740481C1C}">
                                 <a14:useLocalDpi xmlns:a14="http://schemas.microsoft.com/office/drawing/2010/main" val="0"/>
@@ -15299,7 +16159,7 @@
                           </pic:cNvPicPr>
                         </pic:nvPicPr>
                         <pic:blipFill>
-                          <a:blip r:embed="rId31">
+                          <a:blip r:embed="rId34">
                             <a:extLst>
                               <a:ext uri="{28A0092B-C50C-407E-A947-70E740481C1C}">
                                 <a14:useLocalDpi xmlns:a14="http://schemas.microsoft.com/office/drawing/2010/main" val="0"/>
@@ -15390,7 +16250,7 @@
                           </pic:cNvPicPr>
                         </pic:nvPicPr>
                         <pic:blipFill>
-                          <a:blip r:embed="rId32">
+                          <a:blip r:embed="rId35">
                             <a:extLst>
                               <a:ext uri="{28A0092B-C50C-407E-A947-70E740481C1C}">
                                 <a14:useLocalDpi xmlns:a14="http://schemas.microsoft.com/office/drawing/2010/main" val="0"/>
@@ -15505,7 +16365,7 @@
                           </pic:cNvPicPr>
                         </pic:nvPicPr>
                         <pic:blipFill>
-                          <a:blip r:embed="rId33">
+                          <a:blip r:embed="rId36">
                             <a:extLst>
                               <a:ext uri="{28A0092B-C50C-407E-A947-70E740481C1C}">
                                 <a14:useLocalDpi xmlns:a14="http://schemas.microsoft.com/office/drawing/2010/main" val="0"/>
@@ -15597,7 +16457,7 @@
                           </pic:cNvPicPr>
                         </pic:nvPicPr>
                         <pic:blipFill>
-                          <a:blip r:embed="rId34">
+                          <a:blip r:embed="rId37">
                             <a:extLst>
                               <a:ext uri="{28A0092B-C50C-407E-A947-70E740481C1C}">
                                 <a14:useLocalDpi xmlns:a14="http://schemas.microsoft.com/office/drawing/2010/main" val="0"/>
@@ -15688,7 +16548,7 @@
                           </pic:cNvPicPr>
                         </pic:nvPicPr>
                         <pic:blipFill>
-                          <a:blip r:embed="rId35">
+                          <a:blip r:embed="rId38">
                             <a:extLst>
                               <a:ext uri="{28A0092B-C50C-407E-A947-70E740481C1C}">
                                 <a14:useLocalDpi xmlns:a14="http://schemas.microsoft.com/office/drawing/2010/main" val="0"/>
@@ -16687,6 +17547,8 @@
       <w:pPr>
         <w:ind w:firstLine="720"/>
       </w:pPr>
+      <w:bookmarkStart w:id="1" w:name="_GoBack"/>
+      <w:bookmarkEnd w:id="1"/>
     </w:p>
     <w:sectPr>
       <w:pgSz w:w="12240" w:h="15840"/>
@@ -17014,6 +17876,119 @@
     </w:lvl>
   </w:abstractNum>
   <w:abstractNum w:abstractNumId="3" w15:restartNumberingAfterBreak="0">
+    <w:nsid w:val="09A40E66"/>
+    <w:multiLevelType w:val="hybridMultilevel"/>
+    <w:tmpl w:val="21449218"/>
+    <w:lvl w:ilvl="0" w:tplc="04090001">
+      <w:start w:val="1"/>
+      <w:numFmt w:val="bullet"/>
+      <w:lvlText w:val=""/>
+      <w:lvlJc w:val="left"/>
+      <w:pPr>
+        <w:ind w:left="1080" w:hanging="360"/>
+      </w:pPr>
+      <w:rPr>
+        <w:rFonts w:ascii="Symbol" w:hAnsi="Symbol" w:hint="default"/>
+      </w:rPr>
+    </w:lvl>
+    <w:lvl w:ilvl="1" w:tplc="04090003" w:tentative="1">
+      <w:start w:val="1"/>
+      <w:numFmt w:val="bullet"/>
+      <w:lvlText w:val="o"/>
+      <w:lvlJc w:val="left"/>
+      <w:pPr>
+        <w:ind w:left="1800" w:hanging="360"/>
+      </w:pPr>
+      <w:rPr>
+        <w:rFonts w:ascii="Courier New" w:hAnsi="Courier New" w:cs="Courier New" w:hint="default"/>
+      </w:rPr>
+    </w:lvl>
+    <w:lvl w:ilvl="2" w:tplc="04090005" w:tentative="1">
+      <w:start w:val="1"/>
+      <w:numFmt w:val="bullet"/>
+      <w:lvlText w:val=""/>
+      <w:lvlJc w:val="left"/>
+      <w:pPr>
+        <w:ind w:left="2520" w:hanging="360"/>
+      </w:pPr>
+      <w:rPr>
+        <w:rFonts w:ascii="Wingdings" w:hAnsi="Wingdings" w:hint="default"/>
+      </w:rPr>
+    </w:lvl>
+    <w:lvl w:ilvl="3" w:tplc="04090001" w:tentative="1">
+      <w:start w:val="1"/>
+      <w:numFmt w:val="bullet"/>
+      <w:lvlText w:val=""/>
+      <w:lvlJc w:val="left"/>
+      <w:pPr>
+        <w:ind w:left="3240" w:hanging="360"/>
+      </w:pPr>
+      <w:rPr>
+        <w:rFonts w:ascii="Symbol" w:hAnsi="Symbol" w:hint="default"/>
+      </w:rPr>
+    </w:lvl>
+    <w:lvl w:ilvl="4" w:tplc="04090003" w:tentative="1">
+      <w:start w:val="1"/>
+      <w:numFmt w:val="bullet"/>
+      <w:lvlText w:val="o"/>
+      <w:lvlJc w:val="left"/>
+      <w:pPr>
+        <w:ind w:left="3960" w:hanging="360"/>
+      </w:pPr>
+      <w:rPr>
+        <w:rFonts w:ascii="Courier New" w:hAnsi="Courier New" w:cs="Courier New" w:hint="default"/>
+      </w:rPr>
+    </w:lvl>
+    <w:lvl w:ilvl="5" w:tplc="04090005" w:tentative="1">
+      <w:start w:val="1"/>
+      <w:numFmt w:val="bullet"/>
+      <w:lvlText w:val=""/>
+      <w:lvlJc w:val="left"/>
+      <w:pPr>
+        <w:ind w:left="4680" w:hanging="360"/>
+      </w:pPr>
+      <w:rPr>
+        <w:rFonts w:ascii="Wingdings" w:hAnsi="Wingdings" w:hint="default"/>
+      </w:rPr>
+    </w:lvl>
+    <w:lvl w:ilvl="6" w:tplc="04090001" w:tentative="1">
+      <w:start w:val="1"/>
+      <w:numFmt w:val="bullet"/>
+      <w:lvlText w:val=""/>
+      <w:lvlJc w:val="left"/>
+      <w:pPr>
+        <w:ind w:left="5400" w:hanging="360"/>
+      </w:pPr>
+      <w:rPr>
+        <w:rFonts w:ascii="Symbol" w:hAnsi="Symbol" w:hint="default"/>
+      </w:rPr>
+    </w:lvl>
+    <w:lvl w:ilvl="7" w:tplc="04090003" w:tentative="1">
+      <w:start w:val="1"/>
+      <w:numFmt w:val="bullet"/>
+      <w:lvlText w:val="o"/>
+      <w:lvlJc w:val="left"/>
+      <w:pPr>
+        <w:ind w:left="6120" w:hanging="360"/>
+      </w:pPr>
+      <w:rPr>
+        <w:rFonts w:ascii="Courier New" w:hAnsi="Courier New" w:cs="Courier New" w:hint="default"/>
+      </w:rPr>
+    </w:lvl>
+    <w:lvl w:ilvl="8" w:tplc="04090005" w:tentative="1">
+      <w:start w:val="1"/>
+      <w:numFmt w:val="bullet"/>
+      <w:lvlText w:val=""/>
+      <w:lvlJc w:val="left"/>
+      <w:pPr>
+        <w:ind w:left="6840" w:hanging="360"/>
+      </w:pPr>
+      <w:rPr>
+        <w:rFonts w:ascii="Wingdings" w:hAnsi="Wingdings" w:hint="default"/>
+      </w:rPr>
+    </w:lvl>
+  </w:abstractNum>
+  <w:abstractNum w:abstractNumId="4" w15:restartNumberingAfterBreak="0">
     <w:nsid w:val="3A353587"/>
     <w:multiLevelType w:val="multilevel"/>
     <w:tmpl w:val="7E5E4380"/>
@@ -17127,17 +18102,17 @@
       </w:rPr>
     </w:lvl>
   </w:abstractNum>
-  <w:abstractNum w:abstractNumId="4" w15:restartNumberingAfterBreak="0">
-    <w:nsid w:val="537D20B2"/>
+  <w:abstractNum w:abstractNumId="5" w15:restartNumberingAfterBreak="0">
+    <w:nsid w:val="426C74CD"/>
     <w:multiLevelType w:val="hybridMultilevel"/>
-    <w:tmpl w:val="12ACBFEC"/>
+    <w:tmpl w:val="37FE7942"/>
     <w:lvl w:ilvl="0" w:tplc="04090001">
       <w:start w:val="1"/>
       <w:numFmt w:val="bullet"/>
       <w:lvlText w:val=""/>
       <w:lvlJc w:val="left"/>
       <w:pPr>
-        <w:ind w:left="1440" w:hanging="360"/>
+        <w:ind w:left="1926" w:hanging="360"/>
       </w:pPr>
       <w:rPr>
         <w:rFonts w:ascii="Symbol" w:hAnsi="Symbol" w:hint="default"/>
@@ -17149,7 +18124,7 @@
       <w:lvlText w:val="o"/>
       <w:lvlJc w:val="left"/>
       <w:pPr>
-        <w:ind w:left="2160" w:hanging="360"/>
+        <w:ind w:left="2646" w:hanging="360"/>
       </w:pPr>
       <w:rPr>
         <w:rFonts w:ascii="Courier New" w:hAnsi="Courier New" w:cs="Courier New" w:hint="default"/>
@@ -17161,7 +18136,7 @@
       <w:lvlText w:val=""/>
       <w:lvlJc w:val="left"/>
       <w:pPr>
-        <w:ind w:left="2880" w:hanging="360"/>
+        <w:ind w:left="3366" w:hanging="360"/>
       </w:pPr>
       <w:rPr>
         <w:rFonts w:ascii="Wingdings" w:hAnsi="Wingdings" w:hint="default"/>
@@ -17173,7 +18148,7 @@
       <w:lvlText w:val=""/>
       <w:lvlJc w:val="left"/>
       <w:pPr>
-        <w:ind w:left="3600" w:hanging="360"/>
+        <w:ind w:left="4086" w:hanging="360"/>
       </w:pPr>
       <w:rPr>
         <w:rFonts w:ascii="Symbol" w:hAnsi="Symbol" w:hint="default"/>
@@ -17185,7 +18160,7 @@
       <w:lvlText w:val="o"/>
       <w:lvlJc w:val="left"/>
       <w:pPr>
-        <w:ind w:left="4320" w:hanging="360"/>
+        <w:ind w:left="4806" w:hanging="360"/>
       </w:pPr>
       <w:rPr>
         <w:rFonts w:ascii="Courier New" w:hAnsi="Courier New" w:cs="Courier New" w:hint="default"/>
@@ -17197,7 +18172,7 @@
       <w:lvlText w:val=""/>
       <w:lvlJc w:val="left"/>
       <w:pPr>
-        <w:ind w:left="5040" w:hanging="360"/>
+        <w:ind w:left="5526" w:hanging="360"/>
       </w:pPr>
       <w:rPr>
         <w:rFonts w:ascii="Wingdings" w:hAnsi="Wingdings" w:hint="default"/>
@@ -17209,7 +18184,7 @@
       <w:lvlText w:val=""/>
       <w:lvlJc w:val="left"/>
       <w:pPr>
-        <w:ind w:left="5760" w:hanging="360"/>
+        <w:ind w:left="6246" w:hanging="360"/>
       </w:pPr>
       <w:rPr>
         <w:rFonts w:ascii="Symbol" w:hAnsi="Symbol" w:hint="default"/>
@@ -17221,7 +18196,7 @@
       <w:lvlText w:val="o"/>
       <w:lvlJc w:val="left"/>
       <w:pPr>
-        <w:ind w:left="6480" w:hanging="360"/>
+        <w:ind w:left="6966" w:hanging="360"/>
       </w:pPr>
       <w:rPr>
         <w:rFonts w:ascii="Courier New" w:hAnsi="Courier New" w:cs="Courier New" w:hint="default"/>
@@ -17233,24 +18208,24 @@
       <w:lvlText w:val=""/>
       <w:lvlJc w:val="left"/>
       <w:pPr>
-        <w:ind w:left="7200" w:hanging="360"/>
+        <w:ind w:left="7686" w:hanging="360"/>
       </w:pPr>
       <w:rPr>
         <w:rFonts w:ascii="Wingdings" w:hAnsi="Wingdings" w:hint="default"/>
       </w:rPr>
     </w:lvl>
   </w:abstractNum>
-  <w:abstractNum w:abstractNumId="5" w15:restartNumberingAfterBreak="0">
-    <w:nsid w:val="622F7FEB"/>
+  <w:abstractNum w:abstractNumId="6" w15:restartNumberingAfterBreak="0">
+    <w:nsid w:val="475B43C9"/>
     <w:multiLevelType w:val="hybridMultilevel"/>
-    <w:tmpl w:val="689A798A"/>
+    <w:tmpl w:val="68E47CFA"/>
     <w:lvl w:ilvl="0" w:tplc="04090001">
       <w:start w:val="1"/>
       <w:numFmt w:val="bullet"/>
       <w:lvlText w:val=""/>
       <w:lvlJc w:val="left"/>
       <w:pPr>
-        <w:ind w:left="1980" w:hanging="360"/>
+        <w:ind w:left="1842" w:hanging="360"/>
       </w:pPr>
       <w:rPr>
         <w:rFonts w:ascii="Symbol" w:hAnsi="Symbol" w:hint="default"/>
@@ -17262,7 +18237,7 @@
       <w:lvlText w:val="o"/>
       <w:lvlJc w:val="left"/>
       <w:pPr>
-        <w:ind w:left="2700" w:hanging="360"/>
+        <w:ind w:left="2562" w:hanging="360"/>
       </w:pPr>
       <w:rPr>
         <w:rFonts w:ascii="Courier New" w:hAnsi="Courier New" w:cs="Courier New" w:hint="default"/>
@@ -17274,7 +18249,7 @@
       <w:lvlText w:val=""/>
       <w:lvlJc w:val="left"/>
       <w:pPr>
-        <w:ind w:left="3420" w:hanging="360"/>
+        <w:ind w:left="3282" w:hanging="360"/>
       </w:pPr>
       <w:rPr>
         <w:rFonts w:ascii="Wingdings" w:hAnsi="Wingdings" w:hint="default"/>
@@ -17286,7 +18261,7 @@
       <w:lvlText w:val=""/>
       <w:lvlJc w:val="left"/>
       <w:pPr>
-        <w:ind w:left="4140" w:hanging="360"/>
+        <w:ind w:left="4002" w:hanging="360"/>
       </w:pPr>
       <w:rPr>
         <w:rFonts w:ascii="Symbol" w:hAnsi="Symbol" w:hint="default"/>
@@ -17298,7 +18273,7 @@
       <w:lvlText w:val="o"/>
       <w:lvlJc w:val="left"/>
       <w:pPr>
-        <w:ind w:left="4860" w:hanging="360"/>
+        <w:ind w:left="4722" w:hanging="360"/>
       </w:pPr>
       <w:rPr>
         <w:rFonts w:ascii="Courier New" w:hAnsi="Courier New" w:cs="Courier New" w:hint="default"/>
@@ -17310,7 +18285,7 @@
       <w:lvlText w:val=""/>
       <w:lvlJc w:val="left"/>
       <w:pPr>
-        <w:ind w:left="5580" w:hanging="360"/>
+        <w:ind w:left="5442" w:hanging="360"/>
       </w:pPr>
       <w:rPr>
         <w:rFonts w:ascii="Wingdings" w:hAnsi="Wingdings" w:hint="default"/>
@@ -17322,7 +18297,7 @@
       <w:lvlText w:val=""/>
       <w:lvlJc w:val="left"/>
       <w:pPr>
-        <w:ind w:left="6300" w:hanging="360"/>
+        <w:ind w:left="6162" w:hanging="360"/>
       </w:pPr>
       <w:rPr>
         <w:rFonts w:ascii="Symbol" w:hAnsi="Symbol" w:hint="default"/>
@@ -17334,7 +18309,7 @@
       <w:lvlText w:val="o"/>
       <w:lvlJc w:val="left"/>
       <w:pPr>
-        <w:ind w:left="7020" w:hanging="360"/>
+        <w:ind w:left="6882" w:hanging="360"/>
       </w:pPr>
       <w:rPr>
         <w:rFonts w:ascii="Courier New" w:hAnsi="Courier New" w:cs="Courier New" w:hint="default"/>
@@ -17346,14 +18321,353 @@
       <w:lvlText w:val=""/>
       <w:lvlJc w:val="left"/>
       <w:pPr>
-        <w:ind w:left="7740" w:hanging="360"/>
+        <w:ind w:left="7602" w:hanging="360"/>
       </w:pPr>
       <w:rPr>
         <w:rFonts w:ascii="Wingdings" w:hAnsi="Wingdings" w:hint="default"/>
       </w:rPr>
     </w:lvl>
   </w:abstractNum>
-  <w:abstractNum w:abstractNumId="6" w15:restartNumberingAfterBreak="0">
+  <w:abstractNum w:abstractNumId="7" w15:restartNumberingAfterBreak="0">
+    <w:nsid w:val="4C807F46"/>
+    <w:multiLevelType w:val="hybridMultilevel"/>
+    <w:tmpl w:val="C89209C6"/>
+    <w:lvl w:ilvl="0" w:tplc="04090001">
+      <w:start w:val="1"/>
+      <w:numFmt w:val="bullet"/>
+      <w:lvlText w:val=""/>
+      <w:lvlJc w:val="left"/>
+      <w:pPr>
+        <w:ind w:left="3600" w:hanging="360"/>
+      </w:pPr>
+      <w:rPr>
+        <w:rFonts w:ascii="Symbol" w:hAnsi="Symbol" w:hint="default"/>
+      </w:rPr>
+    </w:lvl>
+    <w:lvl w:ilvl="1" w:tplc="04090003" w:tentative="1">
+      <w:start w:val="1"/>
+      <w:numFmt w:val="bullet"/>
+      <w:lvlText w:val="o"/>
+      <w:lvlJc w:val="left"/>
+      <w:pPr>
+        <w:ind w:left="4320" w:hanging="360"/>
+      </w:pPr>
+      <w:rPr>
+        <w:rFonts w:ascii="Courier New" w:hAnsi="Courier New" w:cs="Courier New" w:hint="default"/>
+      </w:rPr>
+    </w:lvl>
+    <w:lvl w:ilvl="2" w:tplc="04090005" w:tentative="1">
+      <w:start w:val="1"/>
+      <w:numFmt w:val="bullet"/>
+      <w:lvlText w:val=""/>
+      <w:lvlJc w:val="left"/>
+      <w:pPr>
+        <w:ind w:left="5040" w:hanging="360"/>
+      </w:pPr>
+      <w:rPr>
+        <w:rFonts w:ascii="Wingdings" w:hAnsi="Wingdings" w:hint="default"/>
+      </w:rPr>
+    </w:lvl>
+    <w:lvl w:ilvl="3" w:tplc="04090001" w:tentative="1">
+      <w:start w:val="1"/>
+      <w:numFmt w:val="bullet"/>
+      <w:lvlText w:val=""/>
+      <w:lvlJc w:val="left"/>
+      <w:pPr>
+        <w:ind w:left="5760" w:hanging="360"/>
+      </w:pPr>
+      <w:rPr>
+        <w:rFonts w:ascii="Symbol" w:hAnsi="Symbol" w:hint="default"/>
+      </w:rPr>
+    </w:lvl>
+    <w:lvl w:ilvl="4" w:tplc="04090003" w:tentative="1">
+      <w:start w:val="1"/>
+      <w:numFmt w:val="bullet"/>
+      <w:lvlText w:val="o"/>
+      <w:lvlJc w:val="left"/>
+      <w:pPr>
+        <w:ind w:left="6480" w:hanging="360"/>
+      </w:pPr>
+      <w:rPr>
+        <w:rFonts w:ascii="Courier New" w:hAnsi="Courier New" w:cs="Courier New" w:hint="default"/>
+      </w:rPr>
+    </w:lvl>
+    <w:lvl w:ilvl="5" w:tplc="04090005" w:tentative="1">
+      <w:start w:val="1"/>
+      <w:numFmt w:val="bullet"/>
+      <w:lvlText w:val=""/>
+      <w:lvlJc w:val="left"/>
+      <w:pPr>
+        <w:ind w:left="7200" w:hanging="360"/>
+      </w:pPr>
+      <w:rPr>
+        <w:rFonts w:ascii="Wingdings" w:hAnsi="Wingdings" w:hint="default"/>
+      </w:rPr>
+    </w:lvl>
+    <w:lvl w:ilvl="6" w:tplc="04090001" w:tentative="1">
+      <w:start w:val="1"/>
+      <w:numFmt w:val="bullet"/>
+      <w:lvlText w:val=""/>
+      <w:lvlJc w:val="left"/>
+      <w:pPr>
+        <w:ind w:left="7920" w:hanging="360"/>
+      </w:pPr>
+      <w:rPr>
+        <w:rFonts w:ascii="Symbol" w:hAnsi="Symbol" w:hint="default"/>
+      </w:rPr>
+    </w:lvl>
+    <w:lvl w:ilvl="7" w:tplc="04090003" w:tentative="1">
+      <w:start w:val="1"/>
+      <w:numFmt w:val="bullet"/>
+      <w:lvlText w:val="o"/>
+      <w:lvlJc w:val="left"/>
+      <w:pPr>
+        <w:ind w:left="8640" w:hanging="360"/>
+      </w:pPr>
+      <w:rPr>
+        <w:rFonts w:ascii="Courier New" w:hAnsi="Courier New" w:cs="Courier New" w:hint="default"/>
+      </w:rPr>
+    </w:lvl>
+    <w:lvl w:ilvl="8" w:tplc="04090005" w:tentative="1">
+      <w:start w:val="1"/>
+      <w:numFmt w:val="bullet"/>
+      <w:lvlText w:val=""/>
+      <w:lvlJc w:val="left"/>
+      <w:pPr>
+        <w:ind w:left="9360" w:hanging="360"/>
+      </w:pPr>
+      <w:rPr>
+        <w:rFonts w:ascii="Wingdings" w:hAnsi="Wingdings" w:hint="default"/>
+      </w:rPr>
+    </w:lvl>
+  </w:abstractNum>
+  <w:abstractNum w:abstractNumId="8" w15:restartNumberingAfterBreak="0">
+    <w:nsid w:val="537D20B2"/>
+    <w:multiLevelType w:val="hybridMultilevel"/>
+    <w:tmpl w:val="12ACBFEC"/>
+    <w:lvl w:ilvl="0" w:tplc="04090001">
+      <w:start w:val="1"/>
+      <w:numFmt w:val="bullet"/>
+      <w:lvlText w:val=""/>
+      <w:lvlJc w:val="left"/>
+      <w:pPr>
+        <w:ind w:left="1440" w:hanging="360"/>
+      </w:pPr>
+      <w:rPr>
+        <w:rFonts w:ascii="Symbol" w:hAnsi="Symbol" w:hint="default"/>
+      </w:rPr>
+    </w:lvl>
+    <w:lvl w:ilvl="1" w:tplc="04090003" w:tentative="1">
+      <w:start w:val="1"/>
+      <w:numFmt w:val="bullet"/>
+      <w:lvlText w:val="o"/>
+      <w:lvlJc w:val="left"/>
+      <w:pPr>
+        <w:ind w:left="2160" w:hanging="360"/>
+      </w:pPr>
+      <w:rPr>
+        <w:rFonts w:ascii="Courier New" w:hAnsi="Courier New" w:cs="Courier New" w:hint="default"/>
+      </w:rPr>
+    </w:lvl>
+    <w:lvl w:ilvl="2" w:tplc="04090005" w:tentative="1">
+      <w:start w:val="1"/>
+      <w:numFmt w:val="bullet"/>
+      <w:lvlText w:val=""/>
+      <w:lvlJc w:val="left"/>
+      <w:pPr>
+        <w:ind w:left="2880" w:hanging="360"/>
+      </w:pPr>
+      <w:rPr>
+        <w:rFonts w:ascii="Wingdings" w:hAnsi="Wingdings" w:hint="default"/>
+      </w:rPr>
+    </w:lvl>
+    <w:lvl w:ilvl="3" w:tplc="04090001" w:tentative="1">
+      <w:start w:val="1"/>
+      <w:numFmt w:val="bullet"/>
+      <w:lvlText w:val=""/>
+      <w:lvlJc w:val="left"/>
+      <w:pPr>
+        <w:ind w:left="3600" w:hanging="360"/>
+      </w:pPr>
+      <w:rPr>
+        <w:rFonts w:ascii="Symbol" w:hAnsi="Symbol" w:hint="default"/>
+      </w:rPr>
+    </w:lvl>
+    <w:lvl w:ilvl="4" w:tplc="04090003" w:tentative="1">
+      <w:start w:val="1"/>
+      <w:numFmt w:val="bullet"/>
+      <w:lvlText w:val="o"/>
+      <w:lvlJc w:val="left"/>
+      <w:pPr>
+        <w:ind w:left="4320" w:hanging="360"/>
+      </w:pPr>
+      <w:rPr>
+        <w:rFonts w:ascii="Courier New" w:hAnsi="Courier New" w:cs="Courier New" w:hint="default"/>
+      </w:rPr>
+    </w:lvl>
+    <w:lvl w:ilvl="5" w:tplc="04090005" w:tentative="1">
+      <w:start w:val="1"/>
+      <w:numFmt w:val="bullet"/>
+      <w:lvlText w:val=""/>
+      <w:lvlJc w:val="left"/>
+      <w:pPr>
+        <w:ind w:left="5040" w:hanging="360"/>
+      </w:pPr>
+      <w:rPr>
+        <w:rFonts w:ascii="Wingdings" w:hAnsi="Wingdings" w:hint="default"/>
+      </w:rPr>
+    </w:lvl>
+    <w:lvl w:ilvl="6" w:tplc="04090001" w:tentative="1">
+      <w:start w:val="1"/>
+      <w:numFmt w:val="bullet"/>
+      <w:lvlText w:val=""/>
+      <w:lvlJc w:val="left"/>
+      <w:pPr>
+        <w:ind w:left="5760" w:hanging="360"/>
+      </w:pPr>
+      <w:rPr>
+        <w:rFonts w:ascii="Symbol" w:hAnsi="Symbol" w:hint="default"/>
+      </w:rPr>
+    </w:lvl>
+    <w:lvl w:ilvl="7" w:tplc="04090003" w:tentative="1">
+      <w:start w:val="1"/>
+      <w:numFmt w:val="bullet"/>
+      <w:lvlText w:val="o"/>
+      <w:lvlJc w:val="left"/>
+      <w:pPr>
+        <w:ind w:left="6480" w:hanging="360"/>
+      </w:pPr>
+      <w:rPr>
+        <w:rFonts w:ascii="Courier New" w:hAnsi="Courier New" w:cs="Courier New" w:hint="default"/>
+      </w:rPr>
+    </w:lvl>
+    <w:lvl w:ilvl="8" w:tplc="04090005" w:tentative="1">
+      <w:start w:val="1"/>
+      <w:numFmt w:val="bullet"/>
+      <w:lvlText w:val=""/>
+      <w:lvlJc w:val="left"/>
+      <w:pPr>
+        <w:ind w:left="7200" w:hanging="360"/>
+      </w:pPr>
+      <w:rPr>
+        <w:rFonts w:ascii="Wingdings" w:hAnsi="Wingdings" w:hint="default"/>
+      </w:rPr>
+    </w:lvl>
+  </w:abstractNum>
+  <w:abstractNum w:abstractNumId="9" w15:restartNumberingAfterBreak="0">
+    <w:nsid w:val="622F7FEB"/>
+    <w:multiLevelType w:val="hybridMultilevel"/>
+    <w:tmpl w:val="689A798A"/>
+    <w:lvl w:ilvl="0" w:tplc="04090001">
+      <w:start w:val="1"/>
+      <w:numFmt w:val="bullet"/>
+      <w:lvlText w:val=""/>
+      <w:lvlJc w:val="left"/>
+      <w:pPr>
+        <w:ind w:left="1980" w:hanging="360"/>
+      </w:pPr>
+      <w:rPr>
+        <w:rFonts w:ascii="Symbol" w:hAnsi="Symbol" w:hint="default"/>
+      </w:rPr>
+    </w:lvl>
+    <w:lvl w:ilvl="1" w:tplc="04090003" w:tentative="1">
+      <w:start w:val="1"/>
+      <w:numFmt w:val="bullet"/>
+      <w:lvlText w:val="o"/>
+      <w:lvlJc w:val="left"/>
+      <w:pPr>
+        <w:ind w:left="2700" w:hanging="360"/>
+      </w:pPr>
+      <w:rPr>
+        <w:rFonts w:ascii="Courier New" w:hAnsi="Courier New" w:cs="Courier New" w:hint="default"/>
+      </w:rPr>
+    </w:lvl>
+    <w:lvl w:ilvl="2" w:tplc="04090005" w:tentative="1">
+      <w:start w:val="1"/>
+      <w:numFmt w:val="bullet"/>
+      <w:lvlText w:val=""/>
+      <w:lvlJc w:val="left"/>
+      <w:pPr>
+        <w:ind w:left="3420" w:hanging="360"/>
+      </w:pPr>
+      <w:rPr>
+        <w:rFonts w:ascii="Wingdings" w:hAnsi="Wingdings" w:hint="default"/>
+      </w:rPr>
+    </w:lvl>
+    <w:lvl w:ilvl="3" w:tplc="04090001" w:tentative="1">
+      <w:start w:val="1"/>
+      <w:numFmt w:val="bullet"/>
+      <w:lvlText w:val=""/>
+      <w:lvlJc w:val="left"/>
+      <w:pPr>
+        <w:ind w:left="4140" w:hanging="360"/>
+      </w:pPr>
+      <w:rPr>
+        <w:rFonts w:ascii="Symbol" w:hAnsi="Symbol" w:hint="default"/>
+      </w:rPr>
+    </w:lvl>
+    <w:lvl w:ilvl="4" w:tplc="04090003" w:tentative="1">
+      <w:start w:val="1"/>
+      <w:numFmt w:val="bullet"/>
+      <w:lvlText w:val="o"/>
+      <w:lvlJc w:val="left"/>
+      <w:pPr>
+        <w:ind w:left="4860" w:hanging="360"/>
+      </w:pPr>
+      <w:rPr>
+        <w:rFonts w:ascii="Courier New" w:hAnsi="Courier New" w:cs="Courier New" w:hint="default"/>
+      </w:rPr>
+    </w:lvl>
+    <w:lvl w:ilvl="5" w:tplc="04090005" w:tentative="1">
+      <w:start w:val="1"/>
+      <w:numFmt w:val="bullet"/>
+      <w:lvlText w:val=""/>
+      <w:lvlJc w:val="left"/>
+      <w:pPr>
+        <w:ind w:left="5580" w:hanging="360"/>
+      </w:pPr>
+      <w:rPr>
+        <w:rFonts w:ascii="Wingdings" w:hAnsi="Wingdings" w:hint="default"/>
+      </w:rPr>
+    </w:lvl>
+    <w:lvl w:ilvl="6" w:tplc="04090001" w:tentative="1">
+      <w:start w:val="1"/>
+      <w:numFmt w:val="bullet"/>
+      <w:lvlText w:val=""/>
+      <w:lvlJc w:val="left"/>
+      <w:pPr>
+        <w:ind w:left="6300" w:hanging="360"/>
+      </w:pPr>
+      <w:rPr>
+        <w:rFonts w:ascii="Symbol" w:hAnsi="Symbol" w:hint="default"/>
+      </w:rPr>
+    </w:lvl>
+    <w:lvl w:ilvl="7" w:tplc="04090003" w:tentative="1">
+      <w:start w:val="1"/>
+      <w:numFmt w:val="bullet"/>
+      <w:lvlText w:val="o"/>
+      <w:lvlJc w:val="left"/>
+      <w:pPr>
+        <w:ind w:left="7020" w:hanging="360"/>
+      </w:pPr>
+      <w:rPr>
+        <w:rFonts w:ascii="Courier New" w:hAnsi="Courier New" w:cs="Courier New" w:hint="default"/>
+      </w:rPr>
+    </w:lvl>
+    <w:lvl w:ilvl="8" w:tplc="04090005" w:tentative="1">
+      <w:start w:val="1"/>
+      <w:numFmt w:val="bullet"/>
+      <w:lvlText w:val=""/>
+      <w:lvlJc w:val="left"/>
+      <w:pPr>
+        <w:ind w:left="7740" w:hanging="360"/>
+      </w:pPr>
+      <w:rPr>
+        <w:rFonts w:ascii="Wingdings" w:hAnsi="Wingdings" w:hint="default"/>
+      </w:rPr>
+    </w:lvl>
+  </w:abstractNum>
+  <w:abstractNum w:abstractNumId="10" w15:restartNumberingAfterBreak="0">
     <w:nsid w:val="75632BA2"/>
     <w:multiLevelType w:val="multilevel"/>
     <w:tmpl w:val="5EB22C9E"/>
@@ -17476,25 +18790,37 @@
     </w:lvl>
   </w:abstractNum>
   <w:num w:numId="1">
-    <w:abstractNumId w:val="3"/>
+    <w:abstractNumId w:val="4"/>
   </w:num>
   <w:num w:numId="2">
-    <w:abstractNumId w:val="6"/>
+    <w:abstractNumId w:val="10"/>
   </w:num>
   <w:num w:numId="3">
-    <w:abstractNumId w:val="4"/>
+    <w:abstractNumId w:val="8"/>
   </w:num>
   <w:num w:numId="4">
     <w:abstractNumId w:val="0"/>
   </w:num>
   <w:num w:numId="5">
-    <w:abstractNumId w:val="5"/>
+    <w:abstractNumId w:val="9"/>
   </w:num>
   <w:num w:numId="6">
     <w:abstractNumId w:val="2"/>
   </w:num>
   <w:num w:numId="7">
     <w:abstractNumId w:val="1"/>
+  </w:num>
+  <w:num w:numId="8">
+    <w:abstractNumId w:val="7"/>
+  </w:num>
+  <w:num w:numId="9">
+    <w:abstractNumId w:val="3"/>
+  </w:num>
+  <w:num w:numId="10">
+    <w:abstractNumId w:val="6"/>
+  </w:num>
+  <w:num w:numId="11">
+    <w:abstractNumId w:val="5"/>
   </w:num>
 </w:numbering>
 </file>
@@ -18583,7 +19909,7 @@
 </file>
 
 <file path=customXml/itemProps1.xml><?xml version="1.0" encoding="utf-8"?>
-<ds:datastoreItem xmlns:ds="http://schemas.openxmlformats.org/officeDocument/2006/customXml" ds:itemID="{EFB0B150-DCD4-4B75-AC4B-A754D2E63E37}">
+<ds:datastoreItem xmlns:ds="http://schemas.openxmlformats.org/officeDocument/2006/customXml" ds:itemID="{C2EE7CAF-13D8-4841-96BC-4C9744D53DC2}">
   <ds:schemaRefs>
     <ds:schemaRef ds:uri="http://schemas.openxmlformats.org/officeDocument/2006/bibliography"/>
   </ds:schemaRefs>

</xml_diff>

<commit_message>
Adding new Document file with Sobel Derivative
</commit_message>
<xml_diff>
--- a/Diplomayin.docx
+++ b/Diplomayin.docx
@@ -19652,8 +19652,725 @@
         </w:rPr>
         <w:t>:</w:t>
       </w:r>
+    </w:p>
+    <w:p>
+      <w:pPr>
+        <w:rPr>
+          <w:rFonts w:ascii="Sylfaen" w:eastAsiaTheme="minorEastAsia" w:hAnsi="Sylfaen" w:cs="Arial"/>
+          <w:sz w:val="24"/>
+          <w:szCs w:val="24"/>
+          <w:lang w:val="hy-AM"/>
+        </w:rPr>
+      </w:pPr>
+      <w:r>
+        <w:rPr>
+          <w:rFonts w:ascii="Sylfaen" w:eastAsiaTheme="minorEastAsia" w:hAnsi="Sylfaen" w:cs="Arial"/>
+          <w:color w:val="FF0000"/>
+          <w:sz w:val="24"/>
+          <w:szCs w:val="24"/>
+        </w:rPr>
+        <w:t>Convolution</w:t>
+      </w:r>
+      <w:r>
+        <w:rPr>
+          <w:rFonts w:ascii="Sylfaen" w:eastAsiaTheme="minorEastAsia" w:hAnsi="Sylfaen" w:cs="Arial"/>
+          <w:sz w:val="24"/>
+          <w:szCs w:val="24"/>
+        </w:rPr>
+        <w:t>(</w:t>
+      </w:r>
+      <w:r>
+        <w:rPr>
+          <w:rFonts w:ascii="Sylfaen" w:eastAsiaTheme="minorEastAsia" w:hAnsi="Sylfaen" w:cs="Arial"/>
+          <w:color w:val="FF0000"/>
+          <w:sz w:val="24"/>
+          <w:szCs w:val="24"/>
+        </w:rPr>
+        <w:t>свертка</w:t>
+      </w:r>
+      <w:r>
+        <w:rPr>
+          <w:rFonts w:ascii="Sylfaen" w:eastAsiaTheme="minorEastAsia" w:hAnsi="Sylfaen" w:cs="Arial"/>
+          <w:sz w:val="24"/>
+          <w:szCs w:val="24"/>
+        </w:rPr>
+        <w:t xml:space="preserve">) </w:t>
+      </w:r>
+      <w:r>
+        <w:rPr>
+          <w:rFonts w:ascii="Sylfaen" w:eastAsiaTheme="minorEastAsia" w:hAnsi="Sylfaen" w:cs="Arial"/>
+          <w:sz w:val="24"/>
+          <w:szCs w:val="24"/>
+          <w:lang w:val="hy-AM"/>
+        </w:rPr>
+        <w:t>փաթույթ</w:t>
+      </w:r>
+    </w:p>
+    <w:p>
+      <w:pPr>
+        <w:rPr>
+          <w:rFonts w:ascii="Sylfaen" w:eastAsiaTheme="minorEastAsia" w:hAnsi="Sylfaen" w:cs="Arial"/>
+          <w:color w:val="000000" w:themeColor="text1"/>
+          <w:sz w:val="24"/>
+          <w:szCs w:val="24"/>
+          <w:lang w:val="hy-AM"/>
+        </w:rPr>
+      </w:pPr>
+      <w:r>
+        <w:rPr>
+          <w:rFonts w:ascii="Sylfaen" w:eastAsiaTheme="minorEastAsia" w:hAnsi="Sylfaen" w:cs="Arial"/>
+          <w:color w:val="FF0000"/>
+          <w:sz w:val="24"/>
+          <w:szCs w:val="24"/>
+        </w:rPr>
+        <w:t>Convolution</w:t>
+      </w:r>
+      <w:r>
+        <w:rPr>
+          <w:rFonts w:ascii="Sylfaen" w:eastAsiaTheme="minorEastAsia" w:hAnsi="Sylfaen" w:cs="Arial"/>
+          <w:color w:val="FF0000"/>
+          <w:sz w:val="24"/>
+          <w:szCs w:val="24"/>
+        </w:rPr>
+        <w:t xml:space="preserve"> _ </w:t>
+      </w:r>
+      <w:r>
+        <w:rPr>
+          <w:rFonts w:ascii="Sylfaen" w:eastAsiaTheme="minorEastAsia" w:hAnsi="Sylfaen" w:cs="Arial"/>
+          <w:color w:val="000000" w:themeColor="text1"/>
+          <w:sz w:val="24"/>
+          <w:szCs w:val="24"/>
+          <w:lang w:val="hy-AM"/>
+        </w:rPr>
+        <w:t xml:space="preserve">մաթեմատիկայում օպերացիա է 2 ֆունկցիաների </w:t>
+      </w:r>
+      <w:r>
+        <w:rPr>
+          <w:rFonts w:ascii="Sylfaen" w:eastAsiaTheme="minorEastAsia" w:hAnsi="Sylfaen" w:cs="Arial"/>
+          <w:color w:val="000000" w:themeColor="text1"/>
+          <w:sz w:val="24"/>
+          <w:szCs w:val="24"/>
+        </w:rPr>
+        <w:t xml:space="preserve">f </w:t>
+      </w:r>
+      <w:r>
+        <w:rPr>
+          <w:rFonts w:ascii="Sylfaen" w:eastAsiaTheme="minorEastAsia" w:hAnsi="Sylfaen" w:cs="Arial"/>
+          <w:color w:val="000000" w:themeColor="text1"/>
+          <w:sz w:val="24"/>
+          <w:szCs w:val="24"/>
+          <w:lang w:val="hy-AM"/>
+        </w:rPr>
+        <w:t xml:space="preserve">և </w:t>
+      </w:r>
+      <w:r>
+        <w:rPr>
+          <w:rFonts w:ascii="Sylfaen" w:eastAsiaTheme="minorEastAsia" w:hAnsi="Sylfaen" w:cs="Arial"/>
+          <w:color w:val="000000" w:themeColor="text1"/>
+          <w:sz w:val="24"/>
+          <w:szCs w:val="24"/>
+        </w:rPr>
+        <w:t xml:space="preserve">g, </w:t>
+      </w:r>
+      <w:r>
+        <w:rPr>
+          <w:rFonts w:ascii="Sylfaen" w:eastAsiaTheme="minorEastAsia" w:hAnsi="Sylfaen" w:cs="Arial"/>
+          <w:color w:val="000000" w:themeColor="text1"/>
+          <w:sz w:val="24"/>
+          <w:szCs w:val="24"/>
+          <w:lang w:val="hy-AM"/>
+        </w:rPr>
+        <w:t xml:space="preserve">որի արդյունքում  ստացվում է </w:t>
+      </w:r>
+      <w:r>
+        <w:rPr>
+          <w:rFonts w:ascii="Sylfaen" w:eastAsiaTheme="minorEastAsia" w:hAnsi="Sylfaen" w:cs="Arial"/>
+          <w:color w:val="000000" w:themeColor="text1"/>
+          <w:sz w:val="24"/>
+          <w:szCs w:val="24"/>
+        </w:rPr>
+        <w:t>3-</w:t>
+      </w:r>
+      <w:r>
+        <w:rPr>
+          <w:rFonts w:ascii="Sylfaen" w:eastAsiaTheme="minorEastAsia" w:hAnsi="Sylfaen" w:cs="Arial"/>
+          <w:color w:val="000000" w:themeColor="text1"/>
+          <w:sz w:val="24"/>
+          <w:szCs w:val="24"/>
+          <w:lang w:val="hy-AM"/>
+        </w:rPr>
+        <w:t>դ ֆունկցիան որը ներկայացվում է որպես փոփոխաված ֆունկցիա օրիգինալ ֆունկցիաներից որևիցե մեկից։</w:t>
+      </w:r>
+    </w:p>
+    <w:p>
+      <w:pPr>
+        <w:rPr>
+          <w:rFonts w:ascii="Sylfaen" w:eastAsiaTheme="minorEastAsia" w:hAnsi="Sylfaen" w:cs="Arial"/>
+          <w:color w:val="000000" w:themeColor="text1"/>
+          <w:sz w:val="24"/>
+          <w:szCs w:val="24"/>
+          <w:lang w:val="hy-AM"/>
+        </w:rPr>
+      </w:pPr>
+    </w:p>
+    <w:p>
+      <w:pPr>
+        <w:rPr>
+          <w:noProof/>
+        </w:rPr>
+      </w:pPr>
+      <w:r>
+        <w:rPr>
+          <w:rFonts w:ascii="Sylfaen" w:eastAsiaTheme="minorEastAsia" w:hAnsi="Sylfaen" w:cs="Arial"/>
+          <w:noProof/>
+          <w:color w:val="000000" w:themeColor="text1"/>
+          <w:sz w:val="24"/>
+          <w:szCs w:val="24"/>
+        </w:rPr>
+        <w:drawing>
+          <wp:inline distT="0" distB="0" distL="0" distR="0" wp14:anchorId="503D62E9" wp14:editId="5E086A19">
+            <wp:extent cx="5133975" cy="3829050"/>
+            <wp:effectExtent l="0" t="0" r="9525" b="0"/>
+            <wp:docPr id="34" name="Picture 34" descr="C:\Users\gharutyunyan\Downloads\DIP\Circular_convolution_example.png"/>
+            <wp:cNvGraphicFramePr>
+              <a:graphicFrameLocks xmlns:a="http://schemas.openxmlformats.org/drawingml/2006/main" noChangeAspect="1"/>
+            </wp:cNvGraphicFramePr>
+            <a:graphic xmlns:a="http://schemas.openxmlformats.org/drawingml/2006/main">
+              <a:graphicData uri="http://schemas.openxmlformats.org/drawingml/2006/picture">
+                <pic:pic xmlns:pic="http://schemas.openxmlformats.org/drawingml/2006/picture">
+                  <pic:nvPicPr>
+                    <pic:cNvPr id="0" name="Picture 1" descr="C:\Users\gharutyunyan\Downloads\DIP\Circular_convolution_example.png"/>
+                    <pic:cNvPicPr>
+                      <a:picLocks noChangeAspect="1" noChangeArrowheads="1"/>
+                    </pic:cNvPicPr>
+                  </pic:nvPicPr>
+                  <pic:blipFill>
+                    <a:blip r:embed="rId39">
+                      <a:extLst>
+                        <a:ext uri="{28A0092B-C50C-407E-A947-70E740481C1C}">
+                          <a14:useLocalDpi xmlns:a14="http://schemas.microsoft.com/office/drawing/2010/main" val="0"/>
+                        </a:ext>
+                      </a:extLst>
+                    </a:blip>
+                    <a:srcRect/>
+                    <a:stretch>
+                      <a:fillRect/>
+                    </a:stretch>
+                  </pic:blipFill>
+                  <pic:spPr bwMode="auto">
+                    <a:xfrm>
+                      <a:off x="0" y="0"/>
+                      <a:ext cx="5361221" cy="3998536"/>
+                    </a:xfrm>
+                    <a:prstGeom prst="rect">
+                      <a:avLst/>
+                    </a:prstGeom>
+                    <a:noFill/>
+                    <a:ln>
+                      <a:noFill/>
+                    </a:ln>
+                  </pic:spPr>
+                </pic:pic>
+              </a:graphicData>
+            </a:graphic>
+          </wp:inline>
+        </w:drawing>
+      </w:r>
+    </w:p>
+    <w:p>
+      <w:pPr>
+        <w:rPr>
+          <w:rFonts w:ascii="Sylfaen" w:eastAsiaTheme="minorEastAsia" w:hAnsi="Sylfaen" w:cs="Arial"/>
+          <w:color w:val="000000" w:themeColor="text1"/>
+          <w:sz w:val="24"/>
+          <w:szCs w:val="24"/>
+          <w:lang w:val="hy-AM"/>
+        </w:rPr>
+      </w:pPr>
+      <w:r>
+        <w:rPr>
+          <w:rFonts w:ascii="Sylfaen" w:eastAsiaTheme="minorEastAsia" w:hAnsi="Sylfaen" w:cs="Arial"/>
+          <w:color w:val="000000" w:themeColor="text1"/>
+          <w:sz w:val="24"/>
+          <w:szCs w:val="24"/>
+          <w:lang w:val="hy-AM"/>
+        </w:rPr>
+        <w:lastRenderedPageBreak/>
+        <w:t>Գոյություն ունի դիսկրետ ազդանշանների մ</w:t>
+      </w:r>
+      <w:r>
+        <w:rPr>
+          <w:rFonts w:ascii="Sylfaen" w:eastAsiaTheme="minorEastAsia" w:hAnsi="Sylfaen" w:cs="Arial"/>
+          <w:color w:val="000000" w:themeColor="text1"/>
+          <w:sz w:val="24"/>
+          <w:szCs w:val="24"/>
+          <w:lang w:val="hy-AM"/>
+        </w:rPr>
+        <w:t>ո</w:t>
+      </w:r>
+      <w:r>
+        <w:rPr>
+          <w:rFonts w:ascii="Sylfaen" w:eastAsiaTheme="minorEastAsia" w:hAnsi="Sylfaen" w:cs="Arial"/>
+          <w:color w:val="000000" w:themeColor="text1"/>
+          <w:sz w:val="24"/>
+          <w:szCs w:val="24"/>
+          <w:lang w:val="hy-AM"/>
+        </w:rPr>
+        <w:t>տեցման տարբերակ միջուկի կոնվոլյուցիայի միջոցով։</w:t>
+      </w:r>
+      <w:r>
+        <w:rPr>
+          <w:rFonts w:ascii="Sylfaen" w:eastAsiaTheme="minorEastAsia" w:hAnsi="Sylfaen" w:cs="Arial"/>
+          <w:color w:val="000000" w:themeColor="text1"/>
+          <w:sz w:val="24"/>
+          <w:szCs w:val="24"/>
+          <w:lang w:val="hy-AM"/>
+        </w:rPr>
+        <w:t xml:space="preserve"> Կոնվոլյուցիան հինականում նշանակում է պատկերի յուրաքանչյուր հատվածի դզևափոխում։</w:t>
+      </w:r>
+    </w:p>
+    <w:p>
+      <w:pPr>
+        <w:rPr>
+          <w:rFonts w:ascii="Sylfaen" w:eastAsiaTheme="minorEastAsia" w:hAnsi="Sylfaen" w:cs="Arial"/>
+          <w:color w:val="000000" w:themeColor="text1"/>
+          <w:sz w:val="24"/>
+          <w:szCs w:val="24"/>
+          <w:lang w:val="hy-AM"/>
+        </w:rPr>
+      </w:pPr>
+      <w:r>
+        <w:rPr>
+          <w:rFonts w:ascii="Sylfaen" w:eastAsiaTheme="minorEastAsia" w:hAnsi="Sylfaen" w:cs="Arial"/>
+          <w:color w:val="000000" w:themeColor="text1"/>
+          <w:sz w:val="24"/>
+          <w:szCs w:val="24"/>
+          <w:lang w:val="hy-AM"/>
+        </w:rPr>
+        <w:t>Հաճախակի օգտագործվող դզևափոխություն</w:t>
+      </w:r>
+      <w:r>
+        <w:rPr>
+          <w:rFonts w:ascii="Sylfaen" w:eastAsiaTheme="minorEastAsia" w:hAnsi="Sylfaen" w:cs="Arial"/>
+          <w:color w:val="000000" w:themeColor="text1"/>
+          <w:sz w:val="24"/>
+          <w:szCs w:val="24"/>
+          <w:lang w:val="hy-AM"/>
+        </w:rPr>
+        <w:t>ը դիֆերենցացիայի</w:t>
+      </w:r>
+      <w:r>
+        <w:rPr>
+          <w:rFonts w:ascii="Sylfaen" w:eastAsiaTheme="minorEastAsia" w:hAnsi="Sylfaen" w:cs="Arial"/>
+          <w:color w:val="000000" w:themeColor="text1"/>
+          <w:sz w:val="24"/>
+          <w:szCs w:val="24"/>
+        </w:rPr>
+        <w:t>(</w:t>
+      </w:r>
+      <w:r>
+        <w:rPr>
+          <w:rFonts w:ascii="Sylfaen" w:eastAsiaTheme="minorEastAsia" w:hAnsi="Sylfaen" w:cs="Arial"/>
+          <w:color w:val="FF0000"/>
+          <w:sz w:val="24"/>
+          <w:szCs w:val="24"/>
+        </w:rPr>
+        <w:t>differentiation</w:t>
+      </w:r>
+      <w:r>
+        <w:rPr>
+          <w:rFonts w:ascii="Sylfaen" w:eastAsiaTheme="minorEastAsia" w:hAnsi="Sylfaen" w:cs="Arial"/>
+          <w:color w:val="000000" w:themeColor="text1"/>
+          <w:sz w:val="24"/>
+          <w:szCs w:val="24"/>
+        </w:rPr>
+        <w:t>)</w:t>
+      </w:r>
+      <w:r>
+        <w:rPr>
+          <w:rFonts w:ascii="Sylfaen" w:eastAsiaTheme="minorEastAsia" w:hAnsi="Sylfaen" w:cs="Arial"/>
+          <w:color w:val="000000" w:themeColor="text1"/>
+          <w:sz w:val="24"/>
+          <w:szCs w:val="24"/>
+          <w:lang w:val="hy-AM"/>
+        </w:rPr>
+        <w:t xml:space="preserve"> հանդիսանում է Սոբելի ֆիլտրը, որը աշխատում է հորիզոնական, ուղղահայաց և նույնիսկ միքսված մասնակի ածանցյալների ցանկացած հաջորդականությամբ։</w:t>
+      </w:r>
+    </w:p>
+    <w:p>
+      <w:pPr>
+        <w:rPr>
+          <w:rFonts w:ascii="Sylfaen" w:eastAsiaTheme="minorEastAsia" w:hAnsi="Sylfaen" w:cs="Arial"/>
+          <w:color w:val="000000" w:themeColor="text1"/>
+          <w:sz w:val="24"/>
+          <w:szCs w:val="24"/>
+          <w:lang w:val="hy-AM"/>
+        </w:rPr>
+      </w:pPr>
+      <w:r>
+        <w:rPr>
+          <w:rFonts w:ascii="Sylfaen" w:eastAsiaTheme="minorEastAsia" w:hAnsi="Sylfaen" w:cs="Arial"/>
+          <w:color w:val="000000" w:themeColor="text1"/>
+          <w:sz w:val="24"/>
+          <w:szCs w:val="24"/>
+          <w:lang w:val="hy-AM"/>
+        </w:rPr>
+        <w:t>Որպիսզի մոտեցնենք հորիզոնական ածանցյալի արժեքին , հետևյալ Սոբելի մատրիցան կոնվոլյուցիայի ենք ենթարկում մուտքային մատրիցայի հետ։</w:t>
+      </w:r>
+    </w:p>
+    <w:p>
+      <w:pPr>
+        <w:rPr>
+          <w:rFonts w:ascii="Sylfaen" w:eastAsiaTheme="minorEastAsia" w:hAnsi="Sylfaen" w:cs="Arial"/>
+          <w:color w:val="000000" w:themeColor="text1"/>
+          <w:sz w:val="24"/>
+          <w:szCs w:val="24"/>
+        </w:rPr>
+      </w:pPr>
+    </w:p>
+    <w:p>
+      <w:pPr>
+        <w:rPr>
+          <w:rFonts w:ascii="Sylfaen" w:eastAsiaTheme="minorEastAsia" w:hAnsi="Sylfaen" w:cs="Arial"/>
+          <w:color w:val="000000" w:themeColor="text1"/>
+          <w:sz w:val="24"/>
+          <w:szCs w:val="24"/>
+        </w:rPr>
+      </w:pPr>
+      <w:r>
+        <w:rPr>
+          <w:rFonts w:ascii="Sylfaen" w:eastAsiaTheme="minorEastAsia" w:hAnsi="Sylfaen" w:cs="Arial"/>
+          <w:color w:val="000000" w:themeColor="text1"/>
+          <w:sz w:val="24"/>
+          <w:szCs w:val="24"/>
+        </w:rPr>
+        <w:tab/>
+      </w:r>
+      <w:r>
+        <w:rPr>
+          <w:rFonts w:ascii="Sylfaen" w:eastAsiaTheme="minorEastAsia" w:hAnsi="Sylfaen" w:cs="Arial"/>
+          <w:color w:val="000000" w:themeColor="text1"/>
+          <w:sz w:val="24"/>
+          <w:szCs w:val="24"/>
+        </w:rPr>
+        <w:tab/>
+      </w:r>
+      <w:r>
+        <w:rPr>
+          <w:rFonts w:ascii="Sylfaen" w:eastAsiaTheme="minorEastAsia" w:hAnsi="Sylfaen" w:cs="Arial"/>
+          <w:color w:val="000000" w:themeColor="text1"/>
+          <w:sz w:val="24"/>
+          <w:szCs w:val="24"/>
+        </w:rPr>
+        <w:tab/>
+      </w:r>
+      <m:oMath>
+        <m:sSub>
+          <m:sSubPr>
+            <m:ctrlPr>
+              <w:rPr>
+                <w:rFonts w:ascii="Cambria Math" w:eastAsiaTheme="minorEastAsia" w:hAnsi="Cambria Math" w:cs="Arial"/>
+                <w:i/>
+                <w:color w:val="000000" w:themeColor="text1"/>
+                <w:sz w:val="24"/>
+                <w:szCs w:val="24"/>
+              </w:rPr>
+            </m:ctrlPr>
+          </m:sSubPr>
+          <m:e>
+            <m:r>
+              <w:rPr>
+                <w:rFonts w:ascii="Cambria Math" w:eastAsiaTheme="minorEastAsia" w:hAnsi="Cambria Math" w:cs="Arial"/>
+                <w:color w:val="000000" w:themeColor="text1"/>
+                <w:sz w:val="24"/>
+                <w:szCs w:val="24"/>
+              </w:rPr>
+              <m:t>G</m:t>
+            </m:r>
+          </m:e>
+          <m:sub>
+            <m:r>
+              <w:rPr>
+                <w:rFonts w:ascii="Cambria Math" w:eastAsiaTheme="minorEastAsia" w:hAnsi="Cambria Math" w:cs="Arial"/>
+                <w:color w:val="000000" w:themeColor="text1"/>
+                <w:sz w:val="24"/>
+                <w:szCs w:val="24"/>
+              </w:rPr>
+              <m:t>x</m:t>
+            </m:r>
+          </m:sub>
+        </m:sSub>
+      </m:oMath>
+      <w:r>
+        <w:rPr>
+          <w:rFonts w:ascii="Sylfaen" w:eastAsiaTheme="minorEastAsia" w:hAnsi="Sylfaen" w:cs="Arial"/>
+          <w:color w:val="000000" w:themeColor="text1"/>
+          <w:sz w:val="24"/>
+          <w:szCs w:val="24"/>
+        </w:rPr>
+        <w:t xml:space="preserve"> = </w:t>
+      </w:r>
+      <m:oMath>
+        <m:d>
+          <m:dPr>
+            <m:begChr m:val="["/>
+            <m:endChr m:val="]"/>
+            <m:ctrlPr>
+              <w:rPr>
+                <w:rFonts w:ascii="Cambria Math" w:eastAsiaTheme="minorEastAsia" w:hAnsi="Cambria Math" w:cs="Arial"/>
+                <w:i/>
+                <w:color w:val="000000" w:themeColor="text1"/>
+                <w:sz w:val="24"/>
+                <w:szCs w:val="24"/>
+              </w:rPr>
+            </m:ctrlPr>
+          </m:dPr>
+          <m:e>
+            <m:m>
+              <m:mPr>
+                <m:mcs>
+                  <m:mc>
+                    <m:mcPr>
+                      <m:count m:val="3"/>
+                      <m:mcJc m:val="center"/>
+                    </m:mcPr>
+                  </m:mc>
+                </m:mcs>
+                <m:ctrlPr>
+                  <w:rPr>
+                    <w:rFonts w:ascii="Cambria Math" w:eastAsiaTheme="minorEastAsia" w:hAnsi="Cambria Math" w:cs="Arial"/>
+                    <w:i/>
+                    <w:color w:val="000000" w:themeColor="text1"/>
+                    <w:sz w:val="24"/>
+                    <w:szCs w:val="24"/>
+                  </w:rPr>
+                </m:ctrlPr>
+              </m:mPr>
+              <m:mr>
+                <m:e>
+                  <m:r>
+                    <w:rPr>
+                      <w:rFonts w:ascii="Cambria Math" w:eastAsiaTheme="minorEastAsia" w:hAnsi="Cambria Math" w:cs="Arial"/>
+                      <w:color w:val="000000" w:themeColor="text1"/>
+                      <w:sz w:val="24"/>
+                      <w:szCs w:val="24"/>
+                    </w:rPr>
+                    <m:t>-1</m:t>
+                  </m:r>
+                </m:e>
+                <m:e>
+                  <m:r>
+                    <w:rPr>
+                      <w:rFonts w:ascii="Cambria Math" w:hAnsi="Cambria Math" w:cs="Arial"/>
+                      <w:color w:val="000000" w:themeColor="text1"/>
+                      <w:sz w:val="24"/>
+                      <w:szCs w:val="24"/>
+                    </w:rPr>
+                    <m:t>0</m:t>
+                  </m:r>
+                </m:e>
+                <m:e>
+                  <m:r>
+                    <w:rPr>
+                      <w:rFonts w:ascii="Cambria Math" w:eastAsiaTheme="minorEastAsia" w:hAnsi="Cambria Math" w:cs="Arial"/>
+                      <w:color w:val="000000" w:themeColor="text1"/>
+                      <w:sz w:val="24"/>
+                      <w:szCs w:val="24"/>
+                    </w:rPr>
+                    <m:t>1</m:t>
+                  </m:r>
+                </m:e>
+              </m:mr>
+              <m:mr>
+                <m:e>
+                  <m:r>
+                    <w:rPr>
+                      <w:rFonts w:ascii="Cambria Math" w:hAnsi="Cambria Math" w:cs="Arial"/>
+                      <w:color w:val="000000" w:themeColor="text1"/>
+                      <w:sz w:val="24"/>
+                      <w:szCs w:val="24"/>
+                    </w:rPr>
+                    <m:t>-2</m:t>
+                  </m:r>
+                </m:e>
+                <m:e>
+                  <m:r>
+                    <w:rPr>
+                      <w:rFonts w:ascii="Cambria Math" w:hAnsi="Cambria Math" w:cs="Arial"/>
+                      <w:color w:val="000000" w:themeColor="text1"/>
+                      <w:sz w:val="24"/>
+                      <w:szCs w:val="24"/>
+                    </w:rPr>
+                    <m:t>0</m:t>
+                  </m:r>
+                </m:e>
+                <m:e>
+                  <m:r>
+                    <w:rPr>
+                      <w:rFonts w:ascii="Cambria Math" w:eastAsiaTheme="minorEastAsia" w:hAnsi="Cambria Math" w:cs="Arial"/>
+                      <w:color w:val="000000" w:themeColor="text1"/>
+                      <w:sz w:val="24"/>
+                      <w:szCs w:val="24"/>
+                    </w:rPr>
+                    <m:t>2</m:t>
+                  </m:r>
+                </m:e>
+              </m:mr>
+              <m:mr>
+                <m:e>
+                  <m:r>
+                    <w:rPr>
+                      <w:rFonts w:ascii="Cambria Math" w:eastAsiaTheme="minorEastAsia" w:hAnsi="Cambria Math" w:cs="Arial"/>
+                      <w:color w:val="000000" w:themeColor="text1"/>
+                      <w:sz w:val="24"/>
+                      <w:szCs w:val="24"/>
+                    </w:rPr>
+                    <m:t>-1</m:t>
+                  </m:r>
+                </m:e>
+                <m:e>
+                  <m:r>
+                    <w:rPr>
+                      <w:rFonts w:ascii="Cambria Math" w:eastAsiaTheme="minorEastAsia" w:hAnsi="Cambria Math" w:cs="Arial"/>
+                      <w:color w:val="000000" w:themeColor="text1"/>
+                      <w:sz w:val="24"/>
+                      <w:szCs w:val="24"/>
+                    </w:rPr>
+                    <m:t>0</m:t>
+                  </m:r>
+                </m:e>
+                <m:e>
+                  <m:r>
+                    <w:rPr>
+                      <w:rFonts w:ascii="Cambria Math" w:eastAsiaTheme="minorEastAsia" w:hAnsi="Cambria Math" w:cs="Arial"/>
+                      <w:color w:val="000000" w:themeColor="text1"/>
+                      <w:sz w:val="24"/>
+                      <w:szCs w:val="24"/>
+                    </w:rPr>
+                    <m:t>1</m:t>
+                  </m:r>
+                </m:e>
+              </m:mr>
+            </m:m>
+          </m:e>
+        </m:d>
+      </m:oMath>
+      <w:r>
+        <w:rPr>
+          <w:rFonts w:ascii="Sylfaen" w:eastAsiaTheme="minorEastAsia" w:hAnsi="Sylfaen" w:cs="Arial"/>
+          <w:color w:val="000000" w:themeColor="text1"/>
+          <w:sz w:val="24"/>
+          <w:szCs w:val="24"/>
+        </w:rPr>
+        <w:t xml:space="preserve"> </w:t>
+      </w:r>
+      <w:r>
+        <w:rPr>
+          <w:rFonts w:ascii="Sylfaen" w:eastAsiaTheme="minorEastAsia" w:hAnsi="Sylfaen" w:cs="Arial"/>
+          <w:color w:val="000000" w:themeColor="text1"/>
+          <w:sz w:val="28"/>
+          <w:szCs w:val="24"/>
+        </w:rPr>
+        <w:t>*</w:t>
+      </w:r>
+      <w:r>
+        <w:rPr>
+          <w:rFonts w:ascii="Sylfaen" w:eastAsiaTheme="minorEastAsia" w:hAnsi="Sylfaen" w:cs="Arial"/>
+          <w:color w:val="000000" w:themeColor="text1"/>
+          <w:sz w:val="24"/>
+          <w:szCs w:val="24"/>
+        </w:rPr>
+        <w:t xml:space="preserve"> </w:t>
+      </w:r>
+      <m:oMath>
+        <m:sSub>
+          <m:sSubPr>
+            <m:ctrlPr>
+              <w:rPr>
+                <w:rFonts w:ascii="Cambria Math" w:eastAsiaTheme="minorEastAsia" w:hAnsi="Cambria Math" w:cs="Arial"/>
+                <w:i/>
+                <w:color w:val="000000" w:themeColor="text1"/>
+                <w:sz w:val="24"/>
+                <w:szCs w:val="24"/>
+              </w:rPr>
+            </m:ctrlPr>
+          </m:sSubPr>
+          <m:e>
+            <m:r>
+              <w:rPr>
+                <w:rFonts w:ascii="Cambria Math" w:eastAsiaTheme="minorEastAsia" w:hAnsi="Cambria Math" w:cs="Arial"/>
+                <w:color w:val="000000" w:themeColor="text1"/>
+                <w:sz w:val="24"/>
+                <w:szCs w:val="24"/>
+              </w:rPr>
+              <m:t>T</m:t>
+            </m:r>
+          </m:e>
+          <m:sub>
+            <m:r>
+              <w:rPr>
+                <w:rFonts w:ascii="Cambria Math" w:eastAsiaTheme="minorEastAsia" w:hAnsi="Cambria Math" w:cs="Arial"/>
+                <w:color w:val="000000" w:themeColor="text1"/>
+                <w:sz w:val="24"/>
+                <w:szCs w:val="24"/>
+              </w:rPr>
+              <m:t>x</m:t>
+            </m:r>
+          </m:sub>
+        </m:sSub>
+      </m:oMath>
+    </w:p>
+    <w:p>
+      <w:pPr>
+        <w:rPr>
+          <w:rFonts w:ascii="Sylfaen" w:eastAsiaTheme="minorEastAsia" w:hAnsi="Sylfaen" w:cs="Arial"/>
+          <w:color w:val="000000" w:themeColor="text1"/>
+          <w:sz w:val="24"/>
+          <w:szCs w:val="24"/>
+          <w:lang w:val="hy-AM"/>
+        </w:rPr>
+      </w:pPr>
+      <w:r>
+        <w:rPr>
+          <w:rFonts w:ascii="Sylfaen" w:eastAsiaTheme="minorEastAsia" w:hAnsi="Sylfaen" w:cs="Arial"/>
+          <w:color w:val="000000" w:themeColor="text1"/>
+          <w:sz w:val="24"/>
+          <w:szCs w:val="24"/>
+          <w:lang w:val="hy-AM"/>
+        </w:rPr>
+        <w:t xml:space="preserve"> </w:t>
+      </w:r>
+      <w:r>
+        <w:rPr>
+          <w:rFonts w:ascii="Sylfaen" w:eastAsiaTheme="minorEastAsia" w:hAnsi="Sylfaen" w:cs="Arial"/>
+          <w:color w:val="000000" w:themeColor="text1"/>
+          <w:sz w:val="24"/>
+          <w:szCs w:val="24"/>
+          <w:lang w:val="hy-AM"/>
+        </w:rPr>
+        <w:t>Սա նշանակում է հետևյալը, որ յուրաքանչյուր մուտքային պիքսելի, հաշվարկային արժեքը լինում է  իր վերևի-աջ հարևանին գումարած 2 անգամ իր ձախ հարևանի գումարած իր ներքևի-աջ հարևանի հանած իր վերևի-ձախ հարևանի հանած 2 անգամ ձախ հարևանի հանած իր ներքևի ձախ հարևանի արժեքը, որի արդյունքում կստանանք նոր պատկեր</w:t>
+      </w:r>
       <w:bookmarkStart w:id="0" w:name="_GoBack"/>
       <w:bookmarkEnd w:id="0"/>
+      <w:r>
+        <w:rPr>
+          <w:rFonts w:ascii="Sylfaen" w:eastAsiaTheme="minorEastAsia" w:hAnsi="Sylfaen" w:cs="Arial"/>
+          <w:color w:val="000000" w:themeColor="text1"/>
+          <w:sz w:val="24"/>
+          <w:szCs w:val="24"/>
+          <w:lang w:val="hy-AM"/>
+        </w:rPr>
+        <w:t>։</w:t>
+      </w:r>
+    </w:p>
+    <w:p>
+      <w:pPr>
+        <w:rPr>
+          <w:rFonts w:ascii="Sylfaen" w:eastAsiaTheme="minorEastAsia" w:hAnsi="Sylfaen" w:cs="Arial"/>
+          <w:sz w:val="24"/>
+          <w:szCs w:val="24"/>
+        </w:rPr>
+      </w:pPr>
     </w:p>
     <w:p>
       <w:pPr>
@@ -20296,6 +21013,7 @@
           <w:rFonts w:ascii="Sylfaen" w:hAnsi="Sylfaen"/>
           <w:sz w:val="32"/>
         </w:rPr>
+        <w:lastRenderedPageBreak/>
         <w:t>Computer Vision: Algorithms and Applications Richard Szeliski (2010)</w:t>
       </w:r>
     </w:p>
@@ -22801,6 +23519,11 @@
     <w:basedOn w:val="DefaultParagraphFont"/>
     <w:rsid w:val="0094013F"/>
   </w:style>
+  <w:style w:type="character" w:customStyle="1" w:styleId="gt-baf-word-clickable">
+    <w:name w:val="gt-baf-word-clickable"/>
+    <w:basedOn w:val="DefaultParagraphFont"/>
+    <w:rsid w:val="005A6C40"/>
+  </w:style>
 </w:styles>
 </file>
 
@@ -23070,7 +23793,7 @@
 </file>
 
 <file path=customXml/itemProps1.xml><?xml version="1.0" encoding="utf-8"?>
-<ds:datastoreItem xmlns:ds="http://schemas.openxmlformats.org/officeDocument/2006/customXml" ds:itemID="{2E74F40F-7DB4-46C6-A31B-E87DD7041CCE}">
+<ds:datastoreItem xmlns:ds="http://schemas.openxmlformats.org/officeDocument/2006/customXml" ds:itemID="{A6ACDC4F-509D-4BEB-B688-76542154D97D}">
   <ds:schemaRefs>
     <ds:schemaRef ds:uri="http://schemas.openxmlformats.org/officeDocument/2006/bibliography"/>
   </ds:schemaRefs>

</xml_diff>

<commit_message>
Adding sobel operator new info
</commit_message>
<xml_diff>
--- a/Diplomayin.docx
+++ b/Diplomayin.docx
@@ -7,7 +7,7 @@
         <w:autoSpaceDE w:val="0"/>
         <w:autoSpaceDN w:val="0"/>
         <w:adjustRightInd w:val="0"/>
-        <w:spacing w:after="0" w:line="240" w:lineRule="auto"/>
+        <w:spacing w:after="0"/>
         <w:jc w:val="center"/>
         <w:rPr>
           <w:rFonts w:ascii="Sylfaen" w:hAnsi="Sylfaen" w:cs="Times New Roman"/>
@@ -29,7 +29,7 @@
         <w:autoSpaceDE w:val="0"/>
         <w:autoSpaceDN w:val="0"/>
         <w:adjustRightInd w:val="0"/>
-        <w:spacing w:after="0" w:line="240" w:lineRule="auto"/>
+        <w:spacing w:after="0"/>
         <w:jc w:val="center"/>
         <w:rPr>
           <w:rFonts w:ascii="Sylfaen" w:hAnsi="Sylfaen" w:cs="Times New Roman"/>
@@ -51,7 +51,7 @@
         <w:autoSpaceDE w:val="0"/>
         <w:autoSpaceDN w:val="0"/>
         <w:adjustRightInd w:val="0"/>
-        <w:spacing w:after="0" w:line="240" w:lineRule="auto"/>
+        <w:spacing w:after="0"/>
         <w:rPr>
           <w:rFonts w:ascii="Sylfaen" w:hAnsi="Sylfaen" w:cs="Times New Roman"/>
           <w:sz w:val="26"/>
@@ -64,7 +64,7 @@
         <w:autoSpaceDE w:val="0"/>
         <w:autoSpaceDN w:val="0"/>
         <w:adjustRightInd w:val="0"/>
-        <w:spacing w:after="0" w:line="240" w:lineRule="auto"/>
+        <w:spacing w:after="0"/>
         <w:rPr>
           <w:rFonts w:ascii="Sylfaen" w:hAnsi="Sylfaen" w:cs="Times New Roman"/>
           <w:sz w:val="26"/>
@@ -77,7 +77,7 @@
         <w:autoSpaceDE w:val="0"/>
         <w:autoSpaceDN w:val="0"/>
         <w:adjustRightInd w:val="0"/>
-        <w:spacing w:after="0" w:line="240" w:lineRule="auto"/>
+        <w:spacing w:after="0"/>
         <w:rPr>
           <w:rFonts w:ascii="Sylfaen" w:hAnsi="Sylfaen" w:cs="Times New Roman"/>
           <w:sz w:val="26"/>
@@ -90,7 +90,7 @@
         <w:autoSpaceDE w:val="0"/>
         <w:autoSpaceDN w:val="0"/>
         <w:adjustRightInd w:val="0"/>
-        <w:spacing w:after="0" w:line="240" w:lineRule="auto"/>
+        <w:spacing w:after="0"/>
         <w:jc w:val="center"/>
         <w:rPr>
           <w:rFonts w:ascii="Sylfaen" w:hAnsi="Sylfaen" w:cs="Times New Roman"/>
@@ -104,7 +104,7 @@
         <w:autoSpaceDE w:val="0"/>
         <w:autoSpaceDN w:val="0"/>
         <w:adjustRightInd w:val="0"/>
-        <w:spacing w:after="0" w:line="240" w:lineRule="auto"/>
+        <w:spacing w:after="0"/>
         <w:jc w:val="center"/>
         <w:rPr>
           <w:rFonts w:ascii="Sylfaen" w:hAnsi="Sylfaen" w:cs="Times New Roman"/>
@@ -118,7 +118,7 @@
         <w:autoSpaceDE w:val="0"/>
         <w:autoSpaceDN w:val="0"/>
         <w:adjustRightInd w:val="0"/>
-        <w:spacing w:after="0" w:line="240" w:lineRule="auto"/>
+        <w:spacing w:after="0"/>
         <w:jc w:val="center"/>
         <w:rPr>
           <w:rFonts w:ascii="Sylfaen" w:hAnsi="Sylfaen" w:cs="Times New Roman"/>
@@ -140,7 +140,7 @@
         <w:autoSpaceDE w:val="0"/>
         <w:autoSpaceDN w:val="0"/>
         <w:adjustRightInd w:val="0"/>
-        <w:spacing w:after="0" w:line="240" w:lineRule="auto"/>
+        <w:spacing w:after="0"/>
         <w:jc w:val="center"/>
         <w:rPr>
           <w:rFonts w:ascii="Sylfaen" w:hAnsi="Sylfaen" w:cs="Times New Roman"/>
@@ -154,7 +154,7 @@
         <w:autoSpaceDE w:val="0"/>
         <w:autoSpaceDN w:val="0"/>
         <w:adjustRightInd w:val="0"/>
-        <w:spacing w:after="0" w:line="240" w:lineRule="auto"/>
+        <w:spacing w:after="0"/>
         <w:jc w:val="center"/>
         <w:rPr>
           <w:rFonts w:ascii="Sylfaen" w:hAnsi="Sylfaen" w:cs="Times New Roman"/>
@@ -168,7 +168,7 @@
         <w:autoSpaceDE w:val="0"/>
         <w:autoSpaceDN w:val="0"/>
         <w:adjustRightInd w:val="0"/>
-        <w:spacing w:after="0" w:line="240" w:lineRule="auto"/>
+        <w:spacing w:after="0"/>
         <w:jc w:val="both"/>
         <w:rPr>
           <w:rFonts w:ascii="Sylfaen" w:hAnsi="Sylfaen" w:cs="Times New Roman"/>
@@ -177,28 +177,38 @@
           <w:lang w:val="hy-AM"/>
         </w:rPr>
       </w:pPr>
+      <w:proofErr w:type="gramStart"/>
       <w:r>
         <w:rPr>
           <w:rFonts w:ascii="Sylfaen" w:hAnsi="Sylfaen" w:cs="Times New Roman"/>
           <w:sz w:val="26"/>
           <w:szCs w:val="26"/>
         </w:rPr>
-        <w:t>ՈՒսանող  ________</w:t>
-      </w:r>
+        <w:t>ՈՒսանող  _</w:t>
+      </w:r>
+      <w:proofErr w:type="gramEnd"/>
       <w:r>
         <w:rPr>
           <w:rFonts w:ascii="Sylfaen" w:hAnsi="Sylfaen" w:cs="Times New Roman"/>
           <w:sz w:val="26"/>
           <w:szCs w:val="26"/>
-          <w:lang w:val="hy-AM"/>
-        </w:rPr>
-        <w:t>Գևորգ Հարությունյան</w:t>
+        </w:rPr>
+        <w:t>_______</w:t>
       </w:r>
       <w:r>
         <w:rPr>
           <w:rFonts w:ascii="Sylfaen" w:hAnsi="Sylfaen" w:cs="Times New Roman"/>
           <w:sz w:val="26"/>
           <w:szCs w:val="26"/>
+          <w:lang w:val="hy-AM"/>
+        </w:rPr>
+        <w:t>Գևորգ Հարությունյան</w:t>
+      </w:r>
+      <w:r>
+        <w:rPr>
+          <w:rFonts w:ascii="Sylfaen" w:hAnsi="Sylfaen" w:cs="Times New Roman"/>
+          <w:sz w:val="26"/>
+          <w:szCs w:val="26"/>
         </w:rPr>
         <w:t>_________________________________</w:t>
       </w:r>
@@ -208,7 +218,7 @@
         <w:autoSpaceDE w:val="0"/>
         <w:autoSpaceDN w:val="0"/>
         <w:adjustRightInd w:val="0"/>
-        <w:spacing w:after="0" w:line="240" w:lineRule="auto"/>
+        <w:spacing w:after="0"/>
         <w:jc w:val="both"/>
         <w:rPr>
           <w:rFonts w:ascii="Sylfaen" w:hAnsi="Sylfaen" w:cs="Times New Roman"/>
@@ -247,7 +257,7 @@
         <w:autoSpaceDE w:val="0"/>
         <w:autoSpaceDN w:val="0"/>
         <w:adjustRightInd w:val="0"/>
-        <w:spacing w:after="0" w:line="240" w:lineRule="auto"/>
+        <w:spacing w:after="0"/>
         <w:jc w:val="both"/>
         <w:rPr>
           <w:rFonts w:ascii="Sylfaen" w:hAnsi="Sylfaen" w:cs="Times New Roman"/>
@@ -286,7 +296,7 @@
         <w:autoSpaceDE w:val="0"/>
         <w:autoSpaceDN w:val="0"/>
         <w:adjustRightInd w:val="0"/>
-        <w:spacing w:after="0" w:line="240" w:lineRule="auto"/>
+        <w:spacing w:after="0"/>
         <w:jc w:val="both"/>
         <w:rPr>
           <w:rFonts w:ascii="Sylfaen" w:hAnsi="Sylfaen" w:cs="Times New Roman"/>
@@ -300,7 +310,7 @@
         <w:autoSpaceDE w:val="0"/>
         <w:autoSpaceDN w:val="0"/>
         <w:adjustRightInd w:val="0"/>
-        <w:spacing w:after="0" w:line="240" w:lineRule="auto"/>
+        <w:spacing w:after="0"/>
         <w:jc w:val="both"/>
         <w:rPr>
           <w:rFonts w:ascii="Sylfaen" w:hAnsi="Sylfaen" w:cs="Times New Roman"/>
@@ -330,7 +340,7 @@
         <w:autoSpaceDE w:val="0"/>
         <w:autoSpaceDN w:val="0"/>
         <w:adjustRightInd w:val="0"/>
-        <w:spacing w:after="0" w:line="240" w:lineRule="auto"/>
+        <w:spacing w:after="0"/>
         <w:jc w:val="both"/>
         <w:rPr>
           <w:rFonts w:ascii="Sylfaen" w:hAnsi="Sylfaen" w:cs="Times New Roman"/>
@@ -360,7 +370,7 @@
         <w:autoSpaceDE w:val="0"/>
         <w:autoSpaceDN w:val="0"/>
         <w:adjustRightInd w:val="0"/>
-        <w:spacing w:after="0" w:line="240" w:lineRule="auto"/>
+        <w:spacing w:after="0"/>
         <w:rPr>
           <w:rFonts w:ascii="Sylfaen" w:hAnsi="Sylfaen" w:cs="Times New Roman"/>
           <w:sz w:val="26"/>
@@ -373,7 +383,7 @@
         <w:autoSpaceDE w:val="0"/>
         <w:autoSpaceDN w:val="0"/>
         <w:adjustRightInd w:val="0"/>
-        <w:spacing w:after="0" w:line="240" w:lineRule="auto"/>
+        <w:spacing w:after="0"/>
         <w:rPr>
           <w:rFonts w:ascii="Sylfaen" w:hAnsi="Sylfaen" w:cs="Times New Roman"/>
           <w:sz w:val="26"/>
@@ -394,7 +404,7 @@
         <w:autoSpaceDE w:val="0"/>
         <w:autoSpaceDN w:val="0"/>
         <w:adjustRightInd w:val="0"/>
-        <w:spacing w:after="0" w:line="240" w:lineRule="auto"/>
+        <w:spacing w:after="0"/>
         <w:rPr>
           <w:rFonts w:ascii="Sylfaen" w:hAnsi="Sylfaen" w:cs="Times New Roman"/>
           <w:sz w:val="26"/>
@@ -407,7 +417,7 @@
         <w:autoSpaceDE w:val="0"/>
         <w:autoSpaceDN w:val="0"/>
         <w:adjustRightInd w:val="0"/>
-        <w:spacing w:after="0" w:line="240" w:lineRule="auto"/>
+        <w:spacing w:after="0"/>
         <w:rPr>
           <w:rFonts w:ascii="Sylfaen" w:hAnsi="Sylfaen" w:cs="Times New Roman"/>
           <w:sz w:val="26"/>
@@ -420,7 +430,7 @@
         <w:autoSpaceDE w:val="0"/>
         <w:autoSpaceDN w:val="0"/>
         <w:adjustRightInd w:val="0"/>
-        <w:spacing w:after="0" w:line="240" w:lineRule="auto"/>
+        <w:spacing w:after="0"/>
         <w:rPr>
           <w:rFonts w:ascii="Sylfaen" w:hAnsi="Sylfaen" w:cs="Times New Roman"/>
           <w:sz w:val="26"/>
@@ -433,7 +443,7 @@
         <w:autoSpaceDE w:val="0"/>
         <w:autoSpaceDN w:val="0"/>
         <w:adjustRightInd w:val="0"/>
-        <w:spacing w:after="0" w:line="240" w:lineRule="auto"/>
+        <w:spacing w:after="0"/>
         <w:rPr>
           <w:rFonts w:ascii="Sylfaen" w:hAnsi="Sylfaen" w:cs="Times New Roman"/>
           <w:sz w:val="26"/>
@@ -454,7 +464,7 @@
         <w:autoSpaceDE w:val="0"/>
         <w:autoSpaceDN w:val="0"/>
         <w:adjustRightInd w:val="0"/>
-        <w:spacing w:after="0" w:line="240" w:lineRule="auto"/>
+        <w:spacing w:after="0"/>
         <w:rPr>
           <w:rFonts w:ascii="Sylfaen" w:hAnsi="Sylfaen" w:cs="Times New Roman"/>
           <w:sz w:val="16"/>
@@ -483,7 +493,7 @@
         <w:autoSpaceDE w:val="0"/>
         <w:autoSpaceDN w:val="0"/>
         <w:adjustRightInd w:val="0"/>
-        <w:spacing w:after="0" w:line="240" w:lineRule="auto"/>
+        <w:spacing w:after="0"/>
         <w:rPr>
           <w:rFonts w:ascii="Sylfaen" w:hAnsi="Sylfaen" w:cs="Times New Roman"/>
           <w:sz w:val="16"/>
@@ -496,7 +506,7 @@
         <w:autoSpaceDE w:val="0"/>
         <w:autoSpaceDN w:val="0"/>
         <w:adjustRightInd w:val="0"/>
-        <w:spacing w:after="0" w:line="240" w:lineRule="auto"/>
+        <w:spacing w:after="0"/>
         <w:rPr>
           <w:rFonts w:ascii="Sylfaen" w:hAnsi="Sylfaen" w:cs="Times New Roman"/>
           <w:sz w:val="16"/>
@@ -509,7 +519,7 @@
         <w:autoSpaceDE w:val="0"/>
         <w:autoSpaceDN w:val="0"/>
         <w:adjustRightInd w:val="0"/>
-        <w:spacing w:after="0" w:line="240" w:lineRule="auto"/>
+        <w:spacing w:after="0"/>
         <w:rPr>
           <w:rFonts w:ascii="Sylfaen" w:hAnsi="Sylfaen" w:cs="Times New Roman"/>
           <w:sz w:val="16"/>
@@ -522,7 +532,7 @@
         <w:autoSpaceDE w:val="0"/>
         <w:autoSpaceDN w:val="0"/>
         <w:adjustRightInd w:val="0"/>
-        <w:spacing w:after="0" w:line="240" w:lineRule="auto"/>
+        <w:spacing w:after="0"/>
         <w:rPr>
           <w:rFonts w:ascii="Sylfaen" w:hAnsi="Sylfaen" w:cs="Times New Roman"/>
           <w:sz w:val="16"/>
@@ -535,7 +545,7 @@
         <w:autoSpaceDE w:val="0"/>
         <w:autoSpaceDN w:val="0"/>
         <w:adjustRightInd w:val="0"/>
-        <w:spacing w:after="0" w:line="240" w:lineRule="auto"/>
+        <w:spacing w:after="0"/>
         <w:rPr>
           <w:rFonts w:ascii="Sylfaen" w:hAnsi="Sylfaen" w:cs="Times New Roman"/>
           <w:sz w:val="16"/>
@@ -548,7 +558,7 @@
         <w:autoSpaceDE w:val="0"/>
         <w:autoSpaceDN w:val="0"/>
         <w:adjustRightInd w:val="0"/>
-        <w:spacing w:after="0" w:line="240" w:lineRule="auto"/>
+        <w:spacing w:after="0"/>
         <w:rPr>
           <w:rFonts w:ascii="Sylfaen" w:hAnsi="Sylfaen" w:cs="Times New Roman"/>
           <w:sz w:val="16"/>
@@ -561,7 +571,7 @@
         <w:autoSpaceDE w:val="0"/>
         <w:autoSpaceDN w:val="0"/>
         <w:adjustRightInd w:val="0"/>
-        <w:spacing w:after="0" w:line="240" w:lineRule="auto"/>
+        <w:spacing w:after="0"/>
         <w:rPr>
           <w:rFonts w:ascii="Sylfaen" w:hAnsi="Sylfaen" w:cs="Times New Roman"/>
           <w:sz w:val="16"/>
@@ -574,7 +584,7 @@
         <w:autoSpaceDE w:val="0"/>
         <w:autoSpaceDN w:val="0"/>
         <w:adjustRightInd w:val="0"/>
-        <w:spacing w:after="0" w:line="240" w:lineRule="auto"/>
+        <w:spacing w:after="0"/>
         <w:rPr>
           <w:rFonts w:ascii="Sylfaen" w:hAnsi="Sylfaen" w:cs="Times New Roman"/>
           <w:sz w:val="16"/>
@@ -587,7 +597,7 @@
         <w:autoSpaceDE w:val="0"/>
         <w:autoSpaceDN w:val="0"/>
         <w:adjustRightInd w:val="0"/>
-        <w:spacing w:after="0" w:line="240" w:lineRule="auto"/>
+        <w:spacing w:after="0"/>
         <w:rPr>
           <w:rFonts w:ascii="Sylfaen" w:hAnsi="Sylfaen" w:cs="Times New Roman"/>
           <w:sz w:val="24"/>
@@ -608,20 +618,30 @@
         <w:autoSpaceDE w:val="0"/>
         <w:autoSpaceDN w:val="0"/>
         <w:adjustRightInd w:val="0"/>
-        <w:spacing w:after="0" w:line="240" w:lineRule="auto"/>
+        <w:spacing w:after="0"/>
         <w:rPr>
           <w:rFonts w:ascii="Sylfaen" w:hAnsi="Sylfaen" w:cs="Times New Roman"/>
           <w:sz w:val="24"/>
           <w:szCs w:val="24"/>
         </w:rPr>
       </w:pPr>
+      <w:proofErr w:type="gramStart"/>
       <w:r>
         <w:rPr>
           <w:rFonts w:ascii="Sylfaen" w:hAnsi="Sylfaen" w:cs="Times New Roman"/>
           <w:sz w:val="24"/>
           <w:szCs w:val="24"/>
         </w:rPr>
-        <w:t>կազմակերպության ղ</w:t>
+        <w:t>կազմակերպության</w:t>
+      </w:r>
+      <w:proofErr w:type="gramEnd"/>
+      <w:r>
+        <w:rPr>
+          <w:rFonts w:ascii="Sylfaen" w:hAnsi="Sylfaen" w:cs="Times New Roman"/>
+          <w:sz w:val="24"/>
+          <w:szCs w:val="24"/>
+        </w:rPr>
+        <w:t xml:space="preserve"> ղ</w:t>
       </w:r>
       <w:r>
         <w:rPr>
@@ -653,7 +673,7 @@
         <w:autoSpaceDE w:val="0"/>
         <w:autoSpaceDN w:val="0"/>
         <w:adjustRightInd w:val="0"/>
-        <w:spacing w:after="0" w:line="240" w:lineRule="auto"/>
+        <w:spacing w:after="0"/>
         <w:rPr>
           <w:rFonts w:ascii="Sylfaen" w:hAnsi="Sylfaen" w:cs="Times New Roman"/>
           <w:sz w:val="16"/>
@@ -690,7 +710,7 @@
         <w:autoSpaceDE w:val="0"/>
         <w:autoSpaceDN w:val="0"/>
         <w:adjustRightInd w:val="0"/>
-        <w:spacing w:after="0" w:line="240" w:lineRule="auto"/>
+        <w:spacing w:after="0"/>
         <w:rPr>
           <w:rFonts w:ascii="Sylfaen" w:hAnsi="Sylfaen" w:cs="Times New Roman"/>
           <w:sz w:val="16"/>
@@ -703,7 +723,7 @@
         <w:autoSpaceDE w:val="0"/>
         <w:autoSpaceDN w:val="0"/>
         <w:adjustRightInd w:val="0"/>
-        <w:spacing w:after="0" w:line="240" w:lineRule="auto"/>
+        <w:spacing w:after="0"/>
         <w:rPr>
           <w:rFonts w:ascii="Sylfaen" w:hAnsi="Sylfaen" w:cs="Times New Roman"/>
           <w:sz w:val="16"/>
@@ -716,7 +736,7 @@
         <w:autoSpaceDE w:val="0"/>
         <w:autoSpaceDN w:val="0"/>
         <w:adjustRightInd w:val="0"/>
-        <w:spacing w:after="0" w:line="240" w:lineRule="auto"/>
+        <w:spacing w:after="0"/>
         <w:rPr>
           <w:rFonts w:ascii="Sylfaen" w:hAnsi="Sylfaen" w:cs="Times New Roman"/>
           <w:sz w:val="16"/>
@@ -729,7 +749,7 @@
         <w:autoSpaceDE w:val="0"/>
         <w:autoSpaceDN w:val="0"/>
         <w:adjustRightInd w:val="0"/>
-        <w:spacing w:after="0" w:line="240" w:lineRule="auto"/>
+        <w:spacing w:after="0"/>
         <w:rPr>
           <w:rFonts w:ascii="Sylfaen" w:hAnsi="Sylfaen" w:cs="Times New Roman"/>
           <w:sz w:val="16"/>
@@ -742,7 +762,7 @@
         <w:autoSpaceDE w:val="0"/>
         <w:autoSpaceDN w:val="0"/>
         <w:adjustRightInd w:val="0"/>
-        <w:spacing w:after="0" w:line="240" w:lineRule="auto"/>
+        <w:spacing w:after="0"/>
         <w:rPr>
           <w:rFonts w:ascii="Sylfaen" w:hAnsi="Sylfaen" w:cs="Times New Roman"/>
           <w:sz w:val="16"/>
@@ -755,7 +775,7 @@
         <w:autoSpaceDE w:val="0"/>
         <w:autoSpaceDN w:val="0"/>
         <w:adjustRightInd w:val="0"/>
-        <w:spacing w:after="0" w:line="240" w:lineRule="auto"/>
+        <w:spacing w:after="0"/>
         <w:rPr>
           <w:rFonts w:ascii="Sylfaen" w:hAnsi="Sylfaen" w:cs="Times New Roman"/>
           <w:sz w:val="16"/>
@@ -768,7 +788,7 @@
         <w:autoSpaceDE w:val="0"/>
         <w:autoSpaceDN w:val="0"/>
         <w:adjustRightInd w:val="0"/>
-        <w:spacing w:after="0" w:line="240" w:lineRule="auto"/>
+        <w:spacing w:after="0"/>
         <w:rPr>
           <w:rFonts w:ascii="Sylfaen" w:hAnsi="Sylfaen" w:cs="Times New Roman"/>
           <w:sz w:val="16"/>
@@ -781,7 +801,7 @@
         <w:autoSpaceDE w:val="0"/>
         <w:autoSpaceDN w:val="0"/>
         <w:adjustRightInd w:val="0"/>
-        <w:spacing w:after="0" w:line="240" w:lineRule="auto"/>
+        <w:spacing w:after="0"/>
         <w:rPr>
           <w:rFonts w:ascii="Sylfaen" w:hAnsi="Sylfaen" w:cs="Times New Roman"/>
           <w:sz w:val="16"/>
@@ -794,7 +814,7 @@
         <w:autoSpaceDE w:val="0"/>
         <w:autoSpaceDN w:val="0"/>
         <w:adjustRightInd w:val="0"/>
-        <w:spacing w:after="0" w:line="240" w:lineRule="auto"/>
+        <w:spacing w:after="0"/>
         <w:jc w:val="center"/>
         <w:rPr>
           <w:rFonts w:ascii="Sylfaen" w:hAnsi="Sylfaen" w:cs="Times New Roman"/>
@@ -1284,7 +1304,6 @@
           <w:szCs w:val="24"/>
           <w:lang w:val="hy-AM"/>
         </w:rPr>
-        <w:lastRenderedPageBreak/>
         <w:t>Ներածություն</w:t>
       </w:r>
     </w:p>
@@ -1850,7 +1869,6 @@
           <w:szCs w:val="24"/>
           <w:lang w:val="hy-AM"/>
         </w:rPr>
-        <w:lastRenderedPageBreak/>
         <w:t xml:space="preserve">Մորֆոլոգիական պատկերի </w:t>
       </w:r>
       <w:r>
@@ -2001,6 +2019,7 @@
           <w:szCs w:val="24"/>
           <w:lang w:val="hy-AM"/>
         </w:rPr>
+        <w:lastRenderedPageBreak/>
         <w:t>փակում</w:t>
       </w:r>
       <w:r>
@@ -2457,7 +2476,6 @@
           <w:noProof/>
           <w:sz w:val="18"/>
         </w:rPr>
-        <w:lastRenderedPageBreak/>
         <w:drawing>
           <wp:inline distT="0" distB="0" distL="0" distR="0">
             <wp:extent cx="5640705" cy="3221355"/>
@@ -2511,6 +2529,7 @@
           <w:sz w:val="24"/>
           <w:szCs w:val="24"/>
         </w:rPr>
+        <w:lastRenderedPageBreak/>
         <w:t xml:space="preserve">B-ի </w:t>
       </w:r>
       <w:r>
@@ -2577,6 +2596,7 @@
           </m:sub>
         </m:sSub>
       </m:oMath>
+      <w:proofErr w:type="gramStart"/>
       <w:r>
         <w:rPr>
           <w:rFonts w:ascii="Sylfaen" w:eastAsiaTheme="minorEastAsia" w:hAnsi="Sylfaen"/>
@@ -2585,6 +2605,7 @@
         </w:rPr>
         <w:t xml:space="preserve">, </w:t>
       </w:r>
+      <w:proofErr w:type="gramEnd"/>
       <m:oMath>
         <m:sSub>
           <m:sSubPr>
@@ -2763,7 +2784,25 @@
           <w:sz w:val="24"/>
           <w:szCs w:val="24"/>
         </w:rPr>
-        <w:t xml:space="preserve"> = {c |  c = b + z, for </w:t>
+        <w:t xml:space="preserve"> = {c </w:t>
+      </w:r>
+      <w:proofErr w:type="gramStart"/>
+      <w:r>
+        <w:rPr>
+          <w:rFonts w:ascii="Sylfaen" w:eastAsiaTheme="minorEastAsia" w:hAnsi="Sylfaen"/>
+          <w:sz w:val="24"/>
+          <w:szCs w:val="24"/>
+        </w:rPr>
+        <w:t>|  c</w:t>
+      </w:r>
+      <w:proofErr w:type="gramEnd"/>
+      <w:r>
+        <w:rPr>
+          <w:rFonts w:ascii="Sylfaen" w:eastAsiaTheme="minorEastAsia" w:hAnsi="Sylfaen"/>
+          <w:sz w:val="24"/>
+          <w:szCs w:val="24"/>
+        </w:rPr>
+        <w:t xml:space="preserve"> = b + z, for </w:t>
       </w:r>
       <w:r>
         <w:rPr>
@@ -2995,16 +3034,26 @@
           <w:sz w:val="24"/>
           <w:szCs w:val="24"/>
         </w:rPr>
-        <w:t xml:space="preserve"> +</w:t>
-      </w:r>
+        <w:t xml:space="preserve"> </w:t>
+      </w:r>
+      <w:proofErr w:type="gramStart"/>
       <w:r>
         <w:rPr>
           <w:rFonts w:ascii="Sylfaen" w:eastAsiaTheme="minorEastAsia" w:hAnsi="Sylfaen"/>
           <w:sz w:val="24"/>
           <w:szCs w:val="24"/>
         </w:rPr>
+        <w:t>+</w:t>
+      </w:r>
+      <w:r>
+        <w:rPr>
+          <w:rFonts w:ascii="Sylfaen" w:eastAsiaTheme="minorEastAsia" w:hAnsi="Sylfaen"/>
+          <w:sz w:val="24"/>
+          <w:szCs w:val="24"/>
+        </w:rPr>
         <w:t xml:space="preserve"> </w:t>
       </w:r>
+      <w:proofErr w:type="gramEnd"/>
       <m:oMath>
         <m:sSub>
           <m:sSubPr>
@@ -3135,7 +3184,6 @@
           <w:noProof/>
           <w:sz w:val="18"/>
         </w:rPr>
-        <w:lastRenderedPageBreak/>
         <w:drawing>
           <wp:inline distT="0" distB="0" distL="0" distR="0">
             <wp:extent cx="4867275" cy="4171950"/>
@@ -3230,6 +3278,7 @@
           <w:noProof/>
           <w:sz w:val="18"/>
         </w:rPr>
+        <w:lastRenderedPageBreak/>
         <w:drawing>
           <wp:inline distT="0" distB="0" distL="0" distR="0">
             <wp:extent cx="5943600" cy="2571115"/>
@@ -3291,7 +3340,6 @@
           <w:sz w:val="24"/>
           <w:lang w:val="hy-AM"/>
         </w:rPr>
-        <w:lastRenderedPageBreak/>
         <w:t xml:space="preserve">Կատարենք գործողությունները </w:t>
       </w:r>
       <w:r>
@@ -4046,6 +4094,7 @@
           <w:sz w:val="24"/>
           <w:lang w:val="hy-AM"/>
         </w:rPr>
+        <w:lastRenderedPageBreak/>
         <w:t>Այսինքն այն էլեմենտները որոնք չեն պարունակվում A –ում։</w:t>
       </w:r>
     </w:p>
@@ -4063,7 +4112,6 @@
           <w:sz w:val="24"/>
           <w:lang w:val="hy-AM"/>
         </w:rPr>
-        <w:lastRenderedPageBreak/>
         <w:t>Նկարում պատկերված է օրինակ՝</w:t>
       </w:r>
       <w:r>
@@ -4195,7 +4243,7 @@
           <w:p>
             <w:pPr>
               <w:pStyle w:val="FrameContents"/>
-              <w:spacing w:after="0" w:line="240" w:lineRule="auto"/>
+              <w:spacing w:after="0"/>
               <w:rPr>
                 <w:rFonts w:ascii="Sylfaen" w:eastAsiaTheme="minorEastAsia" w:hAnsi="Sylfaen" w:cs="Arial"/>
                 <w:sz w:val="24"/>
@@ -4914,8 +4962,18 @@
           <w:sz w:val="24"/>
           <w:szCs w:val="24"/>
         </w:rPr>
-        <w:t xml:space="preserve"> A }</w:t>
-      </w:r>
+        <w:t xml:space="preserve"> </w:t>
+      </w:r>
+      <w:proofErr w:type="gramStart"/>
+      <w:r>
+        <w:rPr>
+          <w:rFonts w:ascii="Sylfaen" w:eastAsiaTheme="minorEastAsia" w:hAnsi="Sylfaen" w:cs="Arial"/>
+          <w:sz w:val="24"/>
+          <w:szCs w:val="24"/>
+        </w:rPr>
+        <w:t>A }</w:t>
+      </w:r>
+      <w:proofErr w:type="gramEnd"/>
     </w:p>
     <w:p>
       <w:pPr>
@@ -4950,7 +5008,7 @@
           </w:tcPr>
           <w:p>
             <w:pPr>
-              <w:spacing w:after="0" w:line="240" w:lineRule="auto"/>
+              <w:spacing w:after="0"/>
               <w:rPr>
                 <w:rFonts w:ascii="Sylfaen" w:hAnsi="Sylfaen" w:cs="Arial"/>
                 <w:sz w:val="32"/>
@@ -5013,7 +5071,7 @@
           </w:tcPr>
           <w:p>
             <w:pPr>
-              <w:spacing w:after="0" w:line="240" w:lineRule="auto"/>
+              <w:spacing w:after="0"/>
               <w:jc w:val="center"/>
               <w:rPr>
                 <w:rFonts w:ascii="Sylfaen" w:hAnsi="Sylfaen" w:cs="Arial"/>
@@ -5088,7 +5146,7 @@
           </w:tcPr>
           <w:p>
             <w:pPr>
-              <w:spacing w:after="0" w:line="240" w:lineRule="auto"/>
+              <w:spacing w:after="0"/>
               <w:rPr>
                 <w:rFonts w:ascii="Sylfaen" w:hAnsi="Sylfaen" w:cs="Arial"/>
                 <w:sz w:val="32"/>
@@ -5153,7 +5211,7 @@
           </w:tcPr>
           <w:p>
             <w:pPr>
-              <w:spacing w:after="0" w:line="240" w:lineRule="auto"/>
+              <w:spacing w:after="0"/>
               <w:jc w:val="center"/>
               <w:rPr>
                 <w:rFonts w:ascii="Sylfaen" w:hAnsi="Sylfaen" w:cs="Arial"/>
@@ -6052,15 +6110,33 @@
           <w:sz w:val="24"/>
           <w:szCs w:val="24"/>
         </w:rPr>
-        <w:t xml:space="preserve"> B</w:t>
-      </w:r>
-      <w:r>
-        <w:rPr>
-          <w:rFonts w:ascii="Sylfaen" w:eastAsiaTheme="minorEastAsia" w:hAnsi="Sylfaen" w:cs="Arial"/>
-          <w:sz w:val="24"/>
-          <w:szCs w:val="24"/>
-        </w:rPr>
-        <w:t xml:space="preserve">  = (</w:t>
+        <w:t xml:space="preserve"> </w:t>
+      </w:r>
+      <w:proofErr w:type="gramStart"/>
+      <w:r>
+        <w:rPr>
+          <w:rFonts w:ascii="Sylfaen" w:eastAsiaTheme="minorEastAsia" w:hAnsi="Sylfaen" w:cs="Arial"/>
+          <w:sz w:val="24"/>
+          <w:szCs w:val="24"/>
+        </w:rPr>
+        <w:t>B</w:t>
+      </w:r>
+      <w:r>
+        <w:rPr>
+          <w:rFonts w:ascii="Sylfaen" w:eastAsiaTheme="minorEastAsia" w:hAnsi="Sylfaen" w:cs="Arial"/>
+          <w:sz w:val="24"/>
+          <w:szCs w:val="24"/>
+        </w:rPr>
+        <w:t xml:space="preserve">  =</w:t>
+      </w:r>
+      <w:proofErr w:type="gramEnd"/>
+      <w:r>
+        <w:rPr>
+          <w:rFonts w:ascii="Sylfaen" w:eastAsiaTheme="minorEastAsia" w:hAnsi="Sylfaen" w:cs="Arial"/>
+          <w:sz w:val="24"/>
+          <w:szCs w:val="24"/>
+        </w:rPr>
+        <w:t xml:space="preserve"> (</w:t>
       </w:r>
       <m:oMath>
         <m:r>
@@ -6141,7 +6217,7 @@
           </w:tcPr>
           <w:p>
             <w:pPr>
-              <w:spacing w:after="0" w:line="240" w:lineRule="auto"/>
+              <w:spacing w:after="0"/>
               <w:rPr>
                 <w:rFonts w:ascii="Sylfaen" w:eastAsiaTheme="minorEastAsia" w:hAnsi="Sylfaen" w:cs="Arial"/>
                 <w:sz w:val="32"/>
@@ -6205,7 +6281,7 @@
           </w:tcPr>
           <w:p>
             <w:pPr>
-              <w:spacing w:after="0" w:line="240" w:lineRule="auto"/>
+              <w:spacing w:after="0"/>
               <w:jc w:val="center"/>
               <w:rPr>
                 <w:rFonts w:ascii="Sylfaen" w:eastAsiaTheme="minorEastAsia" w:hAnsi="Sylfaen" w:cs="Arial"/>
@@ -6788,7 +6864,7 @@
           </w:tcPr>
           <w:p>
             <w:pPr>
-              <w:spacing w:after="0" w:line="240" w:lineRule="auto"/>
+              <w:spacing w:after="0"/>
               <w:rPr>
                 <w:rFonts w:ascii="Sylfaen" w:eastAsiaTheme="minorEastAsia" w:hAnsi="Sylfaen" w:cs="Arial"/>
                 <w:sz w:val="32"/>
@@ -6851,7 +6927,7 @@
           </w:tcPr>
           <w:p>
             <w:pPr>
-              <w:spacing w:after="0" w:line="240" w:lineRule="auto"/>
+              <w:spacing w:after="0"/>
               <w:rPr>
                 <w:rFonts w:ascii="Sylfaen" w:eastAsiaTheme="minorEastAsia" w:hAnsi="Sylfaen" w:cs="Arial"/>
                 <w:sz w:val="24"/>
@@ -6988,41 +7064,87 @@
           <w:sz w:val="24"/>
           <w:szCs w:val="24"/>
         </w:rPr>
-        <w:t>Համակարգչային տեսողության կարևոր խնդիրներից մեկն է հանդիսանում ինֆորմացիայի դուրսբերումը պատկերից։ Որպիսզի կարողանանք մշակել նկարները  պետք է այն բաժանենք որոշակի օբյեկտների։</w:t>
-      </w:r>
-    </w:p>
-    <w:p>
-      <w:pPr>
-        <w:rPr>
-          <w:rFonts w:ascii="Sylfaen" w:eastAsiaTheme="minorEastAsia" w:hAnsi="Sylfaen" w:cs="Arial"/>
-          <w:sz w:val="24"/>
-          <w:szCs w:val="24"/>
-        </w:rPr>
-      </w:pPr>
-      <w:r>
-        <w:rPr>
-          <w:rFonts w:ascii="Sylfaen" w:eastAsiaTheme="minorEastAsia" w:hAnsi="Sylfaen" w:cs="Arial"/>
-          <w:sz w:val="24"/>
-          <w:szCs w:val="24"/>
-        </w:rPr>
-        <w:t xml:space="preserve">Պատկերների սեգմենտացիան օգտագործվում է թվային պատկերները որոշակի սեգմենտների(մասերի) </w:t>
-      </w:r>
-    </w:p>
-    <w:p>
-      <w:pPr>
-        <w:rPr>
-          <w:rFonts w:ascii="Sylfaen" w:eastAsiaTheme="minorEastAsia" w:hAnsi="Sylfaen" w:cs="Arial"/>
-          <w:sz w:val="24"/>
-          <w:szCs w:val="24"/>
-        </w:rPr>
-      </w:pPr>
-      <w:r>
-        <w:rPr>
-          <w:rFonts w:ascii="Sylfaen" w:eastAsiaTheme="minorEastAsia" w:hAnsi="Sylfaen" w:cs="Arial"/>
-          <w:sz w:val="24"/>
-          <w:szCs w:val="24"/>
-        </w:rPr>
-        <w:t>բաժանելու համար, այլ կերպ դա նաև անվանում են պիքսելների ցանց կամ սուպեր֊պիքսելենրի հավաքածու։  Պատկերները սեգմենտավորելու իմաստը կայանում է նրանում որ սեգմենտների հետ աշխատանքը զգալիորեն հեշտացնում է պատկերի հետ աշխատանքը ավելի հեշտ է լինում պատկերների մեջ օբյեկտների հետազոտությունը և փոփոխությունը։</w:t>
+        <w:t xml:space="preserve">Համակարգչային տեսողության կարևոր խնդիրներից մեկն է հանդիսանում ինֆորմացիայի դուրսբերումը պատկերից։ Որպիսզի կարողանանք մշակել </w:t>
+      </w:r>
+      <w:proofErr w:type="gramStart"/>
+      <w:r>
+        <w:rPr>
+          <w:rFonts w:ascii="Sylfaen" w:eastAsiaTheme="minorEastAsia" w:hAnsi="Sylfaen" w:cs="Arial"/>
+          <w:sz w:val="24"/>
+          <w:szCs w:val="24"/>
+        </w:rPr>
+        <w:t>նկարները  պետք</w:t>
+      </w:r>
+      <w:proofErr w:type="gramEnd"/>
+      <w:r>
+        <w:rPr>
+          <w:rFonts w:ascii="Sylfaen" w:eastAsiaTheme="minorEastAsia" w:hAnsi="Sylfaen" w:cs="Arial"/>
+          <w:sz w:val="24"/>
+          <w:szCs w:val="24"/>
+        </w:rPr>
+        <w:t xml:space="preserve"> է այն բաժանենք որոշակի օբյեկտների։</w:t>
+      </w:r>
+    </w:p>
+    <w:p>
+      <w:pPr>
+        <w:rPr>
+          <w:rFonts w:ascii="Sylfaen" w:eastAsiaTheme="minorEastAsia" w:hAnsi="Sylfaen" w:cs="Arial"/>
+          <w:sz w:val="24"/>
+          <w:szCs w:val="24"/>
+        </w:rPr>
+      </w:pPr>
+      <w:r>
+        <w:rPr>
+          <w:rFonts w:ascii="Sylfaen" w:eastAsiaTheme="minorEastAsia" w:hAnsi="Sylfaen" w:cs="Arial"/>
+          <w:sz w:val="24"/>
+          <w:szCs w:val="24"/>
+        </w:rPr>
+        <w:t xml:space="preserve">Պատկերների սեգմենտացիան օգտագործվում է թվային պատկերները որոշակի </w:t>
+      </w:r>
+      <w:proofErr w:type="gramStart"/>
+      <w:r>
+        <w:rPr>
+          <w:rFonts w:ascii="Sylfaen" w:eastAsiaTheme="minorEastAsia" w:hAnsi="Sylfaen" w:cs="Arial"/>
+          <w:sz w:val="24"/>
+          <w:szCs w:val="24"/>
+        </w:rPr>
+        <w:t>սեգմենտների(</w:t>
+      </w:r>
+      <w:proofErr w:type="gramEnd"/>
+      <w:r>
+        <w:rPr>
+          <w:rFonts w:ascii="Sylfaen" w:eastAsiaTheme="minorEastAsia" w:hAnsi="Sylfaen" w:cs="Arial"/>
+          <w:sz w:val="24"/>
+          <w:szCs w:val="24"/>
+        </w:rPr>
+        <w:t xml:space="preserve">մասերի) </w:t>
+      </w:r>
+    </w:p>
+    <w:p>
+      <w:pPr>
+        <w:rPr>
+          <w:rFonts w:ascii="Sylfaen" w:eastAsiaTheme="minorEastAsia" w:hAnsi="Sylfaen" w:cs="Arial"/>
+          <w:sz w:val="24"/>
+          <w:szCs w:val="24"/>
+        </w:rPr>
+      </w:pPr>
+      <w:proofErr w:type="gramStart"/>
+      <w:r>
+        <w:rPr>
+          <w:rFonts w:ascii="Sylfaen" w:eastAsiaTheme="minorEastAsia" w:hAnsi="Sylfaen" w:cs="Arial"/>
+          <w:sz w:val="24"/>
+          <w:szCs w:val="24"/>
+        </w:rPr>
+        <w:t>բաժանելու</w:t>
+      </w:r>
+      <w:proofErr w:type="gramEnd"/>
+      <w:r>
+        <w:rPr>
+          <w:rFonts w:ascii="Sylfaen" w:eastAsiaTheme="minorEastAsia" w:hAnsi="Sylfaen" w:cs="Arial"/>
+          <w:sz w:val="24"/>
+          <w:szCs w:val="24"/>
+        </w:rPr>
+        <w:t xml:space="preserve"> համար, այլ կերպ դա նաև անվանում են պիքսելների ցանց կամ սուպեր֊պիքսելենրի հավաքածու։  Պատկերները սեգմենտավորելու իմաստը կայանում է նրանում որ սեգմենտների հետ աշխատանքը զգալիորեն հեշտացնում է պատկերի հետ աշխատանքը ավելի հեշտ է լինում պատկերների մեջ օբյեկտների հետազոտությունը և փոփոխությունը։</w:t>
       </w:r>
     </w:p>
     <w:p>
@@ -7142,7 +7264,25 @@
           <w:sz w:val="24"/>
           <w:szCs w:val="24"/>
         </w:rPr>
-        <w:t>2. միջակայքերի աճեցում</w:t>
+        <w:t xml:space="preserve">2. </w:t>
+      </w:r>
+      <w:proofErr w:type="gramStart"/>
+      <w:r>
+        <w:rPr>
+          <w:rFonts w:ascii="Sylfaen" w:eastAsiaTheme="minorEastAsia" w:hAnsi="Sylfaen" w:cs="Arial"/>
+          <w:sz w:val="24"/>
+          <w:szCs w:val="24"/>
+        </w:rPr>
+        <w:t>միջակայքերի</w:t>
+      </w:r>
+      <w:proofErr w:type="gramEnd"/>
+      <w:r>
+        <w:rPr>
+          <w:rFonts w:ascii="Sylfaen" w:eastAsiaTheme="minorEastAsia" w:hAnsi="Sylfaen" w:cs="Arial"/>
+          <w:sz w:val="24"/>
+          <w:szCs w:val="24"/>
+        </w:rPr>
+        <w:t xml:space="preserve"> աճեցում</w:t>
       </w:r>
     </w:p>
     <w:p>
@@ -7236,7 +7376,6 @@
           <w:sz w:val="40"/>
           <w:szCs w:val="32"/>
         </w:rPr>
-        <w:lastRenderedPageBreak/>
         <w:tab/>
       </w:r>
       <w:r>
@@ -7301,7 +7440,25 @@
           <w:sz w:val="24"/>
           <w:szCs w:val="24"/>
         </w:rPr>
-        <w:t>Պատկերների սեգմենտավորման պարզագույն մեթոդներից մեկը դա  շեմային մեթոդն է։</w:t>
+        <w:t xml:space="preserve">Պատկերների սեգմենտավորման պարզագույն մեթոդներից մեկը </w:t>
+      </w:r>
+      <w:proofErr w:type="gramStart"/>
+      <w:r>
+        <w:rPr>
+          <w:rFonts w:ascii="Sylfaen" w:eastAsiaTheme="minorEastAsia" w:hAnsi="Sylfaen" w:cs="Arial"/>
+          <w:sz w:val="24"/>
+          <w:szCs w:val="24"/>
+        </w:rPr>
+        <w:t>դա  շեմային</w:t>
+      </w:r>
+      <w:proofErr w:type="gramEnd"/>
+      <w:r>
+        <w:rPr>
+          <w:rFonts w:ascii="Sylfaen" w:eastAsiaTheme="minorEastAsia" w:hAnsi="Sylfaen" w:cs="Arial"/>
+          <w:sz w:val="24"/>
+          <w:szCs w:val="24"/>
+        </w:rPr>
+        <w:t xml:space="preserve"> մեթոդն է։</w:t>
       </w:r>
     </w:p>
     <w:p>
@@ -7337,7 +7494,25 @@
           <w:sz w:val="24"/>
           <w:szCs w:val="24"/>
         </w:rPr>
-        <w:t xml:space="preserve">Ենթադրենք որ հիստոգրամայի ինտենսիվությունը նկարում համապատասխանում է f(x,y)֊ին, որը իրենից ներկայացնում է լուսավոր օբյեկտները մուգ ֆոնի վրա, այնպես որ պատկերի միջի օբյեկտները և նրանց հետևի ֆոների պիքսելների ինտենսիվության արժեքները խմբավորված են երկու  գերիշխող ռեժիմներում  </w:t>
+        <w:t>Ենթադրենք որ հիստոգրամայի ինտենսիվությունը նկարում համապատասխանում է f(x</w:t>
+      </w:r>
+      <w:proofErr w:type="gramStart"/>
+      <w:r>
+        <w:rPr>
+          <w:rFonts w:ascii="Sylfaen" w:eastAsiaTheme="minorEastAsia" w:hAnsi="Sylfaen" w:cs="Arial"/>
+          <w:sz w:val="24"/>
+          <w:szCs w:val="24"/>
+        </w:rPr>
+        <w:t>,y</w:t>
+      </w:r>
+      <w:proofErr w:type="gramEnd"/>
+      <w:r>
+        <w:rPr>
+          <w:rFonts w:ascii="Sylfaen" w:eastAsiaTheme="minorEastAsia" w:hAnsi="Sylfaen" w:cs="Arial"/>
+          <w:sz w:val="24"/>
+          <w:szCs w:val="24"/>
+        </w:rPr>
+        <w:t xml:space="preserve">)֊ին, որը իրենից ներկայացնում է լուսավոր օբյեկտները մուգ ֆոնի վրա, այնպես որ պատկերի միջի օբյեկտները և նրանց հետևի ֆոների պիքսելների ինտենսիվության արժեքները խմբավորված են երկու  գերիշխող ռեժիմներում  </w:t>
       </w:r>
       <w:r>
         <w:rPr>
@@ -7618,7 +7793,6 @@
           <w:szCs w:val="24"/>
           <w:lang w:val="hy-AM"/>
         </w:rPr>
-        <w:lastRenderedPageBreak/>
         <w:t>Այսպիսով սեգմենտավորված նկարի կտրվի հետևյալ բանաձևով ՝ g(x,y)</w:t>
       </w:r>
       <w:r>
@@ -7769,7 +7943,7 @@
           </w:tcPr>
           <w:p>
             <w:pPr>
-              <w:spacing w:before="240" w:line="240" w:lineRule="auto"/>
+              <w:spacing w:before="240"/>
               <w:rPr>
                 <w:rFonts w:ascii="Sylfaen" w:eastAsiaTheme="minorEastAsia" w:hAnsi="Sylfaen" w:cs="Arial"/>
                 <w:sz w:val="24"/>
@@ -8371,7 +8545,7 @@
           </w:tcPr>
           <w:p>
             <w:pPr>
-              <w:spacing w:before="240" w:line="240" w:lineRule="auto"/>
+              <w:spacing w:before="240"/>
               <w:rPr>
                 <w:rFonts w:ascii="Sylfaen" w:eastAsiaTheme="minorEastAsia" w:hAnsi="Sylfaen" w:cs="Arial"/>
                 <w:sz w:val="24"/>
@@ -8869,7 +9043,6 @@
           <w:szCs w:val="32"/>
           <w:lang w:val="hy-AM"/>
         </w:rPr>
-        <w:lastRenderedPageBreak/>
         <w:t>Լցոնում</w:t>
       </w:r>
     </w:p>
@@ -8901,6 +9074,7 @@
           <w:szCs w:val="24"/>
           <w:lang w:val="hy-AM"/>
         </w:rPr>
+        <w:lastRenderedPageBreak/>
         <w:t>Պատկերը սեգմենտավորելու կարևոր ալգորիթմներից մեկն է հանդիսանում flood fill-ը, որը հայտնի է նաև region growing անունով։</w:t>
       </w:r>
     </w:p>
@@ -9565,7 +9739,6 @@
           <w:szCs w:val="32"/>
           <w:lang w:val="hy-AM"/>
         </w:rPr>
-        <w:lastRenderedPageBreak/>
         <w:t>Գաուսիան բուրգեր</w:t>
       </w:r>
       <w:r>
@@ -10766,7 +10939,6 @@
           <w:szCs w:val="24"/>
           <w:lang w:val="hy-AM"/>
         </w:rPr>
-        <w:lastRenderedPageBreak/>
         <w:t>Մենք հեշտությամբ կարող ենք համոզվել նրանում որ ելքային պատկերը ստացվում է մուտքային պատկերի ¼ տարածքի չափով։</w:t>
       </w:r>
     </w:p>
@@ -10814,6 +10986,7 @@
               <w:rPr>
                 <w:noProof/>
               </w:rPr>
+              <w:lastRenderedPageBreak/>
               <w:drawing>
                 <wp:inline distT="0" distB="0" distL="0" distR="0" wp14:anchorId="2B7E3BE7" wp14:editId="24CCE45C">
                   <wp:extent cx="3240367" cy="3253002"/>
@@ -11037,7 +11210,6 @@
               <w:rPr>
                 <w:noProof/>
               </w:rPr>
-              <w:lastRenderedPageBreak/>
               <w:drawing>
                 <wp:inline distT="0" distB="0" distL="0" distR="0" wp14:anchorId="701BC9C8" wp14:editId="7518F038">
                   <wp:extent cx="2279560" cy="1435395"/>
@@ -11585,7 +11757,6 @@
           <w:szCs w:val="32"/>
           <w:lang w:val="hy-AM"/>
         </w:rPr>
-        <w:lastRenderedPageBreak/>
         <w:t>Կոնվոլուցիա։</w:t>
       </w:r>
     </w:p>
@@ -11847,6 +12018,7 @@
                 <w:szCs w:val="24"/>
                 <w:lang w:val="hy-AM"/>
               </w:rPr>
+              <w:lastRenderedPageBreak/>
               <w:t>Ինքնության ճանաչում</w:t>
             </w:r>
           </w:p>
@@ -12839,7 +13011,6 @@
                 <w:szCs w:val="24"/>
                 <w:lang w:val="hy-AM"/>
               </w:rPr>
-              <w:lastRenderedPageBreak/>
               <w:t xml:space="preserve">Սրում </w:t>
             </w:r>
           </w:p>
@@ -13646,6 +13817,7 @@
                 <w:szCs w:val="24"/>
                 <w:lang w:val="hy-AM"/>
               </w:rPr>
+              <w:lastRenderedPageBreak/>
               <w:t>Գաուսիան քողարկում</w:t>
             </w:r>
             <w:r>
@@ -16337,6 +16509,7 @@
           <w:szCs w:val="24"/>
           <w:lang w:val="hy-AM"/>
         </w:rPr>
+        <w:lastRenderedPageBreak/>
         <w:t>Այնուհետև կատարում ենք մատրիցաների բազմապատկում։</w:t>
       </w:r>
       <w:r>
@@ -16609,7 +16782,6 @@
               <w:rPr>
                 <w:noProof/>
               </w:rPr>
-              <w:lastRenderedPageBreak/>
               <w:drawing>
                 <wp:inline distT="0" distB="0" distL="0" distR="0">
                   <wp:extent cx="1590675" cy="1590675"/>
@@ -16800,6 +16972,7 @@
               <w:rPr>
                 <w:noProof/>
               </w:rPr>
+              <w:lastRenderedPageBreak/>
               <w:drawing>
                 <wp:inline distT="0" distB="0" distL="0" distR="0">
                   <wp:extent cx="1209675" cy="1247775"/>
@@ -17097,7 +17270,6 @@
               <w:rPr>
                 <w:noProof/>
               </w:rPr>
-              <w:lastRenderedPageBreak/>
               <w:drawing>
                 <wp:inline distT="0" distB="0" distL="0" distR="0">
                   <wp:extent cx="1209675" cy="1590675"/>
@@ -17401,7 +17573,6 @@
           <w:sz w:val="28"/>
           <w:szCs w:val="32"/>
         </w:rPr>
-        <w:lastRenderedPageBreak/>
         <w:tab/>
       </w:r>
       <w:r>
@@ -17671,8 +17842,18 @@
           <w:sz w:val="24"/>
           <w:szCs w:val="24"/>
         </w:rPr>
-        <w:t xml:space="preserve"> – EXPAND[</w:t>
-      </w:r>
+        <w:t xml:space="preserve"> – </w:t>
+      </w:r>
+      <w:proofErr w:type="gramStart"/>
+      <w:r>
+        <w:rPr>
+          <w:rFonts w:ascii="Sylfaen" w:eastAsiaTheme="minorEastAsia" w:hAnsi="Sylfaen" w:cs="Arial"/>
+          <w:sz w:val="24"/>
+          <w:szCs w:val="24"/>
+        </w:rPr>
+        <w:t>EXPAND[</w:t>
+      </w:r>
+      <w:proofErr w:type="gramEnd"/>
       <m:oMath>
         <m:sSub>
           <m:sSubPr>
@@ -17833,8 +18014,18 @@
           <w:sz w:val="24"/>
           <w:szCs w:val="24"/>
         </w:rPr>
-        <w:t xml:space="preserve"> – EXPAND[</w:t>
-      </w:r>
+        <w:t xml:space="preserve"> – </w:t>
+      </w:r>
+      <w:proofErr w:type="gramStart"/>
+      <w:r>
+        <w:rPr>
+          <w:rFonts w:ascii="Sylfaen" w:eastAsiaTheme="minorEastAsia" w:hAnsi="Sylfaen" w:cs="Arial"/>
+          <w:sz w:val="24"/>
+          <w:szCs w:val="24"/>
+        </w:rPr>
+        <w:t>EXPAND[</w:t>
+      </w:r>
+      <w:proofErr w:type="gramEnd"/>
       <m:oMath>
         <m:sSub>
           <m:sSubPr>
@@ -17979,8 +18170,18 @@
           <w:sz w:val="24"/>
           <w:szCs w:val="24"/>
         </w:rPr>
-        <w:t xml:space="preserve"> – EXPAND[</w:t>
-      </w:r>
+        <w:t xml:space="preserve"> – </w:t>
+      </w:r>
+      <w:proofErr w:type="gramStart"/>
+      <w:r>
+        <w:rPr>
+          <w:rFonts w:ascii="Sylfaen" w:eastAsiaTheme="minorEastAsia" w:hAnsi="Sylfaen" w:cs="Arial"/>
+          <w:sz w:val="24"/>
+          <w:szCs w:val="24"/>
+        </w:rPr>
+        <w:t>EXPAND[</w:t>
+      </w:r>
+      <w:proofErr w:type="gramEnd"/>
       <m:oMath>
         <m:sSub>
           <m:sSubPr>
@@ -18396,8 +18597,18 @@
           <w:sz w:val="24"/>
           <w:szCs w:val="24"/>
         </w:rPr>
-        <w:t xml:space="preserve"> + EXPAND[</w:t>
-      </w:r>
+        <w:t xml:space="preserve"> + </w:t>
+      </w:r>
+      <w:proofErr w:type="gramStart"/>
+      <w:r>
+        <w:rPr>
+          <w:rFonts w:ascii="Sylfaen" w:eastAsiaTheme="minorEastAsia" w:hAnsi="Sylfaen" w:cs="Arial"/>
+          <w:sz w:val="24"/>
+          <w:szCs w:val="24"/>
+        </w:rPr>
+        <w:t>EXPAND[</w:t>
+      </w:r>
+      <w:proofErr w:type="gramEnd"/>
       <m:oMath>
         <m:sSub>
           <m:sSubPr>
@@ -18543,8 +18754,18 @@
           <w:sz w:val="24"/>
           <w:szCs w:val="24"/>
         </w:rPr>
-        <w:t xml:space="preserve"> + EXPAND[</w:t>
-      </w:r>
+        <w:t xml:space="preserve"> + </w:t>
+      </w:r>
+      <w:proofErr w:type="gramStart"/>
+      <w:r>
+        <w:rPr>
+          <w:rFonts w:ascii="Sylfaen" w:eastAsiaTheme="minorEastAsia" w:hAnsi="Sylfaen" w:cs="Arial"/>
+          <w:sz w:val="24"/>
+          <w:szCs w:val="24"/>
+        </w:rPr>
+        <w:t>EXPAND[</w:t>
+      </w:r>
+      <w:proofErr w:type="gramEnd"/>
       <m:oMath>
         <m:sSub>
           <m:sSubPr>
@@ -18690,8 +18911,18 @@
           <w:sz w:val="24"/>
           <w:szCs w:val="24"/>
         </w:rPr>
-        <w:t xml:space="preserve"> + EXPAND[</w:t>
-      </w:r>
+        <w:t xml:space="preserve"> + </w:t>
+      </w:r>
+      <w:proofErr w:type="gramStart"/>
+      <w:r>
+        <w:rPr>
+          <w:rFonts w:ascii="Sylfaen" w:eastAsiaTheme="minorEastAsia" w:hAnsi="Sylfaen" w:cs="Arial"/>
+          <w:sz w:val="24"/>
+          <w:szCs w:val="24"/>
+        </w:rPr>
+        <w:t>EXPAND[</w:t>
+      </w:r>
+      <w:proofErr w:type="gramEnd"/>
       <m:oMath>
         <m:sSub>
           <m:sSubPr>
@@ -18927,7 +19158,6 @@
           <w:szCs w:val="24"/>
           <w:lang w:val="hy-AM"/>
         </w:rPr>
-        <w:lastRenderedPageBreak/>
         <w:t xml:space="preserve">Պատկերների </w:t>
       </w:r>
       <w:r>
@@ -19173,6 +19403,7 @@
           <w:szCs w:val="24"/>
           <w:lang w:val="hy-AM"/>
         </w:rPr>
+        <w:lastRenderedPageBreak/>
         <w:t>Ուսումնասիրություններ են կատարվել դիսկրետ Ֆոուրիերի վերափոխման</w:t>
       </w:r>
       <w:r>
@@ -19504,7 +19735,6 @@
           <w:szCs w:val="24"/>
           <w:lang w:val="hy-AM"/>
         </w:rPr>
-        <w:lastRenderedPageBreak/>
         <w:t>Gradients and sobel derivatives</w:t>
       </w:r>
     </w:p>
@@ -19662,6 +19892,7 @@
           <w:lang w:val="hy-AM"/>
         </w:rPr>
       </w:pPr>
+      <w:proofErr w:type="gramStart"/>
       <w:r>
         <w:rPr>
           <w:rFonts w:ascii="Sylfaen" w:eastAsiaTheme="minorEastAsia" w:hAnsi="Sylfaen" w:cs="Arial"/>
@@ -19679,6 +19910,7 @@
         </w:rPr>
         <w:t>(</w:t>
       </w:r>
+      <w:proofErr w:type="gramEnd"/>
       <w:r>
         <w:rPr>
           <w:rFonts w:ascii="Sylfaen" w:eastAsiaTheme="minorEastAsia" w:hAnsi="Sylfaen" w:cs="Arial"/>
@@ -19780,7 +20012,29 @@
           <w:szCs w:val="24"/>
           <w:lang w:val="hy-AM"/>
         </w:rPr>
-        <w:t xml:space="preserve">որի արդյունքում  ստացվում է </w:t>
+        <w:t xml:space="preserve">որի </w:t>
+      </w:r>
+      <w:proofErr w:type="gramStart"/>
+      <w:r>
+        <w:rPr>
+          <w:rFonts w:ascii="Sylfaen" w:eastAsiaTheme="minorEastAsia" w:hAnsi="Sylfaen" w:cs="Arial"/>
+          <w:color w:val="000000" w:themeColor="text1"/>
+          <w:sz w:val="24"/>
+          <w:szCs w:val="24"/>
+          <w:lang w:val="hy-AM"/>
+        </w:rPr>
+        <w:t>արդյունքում  ստացվում</w:t>
+      </w:r>
+      <w:proofErr w:type="gramEnd"/>
+      <w:r>
+        <w:rPr>
+          <w:rFonts w:ascii="Sylfaen" w:eastAsiaTheme="minorEastAsia" w:hAnsi="Sylfaen" w:cs="Arial"/>
+          <w:color w:val="000000" w:themeColor="text1"/>
+          <w:sz w:val="24"/>
+          <w:szCs w:val="24"/>
+          <w:lang w:val="hy-AM"/>
+        </w:rPr>
+        <w:t xml:space="preserve"> է </w:t>
       </w:r>
       <w:r>
         <w:rPr>
@@ -19827,6 +20081,7 @@
           <w:sz w:val="24"/>
           <w:szCs w:val="24"/>
         </w:rPr>
+        <w:lastRenderedPageBreak/>
         <w:drawing>
           <wp:inline distT="0" distB="0" distL="0" distR="0" wp14:anchorId="503D62E9" wp14:editId="5E086A19">
             <wp:extent cx="5133975" cy="3829050"/>
@@ -19895,7 +20150,6 @@
           <w:szCs w:val="24"/>
           <w:lang w:val="hy-AM"/>
         </w:rPr>
-        <w:lastRenderedPageBreak/>
         <w:t>Գոյություն ունի դիսկրետ ազդանշանների մ</w:t>
       </w:r>
       <w:r>
@@ -20348,257 +20602,3255 @@
           <w:szCs w:val="24"/>
           <w:lang w:val="hy-AM"/>
         </w:rPr>
-        <w:t>Սա նշանակում է հետևյալը, որ յուրաքանչյուր մուտքային պիքսելի, հաշվարկային արժեքը լինում է  իր վերևի-աջ հարևանին գումարած 2 անգամ իր ձախ հարևանի գումարած իր ներքևի-աջ հարևանի հանած իր վերևի-ձախ հարևանի հանած 2 անգամ ձախ հարևանի հանած իր ներքևի ձախ հարևանի արժեքը, որի արդյունքում կստանանք նոր պատկեր</w:t>
-      </w:r>
+        <w:t>Սա նշանակում է հետևյալը, որ յուրաքանչյուր մուտքային պիքսելի, հաշվարկային արժեքը լինում է  իր վերևի-աջ հարևանին գումարած 2 անգամ իր ձախ հարևանի գումարած իր ներքևի-աջ հարևանի հանած իր վերևի-ձախ հարևանի հանած 2 անգամ ձախ հարևանի հանած իր ներքևի ձախ հարևանի արժեքը, որի արդյունքում կստանանք նոր պատկեր։</w:t>
+      </w:r>
+    </w:p>
+    <w:p>
+      <w:pPr>
+        <w:rPr>
+          <w:rFonts w:ascii="Sylfaen" w:eastAsiaTheme="minorEastAsia" w:hAnsi="Sylfaen" w:cs="Arial"/>
+          <w:sz w:val="24"/>
+          <w:szCs w:val="24"/>
+        </w:rPr>
+      </w:pPr>
+    </w:p>
+    <w:p>
+      <w:pPr>
+        <w:rPr>
+          <w:rFonts w:ascii="Sylfaen" w:eastAsiaTheme="minorEastAsia" w:hAnsi="Sylfaen" w:cs="Arial"/>
+          <w:color w:val="auto"/>
+          <w:sz w:val="24"/>
+          <w:szCs w:val="24"/>
+          <w:lang w:val="hy-AM"/>
+        </w:rPr>
+      </w:pPr>
+      <w:r>
+        <w:rPr>
+          <w:rFonts w:ascii="Sylfaen" w:eastAsiaTheme="minorEastAsia" w:hAnsi="Sylfaen" w:cs="Arial"/>
+          <w:color w:val="auto"/>
+          <w:sz w:val="24"/>
+          <w:szCs w:val="24"/>
+          <w:lang w:val="hy-AM"/>
+        </w:rPr>
+        <w:lastRenderedPageBreak/>
+        <w:t>Սոբելի օպերատորը օգտագործում է երկու  3</w:t>
+      </w:r>
+      <w:r>
+        <w:rPr>
+          <w:rFonts w:ascii="Sylfaen" w:eastAsiaTheme="minorEastAsia" w:hAnsi="Sylfaen" w:cs="Arial"/>
+          <w:color w:val="auto"/>
+          <w:sz w:val="24"/>
+          <w:szCs w:val="24"/>
+        </w:rPr>
+        <w:t xml:space="preserve">x3 </w:t>
+      </w:r>
+      <w:r>
+        <w:rPr>
+          <w:rFonts w:ascii="Sylfaen" w:eastAsiaTheme="minorEastAsia" w:hAnsi="Sylfaen" w:cs="Arial"/>
+          <w:color w:val="auto"/>
+          <w:sz w:val="24"/>
+          <w:szCs w:val="24"/>
+          <w:lang w:val="hy-AM"/>
+        </w:rPr>
+        <w:t xml:space="preserve">չափերի </w:t>
+      </w:r>
+      <w:r>
+        <w:rPr>
+          <w:rFonts w:ascii="Sylfaen" w:eastAsiaTheme="minorEastAsia" w:hAnsi="Sylfaen" w:cs="Arial"/>
+          <w:color w:val="auto"/>
+          <w:sz w:val="24"/>
+          <w:szCs w:val="24"/>
+          <w:lang w:val="hy-AM"/>
+        </w:rPr>
+        <w:t>միջուկներ,</w:t>
+      </w:r>
+      <w:r>
+        <w:rPr>
+          <w:rFonts w:ascii="Sylfaen" w:eastAsiaTheme="minorEastAsia" w:hAnsi="Sylfaen" w:cs="Arial"/>
+          <w:color w:val="auto"/>
+          <w:sz w:val="24"/>
+          <w:szCs w:val="24"/>
+          <w:lang w:val="hy-AM"/>
+        </w:rPr>
+        <w:t xml:space="preserve"> </w:t>
+      </w:r>
+      <w:r>
+        <w:rPr>
+          <w:rFonts w:ascii="Sylfaen" w:eastAsiaTheme="minorEastAsia" w:hAnsi="Sylfaen" w:cs="Arial"/>
+          <w:color w:val="auto"/>
+          <w:sz w:val="24"/>
+          <w:szCs w:val="24"/>
+          <w:lang w:val="hy-AM"/>
+        </w:rPr>
+        <w:t>որոնք</w:t>
+      </w:r>
+      <w:r>
+        <w:rPr>
+          <w:rFonts w:ascii="Sylfaen" w:eastAsiaTheme="minorEastAsia" w:hAnsi="Sylfaen" w:cs="Arial"/>
+          <w:color w:val="auto"/>
+          <w:sz w:val="24"/>
+          <w:szCs w:val="24"/>
+          <w:lang w:val="hy-AM"/>
+        </w:rPr>
+        <w:t xml:space="preserve"> կոնվոլյուցիայի </w:t>
+      </w:r>
+      <w:r>
+        <w:rPr>
+          <w:rFonts w:ascii="Sylfaen" w:eastAsiaTheme="minorEastAsia" w:hAnsi="Sylfaen" w:cs="Arial"/>
+          <w:color w:val="auto"/>
+          <w:sz w:val="24"/>
+          <w:szCs w:val="24"/>
+          <w:lang w:val="hy-AM"/>
+        </w:rPr>
+        <w:t>են</w:t>
+      </w:r>
+      <w:r>
+        <w:rPr>
+          <w:rFonts w:ascii="Sylfaen" w:eastAsiaTheme="minorEastAsia" w:hAnsi="Sylfaen" w:cs="Arial"/>
+          <w:color w:val="auto"/>
+          <w:sz w:val="24"/>
+          <w:szCs w:val="24"/>
+          <w:lang w:val="hy-AM"/>
+        </w:rPr>
+        <w:t xml:space="preserve"> ենթարկվում օրիգինալ պատկերի հետ </w:t>
+      </w:r>
+      <w:r>
+        <w:rPr>
+          <w:rFonts w:ascii="Sylfaen" w:eastAsiaTheme="minorEastAsia" w:hAnsi="Sylfaen" w:cs="Arial"/>
+          <w:color w:val="auto"/>
+          <w:sz w:val="24"/>
+          <w:szCs w:val="24"/>
+          <w:lang w:val="hy-AM"/>
+        </w:rPr>
+        <w:t>որպիսզի հաշվարկենք պատկերների ածանցյալների մոտիկացման արժեքները, մեկը օգտագործվում է հորիզոնական փոփոխությունների համար մյուսը ուղղահայաց փոփոխությունների համար։</w:t>
+      </w:r>
+    </w:p>
+    <w:p>
+      <w:pPr>
+        <w:rPr>
+          <w:rFonts w:ascii="Sylfaen" w:eastAsiaTheme="minorEastAsia" w:hAnsi="Sylfaen" w:cs="Arial"/>
+          <w:color w:val="000000" w:themeColor="text1"/>
+          <w:sz w:val="24"/>
+          <w:szCs w:val="24"/>
+          <w:lang w:val="hy-AM"/>
+        </w:rPr>
+      </w:pPr>
+      <w:r>
+        <w:rPr>
+          <w:rFonts w:ascii="Sylfaen" w:eastAsiaTheme="minorEastAsia" w:hAnsi="Sylfaen" w:cs="Arial"/>
+          <w:color w:val="auto"/>
+          <w:sz w:val="24"/>
+          <w:szCs w:val="24"/>
+          <w:lang w:val="hy-AM"/>
+        </w:rPr>
+        <w:t xml:space="preserve">Եթե մենք հայտարարենք A-ն որպես մուտքային մատրից  և </w:t>
+      </w:r>
+      <m:oMath>
+        <m:sSub>
+          <m:sSubPr>
+            <m:ctrlPr>
+              <w:rPr>
+                <w:rFonts w:ascii="Cambria Math" w:eastAsiaTheme="minorEastAsia" w:hAnsi="Cambria Math" w:cs="Arial"/>
+                <w:i/>
+                <w:color w:val="000000" w:themeColor="text1"/>
+                <w:sz w:val="24"/>
+                <w:szCs w:val="24"/>
+              </w:rPr>
+            </m:ctrlPr>
+          </m:sSubPr>
+          <m:e>
+            <m:r>
+              <w:rPr>
+                <w:rFonts w:ascii="Cambria Math" w:eastAsiaTheme="minorEastAsia" w:hAnsi="Cambria Math" w:cs="Arial"/>
+                <w:color w:val="000000" w:themeColor="text1"/>
+                <w:sz w:val="24"/>
+                <w:szCs w:val="24"/>
+              </w:rPr>
+              <m:t>G</m:t>
+            </m:r>
+          </m:e>
+          <m:sub>
+            <m:r>
+              <w:rPr>
+                <w:rFonts w:ascii="Cambria Math" w:eastAsiaTheme="minorEastAsia" w:hAnsi="Cambria Math" w:cs="Arial"/>
+                <w:color w:val="000000" w:themeColor="text1"/>
+                <w:sz w:val="24"/>
+                <w:szCs w:val="24"/>
+              </w:rPr>
+              <m:t>x</m:t>
+            </m:r>
+          </m:sub>
+        </m:sSub>
+      </m:oMath>
+      <w:r>
+        <w:rPr>
+          <w:rFonts w:ascii="Sylfaen" w:eastAsiaTheme="minorEastAsia" w:hAnsi="Sylfaen" w:cs="Arial"/>
+          <w:color w:val="000000" w:themeColor="text1"/>
+          <w:sz w:val="24"/>
+          <w:szCs w:val="24"/>
+        </w:rPr>
+        <w:t xml:space="preserve"> </w:t>
+      </w:r>
+      <w:r>
+        <w:rPr>
+          <w:rFonts w:ascii="Sylfaen" w:eastAsiaTheme="minorEastAsia" w:hAnsi="Sylfaen" w:cs="Arial"/>
+          <w:color w:val="000000" w:themeColor="text1"/>
+          <w:sz w:val="24"/>
+          <w:szCs w:val="24"/>
+          <w:lang w:val="hy-AM"/>
+        </w:rPr>
+        <w:t xml:space="preserve">և </w:t>
+      </w:r>
+      <m:oMath>
+        <m:sSub>
+          <m:sSubPr>
+            <m:ctrlPr>
+              <w:rPr>
+                <w:rFonts w:ascii="Cambria Math" w:eastAsiaTheme="minorEastAsia" w:hAnsi="Cambria Math" w:cs="Arial"/>
+                <w:i/>
+                <w:color w:val="000000" w:themeColor="text1"/>
+                <w:sz w:val="24"/>
+                <w:szCs w:val="24"/>
+              </w:rPr>
+            </m:ctrlPr>
+          </m:sSubPr>
+          <m:e>
+            <m:r>
+              <w:rPr>
+                <w:rFonts w:ascii="Cambria Math" w:eastAsiaTheme="minorEastAsia" w:hAnsi="Cambria Math" w:cs="Arial"/>
+                <w:color w:val="000000" w:themeColor="text1"/>
+                <w:sz w:val="24"/>
+                <w:szCs w:val="24"/>
+              </w:rPr>
+              <m:t>G</m:t>
+            </m:r>
+          </m:e>
+          <m:sub>
+            <m:r>
+              <w:rPr>
+                <w:rFonts w:ascii="Cambria Math" w:eastAsiaTheme="minorEastAsia" w:hAnsi="Cambria Math" w:cs="Times New Roman"/>
+                <w:color w:val="000000" w:themeColor="text1"/>
+                <w:sz w:val="24"/>
+                <w:szCs w:val="24"/>
+              </w:rPr>
+              <m:t>y</m:t>
+            </m:r>
+          </m:sub>
+        </m:sSub>
+      </m:oMath>
+      <w:r>
+        <w:rPr>
+          <w:rFonts w:ascii="Sylfaen" w:eastAsiaTheme="minorEastAsia" w:hAnsi="Sylfaen" w:cs="Arial"/>
+          <w:color w:val="000000" w:themeColor="text1"/>
+          <w:sz w:val="24"/>
+          <w:szCs w:val="24"/>
+        </w:rPr>
+        <w:t xml:space="preserve">  </w:t>
+      </w:r>
+      <w:r>
+        <w:rPr>
+          <w:rFonts w:ascii="Sylfaen" w:eastAsiaTheme="minorEastAsia" w:hAnsi="Sylfaen" w:cs="Arial"/>
+          <w:color w:val="000000" w:themeColor="text1"/>
+          <w:sz w:val="24"/>
+          <w:szCs w:val="24"/>
+          <w:lang w:val="hy-AM"/>
+        </w:rPr>
+        <w:t>երկու պ</w:t>
+      </w:r>
+      <w:r>
+        <w:rPr>
+          <w:rFonts w:ascii="Sylfaen" w:eastAsiaTheme="minorEastAsia" w:hAnsi="Sylfaen" w:cs="Arial"/>
+          <w:color w:val="000000" w:themeColor="text1"/>
+          <w:sz w:val="24"/>
+          <w:szCs w:val="24"/>
+          <w:lang w:val="hy-AM"/>
+        </w:rPr>
+        <w:t>ա</w:t>
+      </w:r>
+      <w:r>
+        <w:rPr>
+          <w:rFonts w:ascii="Sylfaen" w:eastAsiaTheme="minorEastAsia" w:hAnsi="Sylfaen" w:cs="Arial"/>
+          <w:color w:val="000000" w:themeColor="text1"/>
+          <w:sz w:val="24"/>
+          <w:szCs w:val="24"/>
+          <w:lang w:val="hy-AM"/>
+        </w:rPr>
+        <w:t xml:space="preserve">տկերներ որոնք </w:t>
+      </w:r>
+      <w:r>
+        <w:rPr>
+          <w:rFonts w:ascii="Sylfaen" w:eastAsiaTheme="minorEastAsia" w:hAnsi="Sylfaen" w:cs="Arial"/>
+          <w:color w:val="000000" w:themeColor="text1"/>
+          <w:sz w:val="24"/>
+          <w:szCs w:val="24"/>
+          <w:lang w:val="hy-AM"/>
+        </w:rPr>
+        <w:t>յուրաքանչյուր կետում պարունակում են հորիզոնական և ուղղահայաց ածանցյալների մոտիկացումները և դրանք հաշվարկվում են հետևյալ կերպ։</w:t>
+      </w:r>
+    </w:p>
+    <w:p>
+      <w:pPr>
+        <w:rPr>
+          <w:rFonts w:ascii="Sylfaen" w:eastAsiaTheme="minorEastAsia" w:hAnsi="Sylfaen" w:cs="Arial"/>
+          <w:color w:val="000000" w:themeColor="text1"/>
+          <w:sz w:val="24"/>
+          <w:szCs w:val="24"/>
+          <w:lang w:val="hy-AM"/>
+        </w:rPr>
+      </w:pPr>
+      <w:r>
+        <w:rPr>
+          <w:rFonts w:ascii="Sylfaen" w:eastAsiaTheme="minorEastAsia" w:hAnsi="Sylfaen" w:cs="Arial"/>
+          <w:color w:val="000000" w:themeColor="text1"/>
+          <w:sz w:val="24"/>
+          <w:szCs w:val="24"/>
+          <w:lang w:val="hy-AM"/>
+        </w:rPr>
+        <w:tab/>
+      </w:r>
+      <w:r>
+        <w:rPr>
+          <w:rFonts w:ascii="Sylfaen" w:eastAsiaTheme="minorEastAsia" w:hAnsi="Sylfaen" w:cs="Arial"/>
+          <w:color w:val="000000" w:themeColor="text1"/>
+          <w:sz w:val="24"/>
+          <w:szCs w:val="24"/>
+          <w:lang w:val="hy-AM"/>
+        </w:rPr>
+        <w:tab/>
+      </w:r>
+      <m:oMath>
+        <m:sSub>
+          <m:sSubPr>
+            <m:ctrlPr>
+              <w:rPr>
+                <w:rFonts w:ascii="Cambria Math" w:eastAsiaTheme="minorEastAsia" w:hAnsi="Cambria Math" w:cs="Arial"/>
+                <w:i/>
+                <w:color w:val="000000" w:themeColor="text1"/>
+                <w:sz w:val="24"/>
+                <w:szCs w:val="24"/>
+              </w:rPr>
+            </m:ctrlPr>
+          </m:sSubPr>
+          <m:e>
+            <m:r>
+              <w:rPr>
+                <w:rFonts w:ascii="Cambria Math" w:eastAsiaTheme="minorEastAsia" w:hAnsi="Cambria Math" w:cs="Arial"/>
+                <w:color w:val="000000" w:themeColor="text1"/>
+                <w:sz w:val="24"/>
+                <w:szCs w:val="24"/>
+              </w:rPr>
+              <m:t>G</m:t>
+            </m:r>
+          </m:e>
+          <m:sub>
+            <m:r>
+              <w:rPr>
+                <w:rFonts w:ascii="Cambria Math" w:eastAsiaTheme="minorEastAsia" w:hAnsi="Cambria Math" w:cs="Arial"/>
+                <w:color w:val="000000" w:themeColor="text1"/>
+                <w:sz w:val="24"/>
+                <w:szCs w:val="24"/>
+              </w:rPr>
+              <m:t>x</m:t>
+            </m:r>
+          </m:sub>
+        </m:sSub>
+      </m:oMath>
+      <w:r>
+        <w:rPr>
+          <w:rFonts w:ascii="Sylfaen" w:eastAsiaTheme="minorEastAsia" w:hAnsi="Sylfaen" w:cs="Arial"/>
+          <w:color w:val="000000" w:themeColor="text1"/>
+          <w:sz w:val="24"/>
+          <w:szCs w:val="24"/>
+        </w:rPr>
+        <w:t xml:space="preserve"> = </w:t>
+      </w:r>
+      <m:oMath>
+        <m:d>
+          <m:dPr>
+            <m:begChr m:val="["/>
+            <m:endChr m:val="]"/>
+            <m:ctrlPr>
+              <w:rPr>
+                <w:rFonts w:ascii="Cambria Math" w:eastAsiaTheme="minorEastAsia" w:hAnsi="Cambria Math" w:cs="Arial"/>
+                <w:i/>
+                <w:color w:val="000000" w:themeColor="text1"/>
+                <w:sz w:val="24"/>
+                <w:szCs w:val="24"/>
+              </w:rPr>
+            </m:ctrlPr>
+          </m:dPr>
+          <m:e>
+            <m:m>
+              <m:mPr>
+                <m:mcs>
+                  <m:mc>
+                    <m:mcPr>
+                      <m:count m:val="3"/>
+                      <m:mcJc m:val="center"/>
+                    </m:mcPr>
+                  </m:mc>
+                </m:mcs>
+                <m:ctrlPr>
+                  <w:rPr>
+                    <w:rFonts w:ascii="Cambria Math" w:eastAsiaTheme="minorEastAsia" w:hAnsi="Cambria Math" w:cs="Arial"/>
+                    <w:i/>
+                    <w:color w:val="000000" w:themeColor="text1"/>
+                    <w:sz w:val="24"/>
+                    <w:szCs w:val="24"/>
+                  </w:rPr>
+                </m:ctrlPr>
+              </m:mPr>
+              <m:mr>
+                <m:e>
+                  <m:r>
+                    <w:rPr>
+                      <w:rFonts w:ascii="Cambria Math" w:eastAsiaTheme="minorEastAsia" w:hAnsi="Cambria Math" w:cs="Arial"/>
+                      <w:color w:val="000000" w:themeColor="text1"/>
+                      <w:sz w:val="24"/>
+                      <w:szCs w:val="24"/>
+                    </w:rPr>
+                    <m:t>-</m:t>
+                  </m:r>
+                  <m:r>
+                    <w:rPr>
+                      <w:rFonts w:ascii="Cambria Math" w:eastAsiaTheme="minorEastAsia" w:hAnsi="Cambria Math" w:cs="Arial"/>
+                      <w:color w:val="000000" w:themeColor="text1"/>
+                      <w:sz w:val="24"/>
+                      <w:szCs w:val="24"/>
+                    </w:rPr>
+                    <m:t>1</m:t>
+                  </m:r>
+                </m:e>
+                <m:e>
+                  <m:r>
+                    <w:rPr>
+                      <w:rFonts w:ascii="Cambria Math" w:hAnsi="Cambria Math" w:cs="Arial"/>
+                      <w:color w:val="000000" w:themeColor="text1"/>
+                      <w:sz w:val="24"/>
+                      <w:szCs w:val="24"/>
+                    </w:rPr>
+                    <m:t>0</m:t>
+                  </m:r>
+                </m:e>
+                <m:e>
+                  <m:r>
+                    <w:rPr>
+                      <w:rFonts w:ascii="Cambria Math" w:eastAsiaTheme="minorEastAsia" w:hAnsi="Cambria Math" w:cs="Arial"/>
+                      <w:color w:val="000000" w:themeColor="text1"/>
+                      <w:sz w:val="24"/>
+                      <w:szCs w:val="24"/>
+                    </w:rPr>
+                    <m:t>1</m:t>
+                  </m:r>
+                </m:e>
+              </m:mr>
+              <m:mr>
+                <m:e>
+                  <m:r>
+                    <w:rPr>
+                      <w:rFonts w:ascii="Cambria Math" w:hAnsi="Cambria Math" w:cs="Arial"/>
+                      <w:color w:val="000000" w:themeColor="text1"/>
+                      <w:sz w:val="24"/>
+                      <w:szCs w:val="24"/>
+                    </w:rPr>
+                    <m:t>-</m:t>
+                  </m:r>
+                  <m:r>
+                    <w:rPr>
+                      <w:rFonts w:ascii="Cambria Math" w:hAnsi="Cambria Math" w:cs="Arial"/>
+                      <w:color w:val="000000" w:themeColor="text1"/>
+                      <w:sz w:val="24"/>
+                      <w:szCs w:val="24"/>
+                    </w:rPr>
+                    <m:t>2</m:t>
+                  </m:r>
+                </m:e>
+                <m:e>
+                  <m:r>
+                    <w:rPr>
+                      <w:rFonts w:ascii="Cambria Math" w:hAnsi="Cambria Math" w:cs="Arial"/>
+                      <w:color w:val="000000" w:themeColor="text1"/>
+                      <w:sz w:val="24"/>
+                      <w:szCs w:val="24"/>
+                    </w:rPr>
+                    <m:t>0</m:t>
+                  </m:r>
+                </m:e>
+                <m:e>
+                  <m:r>
+                    <w:rPr>
+                      <w:rFonts w:ascii="Cambria Math" w:eastAsiaTheme="minorEastAsia" w:hAnsi="Cambria Math" w:cs="Arial"/>
+                      <w:color w:val="000000" w:themeColor="text1"/>
+                      <w:sz w:val="24"/>
+                      <w:szCs w:val="24"/>
+                    </w:rPr>
+                    <m:t>2</m:t>
+                  </m:r>
+                </m:e>
+              </m:mr>
+              <m:mr>
+                <m:e>
+                  <m:r>
+                    <w:rPr>
+                      <w:rFonts w:ascii="Cambria Math" w:eastAsiaTheme="minorEastAsia" w:hAnsi="Cambria Math" w:cs="Arial"/>
+                      <w:color w:val="000000" w:themeColor="text1"/>
+                      <w:sz w:val="24"/>
+                      <w:szCs w:val="24"/>
+                    </w:rPr>
+                    <m:t>-</m:t>
+                  </m:r>
+                  <m:r>
+                    <w:rPr>
+                      <w:rFonts w:ascii="Cambria Math" w:eastAsiaTheme="minorEastAsia" w:hAnsi="Cambria Math" w:cs="Arial"/>
+                      <w:color w:val="000000" w:themeColor="text1"/>
+                      <w:sz w:val="24"/>
+                      <w:szCs w:val="24"/>
+                    </w:rPr>
+                    <m:t>1</m:t>
+                  </m:r>
+                </m:e>
+                <m:e>
+                  <m:r>
+                    <w:rPr>
+                      <w:rFonts w:ascii="Cambria Math" w:eastAsiaTheme="minorEastAsia" w:hAnsi="Cambria Math" w:cs="Arial"/>
+                      <w:color w:val="000000" w:themeColor="text1"/>
+                      <w:sz w:val="24"/>
+                      <w:szCs w:val="24"/>
+                    </w:rPr>
+                    <m:t>0</m:t>
+                  </m:r>
+                </m:e>
+                <m:e>
+                  <m:r>
+                    <w:rPr>
+                      <w:rFonts w:ascii="Cambria Math" w:eastAsiaTheme="minorEastAsia" w:hAnsi="Cambria Math" w:cs="Arial"/>
+                      <w:color w:val="000000" w:themeColor="text1"/>
+                      <w:sz w:val="24"/>
+                      <w:szCs w:val="24"/>
+                    </w:rPr>
+                    <m:t>1</m:t>
+                  </m:r>
+                </m:e>
+              </m:mr>
+            </m:m>
+          </m:e>
+        </m:d>
+      </m:oMath>
+      <w:r>
+        <w:rPr>
+          <w:rFonts w:ascii="Sylfaen" w:eastAsiaTheme="minorEastAsia" w:hAnsi="Sylfaen" w:cs="Arial"/>
+          <w:color w:val="000000" w:themeColor="text1"/>
+          <w:sz w:val="24"/>
+          <w:szCs w:val="24"/>
+        </w:rPr>
+        <w:t xml:space="preserve"> </w:t>
+      </w:r>
+      <w:r>
+        <w:rPr>
+          <w:rFonts w:ascii="Sylfaen" w:eastAsiaTheme="minorEastAsia" w:hAnsi="Sylfaen" w:cs="Arial"/>
+          <w:color w:val="000000" w:themeColor="text1"/>
+          <w:sz w:val="28"/>
+          <w:szCs w:val="24"/>
+        </w:rPr>
+        <w:t>*</w:t>
+      </w:r>
+      <w:r>
+        <w:rPr>
+          <w:rFonts w:ascii="Sylfaen" w:eastAsiaTheme="minorEastAsia" w:hAnsi="Sylfaen" w:cs="Arial"/>
+          <w:color w:val="000000" w:themeColor="text1"/>
+          <w:sz w:val="24"/>
+          <w:szCs w:val="24"/>
+        </w:rPr>
+        <w:t xml:space="preserve"> </w:t>
+      </w:r>
+      <m:oMath>
+        <m:sSub>
+          <m:sSubPr>
+            <m:ctrlPr>
+              <w:rPr>
+                <w:rFonts w:ascii="Cambria Math" w:eastAsiaTheme="minorEastAsia" w:hAnsi="Cambria Math" w:cs="Arial"/>
+                <w:i/>
+                <w:color w:val="000000" w:themeColor="text1"/>
+                <w:sz w:val="24"/>
+                <w:szCs w:val="24"/>
+              </w:rPr>
+            </m:ctrlPr>
+          </m:sSubPr>
+          <m:e>
+            <m:r>
+              <w:rPr>
+                <w:rFonts w:ascii="Cambria Math" w:eastAsiaTheme="minorEastAsia" w:hAnsi="Cambria Math" w:cs="Times New Roman"/>
+                <w:color w:val="000000" w:themeColor="text1"/>
+                <w:sz w:val="24"/>
+                <w:szCs w:val="24"/>
+              </w:rPr>
+              <m:t>A</m:t>
+            </m:r>
+          </m:e>
+          <m:sub>
+            <m:r>
+              <w:rPr>
+                <w:rFonts w:ascii="Cambria Math" w:eastAsiaTheme="minorEastAsia" w:hAnsi="Cambria Math" w:cs="Arial"/>
+                <w:color w:val="000000" w:themeColor="text1"/>
+                <w:sz w:val="24"/>
+                <w:szCs w:val="24"/>
+              </w:rPr>
+              <m:t>x</m:t>
+            </m:r>
+          </m:sub>
+        </m:sSub>
+      </m:oMath>
+      <w:r>
+        <w:rPr>
+          <w:rFonts w:ascii="Sylfaen" w:eastAsiaTheme="minorEastAsia" w:hAnsi="Sylfaen" w:cs="Arial"/>
+          <w:color w:val="000000" w:themeColor="text1"/>
+          <w:sz w:val="24"/>
+          <w:szCs w:val="24"/>
+        </w:rPr>
+        <w:t xml:space="preserve">   </w:t>
+      </w:r>
+      <w:r>
+        <w:rPr>
+          <w:rFonts w:ascii="Sylfaen" w:eastAsiaTheme="minorEastAsia" w:hAnsi="Sylfaen" w:cs="Arial"/>
+          <w:color w:val="000000" w:themeColor="text1"/>
+          <w:sz w:val="24"/>
+          <w:szCs w:val="24"/>
+        </w:rPr>
+        <w:tab/>
+      </w:r>
+      <m:oMath>
+        <m:sSub>
+          <m:sSubPr>
+            <m:ctrlPr>
+              <w:rPr>
+                <w:rFonts w:ascii="Cambria Math" w:eastAsiaTheme="minorEastAsia" w:hAnsi="Cambria Math" w:cs="Arial"/>
+                <w:i/>
+                <w:color w:val="000000" w:themeColor="text1"/>
+                <w:sz w:val="24"/>
+                <w:szCs w:val="24"/>
+              </w:rPr>
+            </m:ctrlPr>
+          </m:sSubPr>
+          <m:e>
+            <m:r>
+              <w:rPr>
+                <w:rFonts w:ascii="Cambria Math" w:eastAsiaTheme="minorEastAsia" w:hAnsi="Cambria Math" w:cs="Arial"/>
+                <w:color w:val="000000" w:themeColor="text1"/>
+                <w:sz w:val="24"/>
+                <w:szCs w:val="24"/>
+              </w:rPr>
+              <m:t>G</m:t>
+            </m:r>
+          </m:e>
+          <m:sub>
+            <m:r>
+              <w:rPr>
+                <w:rFonts w:ascii="Cambria Math" w:eastAsiaTheme="minorEastAsia" w:hAnsi="Cambria Math" w:cs="Arial"/>
+                <w:color w:val="000000" w:themeColor="text1"/>
+                <w:sz w:val="24"/>
+                <w:szCs w:val="24"/>
+              </w:rPr>
+              <m:t>y</m:t>
+            </m:r>
+          </m:sub>
+        </m:sSub>
+      </m:oMath>
+      <w:r>
+        <w:rPr>
+          <w:rFonts w:ascii="Sylfaen" w:eastAsiaTheme="minorEastAsia" w:hAnsi="Sylfaen" w:cs="Arial"/>
+          <w:color w:val="000000" w:themeColor="text1"/>
+          <w:sz w:val="24"/>
+          <w:szCs w:val="24"/>
+        </w:rPr>
+        <w:t xml:space="preserve"> = </w:t>
+      </w:r>
+      <m:oMath>
+        <m:d>
+          <m:dPr>
+            <m:begChr m:val="["/>
+            <m:endChr m:val="]"/>
+            <m:ctrlPr>
+              <w:rPr>
+                <w:rFonts w:ascii="Cambria Math" w:eastAsiaTheme="minorEastAsia" w:hAnsi="Cambria Math" w:cs="Arial"/>
+                <w:i/>
+                <w:color w:val="000000" w:themeColor="text1"/>
+                <w:sz w:val="24"/>
+                <w:szCs w:val="24"/>
+              </w:rPr>
+            </m:ctrlPr>
+          </m:dPr>
+          <m:e>
+            <m:m>
+              <m:mPr>
+                <m:mcs>
+                  <m:mc>
+                    <m:mcPr>
+                      <m:count m:val="3"/>
+                      <m:mcJc m:val="center"/>
+                    </m:mcPr>
+                  </m:mc>
+                </m:mcs>
+                <m:ctrlPr>
+                  <w:rPr>
+                    <w:rFonts w:ascii="Cambria Math" w:eastAsiaTheme="minorEastAsia" w:hAnsi="Cambria Math" w:cs="Arial"/>
+                    <w:i/>
+                    <w:color w:val="000000" w:themeColor="text1"/>
+                    <w:sz w:val="24"/>
+                    <w:szCs w:val="24"/>
+                  </w:rPr>
+                </m:ctrlPr>
+              </m:mPr>
+              <m:mr>
+                <m:e>
+                  <m:r>
+                    <w:rPr>
+                      <w:rFonts w:ascii="Cambria Math" w:eastAsiaTheme="minorEastAsia" w:hAnsi="Cambria Math" w:cs="Arial"/>
+                      <w:color w:val="000000" w:themeColor="text1"/>
+                      <w:sz w:val="24"/>
+                      <w:szCs w:val="24"/>
+                    </w:rPr>
+                    <m:t>-</m:t>
+                  </m:r>
+                  <m:r>
+                    <w:rPr>
+                      <w:rFonts w:ascii="Cambria Math" w:eastAsiaTheme="minorEastAsia" w:hAnsi="Cambria Math" w:cs="Arial"/>
+                      <w:color w:val="000000" w:themeColor="text1"/>
+                      <w:sz w:val="24"/>
+                      <w:szCs w:val="24"/>
+                    </w:rPr>
+                    <m:t>1</m:t>
+                  </m:r>
+                </m:e>
+                <m:e>
+                  <m:r>
+                    <w:rPr>
+                      <w:rFonts w:ascii="Cambria Math" w:hAnsi="Cambria Math" w:cs="Arial"/>
+                      <w:color w:val="000000" w:themeColor="text1"/>
+                      <w:sz w:val="24"/>
+                      <w:szCs w:val="24"/>
+                    </w:rPr>
+                    <m:t>-</m:t>
+                  </m:r>
+                  <m:r>
+                    <w:rPr>
+                      <w:rFonts w:ascii="Cambria Math" w:hAnsi="Cambria Math" w:cs="Arial"/>
+                      <w:color w:val="000000" w:themeColor="text1"/>
+                      <w:sz w:val="24"/>
+                      <w:szCs w:val="24"/>
+                    </w:rPr>
+                    <m:t>2</m:t>
+                  </m:r>
+                </m:e>
+                <m:e>
+                  <m:r>
+                    <w:rPr>
+                      <w:rFonts w:ascii="Cambria Math" w:eastAsiaTheme="minorEastAsia" w:hAnsi="Cambria Math" w:cs="Arial"/>
+                      <w:color w:val="000000" w:themeColor="text1"/>
+                      <w:sz w:val="24"/>
+                      <w:szCs w:val="24"/>
+                    </w:rPr>
+                    <m:t>-</m:t>
+                  </m:r>
+                  <m:r>
+                    <w:rPr>
+                      <w:rFonts w:ascii="Cambria Math" w:eastAsiaTheme="minorEastAsia" w:hAnsi="Cambria Math" w:cs="Arial"/>
+                      <w:color w:val="000000" w:themeColor="text1"/>
+                      <w:sz w:val="24"/>
+                      <w:szCs w:val="24"/>
+                    </w:rPr>
+                    <m:t>1</m:t>
+                  </m:r>
+                </m:e>
+              </m:mr>
+              <m:mr>
+                <m:e>
+                  <m:r>
+                    <w:rPr>
+                      <w:rFonts w:ascii="Cambria Math" w:eastAsiaTheme="minorEastAsia" w:hAnsi="Cambria Math" w:cs="Arial"/>
+                      <w:color w:val="000000" w:themeColor="text1"/>
+                      <w:sz w:val="24"/>
+                      <w:szCs w:val="24"/>
+                    </w:rPr>
+                    <m:t>0</m:t>
+                  </m:r>
+                </m:e>
+                <m:e>
+                  <m:r>
+                    <w:rPr>
+                      <w:rFonts w:ascii="Cambria Math" w:hAnsi="Cambria Math" w:cs="Arial"/>
+                      <w:color w:val="000000" w:themeColor="text1"/>
+                      <w:sz w:val="24"/>
+                      <w:szCs w:val="24"/>
+                    </w:rPr>
+                    <m:t>0</m:t>
+                  </m:r>
+                </m:e>
+                <m:e>
+                  <m:r>
+                    <w:rPr>
+                      <w:rFonts w:ascii="Cambria Math" w:eastAsiaTheme="minorEastAsia" w:hAnsi="Cambria Math" w:cs="Arial"/>
+                      <w:color w:val="000000" w:themeColor="text1"/>
+                      <w:sz w:val="24"/>
+                      <w:szCs w:val="24"/>
+                    </w:rPr>
+                    <m:t>0</m:t>
+                  </m:r>
+                </m:e>
+              </m:mr>
+              <m:mr>
+                <m:e>
+                  <m:r>
+                    <w:rPr>
+                      <w:rFonts w:ascii="Cambria Math" w:eastAsiaTheme="minorEastAsia" w:hAnsi="Cambria Math" w:cs="Arial"/>
+                      <w:color w:val="000000" w:themeColor="text1"/>
+                      <w:sz w:val="24"/>
+                      <w:szCs w:val="24"/>
+                    </w:rPr>
+                    <m:t>1</m:t>
+                  </m:r>
+                </m:e>
+                <m:e>
+                  <m:r>
+                    <w:rPr>
+                      <w:rFonts w:ascii="Cambria Math" w:eastAsiaTheme="minorEastAsia" w:hAnsi="Cambria Math" w:cs="Arial"/>
+                      <w:color w:val="000000" w:themeColor="text1"/>
+                      <w:sz w:val="24"/>
+                      <w:szCs w:val="24"/>
+                    </w:rPr>
+                    <m:t>2</m:t>
+                  </m:r>
+                </m:e>
+                <m:e>
+                  <m:r>
+                    <w:rPr>
+                      <w:rFonts w:ascii="Cambria Math" w:eastAsiaTheme="minorEastAsia" w:hAnsi="Cambria Math" w:cs="Arial"/>
+                      <w:color w:val="000000" w:themeColor="text1"/>
+                      <w:sz w:val="24"/>
+                      <w:szCs w:val="24"/>
+                    </w:rPr>
+                    <m:t>1</m:t>
+                  </m:r>
+                </m:e>
+              </m:mr>
+            </m:m>
+          </m:e>
+        </m:d>
+      </m:oMath>
+      <w:r>
+        <w:rPr>
+          <w:rFonts w:ascii="Sylfaen" w:eastAsiaTheme="minorEastAsia" w:hAnsi="Sylfaen" w:cs="Arial"/>
+          <w:color w:val="000000" w:themeColor="text1"/>
+          <w:sz w:val="24"/>
+          <w:szCs w:val="24"/>
+        </w:rPr>
+        <w:t xml:space="preserve"> </w:t>
+      </w:r>
+      <w:r>
+        <w:rPr>
+          <w:rFonts w:ascii="Sylfaen" w:eastAsiaTheme="minorEastAsia" w:hAnsi="Sylfaen" w:cs="Arial"/>
+          <w:color w:val="000000" w:themeColor="text1"/>
+          <w:sz w:val="28"/>
+          <w:szCs w:val="24"/>
+        </w:rPr>
+        <w:t>*</w:t>
+      </w:r>
+      <w:r>
+        <w:rPr>
+          <w:rFonts w:ascii="Sylfaen" w:eastAsiaTheme="minorEastAsia" w:hAnsi="Sylfaen" w:cs="Arial"/>
+          <w:color w:val="000000" w:themeColor="text1"/>
+          <w:sz w:val="24"/>
+          <w:szCs w:val="24"/>
+        </w:rPr>
+        <w:t xml:space="preserve"> </w:t>
+      </w:r>
+      <m:oMath>
+        <m:sSub>
+          <m:sSubPr>
+            <m:ctrlPr>
+              <w:rPr>
+                <w:rFonts w:ascii="Cambria Math" w:eastAsiaTheme="minorEastAsia" w:hAnsi="Cambria Math" w:cs="Arial"/>
+                <w:i/>
+                <w:color w:val="000000" w:themeColor="text1"/>
+                <w:sz w:val="24"/>
+                <w:szCs w:val="24"/>
+              </w:rPr>
+            </m:ctrlPr>
+          </m:sSubPr>
+          <m:e>
+            <m:r>
+              <w:rPr>
+                <w:rFonts w:ascii="Cambria Math" w:eastAsiaTheme="minorEastAsia" w:hAnsi="Cambria Math" w:cs="Times New Roman"/>
+                <w:color w:val="000000" w:themeColor="text1"/>
+                <w:sz w:val="24"/>
+                <w:szCs w:val="24"/>
+              </w:rPr>
+              <m:t>A</m:t>
+            </m:r>
+          </m:e>
+          <m:sub>
+            <m:r>
+              <w:rPr>
+                <w:rFonts w:ascii="Cambria Math" w:eastAsiaTheme="minorEastAsia" w:hAnsi="Cambria Math" w:cs="Arial"/>
+                <w:color w:val="000000" w:themeColor="text1"/>
+                <w:sz w:val="24"/>
+                <w:szCs w:val="24"/>
+              </w:rPr>
+              <m:t>x</m:t>
+            </m:r>
+          </m:sub>
+        </m:sSub>
+      </m:oMath>
+    </w:p>
+    <w:p>
+      <w:pPr>
+        <w:rPr>
+          <w:rFonts w:ascii="Sylfaen" w:eastAsiaTheme="minorEastAsia" w:hAnsi="Sylfaen" w:cs="Arial"/>
+          <w:color w:val="auto"/>
+          <w:sz w:val="24"/>
+          <w:szCs w:val="24"/>
+          <w:lang w:val="hy-AM"/>
+        </w:rPr>
+      </w:pPr>
+      <w:r>
+        <w:rPr>
+          <w:rFonts w:ascii="Sylfaen" w:eastAsiaTheme="minorEastAsia" w:hAnsi="Sylfaen" w:cs="Arial"/>
+          <w:color w:val="auto"/>
+          <w:sz w:val="24"/>
+          <w:szCs w:val="24"/>
+          <w:lang w:val="hy-AM"/>
+        </w:rPr>
+        <w:t>Որտեղ * նշանակում է կոնվոլյուցիան երկչափ տարածության մեջ։</w:t>
+      </w:r>
+    </w:p>
+    <w:p>
+      <w:pPr>
+        <w:rPr>
+          <w:rFonts w:ascii="Sylfaen" w:eastAsiaTheme="minorEastAsia" w:hAnsi="Sylfaen" w:cs="Arial"/>
+          <w:color w:val="auto"/>
+          <w:sz w:val="24"/>
+          <w:szCs w:val="24"/>
+          <w:lang w:val="hy-AM"/>
+        </w:rPr>
+      </w:pPr>
+      <w:r>
+        <w:rPr>
+          <w:rFonts w:ascii="Sylfaen" w:eastAsiaTheme="minorEastAsia" w:hAnsi="Sylfaen" w:cs="Arial"/>
+          <w:color w:val="auto"/>
+          <w:sz w:val="24"/>
+          <w:szCs w:val="24"/>
+          <w:lang w:val="hy-AM"/>
+        </w:rPr>
+        <w:t>Նաև կարող ենք այս հավասարությունները ներկայացնել հետևյալ կերպ։</w:t>
+      </w:r>
+    </w:p>
+    <w:p>
+      <w:pPr>
+        <w:rPr>
+          <w:rFonts w:ascii="Sylfaen" w:eastAsiaTheme="minorEastAsia" w:hAnsi="Sylfaen" w:cs="Arial"/>
+          <w:color w:val="auto"/>
+          <w:sz w:val="24"/>
+          <w:szCs w:val="24"/>
+          <w:lang w:val="hy-AM"/>
+        </w:rPr>
+      </w:pPr>
+      <m:oMath>
+        <m:d>
+          <m:dPr>
+            <m:begChr m:val="["/>
+            <m:endChr m:val="]"/>
+            <m:ctrlPr>
+              <w:rPr>
+                <w:rFonts w:ascii="Cambria Math" w:eastAsiaTheme="minorEastAsia" w:hAnsi="Cambria Math" w:cs="Arial"/>
+                <w:i/>
+                <w:color w:val="000000" w:themeColor="text1"/>
+                <w:sz w:val="24"/>
+                <w:szCs w:val="24"/>
+              </w:rPr>
+            </m:ctrlPr>
+          </m:dPr>
+          <m:e>
+            <m:m>
+              <m:mPr>
+                <m:mcs>
+                  <m:mc>
+                    <m:mcPr>
+                      <m:count m:val="3"/>
+                      <m:mcJc m:val="center"/>
+                    </m:mcPr>
+                  </m:mc>
+                </m:mcs>
+                <m:ctrlPr>
+                  <w:rPr>
+                    <w:rFonts w:ascii="Cambria Math" w:eastAsiaTheme="minorEastAsia" w:hAnsi="Cambria Math" w:cs="Arial"/>
+                    <w:i/>
+                    <w:color w:val="000000" w:themeColor="text1"/>
+                    <w:sz w:val="24"/>
+                    <w:szCs w:val="24"/>
+                  </w:rPr>
+                </m:ctrlPr>
+              </m:mPr>
+              <m:mr>
+                <m:e>
+                  <m:r>
+                    <w:rPr>
+                      <w:rFonts w:ascii="Cambria Math" w:eastAsiaTheme="minorEastAsia" w:hAnsi="Cambria Math" w:cs="Arial"/>
+                      <w:color w:val="000000" w:themeColor="text1"/>
+                      <w:sz w:val="24"/>
+                      <w:szCs w:val="24"/>
+                    </w:rPr>
+                    <m:t>-</m:t>
+                  </m:r>
+                  <m:r>
+                    <w:rPr>
+                      <w:rFonts w:ascii="Cambria Math" w:eastAsiaTheme="minorEastAsia" w:hAnsi="Cambria Math" w:cs="Arial"/>
+                      <w:color w:val="000000" w:themeColor="text1"/>
+                      <w:sz w:val="24"/>
+                      <w:szCs w:val="24"/>
+                    </w:rPr>
+                    <m:t>1</m:t>
+                  </m:r>
+                </m:e>
+                <m:e>
+                  <m:r>
+                    <w:rPr>
+                      <w:rFonts w:ascii="Cambria Math" w:hAnsi="Cambria Math" w:cs="Arial"/>
+                      <w:color w:val="000000" w:themeColor="text1"/>
+                      <w:sz w:val="24"/>
+                      <w:szCs w:val="24"/>
+                    </w:rPr>
+                    <m:t>0</m:t>
+                  </m:r>
+                </m:e>
+                <m:e>
+                  <m:r>
+                    <w:rPr>
+                      <w:rFonts w:ascii="Cambria Math" w:eastAsiaTheme="minorEastAsia" w:hAnsi="Cambria Math" w:cs="Arial"/>
+                      <w:color w:val="000000" w:themeColor="text1"/>
+                      <w:sz w:val="24"/>
+                      <w:szCs w:val="24"/>
+                    </w:rPr>
+                    <m:t>1</m:t>
+                  </m:r>
+                </m:e>
+              </m:mr>
+              <m:mr>
+                <m:e>
+                  <m:r>
+                    <w:rPr>
+                      <w:rFonts w:ascii="Cambria Math" w:hAnsi="Cambria Math" w:cs="Arial"/>
+                      <w:color w:val="000000" w:themeColor="text1"/>
+                      <w:sz w:val="24"/>
+                      <w:szCs w:val="24"/>
+                    </w:rPr>
+                    <m:t>-</m:t>
+                  </m:r>
+                  <m:r>
+                    <w:rPr>
+                      <w:rFonts w:ascii="Cambria Math" w:hAnsi="Cambria Math" w:cs="Arial"/>
+                      <w:color w:val="000000" w:themeColor="text1"/>
+                      <w:sz w:val="24"/>
+                      <w:szCs w:val="24"/>
+                    </w:rPr>
+                    <m:t>2</m:t>
+                  </m:r>
+                </m:e>
+                <m:e>
+                  <m:r>
+                    <w:rPr>
+                      <w:rFonts w:ascii="Cambria Math" w:hAnsi="Cambria Math" w:cs="Arial"/>
+                      <w:color w:val="000000" w:themeColor="text1"/>
+                      <w:sz w:val="24"/>
+                      <w:szCs w:val="24"/>
+                    </w:rPr>
+                    <m:t>0</m:t>
+                  </m:r>
+                </m:e>
+                <m:e>
+                  <m:r>
+                    <w:rPr>
+                      <w:rFonts w:ascii="Cambria Math" w:eastAsiaTheme="minorEastAsia" w:hAnsi="Cambria Math" w:cs="Arial"/>
+                      <w:color w:val="000000" w:themeColor="text1"/>
+                      <w:sz w:val="24"/>
+                      <w:szCs w:val="24"/>
+                    </w:rPr>
+                    <m:t>2</m:t>
+                  </m:r>
+                </m:e>
+              </m:mr>
+              <m:mr>
+                <m:e>
+                  <m:r>
+                    <w:rPr>
+                      <w:rFonts w:ascii="Cambria Math" w:eastAsiaTheme="minorEastAsia" w:hAnsi="Cambria Math" w:cs="Arial"/>
+                      <w:color w:val="000000" w:themeColor="text1"/>
+                      <w:sz w:val="24"/>
+                      <w:szCs w:val="24"/>
+                    </w:rPr>
+                    <m:t>-</m:t>
+                  </m:r>
+                  <m:r>
+                    <w:rPr>
+                      <w:rFonts w:ascii="Cambria Math" w:eastAsiaTheme="minorEastAsia" w:hAnsi="Cambria Math" w:cs="Arial"/>
+                      <w:color w:val="000000" w:themeColor="text1"/>
+                      <w:sz w:val="24"/>
+                      <w:szCs w:val="24"/>
+                    </w:rPr>
+                    <m:t>1</m:t>
+                  </m:r>
+                </m:e>
+                <m:e>
+                  <m:r>
+                    <w:rPr>
+                      <w:rFonts w:ascii="Cambria Math" w:eastAsiaTheme="minorEastAsia" w:hAnsi="Cambria Math" w:cs="Arial"/>
+                      <w:color w:val="000000" w:themeColor="text1"/>
+                      <w:sz w:val="24"/>
+                      <w:szCs w:val="24"/>
+                    </w:rPr>
+                    <m:t>0</m:t>
+                  </m:r>
+                </m:e>
+                <m:e>
+                  <m:r>
+                    <w:rPr>
+                      <w:rFonts w:ascii="Cambria Math" w:eastAsiaTheme="minorEastAsia" w:hAnsi="Cambria Math" w:cs="Arial"/>
+                      <w:color w:val="000000" w:themeColor="text1"/>
+                      <w:sz w:val="24"/>
+                      <w:szCs w:val="24"/>
+                    </w:rPr>
+                    <m:t>1</m:t>
+                  </m:r>
+                </m:e>
+              </m:mr>
+            </m:m>
+          </m:e>
+        </m:d>
+      </m:oMath>
+      <w:r>
+        <w:rPr>
+          <w:rFonts w:ascii="Sylfaen" w:eastAsiaTheme="minorEastAsia" w:hAnsi="Sylfaen" w:cs="Arial"/>
+          <w:color w:val="000000" w:themeColor="text1"/>
+          <w:sz w:val="24"/>
+          <w:szCs w:val="24"/>
+        </w:rPr>
+        <w:t xml:space="preserve">  =  </w:t>
+      </w:r>
+      <m:oMath>
+        <m:d>
+          <m:dPr>
+            <m:begChr m:val="["/>
+            <m:endChr m:val="]"/>
+            <m:ctrlPr>
+              <w:rPr>
+                <w:rFonts w:ascii="Cambria Math" w:eastAsiaTheme="minorEastAsia" w:hAnsi="Cambria Math" w:cs="Arial"/>
+                <w:i/>
+                <w:color w:val="000000" w:themeColor="text1"/>
+                <w:sz w:val="24"/>
+                <w:szCs w:val="24"/>
+              </w:rPr>
+            </m:ctrlPr>
+          </m:dPr>
+          <m:e>
+            <m:eqArr>
+              <m:eqArrPr>
+                <m:ctrlPr>
+                  <w:rPr>
+                    <w:rFonts w:ascii="Cambria Math" w:eastAsiaTheme="minorEastAsia" w:hAnsi="Cambria Math" w:cs="Arial"/>
+                    <w:i/>
+                    <w:color w:val="000000" w:themeColor="text1"/>
+                    <w:sz w:val="24"/>
+                    <w:szCs w:val="24"/>
+                  </w:rPr>
+                </m:ctrlPr>
+              </m:eqArrPr>
+              <m:e>
+                <m:r>
+                  <w:rPr>
+                    <w:rFonts w:ascii="Cambria Math" w:eastAsiaTheme="minorEastAsia" w:hAnsi="Cambria Math" w:cs="Arial"/>
+                    <w:color w:val="000000" w:themeColor="text1"/>
+                    <w:sz w:val="24"/>
+                    <w:szCs w:val="24"/>
+                  </w:rPr>
+                  <m:t>1</m:t>
+                </m:r>
+              </m:e>
+              <m:e>
+                <m:r>
+                  <w:rPr>
+                    <w:rFonts w:ascii="Cambria Math" w:eastAsiaTheme="minorEastAsia" w:hAnsi="Cambria Math" w:cs="Arial"/>
+                    <w:color w:val="000000" w:themeColor="text1"/>
+                    <w:sz w:val="24"/>
+                    <w:szCs w:val="24"/>
+                  </w:rPr>
+                  <m:t>2</m:t>
+                </m:r>
+                <m:ctrlPr>
+                  <w:rPr>
+                    <w:rFonts w:ascii="Cambria Math" w:eastAsia="Cambria Math" w:hAnsi="Cambria Math" w:cs="Cambria Math"/>
+                    <w:i/>
+                    <w:color w:val="000000" w:themeColor="text1"/>
+                    <w:sz w:val="24"/>
+                    <w:szCs w:val="24"/>
+                  </w:rPr>
+                </m:ctrlPr>
+              </m:e>
+              <m:e>
+                <m:r>
+                  <w:rPr>
+                    <w:rFonts w:ascii="Cambria Math" w:eastAsia="Cambria Math" w:hAnsi="Cambria Math" w:cs="Cambria Math"/>
+                    <w:color w:val="000000" w:themeColor="text1"/>
+                    <w:sz w:val="24"/>
+                    <w:szCs w:val="24"/>
+                  </w:rPr>
+                  <m:t>1</m:t>
+                </m:r>
+              </m:e>
+            </m:eqArr>
+          </m:e>
+        </m:d>
+      </m:oMath>
+      <w:r>
+        <w:rPr>
+          <w:rFonts w:ascii="Sylfaen" w:eastAsiaTheme="minorEastAsia" w:hAnsi="Sylfaen" w:cs="Arial"/>
+          <w:color w:val="000000" w:themeColor="text1"/>
+          <w:sz w:val="24"/>
+          <w:szCs w:val="24"/>
+        </w:rPr>
+        <w:t xml:space="preserve"> </w:t>
+      </w:r>
+      <m:oMath>
+        <m:d>
+          <m:dPr>
+            <m:begChr m:val="["/>
+            <m:endChr m:val="]"/>
+            <m:ctrlPr>
+              <w:rPr>
+                <w:rFonts w:ascii="Cambria Math" w:eastAsiaTheme="minorEastAsia" w:hAnsi="Cambria Math" w:cs="Arial"/>
+                <w:i/>
+                <w:color w:val="000000" w:themeColor="text1"/>
+                <w:sz w:val="24"/>
+                <w:szCs w:val="24"/>
+              </w:rPr>
+            </m:ctrlPr>
+          </m:dPr>
+          <m:e>
+            <m:m>
+              <m:mPr>
+                <m:mcs>
+                  <m:mc>
+                    <m:mcPr>
+                      <m:count m:val="3"/>
+                      <m:mcJc m:val="center"/>
+                    </m:mcPr>
+                  </m:mc>
+                </m:mcs>
+                <m:ctrlPr>
+                  <w:rPr>
+                    <w:rFonts w:ascii="Cambria Math" w:eastAsiaTheme="minorEastAsia" w:hAnsi="Cambria Math" w:cs="Arial"/>
+                    <w:i/>
+                    <w:color w:val="000000" w:themeColor="text1"/>
+                    <w:sz w:val="24"/>
+                    <w:szCs w:val="24"/>
+                  </w:rPr>
+                </m:ctrlPr>
+              </m:mPr>
+              <m:mr>
+                <m:e>
+                  <m:r>
+                    <w:rPr>
+                      <w:rFonts w:ascii="Cambria Math" w:eastAsiaTheme="minorEastAsia" w:hAnsi="Cambria Math" w:cs="Arial"/>
+                      <w:color w:val="000000" w:themeColor="text1"/>
+                      <w:sz w:val="24"/>
+                      <w:szCs w:val="24"/>
+                    </w:rPr>
+                    <m:t>-</m:t>
+                  </m:r>
+                  <m:r>
+                    <w:rPr>
+                      <w:rFonts w:ascii="Cambria Math" w:eastAsiaTheme="minorEastAsia" w:hAnsi="Cambria Math" w:cs="Arial"/>
+                      <w:color w:val="000000" w:themeColor="text1"/>
+                      <w:sz w:val="24"/>
+                      <w:szCs w:val="24"/>
+                    </w:rPr>
+                    <m:t>1</m:t>
+                  </m:r>
+                </m:e>
+                <m:e>
+                  <m:r>
+                    <w:rPr>
+                      <w:rFonts w:ascii="Cambria Math" w:hAnsi="Cambria Math" w:cs="Arial"/>
+                      <w:color w:val="000000" w:themeColor="text1"/>
+                      <w:sz w:val="24"/>
+                      <w:szCs w:val="24"/>
+                    </w:rPr>
+                    <m:t>0</m:t>
+                  </m:r>
+                </m:e>
+                <m:e>
+                  <m:r>
+                    <w:rPr>
+                      <w:rFonts w:ascii="Cambria Math" w:eastAsiaTheme="minorEastAsia" w:hAnsi="Cambria Math" w:cs="Arial"/>
+                      <w:color w:val="000000" w:themeColor="text1"/>
+                      <w:sz w:val="24"/>
+                      <w:szCs w:val="24"/>
+                    </w:rPr>
+                    <m:t>1</m:t>
+                  </m:r>
+                </m:e>
+              </m:mr>
+            </m:m>
+          </m:e>
+        </m:d>
+      </m:oMath>
+    </w:p>
+    <w:p>
+      <w:pPr>
+        <w:rPr>
+          <w:rFonts w:ascii="Sylfaen" w:eastAsiaTheme="minorEastAsia" w:hAnsi="Sylfaen" w:cs="Arial"/>
+          <w:sz w:val="24"/>
+          <w:szCs w:val="24"/>
+        </w:rPr>
+      </w:pPr>
+    </w:p>
+    <w:p>
+      <w:pPr>
+        <w:jc w:val="center"/>
+        <w:rPr>
+          <w:rFonts w:ascii="Sylfaen" w:eastAsiaTheme="minorEastAsia" w:hAnsi="Sylfaen" w:cs="Arial"/>
+          <w:sz w:val="24"/>
+          <w:szCs w:val="24"/>
+        </w:rPr>
+      </w:pPr>
+      <w:r>
+        <w:rPr>
+          <w:rFonts w:ascii="Sylfaen" w:eastAsiaTheme="minorEastAsia" w:hAnsi="Sylfaen" w:cs="Arial"/>
+          <w:sz w:val="24"/>
+          <w:szCs w:val="24"/>
+        </w:rPr>
+        <w:t xml:space="preserve">G = </w:t>
+      </w:r>
+      <m:oMath>
+        <m:rad>
+          <m:radPr>
+            <m:degHide m:val="1"/>
+            <m:ctrlPr>
+              <w:rPr>
+                <w:rFonts w:ascii="Cambria Math" w:eastAsiaTheme="minorEastAsia" w:hAnsi="Cambria Math" w:cs="Arial"/>
+                <w:i/>
+                <w:sz w:val="24"/>
+                <w:szCs w:val="24"/>
+              </w:rPr>
+            </m:ctrlPr>
+          </m:radPr>
+          <m:deg/>
+          <m:e>
+            <m:sSup>
+              <m:sSupPr>
+                <m:ctrlPr>
+                  <w:rPr>
+                    <w:rFonts w:ascii="Cambria Math" w:eastAsiaTheme="minorEastAsia" w:hAnsi="Cambria Math" w:cs="Arial"/>
+                    <w:i/>
+                    <w:sz w:val="24"/>
+                    <w:szCs w:val="24"/>
+                  </w:rPr>
+                </m:ctrlPr>
+              </m:sSupPr>
+              <m:e>
+                <m:sSub>
+                  <m:sSubPr>
+                    <m:ctrlPr>
+                      <w:rPr>
+                        <w:rFonts w:ascii="Cambria Math" w:hAnsi="Cambria Math" w:cs="Arial"/>
+                        <w:i/>
+                        <w:sz w:val="24"/>
+                        <w:szCs w:val="24"/>
+                      </w:rPr>
+                    </m:ctrlPr>
+                  </m:sSubPr>
+                  <m:e>
+                    <m:r>
+                      <w:rPr>
+                        <w:rFonts w:ascii="Cambria Math" w:hAnsi="Cambria Math" w:cs="Arial"/>
+                        <w:sz w:val="24"/>
+                        <w:szCs w:val="24"/>
+                      </w:rPr>
+                      <m:t>G</m:t>
+                    </m:r>
+                  </m:e>
+                  <m:sub>
+                    <m:r>
+                      <w:rPr>
+                        <w:rFonts w:ascii="Cambria Math" w:hAnsi="Cambria Math" w:cs="Arial"/>
+                        <w:sz w:val="24"/>
+                        <w:szCs w:val="24"/>
+                      </w:rPr>
+                      <m:t>x</m:t>
+                    </m:r>
+                  </m:sub>
+                </m:sSub>
+              </m:e>
+              <m:sup>
+                <m:r>
+                  <w:rPr>
+                    <w:rFonts w:ascii="Cambria Math" w:hAnsi="Cambria Math" w:cs="Arial"/>
+                    <w:sz w:val="24"/>
+                    <w:szCs w:val="24"/>
+                  </w:rPr>
+                  <m:t>2</m:t>
+                </m:r>
+              </m:sup>
+            </m:sSup>
+            <m:r>
+              <w:rPr>
+                <w:rFonts w:ascii="Cambria Math" w:hAnsi="Cambria Math" w:cs="Arial"/>
+                <w:sz w:val="24"/>
+                <w:szCs w:val="24"/>
+              </w:rPr>
+              <m:t>+</m:t>
+            </m:r>
+            <m:sSup>
+              <m:sSupPr>
+                <m:ctrlPr>
+                  <w:rPr>
+                    <w:rFonts w:ascii="Cambria Math" w:eastAsiaTheme="minorEastAsia" w:hAnsi="Cambria Math" w:cs="Arial"/>
+                    <w:i/>
+                    <w:sz w:val="24"/>
+                    <w:szCs w:val="24"/>
+                  </w:rPr>
+                </m:ctrlPr>
+              </m:sSupPr>
+              <m:e>
+                <m:sSub>
+                  <m:sSubPr>
+                    <m:ctrlPr>
+                      <w:rPr>
+                        <w:rFonts w:ascii="Cambria Math" w:hAnsi="Cambria Math" w:cs="Arial"/>
+                        <w:i/>
+                        <w:sz w:val="24"/>
+                        <w:szCs w:val="24"/>
+                      </w:rPr>
+                    </m:ctrlPr>
+                  </m:sSubPr>
+                  <m:e>
+                    <m:r>
+                      <w:rPr>
+                        <w:rFonts w:ascii="Cambria Math" w:hAnsi="Cambria Math" w:cs="Arial"/>
+                        <w:sz w:val="24"/>
+                        <w:szCs w:val="24"/>
+                      </w:rPr>
+                      <m:t>G</m:t>
+                    </m:r>
+                  </m:e>
+                  <m:sub>
+                    <m:r>
+                      <w:rPr>
+                        <w:rFonts w:ascii="Cambria Math" w:hAnsi="Cambria Math" w:cs="Arial"/>
+                        <w:sz w:val="24"/>
+                        <w:szCs w:val="24"/>
+                      </w:rPr>
+                      <m:t>y</m:t>
+                    </m:r>
+                  </m:sub>
+                </m:sSub>
+              </m:e>
+              <m:sup>
+                <m:r>
+                  <w:rPr>
+                    <w:rFonts w:ascii="Cambria Math" w:hAnsi="Cambria Math" w:cs="Arial"/>
+                    <w:sz w:val="24"/>
+                    <w:szCs w:val="24"/>
+                  </w:rPr>
+                  <m:t>2</m:t>
+                </m:r>
+              </m:sup>
+            </m:sSup>
+          </m:e>
+        </m:rad>
+      </m:oMath>
+    </w:p>
+    <w:p>
+      <w:pPr>
+        <w:rPr>
+          <w:rFonts w:ascii="Sylfaen" w:eastAsiaTheme="minorEastAsia" w:hAnsi="Sylfaen" w:cs="Arial"/>
+          <w:sz w:val="24"/>
+          <w:szCs w:val="24"/>
+        </w:rPr>
+      </w:pPr>
+      <w:r>
+        <w:rPr>
+          <w:rFonts w:ascii="Sylfaen" w:eastAsiaTheme="minorEastAsia" w:hAnsi="Sylfaen" w:cs="Arial"/>
+          <w:sz w:val="24"/>
+          <w:szCs w:val="24"/>
+          <w:lang w:val="hy-AM"/>
+        </w:rPr>
+        <w:t>Օգտագործելով այս ինֆորմացիան մենք կարող ենք հաշվարկել նաև գրադիենտի ուղղությունը։</w:t>
+      </w:r>
+    </w:p>
+    <w:p>
+      <w:pPr>
+        <w:jc w:val="center"/>
+        <w:rPr>
+          <w:rFonts w:ascii="Sylfaen" w:eastAsiaTheme="minorEastAsia" w:hAnsi="Sylfaen" w:cs="Arial"/>
+          <w:sz w:val="24"/>
+          <w:szCs w:val="24"/>
+        </w:rPr>
+      </w:pPr>
+      <w:r>
+        <w:rPr>
+          <w:rFonts w:ascii="Sylfaen" w:eastAsiaTheme="minorEastAsia" w:hAnsi="Sylfaen" w:cs="Arial"/>
+          <w:sz w:val="24"/>
+          <w:szCs w:val="24"/>
+        </w:rPr>
+        <w:t>Θ = atan</w:t>
+      </w:r>
+      <m:oMath>
+        <m:d>
+          <m:dPr>
+            <m:ctrlPr>
+              <w:rPr>
+                <w:rFonts w:ascii="Cambria Math" w:eastAsiaTheme="minorEastAsia" w:hAnsi="Cambria Math" w:cs="Arial"/>
+                <w:i/>
+                <w:sz w:val="24"/>
+                <w:szCs w:val="24"/>
+              </w:rPr>
+            </m:ctrlPr>
+          </m:dPr>
+          <m:e>
+            <m:f>
+              <m:fPr>
+                <m:ctrlPr>
+                  <w:rPr>
+                    <w:rFonts w:ascii="Cambria Math" w:eastAsiaTheme="minorEastAsia" w:hAnsi="Cambria Math" w:cs="Arial"/>
+                    <w:i/>
+                    <w:sz w:val="24"/>
+                    <w:szCs w:val="24"/>
+                  </w:rPr>
+                </m:ctrlPr>
+              </m:fPr>
+              <m:num>
+                <m:sSub>
+                  <m:sSubPr>
+                    <m:ctrlPr>
+                      <w:rPr>
+                        <w:rFonts w:ascii="Cambria Math" w:eastAsiaTheme="minorEastAsia" w:hAnsi="Cambria Math" w:cs="Arial"/>
+                        <w:i/>
+                        <w:sz w:val="24"/>
+                        <w:szCs w:val="24"/>
+                      </w:rPr>
+                    </m:ctrlPr>
+                  </m:sSubPr>
+                  <m:e>
+                    <m:r>
+                      <w:rPr>
+                        <w:rFonts w:ascii="Cambria Math" w:eastAsiaTheme="minorEastAsia" w:hAnsi="Cambria Math" w:cs="Arial"/>
+                        <w:sz w:val="24"/>
+                        <w:szCs w:val="24"/>
+                      </w:rPr>
+                      <m:t>G</m:t>
+                    </m:r>
+                  </m:e>
+                  <m:sub>
+                    <m:r>
+                      <w:rPr>
+                        <w:rFonts w:ascii="Cambria Math" w:eastAsiaTheme="minorEastAsia" w:hAnsi="Cambria Math" w:cs="Arial"/>
+                        <w:sz w:val="24"/>
+                        <w:szCs w:val="24"/>
+                      </w:rPr>
+                      <m:t>x</m:t>
+                    </m:r>
+                  </m:sub>
+                </m:sSub>
+              </m:num>
+              <m:den>
+                <m:sSub>
+                  <m:sSubPr>
+                    <m:ctrlPr>
+                      <w:rPr>
+                        <w:rFonts w:ascii="Cambria Math" w:eastAsiaTheme="minorEastAsia" w:hAnsi="Cambria Math" w:cs="Arial"/>
+                        <w:i/>
+                        <w:sz w:val="24"/>
+                        <w:szCs w:val="24"/>
+                      </w:rPr>
+                    </m:ctrlPr>
+                  </m:sSubPr>
+                  <m:e>
+                    <m:r>
+                      <w:rPr>
+                        <w:rFonts w:ascii="Cambria Math" w:eastAsiaTheme="minorEastAsia" w:hAnsi="Cambria Math" w:cs="Arial"/>
+                        <w:sz w:val="24"/>
+                        <w:szCs w:val="24"/>
+                      </w:rPr>
+                      <m:t>G</m:t>
+                    </m:r>
+                  </m:e>
+                  <m:sub>
+                    <m:r>
+                      <w:rPr>
+                        <w:rFonts w:ascii="Cambria Math" w:eastAsiaTheme="minorEastAsia" w:hAnsi="Cambria Math" w:cs="Arial"/>
+                        <w:sz w:val="24"/>
+                        <w:szCs w:val="24"/>
+                      </w:rPr>
+                      <m:t>y</m:t>
+                    </m:r>
+                  </m:sub>
+                </m:sSub>
+              </m:den>
+            </m:f>
+          </m:e>
+        </m:d>
+      </m:oMath>
+    </w:p>
+    <w:p>
+      <w:pPr>
+        <w:rPr>
+          <w:rFonts w:ascii="Sylfaen" w:eastAsiaTheme="minorEastAsia" w:hAnsi="Sylfaen" w:cs="Arial"/>
+          <w:sz w:val="24"/>
+          <w:szCs w:val="24"/>
+          <w:lang w:val="hy-AM"/>
+        </w:rPr>
+      </w:pPr>
+      <w:r>
+        <w:rPr>
+          <w:rFonts w:ascii="Sylfaen" w:eastAsiaTheme="minorEastAsia" w:hAnsi="Sylfaen" w:cs="Arial"/>
+          <w:sz w:val="24"/>
+          <w:szCs w:val="24"/>
+        </w:rPr>
+        <w:t xml:space="preserve">Որտեղ, </w:t>
+      </w:r>
+      <w:r>
+        <w:rPr>
+          <w:rFonts w:ascii="Sylfaen" w:eastAsiaTheme="minorEastAsia" w:hAnsi="Sylfaen" w:cs="Arial"/>
+          <w:sz w:val="24"/>
+          <w:szCs w:val="24"/>
+          <w:lang w:val="hy-AM"/>
+        </w:rPr>
+        <w:t xml:space="preserve">օրինակի համար </w:t>
+      </w:r>
+      <w:proofErr w:type="gramStart"/>
+      <w:r>
+        <w:rPr>
+          <w:rFonts w:ascii="Sylfaen" w:eastAsiaTheme="minorEastAsia" w:hAnsi="Sylfaen" w:cs="Arial"/>
+          <w:sz w:val="24"/>
+          <w:szCs w:val="24"/>
+        </w:rPr>
+        <w:t>Θ</w:t>
+      </w:r>
+      <w:r>
+        <w:rPr>
+          <w:rFonts w:ascii="Sylfaen" w:eastAsiaTheme="minorEastAsia" w:hAnsi="Sylfaen" w:cs="Arial"/>
+          <w:sz w:val="24"/>
+          <w:szCs w:val="24"/>
+          <w:lang w:val="hy-AM"/>
+        </w:rPr>
+        <w:t xml:space="preserve">  հանդիսանում</w:t>
+      </w:r>
+      <w:proofErr w:type="gramEnd"/>
+      <w:r>
+        <w:rPr>
+          <w:rFonts w:ascii="Sylfaen" w:eastAsiaTheme="minorEastAsia" w:hAnsi="Sylfaen" w:cs="Arial"/>
+          <w:sz w:val="24"/>
+          <w:szCs w:val="24"/>
+          <w:lang w:val="hy-AM"/>
+        </w:rPr>
+        <w:t xml:space="preserve"> է 0 ուղղահայաց</w:t>
+      </w:r>
+      <w:r>
+        <w:rPr>
+          <w:rFonts w:ascii="Sylfaen" w:eastAsiaTheme="minorEastAsia" w:hAnsi="Sylfaen" w:cs="Arial"/>
+          <w:sz w:val="24"/>
+          <w:szCs w:val="24"/>
+        </w:rPr>
+        <w:t xml:space="preserve"> </w:t>
+      </w:r>
+      <w:r>
+        <w:rPr>
+          <w:rFonts w:ascii="Sylfaen" w:eastAsiaTheme="minorEastAsia" w:hAnsi="Sylfaen" w:cs="Arial"/>
+          <w:sz w:val="24"/>
+          <w:szCs w:val="24"/>
+          <w:lang w:val="hy-AM"/>
+        </w:rPr>
+        <w:t>եզրագծի համար։</w:t>
+      </w:r>
+    </w:p>
+    <w:p>
+      <w:pPr>
+        <w:rPr>
+          <w:rFonts w:ascii="Sylfaen" w:eastAsiaTheme="minorEastAsia" w:hAnsi="Sylfaen" w:cs="Arial"/>
+          <w:sz w:val="24"/>
+          <w:szCs w:val="24"/>
+          <w:lang w:val="hy-AM"/>
+        </w:rPr>
+      </w:pPr>
+    </w:p>
+    <w:p>
+      <w:pPr>
+        <w:rPr>
+          <w:rFonts w:ascii="Sylfaen" w:eastAsiaTheme="minorEastAsia" w:hAnsi="Sylfaen" w:cs="Arial"/>
+          <w:sz w:val="24"/>
+          <w:szCs w:val="24"/>
+        </w:rPr>
+      </w:pPr>
+    </w:p>
+    <w:tbl>
+      <w:tblPr>
+        <w:tblStyle w:val="TableGrid"/>
+        <w:tblW w:w="0" w:type="auto"/>
+        <w:tblLook w:val="04A0" w:firstRow="1" w:lastRow="0" w:firstColumn="1" w:lastColumn="0" w:noHBand="0" w:noVBand="1"/>
+      </w:tblPr>
+      <w:tblGrid>
+        <w:gridCol w:w="6966"/>
+        <w:gridCol w:w="2384"/>
+      </w:tblGrid>
+      <w:tr>
+        <w:tc>
+          <w:tcPr>
+            <w:tcW w:w="4675" w:type="dxa"/>
+          </w:tcPr>
+          <w:p>
+            <w:pPr>
+              <w:rPr>
+                <w:rFonts w:ascii="Sylfaen" w:eastAsiaTheme="minorEastAsia" w:hAnsi="Sylfaen" w:cs="Arial"/>
+                <w:sz w:val="24"/>
+                <w:szCs w:val="24"/>
+              </w:rPr>
+            </w:pPr>
+            <w:r>
+              <w:rPr>
+                <w:rFonts w:ascii="Sylfaen" w:eastAsiaTheme="minorEastAsia" w:hAnsi="Sylfaen" w:cs="Arial"/>
+                <w:noProof/>
+                <w:sz w:val="24"/>
+                <w:szCs w:val="24"/>
+              </w:rPr>
+              <w:lastRenderedPageBreak/>
+              <w:drawing>
+                <wp:inline distT="0" distB="0" distL="0" distR="0">
+                  <wp:extent cx="4284980" cy="3221355"/>
+                  <wp:effectExtent l="0" t="0" r="1270" b="0"/>
+                  <wp:docPr id="37" name="Picture 37" descr="C:\Users\gharutyunyan\Downloads\DIP\Օռիգինալ.PNG"/>
+                  <wp:cNvGraphicFramePr>
+                    <a:graphicFrameLocks xmlns:a="http://schemas.openxmlformats.org/drawingml/2006/main" noChangeAspect="1"/>
+                  </wp:cNvGraphicFramePr>
+                  <a:graphic xmlns:a="http://schemas.openxmlformats.org/drawingml/2006/main">
+                    <a:graphicData uri="http://schemas.openxmlformats.org/drawingml/2006/picture">
+                      <pic:pic xmlns:pic="http://schemas.openxmlformats.org/drawingml/2006/picture">
+                        <pic:nvPicPr>
+                          <pic:cNvPr id="0" name="Picture 4" descr="C:\Users\gharutyunyan\Downloads\DIP\Օռիգինալ.PNG"/>
+                          <pic:cNvPicPr>
+                            <a:picLocks noChangeAspect="1" noChangeArrowheads="1"/>
+                          </pic:cNvPicPr>
+                        </pic:nvPicPr>
+                        <pic:blipFill>
+                          <a:blip r:embed="rId40">
+                            <a:extLst>
+                              <a:ext uri="{28A0092B-C50C-407E-A947-70E740481C1C}">
+                                <a14:useLocalDpi xmlns:a14="http://schemas.microsoft.com/office/drawing/2010/main" val="0"/>
+                              </a:ext>
+                            </a:extLst>
+                          </a:blip>
+                          <a:srcRect/>
+                          <a:stretch>
+                            <a:fillRect/>
+                          </a:stretch>
+                        </pic:blipFill>
+                        <pic:spPr bwMode="auto">
+                          <a:xfrm>
+                            <a:off x="0" y="0"/>
+                            <a:ext cx="4284980" cy="3221355"/>
+                          </a:xfrm>
+                          <a:prstGeom prst="rect">
+                            <a:avLst/>
+                          </a:prstGeom>
+                          <a:noFill/>
+                          <a:ln>
+                            <a:noFill/>
+                          </a:ln>
+                        </pic:spPr>
+                      </pic:pic>
+                    </a:graphicData>
+                  </a:graphic>
+                </wp:inline>
+              </w:drawing>
+            </w:r>
+          </w:p>
+        </w:tc>
+        <w:tc>
+          <w:tcPr>
+            <w:tcW w:w="4675" w:type="dxa"/>
+          </w:tcPr>
+          <w:p>
+            <w:pPr>
+              <w:rPr>
+                <w:rFonts w:ascii="Sylfaen" w:eastAsiaTheme="minorEastAsia" w:hAnsi="Sylfaen" w:cs="Arial"/>
+                <w:sz w:val="24"/>
+                <w:szCs w:val="24"/>
+                <w:lang w:val="hy-AM"/>
+              </w:rPr>
+            </w:pPr>
+            <w:r>
+              <w:rPr>
+                <w:rFonts w:ascii="Sylfaen" w:eastAsiaTheme="minorEastAsia" w:hAnsi="Sylfaen" w:cs="Arial"/>
+                <w:sz w:val="24"/>
+                <w:szCs w:val="24"/>
+                <w:lang w:val="hy-AM"/>
+              </w:rPr>
+              <w:t>Օրիգինալ պատկեր</w:t>
+            </w:r>
+          </w:p>
+        </w:tc>
+      </w:tr>
+      <w:tr>
+        <w:tc>
+          <w:tcPr>
+            <w:tcW w:w="4675" w:type="dxa"/>
+          </w:tcPr>
+          <w:p>
+            <w:pPr>
+              <w:rPr>
+                <w:rFonts w:ascii="Sylfaen" w:eastAsiaTheme="minorEastAsia" w:hAnsi="Sylfaen" w:cs="Arial"/>
+                <w:sz w:val="24"/>
+                <w:szCs w:val="24"/>
+              </w:rPr>
+            </w:pPr>
+            <w:r>
+              <w:rPr>
+                <w:rFonts w:ascii="Sylfaen" w:eastAsiaTheme="minorEastAsia" w:hAnsi="Sylfaen" w:cs="Arial"/>
+                <w:noProof/>
+                <w:sz w:val="24"/>
+                <w:szCs w:val="24"/>
+              </w:rPr>
+              <w:drawing>
+                <wp:inline distT="0" distB="0" distL="0" distR="0">
+                  <wp:extent cx="4284980" cy="3221355"/>
+                  <wp:effectExtent l="0" t="0" r="1270" b="0"/>
+                  <wp:docPr id="38" name="Picture 38" descr="C:\Users\gharutyunyan\Downloads\DIP\ֆակե.PNG"/>
+                  <wp:cNvGraphicFramePr>
+                    <a:graphicFrameLocks xmlns:a="http://schemas.openxmlformats.org/drawingml/2006/main" noChangeAspect="1"/>
+                  </wp:cNvGraphicFramePr>
+                  <a:graphic xmlns:a="http://schemas.openxmlformats.org/drawingml/2006/main">
+                    <a:graphicData uri="http://schemas.openxmlformats.org/drawingml/2006/picture">
+                      <pic:pic xmlns:pic="http://schemas.openxmlformats.org/drawingml/2006/picture">
+                        <pic:nvPicPr>
+                          <pic:cNvPr id="0" name="Picture 5" descr="C:\Users\gharutyunyan\Downloads\DIP\ֆակե.PNG"/>
+                          <pic:cNvPicPr>
+                            <a:picLocks noChangeAspect="1" noChangeArrowheads="1"/>
+                          </pic:cNvPicPr>
+                        </pic:nvPicPr>
+                        <pic:blipFill>
+                          <a:blip r:embed="rId41">
+                            <a:extLst>
+                              <a:ext uri="{28A0092B-C50C-407E-A947-70E740481C1C}">
+                                <a14:useLocalDpi xmlns:a14="http://schemas.microsoft.com/office/drawing/2010/main" val="0"/>
+                              </a:ext>
+                            </a:extLst>
+                          </a:blip>
+                          <a:srcRect/>
+                          <a:stretch>
+                            <a:fillRect/>
+                          </a:stretch>
+                        </pic:blipFill>
+                        <pic:spPr bwMode="auto">
+                          <a:xfrm>
+                            <a:off x="0" y="0"/>
+                            <a:ext cx="4284980" cy="3221355"/>
+                          </a:xfrm>
+                          <a:prstGeom prst="rect">
+                            <a:avLst/>
+                          </a:prstGeom>
+                          <a:noFill/>
+                          <a:ln>
+                            <a:noFill/>
+                          </a:ln>
+                        </pic:spPr>
+                      </pic:pic>
+                    </a:graphicData>
+                  </a:graphic>
+                </wp:inline>
+              </w:drawing>
+            </w:r>
+          </w:p>
+        </w:tc>
+        <w:tc>
+          <w:tcPr>
+            <w:tcW w:w="4675" w:type="dxa"/>
+          </w:tcPr>
+          <w:p>
+            <w:pPr>
+              <w:rPr>
+                <w:rFonts w:ascii="Sylfaen" w:eastAsiaTheme="minorEastAsia" w:hAnsi="Sylfaen" w:cs="Arial"/>
+                <w:sz w:val="24"/>
+                <w:szCs w:val="24"/>
+              </w:rPr>
+            </w:pPr>
+            <w:r>
+              <w:rPr>
+                <w:rFonts w:ascii="Sylfaen" w:eastAsiaTheme="minorEastAsia" w:hAnsi="Sylfaen" w:cs="Arial"/>
+                <w:sz w:val="24"/>
+                <w:szCs w:val="24"/>
+                <w:lang w:val="hy-AM"/>
+              </w:rPr>
+              <w:t>Սոբելի օպերատորը կիրառելուց հետո</w:t>
+            </w:r>
+          </w:p>
+        </w:tc>
+      </w:tr>
+    </w:tbl>
+    <w:p>
+      <w:pPr>
+        <w:rPr>
+          <w:rFonts w:ascii="Sylfaen" w:eastAsiaTheme="minorEastAsia" w:hAnsi="Sylfaen" w:cs="Arial"/>
+          <w:sz w:val="24"/>
+          <w:szCs w:val="24"/>
+        </w:rPr>
+      </w:pPr>
+    </w:p>
+    <w:p>
+      <w:pPr>
+        <w:rPr>
+          <w:rFonts w:ascii="Sylfaen" w:eastAsiaTheme="minorEastAsia" w:hAnsi="Sylfaen" w:cs="Arial"/>
+          <w:sz w:val="24"/>
+          <w:szCs w:val="24"/>
+        </w:rPr>
+      </w:pPr>
+    </w:p>
+    <w:p>
+      <w:pPr>
+        <w:rPr>
+          <w:rFonts w:ascii="Sylfaen" w:eastAsiaTheme="minorEastAsia" w:hAnsi="Sylfaen" w:cs="Arial"/>
+          <w:sz w:val="24"/>
+          <w:szCs w:val="24"/>
+        </w:rPr>
+      </w:pPr>
+    </w:p>
+    <w:p>
+      <w:pPr>
+        <w:rPr>
+          <w:rFonts w:ascii="Sylfaen" w:eastAsiaTheme="minorEastAsia" w:hAnsi="Sylfaen" w:cs="Arial"/>
+          <w:sz w:val="24"/>
+          <w:szCs w:val="24"/>
+        </w:rPr>
+      </w:pPr>
+    </w:p>
+    <w:p>
+      <w:pPr>
+        <w:rPr>
+          <w:rFonts w:ascii="Sylfaen" w:eastAsiaTheme="minorEastAsia" w:hAnsi="Sylfaen" w:cs="Arial"/>
+          <w:sz w:val="24"/>
+          <w:szCs w:val="24"/>
+        </w:rPr>
+      </w:pPr>
+    </w:p>
+    <w:p>
+      <w:pPr>
+        <w:rPr>
+          <w:rFonts w:ascii="Sylfaen" w:eastAsiaTheme="minorEastAsia" w:hAnsi="Sylfaen" w:cs="Arial"/>
+          <w:sz w:val="24"/>
+          <w:szCs w:val="24"/>
+          <w:lang w:val="hy-AM"/>
+        </w:rPr>
+      </w:pPr>
+      <w:r>
+        <w:rPr>
+          <w:rFonts w:ascii="Sylfaen" w:eastAsiaTheme="minorEastAsia" w:hAnsi="Sylfaen" w:cs="Arial"/>
+          <w:sz w:val="24"/>
+          <w:szCs w:val="24"/>
+          <w:lang w:val="hy-AM"/>
+        </w:rPr>
+        <w:lastRenderedPageBreak/>
+        <w:t>Դիտարկենք օրինակի հիմման վրա՝</w:t>
+      </w:r>
+    </w:p>
+    <w:p>
+      <w:pPr>
+        <w:rPr>
+          <w:rFonts w:ascii="Sylfaen" w:eastAsiaTheme="minorEastAsia" w:hAnsi="Sylfaen" w:cs="Arial"/>
+          <w:sz w:val="24"/>
+          <w:szCs w:val="24"/>
+          <w:lang w:val="hy-AM"/>
+        </w:rPr>
+      </w:pPr>
+      <w:r>
+        <w:rPr>
+          <w:rFonts w:ascii="Sylfaen" w:eastAsiaTheme="minorEastAsia" w:hAnsi="Sylfaen" w:cs="Arial"/>
+          <w:sz w:val="24"/>
+          <w:szCs w:val="24"/>
+          <w:lang w:val="hy-AM"/>
+        </w:rPr>
+        <w:t xml:space="preserve">Ունենք մուտքային հետևյալ մատրիցը` </w:t>
+      </w:r>
+    </w:p>
+    <w:tbl>
+      <w:tblPr>
+        <w:tblStyle w:val="TableGrid"/>
+        <w:tblW w:w="0" w:type="auto"/>
+        <w:jc w:val="center"/>
+        <w:tblLook w:val="04A0" w:firstRow="1" w:lastRow="0" w:firstColumn="1" w:lastColumn="0" w:noHBand="0" w:noVBand="1"/>
+      </w:tblPr>
+      <w:tblGrid>
+        <w:gridCol w:w="2337"/>
+        <w:gridCol w:w="2337"/>
+        <w:gridCol w:w="2338"/>
+        <w:gridCol w:w="2338"/>
+      </w:tblGrid>
+      <w:tr>
+        <w:trPr>
+          <w:jc w:val="center"/>
+        </w:trPr>
+        <w:tc>
+          <w:tcPr>
+            <w:tcW w:w="2337" w:type="dxa"/>
+            <w:shd w:val="clear" w:color="auto" w:fill="EDEDED" w:themeFill="accent3" w:themeFillTint="33"/>
+          </w:tcPr>
+          <w:p>
+            <w:pPr>
+              <w:jc w:val="center"/>
+              <w:rPr>
+                <w:rFonts w:ascii="Sylfaen" w:eastAsiaTheme="minorEastAsia" w:hAnsi="Sylfaen" w:cs="Arial"/>
+                <w:sz w:val="24"/>
+                <w:szCs w:val="24"/>
+              </w:rPr>
+            </w:pPr>
+            <w:r>
+              <w:rPr>
+                <w:rFonts w:ascii="Sylfaen" w:eastAsiaTheme="minorEastAsia" w:hAnsi="Sylfaen" w:cs="Arial"/>
+                <w:sz w:val="24"/>
+                <w:szCs w:val="24"/>
+              </w:rPr>
+              <w:t>50</w:t>
+            </w:r>
+          </w:p>
+        </w:tc>
+        <w:tc>
+          <w:tcPr>
+            <w:tcW w:w="2337" w:type="dxa"/>
+            <w:shd w:val="clear" w:color="auto" w:fill="EDEDED" w:themeFill="accent3" w:themeFillTint="33"/>
+          </w:tcPr>
+          <w:p>
+            <w:pPr>
+              <w:jc w:val="center"/>
+              <w:rPr>
+                <w:rFonts w:ascii="Sylfaen" w:eastAsiaTheme="minorEastAsia" w:hAnsi="Sylfaen" w:cs="Arial"/>
+                <w:sz w:val="24"/>
+                <w:szCs w:val="24"/>
+              </w:rPr>
+            </w:pPr>
+            <w:r>
+              <w:rPr>
+                <w:rFonts w:ascii="Sylfaen" w:eastAsiaTheme="minorEastAsia" w:hAnsi="Sylfaen" w:cs="Arial"/>
+                <w:sz w:val="24"/>
+                <w:szCs w:val="24"/>
+              </w:rPr>
+              <w:t>50</w:t>
+            </w:r>
+          </w:p>
+        </w:tc>
+        <w:tc>
+          <w:tcPr>
+            <w:tcW w:w="2338" w:type="dxa"/>
+            <w:shd w:val="clear" w:color="auto" w:fill="EDEDED" w:themeFill="accent3" w:themeFillTint="33"/>
+          </w:tcPr>
+          <w:p>
+            <w:pPr>
+              <w:jc w:val="center"/>
+              <w:rPr>
+                <w:rFonts w:ascii="Sylfaen" w:eastAsiaTheme="minorEastAsia" w:hAnsi="Sylfaen" w:cs="Arial"/>
+                <w:sz w:val="24"/>
+                <w:szCs w:val="24"/>
+              </w:rPr>
+            </w:pPr>
+            <w:r>
+              <w:rPr>
+                <w:rFonts w:ascii="Sylfaen" w:eastAsiaTheme="minorEastAsia" w:hAnsi="Sylfaen" w:cs="Arial"/>
+                <w:sz w:val="24"/>
+                <w:szCs w:val="24"/>
+              </w:rPr>
+              <w:t>100</w:t>
+            </w:r>
+          </w:p>
+        </w:tc>
+        <w:tc>
+          <w:tcPr>
+            <w:tcW w:w="2338" w:type="dxa"/>
+          </w:tcPr>
+          <w:p>
+            <w:pPr>
+              <w:jc w:val="center"/>
+              <w:rPr>
+                <w:rFonts w:ascii="Sylfaen" w:eastAsiaTheme="minorEastAsia" w:hAnsi="Sylfaen" w:cs="Arial"/>
+                <w:sz w:val="24"/>
+                <w:szCs w:val="24"/>
+              </w:rPr>
+            </w:pPr>
+            <w:r>
+              <w:rPr>
+                <w:rFonts w:ascii="Sylfaen" w:eastAsiaTheme="minorEastAsia" w:hAnsi="Sylfaen" w:cs="Arial"/>
+                <w:sz w:val="24"/>
+                <w:szCs w:val="24"/>
+              </w:rPr>
+              <w:t>100</w:t>
+            </w:r>
+          </w:p>
+        </w:tc>
+      </w:tr>
+      <w:tr>
+        <w:trPr>
+          <w:jc w:val="center"/>
+        </w:trPr>
+        <w:tc>
+          <w:tcPr>
+            <w:tcW w:w="2337" w:type="dxa"/>
+            <w:shd w:val="clear" w:color="auto" w:fill="EDEDED" w:themeFill="accent3" w:themeFillTint="33"/>
+          </w:tcPr>
+          <w:p>
+            <w:pPr>
+              <w:jc w:val="center"/>
+              <w:rPr>
+                <w:rFonts w:ascii="Sylfaen" w:eastAsiaTheme="minorEastAsia" w:hAnsi="Sylfaen" w:cs="Arial"/>
+                <w:sz w:val="24"/>
+                <w:szCs w:val="24"/>
+              </w:rPr>
+            </w:pPr>
+            <w:r>
+              <w:rPr>
+                <w:rFonts w:ascii="Sylfaen" w:eastAsiaTheme="minorEastAsia" w:hAnsi="Sylfaen" w:cs="Arial"/>
+                <w:sz w:val="24"/>
+                <w:szCs w:val="24"/>
+              </w:rPr>
+              <w:t>50</w:t>
+            </w:r>
+          </w:p>
+        </w:tc>
+        <w:tc>
+          <w:tcPr>
+            <w:tcW w:w="2337" w:type="dxa"/>
+            <w:shd w:val="clear" w:color="auto" w:fill="AEAAAA" w:themeFill="background2" w:themeFillShade="BF"/>
+          </w:tcPr>
+          <w:p>
+            <w:pPr>
+              <w:jc w:val="center"/>
+              <w:rPr>
+                <w:rFonts w:ascii="Sylfaen" w:eastAsiaTheme="minorEastAsia" w:hAnsi="Sylfaen" w:cs="Arial"/>
+                <w:color w:val="auto"/>
+                <w:sz w:val="24"/>
+                <w:szCs w:val="24"/>
+              </w:rPr>
+            </w:pPr>
+            <w:r>
+              <w:rPr>
+                <w:rFonts w:ascii="Sylfaen" w:eastAsiaTheme="minorEastAsia" w:hAnsi="Sylfaen" w:cs="Arial"/>
+                <w:color w:val="auto"/>
+                <w:sz w:val="24"/>
+                <w:szCs w:val="24"/>
+              </w:rPr>
+              <w:t>50</w:t>
+            </w:r>
+          </w:p>
+        </w:tc>
+        <w:tc>
+          <w:tcPr>
+            <w:tcW w:w="2338" w:type="dxa"/>
+            <w:shd w:val="clear" w:color="auto" w:fill="EDEDED" w:themeFill="accent3" w:themeFillTint="33"/>
+          </w:tcPr>
+          <w:p>
+            <w:pPr>
+              <w:jc w:val="center"/>
+              <w:rPr>
+                <w:rFonts w:ascii="Sylfaen" w:eastAsiaTheme="minorEastAsia" w:hAnsi="Sylfaen" w:cs="Arial"/>
+                <w:sz w:val="24"/>
+                <w:szCs w:val="24"/>
+              </w:rPr>
+            </w:pPr>
+            <w:r>
+              <w:rPr>
+                <w:rFonts w:ascii="Sylfaen" w:eastAsiaTheme="minorEastAsia" w:hAnsi="Sylfaen" w:cs="Arial"/>
+                <w:sz w:val="24"/>
+                <w:szCs w:val="24"/>
+              </w:rPr>
+              <w:t>100</w:t>
+            </w:r>
+          </w:p>
+        </w:tc>
+        <w:tc>
+          <w:tcPr>
+            <w:tcW w:w="2338" w:type="dxa"/>
+          </w:tcPr>
+          <w:p>
+            <w:pPr>
+              <w:jc w:val="center"/>
+              <w:rPr>
+                <w:rFonts w:ascii="Sylfaen" w:eastAsiaTheme="minorEastAsia" w:hAnsi="Sylfaen" w:cs="Arial"/>
+                <w:sz w:val="24"/>
+                <w:szCs w:val="24"/>
+              </w:rPr>
+            </w:pPr>
+            <w:r>
+              <w:rPr>
+                <w:rFonts w:ascii="Sylfaen" w:eastAsiaTheme="minorEastAsia" w:hAnsi="Sylfaen" w:cs="Arial"/>
+                <w:sz w:val="24"/>
+                <w:szCs w:val="24"/>
+              </w:rPr>
+              <w:t>100</w:t>
+            </w:r>
+          </w:p>
+        </w:tc>
+      </w:tr>
+      <w:tr>
+        <w:trPr>
+          <w:jc w:val="center"/>
+        </w:trPr>
+        <w:tc>
+          <w:tcPr>
+            <w:tcW w:w="2337" w:type="dxa"/>
+            <w:shd w:val="clear" w:color="auto" w:fill="EDEDED" w:themeFill="accent3" w:themeFillTint="33"/>
+          </w:tcPr>
+          <w:p>
+            <w:pPr>
+              <w:jc w:val="center"/>
+              <w:rPr>
+                <w:rFonts w:ascii="Sylfaen" w:eastAsiaTheme="minorEastAsia" w:hAnsi="Sylfaen" w:cs="Arial"/>
+                <w:sz w:val="24"/>
+                <w:szCs w:val="24"/>
+              </w:rPr>
+            </w:pPr>
+            <w:r>
+              <w:rPr>
+                <w:rFonts w:ascii="Sylfaen" w:eastAsiaTheme="minorEastAsia" w:hAnsi="Sylfaen" w:cs="Arial"/>
+                <w:sz w:val="24"/>
+                <w:szCs w:val="24"/>
+              </w:rPr>
+              <w:t>50</w:t>
+            </w:r>
+          </w:p>
+        </w:tc>
+        <w:tc>
+          <w:tcPr>
+            <w:tcW w:w="2337" w:type="dxa"/>
+            <w:shd w:val="clear" w:color="auto" w:fill="EDEDED" w:themeFill="accent3" w:themeFillTint="33"/>
+          </w:tcPr>
+          <w:p>
+            <w:pPr>
+              <w:jc w:val="center"/>
+              <w:rPr>
+                <w:rFonts w:ascii="Sylfaen" w:eastAsiaTheme="minorEastAsia" w:hAnsi="Sylfaen" w:cs="Arial"/>
+                <w:sz w:val="24"/>
+                <w:szCs w:val="24"/>
+              </w:rPr>
+            </w:pPr>
+            <w:r>
+              <w:rPr>
+                <w:rFonts w:ascii="Sylfaen" w:eastAsiaTheme="minorEastAsia" w:hAnsi="Sylfaen" w:cs="Arial"/>
+                <w:sz w:val="24"/>
+                <w:szCs w:val="24"/>
+              </w:rPr>
+              <w:t>50</w:t>
+            </w:r>
+          </w:p>
+        </w:tc>
+        <w:tc>
+          <w:tcPr>
+            <w:tcW w:w="2338" w:type="dxa"/>
+            <w:shd w:val="clear" w:color="auto" w:fill="EDEDED" w:themeFill="accent3" w:themeFillTint="33"/>
+          </w:tcPr>
+          <w:p>
+            <w:pPr>
+              <w:jc w:val="center"/>
+              <w:rPr>
+                <w:rFonts w:ascii="Sylfaen" w:eastAsiaTheme="minorEastAsia" w:hAnsi="Sylfaen" w:cs="Arial"/>
+                <w:sz w:val="24"/>
+                <w:szCs w:val="24"/>
+              </w:rPr>
+            </w:pPr>
+            <w:r>
+              <w:rPr>
+                <w:rFonts w:ascii="Sylfaen" w:eastAsiaTheme="minorEastAsia" w:hAnsi="Sylfaen" w:cs="Arial"/>
+                <w:sz w:val="24"/>
+                <w:szCs w:val="24"/>
+              </w:rPr>
+              <w:t>100</w:t>
+            </w:r>
+          </w:p>
+        </w:tc>
+        <w:tc>
+          <w:tcPr>
+            <w:tcW w:w="2338" w:type="dxa"/>
+          </w:tcPr>
+          <w:p>
+            <w:pPr>
+              <w:jc w:val="center"/>
+              <w:rPr>
+                <w:rFonts w:ascii="Sylfaen" w:eastAsiaTheme="minorEastAsia" w:hAnsi="Sylfaen" w:cs="Arial"/>
+                <w:sz w:val="24"/>
+                <w:szCs w:val="24"/>
+              </w:rPr>
+            </w:pPr>
+            <w:r>
+              <w:rPr>
+                <w:rFonts w:ascii="Sylfaen" w:eastAsiaTheme="minorEastAsia" w:hAnsi="Sylfaen" w:cs="Arial"/>
+                <w:sz w:val="24"/>
+                <w:szCs w:val="24"/>
+              </w:rPr>
+              <w:t>100</w:t>
+            </w:r>
+          </w:p>
+        </w:tc>
+      </w:tr>
+      <w:tr>
+        <w:trPr>
+          <w:jc w:val="center"/>
+        </w:trPr>
+        <w:tc>
+          <w:tcPr>
+            <w:tcW w:w="2337" w:type="dxa"/>
+          </w:tcPr>
+          <w:p>
+            <w:pPr>
+              <w:jc w:val="center"/>
+              <w:rPr>
+                <w:rFonts w:ascii="Sylfaen" w:eastAsiaTheme="minorEastAsia" w:hAnsi="Sylfaen" w:cs="Arial"/>
+                <w:sz w:val="24"/>
+                <w:szCs w:val="24"/>
+              </w:rPr>
+            </w:pPr>
+            <w:r>
+              <w:rPr>
+                <w:rFonts w:ascii="Sylfaen" w:eastAsiaTheme="minorEastAsia" w:hAnsi="Sylfaen" w:cs="Arial"/>
+                <w:sz w:val="24"/>
+                <w:szCs w:val="24"/>
+              </w:rPr>
+              <w:t>50</w:t>
+            </w:r>
+          </w:p>
+        </w:tc>
+        <w:tc>
+          <w:tcPr>
+            <w:tcW w:w="2337" w:type="dxa"/>
+          </w:tcPr>
+          <w:p>
+            <w:pPr>
+              <w:jc w:val="center"/>
+              <w:rPr>
+                <w:rFonts w:ascii="Sylfaen" w:eastAsiaTheme="minorEastAsia" w:hAnsi="Sylfaen" w:cs="Arial"/>
+                <w:sz w:val="24"/>
+                <w:szCs w:val="24"/>
+              </w:rPr>
+            </w:pPr>
+            <w:r>
+              <w:rPr>
+                <w:rFonts w:ascii="Sylfaen" w:eastAsiaTheme="minorEastAsia" w:hAnsi="Sylfaen" w:cs="Arial"/>
+                <w:sz w:val="24"/>
+                <w:szCs w:val="24"/>
+              </w:rPr>
+              <w:t>50</w:t>
+            </w:r>
+          </w:p>
+        </w:tc>
+        <w:tc>
+          <w:tcPr>
+            <w:tcW w:w="2338" w:type="dxa"/>
+          </w:tcPr>
+          <w:p>
+            <w:pPr>
+              <w:jc w:val="center"/>
+              <w:rPr>
+                <w:rFonts w:ascii="Sylfaen" w:eastAsiaTheme="minorEastAsia" w:hAnsi="Sylfaen" w:cs="Arial"/>
+                <w:sz w:val="24"/>
+                <w:szCs w:val="24"/>
+              </w:rPr>
+            </w:pPr>
+            <w:r>
+              <w:rPr>
+                <w:rFonts w:ascii="Sylfaen" w:eastAsiaTheme="minorEastAsia" w:hAnsi="Sylfaen" w:cs="Arial"/>
+                <w:sz w:val="24"/>
+                <w:szCs w:val="24"/>
+              </w:rPr>
+              <w:t>100</w:t>
+            </w:r>
+          </w:p>
+        </w:tc>
+        <w:tc>
+          <w:tcPr>
+            <w:tcW w:w="2338" w:type="dxa"/>
+          </w:tcPr>
+          <w:p>
+            <w:pPr>
+              <w:jc w:val="center"/>
+              <w:rPr>
+                <w:rFonts w:ascii="Sylfaen" w:eastAsiaTheme="minorEastAsia" w:hAnsi="Sylfaen" w:cs="Arial"/>
+                <w:sz w:val="24"/>
+                <w:szCs w:val="24"/>
+              </w:rPr>
+            </w:pPr>
+            <w:r>
+              <w:rPr>
+                <w:rFonts w:ascii="Sylfaen" w:eastAsiaTheme="minorEastAsia" w:hAnsi="Sylfaen" w:cs="Arial"/>
+                <w:sz w:val="24"/>
+                <w:szCs w:val="24"/>
+              </w:rPr>
+              <w:t>100</w:t>
+            </w:r>
+          </w:p>
+        </w:tc>
+      </w:tr>
+      <w:tr>
+        <w:trPr>
+          <w:jc w:val="center"/>
+        </w:trPr>
+        <w:tc>
+          <w:tcPr>
+            <w:tcW w:w="2337" w:type="dxa"/>
+          </w:tcPr>
+          <w:p>
+            <w:pPr>
+              <w:jc w:val="center"/>
+              <w:rPr>
+                <w:rFonts w:ascii="Sylfaen" w:eastAsiaTheme="minorEastAsia" w:hAnsi="Sylfaen" w:cs="Arial"/>
+                <w:sz w:val="24"/>
+                <w:szCs w:val="24"/>
+              </w:rPr>
+            </w:pPr>
+            <w:r>
+              <w:rPr>
+                <w:rFonts w:ascii="Sylfaen" w:eastAsiaTheme="minorEastAsia" w:hAnsi="Sylfaen" w:cs="Arial"/>
+                <w:sz w:val="24"/>
+                <w:szCs w:val="24"/>
+              </w:rPr>
+              <w:t>50</w:t>
+            </w:r>
+          </w:p>
+        </w:tc>
+        <w:tc>
+          <w:tcPr>
+            <w:tcW w:w="2337" w:type="dxa"/>
+          </w:tcPr>
+          <w:p>
+            <w:pPr>
+              <w:jc w:val="center"/>
+              <w:rPr>
+                <w:rFonts w:ascii="Sylfaen" w:eastAsiaTheme="minorEastAsia" w:hAnsi="Sylfaen" w:cs="Arial"/>
+                <w:sz w:val="24"/>
+                <w:szCs w:val="24"/>
+              </w:rPr>
+            </w:pPr>
+            <w:r>
+              <w:rPr>
+                <w:rFonts w:ascii="Sylfaen" w:eastAsiaTheme="minorEastAsia" w:hAnsi="Sylfaen" w:cs="Arial"/>
+                <w:sz w:val="24"/>
+                <w:szCs w:val="24"/>
+              </w:rPr>
+              <w:t>50</w:t>
+            </w:r>
+          </w:p>
+        </w:tc>
+        <w:tc>
+          <w:tcPr>
+            <w:tcW w:w="2338" w:type="dxa"/>
+          </w:tcPr>
+          <w:p>
+            <w:pPr>
+              <w:jc w:val="center"/>
+              <w:rPr>
+                <w:rFonts w:ascii="Sylfaen" w:eastAsiaTheme="minorEastAsia" w:hAnsi="Sylfaen" w:cs="Arial"/>
+                <w:sz w:val="24"/>
+                <w:szCs w:val="24"/>
+              </w:rPr>
+            </w:pPr>
+            <w:r>
+              <w:rPr>
+                <w:rFonts w:ascii="Sylfaen" w:eastAsiaTheme="minorEastAsia" w:hAnsi="Sylfaen" w:cs="Arial"/>
+                <w:sz w:val="24"/>
+                <w:szCs w:val="24"/>
+              </w:rPr>
+              <w:t>100</w:t>
+            </w:r>
+          </w:p>
+        </w:tc>
+        <w:tc>
+          <w:tcPr>
+            <w:tcW w:w="2338" w:type="dxa"/>
+          </w:tcPr>
+          <w:p>
+            <w:pPr>
+              <w:jc w:val="center"/>
+              <w:rPr>
+                <w:rFonts w:ascii="Sylfaen" w:eastAsiaTheme="minorEastAsia" w:hAnsi="Sylfaen" w:cs="Arial"/>
+                <w:sz w:val="24"/>
+                <w:szCs w:val="24"/>
+              </w:rPr>
+            </w:pPr>
+            <w:r>
+              <w:rPr>
+                <w:rFonts w:ascii="Sylfaen" w:eastAsiaTheme="minorEastAsia" w:hAnsi="Sylfaen" w:cs="Arial"/>
+                <w:sz w:val="24"/>
+                <w:szCs w:val="24"/>
+              </w:rPr>
+              <w:t>100</w:t>
+            </w:r>
+          </w:p>
+        </w:tc>
+      </w:tr>
+    </w:tbl>
+    <w:p>
+      <w:pPr>
+        <w:rPr>
+          <w:rFonts w:ascii="Sylfaen" w:eastAsiaTheme="minorEastAsia" w:hAnsi="Sylfaen" w:cs="Arial"/>
+          <w:sz w:val="24"/>
+          <w:szCs w:val="24"/>
+        </w:rPr>
+      </w:pPr>
+    </w:p>
+    <w:p>
+      <w:pPr>
+        <w:rPr>
+          <w:rFonts w:ascii="Sylfaen" w:eastAsiaTheme="minorEastAsia" w:hAnsi="Sylfaen" w:cs="Arial"/>
+          <w:sz w:val="24"/>
+          <w:szCs w:val="24"/>
+          <w:lang w:val="hy-AM"/>
+        </w:rPr>
+      </w:pPr>
+      <w:r>
+        <w:rPr>
+          <w:rFonts w:ascii="Sylfaen" w:eastAsiaTheme="minorEastAsia" w:hAnsi="Sylfaen" w:cs="Arial"/>
+          <w:sz w:val="24"/>
+          <w:szCs w:val="24"/>
+          <w:lang w:val="hy-AM"/>
+        </w:rPr>
+        <w:t xml:space="preserve">Հիմա փորձենք կոնվոլյուցիայի ենթարկել </w:t>
+      </w:r>
+      <w:r>
+        <w:rPr>
+          <w:rFonts w:ascii="Sylfaen" w:eastAsiaTheme="minorEastAsia" w:hAnsi="Sylfaen" w:cs="Arial"/>
+          <w:sz w:val="24"/>
+          <w:szCs w:val="24"/>
+        </w:rPr>
+        <w:t xml:space="preserve">  x </w:t>
+      </w:r>
+      <w:r>
+        <w:rPr>
+          <w:rFonts w:ascii="Sylfaen" w:eastAsiaTheme="minorEastAsia" w:hAnsi="Sylfaen" w:cs="Arial"/>
+          <w:sz w:val="24"/>
+          <w:szCs w:val="24"/>
+          <w:lang w:val="hy-AM"/>
+        </w:rPr>
+        <w:t>ուղղությամբ միջուկի հետ։</w:t>
+      </w:r>
+    </w:p>
+    <w:p>
+      <w:pPr>
+        <w:rPr>
+          <w:rFonts w:ascii="Sylfaen" w:eastAsiaTheme="minorEastAsia" w:hAnsi="Sylfaen" w:cs="Arial"/>
+          <w:sz w:val="24"/>
+          <w:szCs w:val="24"/>
+          <w:lang w:val="hy-AM"/>
+        </w:rPr>
+      </w:pPr>
+      <m:oMathPara>
+        <m:oMathParaPr>
+          <m:jc m:val="left"/>
+        </m:oMathParaPr>
+        <m:oMath>
+          <m:d>
+            <m:dPr>
+              <m:begChr m:val="["/>
+              <m:endChr m:val="]"/>
+              <m:ctrlPr>
+                <w:rPr>
+                  <w:rFonts w:ascii="Cambria Math" w:eastAsiaTheme="minorEastAsia" w:hAnsi="Cambria Math" w:cs="Arial"/>
+                  <w:i/>
+                  <w:color w:val="000000" w:themeColor="text1"/>
+                  <w:sz w:val="24"/>
+                  <w:szCs w:val="24"/>
+                </w:rPr>
+              </m:ctrlPr>
+            </m:dPr>
+            <m:e>
+              <m:m>
+                <m:mPr>
+                  <m:mcs>
+                    <m:mc>
+                      <m:mcPr>
+                        <m:count m:val="3"/>
+                        <m:mcJc m:val="center"/>
+                      </m:mcPr>
+                    </m:mc>
+                  </m:mcs>
+                  <m:ctrlPr>
+                    <w:rPr>
+                      <w:rFonts w:ascii="Cambria Math" w:eastAsiaTheme="minorEastAsia" w:hAnsi="Cambria Math" w:cs="Arial"/>
+                      <w:i/>
+                      <w:color w:val="000000" w:themeColor="text1"/>
+                      <w:sz w:val="24"/>
+                      <w:szCs w:val="24"/>
+                    </w:rPr>
+                  </m:ctrlPr>
+                </m:mPr>
+                <m:mr>
+                  <m:e>
+                    <m:r>
+                      <w:rPr>
+                        <w:rFonts w:ascii="Cambria Math" w:eastAsiaTheme="minorEastAsia" w:hAnsi="Cambria Math" w:cs="Arial"/>
+                        <w:color w:val="000000" w:themeColor="text1"/>
+                        <w:sz w:val="24"/>
+                        <w:szCs w:val="24"/>
+                      </w:rPr>
+                      <m:t>-1</m:t>
+                    </m:r>
+                  </m:e>
+                  <m:e>
+                    <m:r>
+                      <w:rPr>
+                        <w:rFonts w:ascii="Cambria Math" w:hAnsi="Cambria Math" w:cs="Arial"/>
+                        <w:color w:val="000000" w:themeColor="text1"/>
+                        <w:sz w:val="24"/>
+                        <w:szCs w:val="24"/>
+                      </w:rPr>
+                      <m:t>0</m:t>
+                    </m:r>
+                  </m:e>
+                  <m:e>
+                    <m:r>
+                      <w:rPr>
+                        <w:rFonts w:ascii="Cambria Math" w:eastAsiaTheme="minorEastAsia" w:hAnsi="Cambria Math" w:cs="Arial"/>
+                        <w:color w:val="000000" w:themeColor="text1"/>
+                        <w:sz w:val="24"/>
+                        <w:szCs w:val="24"/>
+                      </w:rPr>
+                      <m:t>1</m:t>
+                    </m:r>
+                  </m:e>
+                </m:mr>
+                <m:mr>
+                  <m:e>
+                    <m:r>
+                      <w:rPr>
+                        <w:rFonts w:ascii="Cambria Math" w:hAnsi="Cambria Math" w:cs="Arial"/>
+                        <w:color w:val="000000" w:themeColor="text1"/>
+                        <w:sz w:val="24"/>
+                        <w:szCs w:val="24"/>
+                      </w:rPr>
+                      <m:t>-2</m:t>
+                    </m:r>
+                  </m:e>
+                  <m:e>
+                    <m:r>
+                      <w:rPr>
+                        <w:rFonts w:ascii="Cambria Math" w:hAnsi="Cambria Math" w:cs="Arial"/>
+                        <w:color w:val="000000" w:themeColor="text1"/>
+                        <w:sz w:val="24"/>
+                        <w:szCs w:val="24"/>
+                      </w:rPr>
+                      <m:t>0</m:t>
+                    </m:r>
+                  </m:e>
+                  <m:e>
+                    <m:r>
+                      <w:rPr>
+                        <w:rFonts w:ascii="Cambria Math" w:eastAsiaTheme="minorEastAsia" w:hAnsi="Cambria Math" w:cs="Arial"/>
+                        <w:color w:val="000000" w:themeColor="text1"/>
+                        <w:sz w:val="24"/>
+                        <w:szCs w:val="24"/>
+                      </w:rPr>
+                      <m:t>2</m:t>
+                    </m:r>
+                  </m:e>
+                </m:mr>
+                <m:mr>
+                  <m:e>
+                    <m:r>
+                      <w:rPr>
+                        <w:rFonts w:ascii="Cambria Math" w:eastAsiaTheme="minorEastAsia" w:hAnsi="Cambria Math" w:cs="Arial"/>
+                        <w:color w:val="000000" w:themeColor="text1"/>
+                        <w:sz w:val="24"/>
+                        <w:szCs w:val="24"/>
+                      </w:rPr>
+                      <m:t>-1</m:t>
+                    </m:r>
+                  </m:e>
+                  <m:e>
+                    <m:r>
+                      <w:rPr>
+                        <w:rFonts w:ascii="Cambria Math" w:eastAsiaTheme="minorEastAsia" w:hAnsi="Cambria Math" w:cs="Arial"/>
+                        <w:color w:val="000000" w:themeColor="text1"/>
+                        <w:sz w:val="24"/>
+                        <w:szCs w:val="24"/>
+                      </w:rPr>
+                      <m:t>0</m:t>
+                    </m:r>
+                  </m:e>
+                  <m:e>
+                    <m:r>
+                      <w:rPr>
+                        <w:rFonts w:ascii="Cambria Math" w:eastAsiaTheme="minorEastAsia" w:hAnsi="Cambria Math" w:cs="Arial"/>
+                        <w:color w:val="000000" w:themeColor="text1"/>
+                        <w:sz w:val="24"/>
+                        <w:szCs w:val="24"/>
+                      </w:rPr>
+                      <m:t>1</m:t>
+                    </m:r>
+                  </m:e>
+                </m:mr>
+              </m:m>
+            </m:e>
+          </m:d>
+        </m:oMath>
+      </m:oMathPara>
+    </w:p>
+    <w:p>
+      <w:pPr>
+        <w:rPr>
+          <w:rFonts w:ascii="Sylfaen" w:eastAsiaTheme="minorEastAsia" w:hAnsi="Sylfaen" w:cs="Arial"/>
+          <w:sz w:val="24"/>
+          <w:szCs w:val="24"/>
+        </w:rPr>
+      </w:pPr>
+      <w:r>
+        <w:rPr>
+          <w:rFonts w:ascii="Sylfaen" w:eastAsiaTheme="minorEastAsia" w:hAnsi="Sylfaen" w:cs="Arial"/>
+          <w:sz w:val="24"/>
+          <w:szCs w:val="24"/>
+        </w:rPr>
+        <w:t>[1</w:t>
+      </w:r>
+      <w:proofErr w:type="gramStart"/>
+      <w:r>
+        <w:rPr>
+          <w:rFonts w:ascii="Sylfaen" w:eastAsiaTheme="minorEastAsia" w:hAnsi="Sylfaen" w:cs="Arial"/>
+          <w:sz w:val="24"/>
+          <w:szCs w:val="24"/>
+        </w:rPr>
+        <w:t>,1</w:t>
+      </w:r>
+      <w:proofErr w:type="gramEnd"/>
+      <w:r>
+        <w:rPr>
+          <w:rFonts w:ascii="Sylfaen" w:eastAsiaTheme="minorEastAsia" w:hAnsi="Sylfaen" w:cs="Arial"/>
+          <w:sz w:val="24"/>
+          <w:szCs w:val="24"/>
+        </w:rPr>
+        <w:t>]</w:t>
+      </w:r>
+      <w:r>
+        <w:rPr>
+          <w:rFonts w:ascii="Sylfaen" w:eastAsiaTheme="minorEastAsia" w:hAnsi="Sylfaen" w:cs="Arial"/>
+          <w:sz w:val="24"/>
+          <w:szCs w:val="24"/>
+          <w:lang w:val="hy-AM"/>
+        </w:rPr>
+        <w:t xml:space="preserve"> կոորդինատներովի արժեքը կլինի հետևյալը  -50 + 0 + 100 – 100 + 0 + 200 - 50 + 0 +100 </w:t>
+      </w:r>
+      <w:r>
+        <w:rPr>
+          <w:rFonts w:ascii="Sylfaen" w:eastAsiaTheme="minorEastAsia" w:hAnsi="Sylfaen" w:cs="Arial"/>
+          <w:sz w:val="24"/>
+          <w:szCs w:val="24"/>
+        </w:rPr>
+        <w:t>= 200</w:t>
+      </w:r>
+    </w:p>
+    <w:p>
+      <w:pPr>
+        <w:rPr>
+          <w:rFonts w:ascii="Sylfaen" w:eastAsiaTheme="minorEastAsia" w:hAnsi="Sylfaen" w:cs="Arial"/>
+          <w:sz w:val="24"/>
+          <w:szCs w:val="24"/>
+          <w:lang w:val="hy-AM"/>
+        </w:rPr>
+      </w:pPr>
+      <w:r>
+        <w:rPr>
+          <w:rFonts w:ascii="Sylfaen" w:eastAsiaTheme="minorEastAsia" w:hAnsi="Sylfaen" w:cs="Arial"/>
+          <w:sz w:val="24"/>
+          <w:szCs w:val="24"/>
+          <w:lang w:val="hy-AM"/>
+        </w:rPr>
+        <w:t>Եթե արժեքը լիներ բացասական ապա դա նորմալ կլիներ որովհետև վերջում մենք օգտվելու ենք հետևյալ բանաձևից։</w:t>
+      </w:r>
+    </w:p>
+    <w:p>
+      <w:pPr>
+        <w:jc w:val="center"/>
+        <w:rPr>
+          <w:rFonts w:ascii="Sylfaen" w:eastAsiaTheme="minorEastAsia" w:hAnsi="Sylfaen" w:cs="Arial"/>
+          <w:sz w:val="24"/>
+          <w:szCs w:val="24"/>
+        </w:rPr>
+      </w:pPr>
+      <w:r>
+        <w:rPr>
+          <w:rFonts w:ascii="Sylfaen" w:eastAsiaTheme="minorEastAsia" w:hAnsi="Sylfaen" w:cs="Arial"/>
+          <w:sz w:val="24"/>
+          <w:szCs w:val="24"/>
+        </w:rPr>
+        <w:t xml:space="preserve">G = </w:t>
+      </w:r>
+      <m:oMath>
+        <m:rad>
+          <m:radPr>
+            <m:degHide m:val="1"/>
+            <m:ctrlPr>
+              <w:rPr>
+                <w:rFonts w:ascii="Cambria Math" w:eastAsiaTheme="minorEastAsia" w:hAnsi="Cambria Math" w:cs="Arial"/>
+                <w:i/>
+                <w:sz w:val="24"/>
+                <w:szCs w:val="24"/>
+              </w:rPr>
+            </m:ctrlPr>
+          </m:radPr>
+          <m:deg/>
+          <m:e>
+            <m:sSup>
+              <m:sSupPr>
+                <m:ctrlPr>
+                  <w:rPr>
+                    <w:rFonts w:ascii="Cambria Math" w:eastAsiaTheme="minorEastAsia" w:hAnsi="Cambria Math" w:cs="Arial"/>
+                    <w:i/>
+                    <w:sz w:val="24"/>
+                    <w:szCs w:val="24"/>
+                  </w:rPr>
+                </m:ctrlPr>
+              </m:sSupPr>
+              <m:e>
+                <m:sSub>
+                  <m:sSubPr>
+                    <m:ctrlPr>
+                      <w:rPr>
+                        <w:rFonts w:ascii="Cambria Math" w:hAnsi="Cambria Math" w:cs="Arial"/>
+                        <w:i/>
+                        <w:sz w:val="24"/>
+                        <w:szCs w:val="24"/>
+                      </w:rPr>
+                    </m:ctrlPr>
+                  </m:sSubPr>
+                  <m:e>
+                    <m:r>
+                      <w:rPr>
+                        <w:rFonts w:ascii="Cambria Math" w:hAnsi="Cambria Math" w:cs="Arial"/>
+                        <w:sz w:val="24"/>
+                        <w:szCs w:val="24"/>
+                      </w:rPr>
+                      <m:t>G</m:t>
+                    </m:r>
+                  </m:e>
+                  <m:sub>
+                    <m:r>
+                      <w:rPr>
+                        <w:rFonts w:ascii="Cambria Math" w:hAnsi="Cambria Math" w:cs="Arial"/>
+                        <w:sz w:val="24"/>
+                        <w:szCs w:val="24"/>
+                      </w:rPr>
+                      <m:t>x</m:t>
+                    </m:r>
+                  </m:sub>
+                </m:sSub>
+              </m:e>
+              <m:sup>
+                <m:r>
+                  <w:rPr>
+                    <w:rFonts w:ascii="Cambria Math" w:hAnsi="Cambria Math" w:cs="Arial"/>
+                    <w:sz w:val="24"/>
+                    <w:szCs w:val="24"/>
+                  </w:rPr>
+                  <m:t>2</m:t>
+                </m:r>
+              </m:sup>
+            </m:sSup>
+            <m:r>
+              <w:rPr>
+                <w:rFonts w:ascii="Cambria Math" w:hAnsi="Cambria Math" w:cs="Arial"/>
+                <w:sz w:val="24"/>
+                <w:szCs w:val="24"/>
+              </w:rPr>
+              <m:t>+</m:t>
+            </m:r>
+            <m:sSup>
+              <m:sSupPr>
+                <m:ctrlPr>
+                  <w:rPr>
+                    <w:rFonts w:ascii="Cambria Math" w:eastAsiaTheme="minorEastAsia" w:hAnsi="Cambria Math" w:cs="Arial"/>
+                    <w:i/>
+                    <w:sz w:val="24"/>
+                    <w:szCs w:val="24"/>
+                  </w:rPr>
+                </m:ctrlPr>
+              </m:sSupPr>
+              <m:e>
+                <m:sSub>
+                  <m:sSubPr>
+                    <m:ctrlPr>
+                      <w:rPr>
+                        <w:rFonts w:ascii="Cambria Math" w:hAnsi="Cambria Math" w:cs="Arial"/>
+                        <w:i/>
+                        <w:sz w:val="24"/>
+                        <w:szCs w:val="24"/>
+                      </w:rPr>
+                    </m:ctrlPr>
+                  </m:sSubPr>
+                  <m:e>
+                    <m:r>
+                      <w:rPr>
+                        <w:rFonts w:ascii="Cambria Math" w:hAnsi="Cambria Math" w:cs="Arial"/>
+                        <w:sz w:val="24"/>
+                        <w:szCs w:val="24"/>
+                      </w:rPr>
+                      <m:t>G</m:t>
+                    </m:r>
+                  </m:e>
+                  <m:sub>
+                    <m:r>
+                      <w:rPr>
+                        <w:rFonts w:ascii="Cambria Math" w:hAnsi="Cambria Math" w:cs="Arial"/>
+                        <w:sz w:val="24"/>
+                        <w:szCs w:val="24"/>
+                      </w:rPr>
+                      <m:t>y</m:t>
+                    </m:r>
+                  </m:sub>
+                </m:sSub>
+              </m:e>
+              <m:sup>
+                <m:r>
+                  <w:rPr>
+                    <w:rFonts w:ascii="Cambria Math" w:hAnsi="Cambria Math" w:cs="Arial"/>
+                    <w:sz w:val="24"/>
+                    <w:szCs w:val="24"/>
+                  </w:rPr>
+                  <m:t>2</m:t>
+                </m:r>
+              </m:sup>
+            </m:sSup>
+          </m:e>
+        </m:rad>
+      </m:oMath>
+    </w:p>
+    <w:p>
+      <w:pPr>
+        <w:rPr>
+          <w:rFonts w:ascii="Sylfaen" w:eastAsiaTheme="minorEastAsia" w:hAnsi="Sylfaen" w:cs="Arial"/>
+          <w:sz w:val="24"/>
+          <w:szCs w:val="24"/>
+        </w:rPr>
+      </w:pPr>
       <w:bookmarkStart w:id="0" w:name="_GoBack"/>
       <w:bookmarkEnd w:id="0"/>
-      <w:r>
-        <w:rPr>
-          <w:rFonts w:ascii="Sylfaen" w:eastAsiaTheme="minorEastAsia" w:hAnsi="Sylfaen" w:cs="Arial"/>
-          <w:color w:val="000000" w:themeColor="text1"/>
-          <w:sz w:val="24"/>
-          <w:szCs w:val="24"/>
-          <w:lang w:val="hy-AM"/>
-        </w:rPr>
-        <w:t>։</w:t>
-      </w:r>
-    </w:p>
-    <w:p>
-      <w:pPr>
-        <w:rPr>
-          <w:rFonts w:ascii="Sylfaen" w:eastAsiaTheme="minorEastAsia" w:hAnsi="Sylfaen" w:cs="Arial"/>
-          <w:sz w:val="24"/>
-          <w:szCs w:val="24"/>
-        </w:rPr>
-      </w:pPr>
-    </w:p>
-    <w:p>
-      <w:pPr>
-        <w:rPr>
-          <w:rFonts w:ascii="Sylfaen" w:eastAsiaTheme="minorEastAsia" w:hAnsi="Sylfaen" w:cs="Arial"/>
-          <w:color w:val="auto"/>
-          <w:sz w:val="24"/>
-          <w:szCs w:val="24"/>
-        </w:rPr>
-      </w:pPr>
-    </w:p>
-    <w:p>
-      <w:pPr>
-        <w:rPr>
-          <w:rFonts w:ascii="Sylfaen" w:eastAsiaTheme="minorEastAsia" w:hAnsi="Sylfaen" w:cs="Arial"/>
-          <w:sz w:val="24"/>
-          <w:szCs w:val="24"/>
-        </w:rPr>
-      </w:pPr>
-    </w:p>
-    <w:p>
-      <w:pPr>
-        <w:ind w:left="1440"/>
-        <w:rPr>
-          <w:rFonts w:ascii="Sylfaen" w:eastAsiaTheme="minorEastAsia" w:hAnsi="Sylfaen" w:cs="Arial"/>
-          <w:sz w:val="24"/>
-          <w:szCs w:val="24"/>
-          <w:lang w:val="hy-AM"/>
-        </w:rPr>
-      </w:pPr>
-    </w:p>
-    <w:p>
-      <w:pPr>
-        <w:rPr>
-          <w:rFonts w:ascii="Sylfaen" w:eastAsiaTheme="minorEastAsia" w:hAnsi="Sylfaen" w:cs="Arial"/>
-          <w:sz w:val="24"/>
-          <w:szCs w:val="24"/>
-          <w:lang w:val="hy-AM"/>
-        </w:rPr>
-      </w:pPr>
-    </w:p>
-    <w:p>
-      <w:pPr>
-        <w:rPr>
-          <w:rFonts w:ascii="Sylfaen" w:eastAsiaTheme="minorEastAsia" w:hAnsi="Sylfaen" w:cs="Arial"/>
-          <w:sz w:val="24"/>
-          <w:szCs w:val="24"/>
-          <w:lang w:val="hy-AM"/>
-        </w:rPr>
-      </w:pPr>
-    </w:p>
-    <w:p>
-      <w:pPr>
-        <w:rPr>
-          <w:rFonts w:ascii="Sylfaen" w:eastAsiaTheme="minorEastAsia" w:hAnsi="Sylfaen" w:cs="Arial"/>
-          <w:sz w:val="24"/>
-          <w:szCs w:val="24"/>
-          <w:lang w:val="hy-AM"/>
-        </w:rPr>
-      </w:pPr>
-    </w:p>
-    <w:p>
-      <w:pPr>
-        <w:rPr>
-          <w:rFonts w:ascii="Sylfaen" w:eastAsiaTheme="minorEastAsia" w:hAnsi="Sylfaen" w:cs="Arial"/>
-          <w:sz w:val="24"/>
-          <w:szCs w:val="24"/>
-          <w:lang w:val="hy-AM"/>
-        </w:rPr>
-      </w:pPr>
-    </w:p>
-    <w:p>
-      <w:pPr>
-        <w:rPr>
-          <w:rFonts w:ascii="Sylfaen" w:eastAsiaTheme="minorEastAsia" w:hAnsi="Sylfaen" w:cs="Arial"/>
-          <w:sz w:val="24"/>
-          <w:szCs w:val="24"/>
-          <w:lang w:val="hy-AM"/>
-        </w:rPr>
-      </w:pPr>
-    </w:p>
-    <w:p>
-      <w:pPr>
-        <w:rPr>
-          <w:rFonts w:ascii="Sylfaen" w:eastAsiaTheme="minorEastAsia" w:hAnsi="Sylfaen" w:cs="Arial"/>
-          <w:sz w:val="24"/>
-          <w:szCs w:val="24"/>
-          <w:lang w:val="hy-AM"/>
-        </w:rPr>
-      </w:pPr>
-    </w:p>
-    <w:p>
-      <w:pPr>
-        <w:rPr>
-          <w:rFonts w:ascii="Sylfaen" w:eastAsiaTheme="minorEastAsia" w:hAnsi="Sylfaen" w:cs="Arial"/>
-          <w:sz w:val="24"/>
-          <w:szCs w:val="24"/>
-          <w:lang w:val="hy-AM"/>
-        </w:rPr>
-      </w:pPr>
-    </w:p>
-    <w:p>
-      <w:pPr>
-        <w:rPr>
-          <w:rFonts w:ascii="Sylfaen" w:eastAsiaTheme="minorEastAsia" w:hAnsi="Sylfaen" w:cs="Arial"/>
-          <w:sz w:val="24"/>
-          <w:szCs w:val="24"/>
-          <w:lang w:val="hy-AM"/>
-        </w:rPr>
-      </w:pPr>
-    </w:p>
-    <w:p>
-      <w:pPr>
-        <w:rPr>
-          <w:rFonts w:ascii="Sylfaen" w:eastAsiaTheme="minorEastAsia" w:hAnsi="Sylfaen" w:cs="Arial"/>
-          <w:sz w:val="24"/>
-          <w:szCs w:val="24"/>
-          <w:lang w:val="hy-AM"/>
-        </w:rPr>
-      </w:pPr>
-    </w:p>
-    <w:p>
-      <w:pPr>
-        <w:rPr>
-          <w:rFonts w:ascii="Sylfaen" w:eastAsiaTheme="minorEastAsia" w:hAnsi="Sylfaen" w:cs="Arial"/>
-          <w:sz w:val="24"/>
-          <w:szCs w:val="24"/>
-          <w:lang w:val="hy-AM"/>
-        </w:rPr>
-      </w:pPr>
-    </w:p>
-    <w:p>
-      <w:pPr>
-        <w:rPr>
-          <w:rFonts w:ascii="Sylfaen" w:eastAsiaTheme="minorEastAsia" w:hAnsi="Sylfaen" w:cs="Arial"/>
-          <w:sz w:val="24"/>
-          <w:szCs w:val="24"/>
-          <w:lang w:val="hy-AM"/>
-        </w:rPr>
-      </w:pPr>
-    </w:p>
-    <w:p>
-      <w:pPr>
-        <w:rPr>
-          <w:rFonts w:ascii="Sylfaen" w:eastAsiaTheme="minorEastAsia" w:hAnsi="Sylfaen" w:cs="Arial"/>
-          <w:sz w:val="24"/>
-          <w:szCs w:val="24"/>
-          <w:lang w:val="hy-AM"/>
-        </w:rPr>
-      </w:pPr>
-    </w:p>
-    <w:p>
-      <w:pPr>
-        <w:rPr>
-          <w:rFonts w:ascii="Sylfaen" w:eastAsiaTheme="minorEastAsia" w:hAnsi="Sylfaen" w:cs="Arial"/>
-          <w:sz w:val="24"/>
-          <w:szCs w:val="24"/>
-          <w:lang w:val="hy-AM"/>
-        </w:rPr>
-      </w:pPr>
-    </w:p>
-    <w:p>
-      <w:pPr>
-        <w:rPr>
-          <w:rFonts w:ascii="Sylfaen" w:eastAsiaTheme="minorEastAsia" w:hAnsi="Sylfaen" w:cs="Arial"/>
-          <w:sz w:val="24"/>
-          <w:szCs w:val="24"/>
-          <w:lang w:val="hy-AM"/>
-        </w:rPr>
-      </w:pPr>
-    </w:p>
-    <w:p>
-      <w:pPr>
-        <w:rPr>
-          <w:rFonts w:ascii="Sylfaen" w:eastAsiaTheme="minorEastAsia" w:hAnsi="Sylfaen" w:cs="Arial"/>
-          <w:sz w:val="24"/>
-          <w:szCs w:val="24"/>
-          <w:lang w:val="hy-AM"/>
-        </w:rPr>
-      </w:pPr>
-    </w:p>
-    <w:p>
-      <w:pPr>
-        <w:rPr>
-          <w:rFonts w:ascii="Sylfaen" w:eastAsiaTheme="minorEastAsia" w:hAnsi="Sylfaen" w:cs="Arial"/>
-          <w:sz w:val="24"/>
-          <w:szCs w:val="24"/>
-          <w:lang w:val="hy-AM"/>
-        </w:rPr>
-      </w:pPr>
-    </w:p>
-    <w:p>
-      <w:pPr>
-        <w:rPr>
-          <w:rFonts w:ascii="Sylfaen" w:eastAsiaTheme="minorEastAsia" w:hAnsi="Sylfaen" w:cs="Arial"/>
-          <w:sz w:val="24"/>
-          <w:szCs w:val="24"/>
-          <w:lang w:val="hy-AM"/>
-        </w:rPr>
-      </w:pPr>
-    </w:p>
-    <w:p>
-      <w:pPr>
-        <w:rPr>
-          <w:rFonts w:ascii="Sylfaen" w:eastAsiaTheme="minorEastAsia" w:hAnsi="Sylfaen" w:cs="Arial"/>
-          <w:sz w:val="24"/>
-          <w:szCs w:val="24"/>
-          <w:lang w:val="hy-AM"/>
-        </w:rPr>
-      </w:pPr>
-    </w:p>
-    <w:p>
-      <w:pPr>
-        <w:rPr>
-          <w:rFonts w:ascii="Sylfaen" w:eastAsiaTheme="minorEastAsia" w:hAnsi="Sylfaen" w:cs="Arial"/>
-          <w:sz w:val="24"/>
-          <w:szCs w:val="24"/>
-          <w:lang w:val="hy-AM"/>
-        </w:rPr>
-      </w:pPr>
-    </w:p>
-    <w:p>
-      <w:pPr>
-        <w:rPr>
-          <w:rFonts w:ascii="Sylfaen" w:eastAsiaTheme="minorEastAsia" w:hAnsi="Sylfaen" w:cs="Arial"/>
-          <w:sz w:val="24"/>
-          <w:szCs w:val="24"/>
-          <w:lang w:val="hy-AM"/>
+    </w:p>
+    <w:p>
+      <w:pPr>
+        <w:rPr>
+          <w:rFonts w:ascii="Sylfaen" w:eastAsiaTheme="minorEastAsia" w:hAnsi="Sylfaen" w:cs="Arial"/>
+          <w:sz w:val="24"/>
+          <w:szCs w:val="24"/>
+        </w:rPr>
+      </w:pPr>
+    </w:p>
+    <w:p>
+      <w:pPr>
+        <w:rPr>
+          <w:rFonts w:ascii="Sylfaen" w:eastAsiaTheme="minorEastAsia" w:hAnsi="Sylfaen" w:cs="Arial"/>
+          <w:sz w:val="24"/>
+          <w:szCs w:val="24"/>
+        </w:rPr>
+      </w:pPr>
+    </w:p>
+    <w:p>
+      <w:pPr>
+        <w:rPr>
+          <w:rFonts w:ascii="Sylfaen" w:eastAsiaTheme="minorEastAsia" w:hAnsi="Sylfaen" w:cs="Arial"/>
+          <w:sz w:val="24"/>
+          <w:szCs w:val="24"/>
+        </w:rPr>
+      </w:pPr>
+    </w:p>
+    <w:p>
+      <w:pPr>
+        <w:rPr>
+          <w:rFonts w:ascii="Sylfaen" w:eastAsiaTheme="minorEastAsia" w:hAnsi="Sylfaen" w:cs="Arial"/>
+          <w:sz w:val="24"/>
+          <w:szCs w:val="24"/>
+        </w:rPr>
+      </w:pPr>
+    </w:p>
+    <w:p>
+      <w:pPr>
+        <w:rPr>
+          <w:rFonts w:ascii="Sylfaen" w:eastAsiaTheme="minorEastAsia" w:hAnsi="Sylfaen" w:cs="Arial"/>
+          <w:sz w:val="24"/>
+          <w:szCs w:val="24"/>
+        </w:rPr>
+      </w:pPr>
+    </w:p>
+    <w:p>
+      <w:pPr>
+        <w:rPr>
+          <w:rFonts w:ascii="Sylfaen" w:eastAsiaTheme="minorEastAsia" w:hAnsi="Sylfaen" w:cs="Arial"/>
+          <w:sz w:val="24"/>
+          <w:szCs w:val="24"/>
+        </w:rPr>
+      </w:pPr>
+    </w:p>
+    <w:p>
+      <w:pPr>
+        <w:rPr>
+          <w:rFonts w:ascii="Sylfaen" w:eastAsiaTheme="minorEastAsia" w:hAnsi="Sylfaen" w:cs="Arial"/>
+          <w:sz w:val="24"/>
+          <w:szCs w:val="24"/>
+        </w:rPr>
+      </w:pPr>
+    </w:p>
+    <w:p>
+      <w:pPr>
+        <w:rPr>
+          <w:rFonts w:ascii="Sylfaen" w:eastAsiaTheme="minorEastAsia" w:hAnsi="Sylfaen" w:cs="Arial"/>
+          <w:sz w:val="24"/>
+          <w:szCs w:val="24"/>
+        </w:rPr>
+      </w:pPr>
+    </w:p>
+    <w:p>
+      <w:pPr>
+        <w:rPr>
+          <w:rFonts w:ascii="Sylfaen" w:eastAsiaTheme="minorEastAsia" w:hAnsi="Sylfaen" w:cs="Arial"/>
+          <w:sz w:val="24"/>
+          <w:szCs w:val="24"/>
+        </w:rPr>
+      </w:pPr>
+    </w:p>
+    <w:p>
+      <w:pPr>
+        <w:rPr>
+          <w:rFonts w:ascii="Sylfaen" w:eastAsiaTheme="minorEastAsia" w:hAnsi="Sylfaen" w:cs="Arial"/>
+          <w:sz w:val="24"/>
+          <w:szCs w:val="24"/>
+        </w:rPr>
+      </w:pPr>
+    </w:p>
+    <w:p>
+      <w:pPr>
+        <w:rPr>
+          <w:rFonts w:ascii="Sylfaen" w:eastAsiaTheme="minorEastAsia" w:hAnsi="Sylfaen" w:cs="Arial"/>
+          <w:sz w:val="24"/>
+          <w:szCs w:val="24"/>
+        </w:rPr>
+      </w:pPr>
+    </w:p>
+    <w:p>
+      <w:pPr>
+        <w:rPr>
+          <w:rFonts w:ascii="Sylfaen" w:eastAsiaTheme="minorEastAsia" w:hAnsi="Sylfaen" w:cs="Arial"/>
+          <w:sz w:val="24"/>
+          <w:szCs w:val="24"/>
+        </w:rPr>
+      </w:pPr>
+    </w:p>
+    <w:p>
+      <w:pPr>
+        <w:rPr>
+          <w:rFonts w:ascii="Sylfaen" w:eastAsiaTheme="minorEastAsia" w:hAnsi="Sylfaen" w:cs="Arial"/>
+          <w:sz w:val="24"/>
+          <w:szCs w:val="24"/>
+        </w:rPr>
+      </w:pPr>
+    </w:p>
+    <w:p>
+      <w:pPr>
+        <w:rPr>
+          <w:rFonts w:ascii="Sylfaen" w:eastAsiaTheme="minorEastAsia" w:hAnsi="Sylfaen" w:cs="Arial"/>
+          <w:sz w:val="24"/>
+          <w:szCs w:val="24"/>
+        </w:rPr>
+      </w:pPr>
+    </w:p>
+    <w:p>
+      <w:pPr>
+        <w:rPr>
+          <w:rFonts w:ascii="Sylfaen" w:eastAsiaTheme="minorEastAsia" w:hAnsi="Sylfaen" w:cs="Arial"/>
+          <w:sz w:val="24"/>
+          <w:szCs w:val="24"/>
+        </w:rPr>
+      </w:pPr>
+    </w:p>
+    <w:p>
+      <w:pPr>
+        <w:rPr>
+          <w:rFonts w:ascii="Sylfaen" w:eastAsiaTheme="minorEastAsia" w:hAnsi="Sylfaen" w:cs="Arial"/>
+          <w:sz w:val="24"/>
+          <w:szCs w:val="24"/>
+        </w:rPr>
+      </w:pPr>
+    </w:p>
+    <w:p>
+      <w:pPr>
+        <w:rPr>
+          <w:rFonts w:ascii="Sylfaen" w:eastAsiaTheme="minorEastAsia" w:hAnsi="Sylfaen" w:cs="Arial"/>
+          <w:sz w:val="24"/>
+          <w:szCs w:val="24"/>
+        </w:rPr>
+      </w:pPr>
+    </w:p>
+    <w:p>
+      <w:pPr>
+        <w:rPr>
+          <w:rFonts w:ascii="Sylfaen" w:eastAsiaTheme="minorEastAsia" w:hAnsi="Sylfaen" w:cs="Arial"/>
+          <w:sz w:val="24"/>
+          <w:szCs w:val="24"/>
+        </w:rPr>
+      </w:pPr>
+    </w:p>
+    <w:p>
+      <w:pPr>
+        <w:rPr>
+          <w:rFonts w:ascii="Sylfaen" w:eastAsiaTheme="minorEastAsia" w:hAnsi="Sylfaen" w:cs="Arial"/>
+          <w:sz w:val="24"/>
+          <w:szCs w:val="24"/>
+        </w:rPr>
+      </w:pPr>
+    </w:p>
+    <w:p>
+      <w:pPr>
+        <w:rPr>
+          <w:rFonts w:ascii="Sylfaen" w:eastAsiaTheme="minorEastAsia" w:hAnsi="Sylfaen" w:cs="Arial"/>
+          <w:sz w:val="24"/>
+          <w:szCs w:val="24"/>
+        </w:rPr>
+      </w:pPr>
+    </w:p>
+    <w:p>
+      <w:pPr>
+        <w:rPr>
+          <w:rFonts w:ascii="Sylfaen" w:eastAsiaTheme="minorEastAsia" w:hAnsi="Sylfaen" w:cs="Arial"/>
+          <w:sz w:val="24"/>
+          <w:szCs w:val="24"/>
+        </w:rPr>
+      </w:pPr>
+    </w:p>
+    <w:p>
+      <w:pPr>
+        <w:rPr>
+          <w:rFonts w:ascii="Sylfaen" w:eastAsiaTheme="minorEastAsia" w:hAnsi="Sylfaen" w:cs="Arial"/>
+          <w:sz w:val="24"/>
+          <w:szCs w:val="24"/>
+        </w:rPr>
+      </w:pPr>
+    </w:p>
+    <w:p>
+      <w:pPr>
+        <w:rPr>
+          <w:rFonts w:ascii="Sylfaen" w:eastAsiaTheme="minorEastAsia" w:hAnsi="Sylfaen" w:cs="Arial"/>
+          <w:sz w:val="24"/>
+          <w:szCs w:val="24"/>
+        </w:rPr>
+      </w:pPr>
+    </w:p>
+    <w:p>
+      <w:pPr>
+        <w:rPr>
+          <w:rFonts w:ascii="Sylfaen" w:eastAsiaTheme="minorEastAsia" w:hAnsi="Sylfaen" w:cs="Arial"/>
+          <w:sz w:val="24"/>
+          <w:szCs w:val="24"/>
+        </w:rPr>
+      </w:pPr>
+    </w:p>
+    <w:p>
+      <w:pPr>
+        <w:rPr>
+          <w:rFonts w:ascii="Sylfaen" w:eastAsiaTheme="minorEastAsia" w:hAnsi="Sylfaen" w:cs="Arial"/>
+          <w:sz w:val="24"/>
+          <w:szCs w:val="24"/>
+        </w:rPr>
+      </w:pPr>
+    </w:p>
+    <w:p>
+      <w:pPr>
+        <w:rPr>
+          <w:rFonts w:ascii="Sylfaen" w:eastAsiaTheme="minorEastAsia" w:hAnsi="Sylfaen" w:cs="Arial"/>
+          <w:sz w:val="24"/>
+          <w:szCs w:val="24"/>
+        </w:rPr>
+      </w:pPr>
+    </w:p>
+    <w:p>
+      <w:pPr>
+        <w:rPr>
+          <w:rFonts w:ascii="Sylfaen" w:eastAsiaTheme="minorEastAsia" w:hAnsi="Sylfaen" w:cs="Arial"/>
+          <w:sz w:val="24"/>
+          <w:szCs w:val="24"/>
+        </w:rPr>
+      </w:pPr>
+    </w:p>
+    <w:p>
+      <w:pPr>
+        <w:rPr>
+          <w:rFonts w:ascii="Sylfaen" w:eastAsiaTheme="minorEastAsia" w:hAnsi="Sylfaen" w:cs="Arial"/>
+          <w:sz w:val="24"/>
+          <w:szCs w:val="24"/>
+        </w:rPr>
+      </w:pPr>
+    </w:p>
+    <w:p>
+      <w:pPr>
+        <w:rPr>
+          <w:rFonts w:ascii="Sylfaen" w:eastAsiaTheme="minorEastAsia" w:hAnsi="Sylfaen" w:cs="Arial"/>
+          <w:sz w:val="24"/>
+          <w:szCs w:val="24"/>
+        </w:rPr>
+      </w:pPr>
+    </w:p>
+    <w:p>
+      <w:pPr>
+        <w:rPr>
+          <w:rFonts w:ascii="Sylfaen" w:eastAsiaTheme="minorEastAsia" w:hAnsi="Sylfaen" w:cs="Arial"/>
+          <w:sz w:val="24"/>
+          <w:szCs w:val="24"/>
+        </w:rPr>
+      </w:pPr>
+    </w:p>
+    <w:p>
+      <w:pPr>
+        <w:rPr>
+          <w:rFonts w:ascii="Sylfaen" w:eastAsiaTheme="minorEastAsia" w:hAnsi="Sylfaen" w:cs="Arial"/>
+          <w:sz w:val="24"/>
+          <w:szCs w:val="24"/>
+        </w:rPr>
+      </w:pPr>
+    </w:p>
+    <w:p>
+      <w:pPr>
+        <w:rPr>
+          <w:rFonts w:ascii="Sylfaen" w:eastAsiaTheme="minorEastAsia" w:hAnsi="Sylfaen" w:cs="Arial"/>
+          <w:sz w:val="24"/>
+          <w:szCs w:val="24"/>
+        </w:rPr>
+      </w:pPr>
+    </w:p>
+    <w:p>
+      <w:pPr>
+        <w:rPr>
+          <w:rFonts w:ascii="Sylfaen" w:eastAsiaTheme="minorEastAsia" w:hAnsi="Sylfaen" w:cs="Arial"/>
+          <w:sz w:val="24"/>
+          <w:szCs w:val="24"/>
+        </w:rPr>
+      </w:pPr>
+    </w:p>
+    <w:p>
+      <w:pPr>
+        <w:rPr>
+          <w:rFonts w:ascii="Sylfaen" w:eastAsiaTheme="minorEastAsia" w:hAnsi="Sylfaen" w:cs="Arial"/>
+          <w:sz w:val="24"/>
+          <w:szCs w:val="24"/>
+        </w:rPr>
+      </w:pPr>
+    </w:p>
+    <w:p>
+      <w:pPr>
+        <w:rPr>
+          <w:rFonts w:ascii="Sylfaen" w:eastAsiaTheme="minorEastAsia" w:hAnsi="Sylfaen" w:cs="Arial"/>
+          <w:sz w:val="24"/>
+          <w:szCs w:val="24"/>
+        </w:rPr>
+      </w:pPr>
+    </w:p>
+    <w:p>
+      <w:pPr>
+        <w:rPr>
+          <w:rFonts w:ascii="Sylfaen" w:eastAsiaTheme="minorEastAsia" w:hAnsi="Sylfaen" w:cs="Arial"/>
+          <w:sz w:val="24"/>
+          <w:szCs w:val="24"/>
         </w:rPr>
       </w:pPr>
     </w:p>
@@ -20632,6 +23884,7 @@
           <w:szCs w:val="32"/>
           <w:lang w:val="hy-AM"/>
         </w:rPr>
+        <w:lastRenderedPageBreak/>
         <w:t xml:space="preserve">Եզրակացություն </w:t>
       </w:r>
     </w:p>
@@ -20830,7 +24083,6 @@
     </w:p>
     <w:p>
       <w:pPr>
-        <w:ind w:firstLine="720"/>
         <w:rPr>
           <w:rFonts w:ascii="Sylfaen" w:eastAsiaTheme="minorEastAsia" w:hAnsi="Sylfaen" w:cs="Arial"/>
           <w:sz w:val="32"/>
@@ -20841,18 +24093,6 @@
     </w:p>
     <w:p>
       <w:pPr>
-        <w:ind w:firstLine="720"/>
-        <w:rPr>
-          <w:rFonts w:ascii="Sylfaen" w:eastAsiaTheme="minorEastAsia" w:hAnsi="Sylfaen" w:cs="Arial"/>
-          <w:sz w:val="32"/>
-          <w:szCs w:val="32"/>
-          <w:lang w:val="hy-AM"/>
-        </w:rPr>
-      </w:pPr>
-    </w:p>
-    <w:p>
-      <w:pPr>
-        <w:ind w:firstLine="720"/>
         <w:rPr>
           <w:rFonts w:ascii="Sylfaen" w:eastAsiaTheme="minorEastAsia" w:hAnsi="Sylfaen" w:cs="Arial"/>
           <w:sz w:val="32"/>
@@ -20890,6 +24130,7 @@
           <w:sz w:val="32"/>
           <w:lang w:val="hy-AM"/>
         </w:rPr>
+        <w:lastRenderedPageBreak/>
         <w:t>Գրականություն</w:t>
       </w:r>
     </w:p>
@@ -21013,7 +24254,6 @@
           <w:rFonts w:ascii="Sylfaen" w:hAnsi="Sylfaen"/>
           <w:sz w:val="32"/>
         </w:rPr>
-        <w:lastRenderedPageBreak/>
         <w:t>Computer Vision: Algorithms and Applications Richard Szeliski (2010)</w:t>
       </w:r>
     </w:p>
@@ -22709,7 +25949,11 @@
         <w:lang w:val="en-US" w:eastAsia="en-US" w:bidi="ar-SA"/>
       </w:rPr>
     </w:rPrDefault>
-    <w:pPrDefault/>
+    <w:pPrDefault>
+      <w:pPr>
+        <w:spacing w:after="160"/>
+      </w:pPr>
+    </w:pPrDefault>
   </w:docDefaults>
   <w:latentStyles w:defLockedState="0" w:defUIPriority="99" w:defSemiHidden="0" w:defUnhideWhenUsed="0" w:defQFormat="0" w:count="371">
     <w:lsdException w:name="Normal" w:uiPriority="0" w:qFormat="1"/>
@@ -23087,9 +26331,6 @@
   <w:style w:type="paragraph" w:default="1" w:styleId="Normal">
     <w:name w:val="Normal"/>
     <w:qFormat/>
-    <w:pPr>
-      <w:spacing w:after="160" w:line="259" w:lineRule="auto"/>
-    </w:pPr>
     <w:rPr>
       <w:rFonts w:ascii="Calibri" w:eastAsia="Calibri" w:hAnsi="Calibri"/>
       <w:color w:val="00000A"/>
@@ -23463,7 +26704,7 @@
         <w:tab w:val="center" w:pos="4680"/>
         <w:tab w:val="right" w:pos="9360"/>
       </w:tabs>
-      <w:spacing w:after="0" w:line="240" w:lineRule="auto"/>
+      <w:spacing w:after="0"/>
     </w:pPr>
   </w:style>
   <w:style w:type="paragraph" w:styleId="Footer">
@@ -23478,7 +26719,7 @@
         <w:tab w:val="center" w:pos="4680"/>
         <w:tab w:val="right" w:pos="9360"/>
       </w:tabs>
-      <w:spacing w:after="0" w:line="240" w:lineRule="auto"/>
+      <w:spacing w:after="0"/>
     </w:pPr>
   </w:style>
   <w:style w:type="table" w:styleId="TableGrid">
@@ -23793,7 +27034,7 @@
 </file>
 
 <file path=customXml/itemProps1.xml><?xml version="1.0" encoding="utf-8"?>
-<ds:datastoreItem xmlns:ds="http://schemas.openxmlformats.org/officeDocument/2006/customXml" ds:itemID="{A6ACDC4F-509D-4BEB-B688-76542154D97D}">
+<ds:datastoreItem xmlns:ds="http://schemas.openxmlformats.org/officeDocument/2006/customXml" ds:itemID="{91CC2C54-BC1A-4782-A3E3-5C41DB10443D}">
   <ds:schemaRefs>
     <ds:schemaRef ds:uri="http://schemas.openxmlformats.org/officeDocument/2006/bibliography"/>
   </ds:schemaRefs>

</xml_diff>

<commit_message>
adding Hough transform documentation
</commit_message>
<xml_diff>
--- a/Diplomayin.docx
+++ b/Diplomayin.docx
@@ -177,23 +177,13 @@
           <w:lang w:val="hy-AM"/>
         </w:rPr>
       </w:pPr>
-      <w:proofErr w:type="gramStart"/>
       <w:r>
         <w:rPr>
           <w:rFonts w:ascii="Sylfaen" w:hAnsi="Sylfaen" w:cs="Times New Roman"/>
           <w:sz w:val="26"/>
           <w:szCs w:val="26"/>
         </w:rPr>
-        <w:t>ՈՒսանող  _</w:t>
-      </w:r>
-      <w:proofErr w:type="gramEnd"/>
-      <w:r>
-        <w:rPr>
-          <w:rFonts w:ascii="Sylfaen" w:hAnsi="Sylfaen" w:cs="Times New Roman"/>
-          <w:sz w:val="26"/>
-          <w:szCs w:val="26"/>
-        </w:rPr>
-        <w:t>_______</w:t>
+        <w:t>ՈՒսանող  ________</w:t>
       </w:r>
       <w:r>
         <w:rPr>
@@ -625,23 +615,13 @@
           <w:szCs w:val="24"/>
         </w:rPr>
       </w:pPr>
-      <w:proofErr w:type="gramStart"/>
       <w:r>
         <w:rPr>
           <w:rFonts w:ascii="Sylfaen" w:hAnsi="Sylfaen" w:cs="Times New Roman"/>
           <w:sz w:val="24"/>
           <w:szCs w:val="24"/>
         </w:rPr>
-        <w:t>կազմակերպության</w:t>
-      </w:r>
-      <w:proofErr w:type="gramEnd"/>
-      <w:r>
-        <w:rPr>
-          <w:rFonts w:ascii="Sylfaen" w:hAnsi="Sylfaen" w:cs="Times New Roman"/>
-          <w:sz w:val="24"/>
-          <w:szCs w:val="24"/>
-        </w:rPr>
-        <w:t xml:space="preserve"> ղ</w:t>
+        <w:t>կազմակերպության ղ</w:t>
       </w:r>
       <w:r>
         <w:rPr>
@@ -2596,7 +2576,6 @@
           </m:sub>
         </m:sSub>
       </m:oMath>
-      <w:proofErr w:type="gramStart"/>
       <w:r>
         <w:rPr>
           <w:rFonts w:ascii="Sylfaen" w:eastAsiaTheme="minorEastAsia" w:hAnsi="Sylfaen"/>
@@ -2605,7 +2584,6 @@
         </w:rPr>
         <w:t xml:space="preserve">, </w:t>
       </w:r>
-      <w:proofErr w:type="gramEnd"/>
       <m:oMath>
         <m:sSub>
           <m:sSubPr>
@@ -2784,25 +2762,7 @@
           <w:sz w:val="24"/>
           <w:szCs w:val="24"/>
         </w:rPr>
-        <w:t xml:space="preserve"> = {c </w:t>
-      </w:r>
-      <w:proofErr w:type="gramStart"/>
-      <w:r>
-        <w:rPr>
-          <w:rFonts w:ascii="Sylfaen" w:eastAsiaTheme="minorEastAsia" w:hAnsi="Sylfaen"/>
-          <w:sz w:val="24"/>
-          <w:szCs w:val="24"/>
-        </w:rPr>
-        <w:t>|  c</w:t>
-      </w:r>
-      <w:proofErr w:type="gramEnd"/>
-      <w:r>
-        <w:rPr>
-          <w:rFonts w:ascii="Sylfaen" w:eastAsiaTheme="minorEastAsia" w:hAnsi="Sylfaen"/>
-          <w:sz w:val="24"/>
-          <w:szCs w:val="24"/>
-        </w:rPr>
-        <w:t xml:space="preserve"> = b + z, for </w:t>
+        <w:t xml:space="preserve"> = {c |  c = b + z, for </w:t>
       </w:r>
       <w:r>
         <w:rPr>
@@ -3034,26 +2994,16 @@
           <w:sz w:val="24"/>
           <w:szCs w:val="24"/>
         </w:rPr>
+        <w:t xml:space="preserve"> +</w:t>
+      </w:r>
+      <w:r>
+        <w:rPr>
+          <w:rFonts w:ascii="Sylfaen" w:eastAsiaTheme="minorEastAsia" w:hAnsi="Sylfaen"/>
+          <w:sz w:val="24"/>
+          <w:szCs w:val="24"/>
+        </w:rPr>
         <w:t xml:space="preserve"> </w:t>
       </w:r>
-      <w:proofErr w:type="gramStart"/>
-      <w:r>
-        <w:rPr>
-          <w:rFonts w:ascii="Sylfaen" w:eastAsiaTheme="minorEastAsia" w:hAnsi="Sylfaen"/>
-          <w:sz w:val="24"/>
-          <w:szCs w:val="24"/>
-        </w:rPr>
-        <w:t>+</w:t>
-      </w:r>
-      <w:r>
-        <w:rPr>
-          <w:rFonts w:ascii="Sylfaen" w:eastAsiaTheme="minorEastAsia" w:hAnsi="Sylfaen"/>
-          <w:sz w:val="24"/>
-          <w:szCs w:val="24"/>
-        </w:rPr>
-        <w:t xml:space="preserve"> </w:t>
-      </w:r>
-      <w:proofErr w:type="gramEnd"/>
       <m:oMath>
         <m:sSub>
           <m:sSubPr>
@@ -4962,18 +4912,8 @@
           <w:sz w:val="24"/>
           <w:szCs w:val="24"/>
         </w:rPr>
-        <w:t xml:space="preserve"> </w:t>
-      </w:r>
-      <w:proofErr w:type="gramStart"/>
-      <w:r>
-        <w:rPr>
-          <w:rFonts w:ascii="Sylfaen" w:eastAsiaTheme="minorEastAsia" w:hAnsi="Sylfaen" w:cs="Arial"/>
-          <w:sz w:val="24"/>
-          <w:szCs w:val="24"/>
-        </w:rPr>
-        <w:t>A }</w:t>
-      </w:r>
-      <w:proofErr w:type="gramEnd"/>
+        <w:t xml:space="preserve"> A }</w:t>
+      </w:r>
     </w:p>
     <w:p>
       <w:pPr>
@@ -6110,33 +6050,15 @@
           <w:sz w:val="24"/>
           <w:szCs w:val="24"/>
         </w:rPr>
-        <w:t xml:space="preserve"> </w:t>
-      </w:r>
-      <w:proofErr w:type="gramStart"/>
-      <w:r>
-        <w:rPr>
-          <w:rFonts w:ascii="Sylfaen" w:eastAsiaTheme="minorEastAsia" w:hAnsi="Sylfaen" w:cs="Arial"/>
-          <w:sz w:val="24"/>
-          <w:szCs w:val="24"/>
-        </w:rPr>
-        <w:t>B</w:t>
-      </w:r>
-      <w:r>
-        <w:rPr>
-          <w:rFonts w:ascii="Sylfaen" w:eastAsiaTheme="minorEastAsia" w:hAnsi="Sylfaen" w:cs="Arial"/>
-          <w:sz w:val="24"/>
-          <w:szCs w:val="24"/>
-        </w:rPr>
-        <w:t xml:space="preserve">  =</w:t>
-      </w:r>
-      <w:proofErr w:type="gramEnd"/>
-      <w:r>
-        <w:rPr>
-          <w:rFonts w:ascii="Sylfaen" w:eastAsiaTheme="minorEastAsia" w:hAnsi="Sylfaen" w:cs="Arial"/>
-          <w:sz w:val="24"/>
-          <w:szCs w:val="24"/>
-        </w:rPr>
-        <w:t xml:space="preserve"> (</w:t>
+        <w:t xml:space="preserve"> B</w:t>
+      </w:r>
+      <w:r>
+        <w:rPr>
+          <w:rFonts w:ascii="Sylfaen" w:eastAsiaTheme="minorEastAsia" w:hAnsi="Sylfaen" w:cs="Arial"/>
+          <w:sz w:val="24"/>
+          <w:szCs w:val="24"/>
+        </w:rPr>
+        <w:t xml:space="preserve">  = (</w:t>
       </w:r>
       <m:oMath>
         <m:r>
@@ -7064,87 +6986,41 @@
           <w:sz w:val="24"/>
           <w:szCs w:val="24"/>
         </w:rPr>
-        <w:t xml:space="preserve">Համակարգչային տեսողության կարևոր խնդիրներից մեկն է հանդիսանում ինֆորմացիայի դուրսբերումը պատկերից։ Որպիսզի կարողանանք մշակել </w:t>
-      </w:r>
-      <w:proofErr w:type="gramStart"/>
-      <w:r>
-        <w:rPr>
-          <w:rFonts w:ascii="Sylfaen" w:eastAsiaTheme="minorEastAsia" w:hAnsi="Sylfaen" w:cs="Arial"/>
-          <w:sz w:val="24"/>
-          <w:szCs w:val="24"/>
-        </w:rPr>
-        <w:t>նկարները  պետք</w:t>
-      </w:r>
-      <w:proofErr w:type="gramEnd"/>
-      <w:r>
-        <w:rPr>
-          <w:rFonts w:ascii="Sylfaen" w:eastAsiaTheme="minorEastAsia" w:hAnsi="Sylfaen" w:cs="Arial"/>
-          <w:sz w:val="24"/>
-          <w:szCs w:val="24"/>
-        </w:rPr>
-        <w:t xml:space="preserve"> է այն բաժանենք որոշակի օբյեկտների։</w:t>
-      </w:r>
-    </w:p>
-    <w:p>
-      <w:pPr>
-        <w:rPr>
-          <w:rFonts w:ascii="Sylfaen" w:eastAsiaTheme="minorEastAsia" w:hAnsi="Sylfaen" w:cs="Arial"/>
-          <w:sz w:val="24"/>
-          <w:szCs w:val="24"/>
-        </w:rPr>
-      </w:pPr>
-      <w:r>
-        <w:rPr>
-          <w:rFonts w:ascii="Sylfaen" w:eastAsiaTheme="minorEastAsia" w:hAnsi="Sylfaen" w:cs="Arial"/>
-          <w:sz w:val="24"/>
-          <w:szCs w:val="24"/>
-        </w:rPr>
-        <w:t xml:space="preserve">Պատկերների սեգմենտացիան օգտագործվում է թվային պատկերները որոշակի </w:t>
-      </w:r>
-      <w:proofErr w:type="gramStart"/>
-      <w:r>
-        <w:rPr>
-          <w:rFonts w:ascii="Sylfaen" w:eastAsiaTheme="minorEastAsia" w:hAnsi="Sylfaen" w:cs="Arial"/>
-          <w:sz w:val="24"/>
-          <w:szCs w:val="24"/>
-        </w:rPr>
-        <w:t>սեգմենտների(</w:t>
-      </w:r>
-      <w:proofErr w:type="gramEnd"/>
-      <w:r>
-        <w:rPr>
-          <w:rFonts w:ascii="Sylfaen" w:eastAsiaTheme="minorEastAsia" w:hAnsi="Sylfaen" w:cs="Arial"/>
-          <w:sz w:val="24"/>
-          <w:szCs w:val="24"/>
-        </w:rPr>
-        <w:t xml:space="preserve">մասերի) </w:t>
-      </w:r>
-    </w:p>
-    <w:p>
-      <w:pPr>
-        <w:rPr>
-          <w:rFonts w:ascii="Sylfaen" w:eastAsiaTheme="minorEastAsia" w:hAnsi="Sylfaen" w:cs="Arial"/>
-          <w:sz w:val="24"/>
-          <w:szCs w:val="24"/>
-        </w:rPr>
-      </w:pPr>
-      <w:proofErr w:type="gramStart"/>
-      <w:r>
-        <w:rPr>
-          <w:rFonts w:ascii="Sylfaen" w:eastAsiaTheme="minorEastAsia" w:hAnsi="Sylfaen" w:cs="Arial"/>
-          <w:sz w:val="24"/>
-          <w:szCs w:val="24"/>
-        </w:rPr>
-        <w:t>բաժանելու</w:t>
-      </w:r>
-      <w:proofErr w:type="gramEnd"/>
-      <w:r>
-        <w:rPr>
-          <w:rFonts w:ascii="Sylfaen" w:eastAsiaTheme="minorEastAsia" w:hAnsi="Sylfaen" w:cs="Arial"/>
-          <w:sz w:val="24"/>
-          <w:szCs w:val="24"/>
-        </w:rPr>
-        <w:t xml:space="preserve"> համար, այլ կերպ դա նաև անվանում են պիքսելների ցանց կամ սուպեր֊պիքսելենրի հավաքածու։  Պատկերները սեգմենտավորելու իմաստը կայանում է նրանում որ սեգմենտների հետ աշխատանքը զգալիորեն հեշտացնում է պատկերի հետ աշխատանքը ավելի հեշտ է լինում պատկերների մեջ օբյեկտների հետազոտությունը և փոփոխությունը։</w:t>
+        <w:t>Համակարգչային տեսողության կարևոր խնդիրներից մեկն է հանդիսանում ինֆորմացիայի դուրսբերումը պատկերից։ Որպիսզի կարողանանք մշակել նկարները  պետք է այն բաժանենք որոշակի օբյեկտների։</w:t>
+      </w:r>
+    </w:p>
+    <w:p>
+      <w:pPr>
+        <w:rPr>
+          <w:rFonts w:ascii="Sylfaen" w:eastAsiaTheme="minorEastAsia" w:hAnsi="Sylfaen" w:cs="Arial"/>
+          <w:sz w:val="24"/>
+          <w:szCs w:val="24"/>
+        </w:rPr>
+      </w:pPr>
+      <w:r>
+        <w:rPr>
+          <w:rFonts w:ascii="Sylfaen" w:eastAsiaTheme="minorEastAsia" w:hAnsi="Sylfaen" w:cs="Arial"/>
+          <w:sz w:val="24"/>
+          <w:szCs w:val="24"/>
+        </w:rPr>
+        <w:t xml:space="preserve">Պատկերների սեգմենտացիան օգտագործվում է թվային պատկերները որոշակի սեգմենտների(մասերի) </w:t>
+      </w:r>
+    </w:p>
+    <w:p>
+      <w:pPr>
+        <w:rPr>
+          <w:rFonts w:ascii="Sylfaen" w:eastAsiaTheme="minorEastAsia" w:hAnsi="Sylfaen" w:cs="Arial"/>
+          <w:sz w:val="24"/>
+          <w:szCs w:val="24"/>
+        </w:rPr>
+      </w:pPr>
+      <w:r>
+        <w:rPr>
+          <w:rFonts w:ascii="Sylfaen" w:eastAsiaTheme="minorEastAsia" w:hAnsi="Sylfaen" w:cs="Arial"/>
+          <w:sz w:val="24"/>
+          <w:szCs w:val="24"/>
+        </w:rPr>
+        <w:t>բաժանելու համար, այլ կերպ դա նաև անվանում են պիքսելների ցանց կամ սուպեր֊պիքսելենրի հավաքածու։  Պատկերները սեգմենտավորելու իմաստը կայանում է նրանում որ սեգմենտների հետ աշխատանքը զգալիորեն հեշտացնում է պատկերի հետ աշխատանքը ավելի հեշտ է լինում պատկերների մեջ օբյեկտների հետազոտությունը և փոփոխությունը։</w:t>
       </w:r>
     </w:p>
     <w:p>
@@ -7264,25 +7140,7 @@
           <w:sz w:val="24"/>
           <w:szCs w:val="24"/>
         </w:rPr>
-        <w:t xml:space="preserve">2. </w:t>
-      </w:r>
-      <w:proofErr w:type="gramStart"/>
-      <w:r>
-        <w:rPr>
-          <w:rFonts w:ascii="Sylfaen" w:eastAsiaTheme="minorEastAsia" w:hAnsi="Sylfaen" w:cs="Arial"/>
-          <w:sz w:val="24"/>
-          <w:szCs w:val="24"/>
-        </w:rPr>
-        <w:t>միջակայքերի</w:t>
-      </w:r>
-      <w:proofErr w:type="gramEnd"/>
-      <w:r>
-        <w:rPr>
-          <w:rFonts w:ascii="Sylfaen" w:eastAsiaTheme="minorEastAsia" w:hAnsi="Sylfaen" w:cs="Arial"/>
-          <w:sz w:val="24"/>
-          <w:szCs w:val="24"/>
-        </w:rPr>
-        <w:t xml:space="preserve"> աճեցում</w:t>
+        <w:t>2. միջակայքերի աճեցում</w:t>
       </w:r>
     </w:p>
     <w:p>
@@ -7440,25 +7298,7 @@
           <w:sz w:val="24"/>
           <w:szCs w:val="24"/>
         </w:rPr>
-        <w:t xml:space="preserve">Պատկերների սեգմենտավորման պարզագույն մեթոդներից մեկը </w:t>
-      </w:r>
-      <w:proofErr w:type="gramStart"/>
-      <w:r>
-        <w:rPr>
-          <w:rFonts w:ascii="Sylfaen" w:eastAsiaTheme="minorEastAsia" w:hAnsi="Sylfaen" w:cs="Arial"/>
-          <w:sz w:val="24"/>
-          <w:szCs w:val="24"/>
-        </w:rPr>
-        <w:t>դա  շեմային</w:t>
-      </w:r>
-      <w:proofErr w:type="gramEnd"/>
-      <w:r>
-        <w:rPr>
-          <w:rFonts w:ascii="Sylfaen" w:eastAsiaTheme="minorEastAsia" w:hAnsi="Sylfaen" w:cs="Arial"/>
-          <w:sz w:val="24"/>
-          <w:szCs w:val="24"/>
-        </w:rPr>
-        <w:t xml:space="preserve"> մեթոդն է։</w:t>
+        <w:t>Պատկերների սեգմենտավորման պարզագույն մեթոդներից մեկը դա  շեմային մեթոդն է։</w:t>
       </w:r>
     </w:p>
     <w:p>
@@ -7494,25 +7334,7 @@
           <w:sz w:val="24"/>
           <w:szCs w:val="24"/>
         </w:rPr>
-        <w:t>Ենթադրենք որ հիստոգրամայի ինտենսիվությունը նկարում համապատասխանում է f(x</w:t>
-      </w:r>
-      <w:proofErr w:type="gramStart"/>
-      <w:r>
-        <w:rPr>
-          <w:rFonts w:ascii="Sylfaen" w:eastAsiaTheme="minorEastAsia" w:hAnsi="Sylfaen" w:cs="Arial"/>
-          <w:sz w:val="24"/>
-          <w:szCs w:val="24"/>
-        </w:rPr>
-        <w:t>,y</w:t>
-      </w:r>
-      <w:proofErr w:type="gramEnd"/>
-      <w:r>
-        <w:rPr>
-          <w:rFonts w:ascii="Sylfaen" w:eastAsiaTheme="minorEastAsia" w:hAnsi="Sylfaen" w:cs="Arial"/>
-          <w:sz w:val="24"/>
-          <w:szCs w:val="24"/>
-        </w:rPr>
-        <w:t xml:space="preserve">)֊ին, որը իրենից ներկայացնում է լուսավոր օբյեկտները մուգ ֆոնի վրա, այնպես որ պատկերի միջի օբյեկտները և նրանց հետևի ֆոների պիքսելների ինտենսիվության արժեքները խմբավորված են երկու  գերիշխող ռեժիմներում  </w:t>
+        <w:t xml:space="preserve">Ենթադրենք որ հիստոգրամայի ինտենսիվությունը նկարում համապատասխանում է f(x,y)֊ին, որը իրենից ներկայացնում է լուսավոր օբյեկտները մուգ ֆոնի վրա, այնպես որ պատկերի միջի օբյեկտները և նրանց հետևի ֆոների պիքսելների ինտենսիվության արժեքները խմբավորված են երկու  գերիշխող ռեժիմներում  </w:t>
       </w:r>
       <w:r>
         <w:rPr>
@@ -17842,18 +17664,8 @@
           <w:sz w:val="24"/>
           <w:szCs w:val="24"/>
         </w:rPr>
-        <w:t xml:space="preserve"> – </w:t>
-      </w:r>
-      <w:proofErr w:type="gramStart"/>
-      <w:r>
-        <w:rPr>
-          <w:rFonts w:ascii="Sylfaen" w:eastAsiaTheme="minorEastAsia" w:hAnsi="Sylfaen" w:cs="Arial"/>
-          <w:sz w:val="24"/>
-          <w:szCs w:val="24"/>
-        </w:rPr>
-        <w:t>EXPAND[</w:t>
-      </w:r>
-      <w:proofErr w:type="gramEnd"/>
+        <w:t xml:space="preserve"> – EXPAND[</w:t>
+      </w:r>
       <m:oMath>
         <m:sSub>
           <m:sSubPr>
@@ -18014,18 +17826,8 @@
           <w:sz w:val="24"/>
           <w:szCs w:val="24"/>
         </w:rPr>
-        <w:t xml:space="preserve"> – </w:t>
-      </w:r>
-      <w:proofErr w:type="gramStart"/>
-      <w:r>
-        <w:rPr>
-          <w:rFonts w:ascii="Sylfaen" w:eastAsiaTheme="minorEastAsia" w:hAnsi="Sylfaen" w:cs="Arial"/>
-          <w:sz w:val="24"/>
-          <w:szCs w:val="24"/>
-        </w:rPr>
-        <w:t>EXPAND[</w:t>
-      </w:r>
-      <w:proofErr w:type="gramEnd"/>
+        <w:t xml:space="preserve"> – EXPAND[</w:t>
+      </w:r>
       <m:oMath>
         <m:sSub>
           <m:sSubPr>
@@ -18170,18 +17972,8 @@
           <w:sz w:val="24"/>
           <w:szCs w:val="24"/>
         </w:rPr>
-        <w:t xml:space="preserve"> – </w:t>
-      </w:r>
-      <w:proofErr w:type="gramStart"/>
-      <w:r>
-        <w:rPr>
-          <w:rFonts w:ascii="Sylfaen" w:eastAsiaTheme="minorEastAsia" w:hAnsi="Sylfaen" w:cs="Arial"/>
-          <w:sz w:val="24"/>
-          <w:szCs w:val="24"/>
-        </w:rPr>
-        <w:t>EXPAND[</w:t>
-      </w:r>
-      <w:proofErr w:type="gramEnd"/>
+        <w:t xml:space="preserve"> – EXPAND[</w:t>
+      </w:r>
       <m:oMath>
         <m:sSub>
           <m:sSubPr>
@@ -18597,18 +18389,8 @@
           <w:sz w:val="24"/>
           <w:szCs w:val="24"/>
         </w:rPr>
-        <w:t xml:space="preserve"> + </w:t>
-      </w:r>
-      <w:proofErr w:type="gramStart"/>
-      <w:r>
-        <w:rPr>
-          <w:rFonts w:ascii="Sylfaen" w:eastAsiaTheme="minorEastAsia" w:hAnsi="Sylfaen" w:cs="Arial"/>
-          <w:sz w:val="24"/>
-          <w:szCs w:val="24"/>
-        </w:rPr>
-        <w:t>EXPAND[</w:t>
-      </w:r>
-      <w:proofErr w:type="gramEnd"/>
+        <w:t xml:space="preserve"> + EXPAND[</w:t>
+      </w:r>
       <m:oMath>
         <m:sSub>
           <m:sSubPr>
@@ -18754,18 +18536,8 @@
           <w:sz w:val="24"/>
           <w:szCs w:val="24"/>
         </w:rPr>
-        <w:t xml:space="preserve"> + </w:t>
-      </w:r>
-      <w:proofErr w:type="gramStart"/>
-      <w:r>
-        <w:rPr>
-          <w:rFonts w:ascii="Sylfaen" w:eastAsiaTheme="minorEastAsia" w:hAnsi="Sylfaen" w:cs="Arial"/>
-          <w:sz w:val="24"/>
-          <w:szCs w:val="24"/>
-        </w:rPr>
-        <w:t>EXPAND[</w:t>
-      </w:r>
-      <w:proofErr w:type="gramEnd"/>
+        <w:t xml:space="preserve"> + EXPAND[</w:t>
+      </w:r>
       <m:oMath>
         <m:sSub>
           <m:sSubPr>
@@ -18911,18 +18683,8 @@
           <w:sz w:val="24"/>
           <w:szCs w:val="24"/>
         </w:rPr>
-        <w:t xml:space="preserve"> + </w:t>
-      </w:r>
-      <w:proofErr w:type="gramStart"/>
-      <w:r>
-        <w:rPr>
-          <w:rFonts w:ascii="Sylfaen" w:eastAsiaTheme="minorEastAsia" w:hAnsi="Sylfaen" w:cs="Arial"/>
-          <w:sz w:val="24"/>
-          <w:szCs w:val="24"/>
-        </w:rPr>
-        <w:t>EXPAND[</w:t>
-      </w:r>
-      <w:proofErr w:type="gramEnd"/>
+        <w:t xml:space="preserve"> + EXPAND[</w:t>
+      </w:r>
       <m:oMath>
         <m:sSub>
           <m:sSubPr>
@@ -19892,7 +19654,6 @@
           <w:lang w:val="hy-AM"/>
         </w:rPr>
       </w:pPr>
-      <w:proofErr w:type="gramStart"/>
       <w:r>
         <w:rPr>
           <w:rFonts w:ascii="Sylfaen" w:eastAsiaTheme="minorEastAsia" w:hAnsi="Sylfaen" w:cs="Arial"/>
@@ -19910,7 +19671,6 @@
         </w:rPr>
         <w:t>(</w:t>
       </w:r>
-      <w:proofErr w:type="gramEnd"/>
       <w:r>
         <w:rPr>
           <w:rFonts w:ascii="Sylfaen" w:eastAsiaTheme="minorEastAsia" w:hAnsi="Sylfaen" w:cs="Arial"/>
@@ -20012,29 +19772,7 @@
           <w:szCs w:val="24"/>
           <w:lang w:val="hy-AM"/>
         </w:rPr>
-        <w:t xml:space="preserve">որի </w:t>
-      </w:r>
-      <w:proofErr w:type="gramStart"/>
-      <w:r>
-        <w:rPr>
-          <w:rFonts w:ascii="Sylfaen" w:eastAsiaTheme="minorEastAsia" w:hAnsi="Sylfaen" w:cs="Arial"/>
-          <w:color w:val="000000" w:themeColor="text1"/>
-          <w:sz w:val="24"/>
-          <w:szCs w:val="24"/>
-          <w:lang w:val="hy-AM"/>
-        </w:rPr>
-        <w:t>արդյունքում  ստացվում</w:t>
-      </w:r>
-      <w:proofErr w:type="gramEnd"/>
-      <w:r>
-        <w:rPr>
-          <w:rFonts w:ascii="Sylfaen" w:eastAsiaTheme="minorEastAsia" w:hAnsi="Sylfaen" w:cs="Arial"/>
-          <w:color w:val="000000" w:themeColor="text1"/>
-          <w:sz w:val="24"/>
-          <w:szCs w:val="24"/>
-          <w:lang w:val="hy-AM"/>
-        </w:rPr>
-        <w:t xml:space="preserve"> է </w:t>
+        <w:t xml:space="preserve">որի արդյունքում  ստացվում է </w:t>
       </w:r>
       <w:r>
         <w:rPr>
@@ -21009,16 +20747,7 @@
                       <w:sz w:val="24"/>
                       <w:szCs w:val="24"/>
                     </w:rPr>
-                    <m:t>-</m:t>
-                  </m:r>
-                  <m:r>
-                    <w:rPr>
-                      <w:rFonts w:ascii="Cambria Math" w:eastAsiaTheme="minorEastAsia" w:hAnsi="Cambria Math" w:cs="Arial"/>
-                      <w:color w:val="000000" w:themeColor="text1"/>
-                      <w:sz w:val="24"/>
-                      <w:szCs w:val="24"/>
-                    </w:rPr>
-                    <m:t>1</m:t>
+                    <m:t>-1</m:t>
                   </m:r>
                 </m:e>
                 <m:e>
@@ -21053,16 +20782,7 @@
                       <w:sz w:val="24"/>
                       <w:szCs w:val="24"/>
                     </w:rPr>
-                    <m:t>-</m:t>
-                  </m:r>
-                  <m:r>
-                    <w:rPr>
-                      <w:rFonts w:ascii="Cambria Math" w:hAnsi="Cambria Math" w:cs="Arial"/>
-                      <w:color w:val="000000" w:themeColor="text1"/>
-                      <w:sz w:val="24"/>
-                      <w:szCs w:val="24"/>
-                    </w:rPr>
-                    <m:t>2</m:t>
+                    <m:t>-2</m:t>
                   </m:r>
                 </m:e>
                 <m:e>
@@ -21097,16 +20817,7 @@
                       <w:sz w:val="24"/>
                       <w:szCs w:val="24"/>
                     </w:rPr>
-                    <m:t>-</m:t>
-                  </m:r>
-                  <m:r>
-                    <w:rPr>
-                      <w:rFonts w:ascii="Cambria Math" w:eastAsiaTheme="minorEastAsia" w:hAnsi="Cambria Math" w:cs="Arial"/>
-                      <w:color w:val="000000" w:themeColor="text1"/>
-                      <w:sz w:val="24"/>
-                      <w:szCs w:val="24"/>
-                    </w:rPr>
-                    <m:t>1</m:t>
+                    <m:t>-1</m:t>
                   </m:r>
                 </m:e>
                 <m:e>
@@ -21309,16 +21020,7 @@
                       <w:sz w:val="24"/>
                       <w:szCs w:val="24"/>
                     </w:rPr>
-                    <m:t>-</m:t>
-                  </m:r>
-                  <m:r>
-                    <w:rPr>
-                      <w:rFonts w:ascii="Cambria Math" w:eastAsiaTheme="minorEastAsia" w:hAnsi="Cambria Math" w:cs="Arial"/>
-                      <w:color w:val="000000" w:themeColor="text1"/>
-                      <w:sz w:val="24"/>
-                      <w:szCs w:val="24"/>
-                    </w:rPr>
-                    <m:t>1</m:t>
+                    <m:t>-1</m:t>
                   </m:r>
                 </m:e>
                 <m:e>
@@ -21329,16 +21031,7 @@
                       <w:sz w:val="24"/>
                       <w:szCs w:val="24"/>
                     </w:rPr>
-                    <m:t>-</m:t>
-                  </m:r>
-                  <m:r>
-                    <w:rPr>
-                      <w:rFonts w:ascii="Cambria Math" w:hAnsi="Cambria Math" w:cs="Arial"/>
-                      <w:color w:val="000000" w:themeColor="text1"/>
-                      <w:sz w:val="24"/>
-                      <w:szCs w:val="24"/>
-                    </w:rPr>
-                    <m:t>2</m:t>
+                    <m:t>-2</m:t>
                   </m:r>
                 </m:e>
                 <m:e>
@@ -21349,16 +21042,7 @@
                       <w:sz w:val="24"/>
                       <w:szCs w:val="24"/>
                     </w:rPr>
-                    <m:t>-</m:t>
-                  </m:r>
-                  <m:r>
-                    <w:rPr>
-                      <w:rFonts w:ascii="Cambria Math" w:eastAsiaTheme="minorEastAsia" w:hAnsi="Cambria Math" w:cs="Arial"/>
-                      <w:color w:val="000000" w:themeColor="text1"/>
-                      <w:sz w:val="24"/>
-                      <w:szCs w:val="24"/>
-                    </w:rPr>
-                    <m:t>1</m:t>
+                    <m:t>-1</m:t>
                   </m:r>
                 </m:e>
               </m:mr>
@@ -21598,16 +21282,7 @@
                       <w:sz w:val="24"/>
                       <w:szCs w:val="24"/>
                     </w:rPr>
-                    <m:t>-</m:t>
-                  </m:r>
-                  <m:r>
-                    <w:rPr>
-                      <w:rFonts w:ascii="Cambria Math" w:eastAsiaTheme="minorEastAsia" w:hAnsi="Cambria Math" w:cs="Arial"/>
-                      <w:color w:val="000000" w:themeColor="text1"/>
-                      <w:sz w:val="24"/>
-                      <w:szCs w:val="24"/>
-                    </w:rPr>
-                    <m:t>1</m:t>
+                    <m:t>-1</m:t>
                   </m:r>
                 </m:e>
                 <m:e>
@@ -21642,16 +21317,7 @@
                       <w:sz w:val="24"/>
                       <w:szCs w:val="24"/>
                     </w:rPr>
-                    <m:t>-</m:t>
-                  </m:r>
-                  <m:r>
-                    <w:rPr>
-                      <w:rFonts w:ascii="Cambria Math" w:hAnsi="Cambria Math" w:cs="Arial"/>
-                      <w:color w:val="000000" w:themeColor="text1"/>
-                      <w:sz w:val="24"/>
-                      <w:szCs w:val="24"/>
-                    </w:rPr>
-                    <m:t>2</m:t>
+                    <m:t>-2</m:t>
                   </m:r>
                 </m:e>
                 <m:e>
@@ -21686,16 +21352,7 @@
                       <w:sz w:val="24"/>
                       <w:szCs w:val="24"/>
                     </w:rPr>
-                    <m:t>-</m:t>
-                  </m:r>
-                  <m:r>
-                    <w:rPr>
-                      <w:rFonts w:ascii="Cambria Math" w:eastAsiaTheme="minorEastAsia" w:hAnsi="Cambria Math" w:cs="Arial"/>
-                      <w:color w:val="000000" w:themeColor="text1"/>
-                      <w:sz w:val="24"/>
-                      <w:szCs w:val="24"/>
-                    </w:rPr>
-                    <m:t>1</m:t>
+                    <m:t>-1</m:t>
                   </m:r>
                 </m:e>
                 <m:e>
@@ -21862,16 +21519,7 @@
                       <w:sz w:val="24"/>
                       <w:szCs w:val="24"/>
                     </w:rPr>
-                    <m:t>-</m:t>
-                  </m:r>
-                  <m:r>
-                    <w:rPr>
-                      <w:rFonts w:ascii="Cambria Math" w:eastAsiaTheme="minorEastAsia" w:hAnsi="Cambria Math" w:cs="Arial"/>
-                      <w:color w:val="000000" w:themeColor="text1"/>
-                      <w:sz w:val="24"/>
-                      <w:szCs w:val="24"/>
-                    </w:rPr>
-                    <m:t>1</m:t>
+                    <m:t>-1</m:t>
                   </m:r>
                 </m:e>
                 <m:e>
@@ -22225,7 +21873,6 @@
         </w:rPr>
         <w:t xml:space="preserve">օրինակի համար </w:t>
       </w:r>
-      <w:proofErr w:type="gramStart"/>
       <w:r>
         <w:rPr>
           <w:rFonts w:ascii="Sylfaen" w:eastAsiaTheme="minorEastAsia" w:hAnsi="Sylfaen" w:cs="Arial"/>
@@ -22241,17 +21888,7 @@
           <w:szCs w:val="24"/>
           <w:lang w:val="hy-AM"/>
         </w:rPr>
-        <w:t xml:space="preserve">  հանդիսանում</w:t>
-      </w:r>
-      <w:proofErr w:type="gramEnd"/>
-      <w:r>
-        <w:rPr>
-          <w:rFonts w:ascii="Sylfaen" w:eastAsiaTheme="minorEastAsia" w:hAnsi="Sylfaen" w:cs="Arial"/>
-          <w:sz w:val="24"/>
-          <w:szCs w:val="24"/>
-          <w:lang w:val="hy-AM"/>
-        </w:rPr>
-        <w:t xml:space="preserve"> է 0 ուղղահայաց</w:t>
+        <w:t xml:space="preserve">  հանդիսանում է 0 ուղղահայաց</w:t>
       </w:r>
       <w:r>
         <w:rPr>
@@ -23306,25 +22943,7 @@
           <w:sz w:val="24"/>
           <w:szCs w:val="24"/>
         </w:rPr>
-        <w:t>[1</w:t>
-      </w:r>
-      <w:proofErr w:type="gramStart"/>
-      <w:r>
-        <w:rPr>
-          <w:rFonts w:ascii="Sylfaen" w:eastAsiaTheme="minorEastAsia" w:hAnsi="Sylfaen" w:cs="Arial"/>
-          <w:sz w:val="24"/>
-          <w:szCs w:val="24"/>
-        </w:rPr>
-        <w:t>,1</w:t>
-      </w:r>
-      <w:proofErr w:type="gramEnd"/>
-      <w:r>
-        <w:rPr>
-          <w:rFonts w:ascii="Sylfaen" w:eastAsiaTheme="minorEastAsia" w:hAnsi="Sylfaen" w:cs="Arial"/>
-          <w:sz w:val="24"/>
-          <w:szCs w:val="24"/>
-        </w:rPr>
-        <w:t>]</w:t>
+        <w:t>[1,1]</w:t>
       </w:r>
       <w:r>
         <w:rPr>
@@ -23525,55 +23144,1349 @@
           <w:rFonts w:ascii="Sylfaen" w:eastAsiaTheme="minorEastAsia" w:hAnsi="Sylfaen" w:cs="Arial"/>
           <w:sz w:val="24"/>
           <w:szCs w:val="24"/>
-        </w:rPr>
-      </w:pPr>
-      <w:bookmarkStart w:id="0" w:name="_GoBack"/>
-      <w:bookmarkEnd w:id="0"/>
-    </w:p>
-    <w:p>
-      <w:pPr>
-        <w:rPr>
-          <w:rFonts w:ascii="Sylfaen" w:eastAsiaTheme="minorEastAsia" w:hAnsi="Sylfaen" w:cs="Arial"/>
-          <w:sz w:val="24"/>
-          <w:szCs w:val="24"/>
-        </w:rPr>
-      </w:pPr>
-    </w:p>
-    <w:p>
-      <w:pPr>
-        <w:rPr>
-          <w:rFonts w:ascii="Sylfaen" w:eastAsiaTheme="minorEastAsia" w:hAnsi="Sylfaen" w:cs="Arial"/>
-          <w:sz w:val="24"/>
-          <w:szCs w:val="24"/>
-        </w:rPr>
-      </w:pPr>
-    </w:p>
-    <w:p>
-      <w:pPr>
-        <w:rPr>
-          <w:rFonts w:ascii="Sylfaen" w:eastAsiaTheme="minorEastAsia" w:hAnsi="Sylfaen" w:cs="Arial"/>
-          <w:sz w:val="24"/>
-          <w:szCs w:val="24"/>
-        </w:rPr>
-      </w:pPr>
-    </w:p>
-    <w:p>
-      <w:pPr>
-        <w:rPr>
-          <w:rFonts w:ascii="Sylfaen" w:eastAsiaTheme="minorEastAsia" w:hAnsi="Sylfaen" w:cs="Arial"/>
-          <w:sz w:val="24"/>
-          <w:szCs w:val="24"/>
-        </w:rPr>
-      </w:pPr>
-    </w:p>
-    <w:p>
-      <w:pPr>
-        <w:rPr>
-          <w:rFonts w:ascii="Sylfaen" w:eastAsiaTheme="minorEastAsia" w:hAnsi="Sylfaen" w:cs="Arial"/>
-          <w:sz w:val="24"/>
-          <w:szCs w:val="24"/>
-        </w:rPr>
-      </w:pPr>
+          <w:lang w:val="hy-AM"/>
+        </w:rPr>
+      </w:pPr>
+      <w:r>
+        <w:rPr>
+          <w:rFonts w:ascii="Sylfaen" w:eastAsiaTheme="minorEastAsia" w:hAnsi="Sylfaen" w:cs="Arial"/>
+          <w:sz w:val="24"/>
+          <w:szCs w:val="24"/>
+          <w:lang w:val="hy-AM"/>
+        </w:rPr>
+        <w:t>Այսպիսով հաշվելով բոլոր կոորդինատների արժեքները կստանանք նոր մատրից։</w:t>
+      </w:r>
+    </w:p>
+    <w:p>
+      <w:pPr>
+        <w:rPr>
+          <w:rFonts w:ascii="Sylfaen" w:eastAsiaTheme="minorEastAsia" w:hAnsi="Sylfaen" w:cs="Arial"/>
+          <w:sz w:val="24"/>
+          <w:szCs w:val="24"/>
+        </w:rPr>
+      </w:pPr>
+    </w:p>
+    <w:p>
+      <w:pPr>
+        <w:rPr>
+          <w:rFonts w:ascii="Sylfaen" w:eastAsiaTheme="minorEastAsia" w:hAnsi="Sylfaen" w:cs="Arial"/>
+          <w:sz w:val="24"/>
+          <w:szCs w:val="24"/>
+        </w:rPr>
+      </w:pPr>
+    </w:p>
+    <w:p>
+      <w:pPr>
+        <w:jc w:val="center"/>
+        <w:rPr>
+          <w:rFonts w:ascii="Sylfaen" w:eastAsiaTheme="minorEastAsia" w:hAnsi="Sylfaen" w:cs="Arial"/>
+          <w:sz w:val="36"/>
+          <w:szCs w:val="28"/>
+        </w:rPr>
+      </w:pPr>
+      <w:r>
+        <w:rPr>
+          <w:rFonts w:ascii="Arial-BoldMT" w:eastAsiaTheme="minorHAnsi" w:hAnsi="Arial-BoldMT" w:cs="Arial-BoldMT"/>
+          <w:b/>
+          <w:bCs/>
+          <w:color w:val="auto"/>
+          <w:sz w:val="32"/>
+          <w:szCs w:val="28"/>
+        </w:rPr>
+        <w:t>Hough transforms</w:t>
+      </w:r>
+    </w:p>
+    <w:p>
+      <w:pPr>
+        <w:rPr>
+          <w:rFonts w:ascii="Sylfaen" w:eastAsiaTheme="minorHAnsi" w:hAnsi="Sylfaen" w:cs="Arial-BoldMT"/>
+          <w:bCs/>
+          <w:color w:val="auto"/>
+          <w:sz w:val="24"/>
+          <w:szCs w:val="28"/>
+          <w:lang w:val="hy-AM"/>
+        </w:rPr>
+      </w:pPr>
+      <w:r>
+        <w:rPr>
+          <w:rFonts w:ascii="Arial-BoldMT" w:eastAsiaTheme="minorHAnsi" w:hAnsi="Arial-BoldMT" w:cs="Arial-BoldMT"/>
+          <w:bCs/>
+          <w:color w:val="auto"/>
+          <w:sz w:val="24"/>
+          <w:szCs w:val="28"/>
+        </w:rPr>
+        <w:t>Hough</w:t>
+      </w:r>
+      <w:r>
+        <w:rPr>
+          <w:rFonts w:ascii="Sylfaen" w:eastAsiaTheme="minorHAnsi" w:hAnsi="Sylfaen" w:cs="Arial-BoldMT"/>
+          <w:bCs/>
+          <w:color w:val="auto"/>
+          <w:sz w:val="24"/>
+          <w:szCs w:val="28"/>
+          <w:lang w:val="hy-AM"/>
+        </w:rPr>
+        <w:t xml:space="preserve"> – ի ձևափոխությունը դա միջոց է, որի օգնությամբ կարող ենք պատկերից առանձնացնել որիշակի ֆորմայով օբյեկտ։</w:t>
+      </w:r>
+    </w:p>
+    <w:p>
+      <w:pPr>
+        <w:rPr>
+          <w:rFonts w:ascii="Sylfaen" w:eastAsiaTheme="minorEastAsia" w:hAnsi="Sylfaen" w:cs="Arial"/>
+          <w:sz w:val="24"/>
+          <w:szCs w:val="24"/>
+          <w:lang w:val="hy-AM"/>
+        </w:rPr>
+      </w:pPr>
+      <w:r>
+        <w:rPr>
+          <w:rFonts w:ascii="Sylfaen" w:eastAsiaTheme="minorEastAsia" w:hAnsi="Sylfaen" w:cs="Arial"/>
+          <w:sz w:val="24"/>
+          <w:szCs w:val="24"/>
+          <w:lang w:val="hy-AM"/>
+        </w:rPr>
+        <w:t>Քանի որ այդ ֆորմաները ներկայացնելու համար մենք պետք կառուցենք այդ ֆորմաներին համապատասխանող որոշակի մաթեմատիկական հավասարումներ։</w:t>
+      </w:r>
+    </w:p>
+    <w:p>
+      <w:pPr>
+        <w:rPr>
+          <w:rFonts w:ascii="Sylfaen" w:eastAsiaTheme="minorHAnsi" w:hAnsi="Sylfaen" w:cs="Arial-BoldMT"/>
+          <w:bCs/>
+          <w:color w:val="auto"/>
+          <w:sz w:val="24"/>
+          <w:szCs w:val="28"/>
+          <w:lang w:val="hy-AM"/>
+        </w:rPr>
+      </w:pPr>
+      <w:r>
+        <w:rPr>
+          <w:rFonts w:ascii="Sylfaen" w:eastAsiaTheme="minorEastAsia" w:hAnsi="Sylfaen" w:cs="Arial"/>
+          <w:sz w:val="24"/>
+          <w:szCs w:val="24"/>
+          <w:lang w:val="hy-AM"/>
+        </w:rPr>
+        <w:t>Սովորաբար այս ձևափոխությունը օգտագործվում է որոշակի կորեր հայտնաբերելու համար, օրինակ գծեր, շրջաններ, էլիպսներ։</w:t>
+      </w:r>
+      <w:r>
+        <w:rPr>
+          <w:rFonts w:ascii="Sylfaen" w:eastAsiaTheme="minorEastAsia" w:hAnsi="Sylfaen" w:cs="Arial"/>
+          <w:sz w:val="24"/>
+          <w:szCs w:val="24"/>
+          <w:lang w:val="hy-AM"/>
+        </w:rPr>
+        <w:br/>
+        <w:t xml:space="preserve">Ընդհանրական </w:t>
+      </w:r>
+      <w:r>
+        <w:rPr>
+          <w:rFonts w:ascii="Arial-BoldMT" w:eastAsiaTheme="minorHAnsi" w:hAnsi="Arial-BoldMT" w:cs="Arial-BoldMT"/>
+          <w:bCs/>
+          <w:color w:val="auto"/>
+          <w:sz w:val="24"/>
+          <w:szCs w:val="28"/>
+        </w:rPr>
+        <w:t>Hough</w:t>
+      </w:r>
+      <w:r>
+        <w:rPr>
+          <w:rFonts w:ascii="Sylfaen" w:eastAsiaTheme="minorHAnsi" w:hAnsi="Sylfaen" w:cs="Arial-BoldMT"/>
+          <w:bCs/>
+          <w:color w:val="auto"/>
+          <w:sz w:val="24"/>
+          <w:szCs w:val="28"/>
+          <w:lang w:val="hy-AM"/>
+        </w:rPr>
+        <w:t xml:space="preserve"> – ի ձևափոխությունը կարելի է օգտագործել այն տեղերում որտեղ պարզ վերլուծական բացատրությունը օբյեկտի հնարավոր չէ իրականացնել։</w:t>
+      </w:r>
+    </w:p>
+    <w:p>
+      <w:pPr>
+        <w:rPr>
+          <w:rFonts w:ascii="Sylfaen" w:eastAsiaTheme="minorHAnsi" w:hAnsi="Sylfaen" w:cs="Arial-BoldMT"/>
+          <w:bCs/>
+          <w:color w:val="auto"/>
+          <w:sz w:val="24"/>
+          <w:szCs w:val="28"/>
+          <w:lang w:val="hy-AM"/>
+        </w:rPr>
+      </w:pPr>
+      <w:r>
+        <w:rPr>
+          <w:rFonts w:ascii="Sylfaen" w:eastAsiaTheme="minorHAnsi" w:hAnsi="Sylfaen" w:cs="Arial-BoldMT"/>
+          <w:bCs/>
+          <w:color w:val="auto"/>
+          <w:sz w:val="24"/>
+          <w:szCs w:val="28"/>
+          <w:lang w:val="hy-AM"/>
+        </w:rPr>
+        <w:t>Աշխատանքի սկզբունքը հետևյալն է՝</w:t>
+      </w:r>
+    </w:p>
+    <w:p>
+      <w:pPr>
+        <w:rPr>
+          <w:rFonts w:ascii="Sylfaen" w:eastAsiaTheme="minorHAnsi" w:hAnsi="Sylfaen" w:cs="Arial-BoldMT"/>
+          <w:bCs/>
+          <w:color w:val="auto"/>
+          <w:sz w:val="24"/>
+          <w:szCs w:val="28"/>
+          <w:lang w:val="hy-AM"/>
+        </w:rPr>
+      </w:pPr>
+      <w:r>
+        <w:rPr>
+          <w:rFonts w:ascii="Sylfaen" w:eastAsiaTheme="minorEastAsia" w:hAnsi="Sylfaen" w:cs="Arial"/>
+          <w:sz w:val="24"/>
+          <w:szCs w:val="24"/>
+          <w:lang w:val="hy-AM"/>
+        </w:rPr>
+        <w:lastRenderedPageBreak/>
+        <w:t xml:space="preserve">Հիմնական մոտեցումը օրինակ գծի հայտնաբերման մեջ </w:t>
+      </w:r>
+      <w:r>
+        <w:rPr>
+          <w:rFonts w:ascii="Arial-BoldMT" w:eastAsiaTheme="minorHAnsi" w:hAnsi="Arial-BoldMT" w:cs="Arial-BoldMT"/>
+          <w:bCs/>
+          <w:color w:val="auto"/>
+          <w:sz w:val="24"/>
+          <w:szCs w:val="28"/>
+        </w:rPr>
+        <w:t>Hough</w:t>
+      </w:r>
+      <w:r>
+        <w:rPr>
+          <w:rFonts w:ascii="Sylfaen" w:eastAsiaTheme="minorHAnsi" w:hAnsi="Sylfaen" w:cs="Arial-BoldMT"/>
+          <w:bCs/>
+          <w:color w:val="auto"/>
+          <w:sz w:val="24"/>
+          <w:szCs w:val="28"/>
+          <w:lang w:val="hy-AM"/>
+        </w:rPr>
+        <w:t xml:space="preserve"> – ի մեթոդով հետևյալն է յուրաքանչյուր մուտքյին չափում </w:t>
+      </w:r>
+      <w:r>
+        <w:rPr>
+          <w:rFonts w:ascii="Sylfaen" w:eastAsiaTheme="minorHAnsi" w:hAnsi="Sylfaen" w:cs="Arial-BoldMT"/>
+          <w:bCs/>
+          <w:color w:val="auto"/>
+          <w:sz w:val="24"/>
+          <w:szCs w:val="28"/>
+        </w:rPr>
+        <w:t>(օրինակ կոորդինատային  կետ)</w:t>
+      </w:r>
+      <w:r>
+        <w:rPr>
+          <w:rFonts w:ascii="Sylfaen" w:eastAsiaTheme="minorHAnsi" w:hAnsi="Sylfaen" w:cs="Arial-BoldMT"/>
+          <w:bCs/>
+          <w:color w:val="auto"/>
+          <w:sz w:val="24"/>
+          <w:szCs w:val="28"/>
+          <w:lang w:val="hy-AM"/>
+        </w:rPr>
+        <w:t xml:space="preserve"> </w:t>
+      </w:r>
+    </w:p>
+    <w:p>
+      <w:pPr>
+        <w:rPr>
+          <w:rFonts w:ascii="Sylfaen" w:eastAsiaTheme="minorHAnsi" w:hAnsi="Sylfaen" w:cs="Arial-BoldMT"/>
+          <w:bCs/>
+          <w:color w:val="auto"/>
+          <w:sz w:val="24"/>
+          <w:szCs w:val="28"/>
+        </w:rPr>
+      </w:pPr>
+      <w:r>
+        <w:rPr>
+          <w:rFonts w:ascii="Sylfaen" w:eastAsiaTheme="minorHAnsi" w:hAnsi="Sylfaen" w:cs="Arial-BoldMT"/>
+          <w:bCs/>
+          <w:color w:val="auto"/>
+          <w:sz w:val="24"/>
+          <w:szCs w:val="28"/>
+          <w:lang w:val="hy-AM"/>
+        </w:rPr>
+        <w:t>Ցույց է տալիս իր ներդրումը գլոբալ հետևողական լուծման համար</w:t>
+      </w:r>
+      <w:r>
+        <w:rPr>
+          <w:rFonts w:ascii="Sylfaen" w:eastAsiaTheme="minorHAnsi" w:hAnsi="Sylfaen" w:cs="Arial-BoldMT"/>
+          <w:bCs/>
+          <w:color w:val="auto"/>
+          <w:sz w:val="24"/>
+          <w:szCs w:val="28"/>
+        </w:rPr>
+        <w:t>(</w:t>
+      </w:r>
+      <w:r>
+        <w:rPr>
+          <w:rFonts w:ascii="Sylfaen" w:eastAsiaTheme="minorHAnsi" w:hAnsi="Sylfaen" w:cs="Arial-BoldMT"/>
+          <w:bCs/>
+          <w:color w:val="auto"/>
+          <w:sz w:val="24"/>
+          <w:szCs w:val="28"/>
+          <w:lang w:val="hy-AM"/>
+        </w:rPr>
+        <w:t xml:space="preserve">օրինակ ֆիզիկական </w:t>
+      </w:r>
+      <w:r>
+        <w:rPr>
+          <w:rFonts w:ascii="Sylfaen" w:eastAsiaTheme="minorHAnsi" w:hAnsi="Sylfaen" w:cs="Arial-BoldMT"/>
+          <w:bCs/>
+          <w:color w:val="auto"/>
+          <w:sz w:val="24"/>
+          <w:szCs w:val="28"/>
+          <w:lang w:val="hy-AM"/>
+        </w:rPr>
+        <w:t>գիծը որը ա</w:t>
+      </w:r>
+      <w:r>
+        <w:rPr>
+          <w:rFonts w:ascii="Sylfaen" w:eastAsiaTheme="minorHAnsi" w:hAnsi="Sylfaen" w:cs="Arial-BoldMT"/>
+          <w:bCs/>
+          <w:color w:val="auto"/>
+          <w:sz w:val="24"/>
+          <w:szCs w:val="28"/>
+          <w:lang w:val="hy-AM"/>
+        </w:rPr>
+        <w:t>ռ</w:t>
+      </w:r>
+      <w:r>
+        <w:rPr>
+          <w:rFonts w:ascii="Sylfaen" w:eastAsiaTheme="minorHAnsi" w:hAnsi="Sylfaen" w:cs="Arial-BoldMT"/>
+          <w:bCs/>
+          <w:color w:val="auto"/>
+          <w:sz w:val="24"/>
+          <w:szCs w:val="28"/>
+          <w:lang w:val="hy-AM"/>
+        </w:rPr>
+        <w:t>աջացրել է այդ պատկերի կետը</w:t>
+      </w:r>
+      <w:r>
+        <w:rPr>
+          <w:rFonts w:ascii="Sylfaen" w:eastAsiaTheme="minorHAnsi" w:hAnsi="Sylfaen" w:cs="Arial-BoldMT"/>
+          <w:bCs/>
+          <w:color w:val="auto"/>
+          <w:sz w:val="24"/>
+          <w:szCs w:val="28"/>
+        </w:rPr>
+        <w:t>)</w:t>
+      </w:r>
+      <w:r>
+        <w:rPr>
+          <w:rFonts w:ascii="Sylfaen" w:eastAsiaTheme="minorHAnsi" w:hAnsi="Sylfaen" w:cs="Arial-BoldMT"/>
+          <w:bCs/>
+          <w:color w:val="auto"/>
+          <w:sz w:val="24"/>
+          <w:szCs w:val="28"/>
+          <w:lang w:val="hy-AM"/>
+        </w:rPr>
+        <w:t>։</w:t>
+      </w:r>
+    </w:p>
+    <w:p>
+      <w:pPr>
+        <w:rPr>
+          <w:rFonts w:ascii="Sylfaen" w:eastAsiaTheme="minorHAnsi" w:hAnsi="Sylfaen" w:cs="Arial-BoldMT"/>
+          <w:bCs/>
+          <w:color w:val="auto"/>
+          <w:sz w:val="24"/>
+          <w:szCs w:val="28"/>
+          <w:lang w:val="hy-AM"/>
+        </w:rPr>
+      </w:pPr>
+      <w:r>
+        <w:rPr>
+          <w:rFonts w:ascii="Sylfaen" w:eastAsiaTheme="minorHAnsi" w:hAnsi="Sylfaen" w:cs="Arial-BoldMT"/>
+          <w:bCs/>
+          <w:color w:val="auto"/>
+          <w:sz w:val="24"/>
+          <w:szCs w:val="28"/>
+        </w:rPr>
+        <w:t xml:space="preserve">Որպես պարզ օրինակ կարող ենք դիտարկել հետևյալ ընդհանուր </w:t>
+      </w:r>
+      <w:r>
+        <w:rPr>
+          <w:rFonts w:ascii="Sylfaen" w:eastAsiaTheme="minorHAnsi" w:hAnsi="Sylfaen" w:cs="Arial-BoldMT"/>
+          <w:bCs/>
+          <w:color w:val="auto"/>
+          <w:sz w:val="24"/>
+          <w:szCs w:val="28"/>
+          <w:lang w:val="hy-AM"/>
+        </w:rPr>
+        <w:t xml:space="preserve">խնդիրը, </w:t>
+      </w:r>
+      <w:r>
+        <w:rPr>
+          <w:rFonts w:ascii="Sylfaen" w:eastAsiaTheme="minorHAnsi" w:hAnsi="Sylfaen" w:cs="Arial-BoldMT"/>
+          <w:bCs/>
+          <w:color w:val="auto"/>
+          <w:sz w:val="24"/>
+          <w:szCs w:val="28"/>
+          <w:lang w:val="hy-AM"/>
+        </w:rPr>
+        <w:t xml:space="preserve">կիրառումը  </w:t>
+      </w:r>
+      <w:r>
+        <w:rPr>
+          <w:rFonts w:ascii="Sylfaen" w:eastAsiaTheme="minorHAnsi" w:hAnsi="Sylfaen" w:cs="Arial-BoldMT"/>
+          <w:bCs/>
+          <w:color w:val="auto"/>
+          <w:sz w:val="24"/>
+          <w:szCs w:val="28"/>
+          <w:lang w:val="hy-AM"/>
+        </w:rPr>
+        <w:t xml:space="preserve">գծային սեգմենտների </w:t>
+      </w:r>
+      <w:r>
+        <w:rPr>
+          <w:rFonts w:ascii="Sylfaen" w:eastAsiaTheme="minorHAnsi" w:hAnsi="Sylfaen" w:cs="Arial-BoldMT"/>
+          <w:bCs/>
+          <w:color w:val="auto"/>
+          <w:sz w:val="24"/>
+          <w:szCs w:val="28"/>
+          <w:lang w:val="hy-AM"/>
+        </w:rPr>
+        <w:t>խումբը դիսկրետ պատկերների կետերին վրա</w:t>
+      </w:r>
+      <w:r>
+        <w:rPr>
+          <w:rFonts w:ascii="Sylfaen" w:eastAsiaTheme="minorHAnsi" w:hAnsi="Sylfaen" w:cs="Arial-BoldMT"/>
+          <w:bCs/>
+          <w:color w:val="auto"/>
+          <w:sz w:val="24"/>
+          <w:szCs w:val="28"/>
+        </w:rPr>
+        <w:t xml:space="preserve">(օրինակ պիկսելների  գտնվելու վայրերը </w:t>
+      </w:r>
+      <w:r>
+        <w:rPr>
+          <w:rFonts w:ascii="Sylfaen" w:eastAsiaTheme="minorHAnsi" w:hAnsi="Sylfaen" w:cs="Arial-BoldMT"/>
+          <w:bCs/>
+          <w:color w:val="auto"/>
+          <w:sz w:val="24"/>
+          <w:szCs w:val="28"/>
+          <w:lang w:val="hy-AM"/>
+        </w:rPr>
+        <w:t>եզրագծերի դետեկտորից</w:t>
+      </w:r>
+      <w:r>
+        <w:rPr>
+          <w:rFonts w:ascii="Sylfaen" w:eastAsiaTheme="minorHAnsi" w:hAnsi="Sylfaen" w:cs="Arial-BoldMT"/>
+          <w:bCs/>
+          <w:color w:val="auto"/>
+          <w:sz w:val="24"/>
+          <w:szCs w:val="28"/>
+        </w:rPr>
+        <w:t>)</w:t>
+      </w:r>
+      <w:r>
+        <w:rPr>
+          <w:rFonts w:ascii="Sylfaen" w:eastAsiaTheme="minorHAnsi" w:hAnsi="Sylfaen" w:cs="Arial-BoldMT"/>
+          <w:bCs/>
+          <w:color w:val="auto"/>
+          <w:sz w:val="24"/>
+          <w:szCs w:val="28"/>
+          <w:lang w:val="hy-AM"/>
+        </w:rPr>
+        <w:t>։</w:t>
+      </w:r>
+    </w:p>
+    <w:p>
+      <w:pPr>
+        <w:rPr>
+          <w:rFonts w:ascii="Sylfaen" w:eastAsiaTheme="minorHAnsi" w:hAnsi="Sylfaen" w:cs="Arial-BoldMT"/>
+          <w:bCs/>
+          <w:color w:val="auto"/>
+          <w:sz w:val="24"/>
+          <w:szCs w:val="28"/>
+          <w:lang w:val="hy-AM"/>
+        </w:rPr>
+      </w:pPr>
+      <w:r>
+        <w:rPr>
+          <w:rFonts w:ascii="Sylfaen" w:eastAsiaTheme="minorHAnsi" w:hAnsi="Sylfaen" w:cs="Arial-BoldMT"/>
+          <w:bCs/>
+          <w:color w:val="auto"/>
+          <w:sz w:val="24"/>
+          <w:szCs w:val="28"/>
+          <w:lang w:val="hy-AM"/>
+        </w:rPr>
+        <w:t>Նկար 1-ը ցույց է տալիս որոշ հնարավոր լուծումները այս խնդրի համար։</w:t>
+      </w:r>
+    </w:p>
+    <w:p>
+      <w:pPr>
+        <w:rPr>
+          <w:rFonts w:ascii="Sylfaen" w:eastAsiaTheme="minorHAnsi" w:hAnsi="Sylfaen" w:cs="Arial-BoldMT"/>
+          <w:bCs/>
+          <w:color w:val="auto"/>
+          <w:sz w:val="24"/>
+          <w:szCs w:val="28"/>
+          <w:lang w:val="hy-AM"/>
+        </w:rPr>
+      </w:pPr>
+      <w:r>
+        <w:rPr>
+          <w:rFonts w:ascii="Sylfaen" w:eastAsiaTheme="minorHAnsi" w:hAnsi="Sylfaen" w:cs="Arial-BoldMT"/>
+          <w:bCs/>
+          <w:color w:val="auto"/>
+          <w:sz w:val="24"/>
+          <w:szCs w:val="28"/>
+          <w:lang w:val="hy-AM"/>
+        </w:rPr>
+        <w:t xml:space="preserve">Այստեղ մենք ունենք գիտելիքների բաց ցանկալի գծային սեգմենտների </w:t>
+      </w:r>
+      <w:r>
+        <w:rPr>
+          <w:rFonts w:ascii="Sylfaen" w:eastAsiaTheme="minorHAnsi" w:hAnsi="Sylfaen" w:cs="Arial-BoldMT"/>
+          <w:bCs/>
+          <w:color w:val="auto"/>
+          <w:sz w:val="24"/>
+          <w:szCs w:val="28"/>
+          <w:lang w:val="hy-AM"/>
+        </w:rPr>
+        <w:t>վերաբերյալ</w:t>
+      </w:r>
+      <w:r>
+        <w:rPr>
+          <w:rFonts w:ascii="Sylfaen" w:eastAsiaTheme="minorHAnsi" w:hAnsi="Sylfaen" w:cs="Arial-BoldMT"/>
+          <w:bCs/>
+          <w:color w:val="auto"/>
+          <w:sz w:val="24"/>
+          <w:szCs w:val="28"/>
+        </w:rPr>
+        <w:t>(</w:t>
+      </w:r>
+      <w:r>
+        <w:rPr>
+          <w:rFonts w:ascii="Sylfaen" w:eastAsiaTheme="minorHAnsi" w:hAnsi="Sylfaen" w:cs="Arial-BoldMT"/>
+          <w:bCs/>
+          <w:color w:val="auto"/>
+          <w:sz w:val="24"/>
+          <w:szCs w:val="28"/>
+          <w:lang w:val="hy-AM"/>
+        </w:rPr>
+        <w:t>և անորոշության մասին, թե ինչ է իրենից ներկայացնում գծային սեգմենտը</w:t>
+      </w:r>
+      <w:r>
+        <w:rPr>
+          <w:rFonts w:ascii="Sylfaen" w:eastAsiaTheme="minorHAnsi" w:hAnsi="Sylfaen" w:cs="Arial-BoldMT"/>
+          <w:bCs/>
+          <w:color w:val="auto"/>
+          <w:sz w:val="24"/>
+          <w:szCs w:val="28"/>
+        </w:rPr>
+        <w:t>)</w:t>
+      </w:r>
+      <w:r>
+        <w:rPr>
+          <w:rFonts w:ascii="Sylfaen" w:eastAsiaTheme="minorHAnsi" w:hAnsi="Sylfaen" w:cs="Arial-BoldMT"/>
+          <w:bCs/>
+          <w:color w:val="auto"/>
+          <w:sz w:val="24"/>
+          <w:szCs w:val="28"/>
+          <w:lang w:val="hy-AM"/>
+        </w:rPr>
+        <w:t xml:space="preserve"> և </w:t>
+      </w:r>
+      <w:r>
+        <w:rPr>
+          <w:rFonts w:ascii="Sylfaen" w:eastAsiaTheme="minorHAnsi" w:hAnsi="Sylfaen" w:cs="Arial-BoldMT"/>
+          <w:bCs/>
+          <w:color w:val="auto"/>
+          <w:sz w:val="24"/>
+          <w:szCs w:val="28"/>
+          <w:lang w:val="hy-AM"/>
+        </w:rPr>
+        <w:t>անել այս խնդիրը սահմանափակ։</w:t>
+      </w:r>
+    </w:p>
+    <w:p>
+      <w:pPr>
+        <w:rPr>
+          <w:rFonts w:ascii="Sylfaen" w:eastAsiaTheme="minorHAnsi" w:hAnsi="Sylfaen" w:cs="Arial-BoldMT"/>
+          <w:bCs/>
+          <w:color w:val="auto"/>
+          <w:sz w:val="24"/>
+          <w:szCs w:val="28"/>
+          <w:lang w:val="hy-AM"/>
+        </w:rPr>
+      </w:pPr>
+    </w:p>
+    <w:tbl>
+      <w:tblPr>
+        <w:tblStyle w:val="TableGrid"/>
+        <w:tblW w:w="0" w:type="auto"/>
+        <w:tblLook w:val="04A0" w:firstRow="1" w:lastRow="0" w:firstColumn="1" w:lastColumn="0" w:noHBand="0" w:noVBand="1"/>
+      </w:tblPr>
+      <w:tblGrid>
+        <w:gridCol w:w="9350"/>
+      </w:tblGrid>
+      <w:tr>
+        <w:tc>
+          <w:tcPr>
+            <w:tcW w:w="9350" w:type="dxa"/>
+          </w:tcPr>
+          <w:p>
+            <w:pPr>
+              <w:jc w:val="center"/>
+              <w:rPr>
+                <w:rFonts w:ascii="Sylfaen" w:eastAsiaTheme="minorHAnsi" w:hAnsi="Sylfaen" w:cs="Arial-BoldMT"/>
+                <w:bCs/>
+                <w:color w:val="auto"/>
+                <w:sz w:val="24"/>
+                <w:szCs w:val="28"/>
+                <w:lang w:val="hy-AM"/>
+              </w:rPr>
+            </w:pPr>
+            <w:r>
+              <w:rPr>
+                <w:noProof/>
+              </w:rPr>
+              <w:drawing>
+                <wp:inline distT="0" distB="0" distL="0" distR="0" wp14:anchorId="6DA633DF" wp14:editId="1C20DA9D">
+                  <wp:extent cx="3876675" cy="1171575"/>
+                  <wp:effectExtent l="0" t="0" r="9525" b="9525"/>
+                  <wp:docPr id="5" name="Picture 5" descr="http://homepages.inf.ed.ac.uk/rbf/HIPR2/figs/hough1.gif"/>
+                  <wp:cNvGraphicFramePr>
+                    <a:graphicFrameLocks xmlns:a="http://schemas.openxmlformats.org/drawingml/2006/main" noChangeAspect="1"/>
+                  </wp:cNvGraphicFramePr>
+                  <a:graphic xmlns:a="http://schemas.openxmlformats.org/drawingml/2006/main">
+                    <a:graphicData uri="http://schemas.openxmlformats.org/drawingml/2006/picture">
+                      <pic:pic xmlns:pic="http://schemas.openxmlformats.org/drawingml/2006/picture">
+                        <pic:nvPicPr>
+                          <pic:cNvPr id="0" name="Picture 1" descr="http://homepages.inf.ed.ac.uk/rbf/HIPR2/figs/hough1.gif"/>
+                          <pic:cNvPicPr>
+                            <a:picLocks noChangeAspect="1" noChangeArrowheads="1"/>
+                          </pic:cNvPicPr>
+                        </pic:nvPicPr>
+                        <pic:blipFill>
+                          <a:blip r:embed="rId42">
+                            <a:extLst>
+                              <a:ext uri="{28A0092B-C50C-407E-A947-70E740481C1C}">
+                                <a14:useLocalDpi xmlns:a14="http://schemas.microsoft.com/office/drawing/2010/main" val="0"/>
+                              </a:ext>
+                            </a:extLst>
+                          </a:blip>
+                          <a:srcRect/>
+                          <a:stretch>
+                            <a:fillRect/>
+                          </a:stretch>
+                        </pic:blipFill>
+                        <pic:spPr bwMode="auto">
+                          <a:xfrm>
+                            <a:off x="0" y="0"/>
+                            <a:ext cx="3876675" cy="1171575"/>
+                          </a:xfrm>
+                          <a:prstGeom prst="rect">
+                            <a:avLst/>
+                          </a:prstGeom>
+                          <a:noFill/>
+                          <a:ln>
+                            <a:noFill/>
+                          </a:ln>
+                        </pic:spPr>
+                      </pic:pic>
+                    </a:graphicData>
+                  </a:graphic>
+                </wp:inline>
+              </w:drawing>
+            </w:r>
+          </w:p>
+        </w:tc>
+      </w:tr>
+      <w:tr>
+        <w:tc>
+          <w:tcPr>
+            <w:tcW w:w="9350" w:type="dxa"/>
+          </w:tcPr>
+          <w:p>
+            <w:pPr>
+              <w:rPr>
+                <w:rFonts w:ascii="Sylfaen" w:eastAsiaTheme="minorHAnsi" w:hAnsi="Sylfaen" w:cs="Arial-BoldMT"/>
+                <w:bCs/>
+                <w:color w:val="auto"/>
+                <w:sz w:val="24"/>
+                <w:szCs w:val="28"/>
+                <w:lang w:val="hy-AM"/>
+              </w:rPr>
+            </w:pPr>
+            <w:r>
+              <w:rPr>
+                <w:rFonts w:ascii="Sylfaen" w:eastAsiaTheme="minorHAnsi" w:hAnsi="Sylfaen" w:cs="Arial-BoldMT"/>
+                <w:bCs/>
+                <w:color w:val="auto"/>
+                <w:sz w:val="24"/>
+                <w:szCs w:val="28"/>
+                <w:lang w:val="hy-AM"/>
+              </w:rPr>
+              <w:t>Նկար 1 ա</w:t>
+            </w:r>
+            <w:r>
+              <w:rPr>
+                <w:rFonts w:ascii="Sylfaen" w:eastAsiaTheme="minorHAnsi" w:hAnsi="Sylfaen" w:cs="Arial-BoldMT"/>
+                <w:bCs/>
+                <w:color w:val="auto"/>
+                <w:sz w:val="24"/>
+                <w:szCs w:val="28"/>
+              </w:rPr>
+              <w:t>)</w:t>
+            </w:r>
+            <w:r>
+              <w:rPr>
+                <w:rFonts w:ascii="Sylfaen" w:eastAsiaTheme="minorHAnsi" w:hAnsi="Sylfaen" w:cs="Arial-BoldMT"/>
+                <w:bCs/>
+                <w:color w:val="auto"/>
+                <w:sz w:val="24"/>
+                <w:szCs w:val="28"/>
+                <w:lang w:val="hy-AM"/>
+              </w:rPr>
+              <w:t xml:space="preserve">կոորդինատային կետեր </w:t>
+            </w:r>
+            <w:r>
+              <w:rPr>
+                <w:rFonts w:ascii="Sylfaen" w:eastAsiaTheme="minorHAnsi" w:hAnsi="Sylfaen" w:cs="Arial-BoldMT"/>
+                <w:bCs/>
+                <w:color w:val="auto"/>
+                <w:sz w:val="24"/>
+                <w:szCs w:val="28"/>
+              </w:rPr>
+              <w:t>b)</w:t>
+            </w:r>
+            <w:r>
+              <w:rPr>
+                <w:rFonts w:ascii="Sylfaen" w:eastAsiaTheme="minorHAnsi" w:hAnsi="Sylfaen" w:cs="Arial-BoldMT"/>
+                <w:bCs/>
+                <w:color w:val="auto"/>
+                <w:sz w:val="24"/>
+                <w:szCs w:val="28"/>
+                <w:lang w:val="hy-AM"/>
+              </w:rPr>
+              <w:t xml:space="preserve"> և   </w:t>
+            </w:r>
+            <w:r>
+              <w:rPr>
+                <w:rFonts w:ascii="Sylfaen" w:eastAsiaTheme="minorHAnsi" w:hAnsi="Sylfaen" w:cs="Arial-BoldMT"/>
+                <w:bCs/>
+                <w:color w:val="auto"/>
+                <w:sz w:val="24"/>
+                <w:szCs w:val="28"/>
+              </w:rPr>
+              <w:t xml:space="preserve">c) </w:t>
+            </w:r>
+            <w:r>
+              <w:rPr>
+                <w:rFonts w:ascii="Sylfaen" w:eastAsiaTheme="minorHAnsi" w:hAnsi="Sylfaen" w:cs="Arial-BoldMT"/>
+                <w:bCs/>
+                <w:color w:val="auto"/>
+                <w:sz w:val="24"/>
+                <w:szCs w:val="28"/>
+                <w:lang w:val="hy-AM"/>
+              </w:rPr>
+              <w:t>հնարավոր ուղիղ գծային կցամասեր</w:t>
+            </w:r>
+          </w:p>
+        </w:tc>
+      </w:tr>
+    </w:tbl>
+    <w:p>
+      <w:pPr>
+        <w:rPr>
+          <w:rFonts w:ascii="Sylfaen" w:eastAsiaTheme="minorHAnsi" w:hAnsi="Sylfaen" w:cs="Arial-BoldMT"/>
+          <w:bCs/>
+          <w:color w:val="auto"/>
+          <w:sz w:val="24"/>
+          <w:szCs w:val="28"/>
+          <w:lang w:val="hy-AM"/>
+        </w:rPr>
+      </w:pPr>
+    </w:p>
+    <w:p>
+      <w:pPr>
+        <w:rPr>
+          <w:rFonts w:ascii="Sylfaen" w:eastAsiaTheme="minorHAnsi" w:hAnsi="Sylfaen" w:cs="Arial-BoldMT"/>
+          <w:bCs/>
+          <w:color w:val="auto"/>
+          <w:sz w:val="24"/>
+          <w:szCs w:val="28"/>
+        </w:rPr>
+      </w:pPr>
+      <w:r>
+        <w:rPr>
+          <w:rFonts w:ascii="Sylfaen" w:eastAsiaTheme="minorHAnsi" w:hAnsi="Sylfaen" w:cs="Arial-BoldMT"/>
+          <w:bCs/>
+          <w:color w:val="auto"/>
+          <w:sz w:val="24"/>
+          <w:szCs w:val="28"/>
+          <w:lang w:val="hy-AM"/>
+        </w:rPr>
+        <w:t>Մենք կարող ենք անալիտիկորեն բացահայտել գծային սեգմենտը մի քանի ֆորմաների մեջ։ Ինչևիցե</w:t>
+      </w:r>
+      <w:r>
+        <w:rPr>
+          <w:rFonts w:ascii="Sylfaen" w:eastAsiaTheme="minorHAnsi" w:hAnsi="Sylfaen" w:cs="Arial-BoldMT"/>
+          <w:bCs/>
+          <w:color w:val="auto"/>
+          <w:sz w:val="24"/>
+          <w:szCs w:val="28"/>
+        </w:rPr>
+        <w:t xml:space="preserve"> </w:t>
+      </w:r>
+      <w:r>
+        <w:rPr>
+          <w:rFonts w:ascii="Sylfaen" w:eastAsiaTheme="minorHAnsi" w:hAnsi="Sylfaen" w:cs="Arial-BoldMT"/>
+          <w:bCs/>
+          <w:color w:val="auto"/>
+          <w:sz w:val="24"/>
+          <w:szCs w:val="28"/>
+          <w:lang w:val="hy-AM"/>
+        </w:rPr>
+        <w:t>հարմար հավասարումը որպիսզի կարողանանք բացատրել գծերի խումբը օգտագործում ենք պարամետրավորված կամ նորմալ հասկացողությունները։</w:t>
+      </w:r>
+    </w:p>
+    <w:p>
+      <w:pPr>
+        <w:jc w:val="center"/>
+        <w:rPr>
+          <w:rFonts w:ascii="Sylfaen" w:eastAsiaTheme="minorHAnsi" w:hAnsi="Sylfaen" w:cs="Arial-BoldMT"/>
+          <w:bCs/>
+          <w:color w:val="auto"/>
+          <w:sz w:val="24"/>
+          <w:szCs w:val="28"/>
+        </w:rPr>
+      </w:pPr>
+      <w:r>
+        <w:rPr>
+          <w:rFonts w:ascii="Sylfaen" w:eastAsiaTheme="minorHAnsi" w:hAnsi="Sylfaen" w:cs="Arial-BoldMT"/>
+          <w:bCs/>
+          <w:color w:val="auto"/>
+          <w:sz w:val="24"/>
+          <w:szCs w:val="28"/>
+        </w:rPr>
+        <w:t>xcosθ + ysin</w:t>
+      </w:r>
+      <w:r>
+        <w:rPr>
+          <w:rFonts w:ascii="Sylfaen" w:eastAsiaTheme="minorHAnsi" w:hAnsi="Sylfaen" w:cs="Arial-BoldMT"/>
+          <w:bCs/>
+          <w:color w:val="auto"/>
+          <w:sz w:val="24"/>
+          <w:szCs w:val="28"/>
+        </w:rPr>
+        <w:t>θ</w:t>
+      </w:r>
+      <w:r>
+        <w:rPr>
+          <w:rFonts w:ascii="Sylfaen" w:eastAsiaTheme="minorHAnsi" w:hAnsi="Sylfaen" w:cs="Arial-BoldMT"/>
+          <w:bCs/>
+          <w:color w:val="auto"/>
+          <w:sz w:val="24"/>
+          <w:szCs w:val="28"/>
+        </w:rPr>
+        <w:t xml:space="preserve"> = r</w:t>
+      </w:r>
+    </w:p>
+    <w:p>
+      <w:pPr>
+        <w:rPr>
+          <w:rFonts w:ascii="Sylfaen" w:eastAsiaTheme="minorHAnsi" w:hAnsi="Sylfaen" w:cs="Arial-BoldMT"/>
+          <w:bCs/>
+          <w:color w:val="auto"/>
+          <w:sz w:val="24"/>
+          <w:szCs w:val="28"/>
+          <w:lang w:val="hy-AM"/>
+        </w:rPr>
+      </w:pPr>
+      <w:r>
+        <w:rPr>
+          <w:rFonts w:ascii="Sylfaen" w:eastAsiaTheme="minorHAnsi" w:hAnsi="Sylfaen" w:cs="Arial-BoldMT"/>
+          <w:bCs/>
+          <w:color w:val="auto"/>
+          <w:sz w:val="24"/>
+          <w:szCs w:val="28"/>
+          <w:lang w:val="hy-AM"/>
+        </w:rPr>
+        <w:t xml:space="preserve">որպեղ </w:t>
+      </w:r>
+      <w:r>
+        <w:rPr>
+          <w:rFonts w:ascii="Sylfaen" w:eastAsiaTheme="minorHAnsi" w:hAnsi="Sylfaen" w:cs="Arial-BoldMT"/>
+          <w:bCs/>
+          <w:color w:val="auto"/>
+          <w:sz w:val="24"/>
+          <w:szCs w:val="28"/>
+        </w:rPr>
+        <w:t>r</w:t>
+      </w:r>
+      <w:r>
+        <w:rPr>
+          <w:rFonts w:ascii="Sylfaen" w:eastAsiaTheme="minorHAnsi" w:hAnsi="Sylfaen" w:cs="Arial-BoldMT"/>
+          <w:bCs/>
+          <w:color w:val="auto"/>
+          <w:sz w:val="24"/>
+          <w:szCs w:val="28"/>
+          <w:lang w:val="hy-AM"/>
+        </w:rPr>
+        <w:t xml:space="preserve">-ը հանդիսանում է երկարությունը կոորդինատների սկզբնակետից մինչև այդ գիծը </w:t>
+      </w:r>
+      <w:r>
+        <w:rPr>
+          <w:rFonts w:ascii="Sylfaen" w:eastAsiaTheme="minorHAnsi" w:hAnsi="Sylfaen" w:cs="Arial-BoldMT"/>
+          <w:bCs/>
+          <w:color w:val="auto"/>
+          <w:sz w:val="24"/>
+          <w:szCs w:val="28"/>
+        </w:rPr>
+        <w:t>θ</w:t>
+      </w:r>
+      <w:r>
+        <w:rPr>
+          <w:rFonts w:ascii="Sylfaen" w:eastAsiaTheme="minorHAnsi" w:hAnsi="Sylfaen" w:cs="Arial-BoldMT"/>
+          <w:bCs/>
+          <w:color w:val="auto"/>
+          <w:sz w:val="24"/>
+          <w:szCs w:val="28"/>
+          <w:lang w:val="hy-AM"/>
+        </w:rPr>
+        <w:t>-ն դա կողմնորոշումն է</w:t>
+      </w:r>
+      <w:r>
+        <w:rPr>
+          <w:rFonts w:ascii="Sylfaen" w:eastAsiaTheme="minorHAnsi" w:hAnsi="Sylfaen" w:cs="Arial-BoldMT"/>
+          <w:bCs/>
+          <w:color w:val="auto"/>
+          <w:sz w:val="24"/>
+          <w:szCs w:val="28"/>
+        </w:rPr>
+        <w:t>(</w:t>
+      </w:r>
+      <w:r>
+        <w:rPr>
+          <w:rFonts w:ascii="Sylfaen" w:eastAsiaTheme="minorHAnsi" w:hAnsi="Sylfaen" w:cs="Arial-BoldMT"/>
+          <w:bCs/>
+          <w:color w:val="auto"/>
+          <w:sz w:val="24"/>
+          <w:szCs w:val="28"/>
+          <w:lang w:val="hy-AM"/>
+        </w:rPr>
+        <w:t xml:space="preserve">օրիենտացիան </w:t>
+      </w:r>
+      <w:r>
+        <w:rPr>
+          <w:rFonts w:ascii="Sylfaen" w:eastAsiaTheme="minorHAnsi" w:hAnsi="Sylfaen" w:cs="Arial-BoldMT"/>
+          <w:bCs/>
+          <w:color w:val="auto"/>
+          <w:sz w:val="24"/>
+          <w:szCs w:val="28"/>
+        </w:rPr>
+        <w:t>)</w:t>
+      </w:r>
+      <w:r>
+        <w:rPr>
+          <w:rFonts w:ascii="Sylfaen" w:eastAsiaTheme="minorHAnsi" w:hAnsi="Sylfaen" w:cs="Arial-BoldMT"/>
+          <w:bCs/>
+          <w:color w:val="auto"/>
+          <w:sz w:val="24"/>
+          <w:szCs w:val="28"/>
+          <w:lang w:val="hy-AM"/>
+        </w:rPr>
+        <w:t xml:space="preserve"> </w:t>
+      </w:r>
+      <w:r>
+        <w:rPr>
+          <w:rFonts w:ascii="Sylfaen" w:eastAsiaTheme="minorHAnsi" w:hAnsi="Sylfaen" w:cs="Arial-BoldMT"/>
+          <w:bCs/>
+          <w:color w:val="auto"/>
+          <w:sz w:val="24"/>
+          <w:szCs w:val="28"/>
+        </w:rPr>
+        <w:t>r-</w:t>
+      </w:r>
+      <w:r>
+        <w:rPr>
+          <w:rFonts w:ascii="Sylfaen" w:eastAsiaTheme="minorHAnsi" w:hAnsi="Sylfaen" w:cs="Arial-BoldMT"/>
+          <w:bCs/>
+          <w:color w:val="auto"/>
+          <w:sz w:val="24"/>
+          <w:szCs w:val="28"/>
+          <w:lang w:val="hy-AM"/>
+        </w:rPr>
+        <w:t xml:space="preserve">ի </w:t>
+      </w:r>
+      <w:r>
+        <w:rPr>
+          <w:rFonts w:ascii="Sylfaen" w:eastAsiaTheme="minorHAnsi" w:hAnsi="Sylfaen" w:cs="Arial-BoldMT"/>
+          <w:bCs/>
+          <w:color w:val="auto"/>
+          <w:sz w:val="24"/>
+          <w:szCs w:val="28"/>
+        </w:rPr>
+        <w:t xml:space="preserve"> x </w:t>
+      </w:r>
+      <w:r>
+        <w:rPr>
+          <w:rFonts w:ascii="Sylfaen" w:eastAsiaTheme="minorHAnsi" w:hAnsi="Sylfaen" w:cs="Arial-BoldMT"/>
+          <w:bCs/>
+          <w:color w:val="auto"/>
+          <w:sz w:val="24"/>
+          <w:szCs w:val="28"/>
+          <w:lang w:val="hy-AM"/>
+        </w:rPr>
+        <w:t>առանցքի նկատմամբ</w:t>
+      </w:r>
+      <w:r>
+        <w:rPr>
+          <w:rFonts w:ascii="Sylfaen" w:eastAsiaTheme="minorHAnsi" w:hAnsi="Sylfaen" w:cs="Arial-BoldMT"/>
+          <w:bCs/>
+          <w:color w:val="auto"/>
+          <w:sz w:val="24"/>
+          <w:szCs w:val="28"/>
+        </w:rPr>
+        <w:t>(</w:t>
+      </w:r>
+      <w:r>
+        <w:rPr>
+          <w:rFonts w:ascii="Sylfaen" w:eastAsiaTheme="minorHAnsi" w:hAnsi="Sylfaen" w:cs="Arial-BoldMT"/>
+          <w:bCs/>
+          <w:color w:val="auto"/>
+          <w:sz w:val="24"/>
+          <w:szCs w:val="28"/>
+          <w:lang w:val="hy-AM"/>
+        </w:rPr>
+        <w:t>նկար 2</w:t>
+      </w:r>
+      <w:r>
+        <w:rPr>
+          <w:rFonts w:ascii="Sylfaen" w:eastAsiaTheme="minorHAnsi" w:hAnsi="Sylfaen" w:cs="Arial-BoldMT"/>
+          <w:bCs/>
+          <w:color w:val="auto"/>
+          <w:sz w:val="24"/>
+          <w:szCs w:val="28"/>
+        </w:rPr>
+        <w:t>)</w:t>
+      </w:r>
+      <w:r>
+        <w:rPr>
+          <w:rFonts w:ascii="Sylfaen" w:eastAsiaTheme="minorHAnsi" w:hAnsi="Sylfaen" w:cs="Arial-BoldMT"/>
+          <w:bCs/>
+          <w:color w:val="auto"/>
+          <w:sz w:val="24"/>
+          <w:szCs w:val="28"/>
+          <w:lang w:val="hy-AM"/>
+        </w:rPr>
+        <w:t>, ցանկացած կետի համար</w:t>
+      </w:r>
+      <w:r>
+        <w:rPr>
+          <w:rFonts w:ascii="Sylfaen" w:eastAsiaTheme="minorHAnsi" w:hAnsi="Sylfaen" w:cs="Arial-BoldMT"/>
+          <w:bCs/>
+          <w:color w:val="auto"/>
+          <w:sz w:val="24"/>
+          <w:szCs w:val="28"/>
+        </w:rPr>
+        <w:t xml:space="preserve"> </w:t>
+      </w:r>
+      <w:r>
+        <w:rPr>
+          <w:rFonts w:ascii="Sylfaen" w:eastAsiaTheme="minorHAnsi" w:hAnsi="Sylfaen" w:cs="Arial-BoldMT"/>
+          <w:bCs/>
+          <w:color w:val="auto"/>
+          <w:sz w:val="24"/>
+          <w:szCs w:val="28"/>
+          <w:lang w:val="hy-AM"/>
+        </w:rPr>
+        <w:t>(</w:t>
+      </w:r>
+      <w:r>
+        <w:rPr>
+          <w:rFonts w:ascii="Sylfaen" w:eastAsiaTheme="minorHAnsi" w:hAnsi="Sylfaen" w:cs="Arial-BoldMT"/>
+          <w:bCs/>
+          <w:color w:val="auto"/>
+          <w:sz w:val="24"/>
+          <w:szCs w:val="28"/>
+        </w:rPr>
+        <w:t>x,y</w:t>
+      </w:r>
+      <w:r>
+        <w:rPr>
+          <w:rFonts w:ascii="Sylfaen" w:eastAsiaTheme="minorHAnsi" w:hAnsi="Sylfaen" w:cs="Arial-BoldMT"/>
+          <w:bCs/>
+          <w:color w:val="auto"/>
+          <w:sz w:val="24"/>
+          <w:szCs w:val="28"/>
+          <w:lang w:val="hy-AM"/>
+        </w:rPr>
+        <w:t>)</w:t>
+      </w:r>
+      <w:r>
+        <w:rPr>
+          <w:rFonts w:ascii="Sylfaen" w:eastAsiaTheme="minorHAnsi" w:hAnsi="Sylfaen" w:cs="Arial-BoldMT"/>
+          <w:bCs/>
+          <w:color w:val="auto"/>
+          <w:sz w:val="24"/>
+          <w:szCs w:val="28"/>
+        </w:rPr>
+        <w:t xml:space="preserve"> այս գծի վրայի </w:t>
+      </w:r>
+      <w:r>
+        <w:rPr>
+          <w:rFonts w:ascii="Sylfaen" w:eastAsiaTheme="minorHAnsi" w:hAnsi="Sylfaen" w:cs="Arial-BoldMT"/>
+          <w:bCs/>
+          <w:color w:val="auto"/>
+          <w:sz w:val="24"/>
+          <w:szCs w:val="28"/>
+        </w:rPr>
+        <w:t xml:space="preserve"> r </w:t>
+      </w:r>
+      <w:r>
+        <w:rPr>
+          <w:rFonts w:ascii="Sylfaen" w:eastAsiaTheme="minorHAnsi" w:hAnsi="Sylfaen" w:cs="Arial-BoldMT"/>
+          <w:bCs/>
+          <w:color w:val="auto"/>
+          <w:sz w:val="24"/>
+          <w:szCs w:val="28"/>
+          <w:lang w:val="hy-AM"/>
+        </w:rPr>
+        <w:t xml:space="preserve">և </w:t>
+      </w:r>
+      <w:r>
+        <w:rPr>
+          <w:rFonts w:ascii="Sylfaen" w:eastAsiaTheme="minorHAnsi" w:hAnsi="Sylfaen" w:cs="Arial-BoldMT"/>
+          <w:bCs/>
+          <w:color w:val="auto"/>
+          <w:sz w:val="24"/>
+          <w:szCs w:val="28"/>
+        </w:rPr>
+        <w:t>θ</w:t>
+      </w:r>
+      <w:r>
+        <w:rPr>
+          <w:rFonts w:ascii="Sylfaen" w:eastAsiaTheme="minorHAnsi" w:hAnsi="Sylfaen" w:cs="Arial-BoldMT"/>
+          <w:bCs/>
+          <w:color w:val="auto"/>
+          <w:sz w:val="24"/>
+          <w:szCs w:val="28"/>
+        </w:rPr>
+        <w:t xml:space="preserve"> </w:t>
+      </w:r>
+      <w:r>
+        <w:rPr>
+          <w:rFonts w:ascii="Sylfaen" w:eastAsiaTheme="minorHAnsi" w:hAnsi="Sylfaen" w:cs="Arial-BoldMT"/>
+          <w:bCs/>
+          <w:color w:val="auto"/>
+          <w:sz w:val="24"/>
+          <w:szCs w:val="28"/>
+          <w:lang w:val="hy-AM"/>
+        </w:rPr>
+        <w:t>հաստատուն են։</w:t>
+      </w:r>
+    </w:p>
+    <w:p>
+      <w:pPr>
+        <w:jc w:val="center"/>
+        <w:rPr>
+          <w:rFonts w:ascii="Sylfaen" w:eastAsiaTheme="minorHAnsi" w:hAnsi="Sylfaen" w:cs="Arial-BoldMT"/>
+          <w:bCs/>
+          <w:color w:val="auto"/>
+          <w:sz w:val="24"/>
+          <w:szCs w:val="28"/>
+        </w:rPr>
+      </w:pPr>
+    </w:p>
+    <w:p>
+      <w:pPr>
+        <w:rPr>
+          <w:rFonts w:ascii="Sylfaen" w:eastAsiaTheme="minorHAnsi" w:hAnsi="Sylfaen" w:cs="Arial-BoldMT"/>
+          <w:bCs/>
+          <w:color w:val="auto"/>
+          <w:sz w:val="24"/>
+          <w:szCs w:val="28"/>
+        </w:rPr>
+      </w:pPr>
+    </w:p>
+    <w:p>
+      <w:pPr>
+        <w:rPr>
+          <w:rFonts w:ascii="Sylfaen" w:eastAsiaTheme="minorHAnsi" w:hAnsi="Sylfaen" w:cs="Arial-BoldMT"/>
+          <w:bCs/>
+          <w:color w:val="auto"/>
+          <w:sz w:val="24"/>
+          <w:szCs w:val="28"/>
+          <w:lang w:val="hy-AM"/>
+        </w:rPr>
+      </w:pPr>
+    </w:p>
+    <w:p>
+      <w:pPr>
+        <w:rPr>
+          <w:rFonts w:ascii="Sylfaen" w:eastAsiaTheme="minorHAnsi" w:hAnsi="Sylfaen" w:cs="Arial-BoldMT"/>
+          <w:bCs/>
+          <w:color w:val="auto"/>
+          <w:sz w:val="24"/>
+          <w:szCs w:val="28"/>
+        </w:rPr>
+      </w:pPr>
+    </w:p>
+    <w:p>
+      <w:pPr>
+        <w:rPr>
+          <w:rFonts w:ascii="Sylfaen" w:eastAsiaTheme="minorEastAsia" w:hAnsi="Sylfaen" w:cs="Arial"/>
+          <w:sz w:val="24"/>
+          <w:szCs w:val="24"/>
+          <w:lang w:val="hy-AM"/>
+        </w:rPr>
+      </w:pPr>
+      <w:r>
+        <w:rPr>
+          <w:rFonts w:ascii="Sylfaen" w:eastAsiaTheme="minorHAnsi" w:hAnsi="Sylfaen" w:cs="Arial-BoldMT"/>
+          <w:bCs/>
+          <w:color w:val="auto"/>
+          <w:sz w:val="24"/>
+          <w:szCs w:val="28"/>
+          <w:lang w:val="hy-AM"/>
+        </w:rPr>
+        <w:lastRenderedPageBreak/>
+        <w:t xml:space="preserve"> </w:t>
+      </w:r>
+    </w:p>
+    <w:tbl>
+      <w:tblPr>
+        <w:tblStyle w:val="TableGrid"/>
+        <w:tblW w:w="0" w:type="auto"/>
+        <w:tblLook w:val="04A0" w:firstRow="1" w:lastRow="0" w:firstColumn="1" w:lastColumn="0" w:noHBand="0" w:noVBand="1"/>
+      </w:tblPr>
+      <w:tblGrid>
+        <w:gridCol w:w="9350"/>
+      </w:tblGrid>
+      <w:tr>
+        <w:tc>
+          <w:tcPr>
+            <w:tcW w:w="9350" w:type="dxa"/>
+          </w:tcPr>
+          <w:p>
+            <w:pPr>
+              <w:jc w:val="center"/>
+              <w:rPr>
+                <w:rFonts w:ascii="Sylfaen" w:eastAsiaTheme="minorEastAsia" w:hAnsi="Sylfaen" w:cs="Arial"/>
+                <w:sz w:val="24"/>
+                <w:szCs w:val="24"/>
+                <w:lang w:val="hy-AM"/>
+              </w:rPr>
+            </w:pPr>
+            <w:r>
+              <w:rPr>
+                <w:noProof/>
+              </w:rPr>
+              <w:drawing>
+                <wp:inline distT="0" distB="0" distL="0" distR="0" wp14:anchorId="4A16A605" wp14:editId="61EBE3AF">
+                  <wp:extent cx="2171700" cy="2181225"/>
+                  <wp:effectExtent l="0" t="0" r="0" b="9525"/>
+                  <wp:docPr id="35" name="Picture 35" descr="http://homepages.inf.ed.ac.uk/rbf/HIPR2/figs/hough2.gif"/>
+                  <wp:cNvGraphicFramePr>
+                    <a:graphicFrameLocks xmlns:a="http://schemas.openxmlformats.org/drawingml/2006/main" noChangeAspect="1"/>
+                  </wp:cNvGraphicFramePr>
+                  <a:graphic xmlns:a="http://schemas.openxmlformats.org/drawingml/2006/main">
+                    <a:graphicData uri="http://schemas.openxmlformats.org/drawingml/2006/picture">
+                      <pic:pic xmlns:pic="http://schemas.openxmlformats.org/drawingml/2006/picture">
+                        <pic:nvPicPr>
+                          <pic:cNvPr id="0" name="Picture 3" descr="http://homepages.inf.ed.ac.uk/rbf/HIPR2/figs/hough2.gif"/>
+                          <pic:cNvPicPr>
+                            <a:picLocks noChangeAspect="1" noChangeArrowheads="1"/>
+                          </pic:cNvPicPr>
+                        </pic:nvPicPr>
+                        <pic:blipFill>
+                          <a:blip r:embed="rId43">
+                            <a:extLst>
+                              <a:ext uri="{28A0092B-C50C-407E-A947-70E740481C1C}">
+                                <a14:useLocalDpi xmlns:a14="http://schemas.microsoft.com/office/drawing/2010/main" val="0"/>
+                              </a:ext>
+                            </a:extLst>
+                          </a:blip>
+                          <a:srcRect/>
+                          <a:stretch>
+                            <a:fillRect/>
+                          </a:stretch>
+                        </pic:blipFill>
+                        <pic:spPr bwMode="auto">
+                          <a:xfrm>
+                            <a:off x="0" y="0"/>
+                            <a:ext cx="2171700" cy="2181225"/>
+                          </a:xfrm>
+                          <a:prstGeom prst="rect">
+                            <a:avLst/>
+                          </a:prstGeom>
+                          <a:noFill/>
+                          <a:ln>
+                            <a:noFill/>
+                          </a:ln>
+                        </pic:spPr>
+                      </pic:pic>
+                    </a:graphicData>
+                  </a:graphic>
+                </wp:inline>
+              </w:drawing>
+            </w:r>
+          </w:p>
+        </w:tc>
+      </w:tr>
+      <w:tr>
+        <w:tc>
+          <w:tcPr>
+            <w:tcW w:w="9350" w:type="dxa"/>
+          </w:tcPr>
+          <w:p>
+            <w:pPr>
+              <w:rPr>
+                <w:rFonts w:ascii="Sylfaen" w:eastAsiaTheme="minorEastAsia" w:hAnsi="Sylfaen" w:cs="Arial"/>
+                <w:sz w:val="24"/>
+                <w:szCs w:val="24"/>
+                <w:lang w:val="hy-AM"/>
+              </w:rPr>
+            </w:pPr>
+            <w:r>
+              <w:rPr>
+                <w:rFonts w:ascii="Sylfaen" w:eastAsiaTheme="minorEastAsia" w:hAnsi="Sylfaen" w:cs="Arial"/>
+                <w:sz w:val="24"/>
+                <w:szCs w:val="24"/>
+                <w:lang w:val="hy-AM"/>
+              </w:rPr>
+              <w:t>Նկար 2  ուղիղ գծի պարամետրիկ նկարագրությունը</w:t>
+            </w:r>
+            <w:bookmarkStart w:id="0" w:name="_GoBack"/>
+            <w:bookmarkEnd w:id="0"/>
+          </w:p>
+        </w:tc>
+      </w:tr>
+    </w:tbl>
+    <w:p>
+      <w:pPr>
+        <w:rPr>
+          <w:rFonts w:ascii="Sylfaen" w:eastAsiaTheme="minorEastAsia" w:hAnsi="Sylfaen" w:cs="Arial"/>
+          <w:sz w:val="24"/>
+          <w:szCs w:val="24"/>
+          <w:lang w:val="hy-AM"/>
+        </w:rPr>
+      </w:pPr>
+    </w:p>
+    <w:p>
+      <w:pPr>
+        <w:rPr>
+          <w:rFonts w:ascii="Sylfaen" w:eastAsiaTheme="minorEastAsia" w:hAnsi="Sylfaen" w:cs="Arial"/>
+          <w:sz w:val="24"/>
+          <w:szCs w:val="24"/>
+          <w:lang w:val="hy-AM"/>
+        </w:rPr>
+      </w:pPr>
+      <w:r>
+        <w:rPr>
+          <w:rFonts w:ascii="Sylfaen" w:eastAsiaTheme="minorEastAsia" w:hAnsi="Sylfaen" w:cs="Arial"/>
+          <w:sz w:val="24"/>
+          <w:szCs w:val="24"/>
+          <w:lang w:val="hy-AM"/>
+        </w:rPr>
+        <w:t xml:space="preserve"> </w:t>
+      </w:r>
     </w:p>
     <w:p>
       <w:pPr>
@@ -23884,7 +24797,6 @@
           <w:szCs w:val="32"/>
           <w:lang w:val="hy-AM"/>
         </w:rPr>
-        <w:lastRenderedPageBreak/>
         <w:t xml:space="preserve">Եզրակացություն </w:t>
       </w:r>
     </w:p>
@@ -23989,7 +24901,6 @@
           <w:rFonts w:ascii="Sylfaen" w:eastAsiaTheme="minorEastAsia" w:hAnsi="Sylfaen" w:cs="Arial"/>
           <w:sz w:val="32"/>
           <w:szCs w:val="32"/>
-          <w:lang w:val="hy-AM"/>
         </w:rPr>
       </w:pPr>
     </w:p>
@@ -24130,7 +25041,6 @@
           <w:sz w:val="32"/>
           <w:lang w:val="hy-AM"/>
         </w:rPr>
-        <w:lastRenderedPageBreak/>
         <w:t>Գրականություն</w:t>
       </w:r>
     </w:p>
@@ -24254,6 +25164,7 @@
           <w:rFonts w:ascii="Sylfaen" w:hAnsi="Sylfaen"/>
           <w:sz w:val="32"/>
         </w:rPr>
+        <w:lastRenderedPageBreak/>
         <w:t>Computer Vision: Algorithms and Applications Richard Szeliski (2010)</w:t>
       </w:r>
     </w:p>
@@ -27034,7 +27945,7 @@
 </file>
 
 <file path=customXml/itemProps1.xml><?xml version="1.0" encoding="utf-8"?>
-<ds:datastoreItem xmlns:ds="http://schemas.openxmlformats.org/officeDocument/2006/customXml" ds:itemID="{91CC2C54-BC1A-4782-A3E3-5C41DB10443D}">
+<ds:datastoreItem xmlns:ds="http://schemas.openxmlformats.org/officeDocument/2006/customXml" ds:itemID="{31E697E6-377F-4316-A924-A2C1176F551B}">
   <ds:schemaRefs>
     <ds:schemaRef ds:uri="http://schemas.openxmlformats.org/officeDocument/2006/bibliography"/>
   </ds:schemaRefs>

</xml_diff>

<commit_message>
adding doc new version
</commit_message>
<xml_diff>
--- a/Diplomayin.docx
+++ b/Diplomayin.docx
@@ -23803,6 +23803,7 @@
           </w:tcPr>
           <w:p>
             <w:pPr>
+              <w:jc w:val="center"/>
               <w:rPr>
                 <w:rFonts w:ascii="Sylfaen" w:eastAsiaTheme="minorHAnsi" w:hAnsi="Sylfaen" w:cs="Arial-BoldMT"/>
                 <w:bCs/>
@@ -23964,18 +23965,20 @@
           <w:sz w:val="24"/>
           <w:szCs w:val="28"/>
         </w:rPr>
-        <w:t>xcosθ + ysin</w:t>
-      </w:r>
-      <w:r>
+        <w:t>xcosθ + ysinθ = r</w:t>
+      </w:r>
+    </w:p>
+    <w:p>
+      <w:pPr>
         <w:rPr>
           <w:rFonts w:ascii="Sylfaen" w:eastAsiaTheme="minorHAnsi" w:hAnsi="Sylfaen" w:cs="Arial-BoldMT"/>
           <w:bCs/>
           <w:color w:val="auto"/>
           <w:sz w:val="24"/>
           <w:szCs w:val="28"/>
-        </w:rPr>
-        <w:t>θ</w:t>
-      </w:r>
+          <w:lang w:val="hy-AM"/>
+        </w:rPr>
+      </w:pPr>
       <w:r>
         <w:rPr>
           <w:rFonts w:ascii="Sylfaen" w:eastAsiaTheme="minorHAnsi" w:hAnsi="Sylfaen" w:cs="Arial-BoldMT"/>
@@ -23983,21 +23986,20 @@
           <w:color w:val="auto"/>
           <w:sz w:val="24"/>
           <w:szCs w:val="28"/>
-        </w:rPr>
-        <w:t xml:space="preserve"> = r</w:t>
-      </w:r>
-    </w:p>
-    <w:p>
-      <w:pPr>
+          <w:lang w:val="hy-AM"/>
+        </w:rPr>
+        <w:t xml:space="preserve">որպեղ </w:t>
+      </w:r>
+      <w:r>
         <w:rPr>
           <w:rFonts w:ascii="Sylfaen" w:eastAsiaTheme="minorHAnsi" w:hAnsi="Sylfaen" w:cs="Arial-BoldMT"/>
           <w:bCs/>
           <w:color w:val="auto"/>
           <w:sz w:val="24"/>
           <w:szCs w:val="28"/>
-          <w:lang w:val="hy-AM"/>
-        </w:rPr>
-      </w:pPr>
+        </w:rPr>
+        <w:t>r</w:t>
+      </w:r>
       <w:r>
         <w:rPr>
           <w:rFonts w:ascii="Sylfaen" w:eastAsiaTheme="minorHAnsi" w:hAnsi="Sylfaen" w:cs="Arial-BoldMT"/>
@@ -24007,7 +24009,7 @@
           <w:szCs w:val="28"/>
           <w:lang w:val="hy-AM"/>
         </w:rPr>
-        <w:t xml:space="preserve">որպեղ </w:t>
+        <w:t xml:space="preserve">-ը հանդիսանում է երկարությունը կոորդինատների սկզբնակետից մինչև այդ գիծը </w:t>
       </w:r>
       <w:r>
         <w:rPr>
@@ -24017,7 +24019,7 @@
           <w:sz w:val="24"/>
           <w:szCs w:val="28"/>
         </w:rPr>
-        <w:t>r</w:t>
+        <w:t>θ</w:t>
       </w:r>
       <w:r>
         <w:rPr>
@@ -24028,7 +24030,7 @@
           <w:szCs w:val="28"/>
           <w:lang w:val="hy-AM"/>
         </w:rPr>
-        <w:t xml:space="preserve">-ը հանդիսանում է երկարությունը կոորդինատների սկզբնակետից մինչև այդ գիծը </w:t>
+        <w:t>-ն դա կողմնորոշումն է</w:t>
       </w:r>
       <w:r>
         <w:rPr>
@@ -24038,7 +24040,7 @@
           <w:sz w:val="24"/>
           <w:szCs w:val="28"/>
         </w:rPr>
-        <w:t>θ</w:t>
+        <w:t>(</w:t>
       </w:r>
       <w:r>
         <w:rPr>
@@ -24049,7 +24051,7 @@
           <w:szCs w:val="28"/>
           <w:lang w:val="hy-AM"/>
         </w:rPr>
-        <w:t>-ն դա կողմնորոշումն է</w:t>
+        <w:t xml:space="preserve">օրիենտացիան </w:t>
       </w:r>
       <w:r>
         <w:rPr>
@@ -24059,7 +24061,7 @@
           <w:sz w:val="24"/>
           <w:szCs w:val="28"/>
         </w:rPr>
-        <w:t>(</w:t>
+        <w:t>)</w:t>
       </w:r>
       <w:r>
         <w:rPr>
@@ -24070,7 +24072,7 @@
           <w:szCs w:val="28"/>
           <w:lang w:val="hy-AM"/>
         </w:rPr>
-        <w:t xml:space="preserve">օրիենտացիան </w:t>
+        <w:t xml:space="preserve"> </w:t>
       </w:r>
       <w:r>
         <w:rPr>
@@ -24080,7 +24082,7 @@
           <w:sz w:val="24"/>
           <w:szCs w:val="28"/>
         </w:rPr>
-        <w:t>)</w:t>
+        <w:t>r-</w:t>
       </w:r>
       <w:r>
         <w:rPr>
@@ -24091,7 +24093,7 @@
           <w:szCs w:val="28"/>
           <w:lang w:val="hy-AM"/>
         </w:rPr>
-        <w:t xml:space="preserve"> </w:t>
+        <w:t xml:space="preserve">ի </w:t>
       </w:r>
       <w:r>
         <w:rPr>
@@ -24101,7 +24103,7 @@
           <w:sz w:val="24"/>
           <w:szCs w:val="28"/>
         </w:rPr>
-        <w:t>r-</w:t>
+        <w:t xml:space="preserve"> x </w:t>
       </w:r>
       <w:r>
         <w:rPr>
@@ -24112,7 +24114,7 @@
           <w:szCs w:val="28"/>
           <w:lang w:val="hy-AM"/>
         </w:rPr>
-        <w:t xml:space="preserve">ի </w:t>
+        <w:t>առանցքի նկատմամբ</w:t>
       </w:r>
       <w:r>
         <w:rPr>
@@ -24122,7 +24124,7 @@
           <w:sz w:val="24"/>
           <w:szCs w:val="28"/>
         </w:rPr>
-        <w:t xml:space="preserve"> x </w:t>
+        <w:t>(</w:t>
       </w:r>
       <w:r>
         <w:rPr>
@@ -24133,7 +24135,7 @@
           <w:szCs w:val="28"/>
           <w:lang w:val="hy-AM"/>
         </w:rPr>
-        <w:t>առանցքի նկատմամբ</w:t>
+        <w:t>նկար 2</w:t>
       </w:r>
       <w:r>
         <w:rPr>
@@ -24143,7 +24145,7 @@
           <w:sz w:val="24"/>
           <w:szCs w:val="28"/>
         </w:rPr>
-        <w:t>(</w:t>
+        <w:t>)</w:t>
       </w:r>
       <w:r>
         <w:rPr>
@@ -24154,7 +24156,7 @@
           <w:szCs w:val="28"/>
           <w:lang w:val="hy-AM"/>
         </w:rPr>
-        <w:t>նկար 2</w:t>
+        <w:t>, ցանկացած կետի համար</w:t>
       </w:r>
       <w:r>
         <w:rPr>
@@ -24164,7 +24166,7 @@
           <w:sz w:val="24"/>
           <w:szCs w:val="28"/>
         </w:rPr>
-        <w:t>)</w:t>
+        <w:t xml:space="preserve"> </w:t>
       </w:r>
       <w:r>
         <w:rPr>
@@ -24175,7 +24177,7 @@
           <w:szCs w:val="28"/>
           <w:lang w:val="hy-AM"/>
         </w:rPr>
-        <w:t>, ցանկացած կետի համար</w:t>
+        <w:t>(</w:t>
       </w:r>
       <w:r>
         <w:rPr>
@@ -24185,7 +24187,7 @@
           <w:sz w:val="24"/>
           <w:szCs w:val="28"/>
         </w:rPr>
-        <w:t xml:space="preserve"> </w:t>
+        <w:t>x,y</w:t>
       </w:r>
       <w:r>
         <w:rPr>
@@ -24196,7 +24198,7 @@
           <w:szCs w:val="28"/>
           <w:lang w:val="hy-AM"/>
         </w:rPr>
-        <w:t>(</w:t>
+        <w:t>)</w:t>
       </w:r>
       <w:r>
         <w:rPr>
@@ -24206,7 +24208,7 @@
           <w:sz w:val="24"/>
           <w:szCs w:val="28"/>
         </w:rPr>
-        <w:t>x,y</w:t>
+        <w:t xml:space="preserve"> այս գծի վրայի </w:t>
       </w:r>
       <w:r>
         <w:rPr>
@@ -24215,9 +24217,8 @@
           <w:color w:val="auto"/>
           <w:sz w:val="24"/>
           <w:szCs w:val="28"/>
-          <w:lang w:val="hy-AM"/>
-        </w:rPr>
-        <w:t>)</w:t>
+        </w:rPr>
+        <w:t xml:space="preserve"> r </w:t>
       </w:r>
       <w:r>
         <w:rPr>
@@ -24226,8 +24227,9 @@
           <w:color w:val="auto"/>
           <w:sz w:val="24"/>
           <w:szCs w:val="28"/>
-        </w:rPr>
-        <w:t xml:space="preserve"> այս գծի վրայի </w:t>
+          <w:lang w:val="hy-AM"/>
+        </w:rPr>
+        <w:t xml:space="preserve">և </w:t>
       </w:r>
       <w:r>
         <w:rPr>
@@ -24237,38 +24239,7 @@
           <w:sz w:val="24"/>
           <w:szCs w:val="28"/>
         </w:rPr>
-        <w:t xml:space="preserve"> r </w:t>
-      </w:r>
-      <w:r>
-        <w:rPr>
-          <w:rFonts w:ascii="Sylfaen" w:eastAsiaTheme="minorHAnsi" w:hAnsi="Sylfaen" w:cs="Arial-BoldMT"/>
-          <w:bCs/>
-          <w:color w:val="auto"/>
-          <w:sz w:val="24"/>
-          <w:szCs w:val="28"/>
-          <w:lang w:val="hy-AM"/>
-        </w:rPr>
-        <w:t xml:space="preserve">և </w:t>
-      </w:r>
-      <w:r>
-        <w:rPr>
-          <w:rFonts w:ascii="Sylfaen" w:eastAsiaTheme="minorHAnsi" w:hAnsi="Sylfaen" w:cs="Arial-BoldMT"/>
-          <w:bCs/>
-          <w:color w:val="auto"/>
-          <w:sz w:val="24"/>
-          <w:szCs w:val="28"/>
-        </w:rPr>
-        <w:t>θ</w:t>
-      </w:r>
-      <w:r>
-        <w:rPr>
-          <w:rFonts w:ascii="Sylfaen" w:eastAsiaTheme="minorHAnsi" w:hAnsi="Sylfaen" w:cs="Arial-BoldMT"/>
-          <w:bCs/>
-          <w:color w:val="auto"/>
-          <w:sz w:val="24"/>
-          <w:szCs w:val="28"/>
-        </w:rPr>
-        <w:t xml:space="preserve"> </w:t>
+        <w:t xml:space="preserve">θ </w:t>
       </w:r>
       <w:r>
         <w:rPr>
@@ -24437,6 +24408,7 @@
           </w:tcPr>
           <w:p>
             <w:pPr>
+              <w:jc w:val="center"/>
               <w:rPr>
                 <w:rFonts w:ascii="Sylfaen" w:eastAsiaTheme="minorEastAsia" w:hAnsi="Sylfaen" w:cs="Arial"/>
                 <w:sz w:val="24"/>
@@ -24451,10 +24423,25 @@
                 <w:szCs w:val="24"/>
                 <w:lang w:val="hy-AM"/>
               </w:rPr>
-              <w:t>Նկար 2  ուղիղ գծի պարամետրիկ նկարագրությունը</w:t>
+              <w:t>Նկար 2</w:t>
             </w:r>
-            <w:bookmarkStart w:id="0" w:name="_GoBack"/>
-            <w:bookmarkEnd w:id="0"/>
+            <w:r>
+              <w:rPr>
+                <w:rFonts w:ascii="Sylfaen" w:eastAsiaTheme="minorEastAsia" w:hAnsi="Sylfaen" w:cs="Arial"/>
+                <w:sz w:val="24"/>
+                <w:szCs w:val="24"/>
+              </w:rPr>
+              <w:t>`</w:t>
+            </w:r>
+            <w:r>
+              <w:rPr>
+                <w:rFonts w:ascii="Sylfaen" w:eastAsiaTheme="minorEastAsia" w:hAnsi="Sylfaen" w:cs="Arial"/>
+                <w:sz w:val="24"/>
+                <w:szCs w:val="24"/>
+                <w:lang w:val="hy-AM"/>
+              </w:rPr>
+              <w:t xml:space="preserve">  ուղիղ գծի պարամետրիկ նկարագրությունը</w:t>
+            </w:r>
           </w:p>
         </w:tc>
       </w:tr>
@@ -24472,9 +24459,11 @@
     <w:p>
       <w:pPr>
         <w:rPr>
-          <w:rFonts w:ascii="Sylfaen" w:eastAsiaTheme="minorEastAsia" w:hAnsi="Sylfaen" w:cs="Arial"/>
-          <w:sz w:val="24"/>
-          <w:szCs w:val="24"/>
+          <w:rFonts w:ascii="Sylfaen" w:eastAsiaTheme="minorHAnsi" w:hAnsi="Sylfaen" w:cs="Arial-BoldMT"/>
+          <w:bCs/>
+          <w:color w:val="auto"/>
+          <w:sz w:val="24"/>
+          <w:szCs w:val="28"/>
           <w:lang w:val="hy-AM"/>
         </w:rPr>
       </w:pPr>
@@ -24487,267 +24476,983 @@
         </w:rPr>
         <w:t xml:space="preserve"> </w:t>
       </w:r>
-    </w:p>
-    <w:p>
-      <w:pPr>
-        <w:rPr>
-          <w:rFonts w:ascii="Sylfaen" w:eastAsiaTheme="minorEastAsia" w:hAnsi="Sylfaen" w:cs="Arial"/>
-          <w:sz w:val="24"/>
-          <w:szCs w:val="24"/>
-        </w:rPr>
-      </w:pPr>
-    </w:p>
-    <w:p>
-      <w:pPr>
-        <w:rPr>
-          <w:rFonts w:ascii="Sylfaen" w:eastAsiaTheme="minorEastAsia" w:hAnsi="Sylfaen" w:cs="Arial"/>
-          <w:sz w:val="24"/>
-          <w:szCs w:val="24"/>
-        </w:rPr>
-      </w:pPr>
-    </w:p>
-    <w:p>
-      <w:pPr>
-        <w:rPr>
-          <w:rFonts w:ascii="Sylfaen" w:eastAsiaTheme="minorEastAsia" w:hAnsi="Sylfaen" w:cs="Arial"/>
-          <w:sz w:val="24"/>
-          <w:szCs w:val="24"/>
-        </w:rPr>
-      </w:pPr>
-    </w:p>
-    <w:p>
-      <w:pPr>
-        <w:rPr>
-          <w:rFonts w:ascii="Sylfaen" w:eastAsiaTheme="minorEastAsia" w:hAnsi="Sylfaen" w:cs="Arial"/>
-          <w:sz w:val="24"/>
-          <w:szCs w:val="24"/>
-        </w:rPr>
-      </w:pPr>
-    </w:p>
-    <w:p>
-      <w:pPr>
-        <w:rPr>
-          <w:rFonts w:ascii="Sylfaen" w:eastAsiaTheme="minorEastAsia" w:hAnsi="Sylfaen" w:cs="Arial"/>
-          <w:sz w:val="24"/>
-          <w:szCs w:val="24"/>
-        </w:rPr>
-      </w:pPr>
-    </w:p>
-    <w:p>
-      <w:pPr>
-        <w:rPr>
-          <w:rFonts w:ascii="Sylfaen" w:eastAsiaTheme="minorEastAsia" w:hAnsi="Sylfaen" w:cs="Arial"/>
-          <w:sz w:val="24"/>
-          <w:szCs w:val="24"/>
-        </w:rPr>
-      </w:pPr>
-    </w:p>
-    <w:p>
-      <w:pPr>
-        <w:rPr>
-          <w:rFonts w:ascii="Sylfaen" w:eastAsiaTheme="minorEastAsia" w:hAnsi="Sylfaen" w:cs="Arial"/>
-          <w:sz w:val="24"/>
-          <w:szCs w:val="24"/>
-        </w:rPr>
-      </w:pPr>
-    </w:p>
-    <w:p>
-      <w:pPr>
-        <w:rPr>
-          <w:rFonts w:ascii="Sylfaen" w:eastAsiaTheme="minorEastAsia" w:hAnsi="Sylfaen" w:cs="Arial"/>
-          <w:sz w:val="24"/>
-          <w:szCs w:val="24"/>
-        </w:rPr>
-      </w:pPr>
-    </w:p>
-    <w:p>
-      <w:pPr>
-        <w:rPr>
-          <w:rFonts w:ascii="Sylfaen" w:eastAsiaTheme="minorEastAsia" w:hAnsi="Sylfaen" w:cs="Arial"/>
-          <w:sz w:val="24"/>
-          <w:szCs w:val="24"/>
-        </w:rPr>
-      </w:pPr>
-    </w:p>
-    <w:p>
-      <w:pPr>
-        <w:rPr>
-          <w:rFonts w:ascii="Sylfaen" w:eastAsiaTheme="minorEastAsia" w:hAnsi="Sylfaen" w:cs="Arial"/>
-          <w:sz w:val="24"/>
-          <w:szCs w:val="24"/>
-        </w:rPr>
-      </w:pPr>
-    </w:p>
-    <w:p>
-      <w:pPr>
-        <w:rPr>
-          <w:rFonts w:ascii="Sylfaen" w:eastAsiaTheme="minorEastAsia" w:hAnsi="Sylfaen" w:cs="Arial"/>
-          <w:sz w:val="24"/>
-          <w:szCs w:val="24"/>
-        </w:rPr>
-      </w:pPr>
-    </w:p>
-    <w:p>
-      <w:pPr>
-        <w:rPr>
-          <w:rFonts w:ascii="Sylfaen" w:eastAsiaTheme="minorEastAsia" w:hAnsi="Sylfaen" w:cs="Arial"/>
-          <w:sz w:val="24"/>
-          <w:szCs w:val="24"/>
-        </w:rPr>
-      </w:pPr>
-    </w:p>
-    <w:p>
-      <w:pPr>
-        <w:rPr>
-          <w:rFonts w:ascii="Sylfaen" w:eastAsiaTheme="minorEastAsia" w:hAnsi="Sylfaen" w:cs="Arial"/>
-          <w:sz w:val="24"/>
-          <w:szCs w:val="24"/>
-        </w:rPr>
-      </w:pPr>
-    </w:p>
-    <w:p>
-      <w:pPr>
-        <w:rPr>
-          <w:rFonts w:ascii="Sylfaen" w:eastAsiaTheme="minorEastAsia" w:hAnsi="Sylfaen" w:cs="Arial"/>
-          <w:sz w:val="24"/>
-          <w:szCs w:val="24"/>
-        </w:rPr>
-      </w:pPr>
-    </w:p>
-    <w:p>
-      <w:pPr>
-        <w:rPr>
-          <w:rFonts w:ascii="Sylfaen" w:eastAsiaTheme="minorEastAsia" w:hAnsi="Sylfaen" w:cs="Arial"/>
-          <w:sz w:val="24"/>
-          <w:szCs w:val="24"/>
-        </w:rPr>
-      </w:pPr>
-    </w:p>
-    <w:p>
-      <w:pPr>
-        <w:rPr>
-          <w:rFonts w:ascii="Sylfaen" w:eastAsiaTheme="minorEastAsia" w:hAnsi="Sylfaen" w:cs="Arial"/>
-          <w:sz w:val="24"/>
-          <w:szCs w:val="24"/>
-        </w:rPr>
-      </w:pPr>
-    </w:p>
-    <w:p>
-      <w:pPr>
-        <w:rPr>
-          <w:rFonts w:ascii="Sylfaen" w:eastAsiaTheme="minorEastAsia" w:hAnsi="Sylfaen" w:cs="Arial"/>
-          <w:sz w:val="24"/>
-          <w:szCs w:val="24"/>
-        </w:rPr>
-      </w:pPr>
-    </w:p>
-    <w:p>
-      <w:pPr>
-        <w:rPr>
-          <w:rFonts w:ascii="Sylfaen" w:eastAsiaTheme="minorEastAsia" w:hAnsi="Sylfaen" w:cs="Arial"/>
-          <w:sz w:val="24"/>
-          <w:szCs w:val="24"/>
-        </w:rPr>
-      </w:pPr>
-    </w:p>
-    <w:p>
-      <w:pPr>
-        <w:rPr>
-          <w:rFonts w:ascii="Sylfaen" w:eastAsiaTheme="minorEastAsia" w:hAnsi="Sylfaen" w:cs="Arial"/>
-          <w:sz w:val="24"/>
-          <w:szCs w:val="24"/>
-        </w:rPr>
-      </w:pPr>
-    </w:p>
-    <w:p>
-      <w:pPr>
-        <w:rPr>
-          <w:rFonts w:ascii="Sylfaen" w:eastAsiaTheme="minorEastAsia" w:hAnsi="Sylfaen" w:cs="Arial"/>
-          <w:sz w:val="24"/>
-          <w:szCs w:val="24"/>
-        </w:rPr>
-      </w:pPr>
-    </w:p>
-    <w:p>
-      <w:pPr>
-        <w:rPr>
-          <w:rFonts w:ascii="Sylfaen" w:eastAsiaTheme="minorEastAsia" w:hAnsi="Sylfaen" w:cs="Arial"/>
-          <w:sz w:val="24"/>
-          <w:szCs w:val="24"/>
-        </w:rPr>
-      </w:pPr>
-    </w:p>
-    <w:p>
-      <w:pPr>
-        <w:rPr>
-          <w:rFonts w:ascii="Sylfaen" w:eastAsiaTheme="minorEastAsia" w:hAnsi="Sylfaen" w:cs="Arial"/>
-          <w:sz w:val="24"/>
-          <w:szCs w:val="24"/>
-        </w:rPr>
-      </w:pPr>
-    </w:p>
-    <w:p>
-      <w:pPr>
-        <w:rPr>
-          <w:rFonts w:ascii="Sylfaen" w:eastAsiaTheme="minorEastAsia" w:hAnsi="Sylfaen" w:cs="Arial"/>
-          <w:sz w:val="24"/>
-          <w:szCs w:val="24"/>
-        </w:rPr>
-      </w:pPr>
-    </w:p>
-    <w:p>
-      <w:pPr>
-        <w:rPr>
-          <w:rFonts w:ascii="Sylfaen" w:eastAsiaTheme="minorEastAsia" w:hAnsi="Sylfaen" w:cs="Arial"/>
-          <w:sz w:val="24"/>
-          <w:szCs w:val="24"/>
-        </w:rPr>
-      </w:pPr>
-    </w:p>
-    <w:p>
-      <w:pPr>
-        <w:rPr>
-          <w:rFonts w:ascii="Sylfaen" w:eastAsiaTheme="minorEastAsia" w:hAnsi="Sylfaen" w:cs="Arial"/>
-          <w:sz w:val="24"/>
-          <w:szCs w:val="24"/>
-        </w:rPr>
-      </w:pPr>
-    </w:p>
-    <w:p>
-      <w:pPr>
-        <w:rPr>
-          <w:rFonts w:ascii="Sylfaen" w:eastAsiaTheme="minorEastAsia" w:hAnsi="Sylfaen" w:cs="Arial"/>
-          <w:sz w:val="24"/>
-          <w:szCs w:val="24"/>
-        </w:rPr>
-      </w:pPr>
-    </w:p>
-    <w:p>
-      <w:pPr>
-        <w:rPr>
-          <w:rFonts w:ascii="Sylfaen" w:eastAsiaTheme="minorEastAsia" w:hAnsi="Sylfaen" w:cs="Arial"/>
-          <w:sz w:val="24"/>
-          <w:szCs w:val="24"/>
-        </w:rPr>
-      </w:pPr>
-    </w:p>
-    <w:p>
-      <w:pPr>
-        <w:rPr>
-          <w:rFonts w:ascii="Sylfaen" w:eastAsiaTheme="minorEastAsia" w:hAnsi="Sylfaen" w:cs="Arial"/>
-          <w:sz w:val="24"/>
-          <w:szCs w:val="24"/>
-        </w:rPr>
-      </w:pPr>
-    </w:p>
-    <w:p>
-      <w:pPr>
-        <w:rPr>
-          <w:rFonts w:ascii="Sylfaen" w:eastAsiaTheme="minorEastAsia" w:hAnsi="Sylfaen" w:cs="Arial"/>
-          <w:sz w:val="24"/>
-          <w:szCs w:val="24"/>
-        </w:rPr>
-      </w:pPr>
+      <w:r>
+        <w:rPr>
+          <w:rFonts w:ascii="Sylfaen" w:eastAsiaTheme="minorEastAsia" w:hAnsi="Sylfaen" w:cs="Arial"/>
+          <w:sz w:val="24"/>
+          <w:szCs w:val="24"/>
+          <w:lang w:val="hy-AM"/>
+        </w:rPr>
+        <w:t>Պատկերի վերլուծության համատեքստում, կոորդինատները կետի</w:t>
+      </w:r>
+      <w:r>
+        <w:rPr>
+          <w:rFonts w:ascii="Sylfaen" w:eastAsiaTheme="minorEastAsia" w:hAnsi="Sylfaen" w:cs="Arial"/>
+          <w:sz w:val="24"/>
+          <w:szCs w:val="24"/>
+        </w:rPr>
+        <w:t>(կետեր</w:t>
+      </w:r>
+      <w:r>
+        <w:rPr>
+          <w:rFonts w:ascii="Sylfaen" w:eastAsiaTheme="minorEastAsia" w:hAnsi="Sylfaen" w:cs="Arial"/>
+          <w:sz w:val="24"/>
+          <w:szCs w:val="24"/>
+          <w:lang w:val="hy-AM"/>
+        </w:rPr>
+        <w:t>ի</w:t>
+      </w:r>
+      <w:r>
+        <w:rPr>
+          <w:rFonts w:ascii="Sylfaen" w:eastAsiaTheme="minorEastAsia" w:hAnsi="Sylfaen" w:cs="Arial"/>
+          <w:sz w:val="24"/>
+          <w:szCs w:val="24"/>
+        </w:rPr>
+        <w:t>)</w:t>
+      </w:r>
+      <w:r>
+        <w:rPr>
+          <w:rFonts w:ascii="Sylfaen" w:eastAsiaTheme="minorEastAsia" w:hAnsi="Sylfaen" w:cs="Arial"/>
+          <w:sz w:val="24"/>
+          <w:szCs w:val="24"/>
+          <w:lang w:val="hy-AM"/>
+        </w:rPr>
+        <w:t xml:space="preserve"> </w:t>
+      </w:r>
+      <w:r>
+        <w:rPr>
+          <w:rFonts w:ascii="Sylfaen" w:eastAsiaTheme="minorEastAsia" w:hAnsi="Sylfaen" w:cs="Arial"/>
+          <w:sz w:val="24"/>
+          <w:szCs w:val="24"/>
+          <w:lang w:val="hy-AM"/>
+        </w:rPr>
+        <w:t xml:space="preserve">եզրային սեգմենտների </w:t>
+      </w:r>
+      <w:r>
+        <w:rPr>
+          <w:rFonts w:ascii="Sylfaen" w:eastAsiaTheme="minorEastAsia" w:hAnsi="Sylfaen" w:cs="Arial"/>
+          <w:sz w:val="24"/>
+          <w:szCs w:val="24"/>
+        </w:rPr>
+        <w:t>(</w:t>
+      </w:r>
+      <m:oMath>
+        <m:sSub>
+          <m:sSubPr>
+            <m:ctrlPr>
+              <w:rPr>
+                <w:rFonts w:ascii="Cambria Math" w:eastAsiaTheme="minorEastAsia" w:hAnsi="Cambria Math" w:cs="Arial"/>
+                <w:i/>
+                <w:sz w:val="24"/>
+                <w:szCs w:val="24"/>
+              </w:rPr>
+            </m:ctrlPr>
+          </m:sSubPr>
+          <m:e>
+            <m:r>
+              <w:rPr>
+                <w:rFonts w:ascii="Cambria Math" w:eastAsiaTheme="minorEastAsia" w:hAnsi="Cambria Math" w:cs="Arial"/>
+                <w:sz w:val="24"/>
+                <w:szCs w:val="24"/>
+              </w:rPr>
+              <m:t>x</m:t>
+            </m:r>
+          </m:e>
+          <m:sub>
+            <m:r>
+              <w:rPr>
+                <w:rFonts w:ascii="Cambria Math" w:eastAsiaTheme="minorEastAsia" w:hAnsi="Cambria Math" w:cs="Arial"/>
+                <w:sz w:val="24"/>
+                <w:szCs w:val="24"/>
+              </w:rPr>
+              <m:t>i</m:t>
+            </m:r>
+          </m:sub>
+        </m:sSub>
+        <m:r>
+          <w:rPr>
+            <w:rFonts w:ascii="Cambria Math" w:eastAsiaTheme="minorEastAsia" w:hAnsi="Cambria Math" w:cs="Arial"/>
+            <w:sz w:val="24"/>
+            <w:szCs w:val="24"/>
+          </w:rPr>
+          <m:t>,</m:t>
+        </m:r>
+        <m:sSub>
+          <m:sSubPr>
+            <m:ctrlPr>
+              <w:rPr>
+                <w:rFonts w:ascii="Cambria Math" w:eastAsiaTheme="minorEastAsia" w:hAnsi="Cambria Math" w:cs="Arial"/>
+                <w:i/>
+                <w:sz w:val="24"/>
+                <w:szCs w:val="24"/>
+              </w:rPr>
+            </m:ctrlPr>
+          </m:sSubPr>
+          <m:e>
+            <m:r>
+              <w:rPr>
+                <w:rFonts w:ascii="Cambria Math" w:eastAsiaTheme="minorEastAsia" w:hAnsi="Cambria Math" w:cs="Arial"/>
+                <w:sz w:val="24"/>
+                <w:szCs w:val="24"/>
+              </w:rPr>
+              <m:t>y</m:t>
+            </m:r>
+          </m:e>
+          <m:sub>
+            <m:r>
+              <w:rPr>
+                <w:rFonts w:ascii="Cambria Math" w:eastAsiaTheme="minorEastAsia" w:hAnsi="Cambria Math" w:cs="Arial"/>
+                <w:sz w:val="24"/>
+                <w:szCs w:val="24"/>
+              </w:rPr>
+              <m:t>i</m:t>
+            </m:r>
+          </m:sub>
+        </m:sSub>
+      </m:oMath>
+      <w:r>
+        <w:rPr>
+          <w:rFonts w:ascii="Sylfaen" w:eastAsiaTheme="minorEastAsia" w:hAnsi="Sylfaen" w:cs="Arial"/>
+          <w:sz w:val="24"/>
+          <w:szCs w:val="24"/>
+        </w:rPr>
+        <w:t xml:space="preserve">) </w:t>
+      </w:r>
+      <w:r>
+        <w:rPr>
+          <w:rFonts w:ascii="Sylfaen" w:eastAsiaTheme="minorEastAsia" w:hAnsi="Sylfaen" w:cs="Arial"/>
+          <w:sz w:val="24"/>
+          <w:szCs w:val="24"/>
+          <w:lang w:val="hy-AM"/>
+        </w:rPr>
+        <w:t>պատկերի մեջ հայտնի են և հանդիսանում են կոնստանտ պարամետրեր հավասարման մեջ</w:t>
+      </w:r>
+      <w:r>
+        <w:rPr>
+          <w:rFonts w:ascii="Sylfaen" w:eastAsiaTheme="minorEastAsia" w:hAnsi="Sylfaen" w:cs="Arial"/>
+          <w:sz w:val="24"/>
+          <w:szCs w:val="24"/>
+          <w:lang w:val="hy-AM"/>
+        </w:rPr>
+        <w:t xml:space="preserve">։ r-ը և </w:t>
+      </w:r>
+      <w:r>
+        <w:rPr>
+          <w:rFonts w:ascii="Sylfaen" w:eastAsiaTheme="minorHAnsi" w:hAnsi="Sylfaen" w:cs="Arial-BoldMT"/>
+          <w:bCs/>
+          <w:color w:val="auto"/>
+          <w:sz w:val="24"/>
+          <w:szCs w:val="28"/>
+        </w:rPr>
+        <w:t>θ</w:t>
+      </w:r>
+      <w:r>
+        <w:rPr>
+          <w:rFonts w:ascii="Sylfaen" w:eastAsiaTheme="minorHAnsi" w:hAnsi="Sylfaen" w:cs="Arial-BoldMT"/>
+          <w:bCs/>
+          <w:color w:val="auto"/>
+          <w:sz w:val="24"/>
+          <w:szCs w:val="28"/>
+          <w:lang w:val="hy-AM"/>
+        </w:rPr>
+        <w:t>-ն մեր հավասարման մեջ անհայտ պարամետրերն են։</w:t>
+      </w:r>
+    </w:p>
+    <w:p>
+      <w:pPr>
+        <w:rPr>
+          <w:rFonts w:ascii="Sylfaen" w:eastAsiaTheme="minorEastAsia" w:hAnsi="Sylfaen" w:cs="Arial"/>
+          <w:sz w:val="24"/>
+          <w:szCs w:val="24"/>
+          <w:lang w:val="hy-AM"/>
+        </w:rPr>
+      </w:pPr>
+      <w:r>
+        <w:rPr>
+          <w:rFonts w:ascii="Sylfaen" w:eastAsiaTheme="minorHAnsi" w:hAnsi="Sylfaen" w:cs="Arial-BoldMT"/>
+          <w:bCs/>
+          <w:color w:val="auto"/>
+          <w:sz w:val="24"/>
+          <w:szCs w:val="28"/>
+          <w:lang w:val="hy-AM"/>
+        </w:rPr>
+        <w:t xml:space="preserve">Եթե մենք կառուցենք համապատասխան </w:t>
+      </w:r>
+      <w:r>
+        <w:rPr>
+          <w:rFonts w:ascii="Sylfaen" w:eastAsiaTheme="minorHAnsi" w:hAnsi="Sylfaen" w:cs="Arial-BoldMT"/>
+          <w:bCs/>
+          <w:color w:val="auto"/>
+          <w:sz w:val="24"/>
+          <w:szCs w:val="28"/>
+        </w:rPr>
+        <w:t>(r,</w:t>
+      </w:r>
+      <w:r>
+        <w:rPr>
+          <w:rFonts w:ascii="Sylfaen" w:eastAsiaTheme="minorHAnsi" w:hAnsi="Sylfaen" w:cs="Arial-BoldMT"/>
+          <w:bCs/>
+          <w:color w:val="auto"/>
+          <w:sz w:val="24"/>
+          <w:szCs w:val="28"/>
+        </w:rPr>
+        <w:t xml:space="preserve"> </w:t>
+      </w:r>
+      <w:r>
+        <w:rPr>
+          <w:rFonts w:ascii="Sylfaen" w:eastAsiaTheme="minorHAnsi" w:hAnsi="Sylfaen" w:cs="Arial-BoldMT"/>
+          <w:bCs/>
+          <w:color w:val="auto"/>
+          <w:sz w:val="24"/>
+          <w:szCs w:val="28"/>
+        </w:rPr>
+        <w:t>θ</w:t>
+      </w:r>
+      <w:r>
+        <w:rPr>
+          <w:rFonts w:ascii="Sylfaen" w:eastAsiaTheme="minorHAnsi" w:hAnsi="Sylfaen" w:cs="Arial-BoldMT"/>
+          <w:bCs/>
+          <w:color w:val="auto"/>
+          <w:sz w:val="24"/>
+          <w:szCs w:val="28"/>
+        </w:rPr>
+        <w:t xml:space="preserve">) արժեքները </w:t>
+      </w:r>
+      <w:r>
+        <w:rPr>
+          <w:rFonts w:ascii="Sylfaen" w:eastAsiaTheme="minorEastAsia" w:hAnsi="Sylfaen" w:cs="Arial"/>
+          <w:sz w:val="24"/>
+          <w:szCs w:val="24"/>
+        </w:rPr>
+        <w:t>(</w:t>
+      </w:r>
+      <m:oMath>
+        <m:sSub>
+          <m:sSubPr>
+            <m:ctrlPr>
+              <w:rPr>
+                <w:rFonts w:ascii="Cambria Math" w:eastAsiaTheme="minorEastAsia" w:hAnsi="Cambria Math" w:cs="Arial"/>
+                <w:i/>
+                <w:sz w:val="24"/>
+                <w:szCs w:val="24"/>
+              </w:rPr>
+            </m:ctrlPr>
+          </m:sSubPr>
+          <m:e>
+            <m:r>
+              <w:rPr>
+                <w:rFonts w:ascii="Cambria Math" w:eastAsiaTheme="minorEastAsia" w:hAnsi="Cambria Math" w:cs="Arial"/>
+                <w:sz w:val="24"/>
+                <w:szCs w:val="24"/>
+              </w:rPr>
+              <m:t>x</m:t>
+            </m:r>
+          </m:e>
+          <m:sub>
+            <m:r>
+              <w:rPr>
+                <w:rFonts w:ascii="Cambria Math" w:eastAsiaTheme="minorEastAsia" w:hAnsi="Cambria Math" w:cs="Arial"/>
+                <w:sz w:val="24"/>
+                <w:szCs w:val="24"/>
+              </w:rPr>
+              <m:t>i</m:t>
+            </m:r>
+          </m:sub>
+        </m:sSub>
+        <m:r>
+          <w:rPr>
+            <w:rFonts w:ascii="Cambria Math" w:eastAsiaTheme="minorEastAsia" w:hAnsi="Cambria Math" w:cs="Arial"/>
+            <w:sz w:val="24"/>
+            <w:szCs w:val="24"/>
+          </w:rPr>
+          <m:t>,</m:t>
+        </m:r>
+        <m:sSub>
+          <m:sSubPr>
+            <m:ctrlPr>
+              <w:rPr>
+                <w:rFonts w:ascii="Cambria Math" w:eastAsiaTheme="minorEastAsia" w:hAnsi="Cambria Math" w:cs="Arial"/>
+                <w:i/>
+                <w:sz w:val="24"/>
+                <w:szCs w:val="24"/>
+              </w:rPr>
+            </m:ctrlPr>
+          </m:sSubPr>
+          <m:e>
+            <m:r>
+              <w:rPr>
+                <w:rFonts w:ascii="Cambria Math" w:eastAsiaTheme="minorEastAsia" w:hAnsi="Cambria Math" w:cs="Arial"/>
+                <w:sz w:val="24"/>
+                <w:szCs w:val="24"/>
+              </w:rPr>
+              <m:t>y</m:t>
+            </m:r>
+          </m:e>
+          <m:sub>
+            <m:r>
+              <w:rPr>
+                <w:rFonts w:ascii="Cambria Math" w:eastAsiaTheme="minorEastAsia" w:hAnsi="Cambria Math" w:cs="Arial"/>
+                <w:sz w:val="24"/>
+                <w:szCs w:val="24"/>
+              </w:rPr>
+              <m:t>i</m:t>
+            </m:r>
+          </m:sub>
+        </m:sSub>
+      </m:oMath>
+      <w:r>
+        <w:rPr>
+          <w:rFonts w:ascii="Sylfaen" w:eastAsiaTheme="minorEastAsia" w:hAnsi="Sylfaen" w:cs="Arial"/>
+          <w:sz w:val="24"/>
+          <w:szCs w:val="24"/>
+        </w:rPr>
+        <w:t>)</w:t>
+      </w:r>
+      <w:r>
+        <w:rPr>
+          <w:rFonts w:ascii="Sylfaen" w:eastAsiaTheme="minorEastAsia" w:hAnsi="Sylfaen" w:cs="Arial"/>
+          <w:sz w:val="24"/>
+          <w:szCs w:val="24"/>
+        </w:rPr>
+        <w:t xml:space="preserve"> –</w:t>
+      </w:r>
+      <w:r>
+        <w:rPr>
+          <w:rFonts w:ascii="Sylfaen" w:eastAsiaTheme="minorEastAsia" w:hAnsi="Sylfaen" w:cs="Arial"/>
+          <w:sz w:val="24"/>
+          <w:szCs w:val="24"/>
+          <w:lang w:val="hy-AM"/>
+        </w:rPr>
+        <w:t xml:space="preserve">ին համապատասխան, ապա </w:t>
+      </w:r>
+      <w:r>
+        <w:rPr>
+          <w:rFonts w:ascii="Sylfaen" w:eastAsiaTheme="minorEastAsia" w:hAnsi="Sylfaen" w:cs="Arial"/>
+          <w:sz w:val="24"/>
+          <w:szCs w:val="24"/>
+        </w:rPr>
+        <w:t xml:space="preserve">կետերը </w:t>
+      </w:r>
+      <w:r>
+        <w:rPr>
+          <w:rFonts w:ascii="Sylfaen" w:eastAsiaTheme="minorEastAsia" w:hAnsi="Sylfaen" w:cs="Arial"/>
+          <w:sz w:val="24"/>
+          <w:szCs w:val="24"/>
+          <w:lang w:val="hy-AM"/>
+        </w:rPr>
+        <w:t xml:space="preserve">կարտեզիան համակարգի պատկերի </w:t>
+      </w:r>
+      <w:r>
+        <w:rPr>
+          <w:rFonts w:ascii="Sylfaen" w:eastAsiaTheme="minorEastAsia" w:hAnsi="Sylfaen" w:cs="Arial"/>
+          <w:sz w:val="24"/>
+          <w:szCs w:val="24"/>
+        </w:rPr>
+        <w:t>համ</w:t>
+      </w:r>
+      <w:r>
+        <w:rPr>
+          <w:rFonts w:ascii="Sylfaen" w:eastAsiaTheme="minorEastAsia" w:hAnsi="Sylfaen" w:cs="Arial"/>
+          <w:sz w:val="24"/>
+          <w:szCs w:val="24"/>
+          <w:lang w:val="hy-AM"/>
+        </w:rPr>
+        <w:t xml:space="preserve">ար կհամապատասխանեն կորերին բևեռային </w:t>
+      </w:r>
+      <w:r>
+        <w:rPr>
+          <w:rFonts w:ascii="Sylfaen" w:eastAsiaTheme="minorEastAsia" w:hAnsi="Sylfaen" w:cs="Arial"/>
+          <w:sz w:val="24"/>
+          <w:szCs w:val="24"/>
+          <w:lang w:val="hy-AM"/>
+        </w:rPr>
+        <w:t>Hough</w:t>
+      </w:r>
+      <w:r>
+        <w:rPr>
+          <w:rFonts w:ascii="Sylfaen" w:eastAsiaTheme="minorEastAsia" w:hAnsi="Sylfaen" w:cs="Arial"/>
+          <w:sz w:val="24"/>
+          <w:szCs w:val="24"/>
+          <w:lang w:val="hy-AM"/>
+        </w:rPr>
+        <w:t>-ի պարամետրերի համակարգին։</w:t>
+      </w:r>
+    </w:p>
+    <w:p>
+      <w:pPr>
+        <w:rPr>
+          <w:rFonts w:ascii="Arial" w:eastAsiaTheme="minorEastAsia" w:hAnsi="Arial" w:cs="Arial"/>
+          <w:sz w:val="24"/>
+          <w:szCs w:val="24"/>
+          <w:lang w:val="hy-AM"/>
+        </w:rPr>
+      </w:pPr>
+      <w:r>
+        <w:rPr>
+          <w:rFonts w:ascii="Sylfaen" w:eastAsiaTheme="minorEastAsia" w:hAnsi="Sylfaen" w:cs="Arial"/>
+          <w:sz w:val="24"/>
+          <w:szCs w:val="24"/>
+          <w:lang w:val="hy-AM"/>
+        </w:rPr>
+        <w:t xml:space="preserve">Կետից դեպի կոր ձևափոխությունները համապատասխանում են </w:t>
+      </w:r>
+      <w:r>
+        <w:rPr>
+          <w:color w:val="000000"/>
+          <w:sz w:val="27"/>
+          <w:szCs w:val="27"/>
+          <w:shd w:val="clear" w:color="auto" w:fill="FFFFFF"/>
+        </w:rPr>
+        <w:t>Hough</w:t>
+      </w:r>
+      <w:r>
+        <w:rPr>
+          <w:rStyle w:val="apple-converted-space"/>
+          <w:color w:val="000000"/>
+          <w:sz w:val="27"/>
+          <w:szCs w:val="27"/>
+          <w:shd w:val="clear" w:color="auto" w:fill="FFFFFF"/>
+        </w:rPr>
+        <w:t>-</w:t>
+      </w:r>
+      <w:r>
+        <w:rPr>
+          <w:rStyle w:val="apple-converted-space"/>
+          <w:rFonts w:ascii="Arial" w:hAnsi="Arial" w:cs="Arial"/>
+          <w:color w:val="000000"/>
+          <w:sz w:val="24"/>
+          <w:szCs w:val="27"/>
+          <w:shd w:val="clear" w:color="auto" w:fill="FFFFFF"/>
+          <w:lang w:val="hy-AM"/>
+        </w:rPr>
+        <w:t>ի ձևափոխմանը ուղիղ գծերի համար</w:t>
+      </w:r>
+      <w:r>
+        <w:rPr>
+          <w:rStyle w:val="apple-converted-space"/>
+          <w:rFonts w:ascii="Arial" w:hAnsi="Arial" w:cs="Arial"/>
+          <w:color w:val="000000"/>
+          <w:sz w:val="24"/>
+          <w:szCs w:val="27"/>
+          <w:shd w:val="clear" w:color="auto" w:fill="FFFFFF"/>
+          <w:lang w:val="hy-AM"/>
+        </w:rPr>
+        <w:t>։</w:t>
+      </w:r>
+    </w:p>
+    <w:p>
+      <w:pPr>
+        <w:rPr>
+          <w:rFonts w:ascii="Sylfaen" w:eastAsiaTheme="minorEastAsia" w:hAnsi="Sylfaen" w:cs="Arial"/>
+          <w:sz w:val="24"/>
+          <w:szCs w:val="24"/>
+          <w:lang w:val="hy-AM"/>
+        </w:rPr>
+      </w:pPr>
+      <w:r>
+        <w:rPr>
+          <w:rFonts w:ascii="Sylfaen" w:eastAsiaTheme="minorEastAsia" w:hAnsi="Sylfaen" w:cs="Arial"/>
+          <w:sz w:val="24"/>
+          <w:szCs w:val="24"/>
+          <w:lang w:val="hy-AM"/>
+        </w:rPr>
+        <w:t>Եթե այդ հավասարումները փորձենք կազմել շրջանագծերի համար ապա կունենանք հետևյալ տեսքը՝</w:t>
+      </w:r>
+    </w:p>
+    <w:p>
+      <w:pPr>
+        <w:jc w:val="center"/>
+        <w:rPr>
+          <w:rFonts w:ascii="Sylfaen" w:eastAsiaTheme="minorEastAsia" w:hAnsi="Sylfaen" w:cs="Arial"/>
+          <w:sz w:val="24"/>
+          <w:szCs w:val="24"/>
+        </w:rPr>
+      </w:pPr>
+      <m:oMath>
+        <m:sSup>
+          <m:sSupPr>
+            <m:ctrlPr>
+              <w:rPr>
+                <w:rFonts w:ascii="Cambria Math" w:eastAsiaTheme="minorEastAsia" w:hAnsi="Cambria Math" w:cs="Arial"/>
+                <w:i/>
+                <w:sz w:val="24"/>
+                <w:szCs w:val="24"/>
+                <w:lang w:val="hy-AM"/>
+              </w:rPr>
+            </m:ctrlPr>
+          </m:sSupPr>
+          <m:e>
+            <m:r>
+              <w:rPr>
+                <w:rFonts w:ascii="Cambria Math" w:eastAsiaTheme="minorEastAsia" w:hAnsi="Cambria Math" w:cs="Arial"/>
+                <w:sz w:val="24"/>
+                <w:szCs w:val="24"/>
+                <w:lang w:val="hy-AM"/>
+              </w:rPr>
+              <m:t>(x-a)</m:t>
+            </m:r>
+          </m:e>
+          <m:sup>
+            <m:r>
+              <w:rPr>
+                <w:rFonts w:ascii="Cambria Math" w:eastAsiaTheme="minorEastAsia" w:hAnsi="Cambria Math" w:cs="Arial"/>
+                <w:sz w:val="24"/>
+                <w:szCs w:val="24"/>
+                <w:lang w:val="hy-AM"/>
+              </w:rPr>
+              <m:t>2</m:t>
+            </m:r>
+          </m:sup>
+        </m:sSup>
+      </m:oMath>
+      <w:r>
+        <w:rPr>
+          <w:rFonts w:ascii="Sylfaen" w:eastAsiaTheme="minorEastAsia" w:hAnsi="Sylfaen" w:cs="Arial"/>
+          <w:sz w:val="24"/>
+          <w:szCs w:val="24"/>
+        </w:rPr>
+        <w:t xml:space="preserve"> + </w:t>
+      </w:r>
+      <m:oMath>
+        <m:sSup>
+          <m:sSupPr>
+            <m:ctrlPr>
+              <w:rPr>
+                <w:rFonts w:ascii="Cambria Math" w:eastAsiaTheme="minorEastAsia" w:hAnsi="Cambria Math" w:cs="Arial"/>
+                <w:i/>
+                <w:sz w:val="24"/>
+                <w:szCs w:val="24"/>
+                <w:lang w:val="hy-AM"/>
+              </w:rPr>
+            </m:ctrlPr>
+          </m:sSupPr>
+          <m:e>
+            <m:r>
+              <w:rPr>
+                <w:rFonts w:ascii="Cambria Math" w:eastAsiaTheme="minorEastAsia" w:hAnsi="Cambria Math" w:cs="Arial"/>
+                <w:sz w:val="24"/>
+                <w:szCs w:val="24"/>
+                <w:lang w:val="hy-AM"/>
+              </w:rPr>
+              <m:t>(</m:t>
+            </m:r>
+            <m:r>
+              <w:rPr>
+                <w:rFonts w:ascii="Cambria Math" w:eastAsiaTheme="minorEastAsia" w:hAnsi="Cambria Math" w:cs="Arial"/>
+                <w:sz w:val="24"/>
+                <w:szCs w:val="24"/>
+                <w:lang w:val="hy-AM"/>
+              </w:rPr>
+              <m:t>y</m:t>
+            </m:r>
+            <m:r>
+              <w:rPr>
+                <w:rFonts w:ascii="Cambria Math" w:eastAsiaTheme="minorEastAsia" w:hAnsi="Cambria Math" w:cs="Arial"/>
+                <w:sz w:val="24"/>
+                <w:szCs w:val="24"/>
+                <w:lang w:val="hy-AM"/>
+              </w:rPr>
+              <m:t>-</m:t>
+            </m:r>
+            <m:r>
+              <w:rPr>
+                <w:rFonts w:ascii="Cambria Math" w:eastAsiaTheme="minorEastAsia" w:hAnsi="Cambria Math" w:cs="Arial"/>
+                <w:sz w:val="24"/>
+                <w:szCs w:val="24"/>
+                <w:lang w:val="hy-AM"/>
+              </w:rPr>
+              <m:t>b</m:t>
+            </m:r>
+            <m:r>
+              <w:rPr>
+                <w:rFonts w:ascii="Cambria Math" w:eastAsiaTheme="minorEastAsia" w:hAnsi="Cambria Math" w:cs="Arial"/>
+                <w:sz w:val="24"/>
+                <w:szCs w:val="24"/>
+                <w:lang w:val="hy-AM"/>
+              </w:rPr>
+              <m:t>)</m:t>
+            </m:r>
+          </m:e>
+          <m:sup>
+            <m:r>
+              <w:rPr>
+                <w:rFonts w:ascii="Cambria Math" w:eastAsiaTheme="minorEastAsia" w:hAnsi="Cambria Math" w:cs="Arial"/>
+                <w:sz w:val="24"/>
+                <w:szCs w:val="24"/>
+                <w:lang w:val="hy-AM"/>
+              </w:rPr>
+              <m:t>2</m:t>
+            </m:r>
+          </m:sup>
+        </m:sSup>
+      </m:oMath>
+      <w:r>
+        <w:rPr>
+          <w:rFonts w:ascii="Sylfaen" w:eastAsiaTheme="minorEastAsia" w:hAnsi="Sylfaen" w:cs="Arial"/>
+          <w:sz w:val="24"/>
+          <w:szCs w:val="24"/>
+        </w:rPr>
+        <w:t xml:space="preserve"> = </w:t>
+      </w:r>
+      <m:oMath>
+        <m:sSup>
+          <m:sSupPr>
+            <m:ctrlPr>
+              <w:rPr>
+                <w:rFonts w:ascii="Cambria Math" w:eastAsiaTheme="minorEastAsia" w:hAnsi="Cambria Math" w:cs="Arial"/>
+                <w:i/>
+                <w:sz w:val="24"/>
+                <w:szCs w:val="24"/>
+              </w:rPr>
+            </m:ctrlPr>
+          </m:sSupPr>
+          <m:e>
+            <m:r>
+              <w:rPr>
+                <w:rFonts w:ascii="Cambria Math" w:eastAsiaTheme="minorEastAsia" w:hAnsi="Cambria Math" w:cs="Arial"/>
+                <w:sz w:val="24"/>
+                <w:szCs w:val="24"/>
+              </w:rPr>
+              <m:t>r</m:t>
+            </m:r>
+          </m:e>
+          <m:sup>
+            <m:r>
+              <w:rPr>
+                <w:rFonts w:ascii="Cambria Math" w:eastAsiaTheme="minorEastAsia" w:hAnsi="Cambria Math" w:cs="Arial"/>
+                <w:sz w:val="24"/>
+                <w:szCs w:val="24"/>
+              </w:rPr>
+              <m:t>2</m:t>
+            </m:r>
+          </m:sup>
+        </m:sSup>
+      </m:oMath>
+    </w:p>
+    <w:p>
+      <w:pPr>
+        <w:rPr>
+          <w:rFonts w:ascii="Sylfaen" w:eastAsiaTheme="minorEastAsia" w:hAnsi="Sylfaen" w:cs="Arial"/>
+          <w:sz w:val="24"/>
+          <w:szCs w:val="24"/>
+        </w:rPr>
+      </w:pPr>
+    </w:p>
+    <w:p>
+      <w:pPr>
+        <w:rPr>
+          <w:rFonts w:ascii="Sylfaen" w:eastAsiaTheme="minorEastAsia" w:hAnsi="Sylfaen" w:cs="Arial"/>
+          <w:sz w:val="24"/>
+          <w:szCs w:val="24"/>
+          <w:lang w:val="hy-AM"/>
+        </w:rPr>
+      </w:pPr>
+      <w:r>
+        <w:rPr>
+          <w:rFonts w:ascii="Sylfaen" w:eastAsiaTheme="minorEastAsia" w:hAnsi="Sylfaen" w:cs="Arial"/>
+          <w:sz w:val="24"/>
+          <w:szCs w:val="24"/>
+          <w:lang w:val="hy-AM"/>
+        </w:rPr>
+        <w:t xml:space="preserve">Որտեղ a-ն և </w:t>
+      </w:r>
+      <w:r>
+        <w:rPr>
+          <w:rFonts w:ascii="Sylfaen" w:eastAsiaTheme="minorEastAsia" w:hAnsi="Sylfaen" w:cs="Arial"/>
+          <w:sz w:val="24"/>
+          <w:szCs w:val="24"/>
+        </w:rPr>
+        <w:t>b-</w:t>
+      </w:r>
+      <w:r>
+        <w:rPr>
+          <w:rFonts w:ascii="Sylfaen" w:eastAsiaTheme="minorEastAsia" w:hAnsi="Sylfaen" w:cs="Arial"/>
+          <w:sz w:val="24"/>
+          <w:szCs w:val="24"/>
+          <w:lang w:val="hy-AM"/>
+        </w:rPr>
+        <w:t xml:space="preserve">ն շրջանագծի կենտրոնի կոորդինատներն են իսկ </w:t>
+      </w:r>
+      <w:r>
+        <w:rPr>
+          <w:rFonts w:ascii="Sylfaen" w:eastAsiaTheme="minorEastAsia" w:hAnsi="Sylfaen" w:cs="Arial"/>
+          <w:sz w:val="24"/>
+          <w:szCs w:val="24"/>
+        </w:rPr>
+        <w:t>r-</w:t>
+      </w:r>
+      <w:r>
+        <w:rPr>
+          <w:rFonts w:ascii="Sylfaen" w:eastAsiaTheme="minorEastAsia" w:hAnsi="Sylfaen" w:cs="Arial"/>
+          <w:sz w:val="24"/>
+          <w:szCs w:val="24"/>
+          <w:lang w:val="hy-AM"/>
+        </w:rPr>
+        <w:t>ը շառավիղը։</w:t>
+      </w:r>
+    </w:p>
+    <w:p>
+      <w:pPr>
+        <w:rPr>
+          <w:rFonts w:ascii="Sylfaen" w:eastAsiaTheme="minorEastAsia" w:hAnsi="Sylfaen" w:cs="Arial"/>
+          <w:sz w:val="24"/>
+          <w:szCs w:val="24"/>
+        </w:rPr>
+      </w:pPr>
+    </w:p>
+    <w:p>
+      <w:pPr>
+        <w:rPr>
+          <w:rFonts w:ascii="Sylfaen" w:eastAsiaTheme="minorEastAsia" w:hAnsi="Sylfaen" w:cs="Arial"/>
+          <w:sz w:val="24"/>
+          <w:szCs w:val="24"/>
+        </w:rPr>
+      </w:pPr>
+    </w:p>
+    <w:p>
+      <w:pPr>
+        <w:rPr>
+          <w:rFonts w:ascii="Sylfaen" w:eastAsiaTheme="minorEastAsia" w:hAnsi="Sylfaen" w:cs="Arial"/>
+          <w:sz w:val="24"/>
+          <w:szCs w:val="24"/>
+        </w:rPr>
+      </w:pPr>
+    </w:p>
+    <w:p>
+      <w:pPr>
+        <w:rPr>
+          <w:rFonts w:ascii="Sylfaen" w:eastAsiaTheme="minorEastAsia" w:hAnsi="Sylfaen" w:cs="Arial"/>
+          <w:sz w:val="24"/>
+          <w:szCs w:val="24"/>
+        </w:rPr>
+      </w:pPr>
+    </w:p>
+    <w:p>
+      <w:pPr>
+        <w:rPr>
+          <w:rFonts w:ascii="Sylfaen" w:eastAsiaTheme="minorEastAsia" w:hAnsi="Sylfaen" w:cs="Arial"/>
+          <w:sz w:val="24"/>
+          <w:szCs w:val="24"/>
+        </w:rPr>
+      </w:pPr>
+    </w:p>
+    <w:p>
+      <w:pPr>
+        <w:rPr>
+          <w:rFonts w:ascii="Sylfaen" w:eastAsiaTheme="minorEastAsia" w:hAnsi="Sylfaen" w:cs="Arial"/>
+          <w:sz w:val="24"/>
+          <w:szCs w:val="24"/>
+        </w:rPr>
+      </w:pPr>
+    </w:p>
+    <w:p>
+      <w:pPr>
+        <w:rPr>
+          <w:rFonts w:ascii="Sylfaen" w:eastAsiaTheme="minorEastAsia" w:hAnsi="Sylfaen" w:cs="Arial"/>
+          <w:sz w:val="24"/>
+          <w:szCs w:val="24"/>
+        </w:rPr>
+      </w:pPr>
+    </w:p>
+    <w:p>
+      <w:pPr>
+        <w:rPr>
+          <w:rFonts w:ascii="Sylfaen" w:eastAsiaTheme="minorEastAsia" w:hAnsi="Sylfaen" w:cs="Arial"/>
+          <w:sz w:val="24"/>
+          <w:szCs w:val="24"/>
+        </w:rPr>
+      </w:pPr>
+    </w:p>
+    <w:p>
+      <w:pPr>
+        <w:rPr>
+          <w:rFonts w:ascii="Sylfaen" w:eastAsiaTheme="minorEastAsia" w:hAnsi="Sylfaen" w:cs="Arial"/>
+          <w:sz w:val="24"/>
+          <w:szCs w:val="24"/>
+        </w:rPr>
+      </w:pPr>
+    </w:p>
+    <w:p>
+      <w:pPr>
+        <w:rPr>
+          <w:rFonts w:ascii="Sylfaen" w:eastAsiaTheme="minorEastAsia" w:hAnsi="Sylfaen" w:cs="Arial"/>
+          <w:sz w:val="24"/>
+          <w:szCs w:val="24"/>
+        </w:rPr>
+      </w:pPr>
+    </w:p>
+    <w:p>
+      <w:pPr>
+        <w:rPr>
+          <w:rFonts w:ascii="Sylfaen" w:eastAsiaTheme="minorEastAsia" w:hAnsi="Sylfaen" w:cs="Arial"/>
+          <w:sz w:val="24"/>
+          <w:szCs w:val="24"/>
+        </w:rPr>
+      </w:pPr>
+    </w:p>
+    <w:p>
+      <w:pPr>
+        <w:rPr>
+          <w:rFonts w:ascii="Sylfaen" w:eastAsiaTheme="minorEastAsia" w:hAnsi="Sylfaen" w:cs="Arial"/>
+          <w:sz w:val="24"/>
+          <w:szCs w:val="24"/>
+        </w:rPr>
+      </w:pPr>
+    </w:p>
+    <w:p>
+      <w:pPr>
+        <w:rPr>
+          <w:rFonts w:ascii="Sylfaen" w:eastAsiaTheme="minorEastAsia" w:hAnsi="Sylfaen" w:cs="Arial"/>
+          <w:sz w:val="24"/>
+          <w:szCs w:val="24"/>
+        </w:rPr>
+      </w:pPr>
+    </w:p>
+    <w:p>
+      <w:pPr>
+        <w:rPr>
+          <w:rFonts w:ascii="Sylfaen" w:eastAsiaTheme="minorEastAsia" w:hAnsi="Sylfaen" w:cs="Arial"/>
+          <w:sz w:val="24"/>
+          <w:szCs w:val="24"/>
+        </w:rPr>
+      </w:pPr>
+    </w:p>
+    <w:p>
+      <w:pPr>
+        <w:rPr>
+          <w:rFonts w:ascii="Sylfaen" w:eastAsiaTheme="minorEastAsia" w:hAnsi="Sylfaen" w:cs="Arial"/>
+          <w:sz w:val="24"/>
+          <w:szCs w:val="24"/>
+        </w:rPr>
+      </w:pPr>
+    </w:p>
+    <w:p>
+      <w:pPr>
+        <w:rPr>
+          <w:rFonts w:ascii="Sylfaen" w:eastAsiaTheme="minorEastAsia" w:hAnsi="Sylfaen" w:cs="Arial"/>
+          <w:sz w:val="24"/>
+          <w:szCs w:val="24"/>
+        </w:rPr>
+      </w:pPr>
+    </w:p>
+    <w:p>
+      <w:pPr>
+        <w:rPr>
+          <w:rFonts w:ascii="Sylfaen" w:eastAsiaTheme="minorEastAsia" w:hAnsi="Sylfaen" w:cs="Arial"/>
+          <w:sz w:val="24"/>
+          <w:szCs w:val="24"/>
+        </w:rPr>
+      </w:pPr>
+    </w:p>
+    <w:p>
+      <w:pPr>
+        <w:rPr>
+          <w:rFonts w:ascii="Sylfaen" w:eastAsiaTheme="minorEastAsia" w:hAnsi="Sylfaen" w:cs="Arial"/>
+          <w:sz w:val="24"/>
+          <w:szCs w:val="24"/>
+        </w:rPr>
+      </w:pPr>
+    </w:p>
+    <w:p>
+      <w:pPr>
+        <w:rPr>
+          <w:rFonts w:ascii="Sylfaen" w:eastAsiaTheme="minorEastAsia" w:hAnsi="Sylfaen" w:cs="Arial"/>
+          <w:sz w:val="24"/>
+          <w:szCs w:val="24"/>
+        </w:rPr>
+      </w:pPr>
+    </w:p>
+    <w:p>
+      <w:pPr>
+        <w:rPr>
+          <w:rFonts w:ascii="Sylfaen" w:eastAsiaTheme="minorEastAsia" w:hAnsi="Sylfaen" w:cs="Arial"/>
+          <w:sz w:val="24"/>
+          <w:szCs w:val="24"/>
+        </w:rPr>
+      </w:pPr>
+    </w:p>
+    <w:p>
+      <w:pPr>
+        <w:rPr>
+          <w:rFonts w:ascii="Sylfaen" w:eastAsiaTheme="minorEastAsia" w:hAnsi="Sylfaen" w:cs="Arial"/>
+          <w:sz w:val="24"/>
+          <w:szCs w:val="24"/>
+        </w:rPr>
+      </w:pPr>
+    </w:p>
+    <w:p>
+      <w:pPr>
+        <w:rPr>
+          <w:rFonts w:ascii="Sylfaen" w:eastAsiaTheme="minorEastAsia" w:hAnsi="Sylfaen" w:cs="Arial"/>
+          <w:sz w:val="24"/>
+          <w:szCs w:val="24"/>
+        </w:rPr>
+      </w:pPr>
+    </w:p>
+    <w:p>
+      <w:pPr>
+        <w:rPr>
+          <w:rFonts w:ascii="Sylfaen" w:eastAsiaTheme="minorEastAsia" w:hAnsi="Sylfaen" w:cs="Arial"/>
+          <w:sz w:val="24"/>
+          <w:szCs w:val="24"/>
+        </w:rPr>
+      </w:pPr>
+    </w:p>
+    <w:p>
+      <w:pPr>
+        <w:rPr>
+          <w:rFonts w:ascii="Sylfaen" w:eastAsiaTheme="minorEastAsia" w:hAnsi="Sylfaen" w:cs="Arial"/>
+          <w:sz w:val="24"/>
+          <w:szCs w:val="24"/>
+        </w:rPr>
+      </w:pPr>
+    </w:p>
+    <w:p>
+      <w:pPr>
+        <w:rPr>
+          <w:rFonts w:ascii="Sylfaen" w:eastAsiaTheme="minorEastAsia" w:hAnsi="Sylfaen" w:cs="Arial"/>
+          <w:sz w:val="24"/>
+          <w:szCs w:val="24"/>
+        </w:rPr>
+      </w:pPr>
+    </w:p>
+    <w:p>
+      <w:pPr>
+        <w:rPr>
+          <w:rFonts w:ascii="Sylfaen" w:eastAsiaTheme="minorEastAsia" w:hAnsi="Sylfaen" w:cs="Arial"/>
+          <w:sz w:val="24"/>
+          <w:szCs w:val="24"/>
+        </w:rPr>
+      </w:pPr>
+    </w:p>
+    <w:p>
+      <w:pPr>
+        <w:rPr>
+          <w:rFonts w:ascii="Sylfaen" w:eastAsiaTheme="minorEastAsia" w:hAnsi="Sylfaen" w:cs="Arial"/>
+          <w:sz w:val="24"/>
+          <w:szCs w:val="24"/>
+        </w:rPr>
+      </w:pPr>
+    </w:p>
+    <w:p>
+      <w:pPr>
+        <w:rPr>
+          <w:rFonts w:ascii="Sylfaen" w:eastAsiaTheme="minorEastAsia" w:hAnsi="Sylfaen" w:cs="Arial"/>
+          <w:sz w:val="24"/>
+          <w:szCs w:val="24"/>
+        </w:rPr>
+      </w:pPr>
+    </w:p>
+    <w:p>
+      <w:pPr>
+        <w:rPr>
+          <w:rFonts w:ascii="Sylfaen" w:eastAsiaTheme="minorEastAsia" w:hAnsi="Sylfaen" w:cs="Arial"/>
+          <w:sz w:val="24"/>
+          <w:szCs w:val="24"/>
+        </w:rPr>
+      </w:pPr>
+      <w:bookmarkStart w:id="0" w:name="_GoBack"/>
+      <w:bookmarkEnd w:id="0"/>
     </w:p>
     <w:p>
       <w:pPr>
@@ -24797,6 +25502,7 @@
           <w:szCs w:val="32"/>
           <w:lang w:val="hy-AM"/>
         </w:rPr>
+        <w:lastRenderedPageBreak/>
         <w:t xml:space="preserve">Եզրակացություն </w:t>
       </w:r>
     </w:p>
@@ -25041,6 +25747,7 @@
           <w:sz w:val="32"/>
           <w:lang w:val="hy-AM"/>
         </w:rPr>
+        <w:lastRenderedPageBreak/>
         <w:t>Գրականություն</w:t>
       </w:r>
     </w:p>
@@ -25164,7 +25871,6 @@
           <w:rFonts w:ascii="Sylfaen" w:hAnsi="Sylfaen"/>
           <w:sz w:val="32"/>
         </w:rPr>
-        <w:lastRenderedPageBreak/>
         <w:t>Computer Vision: Algorithms and Applications Richard Szeliski (2010)</w:t>
       </w:r>
     </w:p>
@@ -27945,7 +28651,7 @@
 </file>
 
 <file path=customXml/itemProps1.xml><?xml version="1.0" encoding="utf-8"?>
-<ds:datastoreItem xmlns:ds="http://schemas.openxmlformats.org/officeDocument/2006/customXml" ds:itemID="{31E697E6-377F-4316-A924-A2C1176F551B}">
+<ds:datastoreItem xmlns:ds="http://schemas.openxmlformats.org/officeDocument/2006/customXml" ds:itemID="{82B3683E-F88B-453D-9860-9780DDB5EF48}">
   <ds:schemaRefs>
     <ds:schemaRef ds:uri="http://schemas.openxmlformats.org/officeDocument/2006/bibliography"/>
   </ds:schemaRefs>

</xml_diff>

<commit_message>
Adding Face Detection useful sources and adding faceDetection introduction do Diplomayin.doc file
</commit_message>
<xml_diff>
--- a/Diplomayin.docx
+++ b/Diplomayin.docx
@@ -177,13 +177,23 @@
           <w:lang w:val="hy-AM"/>
         </w:rPr>
       </w:pPr>
+      <w:proofErr w:type="gramStart"/>
       <w:r>
         <w:rPr>
           <w:rFonts w:ascii="Sylfaen" w:hAnsi="Sylfaen" w:cs="Times New Roman"/>
           <w:sz w:val="26"/>
           <w:szCs w:val="26"/>
         </w:rPr>
-        <w:t>ՈՒսանող  ________</w:t>
+        <w:t>ՈՒսանող  _</w:t>
+      </w:r>
+      <w:proofErr w:type="gramEnd"/>
+      <w:r>
+        <w:rPr>
+          <w:rFonts w:ascii="Sylfaen" w:hAnsi="Sylfaen" w:cs="Times New Roman"/>
+          <w:sz w:val="26"/>
+          <w:szCs w:val="26"/>
+        </w:rPr>
+        <w:t>_______</w:t>
       </w:r>
       <w:r>
         <w:rPr>
@@ -615,13 +625,23 @@
           <w:szCs w:val="24"/>
         </w:rPr>
       </w:pPr>
+      <w:proofErr w:type="gramStart"/>
       <w:r>
         <w:rPr>
           <w:rFonts w:ascii="Sylfaen" w:hAnsi="Sylfaen" w:cs="Times New Roman"/>
           <w:sz w:val="24"/>
           <w:szCs w:val="24"/>
         </w:rPr>
-        <w:t>կազմակերպության ղ</w:t>
+        <w:t>կազմակերպության</w:t>
+      </w:r>
+      <w:proofErr w:type="gramEnd"/>
+      <w:r>
+        <w:rPr>
+          <w:rFonts w:ascii="Sylfaen" w:hAnsi="Sylfaen" w:cs="Times New Roman"/>
+          <w:sz w:val="24"/>
+          <w:szCs w:val="24"/>
+        </w:rPr>
+        <w:t xml:space="preserve"> ղ</w:t>
       </w:r>
       <w:r>
         <w:rPr>
@@ -1273,7 +1293,6 @@
           <w:b/>
           <w:sz w:val="32"/>
           <w:szCs w:val="24"/>
-          <w:lang w:val="ru-RU"/>
         </w:rPr>
       </w:pPr>
       <w:r>
@@ -1399,6 +1418,7 @@
           <w:rFonts w:ascii="Sylfaen" w:hAnsi="Sylfaen"/>
           <w:sz w:val="24"/>
           <w:szCs w:val="24"/>
+          <w:lang w:val="hy-AM"/>
         </w:rPr>
       </w:pPr>
     </w:p>
@@ -2576,6 +2596,7 @@
           </m:sub>
         </m:sSub>
       </m:oMath>
+      <w:proofErr w:type="gramStart"/>
       <w:r>
         <w:rPr>
           <w:rFonts w:ascii="Sylfaen" w:eastAsiaTheme="minorEastAsia" w:hAnsi="Sylfaen"/>
@@ -2584,6 +2605,7 @@
         </w:rPr>
         <w:t xml:space="preserve">, </w:t>
       </w:r>
+      <w:proofErr w:type="gramEnd"/>
       <m:oMath>
         <m:sSub>
           <m:sSubPr>
@@ -2762,7 +2784,25 @@
           <w:sz w:val="24"/>
           <w:szCs w:val="24"/>
         </w:rPr>
-        <w:t xml:space="preserve"> = {c |  c = b + z, for </w:t>
+        <w:t xml:space="preserve"> = {c </w:t>
+      </w:r>
+      <w:proofErr w:type="gramStart"/>
+      <w:r>
+        <w:rPr>
+          <w:rFonts w:ascii="Sylfaen" w:eastAsiaTheme="minorEastAsia" w:hAnsi="Sylfaen"/>
+          <w:sz w:val="24"/>
+          <w:szCs w:val="24"/>
+        </w:rPr>
+        <w:t>|  c</w:t>
+      </w:r>
+      <w:proofErr w:type="gramEnd"/>
+      <w:r>
+        <w:rPr>
+          <w:rFonts w:ascii="Sylfaen" w:eastAsiaTheme="minorEastAsia" w:hAnsi="Sylfaen"/>
+          <w:sz w:val="24"/>
+          <w:szCs w:val="24"/>
+        </w:rPr>
+        <w:t xml:space="preserve"> = b + z, for </w:t>
       </w:r>
       <w:r>
         <w:rPr>
@@ -2994,16 +3034,26 @@
           <w:sz w:val="24"/>
           <w:szCs w:val="24"/>
         </w:rPr>
-        <w:t xml:space="preserve"> +</w:t>
-      </w:r>
+        <w:t xml:space="preserve"> </w:t>
+      </w:r>
+      <w:proofErr w:type="gramStart"/>
       <w:r>
         <w:rPr>
           <w:rFonts w:ascii="Sylfaen" w:eastAsiaTheme="minorEastAsia" w:hAnsi="Sylfaen"/>
           <w:sz w:val="24"/>
           <w:szCs w:val="24"/>
         </w:rPr>
+        <w:t>+</w:t>
+      </w:r>
+      <w:r>
+        <w:rPr>
+          <w:rFonts w:ascii="Sylfaen" w:eastAsiaTheme="minorEastAsia" w:hAnsi="Sylfaen"/>
+          <w:sz w:val="24"/>
+          <w:szCs w:val="24"/>
+        </w:rPr>
         <w:t xml:space="preserve"> </w:t>
       </w:r>
+      <w:proofErr w:type="gramEnd"/>
       <m:oMath>
         <m:sSub>
           <m:sSubPr>
@@ -4912,8 +4962,18 @@
           <w:sz w:val="24"/>
           <w:szCs w:val="24"/>
         </w:rPr>
-        <w:t xml:space="preserve"> A }</w:t>
-      </w:r>
+        <w:t xml:space="preserve"> </w:t>
+      </w:r>
+      <w:proofErr w:type="gramStart"/>
+      <w:r>
+        <w:rPr>
+          <w:rFonts w:ascii="Sylfaen" w:eastAsiaTheme="minorEastAsia" w:hAnsi="Sylfaen" w:cs="Arial"/>
+          <w:sz w:val="24"/>
+          <w:szCs w:val="24"/>
+        </w:rPr>
+        <w:t>A }</w:t>
+      </w:r>
+      <w:proofErr w:type="gramEnd"/>
     </w:p>
     <w:p>
       <w:pPr>
@@ -6050,15 +6110,33 @@
           <w:sz w:val="24"/>
           <w:szCs w:val="24"/>
         </w:rPr>
-        <w:t xml:space="preserve"> B</w:t>
-      </w:r>
-      <w:r>
-        <w:rPr>
-          <w:rFonts w:ascii="Sylfaen" w:eastAsiaTheme="minorEastAsia" w:hAnsi="Sylfaen" w:cs="Arial"/>
-          <w:sz w:val="24"/>
-          <w:szCs w:val="24"/>
-        </w:rPr>
-        <w:t xml:space="preserve">  = (</w:t>
+        <w:t xml:space="preserve"> </w:t>
+      </w:r>
+      <w:proofErr w:type="gramStart"/>
+      <w:r>
+        <w:rPr>
+          <w:rFonts w:ascii="Sylfaen" w:eastAsiaTheme="minorEastAsia" w:hAnsi="Sylfaen" w:cs="Arial"/>
+          <w:sz w:val="24"/>
+          <w:szCs w:val="24"/>
+        </w:rPr>
+        <w:t>B</w:t>
+      </w:r>
+      <w:r>
+        <w:rPr>
+          <w:rFonts w:ascii="Sylfaen" w:eastAsiaTheme="minorEastAsia" w:hAnsi="Sylfaen" w:cs="Arial"/>
+          <w:sz w:val="24"/>
+          <w:szCs w:val="24"/>
+        </w:rPr>
+        <w:t xml:space="preserve">  =</w:t>
+      </w:r>
+      <w:proofErr w:type="gramEnd"/>
+      <w:r>
+        <w:rPr>
+          <w:rFonts w:ascii="Sylfaen" w:eastAsiaTheme="minorEastAsia" w:hAnsi="Sylfaen" w:cs="Arial"/>
+          <w:sz w:val="24"/>
+          <w:szCs w:val="24"/>
+        </w:rPr>
+        <w:t xml:space="preserve"> (</w:t>
       </w:r>
       <m:oMath>
         <m:r>
@@ -6986,41 +7064,87 @@
           <w:sz w:val="24"/>
           <w:szCs w:val="24"/>
         </w:rPr>
-        <w:t>Համակարգչային տեսողության կարևոր խնդիրներից մեկն է հանդիսանում ինֆորմացիայի դուրսբերումը պատկերից։ Որպիսզի կարողանանք մշակել նկարները  պետք է այն բաժանենք որոշակի օբյեկտների։</w:t>
-      </w:r>
-    </w:p>
-    <w:p>
-      <w:pPr>
-        <w:rPr>
-          <w:rFonts w:ascii="Sylfaen" w:eastAsiaTheme="minorEastAsia" w:hAnsi="Sylfaen" w:cs="Arial"/>
-          <w:sz w:val="24"/>
-          <w:szCs w:val="24"/>
-        </w:rPr>
-      </w:pPr>
-      <w:r>
-        <w:rPr>
-          <w:rFonts w:ascii="Sylfaen" w:eastAsiaTheme="minorEastAsia" w:hAnsi="Sylfaen" w:cs="Arial"/>
-          <w:sz w:val="24"/>
-          <w:szCs w:val="24"/>
-        </w:rPr>
-        <w:t xml:space="preserve">Պատկերների սեգմենտացիան օգտագործվում է թվային պատկերները որոշակի սեգմենտների(մասերի) </w:t>
-      </w:r>
-    </w:p>
-    <w:p>
-      <w:pPr>
-        <w:rPr>
-          <w:rFonts w:ascii="Sylfaen" w:eastAsiaTheme="minorEastAsia" w:hAnsi="Sylfaen" w:cs="Arial"/>
-          <w:sz w:val="24"/>
-          <w:szCs w:val="24"/>
-        </w:rPr>
-      </w:pPr>
-      <w:r>
-        <w:rPr>
-          <w:rFonts w:ascii="Sylfaen" w:eastAsiaTheme="minorEastAsia" w:hAnsi="Sylfaen" w:cs="Arial"/>
-          <w:sz w:val="24"/>
-          <w:szCs w:val="24"/>
-        </w:rPr>
-        <w:t>բաժանելու համար, այլ կերպ դա նաև անվանում են պիքսելների ցանց կամ սուպեր֊պիքսելենրի հավաքածու։  Պատկերները սեգմենտավորելու իմաստը կայանում է նրանում որ սեգմենտների հետ աշխատանքը զգալիորեն հեշտացնում է պատկերի հետ աշխատանքը ավելի հեշտ է լինում պատկերների մեջ օբյեկտների հետազոտությունը և փոփոխությունը։</w:t>
+        <w:t xml:space="preserve">Համակարգչային տեսողության կարևոր խնդիրներից մեկն է հանդիսանում ինֆորմացիայի դուրսբերումը պատկերից։ Որպիսզի կարողանանք մշակել </w:t>
+      </w:r>
+      <w:proofErr w:type="gramStart"/>
+      <w:r>
+        <w:rPr>
+          <w:rFonts w:ascii="Sylfaen" w:eastAsiaTheme="minorEastAsia" w:hAnsi="Sylfaen" w:cs="Arial"/>
+          <w:sz w:val="24"/>
+          <w:szCs w:val="24"/>
+        </w:rPr>
+        <w:t>նկարները  պետք</w:t>
+      </w:r>
+      <w:proofErr w:type="gramEnd"/>
+      <w:r>
+        <w:rPr>
+          <w:rFonts w:ascii="Sylfaen" w:eastAsiaTheme="minorEastAsia" w:hAnsi="Sylfaen" w:cs="Arial"/>
+          <w:sz w:val="24"/>
+          <w:szCs w:val="24"/>
+        </w:rPr>
+        <w:t xml:space="preserve"> է այն բաժանենք որոշակի օբյեկտների։</w:t>
+      </w:r>
+    </w:p>
+    <w:p>
+      <w:pPr>
+        <w:rPr>
+          <w:rFonts w:ascii="Sylfaen" w:eastAsiaTheme="minorEastAsia" w:hAnsi="Sylfaen" w:cs="Arial"/>
+          <w:sz w:val="24"/>
+          <w:szCs w:val="24"/>
+        </w:rPr>
+      </w:pPr>
+      <w:r>
+        <w:rPr>
+          <w:rFonts w:ascii="Sylfaen" w:eastAsiaTheme="minorEastAsia" w:hAnsi="Sylfaen" w:cs="Arial"/>
+          <w:sz w:val="24"/>
+          <w:szCs w:val="24"/>
+        </w:rPr>
+        <w:t xml:space="preserve">Պատկերների սեգմենտացիան օգտագործվում է թվային պատկերները որոշակի </w:t>
+      </w:r>
+      <w:proofErr w:type="gramStart"/>
+      <w:r>
+        <w:rPr>
+          <w:rFonts w:ascii="Sylfaen" w:eastAsiaTheme="minorEastAsia" w:hAnsi="Sylfaen" w:cs="Arial"/>
+          <w:sz w:val="24"/>
+          <w:szCs w:val="24"/>
+        </w:rPr>
+        <w:t>սեգմենտների(</w:t>
+      </w:r>
+      <w:proofErr w:type="gramEnd"/>
+      <w:r>
+        <w:rPr>
+          <w:rFonts w:ascii="Sylfaen" w:eastAsiaTheme="minorEastAsia" w:hAnsi="Sylfaen" w:cs="Arial"/>
+          <w:sz w:val="24"/>
+          <w:szCs w:val="24"/>
+        </w:rPr>
+        <w:t xml:space="preserve">մասերի) </w:t>
+      </w:r>
+    </w:p>
+    <w:p>
+      <w:pPr>
+        <w:rPr>
+          <w:rFonts w:ascii="Sylfaen" w:eastAsiaTheme="minorEastAsia" w:hAnsi="Sylfaen" w:cs="Arial"/>
+          <w:sz w:val="24"/>
+          <w:szCs w:val="24"/>
+        </w:rPr>
+      </w:pPr>
+      <w:proofErr w:type="gramStart"/>
+      <w:r>
+        <w:rPr>
+          <w:rFonts w:ascii="Sylfaen" w:eastAsiaTheme="minorEastAsia" w:hAnsi="Sylfaen" w:cs="Arial"/>
+          <w:sz w:val="24"/>
+          <w:szCs w:val="24"/>
+        </w:rPr>
+        <w:t>բաժանելու</w:t>
+      </w:r>
+      <w:proofErr w:type="gramEnd"/>
+      <w:r>
+        <w:rPr>
+          <w:rFonts w:ascii="Sylfaen" w:eastAsiaTheme="minorEastAsia" w:hAnsi="Sylfaen" w:cs="Arial"/>
+          <w:sz w:val="24"/>
+          <w:szCs w:val="24"/>
+        </w:rPr>
+        <w:t xml:space="preserve"> համար, այլ կերպ դա նաև անվանում են պիքսելների ցանց կամ սուպեր֊պիքսելենրի հավաքածու։  Պատկերները սեգմենտավորելու իմաստը կայանում է նրանում որ սեգմենտների հետ աշխատանքը զգալիորեն հեշտացնում է պատկերի հետ աշխատանքը ավելի հեշտ է լինում պատկերների մեջ օբյեկտների հետազոտությունը և փոփոխությունը։</w:t>
       </w:r>
     </w:p>
     <w:p>
@@ -7140,7 +7264,25 @@
           <w:sz w:val="24"/>
           <w:szCs w:val="24"/>
         </w:rPr>
-        <w:t>2. միջակայքերի աճեցում</w:t>
+        <w:t xml:space="preserve">2. </w:t>
+      </w:r>
+      <w:proofErr w:type="gramStart"/>
+      <w:r>
+        <w:rPr>
+          <w:rFonts w:ascii="Sylfaen" w:eastAsiaTheme="minorEastAsia" w:hAnsi="Sylfaen" w:cs="Arial"/>
+          <w:sz w:val="24"/>
+          <w:szCs w:val="24"/>
+        </w:rPr>
+        <w:t>միջակայքերի</w:t>
+      </w:r>
+      <w:proofErr w:type="gramEnd"/>
+      <w:r>
+        <w:rPr>
+          <w:rFonts w:ascii="Sylfaen" w:eastAsiaTheme="minorEastAsia" w:hAnsi="Sylfaen" w:cs="Arial"/>
+          <w:sz w:val="24"/>
+          <w:szCs w:val="24"/>
+        </w:rPr>
+        <w:t xml:space="preserve"> աճեցում</w:t>
       </w:r>
     </w:p>
     <w:p>
@@ -7298,7 +7440,25 @@
           <w:sz w:val="24"/>
           <w:szCs w:val="24"/>
         </w:rPr>
-        <w:t>Պատկերների սեգմենտավորման պարզագույն մեթոդներից մեկը դա  շեմային մեթոդն է։</w:t>
+        <w:t xml:space="preserve">Պատկերների սեգմենտավորման պարզագույն մեթոդներից մեկը </w:t>
+      </w:r>
+      <w:proofErr w:type="gramStart"/>
+      <w:r>
+        <w:rPr>
+          <w:rFonts w:ascii="Sylfaen" w:eastAsiaTheme="minorEastAsia" w:hAnsi="Sylfaen" w:cs="Arial"/>
+          <w:sz w:val="24"/>
+          <w:szCs w:val="24"/>
+        </w:rPr>
+        <w:t>դա  շեմային</w:t>
+      </w:r>
+      <w:proofErr w:type="gramEnd"/>
+      <w:r>
+        <w:rPr>
+          <w:rFonts w:ascii="Sylfaen" w:eastAsiaTheme="minorEastAsia" w:hAnsi="Sylfaen" w:cs="Arial"/>
+          <w:sz w:val="24"/>
+          <w:szCs w:val="24"/>
+        </w:rPr>
+        <w:t xml:space="preserve"> մեթոդն է։</w:t>
       </w:r>
     </w:p>
     <w:p>
@@ -7334,7 +7494,25 @@
           <w:sz w:val="24"/>
           <w:szCs w:val="24"/>
         </w:rPr>
-        <w:t xml:space="preserve">Ենթադրենք որ հիստոգրամայի ինտենսիվությունը նկարում համապատասխանում է f(x,y)֊ին, որը իրենից ներկայացնում է լուսավոր օբյեկտները մուգ ֆոնի վրա, այնպես որ պատկերի միջի օբյեկտները և նրանց հետևի ֆոների պիքսելների ինտենսիվության արժեքները խմբավորված են երկու  գերիշխող ռեժիմներում  </w:t>
+        <w:t>Ենթադրենք որ հիստոգրամայի ինտենսիվությունը նկարում համապատասխանում է f(x</w:t>
+      </w:r>
+      <w:proofErr w:type="gramStart"/>
+      <w:r>
+        <w:rPr>
+          <w:rFonts w:ascii="Sylfaen" w:eastAsiaTheme="minorEastAsia" w:hAnsi="Sylfaen" w:cs="Arial"/>
+          <w:sz w:val="24"/>
+          <w:szCs w:val="24"/>
+        </w:rPr>
+        <w:t>,y</w:t>
+      </w:r>
+      <w:proofErr w:type="gramEnd"/>
+      <w:r>
+        <w:rPr>
+          <w:rFonts w:ascii="Sylfaen" w:eastAsiaTheme="minorEastAsia" w:hAnsi="Sylfaen" w:cs="Arial"/>
+          <w:sz w:val="24"/>
+          <w:szCs w:val="24"/>
+        </w:rPr>
+        <w:t xml:space="preserve">)֊ին, որը իրենից ներկայացնում է լուսավոր օբյեկտները մուգ ֆոնի վրա, այնպես որ պատկերի միջի օբյեկտները և նրանց հետևի ֆոների պիքսելների ինտենսիվության արժեքները խմբավորված են երկու  գերիշխող ռեժիմներում  </w:t>
       </w:r>
       <w:r>
         <w:rPr>
@@ -17664,8 +17842,18 @@
           <w:sz w:val="24"/>
           <w:szCs w:val="24"/>
         </w:rPr>
-        <w:t xml:space="preserve"> – EXPAND[</w:t>
-      </w:r>
+        <w:t xml:space="preserve"> – </w:t>
+      </w:r>
+      <w:proofErr w:type="gramStart"/>
+      <w:r>
+        <w:rPr>
+          <w:rFonts w:ascii="Sylfaen" w:eastAsiaTheme="minorEastAsia" w:hAnsi="Sylfaen" w:cs="Arial"/>
+          <w:sz w:val="24"/>
+          <w:szCs w:val="24"/>
+        </w:rPr>
+        <w:t>EXPAND[</w:t>
+      </w:r>
+      <w:proofErr w:type="gramEnd"/>
       <m:oMath>
         <m:sSub>
           <m:sSubPr>
@@ -17826,8 +18014,18 @@
           <w:sz w:val="24"/>
           <w:szCs w:val="24"/>
         </w:rPr>
-        <w:t xml:space="preserve"> – EXPAND[</w:t>
-      </w:r>
+        <w:t xml:space="preserve"> – </w:t>
+      </w:r>
+      <w:proofErr w:type="gramStart"/>
+      <w:r>
+        <w:rPr>
+          <w:rFonts w:ascii="Sylfaen" w:eastAsiaTheme="minorEastAsia" w:hAnsi="Sylfaen" w:cs="Arial"/>
+          <w:sz w:val="24"/>
+          <w:szCs w:val="24"/>
+        </w:rPr>
+        <w:t>EXPAND[</w:t>
+      </w:r>
+      <w:proofErr w:type="gramEnd"/>
       <m:oMath>
         <m:sSub>
           <m:sSubPr>
@@ -17972,8 +18170,18 @@
           <w:sz w:val="24"/>
           <w:szCs w:val="24"/>
         </w:rPr>
-        <w:t xml:space="preserve"> – EXPAND[</w:t>
-      </w:r>
+        <w:t xml:space="preserve"> – </w:t>
+      </w:r>
+      <w:proofErr w:type="gramStart"/>
+      <w:r>
+        <w:rPr>
+          <w:rFonts w:ascii="Sylfaen" w:eastAsiaTheme="minorEastAsia" w:hAnsi="Sylfaen" w:cs="Arial"/>
+          <w:sz w:val="24"/>
+          <w:szCs w:val="24"/>
+        </w:rPr>
+        <w:t>EXPAND[</w:t>
+      </w:r>
+      <w:proofErr w:type="gramEnd"/>
       <m:oMath>
         <m:sSub>
           <m:sSubPr>
@@ -18389,8 +18597,18 @@
           <w:sz w:val="24"/>
           <w:szCs w:val="24"/>
         </w:rPr>
-        <w:t xml:space="preserve"> + EXPAND[</w:t>
-      </w:r>
+        <w:t xml:space="preserve"> + </w:t>
+      </w:r>
+      <w:proofErr w:type="gramStart"/>
+      <w:r>
+        <w:rPr>
+          <w:rFonts w:ascii="Sylfaen" w:eastAsiaTheme="minorEastAsia" w:hAnsi="Sylfaen" w:cs="Arial"/>
+          <w:sz w:val="24"/>
+          <w:szCs w:val="24"/>
+        </w:rPr>
+        <w:t>EXPAND[</w:t>
+      </w:r>
+      <w:proofErr w:type="gramEnd"/>
       <m:oMath>
         <m:sSub>
           <m:sSubPr>
@@ -18536,8 +18754,18 @@
           <w:sz w:val="24"/>
           <w:szCs w:val="24"/>
         </w:rPr>
-        <w:t xml:space="preserve"> + EXPAND[</w:t>
-      </w:r>
+        <w:t xml:space="preserve"> + </w:t>
+      </w:r>
+      <w:proofErr w:type="gramStart"/>
+      <w:r>
+        <w:rPr>
+          <w:rFonts w:ascii="Sylfaen" w:eastAsiaTheme="minorEastAsia" w:hAnsi="Sylfaen" w:cs="Arial"/>
+          <w:sz w:val="24"/>
+          <w:szCs w:val="24"/>
+        </w:rPr>
+        <w:t>EXPAND[</w:t>
+      </w:r>
+      <w:proofErr w:type="gramEnd"/>
       <m:oMath>
         <m:sSub>
           <m:sSubPr>
@@ -18683,8 +18911,18 @@
           <w:sz w:val="24"/>
           <w:szCs w:val="24"/>
         </w:rPr>
-        <w:t xml:space="preserve"> + EXPAND[</w:t>
-      </w:r>
+        <w:t xml:space="preserve"> + </w:t>
+      </w:r>
+      <w:proofErr w:type="gramStart"/>
+      <w:r>
+        <w:rPr>
+          <w:rFonts w:ascii="Sylfaen" w:eastAsiaTheme="minorEastAsia" w:hAnsi="Sylfaen" w:cs="Arial"/>
+          <w:sz w:val="24"/>
+          <w:szCs w:val="24"/>
+        </w:rPr>
+        <w:t>EXPAND[</w:t>
+      </w:r>
+      <w:proofErr w:type="gramEnd"/>
       <m:oMath>
         <m:sSub>
           <m:sSubPr>
@@ -19518,6 +19756,7 @@
           <w:rFonts w:ascii="Sylfaen" w:eastAsiaTheme="minorEastAsia" w:hAnsi="Sylfaen" w:cs="Arial"/>
           <w:sz w:val="24"/>
           <w:szCs w:val="24"/>
+          <w:lang w:val="hy-AM"/>
         </w:rPr>
       </w:pPr>
       <w:r>
@@ -19535,12 +19774,14 @@
           <w:color w:val="FF0000"/>
           <w:sz w:val="24"/>
           <w:szCs w:val="24"/>
+          <w:lang w:val="hy-AM"/>
         </w:rPr>
         <w:t>(</w:t>
       </w:r>
       <w:r>
         <w:rPr>
           <w:color w:val="FF0000"/>
+          <w:lang w:val="hy-AM"/>
         </w:rPr>
         <w:t xml:space="preserve"> </w:t>
       </w:r>
@@ -19560,6 +19801,7 @@
           <w:color w:val="FF0000"/>
           <w:sz w:val="24"/>
           <w:szCs w:val="24"/>
+          <w:lang w:val="hy-AM"/>
         </w:rPr>
         <w:t xml:space="preserve"> </w:t>
       </w:r>
@@ -19578,6 +19820,7 @@
           <w:rFonts w:ascii="Sylfaen" w:eastAsiaTheme="minorEastAsia" w:hAnsi="Sylfaen" w:cs="Arial"/>
           <w:sz w:val="24"/>
           <w:szCs w:val="24"/>
+          <w:lang w:val="hy-AM"/>
         </w:rPr>
         <w:t>):</w:t>
       </w:r>
@@ -19616,6 +19859,7 @@
           <w:rFonts w:ascii="Sylfaen" w:eastAsiaTheme="minorEastAsia" w:hAnsi="Sylfaen" w:cs="Arial"/>
           <w:sz w:val="24"/>
           <w:szCs w:val="24"/>
+          <w:lang w:val="hy-AM"/>
         </w:rPr>
       </w:pPr>
       <w:r>
@@ -19641,6 +19885,7 @@
           <w:rFonts w:ascii="Sylfaen" w:eastAsiaTheme="minorEastAsia" w:hAnsi="Sylfaen" w:cs="Arial"/>
           <w:sz w:val="24"/>
           <w:szCs w:val="24"/>
+          <w:lang w:val="hy-AM"/>
         </w:rPr>
         <w:t>:</w:t>
       </w:r>
@@ -19660,6 +19905,7 @@
           <w:color w:val="FF0000"/>
           <w:sz w:val="24"/>
           <w:szCs w:val="24"/>
+          <w:lang w:val="hy-AM"/>
         </w:rPr>
         <w:t>Convolution</w:t>
       </w:r>
@@ -19668,6 +19914,7 @@
           <w:rFonts w:ascii="Sylfaen" w:eastAsiaTheme="minorEastAsia" w:hAnsi="Sylfaen" w:cs="Arial"/>
           <w:sz w:val="24"/>
           <w:szCs w:val="24"/>
+          <w:lang w:val="hy-AM"/>
         </w:rPr>
         <w:t>(</w:t>
       </w:r>
@@ -19677,6 +19924,7 @@
           <w:color w:val="FF0000"/>
           <w:sz w:val="24"/>
           <w:szCs w:val="24"/>
+          <w:lang w:val="hy-AM"/>
         </w:rPr>
         <w:t>свертка</w:t>
       </w:r>
@@ -19685,6 +19933,7 @@
           <w:rFonts w:ascii="Sylfaen" w:eastAsiaTheme="minorEastAsia" w:hAnsi="Sylfaen" w:cs="Arial"/>
           <w:sz w:val="24"/>
           <w:szCs w:val="24"/>
+          <w:lang w:val="hy-AM"/>
         </w:rPr>
         <w:t xml:space="preserve">) </w:t>
       </w:r>
@@ -19714,6 +19963,7 @@
           <w:color w:val="FF0000"/>
           <w:sz w:val="24"/>
           <w:szCs w:val="24"/>
+          <w:lang w:val="hy-AM"/>
         </w:rPr>
         <w:t>Convolution</w:t>
       </w:r>
@@ -19723,6 +19973,7 @@
           <w:color w:val="FF0000"/>
           <w:sz w:val="24"/>
           <w:szCs w:val="24"/>
+          <w:lang w:val="hy-AM"/>
         </w:rPr>
         <w:t xml:space="preserve"> _ </w:t>
       </w:r>
@@ -19742,6 +19993,7 @@
           <w:color w:val="000000" w:themeColor="text1"/>
           <w:sz w:val="24"/>
           <w:szCs w:val="24"/>
+          <w:lang w:val="hy-AM"/>
         </w:rPr>
         <w:t xml:space="preserve">f </w:t>
       </w:r>
@@ -19761,6 +20013,7 @@
           <w:color w:val="000000" w:themeColor="text1"/>
           <w:sz w:val="24"/>
           <w:szCs w:val="24"/>
+          <w:lang w:val="hy-AM"/>
         </w:rPr>
         <w:t xml:space="preserve">g, </w:t>
       </w:r>
@@ -19780,6 +20033,7 @@
           <w:color w:val="000000" w:themeColor="text1"/>
           <w:sz w:val="24"/>
           <w:szCs w:val="24"/>
+          <w:lang w:val="hy-AM"/>
         </w:rPr>
         <w:t>3-</w:t>
       </w:r>
@@ -19957,6 +20211,7 @@
           <w:color w:val="000000" w:themeColor="text1"/>
           <w:sz w:val="24"/>
           <w:szCs w:val="24"/>
+          <w:lang w:val="hy-AM"/>
         </w:rPr>
         <w:t>(</w:t>
       </w:r>
@@ -19966,6 +20221,7 @@
           <w:color w:val="FF0000"/>
           <w:sz w:val="24"/>
           <w:szCs w:val="24"/>
+          <w:lang w:val="hy-AM"/>
         </w:rPr>
         <w:t>differentiation</w:t>
       </w:r>
@@ -19975,6 +20231,7 @@
           <w:color w:val="000000" w:themeColor="text1"/>
           <w:sz w:val="24"/>
           <w:szCs w:val="24"/>
+          <w:lang w:val="hy-AM"/>
         </w:rPr>
         <w:t>)</w:t>
       </w:r>
@@ -20017,6 +20274,7 @@
           <w:color w:val="000000" w:themeColor="text1"/>
           <w:sz w:val="24"/>
           <w:szCs w:val="24"/>
+          <w:lang w:val="hy-AM"/>
         </w:rPr>
       </w:pPr>
     </w:p>
@@ -20027,6 +20285,7 @@
           <w:color w:val="000000" w:themeColor="text1"/>
           <w:sz w:val="24"/>
           <w:szCs w:val="24"/>
+          <w:lang w:val="hy-AM"/>
         </w:rPr>
       </w:pPr>
       <w:r>
@@ -20035,6 +20294,7 @@
           <w:color w:val="000000" w:themeColor="text1"/>
           <w:sz w:val="24"/>
           <w:szCs w:val="24"/>
+          <w:lang w:val="hy-AM"/>
         </w:rPr>
         <w:tab/>
       </w:r>
@@ -20044,6 +20304,7 @@
           <w:color w:val="000000" w:themeColor="text1"/>
           <w:sz w:val="24"/>
           <w:szCs w:val="24"/>
+          <w:lang w:val="hy-AM"/>
         </w:rPr>
         <w:tab/>
       </w:r>
@@ -20053,6 +20314,7 @@
           <w:color w:val="000000" w:themeColor="text1"/>
           <w:sz w:val="24"/>
           <w:szCs w:val="24"/>
+          <w:lang w:val="hy-AM"/>
         </w:rPr>
         <w:tab/>
       </w:r>
@@ -20076,6 +20338,7 @@
                 <w:color w:val="000000" w:themeColor="text1"/>
                 <w:sz w:val="24"/>
                 <w:szCs w:val="24"/>
+                <w:lang w:val="hy-AM"/>
               </w:rPr>
               <m:t>G</m:t>
             </m:r>
@@ -20087,6 +20350,7 @@
                 <w:color w:val="000000" w:themeColor="text1"/>
                 <w:sz w:val="24"/>
                 <w:szCs w:val="24"/>
+                <w:lang w:val="hy-AM"/>
               </w:rPr>
               <m:t>x</m:t>
             </m:r>
@@ -20099,6 +20363,7 @@
           <w:color w:val="000000" w:themeColor="text1"/>
           <w:sz w:val="24"/>
           <w:szCs w:val="24"/>
+          <w:lang w:val="hy-AM"/>
         </w:rPr>
         <w:t xml:space="preserve"> = </w:t>
       </w:r>
@@ -20146,6 +20411,7 @@
                       <w:color w:val="000000" w:themeColor="text1"/>
                       <w:sz w:val="24"/>
                       <w:szCs w:val="24"/>
+                      <w:lang w:val="hy-AM"/>
                     </w:rPr>
                     <m:t>-1</m:t>
                   </m:r>
@@ -20157,6 +20423,7 @@
                       <w:color w:val="000000" w:themeColor="text1"/>
                       <w:sz w:val="24"/>
                       <w:szCs w:val="24"/>
+                      <w:lang w:val="hy-AM"/>
                     </w:rPr>
                     <m:t>0</m:t>
                   </m:r>
@@ -20168,6 +20435,7 @@
                       <w:color w:val="000000" w:themeColor="text1"/>
                       <w:sz w:val="24"/>
                       <w:szCs w:val="24"/>
+                      <w:lang w:val="hy-AM"/>
                     </w:rPr>
                     <m:t>1</m:t>
                   </m:r>
@@ -20181,6 +20449,7 @@
                       <w:color w:val="000000" w:themeColor="text1"/>
                       <w:sz w:val="24"/>
                       <w:szCs w:val="24"/>
+                      <w:lang w:val="hy-AM"/>
                     </w:rPr>
                     <m:t>-2</m:t>
                   </m:r>
@@ -20192,6 +20461,7 @@
                       <w:color w:val="000000" w:themeColor="text1"/>
                       <w:sz w:val="24"/>
                       <w:szCs w:val="24"/>
+                      <w:lang w:val="hy-AM"/>
                     </w:rPr>
                     <m:t>0</m:t>
                   </m:r>
@@ -20203,6 +20473,7 @@
                       <w:color w:val="000000" w:themeColor="text1"/>
                       <w:sz w:val="24"/>
                       <w:szCs w:val="24"/>
+                      <w:lang w:val="hy-AM"/>
                     </w:rPr>
                     <m:t>2</m:t>
                   </m:r>
@@ -20216,6 +20487,7 @@
                       <w:color w:val="000000" w:themeColor="text1"/>
                       <w:sz w:val="24"/>
                       <w:szCs w:val="24"/>
+                      <w:lang w:val="hy-AM"/>
                     </w:rPr>
                     <m:t>-1</m:t>
                   </m:r>
@@ -20227,6 +20499,7 @@
                       <w:color w:val="000000" w:themeColor="text1"/>
                       <w:sz w:val="24"/>
                       <w:szCs w:val="24"/>
+                      <w:lang w:val="hy-AM"/>
                     </w:rPr>
                     <m:t>0</m:t>
                   </m:r>
@@ -20238,6 +20511,7 @@
                       <w:color w:val="000000" w:themeColor="text1"/>
                       <w:sz w:val="24"/>
                       <w:szCs w:val="24"/>
+                      <w:lang w:val="hy-AM"/>
                     </w:rPr>
                     <m:t>1</m:t>
                   </m:r>
@@ -20253,6 +20527,7 @@
           <w:color w:val="000000" w:themeColor="text1"/>
           <w:sz w:val="24"/>
           <w:szCs w:val="24"/>
+          <w:lang w:val="hy-AM"/>
         </w:rPr>
         <w:t xml:space="preserve"> </w:t>
       </w:r>
@@ -20262,6 +20537,7 @@
           <w:color w:val="000000" w:themeColor="text1"/>
           <w:sz w:val="28"/>
           <w:szCs w:val="24"/>
+          <w:lang w:val="hy-AM"/>
         </w:rPr>
         <w:t>*</w:t>
       </w:r>
@@ -20271,6 +20547,7 @@
           <w:color w:val="000000" w:themeColor="text1"/>
           <w:sz w:val="24"/>
           <w:szCs w:val="24"/>
+          <w:lang w:val="hy-AM"/>
         </w:rPr>
         <w:t xml:space="preserve"> </w:t>
       </w:r>
@@ -20294,6 +20571,7 @@
                 <w:color w:val="000000" w:themeColor="text1"/>
                 <w:sz w:val="24"/>
                 <w:szCs w:val="24"/>
+                <w:lang w:val="hy-AM"/>
               </w:rPr>
               <m:t>T</m:t>
             </m:r>
@@ -20305,6 +20583,7 @@
                 <w:color w:val="000000" w:themeColor="text1"/>
                 <w:sz w:val="24"/>
                 <w:szCs w:val="24"/>
+                <w:lang w:val="hy-AM"/>
               </w:rPr>
               <m:t>x</m:t>
             </m:r>
@@ -20349,6 +20628,7 @@
           <w:rFonts w:ascii="Sylfaen" w:eastAsiaTheme="minorEastAsia" w:hAnsi="Sylfaen" w:cs="Arial"/>
           <w:sz w:val="24"/>
           <w:szCs w:val="24"/>
+          <w:lang w:val="hy-AM"/>
         </w:rPr>
       </w:pPr>
     </w:p>
@@ -20379,6 +20659,7 @@
           <w:color w:val="auto"/>
           <w:sz w:val="24"/>
           <w:szCs w:val="24"/>
+          <w:lang w:val="hy-AM"/>
         </w:rPr>
         <w:t xml:space="preserve">x3 </w:t>
       </w:r>
@@ -20503,6 +20784,7 @@
                 <w:color w:val="000000" w:themeColor="text1"/>
                 <w:sz w:val="24"/>
                 <w:szCs w:val="24"/>
+                <w:lang w:val="hy-AM"/>
               </w:rPr>
               <m:t>G</m:t>
             </m:r>
@@ -20514,6 +20796,7 @@
                 <w:color w:val="000000" w:themeColor="text1"/>
                 <w:sz w:val="24"/>
                 <w:szCs w:val="24"/>
+                <w:lang w:val="hy-AM"/>
               </w:rPr>
               <m:t>x</m:t>
             </m:r>
@@ -20526,6 +20809,7 @@
           <w:color w:val="000000" w:themeColor="text1"/>
           <w:sz w:val="24"/>
           <w:szCs w:val="24"/>
+          <w:lang w:val="hy-AM"/>
         </w:rPr>
         <w:t xml:space="preserve"> </w:t>
       </w:r>
@@ -20559,6 +20843,7 @@
                 <w:color w:val="000000" w:themeColor="text1"/>
                 <w:sz w:val="24"/>
                 <w:szCs w:val="24"/>
+                <w:lang w:val="hy-AM"/>
               </w:rPr>
               <m:t>G</m:t>
             </m:r>
@@ -20570,6 +20855,7 @@
                 <w:color w:val="000000" w:themeColor="text1"/>
                 <w:sz w:val="24"/>
                 <w:szCs w:val="24"/>
+                <w:lang w:val="hy-AM"/>
               </w:rPr>
               <m:t>y</m:t>
             </m:r>
@@ -20582,6 +20868,7 @@
           <w:color w:val="000000" w:themeColor="text1"/>
           <w:sz w:val="24"/>
           <w:szCs w:val="24"/>
+          <w:lang w:val="hy-AM"/>
         </w:rPr>
         <w:t xml:space="preserve">  </w:t>
       </w:r>
@@ -20676,6 +20963,7 @@
                 <w:color w:val="000000" w:themeColor="text1"/>
                 <w:sz w:val="24"/>
                 <w:szCs w:val="24"/>
+                <w:lang w:val="hy-AM"/>
               </w:rPr>
               <m:t>G</m:t>
             </m:r>
@@ -20687,6 +20975,7 @@
                 <w:color w:val="000000" w:themeColor="text1"/>
                 <w:sz w:val="24"/>
                 <w:szCs w:val="24"/>
+                <w:lang w:val="hy-AM"/>
               </w:rPr>
               <m:t>x</m:t>
             </m:r>
@@ -20699,6 +20988,7 @@
           <w:color w:val="000000" w:themeColor="text1"/>
           <w:sz w:val="24"/>
           <w:szCs w:val="24"/>
+          <w:lang w:val="hy-AM"/>
         </w:rPr>
         <w:t xml:space="preserve"> = </w:t>
       </w:r>
@@ -20746,6 +21036,7 @@
                       <w:color w:val="000000" w:themeColor="text1"/>
                       <w:sz w:val="24"/>
                       <w:szCs w:val="24"/>
+                      <w:lang w:val="hy-AM"/>
                     </w:rPr>
                     <m:t>-1</m:t>
                   </m:r>
@@ -20757,6 +21048,7 @@
                       <w:color w:val="000000" w:themeColor="text1"/>
                       <w:sz w:val="24"/>
                       <w:szCs w:val="24"/>
+                      <w:lang w:val="hy-AM"/>
                     </w:rPr>
                     <m:t>0</m:t>
                   </m:r>
@@ -20768,6 +21060,7 @@
                       <w:color w:val="000000" w:themeColor="text1"/>
                       <w:sz w:val="24"/>
                       <w:szCs w:val="24"/>
+                      <w:lang w:val="hy-AM"/>
                     </w:rPr>
                     <m:t>1</m:t>
                   </m:r>
@@ -20781,6 +21074,7 @@
                       <w:color w:val="000000" w:themeColor="text1"/>
                       <w:sz w:val="24"/>
                       <w:szCs w:val="24"/>
+                      <w:lang w:val="hy-AM"/>
                     </w:rPr>
                     <m:t>-2</m:t>
                   </m:r>
@@ -20792,6 +21086,7 @@
                       <w:color w:val="000000" w:themeColor="text1"/>
                       <w:sz w:val="24"/>
                       <w:szCs w:val="24"/>
+                      <w:lang w:val="hy-AM"/>
                     </w:rPr>
                     <m:t>0</m:t>
                   </m:r>
@@ -20803,6 +21098,7 @@
                       <w:color w:val="000000" w:themeColor="text1"/>
                       <w:sz w:val="24"/>
                       <w:szCs w:val="24"/>
+                      <w:lang w:val="hy-AM"/>
                     </w:rPr>
                     <m:t>2</m:t>
                   </m:r>
@@ -20816,6 +21112,7 @@
                       <w:color w:val="000000" w:themeColor="text1"/>
                       <w:sz w:val="24"/>
                       <w:szCs w:val="24"/>
+                      <w:lang w:val="hy-AM"/>
                     </w:rPr>
                     <m:t>-1</m:t>
                   </m:r>
@@ -20827,6 +21124,7 @@
                       <w:color w:val="000000" w:themeColor="text1"/>
                       <w:sz w:val="24"/>
                       <w:szCs w:val="24"/>
+                      <w:lang w:val="hy-AM"/>
                     </w:rPr>
                     <m:t>0</m:t>
                   </m:r>
@@ -20838,6 +21136,7 @@
                       <w:color w:val="000000" w:themeColor="text1"/>
                       <w:sz w:val="24"/>
                       <w:szCs w:val="24"/>
+                      <w:lang w:val="hy-AM"/>
                     </w:rPr>
                     <m:t>1</m:t>
                   </m:r>
@@ -20853,6 +21152,7 @@
           <w:color w:val="000000" w:themeColor="text1"/>
           <w:sz w:val="24"/>
           <w:szCs w:val="24"/>
+          <w:lang w:val="hy-AM"/>
         </w:rPr>
         <w:t xml:space="preserve"> </w:t>
       </w:r>
@@ -20862,6 +21162,7 @@
           <w:color w:val="000000" w:themeColor="text1"/>
           <w:sz w:val="28"/>
           <w:szCs w:val="24"/>
+          <w:lang w:val="hy-AM"/>
         </w:rPr>
         <w:t>*</w:t>
       </w:r>
@@ -20871,6 +21172,7 @@
           <w:color w:val="000000" w:themeColor="text1"/>
           <w:sz w:val="24"/>
           <w:szCs w:val="24"/>
+          <w:lang w:val="hy-AM"/>
         </w:rPr>
         <w:t xml:space="preserve"> </w:t>
       </w:r>
@@ -20894,6 +21196,7 @@
                 <w:color w:val="000000" w:themeColor="text1"/>
                 <w:sz w:val="24"/>
                 <w:szCs w:val="24"/>
+                <w:lang w:val="hy-AM"/>
               </w:rPr>
               <m:t>A</m:t>
             </m:r>
@@ -20905,6 +21208,7 @@
                 <w:color w:val="000000" w:themeColor="text1"/>
                 <w:sz w:val="24"/>
                 <w:szCs w:val="24"/>
+                <w:lang w:val="hy-AM"/>
               </w:rPr>
               <m:t>x</m:t>
             </m:r>
@@ -20917,6 +21221,7 @@
           <w:color w:val="000000" w:themeColor="text1"/>
           <w:sz w:val="24"/>
           <w:szCs w:val="24"/>
+          <w:lang w:val="hy-AM"/>
         </w:rPr>
         <w:t xml:space="preserve">   </w:t>
       </w:r>
@@ -20926,6 +21231,7 @@
           <w:color w:val="000000" w:themeColor="text1"/>
           <w:sz w:val="24"/>
           <w:szCs w:val="24"/>
+          <w:lang w:val="hy-AM"/>
         </w:rPr>
         <w:tab/>
       </w:r>
@@ -20949,6 +21255,7 @@
                 <w:color w:val="000000" w:themeColor="text1"/>
                 <w:sz w:val="24"/>
                 <w:szCs w:val="24"/>
+                <w:lang w:val="hy-AM"/>
               </w:rPr>
               <m:t>G</m:t>
             </m:r>
@@ -20960,6 +21267,7 @@
                 <w:color w:val="000000" w:themeColor="text1"/>
                 <w:sz w:val="24"/>
                 <w:szCs w:val="24"/>
+                <w:lang w:val="hy-AM"/>
               </w:rPr>
               <m:t>y</m:t>
             </m:r>
@@ -20972,6 +21280,7 @@
           <w:color w:val="000000" w:themeColor="text1"/>
           <w:sz w:val="24"/>
           <w:szCs w:val="24"/>
+          <w:lang w:val="hy-AM"/>
         </w:rPr>
         <w:t xml:space="preserve"> = </w:t>
       </w:r>
@@ -21019,6 +21328,7 @@
                       <w:color w:val="000000" w:themeColor="text1"/>
                       <w:sz w:val="24"/>
                       <w:szCs w:val="24"/>
+                      <w:lang w:val="hy-AM"/>
                     </w:rPr>
                     <m:t>-1</m:t>
                   </m:r>
@@ -21030,6 +21340,7 @@
                       <w:color w:val="000000" w:themeColor="text1"/>
                       <w:sz w:val="24"/>
                       <w:szCs w:val="24"/>
+                      <w:lang w:val="hy-AM"/>
                     </w:rPr>
                     <m:t>-2</m:t>
                   </m:r>
@@ -21041,6 +21352,7 @@
                       <w:color w:val="000000" w:themeColor="text1"/>
                       <w:sz w:val="24"/>
                       <w:szCs w:val="24"/>
+                      <w:lang w:val="hy-AM"/>
                     </w:rPr>
                     <m:t>-1</m:t>
                   </m:r>
@@ -21054,6 +21366,7 @@
                       <w:color w:val="000000" w:themeColor="text1"/>
                       <w:sz w:val="24"/>
                       <w:szCs w:val="24"/>
+                      <w:lang w:val="hy-AM"/>
                     </w:rPr>
                     <m:t>0</m:t>
                   </m:r>
@@ -21065,6 +21378,7 @@
                       <w:color w:val="000000" w:themeColor="text1"/>
                       <w:sz w:val="24"/>
                       <w:szCs w:val="24"/>
+                      <w:lang w:val="hy-AM"/>
                     </w:rPr>
                     <m:t>0</m:t>
                   </m:r>
@@ -21076,6 +21390,7 @@
                       <w:color w:val="000000" w:themeColor="text1"/>
                       <w:sz w:val="24"/>
                       <w:szCs w:val="24"/>
+                      <w:lang w:val="hy-AM"/>
                     </w:rPr>
                     <m:t>0</m:t>
                   </m:r>
@@ -21089,6 +21404,7 @@
                       <w:color w:val="000000" w:themeColor="text1"/>
                       <w:sz w:val="24"/>
                       <w:szCs w:val="24"/>
+                      <w:lang w:val="hy-AM"/>
                     </w:rPr>
                     <m:t>1</m:t>
                   </m:r>
@@ -21100,6 +21416,7 @@
                       <w:color w:val="000000" w:themeColor="text1"/>
                       <w:sz w:val="24"/>
                       <w:szCs w:val="24"/>
+                      <w:lang w:val="hy-AM"/>
                     </w:rPr>
                     <m:t>2</m:t>
                   </m:r>
@@ -21111,6 +21428,7 @@
                       <w:color w:val="000000" w:themeColor="text1"/>
                       <w:sz w:val="24"/>
                       <w:szCs w:val="24"/>
+                      <w:lang w:val="hy-AM"/>
                     </w:rPr>
                     <m:t>1</m:t>
                   </m:r>
@@ -21126,6 +21444,7 @@
           <w:color w:val="000000" w:themeColor="text1"/>
           <w:sz w:val="24"/>
           <w:szCs w:val="24"/>
+          <w:lang w:val="hy-AM"/>
         </w:rPr>
         <w:t xml:space="preserve"> </w:t>
       </w:r>
@@ -21135,6 +21454,7 @@
           <w:color w:val="000000" w:themeColor="text1"/>
           <w:sz w:val="28"/>
           <w:szCs w:val="24"/>
+          <w:lang w:val="hy-AM"/>
         </w:rPr>
         <w:t>*</w:t>
       </w:r>
@@ -21144,6 +21464,7 @@
           <w:color w:val="000000" w:themeColor="text1"/>
           <w:sz w:val="24"/>
           <w:szCs w:val="24"/>
+          <w:lang w:val="hy-AM"/>
         </w:rPr>
         <w:t xml:space="preserve"> </w:t>
       </w:r>
@@ -21167,6 +21488,7 @@
                 <w:color w:val="000000" w:themeColor="text1"/>
                 <w:sz w:val="24"/>
                 <w:szCs w:val="24"/>
+                <w:lang w:val="hy-AM"/>
               </w:rPr>
               <m:t>A</m:t>
             </m:r>
@@ -21178,6 +21500,7 @@
                 <w:color w:val="000000" w:themeColor="text1"/>
                 <w:sz w:val="24"/>
                 <w:szCs w:val="24"/>
+                <w:lang w:val="hy-AM"/>
               </w:rPr>
               <m:t>x</m:t>
             </m:r>
@@ -21281,6 +21604,7 @@
                       <w:color w:val="000000" w:themeColor="text1"/>
                       <w:sz w:val="24"/>
                       <w:szCs w:val="24"/>
+                      <w:lang w:val="hy-AM"/>
                     </w:rPr>
                     <m:t>-1</m:t>
                   </m:r>
@@ -21292,6 +21616,7 @@
                       <w:color w:val="000000" w:themeColor="text1"/>
                       <w:sz w:val="24"/>
                       <w:szCs w:val="24"/>
+                      <w:lang w:val="hy-AM"/>
                     </w:rPr>
                     <m:t>0</m:t>
                   </m:r>
@@ -21303,6 +21628,7 @@
                       <w:color w:val="000000" w:themeColor="text1"/>
                       <w:sz w:val="24"/>
                       <w:szCs w:val="24"/>
+                      <w:lang w:val="hy-AM"/>
                     </w:rPr>
                     <m:t>1</m:t>
                   </m:r>
@@ -21316,6 +21642,7 @@
                       <w:color w:val="000000" w:themeColor="text1"/>
                       <w:sz w:val="24"/>
                       <w:szCs w:val="24"/>
+                      <w:lang w:val="hy-AM"/>
                     </w:rPr>
                     <m:t>-2</m:t>
                   </m:r>
@@ -21327,6 +21654,7 @@
                       <w:color w:val="000000" w:themeColor="text1"/>
                       <w:sz w:val="24"/>
                       <w:szCs w:val="24"/>
+                      <w:lang w:val="hy-AM"/>
                     </w:rPr>
                     <m:t>0</m:t>
                   </m:r>
@@ -21338,6 +21666,7 @@
                       <w:color w:val="000000" w:themeColor="text1"/>
                       <w:sz w:val="24"/>
                       <w:szCs w:val="24"/>
+                      <w:lang w:val="hy-AM"/>
                     </w:rPr>
                     <m:t>2</m:t>
                   </m:r>
@@ -21351,6 +21680,7 @@
                       <w:color w:val="000000" w:themeColor="text1"/>
                       <w:sz w:val="24"/>
                       <w:szCs w:val="24"/>
+                      <w:lang w:val="hy-AM"/>
                     </w:rPr>
                     <m:t>-1</m:t>
                   </m:r>
@@ -21362,6 +21692,7 @@
                       <w:color w:val="000000" w:themeColor="text1"/>
                       <w:sz w:val="24"/>
                       <w:szCs w:val="24"/>
+                      <w:lang w:val="hy-AM"/>
                     </w:rPr>
                     <m:t>0</m:t>
                   </m:r>
@@ -21373,6 +21704,7 @@
                       <w:color w:val="000000" w:themeColor="text1"/>
                       <w:sz w:val="24"/>
                       <w:szCs w:val="24"/>
+                      <w:lang w:val="hy-AM"/>
                     </w:rPr>
                     <m:t>1</m:t>
                   </m:r>
@@ -21388,6 +21720,7 @@
           <w:color w:val="000000" w:themeColor="text1"/>
           <w:sz w:val="24"/>
           <w:szCs w:val="24"/>
+          <w:lang w:val="hy-AM"/>
         </w:rPr>
         <w:t xml:space="preserve">  =  </w:t>
       </w:r>
@@ -21426,6 +21759,7 @@
                     <w:color w:val="000000" w:themeColor="text1"/>
                     <w:sz w:val="24"/>
                     <w:szCs w:val="24"/>
+                    <w:lang w:val="hy-AM"/>
                   </w:rPr>
                   <m:t>1</m:t>
                 </m:r>
@@ -21437,6 +21771,7 @@
                     <w:color w:val="000000" w:themeColor="text1"/>
                     <w:sz w:val="24"/>
                     <w:szCs w:val="24"/>
+                    <w:lang w:val="hy-AM"/>
                   </w:rPr>
                   <m:t>2</m:t>
                 </m:r>
@@ -21457,6 +21792,7 @@
                     <w:color w:val="000000" w:themeColor="text1"/>
                     <w:sz w:val="24"/>
                     <w:szCs w:val="24"/>
+                    <w:lang w:val="hy-AM"/>
                   </w:rPr>
                   <m:t>1</m:t>
                 </m:r>
@@ -21471,6 +21807,7 @@
           <w:color w:val="000000" w:themeColor="text1"/>
           <w:sz w:val="24"/>
           <w:szCs w:val="24"/>
+          <w:lang w:val="hy-AM"/>
         </w:rPr>
         <w:t xml:space="preserve"> </w:t>
       </w:r>
@@ -21518,6 +21855,7 @@
                       <w:color w:val="000000" w:themeColor="text1"/>
                       <w:sz w:val="24"/>
                       <w:szCs w:val="24"/>
+                      <w:lang w:val="hy-AM"/>
                     </w:rPr>
                     <m:t>-1</m:t>
                   </m:r>
@@ -21529,6 +21867,7 @@
                       <w:color w:val="000000" w:themeColor="text1"/>
                       <w:sz w:val="24"/>
                       <w:szCs w:val="24"/>
+                      <w:lang w:val="hy-AM"/>
                     </w:rPr>
                     <m:t>0</m:t>
                   </m:r>
@@ -21540,6 +21879,7 @@
                       <w:color w:val="000000" w:themeColor="text1"/>
                       <w:sz w:val="24"/>
                       <w:szCs w:val="24"/>
+                      <w:lang w:val="hy-AM"/>
                     </w:rPr>
                     <m:t>1</m:t>
                   </m:r>
@@ -21556,6 +21896,7 @@
           <w:rFonts w:ascii="Sylfaen" w:eastAsiaTheme="minorEastAsia" w:hAnsi="Sylfaen" w:cs="Arial"/>
           <w:sz w:val="24"/>
           <w:szCs w:val="24"/>
+          <w:lang w:val="hy-AM"/>
         </w:rPr>
       </w:pPr>
     </w:p>
@@ -21566,13 +21907,15 @@
           <w:rFonts w:ascii="Sylfaen" w:eastAsiaTheme="minorEastAsia" w:hAnsi="Sylfaen" w:cs="Arial"/>
           <w:sz w:val="24"/>
           <w:szCs w:val="24"/>
-        </w:rPr>
-      </w:pPr>
-      <w:r>
-        <w:rPr>
-          <w:rFonts w:ascii="Sylfaen" w:eastAsiaTheme="minorEastAsia" w:hAnsi="Sylfaen" w:cs="Arial"/>
-          <w:sz w:val="24"/>
-          <w:szCs w:val="24"/>
+          <w:lang w:val="hy-AM"/>
+        </w:rPr>
+      </w:pPr>
+      <w:r>
+        <w:rPr>
+          <w:rFonts w:ascii="Sylfaen" w:eastAsiaTheme="minorEastAsia" w:hAnsi="Sylfaen" w:cs="Arial"/>
+          <w:sz w:val="24"/>
+          <w:szCs w:val="24"/>
+          <w:lang w:val="hy-AM"/>
         </w:rPr>
         <w:t xml:space="preserve">G = </w:t>
       </w:r>
@@ -21620,6 +21963,7 @@
                         <w:rFonts w:ascii="Cambria Math" w:hAnsi="Cambria Math" w:cs="Arial"/>
                         <w:sz w:val="24"/>
                         <w:szCs w:val="24"/>
+                        <w:lang w:val="hy-AM"/>
                       </w:rPr>
                       <m:t>G</m:t>
                     </m:r>
@@ -21630,6 +21974,7 @@
                         <w:rFonts w:ascii="Cambria Math" w:hAnsi="Cambria Math" w:cs="Arial"/>
                         <w:sz w:val="24"/>
                         <w:szCs w:val="24"/>
+                        <w:lang w:val="hy-AM"/>
                       </w:rPr>
                       <m:t>x</m:t>
                     </m:r>
@@ -21642,6 +21987,7 @@
                     <w:rFonts w:ascii="Cambria Math" w:hAnsi="Cambria Math" w:cs="Arial"/>
                     <w:sz w:val="24"/>
                     <w:szCs w:val="24"/>
+                    <w:lang w:val="hy-AM"/>
                   </w:rPr>
                   <m:t>2</m:t>
                 </m:r>
@@ -21652,6 +21998,7 @@
                 <w:rFonts w:ascii="Cambria Math" w:hAnsi="Cambria Math" w:cs="Arial"/>
                 <w:sz w:val="24"/>
                 <w:szCs w:val="24"/>
+                <w:lang w:val="hy-AM"/>
               </w:rPr>
               <m:t>+</m:t>
             </m:r>
@@ -21684,6 +22031,7 @@
                         <w:rFonts w:ascii="Cambria Math" w:hAnsi="Cambria Math" w:cs="Arial"/>
                         <w:sz w:val="24"/>
                         <w:szCs w:val="24"/>
+                        <w:lang w:val="hy-AM"/>
                       </w:rPr>
                       <m:t>G</m:t>
                     </m:r>
@@ -21694,6 +22042,7 @@
                         <w:rFonts w:ascii="Cambria Math" w:hAnsi="Cambria Math" w:cs="Arial"/>
                         <w:sz w:val="24"/>
                         <w:szCs w:val="24"/>
+                        <w:lang w:val="hy-AM"/>
                       </w:rPr>
                       <m:t>y</m:t>
                     </m:r>
@@ -21706,6 +22055,7 @@
                     <w:rFonts w:ascii="Cambria Math" w:hAnsi="Cambria Math" w:cs="Arial"/>
                     <w:sz w:val="24"/>
                     <w:szCs w:val="24"/>
+                    <w:lang w:val="hy-AM"/>
                   </w:rPr>
                   <m:t>2</m:t>
                 </m:r>
@@ -21721,6 +22071,7 @@
           <w:rFonts w:ascii="Sylfaen" w:eastAsiaTheme="minorEastAsia" w:hAnsi="Sylfaen" w:cs="Arial"/>
           <w:sz w:val="24"/>
           <w:szCs w:val="24"/>
+          <w:lang w:val="hy-AM"/>
         </w:rPr>
       </w:pPr>
       <w:r>
@@ -21740,15 +22091,25 @@
           <w:rFonts w:ascii="Sylfaen" w:eastAsiaTheme="minorEastAsia" w:hAnsi="Sylfaen" w:cs="Arial"/>
           <w:sz w:val="24"/>
           <w:szCs w:val="24"/>
-        </w:rPr>
-      </w:pPr>
-      <w:r>
-        <w:rPr>
-          <w:rFonts w:ascii="Sylfaen" w:eastAsiaTheme="minorEastAsia" w:hAnsi="Sylfaen" w:cs="Arial"/>
-          <w:sz w:val="24"/>
-          <w:szCs w:val="24"/>
-        </w:rPr>
-        <w:t>Θ = atan</w:t>
+          <w:lang w:val="hy-AM"/>
+        </w:rPr>
+      </w:pPr>
+      <w:r>
+        <w:rPr>
+          <w:rFonts w:ascii="Sylfaen" w:eastAsiaTheme="minorEastAsia" w:hAnsi="Sylfaen" w:cs="Arial"/>
+          <w:sz w:val="24"/>
+          <w:szCs w:val="24"/>
+        </w:rPr>
+        <w:t>Θ</w:t>
+      </w:r>
+      <w:r>
+        <w:rPr>
+          <w:rFonts w:ascii="Sylfaen" w:eastAsiaTheme="minorEastAsia" w:hAnsi="Sylfaen" w:cs="Arial"/>
+          <w:sz w:val="24"/>
+          <w:szCs w:val="24"/>
+          <w:lang w:val="hy-AM"/>
+        </w:rPr>
+        <w:t xml:space="preserve"> = atan</w:t>
       </w:r>
       <m:oMath>
         <m:d>
@@ -21792,6 +22153,7 @@
                         <w:rFonts w:ascii="Cambria Math" w:eastAsiaTheme="minorEastAsia" w:hAnsi="Cambria Math" w:cs="Arial"/>
                         <w:sz w:val="24"/>
                         <w:szCs w:val="24"/>
+                        <w:lang w:val="hy-AM"/>
                       </w:rPr>
                       <m:t>G</m:t>
                     </m:r>
@@ -21802,6 +22164,7 @@
                         <w:rFonts w:ascii="Cambria Math" w:eastAsiaTheme="minorEastAsia" w:hAnsi="Cambria Math" w:cs="Arial"/>
                         <w:sz w:val="24"/>
                         <w:szCs w:val="24"/>
+                        <w:lang w:val="hy-AM"/>
                       </w:rPr>
                       <m:t>x</m:t>
                     </m:r>
@@ -21826,6 +22189,7 @@
                         <w:rFonts w:ascii="Cambria Math" w:eastAsiaTheme="minorEastAsia" w:hAnsi="Cambria Math" w:cs="Arial"/>
                         <w:sz w:val="24"/>
                         <w:szCs w:val="24"/>
+                        <w:lang w:val="hy-AM"/>
                       </w:rPr>
                       <m:t>G</m:t>
                     </m:r>
@@ -21836,6 +22200,7 @@
                         <w:rFonts w:ascii="Cambria Math" w:eastAsiaTheme="minorEastAsia" w:hAnsi="Cambria Math" w:cs="Arial"/>
                         <w:sz w:val="24"/>
                         <w:szCs w:val="24"/>
+                        <w:lang w:val="hy-AM"/>
                       </w:rPr>
                       <m:t>y</m:t>
                     </m:r>
@@ -21861,6 +22226,7 @@
           <w:rFonts w:ascii="Sylfaen" w:eastAsiaTheme="minorEastAsia" w:hAnsi="Sylfaen" w:cs="Arial"/>
           <w:sz w:val="24"/>
           <w:szCs w:val="24"/>
+          <w:lang w:val="hy-AM"/>
         </w:rPr>
         <w:t xml:space="preserve">Որտեղ, </w:t>
       </w:r>
@@ -21895,6 +22261,7 @@
           <w:rFonts w:ascii="Sylfaen" w:eastAsiaTheme="minorEastAsia" w:hAnsi="Sylfaen" w:cs="Arial"/>
           <w:sz w:val="24"/>
           <w:szCs w:val="24"/>
+          <w:lang w:val="hy-AM"/>
         </w:rPr>
         <w:t xml:space="preserve"> </w:t>
       </w:r>
@@ -21924,6 +22291,7 @@
           <w:rFonts w:ascii="Sylfaen" w:eastAsiaTheme="minorEastAsia" w:hAnsi="Sylfaen" w:cs="Arial"/>
           <w:sz w:val="24"/>
           <w:szCs w:val="24"/>
+          <w:lang w:val="hy-AM"/>
         </w:rPr>
       </w:pPr>
     </w:p>
@@ -22935,13 +23303,15 @@
           <w:rFonts w:ascii="Sylfaen" w:eastAsiaTheme="minorEastAsia" w:hAnsi="Sylfaen" w:cs="Arial"/>
           <w:sz w:val="24"/>
           <w:szCs w:val="24"/>
-        </w:rPr>
-      </w:pPr>
-      <w:r>
-        <w:rPr>
-          <w:rFonts w:ascii="Sylfaen" w:eastAsiaTheme="minorEastAsia" w:hAnsi="Sylfaen" w:cs="Arial"/>
-          <w:sz w:val="24"/>
-          <w:szCs w:val="24"/>
+          <w:lang w:val="hy-AM"/>
+        </w:rPr>
+      </w:pPr>
+      <w:r>
+        <w:rPr>
+          <w:rFonts w:ascii="Sylfaen" w:eastAsiaTheme="minorEastAsia" w:hAnsi="Sylfaen" w:cs="Arial"/>
+          <w:sz w:val="24"/>
+          <w:szCs w:val="24"/>
+          <w:lang w:val="hy-AM"/>
         </w:rPr>
         <w:t>[1,1]</w:t>
       </w:r>
@@ -22959,6 +23329,7 @@
           <w:rFonts w:ascii="Sylfaen" w:eastAsiaTheme="minorEastAsia" w:hAnsi="Sylfaen" w:cs="Arial"/>
           <w:sz w:val="24"/>
           <w:szCs w:val="24"/>
+          <w:lang w:val="hy-AM"/>
         </w:rPr>
         <w:t>= 200</w:t>
       </w:r>
@@ -22989,13 +23360,15 @@
           <w:rFonts w:ascii="Sylfaen" w:eastAsiaTheme="minorEastAsia" w:hAnsi="Sylfaen" w:cs="Arial"/>
           <w:sz w:val="24"/>
           <w:szCs w:val="24"/>
-        </w:rPr>
-      </w:pPr>
-      <w:r>
-        <w:rPr>
-          <w:rFonts w:ascii="Sylfaen" w:eastAsiaTheme="minorEastAsia" w:hAnsi="Sylfaen" w:cs="Arial"/>
-          <w:sz w:val="24"/>
-          <w:szCs w:val="24"/>
+          <w:lang w:val="hy-AM"/>
+        </w:rPr>
+      </w:pPr>
+      <w:r>
+        <w:rPr>
+          <w:rFonts w:ascii="Sylfaen" w:eastAsiaTheme="minorEastAsia" w:hAnsi="Sylfaen" w:cs="Arial"/>
+          <w:sz w:val="24"/>
+          <w:szCs w:val="24"/>
+          <w:lang w:val="hy-AM"/>
         </w:rPr>
         <w:t xml:space="preserve">G = </w:t>
       </w:r>
@@ -23043,6 +23416,7 @@
                         <w:rFonts w:ascii="Cambria Math" w:hAnsi="Cambria Math" w:cs="Arial"/>
                         <w:sz w:val="24"/>
                         <w:szCs w:val="24"/>
+                        <w:lang w:val="hy-AM"/>
                       </w:rPr>
                       <m:t>G</m:t>
                     </m:r>
@@ -23053,6 +23427,7 @@
                         <w:rFonts w:ascii="Cambria Math" w:hAnsi="Cambria Math" w:cs="Arial"/>
                         <w:sz w:val="24"/>
                         <w:szCs w:val="24"/>
+                        <w:lang w:val="hy-AM"/>
                       </w:rPr>
                       <m:t>x</m:t>
                     </m:r>
@@ -23065,6 +23440,7 @@
                     <w:rFonts w:ascii="Cambria Math" w:hAnsi="Cambria Math" w:cs="Arial"/>
                     <w:sz w:val="24"/>
                     <w:szCs w:val="24"/>
+                    <w:lang w:val="hy-AM"/>
                   </w:rPr>
                   <m:t>2</m:t>
                 </m:r>
@@ -23075,6 +23451,7 @@
                 <w:rFonts w:ascii="Cambria Math" w:hAnsi="Cambria Math" w:cs="Arial"/>
                 <w:sz w:val="24"/>
                 <w:szCs w:val="24"/>
+                <w:lang w:val="hy-AM"/>
               </w:rPr>
               <m:t>+</m:t>
             </m:r>
@@ -23107,6 +23484,7 @@
                         <w:rFonts w:ascii="Cambria Math" w:hAnsi="Cambria Math" w:cs="Arial"/>
                         <w:sz w:val="24"/>
                         <w:szCs w:val="24"/>
+                        <w:lang w:val="hy-AM"/>
                       </w:rPr>
                       <m:t>G</m:t>
                     </m:r>
@@ -23117,6 +23495,7 @@
                         <w:rFonts w:ascii="Cambria Math" w:hAnsi="Cambria Math" w:cs="Arial"/>
                         <w:sz w:val="24"/>
                         <w:szCs w:val="24"/>
+                        <w:lang w:val="hy-AM"/>
                       </w:rPr>
                       <m:t>y</m:t>
                     </m:r>
@@ -23129,6 +23508,7 @@
                     <w:rFonts w:ascii="Cambria Math" w:hAnsi="Cambria Math" w:cs="Arial"/>
                     <w:sz w:val="24"/>
                     <w:szCs w:val="24"/>
+                    <w:lang w:val="hy-AM"/>
                   </w:rPr>
                   <m:t>2</m:t>
                 </m:r>
@@ -23163,15 +23543,17 @@
           <w:rFonts w:ascii="Sylfaen" w:eastAsiaTheme="minorEastAsia" w:hAnsi="Sylfaen" w:cs="Arial"/>
           <w:sz w:val="24"/>
           <w:szCs w:val="24"/>
-        </w:rPr>
-      </w:pPr>
-    </w:p>
-    <w:p>
-      <w:pPr>
-        <w:rPr>
-          <w:rFonts w:ascii="Sylfaen" w:eastAsiaTheme="minorEastAsia" w:hAnsi="Sylfaen" w:cs="Arial"/>
-          <w:sz w:val="24"/>
-          <w:szCs w:val="24"/>
+          <w:lang w:val="hy-AM"/>
+        </w:rPr>
+      </w:pPr>
+    </w:p>
+    <w:p>
+      <w:pPr>
+        <w:rPr>
+          <w:rFonts w:ascii="Sylfaen" w:eastAsiaTheme="minorEastAsia" w:hAnsi="Sylfaen" w:cs="Arial"/>
+          <w:sz w:val="24"/>
+          <w:szCs w:val="24"/>
+          <w:lang w:val="hy-AM"/>
         </w:rPr>
       </w:pPr>
     </w:p>
@@ -23182,6 +23564,7 @@
           <w:rFonts w:ascii="Sylfaen" w:eastAsiaTheme="minorEastAsia" w:hAnsi="Sylfaen" w:cs="Arial"/>
           <w:sz w:val="36"/>
           <w:szCs w:val="28"/>
+          <w:lang w:val="hy-AM"/>
         </w:rPr>
       </w:pPr>
       <w:r>
@@ -23192,6 +23575,7 @@
           <w:color w:val="auto"/>
           <w:sz w:val="32"/>
           <w:szCs w:val="28"/>
+          <w:lang w:val="hy-AM"/>
         </w:rPr>
         <w:t>Hough transforms</w:t>
       </w:r>
@@ -23214,6 +23598,7 @@
           <w:color w:val="auto"/>
           <w:sz w:val="24"/>
           <w:szCs w:val="28"/>
+          <w:lang w:val="hy-AM"/>
         </w:rPr>
         <w:t>Hough</w:t>
       </w:r>
@@ -23285,6 +23670,7 @@
           <w:color w:val="auto"/>
           <w:sz w:val="24"/>
           <w:szCs w:val="28"/>
+          <w:lang w:val="hy-AM"/>
         </w:rPr>
         <w:t>Hough</w:t>
       </w:r>
@@ -23351,6 +23737,7 @@
           <w:color w:val="auto"/>
           <w:sz w:val="24"/>
           <w:szCs w:val="28"/>
+          <w:lang w:val="hy-AM"/>
         </w:rPr>
         <w:t>Hough</w:t>
       </w:r>
@@ -23372,6 +23759,7 @@
           <w:color w:val="auto"/>
           <w:sz w:val="24"/>
           <w:szCs w:val="28"/>
+          <w:lang w:val="hy-AM"/>
         </w:rPr>
         <w:t>(օրինակ կոորդինատային  կետ)</w:t>
       </w:r>
@@ -23395,6 +23783,7 @@
           <w:color w:val="auto"/>
           <w:sz w:val="24"/>
           <w:szCs w:val="28"/>
+          <w:lang w:val="hy-AM"/>
         </w:rPr>
       </w:pPr>
       <w:r>
@@ -23415,6 +23804,7 @@
           <w:color w:val="auto"/>
           <w:sz w:val="24"/>
           <w:szCs w:val="28"/>
+          <w:lang w:val="hy-AM"/>
         </w:rPr>
         <w:t>(</w:t>
       </w:r>
@@ -23469,6 +23859,7 @@
           <w:color w:val="auto"/>
           <w:sz w:val="24"/>
           <w:szCs w:val="28"/>
+          <w:lang w:val="hy-AM"/>
         </w:rPr>
         <w:t>)</w:t>
       </w:r>
@@ -23502,6 +23893,7 @@
           <w:color w:val="auto"/>
           <w:sz w:val="24"/>
           <w:szCs w:val="28"/>
+          <w:lang w:val="hy-AM"/>
         </w:rPr>
         <w:t xml:space="preserve">Որպես պարզ օրինակ կարող ենք դիտարկել հետևյալ ընդհանուր </w:t>
       </w:r>
@@ -23556,6 +23948,7 @@
           <w:color w:val="auto"/>
           <w:sz w:val="24"/>
           <w:szCs w:val="28"/>
+          <w:lang w:val="hy-AM"/>
         </w:rPr>
         <w:t xml:space="preserve">(օրինակ պիկսելների  գտնվելու վայրերը </w:t>
       </w:r>
@@ -23577,6 +23970,7 @@
           <w:color w:val="auto"/>
           <w:sz w:val="24"/>
           <w:szCs w:val="28"/>
+          <w:lang w:val="hy-AM"/>
         </w:rPr>
         <w:t>)</w:t>
       </w:r>
@@ -23655,6 +24049,7 @@
           <w:color w:val="auto"/>
           <w:sz w:val="24"/>
           <w:szCs w:val="28"/>
+          <w:lang w:val="hy-AM"/>
         </w:rPr>
         <w:t>(</w:t>
       </w:r>
@@ -23676,6 +24071,7 @@
           <w:color w:val="auto"/>
           <w:sz w:val="24"/>
           <w:szCs w:val="28"/>
+          <w:lang w:val="hy-AM"/>
         </w:rPr>
         <w:t>)</w:t>
       </w:r>
@@ -23911,6 +24307,7 @@
           <w:color w:val="auto"/>
           <w:sz w:val="24"/>
           <w:szCs w:val="28"/>
+          <w:lang w:val="hy-AM"/>
         </w:rPr>
       </w:pPr>
       <w:r>
@@ -23931,6 +24328,7 @@
           <w:color w:val="auto"/>
           <w:sz w:val="24"/>
           <w:szCs w:val="28"/>
+          <w:lang w:val="hy-AM"/>
         </w:rPr>
         <w:t xml:space="preserve"> </w:t>
       </w:r>
@@ -23957,6 +24355,7 @@
           <w:szCs w:val="28"/>
         </w:rPr>
       </w:pPr>
+      <w:proofErr w:type="gramStart"/>
       <w:r>
         <w:rPr>
           <w:rFonts w:ascii="Sylfaen" w:eastAsiaTheme="minorHAnsi" w:hAnsi="Sylfaen" w:cs="Arial-BoldMT"/>
@@ -23965,7 +24364,18 @@
           <w:sz w:val="24"/>
           <w:szCs w:val="28"/>
         </w:rPr>
-        <w:t>xcosθ + ysinθ = r</w:t>
+        <w:t>xcosθ</w:t>
+      </w:r>
+      <w:proofErr w:type="gramEnd"/>
+      <w:r>
+        <w:rPr>
+          <w:rFonts w:ascii="Sylfaen" w:eastAsiaTheme="minorHAnsi" w:hAnsi="Sylfaen" w:cs="Arial-BoldMT"/>
+          <w:bCs/>
+          <w:color w:val="auto"/>
+          <w:sz w:val="24"/>
+          <w:szCs w:val="28"/>
+        </w:rPr>
+        <w:t xml:space="preserve"> + ysinθ = r</w:t>
       </w:r>
     </w:p>
     <w:p>
@@ -24490,6 +24900,7 @@
           <w:rFonts w:ascii="Sylfaen" w:eastAsiaTheme="minorEastAsia" w:hAnsi="Sylfaen" w:cs="Arial"/>
           <w:sz w:val="24"/>
           <w:szCs w:val="24"/>
+          <w:lang w:val="hy-AM"/>
         </w:rPr>
         <w:t>(կետեր</w:t>
       </w:r>
@@ -24507,6 +24918,7 @@
           <w:rFonts w:ascii="Sylfaen" w:eastAsiaTheme="minorEastAsia" w:hAnsi="Sylfaen" w:cs="Arial"/>
           <w:sz w:val="24"/>
           <w:szCs w:val="24"/>
+          <w:lang w:val="hy-AM"/>
         </w:rPr>
         <w:t>)</w:t>
       </w:r>
@@ -24533,6 +24945,7 @@
           <w:rFonts w:ascii="Sylfaen" w:eastAsiaTheme="minorEastAsia" w:hAnsi="Sylfaen" w:cs="Arial"/>
           <w:sz w:val="24"/>
           <w:szCs w:val="24"/>
+          <w:lang w:val="hy-AM"/>
         </w:rPr>
         <w:t>(</w:t>
       </w:r>
@@ -24554,6 +24967,7 @@
                 <w:rFonts w:ascii="Cambria Math" w:eastAsiaTheme="minorEastAsia" w:hAnsi="Cambria Math" w:cs="Arial"/>
                 <w:sz w:val="24"/>
                 <w:szCs w:val="24"/>
+                <w:lang w:val="hy-AM"/>
               </w:rPr>
               <m:t>x</m:t>
             </m:r>
@@ -24564,6 +24978,7 @@
                 <w:rFonts w:ascii="Cambria Math" w:eastAsiaTheme="minorEastAsia" w:hAnsi="Cambria Math" w:cs="Arial"/>
                 <w:sz w:val="24"/>
                 <w:szCs w:val="24"/>
+                <w:lang w:val="hy-AM"/>
               </w:rPr>
               <m:t>i</m:t>
             </m:r>
@@ -24574,6 +24989,7 @@
             <w:rFonts w:ascii="Cambria Math" w:eastAsiaTheme="minorEastAsia" w:hAnsi="Cambria Math" w:cs="Arial"/>
             <w:sz w:val="24"/>
             <w:szCs w:val="24"/>
+            <w:lang w:val="hy-AM"/>
           </w:rPr>
           <m:t>,</m:t>
         </m:r>
@@ -24594,6 +25010,7 @@
                 <w:rFonts w:ascii="Cambria Math" w:eastAsiaTheme="minorEastAsia" w:hAnsi="Cambria Math" w:cs="Arial"/>
                 <w:sz w:val="24"/>
                 <w:szCs w:val="24"/>
+                <w:lang w:val="hy-AM"/>
               </w:rPr>
               <m:t>y</m:t>
             </m:r>
@@ -24604,6 +25021,7 @@
                 <w:rFonts w:ascii="Cambria Math" w:eastAsiaTheme="minorEastAsia" w:hAnsi="Cambria Math" w:cs="Arial"/>
                 <w:sz w:val="24"/>
                 <w:szCs w:val="24"/>
+                <w:lang w:val="hy-AM"/>
               </w:rPr>
               <m:t>i</m:t>
             </m:r>
@@ -24615,6 +25033,7 @@
           <w:rFonts w:ascii="Sylfaen" w:eastAsiaTheme="minorEastAsia" w:hAnsi="Sylfaen" w:cs="Arial"/>
           <w:sz w:val="24"/>
           <w:szCs w:val="24"/>
+          <w:lang w:val="hy-AM"/>
         </w:rPr>
         <w:t xml:space="preserve">) </w:t>
       </w:r>
@@ -24685,8 +25104,9 @@
           <w:color w:val="auto"/>
           <w:sz w:val="24"/>
           <w:szCs w:val="28"/>
-        </w:rPr>
-        <w:t>(r,</w:t>
+          <w:lang w:val="hy-AM"/>
+        </w:rPr>
+        <w:t xml:space="preserve">(r, </w:t>
       </w:r>
       <w:r>
         <w:rPr>
@@ -24696,7 +25116,7 @@
           <w:sz w:val="24"/>
           <w:szCs w:val="28"/>
         </w:rPr>
-        <w:t xml:space="preserve"> </w:t>
+        <w:t>θ</w:t>
       </w:r>
       <w:r>
         <w:rPr>
@@ -24705,16 +25125,7 @@
           <w:color w:val="auto"/>
           <w:sz w:val="24"/>
           <w:szCs w:val="28"/>
-        </w:rPr>
-        <w:t>θ</w:t>
-      </w:r>
-      <w:r>
-        <w:rPr>
-          <w:rFonts w:ascii="Sylfaen" w:eastAsiaTheme="minorHAnsi" w:hAnsi="Sylfaen" w:cs="Arial-BoldMT"/>
-          <w:bCs/>
-          <w:color w:val="auto"/>
-          <w:sz w:val="24"/>
-          <w:szCs w:val="28"/>
+          <w:lang w:val="hy-AM"/>
         </w:rPr>
         <w:t xml:space="preserve">) արժեքները </w:t>
       </w:r>
@@ -24723,6 +25134,7 @@
           <w:rFonts w:ascii="Sylfaen" w:eastAsiaTheme="minorEastAsia" w:hAnsi="Sylfaen" w:cs="Arial"/>
           <w:sz w:val="24"/>
           <w:szCs w:val="24"/>
+          <w:lang w:val="hy-AM"/>
         </w:rPr>
         <w:t>(</w:t>
       </w:r>
@@ -24744,6 +25156,7 @@
                 <w:rFonts w:ascii="Cambria Math" w:eastAsiaTheme="minorEastAsia" w:hAnsi="Cambria Math" w:cs="Arial"/>
                 <w:sz w:val="24"/>
                 <w:szCs w:val="24"/>
+                <w:lang w:val="hy-AM"/>
               </w:rPr>
               <m:t>x</m:t>
             </m:r>
@@ -24754,6 +25167,7 @@
                 <w:rFonts w:ascii="Cambria Math" w:eastAsiaTheme="minorEastAsia" w:hAnsi="Cambria Math" w:cs="Arial"/>
                 <w:sz w:val="24"/>
                 <w:szCs w:val="24"/>
+                <w:lang w:val="hy-AM"/>
               </w:rPr>
               <m:t>i</m:t>
             </m:r>
@@ -24764,6 +25178,7 @@
             <w:rFonts w:ascii="Cambria Math" w:eastAsiaTheme="minorEastAsia" w:hAnsi="Cambria Math" w:cs="Arial"/>
             <w:sz w:val="24"/>
             <w:szCs w:val="24"/>
+            <w:lang w:val="hy-AM"/>
           </w:rPr>
           <m:t>,</m:t>
         </m:r>
@@ -24784,6 +25199,7 @@
                 <w:rFonts w:ascii="Cambria Math" w:eastAsiaTheme="minorEastAsia" w:hAnsi="Cambria Math" w:cs="Arial"/>
                 <w:sz w:val="24"/>
                 <w:szCs w:val="24"/>
+                <w:lang w:val="hy-AM"/>
               </w:rPr>
               <m:t>y</m:t>
             </m:r>
@@ -24794,6 +25210,7 @@
                 <w:rFonts w:ascii="Cambria Math" w:eastAsiaTheme="minorEastAsia" w:hAnsi="Cambria Math" w:cs="Arial"/>
                 <w:sz w:val="24"/>
                 <w:szCs w:val="24"/>
+                <w:lang w:val="hy-AM"/>
               </w:rPr>
               <m:t>i</m:t>
             </m:r>
@@ -24805,16 +25222,9 @@
           <w:rFonts w:ascii="Sylfaen" w:eastAsiaTheme="minorEastAsia" w:hAnsi="Sylfaen" w:cs="Arial"/>
           <w:sz w:val="24"/>
           <w:szCs w:val="24"/>
-        </w:rPr>
-        <w:t>)</w:t>
-      </w:r>
-      <w:r>
-        <w:rPr>
-          <w:rFonts w:ascii="Sylfaen" w:eastAsiaTheme="minorEastAsia" w:hAnsi="Sylfaen" w:cs="Arial"/>
-          <w:sz w:val="24"/>
-          <w:szCs w:val="24"/>
-        </w:rPr>
-        <w:t xml:space="preserve"> –</w:t>
+          <w:lang w:val="hy-AM"/>
+        </w:rPr>
+        <w:t>) –</w:t>
       </w:r>
       <w:r>
         <w:rPr>
@@ -24830,6 +25240,7 @@
           <w:rFonts w:ascii="Sylfaen" w:eastAsiaTheme="minorEastAsia" w:hAnsi="Sylfaen" w:cs="Arial"/>
           <w:sz w:val="24"/>
           <w:szCs w:val="24"/>
+          <w:lang w:val="hy-AM"/>
         </w:rPr>
         <w:t xml:space="preserve">կետերը </w:t>
       </w:r>
@@ -24847,6 +25258,7 @@
           <w:rFonts w:ascii="Sylfaen" w:eastAsiaTheme="minorEastAsia" w:hAnsi="Sylfaen" w:cs="Arial"/>
           <w:sz w:val="24"/>
           <w:szCs w:val="24"/>
+          <w:lang w:val="hy-AM"/>
         </w:rPr>
         <w:t>համ</w:t>
       </w:r>
@@ -24902,6 +25314,7 @@
           <w:sz w:val="27"/>
           <w:szCs w:val="27"/>
           <w:shd w:val="clear" w:color="auto" w:fill="FFFFFF"/>
+          <w:lang w:val="hy-AM"/>
         </w:rPr>
         <w:t>Hough</w:t>
       </w:r>
@@ -24912,6 +25325,7 @@
           <w:sz w:val="27"/>
           <w:szCs w:val="27"/>
           <w:shd w:val="clear" w:color="auto" w:fill="FFFFFF"/>
+          <w:lang w:val="hy-AM"/>
         </w:rPr>
         <w:t>-</w:t>
       </w:r>
@@ -24966,6 +25380,7 @@
           <w:rFonts w:ascii="Sylfaen" w:eastAsiaTheme="minorEastAsia" w:hAnsi="Sylfaen" w:cs="Arial"/>
           <w:sz w:val="24"/>
           <w:szCs w:val="24"/>
+          <w:lang w:val="hy-AM"/>
         </w:rPr>
       </w:pPr>
       <m:oMath>
@@ -25010,6 +25425,7 @@
           <w:rFonts w:ascii="Sylfaen" w:eastAsiaTheme="minorEastAsia" w:hAnsi="Sylfaen" w:cs="Arial"/>
           <w:sz w:val="24"/>
           <w:szCs w:val="24"/>
+          <w:lang w:val="hy-AM"/>
         </w:rPr>
         <w:t xml:space="preserve"> + </w:t>
       </w:r>
@@ -25034,43 +25450,7 @@
                 <w:szCs w:val="24"/>
                 <w:lang w:val="hy-AM"/>
               </w:rPr>
-              <m:t>(</m:t>
-            </m:r>
-            <m:r>
-              <w:rPr>
-                <w:rFonts w:ascii="Cambria Math" w:eastAsiaTheme="minorEastAsia" w:hAnsi="Cambria Math" w:cs="Arial"/>
-                <w:sz w:val="24"/>
-                <w:szCs w:val="24"/>
-                <w:lang w:val="hy-AM"/>
-              </w:rPr>
-              <m:t>y</m:t>
-            </m:r>
-            <m:r>
-              <w:rPr>
-                <w:rFonts w:ascii="Cambria Math" w:eastAsiaTheme="minorEastAsia" w:hAnsi="Cambria Math" w:cs="Arial"/>
-                <w:sz w:val="24"/>
-                <w:szCs w:val="24"/>
-                <w:lang w:val="hy-AM"/>
-              </w:rPr>
-              <m:t>-</m:t>
-            </m:r>
-            <m:r>
-              <w:rPr>
-                <w:rFonts w:ascii="Cambria Math" w:eastAsiaTheme="minorEastAsia" w:hAnsi="Cambria Math" w:cs="Arial"/>
-                <w:sz w:val="24"/>
-                <w:szCs w:val="24"/>
-                <w:lang w:val="hy-AM"/>
-              </w:rPr>
-              <m:t>b</m:t>
-            </m:r>
-            <m:r>
-              <w:rPr>
-                <w:rFonts w:ascii="Cambria Math" w:eastAsiaTheme="minorEastAsia" w:hAnsi="Cambria Math" w:cs="Arial"/>
-                <w:sz w:val="24"/>
-                <w:szCs w:val="24"/>
-                <w:lang w:val="hy-AM"/>
-              </w:rPr>
-              <m:t>)</m:t>
+              <m:t>(y-b)</m:t>
             </m:r>
           </m:e>
           <m:sup>
@@ -25091,6 +25471,7 @@
           <w:rFonts w:ascii="Sylfaen" w:eastAsiaTheme="minorEastAsia" w:hAnsi="Sylfaen" w:cs="Arial"/>
           <w:sz w:val="24"/>
           <w:szCs w:val="24"/>
+          <w:lang w:val="hy-AM"/>
         </w:rPr>
         <w:t xml:space="preserve"> = </w:t>
       </w:r>
@@ -25112,6 +25493,7 @@
                 <w:rFonts w:ascii="Cambria Math" w:eastAsiaTheme="minorEastAsia" w:hAnsi="Cambria Math" w:cs="Arial"/>
                 <w:sz w:val="24"/>
                 <w:szCs w:val="24"/>
+                <w:lang w:val="hy-AM"/>
               </w:rPr>
               <m:t>r</m:t>
             </m:r>
@@ -25122,6 +25504,7 @@
                 <w:rFonts w:ascii="Cambria Math" w:eastAsiaTheme="minorEastAsia" w:hAnsi="Cambria Math" w:cs="Arial"/>
                 <w:sz w:val="24"/>
                 <w:szCs w:val="24"/>
+                <w:lang w:val="hy-AM"/>
               </w:rPr>
               <m:t>2</m:t>
             </m:r>
@@ -25135,6 +25518,7 @@
           <w:rFonts w:ascii="Sylfaen" w:eastAsiaTheme="minorEastAsia" w:hAnsi="Sylfaen" w:cs="Arial"/>
           <w:sz w:val="24"/>
           <w:szCs w:val="24"/>
+          <w:lang w:val="hy-AM"/>
         </w:rPr>
       </w:pPr>
     </w:p>
@@ -25161,6 +25545,7 @@
           <w:rFonts w:ascii="Sylfaen" w:eastAsiaTheme="minorEastAsia" w:hAnsi="Sylfaen" w:cs="Arial"/>
           <w:sz w:val="24"/>
           <w:szCs w:val="24"/>
+          <w:lang w:val="hy-AM"/>
         </w:rPr>
         <w:t>b-</w:t>
       </w:r>
@@ -25178,6 +25563,7 @@
           <w:rFonts w:ascii="Sylfaen" w:eastAsiaTheme="minorEastAsia" w:hAnsi="Sylfaen" w:cs="Arial"/>
           <w:sz w:val="24"/>
           <w:szCs w:val="24"/>
+          <w:lang w:val="hy-AM"/>
         </w:rPr>
         <w:t>r-</w:t>
       </w:r>
@@ -25197,301 +25583,59 @@
           <w:rFonts w:ascii="Sylfaen" w:eastAsiaTheme="minorEastAsia" w:hAnsi="Sylfaen" w:cs="Arial"/>
           <w:sz w:val="24"/>
           <w:szCs w:val="24"/>
-        </w:rPr>
-      </w:pPr>
-    </w:p>
-    <w:p>
-      <w:pPr>
-        <w:rPr>
-          <w:rFonts w:ascii="Sylfaen" w:eastAsiaTheme="minorEastAsia" w:hAnsi="Sylfaen" w:cs="Arial"/>
-          <w:sz w:val="24"/>
-          <w:szCs w:val="24"/>
-        </w:rPr>
-      </w:pPr>
-    </w:p>
-    <w:p>
-      <w:pPr>
-        <w:rPr>
-          <w:rFonts w:ascii="Sylfaen" w:eastAsiaTheme="minorEastAsia" w:hAnsi="Sylfaen" w:cs="Arial"/>
-          <w:sz w:val="24"/>
-          <w:szCs w:val="24"/>
-        </w:rPr>
-      </w:pPr>
-    </w:p>
-    <w:p>
-      <w:pPr>
-        <w:rPr>
-          <w:rFonts w:ascii="Sylfaen" w:eastAsiaTheme="minorEastAsia" w:hAnsi="Sylfaen" w:cs="Arial"/>
-          <w:sz w:val="24"/>
-          <w:szCs w:val="24"/>
-        </w:rPr>
-      </w:pPr>
-    </w:p>
-    <w:p>
-      <w:pPr>
-        <w:rPr>
-          <w:rFonts w:ascii="Sylfaen" w:eastAsiaTheme="minorEastAsia" w:hAnsi="Sylfaen" w:cs="Arial"/>
-          <w:sz w:val="24"/>
-          <w:szCs w:val="24"/>
-        </w:rPr>
-      </w:pPr>
-    </w:p>
-    <w:p>
-      <w:pPr>
-        <w:rPr>
-          <w:rFonts w:ascii="Sylfaen" w:eastAsiaTheme="minorEastAsia" w:hAnsi="Sylfaen" w:cs="Arial"/>
-          <w:sz w:val="24"/>
-          <w:szCs w:val="24"/>
-        </w:rPr>
-      </w:pPr>
-    </w:p>
-    <w:p>
-      <w:pPr>
-        <w:rPr>
-          <w:rFonts w:ascii="Sylfaen" w:eastAsiaTheme="minorEastAsia" w:hAnsi="Sylfaen" w:cs="Arial"/>
-          <w:sz w:val="24"/>
-          <w:szCs w:val="24"/>
-        </w:rPr>
-      </w:pPr>
-    </w:p>
-    <w:p>
-      <w:pPr>
-        <w:rPr>
-          <w:rFonts w:ascii="Sylfaen" w:eastAsiaTheme="minorEastAsia" w:hAnsi="Sylfaen" w:cs="Arial"/>
-          <w:sz w:val="24"/>
-          <w:szCs w:val="24"/>
-        </w:rPr>
-      </w:pPr>
-    </w:p>
-    <w:p>
-      <w:pPr>
-        <w:rPr>
-          <w:rFonts w:ascii="Sylfaen" w:eastAsiaTheme="minorEastAsia" w:hAnsi="Sylfaen" w:cs="Arial"/>
-          <w:sz w:val="24"/>
-          <w:szCs w:val="24"/>
-        </w:rPr>
-      </w:pPr>
-    </w:p>
-    <w:p>
-      <w:pPr>
-        <w:rPr>
-          <w:rFonts w:ascii="Sylfaen" w:eastAsiaTheme="minorEastAsia" w:hAnsi="Sylfaen" w:cs="Arial"/>
-          <w:sz w:val="24"/>
-          <w:szCs w:val="24"/>
-        </w:rPr>
-      </w:pPr>
-    </w:p>
-    <w:p>
-      <w:pPr>
-        <w:rPr>
-          <w:rFonts w:ascii="Sylfaen" w:eastAsiaTheme="minorEastAsia" w:hAnsi="Sylfaen" w:cs="Arial"/>
-          <w:sz w:val="24"/>
-          <w:szCs w:val="24"/>
-        </w:rPr>
-      </w:pPr>
-    </w:p>
-    <w:p>
-      <w:pPr>
-        <w:rPr>
-          <w:rFonts w:ascii="Sylfaen" w:eastAsiaTheme="minorEastAsia" w:hAnsi="Sylfaen" w:cs="Arial"/>
-          <w:sz w:val="24"/>
-          <w:szCs w:val="24"/>
-        </w:rPr>
-      </w:pPr>
-    </w:p>
-    <w:p>
-      <w:pPr>
-        <w:rPr>
-          <w:rFonts w:ascii="Sylfaen" w:eastAsiaTheme="minorEastAsia" w:hAnsi="Sylfaen" w:cs="Arial"/>
-          <w:sz w:val="24"/>
-          <w:szCs w:val="24"/>
-        </w:rPr>
-      </w:pPr>
-    </w:p>
-    <w:p>
-      <w:pPr>
-        <w:rPr>
-          <w:rFonts w:ascii="Sylfaen" w:eastAsiaTheme="minorEastAsia" w:hAnsi="Sylfaen" w:cs="Arial"/>
-          <w:sz w:val="24"/>
-          <w:szCs w:val="24"/>
-        </w:rPr>
-      </w:pPr>
-    </w:p>
-    <w:p>
-      <w:pPr>
-        <w:rPr>
-          <w:rFonts w:ascii="Sylfaen" w:eastAsiaTheme="minorEastAsia" w:hAnsi="Sylfaen" w:cs="Arial"/>
-          <w:sz w:val="24"/>
-          <w:szCs w:val="24"/>
-        </w:rPr>
-      </w:pPr>
-    </w:p>
-    <w:p>
-      <w:pPr>
-        <w:rPr>
-          <w:rFonts w:ascii="Sylfaen" w:eastAsiaTheme="minorEastAsia" w:hAnsi="Sylfaen" w:cs="Arial"/>
-          <w:sz w:val="24"/>
-          <w:szCs w:val="24"/>
-        </w:rPr>
-      </w:pPr>
-    </w:p>
-    <w:p>
-      <w:pPr>
-        <w:rPr>
-          <w:rFonts w:ascii="Sylfaen" w:eastAsiaTheme="minorEastAsia" w:hAnsi="Sylfaen" w:cs="Arial"/>
-          <w:sz w:val="24"/>
-          <w:szCs w:val="24"/>
-        </w:rPr>
-      </w:pPr>
-    </w:p>
-    <w:p>
-      <w:pPr>
-        <w:rPr>
-          <w:rFonts w:ascii="Sylfaen" w:eastAsiaTheme="minorEastAsia" w:hAnsi="Sylfaen" w:cs="Arial"/>
-          <w:sz w:val="24"/>
-          <w:szCs w:val="24"/>
-        </w:rPr>
-      </w:pPr>
-    </w:p>
-    <w:p>
-      <w:pPr>
-        <w:rPr>
-          <w:rFonts w:ascii="Sylfaen" w:eastAsiaTheme="minorEastAsia" w:hAnsi="Sylfaen" w:cs="Arial"/>
-          <w:sz w:val="24"/>
-          <w:szCs w:val="24"/>
-        </w:rPr>
-      </w:pPr>
-    </w:p>
-    <w:p>
-      <w:pPr>
-        <w:rPr>
-          <w:rFonts w:ascii="Sylfaen" w:eastAsiaTheme="minorEastAsia" w:hAnsi="Sylfaen" w:cs="Arial"/>
-          <w:sz w:val="24"/>
-          <w:szCs w:val="24"/>
-        </w:rPr>
-      </w:pPr>
-    </w:p>
-    <w:p>
-      <w:pPr>
-        <w:rPr>
-          <w:rFonts w:ascii="Sylfaen" w:eastAsiaTheme="minorEastAsia" w:hAnsi="Sylfaen" w:cs="Arial"/>
-          <w:sz w:val="24"/>
-          <w:szCs w:val="24"/>
-        </w:rPr>
-      </w:pPr>
-    </w:p>
-    <w:p>
-      <w:pPr>
-        <w:rPr>
-          <w:rFonts w:ascii="Sylfaen" w:eastAsiaTheme="minorEastAsia" w:hAnsi="Sylfaen" w:cs="Arial"/>
-          <w:sz w:val="24"/>
-          <w:szCs w:val="24"/>
-        </w:rPr>
-      </w:pPr>
-    </w:p>
-    <w:p>
-      <w:pPr>
-        <w:rPr>
-          <w:rFonts w:ascii="Sylfaen" w:eastAsiaTheme="minorEastAsia" w:hAnsi="Sylfaen" w:cs="Arial"/>
-          <w:sz w:val="24"/>
-          <w:szCs w:val="24"/>
-        </w:rPr>
-      </w:pPr>
-    </w:p>
-    <w:p>
-      <w:pPr>
-        <w:rPr>
-          <w:rFonts w:ascii="Sylfaen" w:eastAsiaTheme="minorEastAsia" w:hAnsi="Sylfaen" w:cs="Arial"/>
-          <w:sz w:val="24"/>
-          <w:szCs w:val="24"/>
-        </w:rPr>
-      </w:pPr>
-    </w:p>
-    <w:p>
-      <w:pPr>
-        <w:rPr>
-          <w:rFonts w:ascii="Sylfaen" w:eastAsiaTheme="minorEastAsia" w:hAnsi="Sylfaen" w:cs="Arial"/>
-          <w:sz w:val="24"/>
-          <w:szCs w:val="24"/>
-        </w:rPr>
-      </w:pPr>
-    </w:p>
-    <w:p>
-      <w:pPr>
-        <w:rPr>
-          <w:rFonts w:ascii="Sylfaen" w:eastAsiaTheme="minorEastAsia" w:hAnsi="Sylfaen" w:cs="Arial"/>
-          <w:sz w:val="24"/>
-          <w:szCs w:val="24"/>
-        </w:rPr>
-      </w:pPr>
-    </w:p>
-    <w:p>
-      <w:pPr>
-        <w:rPr>
-          <w:rFonts w:ascii="Sylfaen" w:eastAsiaTheme="minorEastAsia" w:hAnsi="Sylfaen" w:cs="Arial"/>
-          <w:sz w:val="24"/>
-          <w:szCs w:val="24"/>
-        </w:rPr>
-      </w:pPr>
-    </w:p>
-    <w:p>
-      <w:pPr>
-        <w:rPr>
-          <w:rFonts w:ascii="Sylfaen" w:eastAsiaTheme="minorEastAsia" w:hAnsi="Sylfaen" w:cs="Arial"/>
-          <w:sz w:val="24"/>
-          <w:szCs w:val="24"/>
-        </w:rPr>
-      </w:pPr>
-    </w:p>
-    <w:p>
-      <w:pPr>
-        <w:rPr>
-          <w:rFonts w:ascii="Sylfaen" w:eastAsiaTheme="minorEastAsia" w:hAnsi="Sylfaen" w:cs="Arial"/>
-          <w:sz w:val="24"/>
-          <w:szCs w:val="24"/>
-        </w:rPr>
-      </w:pPr>
-      <w:bookmarkStart w:id="0" w:name="_GoBack"/>
-      <w:bookmarkEnd w:id="0"/>
-    </w:p>
-    <w:p>
-      <w:pPr>
-        <w:rPr>
-          <w:rFonts w:ascii="Sylfaen" w:eastAsiaTheme="minorEastAsia" w:hAnsi="Sylfaen" w:cs="Arial"/>
-          <w:sz w:val="24"/>
-          <w:szCs w:val="24"/>
-        </w:rPr>
-      </w:pPr>
-    </w:p>
-    <w:p>
-      <w:pPr>
-        <w:rPr>
-          <w:rFonts w:ascii="Sylfaen" w:eastAsiaTheme="minorEastAsia" w:hAnsi="Sylfaen" w:cs="Arial"/>
-          <w:sz w:val="24"/>
-          <w:szCs w:val="24"/>
-        </w:rPr>
-      </w:pPr>
-    </w:p>
-    <w:p>
-      <w:pPr>
-        <w:rPr>
-          <w:rFonts w:ascii="Sylfaen" w:eastAsiaTheme="minorEastAsia" w:hAnsi="Sylfaen" w:cs="Arial"/>
-          <w:sz w:val="24"/>
-          <w:szCs w:val="24"/>
-          <w:lang w:val="hy-AM"/>
-        </w:rPr>
-      </w:pPr>
-    </w:p>
-    <w:p>
-      <w:pPr>
-        <w:ind w:firstLine="720"/>
+          <w:lang w:val="hy-AM"/>
+        </w:rPr>
+      </w:pPr>
+    </w:p>
+    <w:p>
+      <w:pPr>
+        <w:rPr>
+          <w:rFonts w:ascii="Sylfaen" w:eastAsiaTheme="minorEastAsia" w:hAnsi="Sylfaen" w:cs="Arial"/>
+          <w:sz w:val="24"/>
+          <w:szCs w:val="24"/>
+          <w:lang w:val="hy-AM"/>
+        </w:rPr>
+      </w:pPr>
+    </w:p>
+    <w:p>
+      <w:pPr>
+        <w:rPr>
+          <w:rFonts w:ascii="Sylfaen" w:eastAsiaTheme="minorEastAsia" w:hAnsi="Sylfaen" w:cs="Arial"/>
+          <w:sz w:val="24"/>
+          <w:szCs w:val="24"/>
+          <w:lang w:val="hy-AM"/>
+        </w:rPr>
+      </w:pPr>
+    </w:p>
+    <w:p>
+      <w:pPr>
+        <w:rPr>
+          <w:rFonts w:ascii="Sylfaen" w:eastAsiaTheme="minorEastAsia" w:hAnsi="Sylfaen" w:cs="Arial"/>
+          <w:sz w:val="24"/>
+          <w:szCs w:val="24"/>
+          <w:lang w:val="hy-AM"/>
+        </w:rPr>
+      </w:pPr>
+    </w:p>
+    <w:p>
+      <w:pPr>
+        <w:rPr>
+          <w:rFonts w:ascii="Sylfaen" w:eastAsiaTheme="minorEastAsia" w:hAnsi="Sylfaen" w:cs="Arial"/>
+          <w:sz w:val="24"/>
+          <w:szCs w:val="24"/>
+          <w:lang w:val="hy-AM"/>
+        </w:rPr>
+      </w:pPr>
+    </w:p>
+    <w:p>
+      <w:pPr>
         <w:jc w:val="center"/>
         <w:rPr>
           <w:rFonts w:ascii="Sylfaen" w:eastAsiaTheme="minorEastAsia" w:hAnsi="Sylfaen" w:cs="Arial"/>
           <w:b/>
           <w:sz w:val="32"/>
           <w:szCs w:val="32"/>
-          <w:lang w:val="ru-RU"/>
+          <w:lang w:val="hy-AM"/>
         </w:rPr>
       </w:pPr>
       <w:r>
@@ -25503,110 +25647,1174 @@
           <w:lang w:val="hy-AM"/>
         </w:rPr>
         <w:lastRenderedPageBreak/>
-        <w:t xml:space="preserve">Եզրակացություն </w:t>
-      </w:r>
-    </w:p>
-    <w:p>
-      <w:pPr>
-        <w:ind w:firstLine="720"/>
-        <w:rPr>
-          <w:rFonts w:ascii="Sylfaen" w:eastAsiaTheme="minorEastAsia" w:hAnsi="Sylfaen" w:cs="Arial"/>
+        <w:t>Օբյեկտների Հայտնաբերումը</w:t>
+      </w:r>
+      <w:r>
+        <w:rPr>
+          <w:rFonts w:ascii="Sylfaen" w:eastAsiaTheme="minorEastAsia" w:hAnsi="Sylfaen" w:cs="Arial"/>
+          <w:b/>
           <w:sz w:val="32"/>
           <w:szCs w:val="32"/>
           <w:lang w:val="hy-AM"/>
         </w:rPr>
-      </w:pPr>
-    </w:p>
-    <w:p>
-      <w:pPr>
-        <w:ind w:firstLine="720"/>
-        <w:rPr>
-          <w:rFonts w:ascii="Sylfaen" w:eastAsiaTheme="minorEastAsia" w:hAnsi="Sylfaen" w:cs="Arial"/>
-          <w:sz w:val="24"/>
-          <w:szCs w:val="32"/>
-          <w:lang w:val="hy-AM"/>
-        </w:rPr>
-      </w:pPr>
-      <w:r>
-        <w:rPr>
-          <w:rFonts w:ascii="Sylfaen" w:eastAsiaTheme="minorEastAsia" w:hAnsi="Sylfaen" w:cs="Arial"/>
-          <w:sz w:val="24"/>
-          <w:szCs w:val="32"/>
-          <w:lang w:val="hy-AM"/>
-        </w:rPr>
-        <w:t>Այդ ուսումնասիրությունները մեծ կարևորություն ունեն մարդկանց համար, օրնակ տեսախցիկները որոնք վերահսկում են երթևեկությունը աշխատում են այդ ուսումնասիրությունների հիմման վրա, կամ դեմքի հայտնաբերումը նկարի մեջ։</w:t>
-      </w:r>
-    </w:p>
-    <w:p>
-      <w:pPr>
-        <w:ind w:firstLine="720"/>
-        <w:rPr>
-          <w:rFonts w:ascii="Sylfaen" w:eastAsiaTheme="minorEastAsia" w:hAnsi="Sylfaen" w:cs="Arial"/>
-          <w:sz w:val="24"/>
-          <w:szCs w:val="32"/>
-          <w:lang w:val="hy-AM"/>
-        </w:rPr>
-      </w:pPr>
-      <w:r>
-        <w:rPr>
-          <w:rFonts w:ascii="Sylfaen" w:eastAsiaTheme="minorEastAsia" w:hAnsi="Sylfaen" w:cs="Arial"/>
-          <w:sz w:val="24"/>
-          <w:szCs w:val="32"/>
-          <w:lang w:val="hy-AM"/>
-        </w:rPr>
-        <w:t>Ուսումնասիրվեցին բազմաթիվ պատկերների հետ աշխատելու ալգորիթմներ որոնք հնարավորություն կտան հետագայում առանձնացնել օբյեկտները պատկերների վրայից։</w:t>
-      </w:r>
-    </w:p>
-    <w:p>
-      <w:pPr>
-        <w:ind w:firstLine="720"/>
-        <w:rPr>
-          <w:rFonts w:ascii="Sylfaen" w:eastAsiaTheme="minorEastAsia" w:hAnsi="Sylfaen" w:cs="Arial"/>
-          <w:sz w:val="24"/>
-          <w:szCs w:val="32"/>
-          <w:lang w:val="hy-AM"/>
-        </w:rPr>
-      </w:pPr>
-    </w:p>
-    <w:p>
-      <w:pPr>
-        <w:ind w:firstLine="720"/>
-        <w:rPr>
-          <w:rFonts w:ascii="Sylfaen" w:eastAsiaTheme="minorEastAsia" w:hAnsi="Sylfaen" w:cs="Arial"/>
+        <w:t xml:space="preserve"> </w:t>
+      </w:r>
+    </w:p>
+    <w:p>
+      <w:pPr>
+        <w:tabs>
+          <w:tab w:val="center" w:pos="4680"/>
+          <w:tab w:val="left" w:pos="5940"/>
+        </w:tabs>
+        <w:rPr>
+          <w:rFonts w:ascii="Sylfaen" w:eastAsiaTheme="minorEastAsia" w:hAnsi="Sylfaen" w:cs="Arial"/>
+          <w:b/>
           <w:sz w:val="32"/>
           <w:szCs w:val="32"/>
           <w:lang w:val="hy-AM"/>
         </w:rPr>
       </w:pPr>
-    </w:p>
-    <w:p>
-      <w:pPr>
-        <w:ind w:firstLine="720"/>
-        <w:rPr>
-          <w:rFonts w:ascii="Sylfaen" w:eastAsiaTheme="minorEastAsia" w:hAnsi="Sylfaen" w:cs="Arial"/>
+      <w:r>
+        <w:rPr>
+          <w:rFonts w:ascii="Sylfaen" w:eastAsiaTheme="minorEastAsia" w:hAnsi="Sylfaen" w:cs="Arial"/>
+          <w:b/>
           <w:sz w:val="32"/>
           <w:szCs w:val="32"/>
           <w:lang w:val="hy-AM"/>
         </w:rPr>
+        <w:tab/>
+      </w:r>
+    </w:p>
+    <w:p>
+      <w:pPr>
+        <w:rPr>
+          <w:rFonts w:ascii="Sylfaen" w:eastAsiaTheme="minorEastAsia" w:hAnsi="Sylfaen" w:cs="Arial"/>
+          <w:sz w:val="24"/>
+          <w:szCs w:val="24"/>
+          <w:lang w:val="hy-AM"/>
+        </w:rPr>
+      </w:pPr>
+      <w:r>
+        <w:rPr>
+          <w:rFonts w:ascii="Sylfaen" w:eastAsiaTheme="minorEastAsia" w:hAnsi="Sylfaen" w:cs="Arial"/>
+          <w:sz w:val="24"/>
+          <w:szCs w:val="24"/>
+          <w:lang w:val="hy-AM"/>
+        </w:rPr>
+        <w:t xml:space="preserve">Օբյեկտների հայտնաբերման համար </w:t>
+      </w:r>
+      <w:r>
+        <w:rPr>
+          <w:rFonts w:ascii="Sylfaen" w:eastAsiaTheme="minorEastAsia" w:hAnsi="Sylfaen" w:cs="Arial"/>
+          <w:sz w:val="24"/>
+          <w:szCs w:val="24"/>
+          <w:lang w:val="hy-AM"/>
+        </w:rPr>
+        <w:t xml:space="preserve">գոյություն </w:t>
+      </w:r>
+      <w:r>
+        <w:rPr>
+          <w:rFonts w:ascii="Sylfaen" w:eastAsiaTheme="minorEastAsia" w:hAnsi="Sylfaen" w:cs="Arial"/>
+          <w:sz w:val="24"/>
+          <w:szCs w:val="24"/>
+          <w:lang w:val="hy-AM"/>
+        </w:rPr>
+        <w:t>ունեն բազմաթիվ ալգորիթմներ։</w:t>
+      </w:r>
+    </w:p>
+    <w:p>
+      <w:pPr>
+        <w:rPr>
+          <w:rFonts w:ascii="Sylfaen" w:eastAsiaTheme="minorEastAsia" w:hAnsi="Sylfaen" w:cs="Arial"/>
+          <w:sz w:val="24"/>
+          <w:szCs w:val="24"/>
+          <w:lang w:val="hy-AM"/>
+        </w:rPr>
+      </w:pPr>
+      <w:r>
+        <w:rPr>
+          <w:rFonts w:ascii="Sylfaen" w:eastAsiaTheme="minorEastAsia" w:hAnsi="Sylfaen" w:cs="Arial"/>
+          <w:sz w:val="24"/>
+          <w:szCs w:val="24"/>
+          <w:lang w:val="hy-AM"/>
+        </w:rPr>
+        <w:t>Այս պարագրաֆում մենք կուսումնասիրենք դեմքերի հայտնաբերումը պատկերների մեջ, հայտնաբերման մեջ մենք կ</w:t>
+      </w:r>
+      <w:r>
+        <w:rPr>
+          <w:rFonts w:ascii="Sylfaen" w:eastAsiaTheme="minorEastAsia" w:hAnsi="Sylfaen" w:cs="Arial"/>
+          <w:sz w:val="24"/>
+          <w:szCs w:val="24"/>
+          <w:lang w:val="hy-AM"/>
+        </w:rPr>
+        <w:t>օ</w:t>
+      </w:r>
+      <w:r>
+        <w:rPr>
+          <w:rFonts w:ascii="Sylfaen" w:eastAsiaTheme="minorEastAsia" w:hAnsi="Sylfaen" w:cs="Arial"/>
+          <w:sz w:val="24"/>
+          <w:szCs w:val="24"/>
+          <w:lang w:val="hy-AM"/>
+        </w:rPr>
+        <w:t xml:space="preserve">գտվենք </w:t>
+      </w:r>
+      <w:r>
+        <w:rPr>
+          <w:sz w:val="24"/>
+          <w:lang w:val="hy-AM"/>
+        </w:rPr>
+        <w:t>AdaBoost</w:t>
+      </w:r>
+      <w:r>
+        <w:rPr>
+          <w:rFonts w:ascii="Sylfaen" w:hAnsi="Sylfaen"/>
+          <w:lang w:val="hy-AM"/>
+        </w:rPr>
+        <w:t>-ի</w:t>
+      </w:r>
+      <w:r>
+        <w:rPr>
+          <w:rFonts w:ascii="Sylfaen" w:eastAsiaTheme="minorEastAsia" w:hAnsi="Sylfaen" w:cs="Arial"/>
+          <w:sz w:val="24"/>
+          <w:szCs w:val="24"/>
+          <w:lang w:val="hy-AM"/>
+        </w:rPr>
+        <w:t xml:space="preserve"> մետա-ալգորիթմից, և </w:t>
+      </w:r>
+      <w:r>
+        <w:rPr>
+          <w:rFonts w:ascii="Sylfaen" w:eastAsiaTheme="minorEastAsia" w:hAnsi="Sylfaen" w:cs="Arial"/>
+          <w:sz w:val="24"/>
+          <w:szCs w:val="24"/>
+          <w:lang w:val="hy-AM"/>
+        </w:rPr>
+        <w:t>Haar</w:t>
+      </w:r>
+      <w:r>
+        <w:rPr>
+          <w:rFonts w:ascii="Sylfaen" w:eastAsiaTheme="minorEastAsia" w:hAnsi="Sylfaen" w:cs="Arial"/>
+          <w:sz w:val="24"/>
+          <w:szCs w:val="24"/>
+          <w:lang w:val="hy-AM"/>
+        </w:rPr>
+        <w:t>-ի դասակարգիչներից</w:t>
+      </w:r>
+      <w:r>
+        <w:rPr>
+          <w:rFonts w:ascii="Sylfaen" w:eastAsiaTheme="minorEastAsia" w:hAnsi="Sylfaen" w:cs="Arial"/>
+          <w:sz w:val="24"/>
+          <w:szCs w:val="24"/>
+          <w:lang w:val="hy-AM"/>
+        </w:rPr>
+        <w:t>(</w:t>
+      </w:r>
+      <w:r>
+        <w:rPr>
+          <w:rFonts w:ascii="Sylfaen" w:eastAsiaTheme="minorEastAsia" w:hAnsi="Sylfaen" w:cs="Arial"/>
+          <w:sz w:val="24"/>
+          <w:szCs w:val="24"/>
+          <w:lang w:val="hy-AM"/>
+        </w:rPr>
+        <w:t>classifier</w:t>
+      </w:r>
+      <w:r>
+        <w:rPr>
+          <w:rFonts w:ascii="Sylfaen" w:eastAsiaTheme="minorEastAsia" w:hAnsi="Sylfaen" w:cs="Arial"/>
+          <w:sz w:val="24"/>
+          <w:szCs w:val="24"/>
+          <w:lang w:val="hy-AM"/>
+        </w:rPr>
+        <w:t>)</w:t>
+      </w:r>
+      <w:r>
+        <w:rPr>
+          <w:rFonts w:ascii="Sylfaen" w:eastAsiaTheme="minorEastAsia" w:hAnsi="Sylfaen" w:cs="Arial"/>
+          <w:sz w:val="24"/>
+          <w:szCs w:val="24"/>
+          <w:lang w:val="hy-AM"/>
+        </w:rPr>
+        <w:t>։</w:t>
+      </w:r>
+    </w:p>
+    <w:p>
+      <w:pPr>
+        <w:rPr>
+          <w:rFonts w:ascii="Sylfaen" w:eastAsiaTheme="minorHAnsi" w:hAnsi="Sylfaen" w:cs="Arial-BoldMT"/>
+          <w:bCs/>
+          <w:color w:val="auto"/>
+          <w:sz w:val="24"/>
+          <w:szCs w:val="40"/>
+          <w:lang w:val="hy-AM"/>
+        </w:rPr>
+      </w:pPr>
+      <w:r>
+        <w:rPr>
+          <w:rFonts w:ascii="Arial-BoldMT" w:eastAsiaTheme="minorHAnsi" w:hAnsi="Arial-BoldMT" w:cs="Arial-BoldMT"/>
+          <w:b/>
+          <w:bCs/>
+          <w:color w:val="auto"/>
+          <w:sz w:val="24"/>
+          <w:szCs w:val="40"/>
+          <w:lang w:val="hy-AM"/>
+        </w:rPr>
+        <w:t>The boosting theory</w:t>
+      </w:r>
+      <w:r>
+        <w:rPr>
+          <w:rFonts w:ascii="Arial-BoldMT" w:eastAsiaTheme="minorHAnsi" w:hAnsi="Arial-BoldMT" w:cs="Arial-BoldMT"/>
+          <w:b/>
+          <w:bCs/>
+          <w:color w:val="auto"/>
+          <w:sz w:val="24"/>
+          <w:szCs w:val="40"/>
+          <w:lang w:val="hy-AM"/>
+        </w:rPr>
+        <w:t xml:space="preserve">: </w:t>
+      </w:r>
+      <w:r>
+        <w:rPr>
+          <w:rFonts w:ascii="Sylfaen" w:eastAsiaTheme="minorHAnsi" w:hAnsi="Sylfaen" w:cs="Arial-BoldMT"/>
+          <w:bCs/>
+          <w:color w:val="auto"/>
+          <w:sz w:val="24"/>
+          <w:szCs w:val="40"/>
+          <w:lang w:val="hy-AM"/>
+        </w:rPr>
+        <w:t>Դ</w:t>
+      </w:r>
+      <w:r>
+        <w:rPr>
+          <w:rFonts w:ascii="Sylfaen" w:eastAsiaTheme="minorHAnsi" w:hAnsi="Sylfaen" w:cs="Arial-BoldMT"/>
+          <w:bCs/>
+          <w:color w:val="auto"/>
+          <w:sz w:val="24"/>
+          <w:szCs w:val="40"/>
+          <w:lang w:val="hy-AM"/>
+        </w:rPr>
+        <w:t>ե</w:t>
+      </w:r>
+      <w:r>
+        <w:rPr>
+          <w:rFonts w:ascii="Sylfaen" w:eastAsiaTheme="minorHAnsi" w:hAnsi="Sylfaen" w:cs="Arial-BoldMT"/>
+          <w:bCs/>
+          <w:color w:val="auto"/>
+          <w:sz w:val="24"/>
+          <w:szCs w:val="40"/>
+          <w:lang w:val="hy-AM"/>
+        </w:rPr>
+        <w:t xml:space="preserve">մքերի հայտնաբերումը պատկերների մեջ կարելի է կատարել հետևյալ կերպ՝ կարող ենք ամբողջ պատկերը բաժանել </w:t>
+      </w:r>
+      <w:r>
+        <w:rPr>
+          <w:rFonts w:ascii="Sylfaen" w:eastAsiaTheme="minorHAnsi" w:hAnsi="Sylfaen" w:cs="Arial-BoldMT"/>
+          <w:bCs/>
+          <w:color w:val="auto"/>
+          <w:sz w:val="24"/>
+          <w:szCs w:val="40"/>
+          <w:lang w:val="hy-AM"/>
+        </w:rPr>
+        <w:t>փոքր</w:t>
+      </w:r>
+      <w:r>
+        <w:rPr>
+          <w:rFonts w:ascii="Sylfaen" w:eastAsiaTheme="minorHAnsi" w:hAnsi="Sylfaen" w:cs="Arial-BoldMT"/>
+          <w:bCs/>
+          <w:color w:val="auto"/>
+          <w:sz w:val="24"/>
+          <w:szCs w:val="40"/>
+          <w:lang w:val="hy-AM"/>
+        </w:rPr>
+        <w:t xml:space="preserve"> կտորների</w:t>
+      </w:r>
+      <w:r>
+        <w:rPr>
+          <w:rFonts w:ascii="Sylfaen" w:eastAsiaTheme="minorHAnsi" w:hAnsi="Sylfaen" w:cs="Arial-BoldMT"/>
+          <w:bCs/>
+          <w:color w:val="auto"/>
+          <w:sz w:val="24"/>
+          <w:szCs w:val="40"/>
+          <w:lang w:val="hy-AM"/>
+        </w:rPr>
+        <w:t>(</w:t>
+      </w:r>
+      <w:r>
+        <w:rPr>
+          <w:rFonts w:ascii="Sylfaen" w:eastAsiaTheme="minorHAnsi" w:hAnsi="Sylfaen" w:cs="Arial-BoldMT"/>
+          <w:bCs/>
+          <w:color w:val="auto"/>
+          <w:sz w:val="24"/>
+          <w:szCs w:val="40"/>
+          <w:lang w:val="hy-AM"/>
+        </w:rPr>
+        <w:t>պատուհանների</w:t>
+      </w:r>
+      <w:r>
+        <w:rPr>
+          <w:rFonts w:ascii="Sylfaen" w:eastAsiaTheme="minorHAnsi" w:hAnsi="Sylfaen" w:cs="Arial-BoldMT"/>
+          <w:bCs/>
+          <w:color w:val="auto"/>
+          <w:sz w:val="24"/>
+          <w:szCs w:val="40"/>
+          <w:lang w:val="hy-AM"/>
+        </w:rPr>
+        <w:t>)</w:t>
+      </w:r>
+      <w:r>
+        <w:rPr>
+          <w:rFonts w:ascii="Sylfaen" w:eastAsiaTheme="minorHAnsi" w:hAnsi="Sylfaen" w:cs="Arial-BoldMT"/>
+          <w:bCs/>
+          <w:color w:val="auto"/>
+          <w:sz w:val="24"/>
+          <w:szCs w:val="40"/>
+          <w:lang w:val="hy-AM"/>
+        </w:rPr>
+        <w:t xml:space="preserve"> և ստեղծենք դասակարգիչ որը կբնորոշի, թե այդ փոքր պատուհանը հանդիսանում է դեմք թե ոչ, որ  </w:t>
+      </w:r>
+      <w:r>
+        <w:rPr>
+          <w:rFonts w:ascii="Sylfaen" w:eastAsiaTheme="minorHAnsi" w:hAnsi="Sylfaen" w:cs="Arial-BoldMT"/>
+          <w:bCs/>
+          <w:color w:val="auto"/>
+          <w:sz w:val="24"/>
+          <w:szCs w:val="40"/>
+          <w:lang w:val="hy-AM"/>
+        </w:rPr>
+        <w:t>պատուհանը համապատասխանի դասակարգիչին կհամարվի դեմք։</w:t>
+      </w:r>
+    </w:p>
+    <w:p>
+      <w:pPr>
+        <w:rPr>
+          <w:rFonts w:ascii="Sylfaen" w:eastAsiaTheme="minorHAnsi" w:hAnsi="Sylfaen" w:cs="Arial-BoldMT"/>
+          <w:bCs/>
+          <w:color w:val="auto"/>
+          <w:sz w:val="24"/>
+          <w:szCs w:val="40"/>
+          <w:lang w:val="hy-AM"/>
+        </w:rPr>
+      </w:pPr>
+      <w:r>
+        <w:rPr>
+          <w:rFonts w:ascii="Sylfaen" w:eastAsiaTheme="minorHAnsi" w:hAnsi="Sylfaen" w:cs="Arial-BoldMT"/>
+          <w:bCs/>
+          <w:color w:val="auto"/>
+          <w:sz w:val="24"/>
+          <w:szCs w:val="40"/>
+          <w:lang w:val="hy-AM"/>
+        </w:rPr>
+        <w:t>Հիմա կփորձենք պարզել թե ինչ է իրենից ներկայացնում դասակարգիչը և ինչպես կարող ենք մենք պատրաստել այն</w:t>
+      </w:r>
+      <w:r>
+        <w:rPr>
+          <w:rFonts w:ascii="Sylfaen" w:eastAsiaTheme="minorHAnsi" w:hAnsi="Sylfaen" w:cs="Arial-BoldMT"/>
+          <w:bCs/>
+          <w:color w:val="auto"/>
+          <w:sz w:val="24"/>
+          <w:szCs w:val="40"/>
+          <w:lang w:val="hy-AM"/>
+        </w:rPr>
+        <w:t>: Դասակարգիչների խնդիրներից կարևորը հանդիսանում է այն թե մեզ հայտնի կատեգորիաներից որին է համապատասխանում մեր դասակարգիչը։</w:t>
+      </w:r>
+      <w:r>
+        <w:rPr>
+          <w:rFonts w:ascii="Sylfaen" w:eastAsiaTheme="minorHAnsi" w:hAnsi="Sylfaen" w:cs="Arial-BoldMT"/>
+          <w:bCs/>
+          <w:color w:val="auto"/>
+          <w:sz w:val="24"/>
+          <w:szCs w:val="40"/>
+          <w:lang w:val="hy-AM"/>
+        </w:rPr>
+        <w:t xml:space="preserve"> Որպես օրինակ կարող ենք դիտարկել հետևյալը թե մուտքային պատկերը համապատասխանում է բանանի,խնձորի,  կամ տանձի կատեգորիաներին, որը մենք կարող ենք պարզել մրգի դասակարգիչի օգնությամբ։ Մեր պարագայում</w:t>
+      </w:r>
+      <w:r>
+        <w:rPr>
+          <w:rFonts w:ascii="Sylfaen" w:eastAsiaTheme="minorHAnsi" w:hAnsi="Sylfaen" w:cs="Arial-BoldMT"/>
+          <w:bCs/>
+          <w:color w:val="auto"/>
+          <w:sz w:val="24"/>
+          <w:szCs w:val="40"/>
+          <w:lang w:val="hy-AM"/>
+        </w:rPr>
+        <w:t xml:space="preserve"> </w:t>
+      </w:r>
+      <w:r>
+        <w:rPr>
+          <w:rFonts w:ascii="Sylfaen" w:eastAsiaTheme="minorHAnsi" w:hAnsi="Sylfaen" w:cs="Arial-BoldMT"/>
+          <w:bCs/>
+          <w:color w:val="auto"/>
+          <w:sz w:val="24"/>
+          <w:szCs w:val="40"/>
+          <w:lang w:val="hy-AM"/>
+        </w:rPr>
+        <w:t xml:space="preserve">կլինի </w:t>
+      </w:r>
+      <w:r>
+        <w:rPr>
+          <w:rFonts w:ascii="Sylfaen" w:eastAsiaTheme="minorHAnsi" w:hAnsi="Sylfaen" w:cs="Arial-BoldMT"/>
+          <w:bCs/>
+          <w:color w:val="auto"/>
+          <w:sz w:val="24"/>
+          <w:szCs w:val="40"/>
+          <w:lang w:val="hy-AM"/>
+        </w:rPr>
+        <w:t>2 կատեգորիա դեմք և ոչ դեմք։</w:t>
+      </w:r>
+      <w:r>
+        <w:rPr>
+          <w:rFonts w:ascii="Sylfaen" w:eastAsiaTheme="minorHAnsi" w:hAnsi="Sylfaen" w:cs="Arial-BoldMT"/>
+          <w:bCs/>
+          <w:color w:val="auto"/>
+          <w:sz w:val="24"/>
+          <w:szCs w:val="40"/>
+          <w:lang w:val="hy-AM"/>
+        </w:rPr>
+        <w:t xml:space="preserve"> </w:t>
+      </w:r>
+      <w:r>
+        <w:rPr>
+          <w:rFonts w:ascii="Sylfaen" w:eastAsiaTheme="minorHAnsi" w:hAnsi="Sylfaen" w:cs="Arial-BoldMT"/>
+          <w:bCs/>
+          <w:color w:val="auto"/>
+          <w:sz w:val="24"/>
+          <w:szCs w:val="40"/>
+          <w:lang w:val="hy-AM"/>
+        </w:rPr>
+        <w:t xml:space="preserve">Այս գլխում մենք կուսումնասիրենք ժամանակավոր ալգորիթմները որպիսզի կարողանանք ստեղծել ուժեղ դասակարգիչ օգտվելով </w:t>
+      </w:r>
+      <w:r>
+        <w:rPr>
+          <w:rFonts w:ascii="Sylfaen" w:eastAsiaTheme="minorHAnsi" w:hAnsi="Sylfaen" w:cs="Arial-BoldMT"/>
+          <w:bCs/>
+          <w:color w:val="FF0000"/>
+          <w:sz w:val="24"/>
+          <w:szCs w:val="40"/>
+          <w:lang w:val="hy-AM"/>
+        </w:rPr>
+        <w:t>թույլ սովորողների բազմությունը(set of weak learners)</w:t>
+      </w:r>
+      <w:r>
+        <w:rPr>
+          <w:rFonts w:ascii="Sylfaen" w:eastAsiaTheme="minorHAnsi" w:hAnsi="Sylfaen" w:cs="Arial-BoldMT"/>
+          <w:bCs/>
+          <w:color w:val="auto"/>
+          <w:sz w:val="24"/>
+          <w:szCs w:val="40"/>
+          <w:lang w:val="hy-AM"/>
+        </w:rPr>
+        <w:t>։</w:t>
+      </w:r>
+    </w:p>
+    <w:p>
+      <w:pPr>
+        <w:rPr>
+          <w:rFonts w:ascii="Sylfaen" w:eastAsiaTheme="minorHAnsi" w:hAnsi="Sylfaen" w:cs="Arial-BoldMT"/>
+          <w:bCs/>
+          <w:color w:val="auto"/>
+          <w:sz w:val="24"/>
+          <w:szCs w:val="40"/>
+          <w:lang w:val="hy-AM"/>
+        </w:rPr>
+      </w:pPr>
+      <w:r>
+        <w:rPr>
+          <w:rFonts w:ascii="Sylfaen" w:eastAsiaTheme="minorHAnsi" w:hAnsi="Sylfaen" w:cs="Arial-BoldMT"/>
+          <w:bCs/>
+          <w:color w:val="auto"/>
+          <w:sz w:val="24"/>
+          <w:szCs w:val="40"/>
+          <w:lang w:val="hy-AM"/>
+        </w:rPr>
+        <w:t xml:space="preserve">Թույլ սովորողների բազմությունը իրենցից ներկայացնում են դասակարգիչներ հիմնվելով որոշակի հատկություններ վրա, որոնք չեն կարող բաժանել ամբողջը բազմությունը  </w:t>
+      </w:r>
+      <w:r>
+        <w:rPr>
+          <w:rFonts w:ascii="Sylfaen" w:eastAsiaTheme="minorHAnsi" w:hAnsi="Sylfaen" w:cs="Arial-BoldMT"/>
+          <w:bCs/>
+          <w:color w:val="auto"/>
+          <w:sz w:val="24"/>
+          <w:szCs w:val="40"/>
+          <w:lang w:val="hy-AM"/>
+        </w:rPr>
+        <w:t xml:space="preserve">2 </w:t>
+      </w:r>
+      <w:r>
+        <w:rPr>
+          <w:rFonts w:ascii="Sylfaen" w:eastAsiaTheme="minorHAnsi" w:hAnsi="Sylfaen" w:cs="Arial-BoldMT"/>
+          <w:bCs/>
+          <w:color w:val="auto"/>
+          <w:sz w:val="24"/>
+          <w:szCs w:val="40"/>
+          <w:lang w:val="hy-AM"/>
+        </w:rPr>
+        <w:t xml:space="preserve"> կատեգորիաների, բայց անում են լավ գործ բազմությունների մի մասի համար։</w:t>
+      </w:r>
+      <w:r>
+        <w:rPr>
+          <w:rFonts w:ascii="Sylfaen" w:eastAsiaTheme="minorHAnsi" w:hAnsi="Sylfaen" w:cs="Arial-BoldMT"/>
+          <w:bCs/>
+          <w:color w:val="auto"/>
+          <w:sz w:val="24"/>
+          <w:szCs w:val="40"/>
+          <w:lang w:val="hy-AM"/>
+        </w:rPr>
+        <w:t xml:space="preserve"> O</w:t>
+      </w:r>
+      <w:r>
+        <w:rPr>
+          <w:rFonts w:ascii="Sylfaen" w:eastAsiaTheme="minorHAnsi" w:hAnsi="Sylfaen" w:cs="Arial-BoldMT"/>
+          <w:bCs/>
+          <w:color w:val="auto"/>
+          <w:sz w:val="24"/>
+          <w:szCs w:val="40"/>
+          <w:lang w:val="hy-AM"/>
+        </w:rPr>
+        <w:t xml:space="preserve">րինակի համար պատկերի մեջ փորձում ենք գտնել մորուք որպիսզի պարզենք </w:t>
+      </w:r>
+      <w:r>
+        <w:rPr>
+          <w:rFonts w:ascii="Sylfaen" w:eastAsiaTheme="minorHAnsi" w:hAnsi="Sylfaen" w:cs="Arial-BoldMT"/>
+          <w:bCs/>
+          <w:color w:val="auto"/>
+          <w:sz w:val="24"/>
+          <w:szCs w:val="40"/>
+          <w:lang w:val="hy-AM"/>
+        </w:rPr>
+        <w:t xml:space="preserve">այդ դեմքը տղամարդու է թե </w:t>
+      </w:r>
+      <w:r>
+        <w:rPr>
+          <w:rFonts w:ascii="Sylfaen" w:eastAsiaTheme="minorHAnsi" w:hAnsi="Sylfaen" w:cs="Arial-BoldMT"/>
+          <w:bCs/>
+          <w:color w:val="auto"/>
+          <w:sz w:val="24"/>
+          <w:szCs w:val="40"/>
+          <w:lang w:val="hy-AM"/>
+        </w:rPr>
+        <w:t>ոչ, եթե այդ դասակարգիչը չկարողանա գտնել բոլոր տղամարդկանց պատկերի մեջ համենայի դեպս կկատարի լավ գործ։</w:t>
+      </w:r>
+      <w:r>
+        <w:rPr>
+          <w:rFonts w:ascii="Sylfaen" w:eastAsiaTheme="minorHAnsi" w:hAnsi="Sylfaen" w:cs="Arial-BoldMT"/>
+          <w:bCs/>
+          <w:color w:val="auto"/>
+          <w:sz w:val="24"/>
+          <w:szCs w:val="40"/>
+          <w:lang w:val="hy-AM"/>
+        </w:rPr>
+        <w:br/>
+      </w:r>
+      <w:r>
+        <w:rPr>
+          <w:rFonts w:ascii="Sylfaen" w:eastAsiaTheme="minorHAnsi" w:hAnsi="Sylfaen" w:cs="Arial-BoldMT"/>
+          <w:bCs/>
+          <w:color w:val="auto"/>
+          <w:sz w:val="24"/>
+          <w:szCs w:val="40"/>
+          <w:lang w:val="hy-AM"/>
+        </w:rPr>
+        <w:t>AdaBoost</w:t>
+      </w:r>
+      <w:r>
+        <w:rPr>
+          <w:rFonts w:ascii="Sylfaen" w:eastAsiaTheme="minorHAnsi" w:hAnsi="Sylfaen" w:cs="Arial-BoldMT"/>
+          <w:bCs/>
+          <w:color w:val="auto"/>
+          <w:sz w:val="24"/>
+          <w:szCs w:val="40"/>
+          <w:lang w:val="hy-AM"/>
+        </w:rPr>
+        <w:t>-ը իրենից ներկայացնում է մետա-ալգորիթմ որը մեզ կ</w:t>
+      </w:r>
+      <w:r>
+        <w:rPr>
+          <w:rFonts w:ascii="Sylfaen" w:eastAsiaTheme="minorHAnsi" w:hAnsi="Sylfaen" w:cs="Arial-BoldMT"/>
+          <w:bCs/>
+          <w:color w:val="auto"/>
+          <w:sz w:val="24"/>
+          <w:szCs w:val="40"/>
+          <w:lang w:val="hy-AM"/>
+        </w:rPr>
+        <w:t>o</w:t>
+      </w:r>
+      <w:r>
+        <w:rPr>
+          <w:rFonts w:ascii="Sylfaen" w:eastAsiaTheme="minorHAnsi" w:hAnsi="Sylfaen" w:cs="Arial-BoldMT"/>
+          <w:bCs/>
+          <w:color w:val="auto"/>
+          <w:sz w:val="24"/>
+          <w:szCs w:val="40"/>
+          <w:lang w:val="hy-AM"/>
+        </w:rPr>
+        <w:t>գնի որպիսզի կառուցենք դասակարգիչ։</w:t>
+      </w:r>
+      <w:r>
+        <w:rPr>
+          <w:rFonts w:ascii="Sylfaen" w:eastAsiaTheme="minorHAnsi" w:hAnsi="Sylfaen" w:cs="Arial-BoldMT"/>
+          <w:bCs/>
+          <w:color w:val="auto"/>
+          <w:sz w:val="24"/>
+          <w:szCs w:val="40"/>
+          <w:lang w:val="hy-AM"/>
+        </w:rPr>
+        <w:t xml:space="preserve"> </w:t>
+      </w:r>
+      <w:r>
+        <w:rPr>
+          <w:rFonts w:ascii="Sylfaen" w:eastAsiaTheme="minorHAnsi" w:hAnsi="Sylfaen" w:cs="Arial-BoldMT"/>
+          <w:bCs/>
+          <w:color w:val="auto"/>
+          <w:sz w:val="24"/>
+          <w:szCs w:val="40"/>
+          <w:lang w:val="hy-AM"/>
+        </w:rPr>
+        <w:t>Նրա հիմնական գործը կայանում է նրանում որպիսզի կառուցի ուժեղ դասակարգիչ հիմնվելով թույլ դասակարգիչն</w:t>
+      </w:r>
+      <w:bookmarkStart w:id="0" w:name="_GoBack"/>
+      <w:bookmarkEnd w:id="0"/>
+      <w:r>
+        <w:rPr>
+          <w:rFonts w:ascii="Sylfaen" w:eastAsiaTheme="minorHAnsi" w:hAnsi="Sylfaen" w:cs="Arial-BoldMT"/>
+          <w:bCs/>
+          <w:color w:val="auto"/>
+          <w:sz w:val="24"/>
+          <w:szCs w:val="40"/>
+          <w:lang w:val="hy-AM"/>
+        </w:rPr>
+        <w:t>երի վրա</w:t>
+      </w:r>
+      <w:r>
+        <w:rPr>
+          <w:rFonts w:ascii="Sylfaen" w:eastAsiaTheme="minorHAnsi" w:hAnsi="Sylfaen" w:cs="Arial-BoldMT"/>
+          <w:bCs/>
+          <w:color w:val="auto"/>
+          <w:sz w:val="24"/>
+          <w:szCs w:val="40"/>
+          <w:lang w:val="hy-AM"/>
+        </w:rPr>
+        <w:t>, որոնք ավելի լավ են քան պատահականը</w:t>
+      </w:r>
+      <w:r>
+        <w:rPr>
+          <w:rFonts w:ascii="Sylfaen" w:eastAsiaTheme="minorHAnsi" w:hAnsi="Sylfaen" w:cs="Arial-BoldMT"/>
+          <w:bCs/>
+          <w:color w:val="auto"/>
+          <w:sz w:val="24"/>
+          <w:szCs w:val="40"/>
+          <w:lang w:val="hy-AM"/>
+        </w:rPr>
+        <w:t>(</w:t>
+      </w:r>
+      <w:r>
+        <w:rPr>
+          <w:rFonts w:ascii="Sylfaen" w:eastAsiaTheme="minorHAnsi" w:hAnsi="Sylfaen" w:cs="Arial-BoldMT"/>
+          <w:bCs/>
+          <w:color w:val="auto"/>
+          <w:sz w:val="24"/>
+          <w:szCs w:val="40"/>
+          <w:lang w:val="hy-AM"/>
+        </w:rPr>
+        <w:t>այսինքն ավելի լավ են բնորոշում պատկերը քան պատահականության սկզբունքի վրա հիմնվելով</w:t>
+      </w:r>
+      <w:r>
+        <w:rPr>
+          <w:rFonts w:ascii="Sylfaen" w:eastAsiaTheme="minorHAnsi" w:hAnsi="Sylfaen" w:cs="Arial-BoldMT"/>
+          <w:bCs/>
+          <w:color w:val="auto"/>
+          <w:sz w:val="24"/>
+          <w:szCs w:val="40"/>
+          <w:lang w:val="hy-AM"/>
+        </w:rPr>
+        <w:t>)</w:t>
+      </w:r>
+      <w:r>
+        <w:rPr>
+          <w:rFonts w:ascii="Sylfaen" w:eastAsiaTheme="minorHAnsi" w:hAnsi="Sylfaen" w:cs="Arial-BoldMT"/>
+          <w:bCs/>
+          <w:color w:val="auto"/>
+          <w:sz w:val="24"/>
+          <w:szCs w:val="40"/>
+          <w:lang w:val="hy-AM"/>
+        </w:rPr>
+        <w:t>։</w:t>
+      </w:r>
+    </w:p>
+    <w:p>
+      <w:pPr>
+        <w:rPr>
+          <w:rFonts w:ascii="Sylfaen" w:eastAsiaTheme="minorHAnsi" w:hAnsi="Sylfaen" w:cs="Arial-BoldMT"/>
+          <w:bCs/>
+          <w:color w:val="auto"/>
+          <w:sz w:val="24"/>
+          <w:szCs w:val="40"/>
+        </w:rPr>
+      </w:pPr>
+    </w:p>
+    <w:p>
+      <w:pPr>
+        <w:rPr>
+          <w:rFonts w:ascii="Sylfaen" w:eastAsiaTheme="minorHAnsi" w:hAnsi="Sylfaen" w:cs="Arial-BoldMT"/>
+          <w:bCs/>
+          <w:color w:val="auto"/>
+          <w:sz w:val="24"/>
+          <w:szCs w:val="40"/>
+          <w:lang w:val="hy-AM"/>
+        </w:rPr>
+      </w:pPr>
+      <w:r>
+        <w:rPr>
+          <w:rFonts w:ascii="Sylfaen" w:eastAsiaTheme="minorHAnsi" w:hAnsi="Sylfaen" w:cs="Arial-BoldMT"/>
+          <w:bCs/>
+          <w:color w:val="auto"/>
+          <w:sz w:val="24"/>
+          <w:szCs w:val="40"/>
+          <w:lang w:val="hy-AM"/>
+        </w:rPr>
+        <w:br/>
+      </w:r>
+    </w:p>
+    <w:p>
+      <w:pPr>
+        <w:rPr>
+          <w:rFonts w:ascii="Sylfaen" w:eastAsiaTheme="minorHAnsi" w:hAnsi="Sylfaen" w:cs="Arial-BoldMT"/>
+          <w:bCs/>
+          <w:color w:val="auto"/>
+          <w:sz w:val="24"/>
+          <w:szCs w:val="40"/>
+          <w:lang w:val="hy-AM"/>
+        </w:rPr>
+      </w:pPr>
+    </w:p>
+    <w:p>
+      <w:pPr>
+        <w:rPr>
+          <w:rFonts w:ascii="Sylfaen" w:eastAsiaTheme="minorHAnsi" w:hAnsi="Sylfaen" w:cs="Arial-BoldMT"/>
+          <w:bCs/>
+          <w:color w:val="auto"/>
+          <w:sz w:val="24"/>
+          <w:szCs w:val="40"/>
+          <w:lang w:val="hy-AM"/>
+        </w:rPr>
+      </w:pPr>
+    </w:p>
+    <w:p>
+      <w:pPr>
+        <w:rPr>
+          <w:rFonts w:ascii="Sylfaen" w:eastAsiaTheme="minorHAnsi" w:hAnsi="Sylfaen" w:cs="Arial-BoldMT"/>
+          <w:bCs/>
+          <w:color w:val="auto"/>
+          <w:sz w:val="24"/>
+          <w:szCs w:val="40"/>
+          <w:lang w:val="hy-AM"/>
+        </w:rPr>
+      </w:pPr>
+    </w:p>
+    <w:p>
+      <w:pPr>
+        <w:rPr>
+          <w:rFonts w:ascii="Arial-BoldMT" w:eastAsiaTheme="minorHAnsi" w:hAnsi="Arial-BoldMT" w:cs="Arial-BoldMT"/>
+          <w:bCs/>
+          <w:color w:val="auto"/>
+          <w:sz w:val="24"/>
+          <w:szCs w:val="40"/>
+          <w:lang w:val="hy-AM"/>
+        </w:rPr>
+      </w:pPr>
+    </w:p>
+    <w:p>
+      <w:pPr>
+        <w:rPr>
+          <w:rFonts w:ascii="Sylfaen" w:eastAsiaTheme="minorEastAsia" w:hAnsi="Sylfaen" w:cs="Arial"/>
+          <w:sz w:val="24"/>
+          <w:szCs w:val="24"/>
+          <w:lang w:val="hy-AM"/>
+        </w:rPr>
+      </w:pPr>
+    </w:p>
+    <w:p>
+      <w:pPr>
+        <w:rPr>
+          <w:rFonts w:ascii="Sylfaen" w:eastAsiaTheme="minorEastAsia" w:hAnsi="Sylfaen" w:cs="Arial"/>
+          <w:sz w:val="24"/>
+          <w:szCs w:val="24"/>
+          <w:lang w:val="hy-AM"/>
+        </w:rPr>
+      </w:pPr>
+    </w:p>
+    <w:p>
+      <w:pPr>
+        <w:rPr>
+          <w:rFonts w:ascii="Sylfaen" w:eastAsiaTheme="minorEastAsia" w:hAnsi="Sylfaen" w:cs="Arial"/>
+          <w:sz w:val="24"/>
+          <w:szCs w:val="24"/>
+          <w:lang w:val="hy-AM"/>
+        </w:rPr>
+      </w:pPr>
+    </w:p>
+    <w:p>
+      <w:pPr>
+        <w:rPr>
+          <w:rFonts w:ascii="Sylfaen" w:eastAsiaTheme="minorEastAsia" w:hAnsi="Sylfaen" w:cs="Arial"/>
+          <w:sz w:val="24"/>
+          <w:szCs w:val="24"/>
+          <w:lang w:val="hy-AM"/>
+        </w:rPr>
+      </w:pPr>
+    </w:p>
+    <w:p>
+      <w:pPr>
+        <w:rPr>
+          <w:rFonts w:ascii="Sylfaen" w:eastAsiaTheme="minorEastAsia" w:hAnsi="Sylfaen" w:cs="Arial"/>
+          <w:sz w:val="24"/>
+          <w:szCs w:val="24"/>
+          <w:lang w:val="hy-AM"/>
+        </w:rPr>
+      </w:pPr>
+    </w:p>
+    <w:p>
+      <w:pPr>
+        <w:rPr>
+          <w:rFonts w:ascii="Sylfaen" w:eastAsiaTheme="minorEastAsia" w:hAnsi="Sylfaen" w:cs="Arial"/>
+          <w:sz w:val="24"/>
+          <w:szCs w:val="24"/>
+          <w:lang w:val="hy-AM"/>
+        </w:rPr>
+      </w:pPr>
+    </w:p>
+    <w:p>
+      <w:pPr>
+        <w:rPr>
+          <w:rFonts w:ascii="Sylfaen" w:eastAsiaTheme="minorEastAsia" w:hAnsi="Sylfaen" w:cs="Arial"/>
+          <w:sz w:val="24"/>
+          <w:szCs w:val="24"/>
+          <w:lang w:val="hy-AM"/>
+        </w:rPr>
+      </w:pPr>
+    </w:p>
+    <w:p>
+      <w:pPr>
+        <w:rPr>
+          <w:rFonts w:ascii="Sylfaen" w:eastAsiaTheme="minorEastAsia" w:hAnsi="Sylfaen" w:cs="Arial"/>
+          <w:sz w:val="24"/>
+          <w:szCs w:val="24"/>
+          <w:lang w:val="hy-AM"/>
+        </w:rPr>
+      </w:pPr>
+    </w:p>
+    <w:p>
+      <w:pPr>
+        <w:rPr>
+          <w:rFonts w:ascii="Sylfaen" w:eastAsiaTheme="minorEastAsia" w:hAnsi="Sylfaen" w:cs="Arial"/>
+          <w:sz w:val="24"/>
+          <w:szCs w:val="24"/>
+          <w:lang w:val="hy-AM"/>
+        </w:rPr>
+      </w:pPr>
+    </w:p>
+    <w:p>
+      <w:pPr>
+        <w:rPr>
+          <w:rFonts w:ascii="Sylfaen" w:eastAsiaTheme="minorEastAsia" w:hAnsi="Sylfaen" w:cs="Arial"/>
+          <w:sz w:val="24"/>
+          <w:szCs w:val="24"/>
+          <w:lang w:val="hy-AM"/>
+        </w:rPr>
+      </w:pPr>
+    </w:p>
+    <w:p>
+      <w:pPr>
+        <w:rPr>
+          <w:rFonts w:ascii="Sylfaen" w:eastAsiaTheme="minorEastAsia" w:hAnsi="Sylfaen" w:cs="Arial"/>
+          <w:sz w:val="24"/>
+          <w:szCs w:val="24"/>
+          <w:lang w:val="hy-AM"/>
+        </w:rPr>
+      </w:pPr>
+    </w:p>
+    <w:p>
+      <w:pPr>
+        <w:rPr>
+          <w:rFonts w:ascii="Sylfaen" w:eastAsiaTheme="minorEastAsia" w:hAnsi="Sylfaen" w:cs="Arial"/>
+          <w:sz w:val="24"/>
+          <w:szCs w:val="24"/>
+          <w:lang w:val="hy-AM"/>
+        </w:rPr>
+      </w:pPr>
+    </w:p>
+    <w:p>
+      <w:pPr>
+        <w:rPr>
+          <w:rFonts w:ascii="Sylfaen" w:eastAsiaTheme="minorEastAsia" w:hAnsi="Sylfaen" w:cs="Arial"/>
+          <w:sz w:val="24"/>
+          <w:szCs w:val="24"/>
+          <w:lang w:val="hy-AM"/>
+        </w:rPr>
+      </w:pPr>
+    </w:p>
+    <w:p>
+      <w:pPr>
+        <w:rPr>
+          <w:rFonts w:ascii="Sylfaen" w:eastAsiaTheme="minorEastAsia" w:hAnsi="Sylfaen" w:cs="Arial"/>
+          <w:sz w:val="24"/>
+          <w:szCs w:val="24"/>
+          <w:lang w:val="hy-AM"/>
+        </w:rPr>
+      </w:pPr>
+    </w:p>
+    <w:p>
+      <w:pPr>
+        <w:rPr>
+          <w:rFonts w:ascii="Sylfaen" w:eastAsiaTheme="minorEastAsia" w:hAnsi="Sylfaen" w:cs="Arial"/>
+          <w:sz w:val="24"/>
+          <w:szCs w:val="24"/>
+          <w:lang w:val="hy-AM"/>
+        </w:rPr>
+      </w:pPr>
+    </w:p>
+    <w:p>
+      <w:pPr>
+        <w:rPr>
+          <w:rFonts w:ascii="Sylfaen" w:eastAsiaTheme="minorEastAsia" w:hAnsi="Sylfaen" w:cs="Arial"/>
+          <w:sz w:val="24"/>
+          <w:szCs w:val="24"/>
+          <w:lang w:val="hy-AM"/>
+        </w:rPr>
+      </w:pPr>
+    </w:p>
+    <w:p>
+      <w:pPr>
+        <w:rPr>
+          <w:rFonts w:ascii="Sylfaen" w:eastAsiaTheme="minorEastAsia" w:hAnsi="Sylfaen" w:cs="Arial"/>
+          <w:sz w:val="24"/>
+          <w:szCs w:val="24"/>
+          <w:lang w:val="hy-AM"/>
+        </w:rPr>
+      </w:pPr>
+    </w:p>
+    <w:p>
+      <w:pPr>
+        <w:rPr>
+          <w:rFonts w:ascii="Sylfaen" w:eastAsiaTheme="minorEastAsia" w:hAnsi="Sylfaen" w:cs="Arial"/>
+          <w:sz w:val="24"/>
+          <w:szCs w:val="24"/>
+          <w:lang w:val="hy-AM"/>
+        </w:rPr>
+      </w:pPr>
+    </w:p>
+    <w:p>
+      <w:pPr>
+        <w:rPr>
+          <w:rFonts w:ascii="Sylfaen" w:eastAsiaTheme="minorEastAsia" w:hAnsi="Sylfaen" w:cs="Arial"/>
+          <w:sz w:val="24"/>
+          <w:szCs w:val="24"/>
+          <w:lang w:val="hy-AM"/>
+        </w:rPr>
+      </w:pPr>
+    </w:p>
+    <w:p>
+      <w:pPr>
+        <w:rPr>
+          <w:rFonts w:ascii="Sylfaen" w:eastAsiaTheme="minorEastAsia" w:hAnsi="Sylfaen" w:cs="Arial"/>
+          <w:sz w:val="24"/>
+          <w:szCs w:val="24"/>
+          <w:lang w:val="hy-AM"/>
+        </w:rPr>
+      </w:pPr>
+    </w:p>
+    <w:p>
+      <w:pPr>
+        <w:rPr>
+          <w:rFonts w:ascii="Sylfaen" w:eastAsiaTheme="minorEastAsia" w:hAnsi="Sylfaen" w:cs="Arial"/>
+          <w:sz w:val="24"/>
+          <w:szCs w:val="24"/>
+          <w:lang w:val="hy-AM"/>
+        </w:rPr>
+      </w:pPr>
+    </w:p>
+    <w:p>
+      <w:pPr>
+        <w:rPr>
+          <w:rFonts w:ascii="Sylfaen" w:eastAsiaTheme="minorEastAsia" w:hAnsi="Sylfaen" w:cs="Arial"/>
+          <w:sz w:val="24"/>
+          <w:szCs w:val="24"/>
+          <w:lang w:val="hy-AM"/>
+        </w:rPr>
+      </w:pPr>
+    </w:p>
+    <w:p>
+      <w:pPr>
+        <w:rPr>
+          <w:rFonts w:ascii="Sylfaen" w:eastAsiaTheme="minorEastAsia" w:hAnsi="Sylfaen" w:cs="Arial"/>
+          <w:sz w:val="24"/>
+          <w:szCs w:val="24"/>
+          <w:lang w:val="hy-AM"/>
+        </w:rPr>
+      </w:pPr>
+    </w:p>
+    <w:p>
+      <w:pPr>
+        <w:rPr>
+          <w:rFonts w:ascii="Sylfaen" w:eastAsiaTheme="minorEastAsia" w:hAnsi="Sylfaen" w:cs="Arial"/>
+          <w:sz w:val="24"/>
+          <w:szCs w:val="24"/>
+          <w:lang w:val="hy-AM"/>
+        </w:rPr>
+      </w:pPr>
+    </w:p>
+    <w:p>
+      <w:pPr>
+        <w:rPr>
+          <w:rFonts w:ascii="Sylfaen" w:eastAsiaTheme="minorEastAsia" w:hAnsi="Sylfaen" w:cs="Arial"/>
+          <w:sz w:val="24"/>
+          <w:szCs w:val="24"/>
+          <w:lang w:val="hy-AM"/>
+        </w:rPr>
+      </w:pPr>
+    </w:p>
+    <w:p>
+      <w:pPr>
+        <w:rPr>
+          <w:rFonts w:ascii="Sylfaen" w:eastAsiaTheme="minorEastAsia" w:hAnsi="Sylfaen" w:cs="Arial"/>
+          <w:sz w:val="24"/>
+          <w:szCs w:val="24"/>
+          <w:lang w:val="hy-AM"/>
+        </w:rPr>
+      </w:pPr>
+    </w:p>
+    <w:p>
+      <w:pPr>
+        <w:rPr>
+          <w:rFonts w:ascii="Sylfaen" w:eastAsiaTheme="minorEastAsia" w:hAnsi="Sylfaen" w:cs="Arial"/>
+          <w:sz w:val="24"/>
+          <w:szCs w:val="24"/>
+          <w:lang w:val="hy-AM"/>
+        </w:rPr>
       </w:pPr>
     </w:p>
     <w:p>
       <w:pPr>
         <w:ind w:firstLine="720"/>
-        <w:rPr>
-          <w:rFonts w:ascii="Sylfaen" w:eastAsiaTheme="minorEastAsia" w:hAnsi="Sylfaen" w:cs="Arial"/>
+        <w:jc w:val="center"/>
+        <w:rPr>
+          <w:rFonts w:ascii="Sylfaen" w:eastAsiaTheme="minorEastAsia" w:hAnsi="Sylfaen" w:cs="Arial"/>
+          <w:b/>
           <w:sz w:val="32"/>
           <w:szCs w:val="32"/>
           <w:lang w:val="hy-AM"/>
         </w:rPr>
       </w:pPr>
-    </w:p>
-    <w:p>
-      <w:pPr>
-        <w:rPr>
-          <w:rFonts w:ascii="Sylfaen" w:eastAsiaTheme="minorEastAsia" w:hAnsi="Sylfaen" w:cs="Arial"/>
+      <w:r>
+        <w:rPr>
+          <w:rFonts w:ascii="Sylfaen" w:eastAsiaTheme="minorEastAsia" w:hAnsi="Sylfaen" w:cs="Arial"/>
+          <w:b/>
           <w:sz w:val="32"/>
           <w:szCs w:val="32"/>
+          <w:lang w:val="hy-AM"/>
+        </w:rPr>
+        <w:t xml:space="preserve">Եզրակացություն </w:t>
+      </w:r>
+    </w:p>
+    <w:p>
+      <w:pPr>
+        <w:ind w:firstLine="720"/>
+        <w:rPr>
+          <w:rFonts w:ascii="Sylfaen" w:eastAsiaTheme="minorEastAsia" w:hAnsi="Sylfaen" w:cs="Arial"/>
+          <w:sz w:val="32"/>
+          <w:szCs w:val="32"/>
+          <w:lang w:val="hy-AM"/>
+        </w:rPr>
+      </w:pPr>
+    </w:p>
+    <w:p>
+      <w:pPr>
+        <w:ind w:firstLine="720"/>
+        <w:rPr>
+          <w:rFonts w:ascii="Sylfaen" w:eastAsiaTheme="minorEastAsia" w:hAnsi="Sylfaen" w:cs="Arial"/>
+          <w:sz w:val="24"/>
+          <w:szCs w:val="32"/>
+          <w:lang w:val="hy-AM"/>
+        </w:rPr>
+      </w:pPr>
+      <w:r>
+        <w:rPr>
+          <w:rFonts w:ascii="Sylfaen" w:eastAsiaTheme="minorEastAsia" w:hAnsi="Sylfaen" w:cs="Arial"/>
+          <w:sz w:val="24"/>
+          <w:szCs w:val="32"/>
+          <w:lang w:val="hy-AM"/>
+        </w:rPr>
+        <w:t>Այդ ուսումնասիրությունները մեծ կարևորություն ունեն մարդկանց համար, օրնակ տեսախցիկները որոնք վերահսկում են երթևեկությունը աշխատում են այդ ուսումնասիրությունների հիմման վրա, կամ դեմքի հայտնաբերումը նկարի մեջ։</w:t>
+      </w:r>
+    </w:p>
+    <w:p>
+      <w:pPr>
+        <w:ind w:firstLine="720"/>
+        <w:rPr>
+          <w:rFonts w:ascii="Sylfaen" w:eastAsiaTheme="minorEastAsia" w:hAnsi="Sylfaen" w:cs="Arial"/>
+          <w:sz w:val="24"/>
+          <w:szCs w:val="32"/>
+          <w:lang w:val="hy-AM"/>
+        </w:rPr>
+      </w:pPr>
+      <w:r>
+        <w:rPr>
+          <w:rFonts w:ascii="Sylfaen" w:eastAsiaTheme="minorEastAsia" w:hAnsi="Sylfaen" w:cs="Arial"/>
+          <w:sz w:val="24"/>
+          <w:szCs w:val="32"/>
+          <w:lang w:val="hy-AM"/>
+        </w:rPr>
+        <w:t>Ուսումնասիրվեցին բազմաթիվ պատկերների հետ աշխատելու ալգորիթմներ որոնք հնարավորություն կտան հետագայում առանձնացնել օբյեկտները պատկերների վրայից։</w:t>
+      </w:r>
+    </w:p>
+    <w:p>
+      <w:pPr>
+        <w:ind w:firstLine="720"/>
+        <w:rPr>
+          <w:rFonts w:ascii="Sylfaen" w:eastAsiaTheme="minorEastAsia" w:hAnsi="Sylfaen" w:cs="Arial"/>
+          <w:sz w:val="24"/>
+          <w:szCs w:val="32"/>
+          <w:lang w:val="hy-AM"/>
+        </w:rPr>
+      </w:pPr>
+    </w:p>
+    <w:p>
+      <w:pPr>
+        <w:ind w:firstLine="720"/>
+        <w:rPr>
+          <w:rFonts w:ascii="Sylfaen" w:eastAsiaTheme="minorEastAsia" w:hAnsi="Sylfaen" w:cs="Arial"/>
+          <w:sz w:val="32"/>
+          <w:szCs w:val="32"/>
+          <w:lang w:val="hy-AM"/>
+        </w:rPr>
+      </w:pPr>
+    </w:p>
+    <w:p>
+      <w:pPr>
+        <w:ind w:firstLine="720"/>
+        <w:rPr>
+          <w:rFonts w:ascii="Sylfaen" w:eastAsiaTheme="minorEastAsia" w:hAnsi="Sylfaen" w:cs="Arial"/>
+          <w:sz w:val="32"/>
+          <w:szCs w:val="32"/>
+          <w:lang w:val="hy-AM"/>
+        </w:rPr>
+      </w:pPr>
+    </w:p>
+    <w:p>
+      <w:pPr>
+        <w:ind w:firstLine="720"/>
+        <w:rPr>
+          <w:rFonts w:ascii="Sylfaen" w:eastAsiaTheme="minorEastAsia" w:hAnsi="Sylfaen" w:cs="Arial"/>
+          <w:sz w:val="32"/>
+          <w:szCs w:val="32"/>
+          <w:lang w:val="hy-AM"/>
+        </w:rPr>
+      </w:pPr>
+    </w:p>
+    <w:p>
+      <w:pPr>
+        <w:rPr>
+          <w:rFonts w:ascii="Sylfaen" w:eastAsiaTheme="minorEastAsia" w:hAnsi="Sylfaen" w:cs="Arial"/>
+          <w:sz w:val="32"/>
+          <w:szCs w:val="32"/>
+          <w:lang w:val="hy-AM"/>
         </w:rPr>
       </w:pPr>
     </w:p>
@@ -25747,7 +26955,6 @@
           <w:sz w:val="32"/>
           <w:lang w:val="hy-AM"/>
         </w:rPr>
-        <w:lastRenderedPageBreak/>
         <w:t>Գրականություն</w:t>
       </w:r>
     </w:p>
@@ -28651,7 +29858,7 @@
 </file>
 
 <file path=customXml/itemProps1.xml><?xml version="1.0" encoding="utf-8"?>
-<ds:datastoreItem xmlns:ds="http://schemas.openxmlformats.org/officeDocument/2006/customXml" ds:itemID="{82B3683E-F88B-453D-9860-9780DDB5EF48}">
+<ds:datastoreItem xmlns:ds="http://schemas.openxmlformats.org/officeDocument/2006/customXml" ds:itemID="{F2572DEF-1D5E-4D2C-965F-2EB7CE7B9608}">
   <ds:schemaRefs>
     <ds:schemaRef ds:uri="http://schemas.openxmlformats.org/officeDocument/2006/bibliography"/>
   </ds:schemaRefs>

</xml_diff>

<commit_message>
adding Viola johns side
</commit_message>
<xml_diff>
--- a/Diplomayin.docx
+++ b/Diplomayin.docx
@@ -177,23 +177,13 @@
           <w:lang w:val="hy-AM"/>
         </w:rPr>
       </w:pPr>
-      <w:proofErr w:type="gramStart"/>
       <w:r>
         <w:rPr>
           <w:rFonts w:ascii="Sylfaen" w:hAnsi="Sylfaen" w:cs="Times New Roman"/>
           <w:sz w:val="26"/>
           <w:szCs w:val="26"/>
         </w:rPr>
-        <w:t>ՈՒսանող  _</w:t>
-      </w:r>
-      <w:proofErr w:type="gramEnd"/>
-      <w:r>
-        <w:rPr>
-          <w:rFonts w:ascii="Sylfaen" w:hAnsi="Sylfaen" w:cs="Times New Roman"/>
-          <w:sz w:val="26"/>
-          <w:szCs w:val="26"/>
-        </w:rPr>
-        <w:t>_______</w:t>
+        <w:t>ՈՒսանող  ________</w:t>
       </w:r>
       <w:r>
         <w:rPr>
@@ -625,23 +615,13 @@
           <w:szCs w:val="24"/>
         </w:rPr>
       </w:pPr>
-      <w:proofErr w:type="gramStart"/>
       <w:r>
         <w:rPr>
           <w:rFonts w:ascii="Sylfaen" w:hAnsi="Sylfaen" w:cs="Times New Roman"/>
           <w:sz w:val="24"/>
           <w:szCs w:val="24"/>
         </w:rPr>
-        <w:t>կազմակերպության</w:t>
-      </w:r>
-      <w:proofErr w:type="gramEnd"/>
-      <w:r>
-        <w:rPr>
-          <w:rFonts w:ascii="Sylfaen" w:hAnsi="Sylfaen" w:cs="Times New Roman"/>
-          <w:sz w:val="24"/>
-          <w:szCs w:val="24"/>
-        </w:rPr>
-        <w:t xml:space="preserve"> ղ</w:t>
+        <w:t>կազմակերպության ղ</w:t>
       </w:r>
       <w:r>
         <w:rPr>
@@ -2596,7 +2576,6 @@
           </m:sub>
         </m:sSub>
       </m:oMath>
-      <w:proofErr w:type="gramStart"/>
       <w:r>
         <w:rPr>
           <w:rFonts w:ascii="Sylfaen" w:eastAsiaTheme="minorEastAsia" w:hAnsi="Sylfaen"/>
@@ -2605,7 +2584,6 @@
         </w:rPr>
         <w:t xml:space="preserve">, </w:t>
       </w:r>
-      <w:proofErr w:type="gramEnd"/>
       <m:oMath>
         <m:sSub>
           <m:sSubPr>
@@ -2784,25 +2762,7 @@
           <w:sz w:val="24"/>
           <w:szCs w:val="24"/>
         </w:rPr>
-        <w:t xml:space="preserve"> = {c </w:t>
-      </w:r>
-      <w:proofErr w:type="gramStart"/>
-      <w:r>
-        <w:rPr>
-          <w:rFonts w:ascii="Sylfaen" w:eastAsiaTheme="minorEastAsia" w:hAnsi="Sylfaen"/>
-          <w:sz w:val="24"/>
-          <w:szCs w:val="24"/>
-        </w:rPr>
-        <w:t>|  c</w:t>
-      </w:r>
-      <w:proofErr w:type="gramEnd"/>
-      <w:r>
-        <w:rPr>
-          <w:rFonts w:ascii="Sylfaen" w:eastAsiaTheme="minorEastAsia" w:hAnsi="Sylfaen"/>
-          <w:sz w:val="24"/>
-          <w:szCs w:val="24"/>
-        </w:rPr>
-        <w:t xml:space="preserve"> = b + z, for </w:t>
+        <w:t xml:space="preserve"> = {c |  c = b + z, for </w:t>
       </w:r>
       <w:r>
         <w:rPr>
@@ -3034,26 +2994,16 @@
           <w:sz w:val="24"/>
           <w:szCs w:val="24"/>
         </w:rPr>
+        <w:t xml:space="preserve"> +</w:t>
+      </w:r>
+      <w:r>
+        <w:rPr>
+          <w:rFonts w:ascii="Sylfaen" w:eastAsiaTheme="minorEastAsia" w:hAnsi="Sylfaen"/>
+          <w:sz w:val="24"/>
+          <w:szCs w:val="24"/>
+        </w:rPr>
         <w:t xml:space="preserve"> </w:t>
       </w:r>
-      <w:proofErr w:type="gramStart"/>
-      <w:r>
-        <w:rPr>
-          <w:rFonts w:ascii="Sylfaen" w:eastAsiaTheme="minorEastAsia" w:hAnsi="Sylfaen"/>
-          <w:sz w:val="24"/>
-          <w:szCs w:val="24"/>
-        </w:rPr>
-        <w:t>+</w:t>
-      </w:r>
-      <w:r>
-        <w:rPr>
-          <w:rFonts w:ascii="Sylfaen" w:eastAsiaTheme="minorEastAsia" w:hAnsi="Sylfaen"/>
-          <w:sz w:val="24"/>
-          <w:szCs w:val="24"/>
-        </w:rPr>
-        <w:t xml:space="preserve"> </w:t>
-      </w:r>
-      <w:proofErr w:type="gramEnd"/>
       <m:oMath>
         <m:sSub>
           <m:sSubPr>
@@ -4962,18 +4912,8 @@
           <w:sz w:val="24"/>
           <w:szCs w:val="24"/>
         </w:rPr>
-        <w:t xml:space="preserve"> </w:t>
-      </w:r>
-      <w:proofErr w:type="gramStart"/>
-      <w:r>
-        <w:rPr>
-          <w:rFonts w:ascii="Sylfaen" w:eastAsiaTheme="minorEastAsia" w:hAnsi="Sylfaen" w:cs="Arial"/>
-          <w:sz w:val="24"/>
-          <w:szCs w:val="24"/>
-        </w:rPr>
-        <w:t>A }</w:t>
-      </w:r>
-      <w:proofErr w:type="gramEnd"/>
+        <w:t xml:space="preserve"> A }</w:t>
+      </w:r>
     </w:p>
     <w:p>
       <w:pPr>
@@ -6110,33 +6050,15 @@
           <w:sz w:val="24"/>
           <w:szCs w:val="24"/>
         </w:rPr>
-        <w:t xml:space="preserve"> </w:t>
-      </w:r>
-      <w:proofErr w:type="gramStart"/>
-      <w:r>
-        <w:rPr>
-          <w:rFonts w:ascii="Sylfaen" w:eastAsiaTheme="minorEastAsia" w:hAnsi="Sylfaen" w:cs="Arial"/>
-          <w:sz w:val="24"/>
-          <w:szCs w:val="24"/>
-        </w:rPr>
-        <w:t>B</w:t>
-      </w:r>
-      <w:r>
-        <w:rPr>
-          <w:rFonts w:ascii="Sylfaen" w:eastAsiaTheme="minorEastAsia" w:hAnsi="Sylfaen" w:cs="Arial"/>
-          <w:sz w:val="24"/>
-          <w:szCs w:val="24"/>
-        </w:rPr>
-        <w:t xml:space="preserve">  =</w:t>
-      </w:r>
-      <w:proofErr w:type="gramEnd"/>
-      <w:r>
-        <w:rPr>
-          <w:rFonts w:ascii="Sylfaen" w:eastAsiaTheme="minorEastAsia" w:hAnsi="Sylfaen" w:cs="Arial"/>
-          <w:sz w:val="24"/>
-          <w:szCs w:val="24"/>
-        </w:rPr>
-        <w:t xml:space="preserve"> (</w:t>
+        <w:t xml:space="preserve"> B</w:t>
+      </w:r>
+      <w:r>
+        <w:rPr>
+          <w:rFonts w:ascii="Sylfaen" w:eastAsiaTheme="minorEastAsia" w:hAnsi="Sylfaen" w:cs="Arial"/>
+          <w:sz w:val="24"/>
+          <w:szCs w:val="24"/>
+        </w:rPr>
+        <w:t xml:space="preserve">  = (</w:t>
       </w:r>
       <m:oMath>
         <m:r>
@@ -7064,87 +6986,41 @@
           <w:sz w:val="24"/>
           <w:szCs w:val="24"/>
         </w:rPr>
-        <w:t xml:space="preserve">Համակարգչային տեսողության կարևոր խնդիրներից մեկն է հանդիսանում ինֆորմացիայի դուրսբերումը պատկերից։ Որպիսզի կարողանանք մշակել </w:t>
-      </w:r>
-      <w:proofErr w:type="gramStart"/>
-      <w:r>
-        <w:rPr>
-          <w:rFonts w:ascii="Sylfaen" w:eastAsiaTheme="minorEastAsia" w:hAnsi="Sylfaen" w:cs="Arial"/>
-          <w:sz w:val="24"/>
-          <w:szCs w:val="24"/>
-        </w:rPr>
-        <w:t>նկարները  պետք</w:t>
-      </w:r>
-      <w:proofErr w:type="gramEnd"/>
-      <w:r>
-        <w:rPr>
-          <w:rFonts w:ascii="Sylfaen" w:eastAsiaTheme="minorEastAsia" w:hAnsi="Sylfaen" w:cs="Arial"/>
-          <w:sz w:val="24"/>
-          <w:szCs w:val="24"/>
-        </w:rPr>
-        <w:t xml:space="preserve"> է այն բաժանենք որոշակի օբյեկտների։</w:t>
-      </w:r>
-    </w:p>
-    <w:p>
-      <w:pPr>
-        <w:rPr>
-          <w:rFonts w:ascii="Sylfaen" w:eastAsiaTheme="minorEastAsia" w:hAnsi="Sylfaen" w:cs="Arial"/>
-          <w:sz w:val="24"/>
-          <w:szCs w:val="24"/>
-        </w:rPr>
-      </w:pPr>
-      <w:r>
-        <w:rPr>
-          <w:rFonts w:ascii="Sylfaen" w:eastAsiaTheme="minorEastAsia" w:hAnsi="Sylfaen" w:cs="Arial"/>
-          <w:sz w:val="24"/>
-          <w:szCs w:val="24"/>
-        </w:rPr>
-        <w:t xml:space="preserve">Պատկերների սեգմենտացիան օգտագործվում է թվային պատկերները որոշակի </w:t>
-      </w:r>
-      <w:proofErr w:type="gramStart"/>
-      <w:r>
-        <w:rPr>
-          <w:rFonts w:ascii="Sylfaen" w:eastAsiaTheme="minorEastAsia" w:hAnsi="Sylfaen" w:cs="Arial"/>
-          <w:sz w:val="24"/>
-          <w:szCs w:val="24"/>
-        </w:rPr>
-        <w:t>սեգմենտների(</w:t>
-      </w:r>
-      <w:proofErr w:type="gramEnd"/>
-      <w:r>
-        <w:rPr>
-          <w:rFonts w:ascii="Sylfaen" w:eastAsiaTheme="minorEastAsia" w:hAnsi="Sylfaen" w:cs="Arial"/>
-          <w:sz w:val="24"/>
-          <w:szCs w:val="24"/>
-        </w:rPr>
-        <w:t xml:space="preserve">մասերի) </w:t>
-      </w:r>
-    </w:p>
-    <w:p>
-      <w:pPr>
-        <w:rPr>
-          <w:rFonts w:ascii="Sylfaen" w:eastAsiaTheme="minorEastAsia" w:hAnsi="Sylfaen" w:cs="Arial"/>
-          <w:sz w:val="24"/>
-          <w:szCs w:val="24"/>
-        </w:rPr>
-      </w:pPr>
-      <w:proofErr w:type="gramStart"/>
-      <w:r>
-        <w:rPr>
-          <w:rFonts w:ascii="Sylfaen" w:eastAsiaTheme="minorEastAsia" w:hAnsi="Sylfaen" w:cs="Arial"/>
-          <w:sz w:val="24"/>
-          <w:szCs w:val="24"/>
-        </w:rPr>
-        <w:t>բաժանելու</w:t>
-      </w:r>
-      <w:proofErr w:type="gramEnd"/>
-      <w:r>
-        <w:rPr>
-          <w:rFonts w:ascii="Sylfaen" w:eastAsiaTheme="minorEastAsia" w:hAnsi="Sylfaen" w:cs="Arial"/>
-          <w:sz w:val="24"/>
-          <w:szCs w:val="24"/>
-        </w:rPr>
-        <w:t xml:space="preserve"> համար, այլ կերպ դա նաև անվանում են պիքսելների ցանց կամ սուպեր֊պիքսելենրի հավաքածու։  Պատկերները սեգմենտավորելու իմաստը կայանում է նրանում որ սեգմենտների հետ աշխատանքը զգալիորեն հեշտացնում է պատկերի հետ աշխատանքը ավելի հեշտ է լինում պատկերների մեջ օբյեկտների հետազոտությունը և փոփոխությունը։</w:t>
+        <w:t>Համակարգչային տեսողության կարևոր խնդիրներից մեկն է հանդիսանում ինֆորմացիայի դուրսբերումը պատկերից։ Որպիսզի կարողանանք մշակել նկարները  պետք է այն բաժանենք որոշակի օբյեկտների։</w:t>
+      </w:r>
+    </w:p>
+    <w:p>
+      <w:pPr>
+        <w:rPr>
+          <w:rFonts w:ascii="Sylfaen" w:eastAsiaTheme="minorEastAsia" w:hAnsi="Sylfaen" w:cs="Arial"/>
+          <w:sz w:val="24"/>
+          <w:szCs w:val="24"/>
+        </w:rPr>
+      </w:pPr>
+      <w:r>
+        <w:rPr>
+          <w:rFonts w:ascii="Sylfaen" w:eastAsiaTheme="minorEastAsia" w:hAnsi="Sylfaen" w:cs="Arial"/>
+          <w:sz w:val="24"/>
+          <w:szCs w:val="24"/>
+        </w:rPr>
+        <w:t xml:space="preserve">Պատկերների սեգմենտացիան օգտագործվում է թվային պատկերները որոշակի սեգմենտների(մասերի) </w:t>
+      </w:r>
+    </w:p>
+    <w:p>
+      <w:pPr>
+        <w:rPr>
+          <w:rFonts w:ascii="Sylfaen" w:eastAsiaTheme="minorEastAsia" w:hAnsi="Sylfaen" w:cs="Arial"/>
+          <w:sz w:val="24"/>
+          <w:szCs w:val="24"/>
+        </w:rPr>
+      </w:pPr>
+      <w:r>
+        <w:rPr>
+          <w:rFonts w:ascii="Sylfaen" w:eastAsiaTheme="minorEastAsia" w:hAnsi="Sylfaen" w:cs="Arial"/>
+          <w:sz w:val="24"/>
+          <w:szCs w:val="24"/>
+        </w:rPr>
+        <w:t>բաժանելու համար, այլ կերպ դա նաև անվանում են պիքսելների ցանց կամ սուպեր֊պիքսելենրի հավաքածու։  Պատկերները սեգմենտավորելու իմաստը կայանում է նրանում որ սեգմենտների հետ աշխատանքը զգալիորեն հեշտացնում է պատկերի հետ աշխատանքը ավելի հեշտ է լինում պատկերների մեջ օբյեկտների հետազոտությունը և փոփոխությունը։</w:t>
       </w:r>
     </w:p>
     <w:p>
@@ -7264,25 +7140,7 @@
           <w:sz w:val="24"/>
           <w:szCs w:val="24"/>
         </w:rPr>
-        <w:t xml:space="preserve">2. </w:t>
-      </w:r>
-      <w:proofErr w:type="gramStart"/>
-      <w:r>
-        <w:rPr>
-          <w:rFonts w:ascii="Sylfaen" w:eastAsiaTheme="minorEastAsia" w:hAnsi="Sylfaen" w:cs="Arial"/>
-          <w:sz w:val="24"/>
-          <w:szCs w:val="24"/>
-        </w:rPr>
-        <w:t>միջակայքերի</w:t>
-      </w:r>
-      <w:proofErr w:type="gramEnd"/>
-      <w:r>
-        <w:rPr>
-          <w:rFonts w:ascii="Sylfaen" w:eastAsiaTheme="minorEastAsia" w:hAnsi="Sylfaen" w:cs="Arial"/>
-          <w:sz w:val="24"/>
-          <w:szCs w:val="24"/>
-        </w:rPr>
-        <w:t xml:space="preserve"> աճեցում</w:t>
+        <w:t>2. միջակայքերի աճեցում</w:t>
       </w:r>
     </w:p>
     <w:p>
@@ -7440,25 +7298,7 @@
           <w:sz w:val="24"/>
           <w:szCs w:val="24"/>
         </w:rPr>
-        <w:t xml:space="preserve">Պատկերների սեգմենտավորման պարզագույն մեթոդներից մեկը </w:t>
-      </w:r>
-      <w:proofErr w:type="gramStart"/>
-      <w:r>
-        <w:rPr>
-          <w:rFonts w:ascii="Sylfaen" w:eastAsiaTheme="minorEastAsia" w:hAnsi="Sylfaen" w:cs="Arial"/>
-          <w:sz w:val="24"/>
-          <w:szCs w:val="24"/>
-        </w:rPr>
-        <w:t>դա  շեմային</w:t>
-      </w:r>
-      <w:proofErr w:type="gramEnd"/>
-      <w:r>
-        <w:rPr>
-          <w:rFonts w:ascii="Sylfaen" w:eastAsiaTheme="minorEastAsia" w:hAnsi="Sylfaen" w:cs="Arial"/>
-          <w:sz w:val="24"/>
-          <w:szCs w:val="24"/>
-        </w:rPr>
-        <w:t xml:space="preserve"> մեթոդն է։</w:t>
+        <w:t>Պատկերների սեգմենտավորման պարզագույն մեթոդներից մեկը դա  շեմային մեթոդն է։</w:t>
       </w:r>
     </w:p>
     <w:p>
@@ -7494,25 +7334,7 @@
           <w:sz w:val="24"/>
           <w:szCs w:val="24"/>
         </w:rPr>
-        <w:t>Ենթադրենք որ հիստոգրամայի ինտենսիվությունը նկարում համապատասխանում է f(x</w:t>
-      </w:r>
-      <w:proofErr w:type="gramStart"/>
-      <w:r>
-        <w:rPr>
-          <w:rFonts w:ascii="Sylfaen" w:eastAsiaTheme="minorEastAsia" w:hAnsi="Sylfaen" w:cs="Arial"/>
-          <w:sz w:val="24"/>
-          <w:szCs w:val="24"/>
-        </w:rPr>
-        <w:t>,y</w:t>
-      </w:r>
-      <w:proofErr w:type="gramEnd"/>
-      <w:r>
-        <w:rPr>
-          <w:rFonts w:ascii="Sylfaen" w:eastAsiaTheme="minorEastAsia" w:hAnsi="Sylfaen" w:cs="Arial"/>
-          <w:sz w:val="24"/>
-          <w:szCs w:val="24"/>
-        </w:rPr>
-        <w:t xml:space="preserve">)֊ին, որը իրենից ներկայացնում է լուսավոր օբյեկտները մուգ ֆոնի վրա, այնպես որ պատկերի միջի օբյեկտները և նրանց հետևի ֆոների պիքսելների ինտենսիվության արժեքները խմբավորված են երկու  գերիշխող ռեժիմներում  </w:t>
+        <w:t xml:space="preserve">Ենթադրենք որ հիստոգրամայի ինտենսիվությունը նկարում համապատասխանում է f(x,y)֊ին, որը իրենից ներկայացնում է լուսավոր օբյեկտները մուգ ֆոնի վրա, այնպես որ պատկերի միջի օբյեկտները և նրանց հետևի ֆոների պիքսելների ինտենսիվության արժեքները խմբավորված են երկու  գերիշխող ռեժիմներում  </w:t>
       </w:r>
       <w:r>
         <w:rPr>
@@ -17842,18 +17664,8 @@
           <w:sz w:val="24"/>
           <w:szCs w:val="24"/>
         </w:rPr>
-        <w:t xml:space="preserve"> – </w:t>
-      </w:r>
-      <w:proofErr w:type="gramStart"/>
-      <w:r>
-        <w:rPr>
-          <w:rFonts w:ascii="Sylfaen" w:eastAsiaTheme="minorEastAsia" w:hAnsi="Sylfaen" w:cs="Arial"/>
-          <w:sz w:val="24"/>
-          <w:szCs w:val="24"/>
-        </w:rPr>
-        <w:t>EXPAND[</w:t>
-      </w:r>
-      <w:proofErr w:type="gramEnd"/>
+        <w:t xml:space="preserve"> – EXPAND[</w:t>
+      </w:r>
       <m:oMath>
         <m:sSub>
           <m:sSubPr>
@@ -18014,18 +17826,8 @@
           <w:sz w:val="24"/>
           <w:szCs w:val="24"/>
         </w:rPr>
-        <w:t xml:space="preserve"> – </w:t>
-      </w:r>
-      <w:proofErr w:type="gramStart"/>
-      <w:r>
-        <w:rPr>
-          <w:rFonts w:ascii="Sylfaen" w:eastAsiaTheme="minorEastAsia" w:hAnsi="Sylfaen" w:cs="Arial"/>
-          <w:sz w:val="24"/>
-          <w:szCs w:val="24"/>
-        </w:rPr>
-        <w:t>EXPAND[</w:t>
-      </w:r>
-      <w:proofErr w:type="gramEnd"/>
+        <w:t xml:space="preserve"> – EXPAND[</w:t>
+      </w:r>
       <m:oMath>
         <m:sSub>
           <m:sSubPr>
@@ -18170,18 +17972,8 @@
           <w:sz w:val="24"/>
           <w:szCs w:val="24"/>
         </w:rPr>
-        <w:t xml:space="preserve"> – </w:t>
-      </w:r>
-      <w:proofErr w:type="gramStart"/>
-      <w:r>
-        <w:rPr>
-          <w:rFonts w:ascii="Sylfaen" w:eastAsiaTheme="minorEastAsia" w:hAnsi="Sylfaen" w:cs="Arial"/>
-          <w:sz w:val="24"/>
-          <w:szCs w:val="24"/>
-        </w:rPr>
-        <w:t>EXPAND[</w:t>
-      </w:r>
-      <w:proofErr w:type="gramEnd"/>
+        <w:t xml:space="preserve"> – EXPAND[</w:t>
+      </w:r>
       <m:oMath>
         <m:sSub>
           <m:sSubPr>
@@ -18597,18 +18389,8 @@
           <w:sz w:val="24"/>
           <w:szCs w:val="24"/>
         </w:rPr>
-        <w:t xml:space="preserve"> + </w:t>
-      </w:r>
-      <w:proofErr w:type="gramStart"/>
-      <w:r>
-        <w:rPr>
-          <w:rFonts w:ascii="Sylfaen" w:eastAsiaTheme="minorEastAsia" w:hAnsi="Sylfaen" w:cs="Arial"/>
-          <w:sz w:val="24"/>
-          <w:szCs w:val="24"/>
-        </w:rPr>
-        <w:t>EXPAND[</w:t>
-      </w:r>
-      <w:proofErr w:type="gramEnd"/>
+        <w:t xml:space="preserve"> + EXPAND[</w:t>
+      </w:r>
       <m:oMath>
         <m:sSub>
           <m:sSubPr>
@@ -18754,18 +18536,8 @@
           <w:sz w:val="24"/>
           <w:szCs w:val="24"/>
         </w:rPr>
-        <w:t xml:space="preserve"> + </w:t>
-      </w:r>
-      <w:proofErr w:type="gramStart"/>
-      <w:r>
-        <w:rPr>
-          <w:rFonts w:ascii="Sylfaen" w:eastAsiaTheme="minorEastAsia" w:hAnsi="Sylfaen" w:cs="Arial"/>
-          <w:sz w:val="24"/>
-          <w:szCs w:val="24"/>
-        </w:rPr>
-        <w:t>EXPAND[</w:t>
-      </w:r>
-      <w:proofErr w:type="gramEnd"/>
+        <w:t xml:space="preserve"> + EXPAND[</w:t>
+      </w:r>
       <m:oMath>
         <m:sSub>
           <m:sSubPr>
@@ -18911,18 +18683,8 @@
           <w:sz w:val="24"/>
           <w:szCs w:val="24"/>
         </w:rPr>
-        <w:t xml:space="preserve"> + </w:t>
-      </w:r>
-      <w:proofErr w:type="gramStart"/>
-      <w:r>
-        <w:rPr>
-          <w:rFonts w:ascii="Sylfaen" w:eastAsiaTheme="minorEastAsia" w:hAnsi="Sylfaen" w:cs="Arial"/>
-          <w:sz w:val="24"/>
-          <w:szCs w:val="24"/>
-        </w:rPr>
-        <w:t>EXPAND[</w:t>
-      </w:r>
-      <w:proofErr w:type="gramEnd"/>
+        <w:t xml:space="preserve"> + EXPAND[</w:t>
+      </w:r>
       <m:oMath>
         <m:sSub>
           <m:sSubPr>
@@ -24355,7 +24117,6 @@
           <w:szCs w:val="28"/>
         </w:rPr>
       </w:pPr>
-      <w:proofErr w:type="gramStart"/>
       <w:r>
         <w:rPr>
           <w:rFonts w:ascii="Sylfaen" w:eastAsiaTheme="minorHAnsi" w:hAnsi="Sylfaen" w:cs="Arial-BoldMT"/>
@@ -24364,18 +24125,7 @@
           <w:sz w:val="24"/>
           <w:szCs w:val="28"/>
         </w:rPr>
-        <w:t>xcosθ</w:t>
-      </w:r>
-      <w:proofErr w:type="gramEnd"/>
-      <w:r>
-        <w:rPr>
-          <w:rFonts w:ascii="Sylfaen" w:eastAsiaTheme="minorHAnsi" w:hAnsi="Sylfaen" w:cs="Arial-BoldMT"/>
-          <w:bCs/>
-          <w:color w:val="auto"/>
-          <w:sz w:val="24"/>
-          <w:szCs w:val="28"/>
-        </w:rPr>
-        <w:t xml:space="preserve"> + ysinθ = r</w:t>
+        <w:t>xcosθ + ysinθ = r</w:t>
       </w:r>
     </w:p>
     <w:p>
@@ -26332,20 +26082,8 @@
           <w:sz w:val="24"/>
           <w:szCs w:val="40"/>
         </w:rPr>
-        <w:t xml:space="preserve">H(x) = </w:t>
-      </w:r>
-      <w:proofErr w:type="gramStart"/>
-      <w:r>
-        <w:rPr>
-          <w:rFonts w:ascii="Sylfaen" w:eastAsiaTheme="minorHAnsi" w:hAnsi="Sylfaen" w:cs="Arial-BoldMT"/>
-          <w:bCs/>
-          <w:color w:val="auto"/>
-          <w:sz w:val="24"/>
-          <w:szCs w:val="40"/>
-        </w:rPr>
-        <w:t>sign(</w:t>
-      </w:r>
-      <w:proofErr w:type="gramEnd"/>
+        <w:t>H(x) = sign(</w:t>
+      </w:r>
       <m:oMath>
         <m:sSub>
           <m:sSubPr>
@@ -26866,31 +26604,7 @@
           <w:szCs w:val="40"/>
           <w:lang w:val="hy-AM"/>
         </w:rPr>
-        <w:t xml:space="preserve"> </w:t>
-      </w:r>
-      <w:proofErr w:type="gramStart"/>
-      <w:r>
-        <w:rPr>
-          <w:rFonts w:ascii="Sylfaen" w:eastAsiaTheme="minorEastAsia" w:hAnsi="Sylfaen" w:cs="Arial-BoldMT"/>
-          <w:bCs/>
-          <w:color w:val="auto"/>
-          <w:sz w:val="24"/>
-          <w:szCs w:val="40"/>
-          <w:lang w:val="hy-AM"/>
-        </w:rPr>
-        <w:t>դասակարգիչի</w:t>
-      </w:r>
-      <w:proofErr w:type="gramEnd"/>
-      <w:r>
-        <w:rPr>
-          <w:rFonts w:ascii="Sylfaen" w:eastAsiaTheme="minorEastAsia" w:hAnsi="Sylfaen" w:cs="Arial-BoldMT"/>
-          <w:bCs/>
-          <w:color w:val="auto"/>
-          <w:sz w:val="24"/>
-          <w:szCs w:val="40"/>
-          <w:lang w:val="hy-AM"/>
-        </w:rPr>
-        <w:t xml:space="preserve"> քաշն է, </w:t>
+        <w:t xml:space="preserve"> դասակարգիչի քաշն է, </w:t>
       </w:r>
       <w:r>
         <w:rPr>
@@ -27183,95 +26897,7 @@
           <w:szCs w:val="40"/>
           <w:lang w:val="hy-AM"/>
         </w:rPr>
-        <w:t xml:space="preserve">Կան շատ </w:t>
-      </w:r>
-      <w:r>
-        <w:rPr>
-          <w:rFonts w:ascii="Sylfaen" w:eastAsiaTheme="minorHAnsi" w:hAnsi="Sylfaen" w:cs="Arial-BoldMT"/>
-          <w:bCs/>
-          <w:color w:val="auto"/>
-          <w:sz w:val="24"/>
-          <w:szCs w:val="40"/>
-          <w:lang w:val="hy-AM"/>
-        </w:rPr>
-        <w:t xml:space="preserve">տղամարդիք </w:t>
-      </w:r>
-      <w:r>
-        <w:rPr>
-          <w:rFonts w:ascii="Sylfaen" w:eastAsiaTheme="minorHAnsi" w:hAnsi="Sylfaen" w:cs="Arial-BoldMT"/>
-          <w:bCs/>
-          <w:color w:val="auto"/>
-          <w:sz w:val="24"/>
-          <w:szCs w:val="40"/>
-          <w:lang w:val="hy-AM"/>
-        </w:rPr>
-        <w:t xml:space="preserve"> </w:t>
-      </w:r>
-      <w:r>
-        <w:rPr>
-          <w:rFonts w:ascii="Sylfaen" w:eastAsiaTheme="minorHAnsi" w:hAnsi="Sylfaen" w:cs="Arial-BoldMT"/>
-          <w:bCs/>
-          <w:color w:val="auto"/>
-          <w:sz w:val="24"/>
-          <w:szCs w:val="40"/>
-          <w:lang w:val="hy-AM"/>
-        </w:rPr>
-        <w:t>որոնց</w:t>
-      </w:r>
-      <w:r>
-        <w:rPr>
-          <w:rFonts w:ascii="Sylfaen" w:eastAsiaTheme="minorHAnsi" w:hAnsi="Sylfaen" w:cs="Arial-BoldMT"/>
-          <w:bCs/>
-          <w:color w:val="auto"/>
-          <w:sz w:val="24"/>
-          <w:szCs w:val="40"/>
-          <w:lang w:val="hy-AM"/>
-        </w:rPr>
-        <w:t xml:space="preserve"> </w:t>
-      </w:r>
-      <w:r>
-        <w:rPr>
-          <w:rFonts w:ascii="Sylfaen" w:eastAsiaTheme="minorHAnsi" w:hAnsi="Sylfaen" w:cs="Arial-BoldMT"/>
-          <w:bCs/>
-          <w:color w:val="auto"/>
-          <w:sz w:val="24"/>
-          <w:szCs w:val="40"/>
-          <w:lang w:val="hy-AM"/>
-        </w:rPr>
-        <w:t>մազերը ավելի երկար</w:t>
-      </w:r>
-      <w:r>
-        <w:rPr>
-          <w:rFonts w:ascii="Sylfaen" w:eastAsiaTheme="minorHAnsi" w:hAnsi="Sylfaen" w:cs="Arial-BoldMT"/>
-          <w:bCs/>
-          <w:color w:val="auto"/>
-          <w:sz w:val="24"/>
-          <w:szCs w:val="40"/>
-          <w:lang w:val="hy-AM"/>
-        </w:rPr>
-        <w:t xml:space="preserve"> են քան </w:t>
-      </w:r>
-      <w:r>
-        <w:rPr>
-          <w:rFonts w:ascii="Sylfaen" w:eastAsiaTheme="minorHAnsi" w:hAnsi="Sylfaen" w:cs="Arial-BoldMT"/>
-          <w:bCs/>
-          <w:color w:val="auto"/>
-          <w:sz w:val="24"/>
-          <w:szCs w:val="40"/>
-          <w:lang w:val="hy-AM"/>
-        </w:rPr>
-        <w:t>կանացը</w:t>
-      </w:r>
-      <w:r>
-        <w:rPr>
-          <w:rFonts w:ascii="Sylfaen" w:eastAsiaTheme="minorHAnsi" w:hAnsi="Sylfaen" w:cs="Arial-BoldMT"/>
-          <w:bCs/>
-          <w:color w:val="auto"/>
-          <w:sz w:val="24"/>
-          <w:szCs w:val="40"/>
-          <w:lang w:val="hy-AM"/>
-        </w:rPr>
-        <w:t>, բայց սովորաբար հակառակն է։</w:t>
+        <w:t>Կան շատ տղամարդիք  որոնց մազերը ավելի երկար են քան կանացը, բայց սովորաբար հակառակն է։</w:t>
       </w:r>
     </w:p>
     <w:p>
@@ -27371,7 +26997,6 @@
         </w:rPr>
         <w:t xml:space="preserve"> ապա այդ մարդը </w:t>
       </w:r>
-      <w:proofErr w:type="gramStart"/>
       <w:r>
         <w:rPr>
           <w:rFonts w:ascii="Sylfaen" w:eastAsiaTheme="minorEastAsia" w:hAnsi="Sylfaen" w:cs="Arial-BoldMT"/>
@@ -27392,19 +27017,7 @@
           <w:szCs w:val="40"/>
           <w:lang w:val="hy-AM"/>
         </w:rPr>
-        <w:t xml:space="preserve"> է</w:t>
-      </w:r>
-      <w:proofErr w:type="gramEnd"/>
-      <w:r>
-        <w:rPr>
-          <w:rFonts w:ascii="Sylfaen" w:eastAsiaTheme="minorEastAsia" w:hAnsi="Sylfaen" w:cs="Arial-BoldMT"/>
-          <w:bCs/>
-          <w:color w:val="auto"/>
-          <w:sz w:val="24"/>
-          <w:szCs w:val="40"/>
-          <w:lang w:val="hy-AM"/>
-        </w:rPr>
-        <w:t>։</w:t>
+        <w:t xml:space="preserve"> է։</w:t>
       </w:r>
       <w:r>
         <w:rPr>
@@ -29355,29 +28968,7 @@
           <w:sz w:val="24"/>
           <w:szCs w:val="40"/>
         </w:rPr>
-        <w:t xml:space="preserve"> (t= {1, </w:t>
-      </w:r>
-      <w:proofErr w:type="gramStart"/>
-      <w:r>
-        <w:rPr>
-          <w:rFonts w:ascii="Sylfaen" w:eastAsiaTheme="minorEastAsia" w:hAnsi="Sylfaen" w:cs="Arial-BoldMT"/>
-          <w:bCs/>
-          <w:color w:val="auto"/>
-          <w:sz w:val="24"/>
-          <w:szCs w:val="40"/>
-        </w:rPr>
-        <w:t>2, …</w:t>
-      </w:r>
-      <w:proofErr w:type="gramEnd"/>
-      <w:r>
-        <w:rPr>
-          <w:rFonts w:ascii="Sylfaen" w:eastAsiaTheme="minorEastAsia" w:hAnsi="Sylfaen" w:cs="Arial-BoldMT"/>
-          <w:bCs/>
-          <w:color w:val="auto"/>
-          <w:sz w:val="24"/>
-          <w:szCs w:val="40"/>
-        </w:rPr>
-        <w:t xml:space="preserve"> T}) </w:t>
+        <w:t xml:space="preserve"> (t= {1, 2, … T}) </w:t>
       </w:r>
       <w:r>
         <w:rPr>
@@ -29438,7 +29029,6 @@
           </m:sub>
         </m:sSub>
       </m:oMath>
-      <w:proofErr w:type="gramStart"/>
       <w:r>
         <w:rPr>
           <w:rFonts w:ascii="Sylfaen" w:eastAsiaTheme="minorEastAsia" w:hAnsi="Sylfaen" w:cs="Arial-BoldMT"/>
@@ -29449,7 +29039,6 @@
         </w:rPr>
         <w:t xml:space="preserve">, </w:t>
       </w:r>
-      <w:proofErr w:type="gramEnd"/>
       <m:oMath>
         <m:sSub>
           <m:sSubPr>
@@ -29544,27 +29133,7 @@
           <w:sz w:val="24"/>
           <w:szCs w:val="40"/>
         </w:rPr>
-        <w:t xml:space="preserve">, … </w:t>
-      </w:r>
-      <w:r>
-        <w:rPr>
-          <w:rFonts w:ascii="Sylfaen" w:eastAsiaTheme="minorEastAsia" w:hAnsi="Sylfaen" w:cs="Arial-BoldMT"/>
-          <w:bCs/>
-          <w:color w:val="auto"/>
-          <w:sz w:val="24"/>
-          <w:szCs w:val="40"/>
-        </w:rPr>
-        <w:t>,</w:t>
-      </w:r>
-      <w:r>
-        <w:rPr>
-          <w:rFonts w:ascii="Sylfaen" w:eastAsiaTheme="minorEastAsia" w:hAnsi="Sylfaen" w:cs="Arial-BoldMT"/>
-          <w:bCs/>
-          <w:color w:val="auto"/>
-          <w:sz w:val="24"/>
-          <w:szCs w:val="40"/>
-        </w:rPr>
-        <w:t xml:space="preserve"> </w:t>
+        <w:t xml:space="preserve">, … , </w:t>
       </w:r>
       <m:oMath>
         <m:sSub>
@@ -29612,17 +29181,7 @@
           <w:sz w:val="24"/>
           <w:szCs w:val="40"/>
         </w:rPr>
-        <w:t xml:space="preserve"> </w:t>
-      </w:r>
-      <w:r>
-        <w:rPr>
-          <w:rFonts w:ascii="Sylfaen" w:eastAsiaTheme="minorEastAsia" w:hAnsi="Sylfaen" w:cs="Arial-BoldMT"/>
-          <w:bCs/>
-          <w:color w:val="auto"/>
-          <w:sz w:val="24"/>
-          <w:szCs w:val="40"/>
-        </w:rPr>
-        <w:t>)</w:t>
+        <w:t xml:space="preserve"> )</w:t>
       </w:r>
       <w:r>
         <w:rPr>
@@ -29919,9 +29478,8 @@
           <w:sz w:val="24"/>
           <w:szCs w:val="40"/>
         </w:rPr>
-        <w:t>(i) = 1 / m for i = 1</w:t>
-      </w:r>
-      <w:proofErr w:type="gramStart"/>
+        <w:t xml:space="preserve">(i) = 1 / m for i = 1, </w:t>
+      </w:r>
       <w:r>
         <w:rPr>
           <w:rFonts w:ascii="Sylfaen" w:eastAsiaTheme="minorEastAsia" w:hAnsi="Sylfaen" w:cs="Arial-BoldMT"/>
@@ -29930,28 +29488,7 @@
           <w:sz w:val="24"/>
           <w:szCs w:val="40"/>
         </w:rPr>
-        <w:t xml:space="preserve">, </w:t>
-      </w:r>
-      <w:r>
-        <w:rPr>
-          <w:rFonts w:ascii="Sylfaen" w:eastAsiaTheme="minorEastAsia" w:hAnsi="Sylfaen" w:cs="Arial-BoldMT"/>
-          <w:bCs/>
-          <w:color w:val="auto"/>
-          <w:sz w:val="24"/>
-          <w:szCs w:val="40"/>
-        </w:rPr>
-        <w:t>…,</w:t>
-      </w:r>
-      <w:proofErr w:type="gramEnd"/>
-      <w:r>
-        <w:rPr>
-          <w:rFonts w:ascii="Sylfaen" w:eastAsiaTheme="minorEastAsia" w:hAnsi="Sylfaen" w:cs="Arial-BoldMT"/>
-          <w:bCs/>
-          <w:color w:val="auto"/>
-          <w:sz w:val="24"/>
-          <w:szCs w:val="40"/>
-        </w:rPr>
-        <w:t xml:space="preserve"> m։</w:t>
+        <w:t>…, m։</w:t>
       </w:r>
     </w:p>
     <w:p>
@@ -30154,7 +29691,6 @@
         </w:rPr>
         <w:t xml:space="preserve"> </w:t>
       </w:r>
-      <w:proofErr w:type="gramStart"/>
       <w:r>
         <w:rPr>
           <w:rFonts w:ascii="Sylfaen" w:eastAsiaTheme="minorEastAsia" w:hAnsi="Sylfaen" w:cs="Arial-BoldMT"/>
@@ -30164,19 +29700,7 @@
           <w:szCs w:val="40"/>
           <w:lang w:val="hy-AM"/>
         </w:rPr>
-        <w:t>քաշի</w:t>
-      </w:r>
-      <w:proofErr w:type="gramEnd"/>
-      <w:r>
-        <w:rPr>
-          <w:rFonts w:ascii="Sylfaen" w:eastAsiaTheme="minorEastAsia" w:hAnsi="Sylfaen" w:cs="Arial-BoldMT"/>
-          <w:bCs/>
-          <w:color w:val="auto"/>
-          <w:sz w:val="24"/>
-          <w:szCs w:val="40"/>
-          <w:lang w:val="hy-AM"/>
-        </w:rPr>
-        <w:t xml:space="preserve"> սխալը</w:t>
+        <w:t>քաշի սխալը</w:t>
       </w:r>
       <w:r>
         <w:rPr>
@@ -31853,20 +31377,8 @@
           <w:sz w:val="24"/>
           <w:szCs w:val="40"/>
         </w:rPr>
-        <w:t xml:space="preserve">H(x) = </w:t>
-      </w:r>
-      <w:proofErr w:type="gramStart"/>
-      <w:r>
-        <w:rPr>
-          <w:rFonts w:ascii="Sylfaen" w:eastAsiaTheme="minorEastAsia" w:hAnsi="Sylfaen" w:cs="Arial-BoldMT"/>
-          <w:bCs/>
-          <w:color w:val="auto"/>
-          <w:sz w:val="24"/>
-          <w:szCs w:val="40"/>
-        </w:rPr>
-        <w:t>sign(</w:t>
-      </w:r>
-      <w:proofErr w:type="gramEnd"/>
+        <w:t>H(x) = sign(</w:t>
+      </w:r>
       <m:oMath>
         <m:nary>
           <m:naryPr>
@@ -31994,27 +31506,7 @@
                 <w:szCs w:val="40"/>
                 <w:lang w:val="hy-AM"/>
               </w:rPr>
-              <m:t>(</m:t>
-            </m:r>
-            <m:r>
-              <w:rPr>
-                <w:rFonts w:ascii="Cambria Math" w:eastAsiaTheme="minorEastAsia" w:hAnsi="Cambria Math" w:cs="Arial-BoldMT"/>
-                <w:color w:val="auto"/>
-                <w:sz w:val="24"/>
-                <w:szCs w:val="40"/>
-                <w:lang w:val="hy-AM"/>
-              </w:rPr>
-              <m:t>x</m:t>
-            </m:r>
-            <m:r>
-              <w:rPr>
-                <w:rFonts w:ascii="Cambria Math" w:eastAsiaTheme="minorEastAsia" w:hAnsi="Cambria Math" w:cs="Arial-BoldMT"/>
-                <w:color w:val="auto"/>
-                <w:sz w:val="24"/>
-                <w:szCs w:val="40"/>
-                <w:lang w:val="hy-AM"/>
-              </w:rPr>
-              <m:t>)</m:t>
+              <m:t>(x)</m:t>
             </m:r>
           </m:e>
         </m:nary>
@@ -32029,8 +31521,6 @@
         </w:rPr>
         <w:t>)</w:t>
       </w:r>
-      <w:bookmarkStart w:id="0" w:name="_GoBack"/>
-      <w:bookmarkEnd w:id="0"/>
     </w:p>
     <w:p>
       <w:pPr>
@@ -32119,144 +31609,483 @@
     <w:p>
       <w:pPr>
         <w:pStyle w:val="ListParagraph"/>
+        <w:jc w:val="center"/>
+        <w:rPr>
+          <w:rFonts w:ascii="Sylfaen" w:eastAsiaTheme="minorEastAsia" w:hAnsi="Sylfaen" w:cs="Arial-BoldMT"/>
+          <w:b/>
+          <w:bCs/>
+          <w:color w:val="auto"/>
+          <w:sz w:val="32"/>
+          <w:szCs w:val="32"/>
+        </w:rPr>
+      </w:pPr>
+      <w:r>
+        <w:rPr>
+          <w:rFonts w:ascii="Sylfaen" w:eastAsiaTheme="minorEastAsia" w:hAnsi="Sylfaen" w:cs="Arial-BoldMT"/>
+          <w:b/>
+          <w:bCs/>
+          <w:color w:val="auto"/>
+          <w:sz w:val="32"/>
+          <w:szCs w:val="32"/>
+        </w:rPr>
+        <w:lastRenderedPageBreak/>
+        <w:t>Viola Johnes Object Detection</w:t>
+      </w:r>
+    </w:p>
+    <w:p>
+      <w:pPr>
+        <w:pStyle w:val="ListParagraph"/>
+        <w:jc w:val="center"/>
+        <w:rPr>
+          <w:rFonts w:ascii="Sylfaen" w:eastAsiaTheme="minorEastAsia" w:hAnsi="Sylfaen" w:cs="Arial-BoldMT"/>
+          <w:b/>
+          <w:bCs/>
+          <w:color w:val="auto"/>
+          <w:sz w:val="32"/>
+          <w:szCs w:val="32"/>
+        </w:rPr>
+      </w:pPr>
+    </w:p>
+    <w:p>
+      <w:pPr>
+        <w:pStyle w:val="ListParagraph"/>
         <w:rPr>
           <w:rFonts w:ascii="Sylfaen" w:eastAsiaTheme="minorEastAsia" w:hAnsi="Sylfaen" w:cs="Arial-BoldMT"/>
           <w:bCs/>
           <w:color w:val="auto"/>
-          <w:sz w:val="24"/>
-          <w:szCs w:val="40"/>
-        </w:rPr>
-      </w:pPr>
-    </w:p>
-    <w:p>
-      <w:pPr>
-        <w:rPr>
-          <w:rFonts w:ascii="Sylfaen" w:eastAsiaTheme="minorEastAsia" w:hAnsi="Sylfaen" w:cs="Arial"/>
-          <w:sz w:val="24"/>
-          <w:szCs w:val="24"/>
-          <w:lang w:val="hy-AM"/>
-        </w:rPr>
-      </w:pPr>
-    </w:p>
-    <w:p>
-      <w:pPr>
-        <w:rPr>
-          <w:rFonts w:ascii="Sylfaen" w:eastAsiaTheme="minorEastAsia" w:hAnsi="Sylfaen" w:cs="Arial"/>
-          <w:sz w:val="24"/>
-          <w:szCs w:val="24"/>
-          <w:lang w:val="hy-AM"/>
-        </w:rPr>
-      </w:pPr>
-    </w:p>
-    <w:p>
-      <w:pPr>
-        <w:rPr>
-          <w:rFonts w:ascii="Sylfaen" w:eastAsiaTheme="minorEastAsia" w:hAnsi="Sylfaen" w:cs="Arial"/>
-          <w:sz w:val="24"/>
-          <w:szCs w:val="24"/>
-          <w:lang w:val="hy-AM"/>
-        </w:rPr>
-      </w:pPr>
-    </w:p>
-    <w:p>
-      <w:pPr>
-        <w:rPr>
-          <w:rFonts w:ascii="Sylfaen" w:eastAsiaTheme="minorEastAsia" w:hAnsi="Sylfaen" w:cs="Arial"/>
-          <w:sz w:val="24"/>
-          <w:szCs w:val="24"/>
-          <w:lang w:val="hy-AM"/>
-        </w:rPr>
-      </w:pPr>
-    </w:p>
-    <w:p>
-      <w:pPr>
-        <w:rPr>
-          <w:rFonts w:ascii="Sylfaen" w:eastAsiaTheme="minorEastAsia" w:hAnsi="Sylfaen" w:cs="Arial"/>
-          <w:sz w:val="24"/>
-          <w:szCs w:val="24"/>
-          <w:lang w:val="hy-AM"/>
-        </w:rPr>
-      </w:pPr>
-    </w:p>
-    <w:p>
-      <w:pPr>
-        <w:rPr>
-          <w:rFonts w:ascii="Sylfaen" w:eastAsiaTheme="minorEastAsia" w:hAnsi="Sylfaen" w:cs="Arial"/>
-          <w:sz w:val="24"/>
-          <w:szCs w:val="24"/>
-          <w:lang w:val="hy-AM"/>
-        </w:rPr>
-      </w:pPr>
-    </w:p>
-    <w:p>
-      <w:pPr>
-        <w:rPr>
-          <w:rFonts w:ascii="Sylfaen" w:eastAsiaTheme="minorEastAsia" w:hAnsi="Sylfaen" w:cs="Arial"/>
-          <w:sz w:val="24"/>
-          <w:szCs w:val="24"/>
-          <w:lang w:val="hy-AM"/>
-        </w:rPr>
-      </w:pPr>
-    </w:p>
-    <w:p>
-      <w:pPr>
-        <w:rPr>
-          <w:rFonts w:ascii="Sylfaen" w:eastAsiaTheme="minorEastAsia" w:hAnsi="Sylfaen" w:cs="Arial"/>
-          <w:sz w:val="24"/>
-          <w:szCs w:val="24"/>
-          <w:lang w:val="hy-AM"/>
-        </w:rPr>
-      </w:pPr>
-    </w:p>
-    <w:p>
-      <w:pPr>
-        <w:rPr>
-          <w:rFonts w:ascii="Sylfaen" w:eastAsiaTheme="minorEastAsia" w:hAnsi="Sylfaen" w:cs="Arial"/>
-          <w:sz w:val="24"/>
-          <w:szCs w:val="24"/>
-          <w:lang w:val="hy-AM"/>
-        </w:rPr>
-      </w:pPr>
-    </w:p>
-    <w:p>
-      <w:pPr>
-        <w:rPr>
-          <w:rFonts w:ascii="Sylfaen" w:eastAsiaTheme="minorEastAsia" w:hAnsi="Sylfaen" w:cs="Arial"/>
-          <w:sz w:val="24"/>
-          <w:szCs w:val="24"/>
-          <w:lang w:val="hy-AM"/>
-        </w:rPr>
-      </w:pPr>
-    </w:p>
-    <w:p>
-      <w:pPr>
-        <w:rPr>
-          <w:rFonts w:ascii="Sylfaen" w:eastAsiaTheme="minorEastAsia" w:hAnsi="Sylfaen" w:cs="Arial"/>
-          <w:sz w:val="24"/>
-          <w:szCs w:val="24"/>
-          <w:lang w:val="hy-AM"/>
-        </w:rPr>
-      </w:pPr>
-    </w:p>
-    <w:p>
-      <w:pPr>
-        <w:rPr>
-          <w:rFonts w:ascii="Sylfaen" w:eastAsiaTheme="minorEastAsia" w:hAnsi="Sylfaen" w:cs="Arial"/>
-          <w:sz w:val="24"/>
-          <w:szCs w:val="24"/>
-          <w:lang w:val="hy-AM"/>
-        </w:rPr>
-      </w:pPr>
-    </w:p>
-    <w:p>
-      <w:pPr>
-        <w:rPr>
-          <w:rFonts w:ascii="Sylfaen" w:eastAsiaTheme="minorEastAsia" w:hAnsi="Sylfaen" w:cs="Arial"/>
-          <w:sz w:val="24"/>
-          <w:szCs w:val="24"/>
-          <w:lang w:val="hy-AM"/>
-        </w:rPr>
-      </w:pPr>
+          <w:sz w:val="32"/>
+          <w:szCs w:val="32"/>
+          <w:lang w:val="hy-AM"/>
+        </w:rPr>
+      </w:pPr>
+      <w:r>
+        <w:rPr>
+          <w:rFonts w:ascii="Sylfaen" w:eastAsiaTheme="minorEastAsia" w:hAnsi="Sylfaen" w:cs="Arial-BoldMT"/>
+          <w:bCs/>
+          <w:color w:val="auto"/>
+          <w:sz w:val="32"/>
+          <w:szCs w:val="32"/>
+        </w:rPr>
+        <w:t xml:space="preserve">Viola-Jones </w:t>
+      </w:r>
+      <w:r>
+        <w:rPr>
+          <w:rFonts w:ascii="Sylfaen" w:eastAsiaTheme="minorEastAsia" w:hAnsi="Sylfaen" w:cs="Arial-BoldMT"/>
+          <w:bCs/>
+          <w:color w:val="auto"/>
+          <w:sz w:val="32"/>
+          <w:szCs w:val="32"/>
+          <w:lang w:val="hy-AM"/>
+        </w:rPr>
+        <w:t>հայտնաբերիչի միջոցով կառուցվում են որոշ թույլ դասակարգիչները։ Այս հայտանաբերիչը աշխատում է հիմնվելով ստատիստիկ մեթոդների վրա։</w:t>
+      </w:r>
+    </w:p>
+    <w:p>
+      <w:pPr>
+        <w:pStyle w:val="ListParagraph"/>
+        <w:rPr>
+          <w:rFonts w:ascii="Sylfaen" w:eastAsiaTheme="minorEastAsia" w:hAnsi="Sylfaen" w:cs="Arial-BoldMT"/>
+          <w:bCs/>
+          <w:color w:val="auto"/>
+          <w:sz w:val="32"/>
+          <w:szCs w:val="32"/>
+          <w:lang w:val="hy-AM"/>
+        </w:rPr>
+      </w:pPr>
+      <w:r>
+        <w:rPr>
+          <w:rFonts w:ascii="Sylfaen" w:eastAsiaTheme="minorEastAsia" w:hAnsi="Sylfaen" w:cs="Arial-BoldMT"/>
+          <w:bCs/>
+          <w:color w:val="auto"/>
+          <w:sz w:val="32"/>
+          <w:szCs w:val="32"/>
+          <w:lang w:val="hy-AM"/>
+        </w:rPr>
+        <w:t>Յուրաքանչյուր թույլ հայտնաբերիչ իրենից ներկայացնում է չափազանց պարզ երկուական դասակարգիչ։</w:t>
+      </w:r>
+    </w:p>
+    <w:p>
+      <w:pPr>
+        <w:pStyle w:val="ListParagraph"/>
+        <w:rPr>
+          <w:rFonts w:ascii="Sylfaen" w:eastAsiaTheme="minorEastAsia" w:hAnsi="Sylfaen" w:cs="Arial-BoldMT"/>
+          <w:bCs/>
+          <w:color w:val="auto"/>
+          <w:sz w:val="32"/>
+          <w:szCs w:val="32"/>
+          <w:lang w:val="hy-AM"/>
+        </w:rPr>
+      </w:pPr>
+      <w:r>
+        <w:rPr>
+          <w:rFonts w:ascii="Sylfaen" w:eastAsiaTheme="minorEastAsia" w:hAnsi="Sylfaen" w:cs="Arial-BoldMT"/>
+          <w:bCs/>
+          <w:color w:val="auto"/>
+          <w:sz w:val="32"/>
+          <w:szCs w:val="32"/>
+          <w:lang w:val="hy-AM"/>
+        </w:rPr>
+        <w:t xml:space="preserve">Ուսումնասիրությունները կատարվում է կասկադների միջոցով </w:t>
+      </w:r>
+    </w:p>
+    <w:p>
+      <w:pPr>
+        <w:rPr>
+          <w:rFonts w:ascii="Sylfaen" w:eastAsiaTheme="minorEastAsia" w:hAnsi="Sylfaen" w:cs="Arial"/>
+          <w:sz w:val="24"/>
+          <w:szCs w:val="24"/>
+          <w:lang w:val="hy-AM"/>
+        </w:rPr>
+      </w:pPr>
+      <w:r>
+        <w:rPr>
+          <w:rFonts w:ascii="Sylfaen" w:eastAsiaTheme="minorEastAsia" w:hAnsi="Sylfaen" w:cs="Arial"/>
+          <w:sz w:val="24"/>
+          <w:szCs w:val="24"/>
+        </w:rPr>
+        <w:tab/>
+      </w:r>
+      <w:r>
+        <w:rPr>
+          <w:rFonts w:ascii="Sylfaen" w:eastAsiaTheme="minorEastAsia" w:hAnsi="Sylfaen" w:cs="Arial"/>
+          <w:sz w:val="24"/>
+          <w:szCs w:val="24"/>
+        </w:rPr>
+        <w:tab/>
+      </w:r>
+      <w:r>
+        <w:rPr>
+          <w:noProof/>
+        </w:rPr>
+        <w:drawing>
+          <wp:inline distT="0" distB="0" distL="0" distR="0">
+            <wp:extent cx="3759835" cy="1397000"/>
+            <wp:effectExtent l="0" t="0" r="0" b="0"/>
+            <wp:docPr id="52" name="Picture 52" descr="enter image description here"/>
+            <wp:cNvGraphicFramePr>
+              <a:graphicFrameLocks xmlns:a="http://schemas.openxmlformats.org/drawingml/2006/main" noChangeAspect="1"/>
+            </wp:cNvGraphicFramePr>
+            <a:graphic xmlns:a="http://schemas.openxmlformats.org/drawingml/2006/main">
+              <a:graphicData uri="http://schemas.openxmlformats.org/drawingml/2006/picture">
+                <pic:pic xmlns:pic="http://schemas.openxmlformats.org/drawingml/2006/picture">
+                  <pic:nvPicPr>
+                    <pic:cNvPr id="0" name="Picture 1" descr="enter image description here"/>
+                    <pic:cNvPicPr>
+                      <a:picLocks noChangeAspect="1" noChangeArrowheads="1"/>
+                    </pic:cNvPicPr>
+                  </pic:nvPicPr>
+                  <pic:blipFill>
+                    <a:blip r:embed="rId44">
+                      <a:extLst>
+                        <a:ext uri="{28A0092B-C50C-407E-A947-70E740481C1C}">
+                          <a14:useLocalDpi xmlns:a14="http://schemas.microsoft.com/office/drawing/2010/main" val="0"/>
+                        </a:ext>
+                      </a:extLst>
+                    </a:blip>
+                    <a:srcRect/>
+                    <a:stretch>
+                      <a:fillRect/>
+                    </a:stretch>
+                  </pic:blipFill>
+                  <pic:spPr bwMode="auto">
+                    <a:xfrm>
+                      <a:off x="0" y="0"/>
+                      <a:ext cx="3759835" cy="1397000"/>
+                    </a:xfrm>
+                    <a:prstGeom prst="rect">
+                      <a:avLst/>
+                    </a:prstGeom>
+                    <a:noFill/>
+                    <a:ln>
+                      <a:noFill/>
+                    </a:ln>
+                  </pic:spPr>
+                </pic:pic>
+              </a:graphicData>
+            </a:graphic>
+          </wp:inline>
+        </w:drawing>
+      </w:r>
+    </w:p>
+    <w:p>
+      <w:pPr>
+        <w:rPr>
+          <w:rFonts w:ascii="Sylfaen" w:eastAsiaTheme="minorEastAsia" w:hAnsi="Sylfaen" w:cs="Arial"/>
+          <w:sz w:val="24"/>
+          <w:szCs w:val="24"/>
+          <w:lang w:val="hy-AM"/>
+        </w:rPr>
+      </w:pPr>
+    </w:p>
+    <w:p>
+      <w:pPr>
+        <w:rPr>
+          <w:rFonts w:ascii="Sylfaen" w:eastAsiaTheme="minorEastAsia" w:hAnsi="Sylfaen" w:cs="Arial"/>
+          <w:sz w:val="24"/>
+          <w:szCs w:val="24"/>
+          <w:lang w:val="hy-AM"/>
+        </w:rPr>
+      </w:pPr>
+      <w:r>
+        <w:rPr>
+          <w:rFonts w:ascii="Sylfaen" w:eastAsiaTheme="minorEastAsia" w:hAnsi="Sylfaen" w:cs="Leelawadee UI"/>
+          <w:sz w:val="24"/>
+          <w:szCs w:val="24"/>
+          <w:lang w:val="hy-AM"/>
+        </w:rPr>
+        <w:t>Եթե պատկերից առանդզնացրած ուղղանկյունը անցնում է բոլոր կասկադների միջով և տալիս է դրական արդյունք ապա ասում ենք որ այդ ուղղանկյունը պատկանում է տրված դասին հակարակ դեպքում ոչ։</w:t>
+      </w:r>
+      <w:r>
+        <w:rPr>
+          <w:rFonts w:ascii="Sylfaen" w:eastAsiaTheme="minorEastAsia" w:hAnsi="Sylfaen" w:cs="Leelawadee UI"/>
+          <w:sz w:val="24"/>
+          <w:szCs w:val="24"/>
+        </w:rPr>
+        <w:t xml:space="preserve"> </w:t>
+      </w:r>
+      <w:r>
+        <w:rPr>
+          <w:rFonts w:ascii="Sylfaen" w:eastAsiaTheme="minorEastAsia" w:hAnsi="Sylfaen" w:cs="Leelawadee UI"/>
+          <w:sz w:val="24"/>
+          <w:szCs w:val="24"/>
+          <w:lang w:val="hy-AM"/>
+        </w:rPr>
+        <w:t>Հիմնական թույլ դասակարգիչները</w:t>
+      </w:r>
+      <w:r>
+        <w:rPr>
+          <w:rFonts w:ascii="Sylfaen" w:eastAsiaTheme="minorEastAsia" w:hAnsi="Sylfaen" w:cs="Leelawadee UI"/>
+          <w:sz w:val="24"/>
+          <w:szCs w:val="24"/>
+          <w:lang w:val="hy-AM"/>
+        </w:rPr>
+        <w:t xml:space="preserve"> հիմնված են հասարակ վիզուալ </w:t>
+      </w:r>
+      <w:r>
+        <w:rPr>
+          <w:rFonts w:ascii="Sylfaen" w:eastAsiaTheme="minorEastAsia" w:hAnsi="Sylfaen" w:cs="Leelawadee UI"/>
+          <w:sz w:val="24"/>
+          <w:szCs w:val="24"/>
+        </w:rPr>
+        <w:t>առանձնահատկությունների վրա</w:t>
+      </w:r>
+      <w:r>
+        <w:rPr>
+          <w:rFonts w:ascii="Sylfaen" w:eastAsiaTheme="minorEastAsia" w:hAnsi="Sylfaen" w:cs="Leelawadee UI"/>
+          <w:sz w:val="24"/>
+          <w:szCs w:val="24"/>
+          <w:lang w:val="hy-AM"/>
+        </w:rPr>
+        <w:t xml:space="preserve">(հիմնականաում այդ առանձնահատկությունները սովորաբար անվանում են </w:t>
+      </w:r>
+      <w:r>
+        <w:rPr>
+          <w:rFonts w:ascii="Sylfaen" w:eastAsiaTheme="minorEastAsia" w:hAnsi="Sylfaen" w:cs="Leelawadee UI"/>
+          <w:sz w:val="24"/>
+          <w:szCs w:val="24"/>
+        </w:rPr>
+        <w:t>Haar-ի նման առանձնահատկություններ</w:t>
+      </w:r>
+      <w:r>
+        <w:rPr>
+          <w:rFonts w:ascii="Sylfaen" w:eastAsiaTheme="minorEastAsia" w:hAnsi="Sylfaen" w:cs="Leelawadee UI"/>
+          <w:sz w:val="24"/>
+          <w:szCs w:val="24"/>
+          <w:lang w:val="hy-AM"/>
+        </w:rPr>
+        <w:t>)</w:t>
+      </w:r>
+      <w:r>
+        <w:rPr>
+          <w:rFonts w:ascii="Sylfaen" w:eastAsiaTheme="minorEastAsia" w:hAnsi="Sylfaen" w:cs="Leelawadee UI"/>
+          <w:sz w:val="24"/>
+          <w:szCs w:val="24"/>
+        </w:rPr>
+        <w:t>։</w:t>
+      </w:r>
+    </w:p>
+    <w:p>
+      <w:pPr>
+        <w:rPr>
+          <w:rFonts w:ascii="Sylfaen" w:eastAsiaTheme="minorEastAsia" w:hAnsi="Sylfaen" w:cs="Arial"/>
+          <w:sz w:val="24"/>
+          <w:szCs w:val="24"/>
+          <w:lang w:val="hy-AM"/>
+        </w:rPr>
+      </w:pPr>
+      <w:r>
+        <w:rPr>
+          <w:noProof/>
+        </w:rPr>
+        <w:lastRenderedPageBreak/>
+        <w:drawing>
+          <wp:inline distT="0" distB="0" distL="0" distR="0">
+            <wp:extent cx="3306445" cy="2933700"/>
+            <wp:effectExtent l="0" t="0" r="8255" b="0"/>
+            <wp:docPr id="53" name="Picture 53" descr="enter image description here"/>
+            <wp:cNvGraphicFramePr>
+              <a:graphicFrameLocks xmlns:a="http://schemas.openxmlformats.org/drawingml/2006/main" noChangeAspect="1"/>
+            </wp:cNvGraphicFramePr>
+            <a:graphic xmlns:a="http://schemas.openxmlformats.org/drawingml/2006/main">
+              <a:graphicData uri="http://schemas.openxmlformats.org/drawingml/2006/picture">
+                <pic:pic xmlns:pic="http://schemas.openxmlformats.org/drawingml/2006/picture">
+                  <pic:nvPicPr>
+                    <pic:cNvPr id="0" name="Picture 3" descr="enter image description here"/>
+                    <pic:cNvPicPr>
+                      <a:picLocks noChangeAspect="1" noChangeArrowheads="1"/>
+                    </pic:cNvPicPr>
+                  </pic:nvPicPr>
+                  <pic:blipFill>
+                    <a:blip r:embed="rId45">
+                      <a:extLst>
+                        <a:ext uri="{28A0092B-C50C-407E-A947-70E740481C1C}">
+                          <a14:useLocalDpi xmlns:a14="http://schemas.microsoft.com/office/drawing/2010/main" val="0"/>
+                        </a:ext>
+                      </a:extLst>
+                    </a:blip>
+                    <a:srcRect/>
+                    <a:stretch>
+                      <a:fillRect/>
+                    </a:stretch>
+                  </pic:blipFill>
+                  <pic:spPr bwMode="auto">
+                    <a:xfrm>
+                      <a:off x="0" y="0"/>
+                      <a:ext cx="3306445" cy="2933700"/>
+                    </a:xfrm>
+                    <a:prstGeom prst="rect">
+                      <a:avLst/>
+                    </a:prstGeom>
+                    <a:noFill/>
+                    <a:ln>
+                      <a:noFill/>
+                    </a:ln>
+                  </pic:spPr>
+                </pic:pic>
+              </a:graphicData>
+            </a:graphic>
+          </wp:inline>
+        </w:drawing>
+      </w:r>
+    </w:p>
+    <w:p>
+      <w:pPr>
+        <w:rPr>
+          <w:rFonts w:ascii="Sylfaen" w:eastAsiaTheme="minorEastAsia" w:hAnsi="Sylfaen" w:cs="Arial"/>
+          <w:sz w:val="24"/>
+          <w:szCs w:val="24"/>
+        </w:rPr>
+      </w:pPr>
+      <w:r>
+        <w:rPr>
+          <w:rFonts w:ascii="Sylfaen" w:eastAsiaTheme="minorEastAsia" w:hAnsi="Sylfaen" w:cs="Arial"/>
+          <w:sz w:val="24"/>
+          <w:szCs w:val="24"/>
+        </w:rPr>
+        <w:t>Haar-</w:t>
+      </w:r>
+      <w:r>
+        <w:rPr>
+          <w:rFonts w:ascii="Sylfaen" w:eastAsiaTheme="minorEastAsia" w:hAnsi="Sylfaen" w:cs="Arial"/>
+          <w:sz w:val="24"/>
+          <w:szCs w:val="24"/>
+          <w:lang w:val="hy-AM"/>
+        </w:rPr>
+        <w:t>նման</w:t>
+      </w:r>
+      <w:r>
+        <w:rPr>
+          <w:rFonts w:ascii="Sylfaen" w:eastAsiaTheme="minorEastAsia" w:hAnsi="Sylfaen" w:cs="Arial"/>
+          <w:sz w:val="24"/>
+          <w:szCs w:val="24"/>
+          <w:lang w:val="hy-AM"/>
+        </w:rPr>
+        <w:t xml:space="preserve"> </w:t>
+      </w:r>
+      <w:r>
+        <w:rPr>
+          <w:rFonts w:ascii="Sylfaen" w:eastAsiaTheme="minorEastAsia" w:hAnsi="Sylfaen" w:cs="Arial"/>
+          <w:sz w:val="24"/>
+          <w:szCs w:val="24"/>
+          <w:lang w:val="hy-AM"/>
+        </w:rPr>
+        <w:t xml:space="preserve">հատկանիշները բաղկացած են մի դասից որը լոկալ </w:t>
+      </w:r>
+    </w:p>
+    <w:p>
+      <w:pPr>
+        <w:rPr>
+          <w:rFonts w:ascii="Sylfaen" w:eastAsiaTheme="minorEastAsia" w:hAnsi="Sylfaen" w:cs="Arial"/>
+          <w:sz w:val="24"/>
+          <w:szCs w:val="24"/>
+          <w:lang w:val="hy-AM"/>
+        </w:rPr>
+      </w:pPr>
+    </w:p>
+    <w:p>
+      <w:pPr>
+        <w:rPr>
+          <w:rFonts w:ascii="Sylfaen" w:eastAsiaTheme="minorEastAsia" w:hAnsi="Sylfaen" w:cs="Arial"/>
+          <w:sz w:val="24"/>
+          <w:szCs w:val="24"/>
+          <w:lang w:val="hy-AM"/>
+        </w:rPr>
+      </w:pPr>
+      <w:r>
+        <w:rPr>
+          <w:noProof/>
+        </w:rPr>
+        <w:drawing>
+          <wp:inline distT="0" distB="0" distL="0" distR="0">
+            <wp:extent cx="5361940" cy="3160395"/>
+            <wp:effectExtent l="0" t="0" r="0" b="1905"/>
+            <wp:docPr id="54" name="Picture 54" descr="enter image description here"/>
+            <wp:cNvGraphicFramePr>
+              <a:graphicFrameLocks xmlns:a="http://schemas.openxmlformats.org/drawingml/2006/main" noChangeAspect="1"/>
+            </wp:cNvGraphicFramePr>
+            <a:graphic xmlns:a="http://schemas.openxmlformats.org/drawingml/2006/main">
+              <a:graphicData uri="http://schemas.openxmlformats.org/drawingml/2006/picture">
+                <pic:pic xmlns:pic="http://schemas.openxmlformats.org/drawingml/2006/picture">
+                  <pic:nvPicPr>
+                    <pic:cNvPr id="0" name="Picture 5" descr="enter image description here"/>
+                    <pic:cNvPicPr>
+                      <a:picLocks noChangeAspect="1" noChangeArrowheads="1"/>
+                    </pic:cNvPicPr>
+                  </pic:nvPicPr>
+                  <pic:blipFill>
+                    <a:blip r:embed="rId46">
+                      <a:extLst>
+                        <a:ext uri="{28A0092B-C50C-407E-A947-70E740481C1C}">
+                          <a14:useLocalDpi xmlns:a14="http://schemas.microsoft.com/office/drawing/2010/main" val="0"/>
+                        </a:ext>
+                      </a:extLst>
+                    </a:blip>
+                    <a:srcRect/>
+                    <a:stretch>
+                      <a:fillRect/>
+                    </a:stretch>
+                  </pic:blipFill>
+                  <pic:spPr bwMode="auto">
+                    <a:xfrm>
+                      <a:off x="0" y="0"/>
+                      <a:ext cx="5361940" cy="3160395"/>
+                    </a:xfrm>
+                    <a:prstGeom prst="rect">
+                      <a:avLst/>
+                    </a:prstGeom>
+                    <a:noFill/>
+                    <a:ln>
+                      <a:noFill/>
+                    </a:ln>
+                  </pic:spPr>
+                </pic:pic>
+              </a:graphicData>
+            </a:graphic>
+          </wp:inline>
+        </w:drawing>
+      </w:r>
+      <w:bookmarkStart w:id="0" w:name="_GoBack"/>
+      <w:bookmarkEnd w:id="0"/>
     </w:p>
     <w:p>
       <w:pPr>
@@ -32419,7 +32248,6 @@
           <w:szCs w:val="32"/>
           <w:lang w:val="hy-AM"/>
         </w:rPr>
-        <w:lastRenderedPageBreak/>
         <w:t>Այդ ուսումնասիրությունները մեծ կարևորություն ունեն մարդկանց համար, օրնակ տեսախցիկները որոնք վերահսկում են երթևեկությունը աշխատում են այդ ուսումնասիրությունների հիմման վրա, կամ դեմքի հայտնաբերումը նկարի մեջ։</w:t>
       </w:r>
     </w:p>
@@ -35970,7 +35798,7 @@
 </file>
 
 <file path=customXml/itemProps1.xml><?xml version="1.0" encoding="utf-8"?>
-<ds:datastoreItem xmlns:ds="http://schemas.openxmlformats.org/officeDocument/2006/customXml" ds:itemID="{6AC49006-FF30-467B-B057-7BE024C71981}">
+<ds:datastoreItem xmlns:ds="http://schemas.openxmlformats.org/officeDocument/2006/customXml" ds:itemID="{823D6303-F342-4F9B-BC8E-9BE2D8BA1808}">
   <ds:schemaRefs>
     <ds:schemaRef ds:uri="http://schemas.openxmlformats.org/officeDocument/2006/bibliography"/>
   </ds:schemaRefs>

</xml_diff>

<commit_message>
adding Diploma new version
</commit_message>
<xml_diff>
--- a/Diplomayin.docx
+++ b/Diplomayin.docx
@@ -177,13 +177,23 @@
           <w:lang w:val="hy-AM"/>
         </w:rPr>
       </w:pPr>
+      <w:proofErr w:type="gramStart"/>
       <w:r>
         <w:rPr>
           <w:rFonts w:ascii="Sylfaen" w:hAnsi="Sylfaen" w:cs="Times New Roman"/>
           <w:sz w:val="26"/>
           <w:szCs w:val="26"/>
         </w:rPr>
-        <w:t>ՈՒսանող  ________</w:t>
+        <w:t>ՈՒսանող  _</w:t>
+      </w:r>
+      <w:proofErr w:type="gramEnd"/>
+      <w:r>
+        <w:rPr>
+          <w:rFonts w:ascii="Sylfaen" w:hAnsi="Sylfaen" w:cs="Times New Roman"/>
+          <w:sz w:val="26"/>
+          <w:szCs w:val="26"/>
+        </w:rPr>
+        <w:t>_______</w:t>
       </w:r>
       <w:r>
         <w:rPr>
@@ -615,13 +625,23 @@
           <w:szCs w:val="24"/>
         </w:rPr>
       </w:pPr>
+      <w:proofErr w:type="gramStart"/>
       <w:r>
         <w:rPr>
           <w:rFonts w:ascii="Sylfaen" w:hAnsi="Sylfaen" w:cs="Times New Roman"/>
           <w:sz w:val="24"/>
           <w:szCs w:val="24"/>
         </w:rPr>
-        <w:t>կազմակերպության ղ</w:t>
+        <w:t>կազմակերպության</w:t>
+      </w:r>
+      <w:proofErr w:type="gramEnd"/>
+      <w:r>
+        <w:rPr>
+          <w:rFonts w:ascii="Sylfaen" w:hAnsi="Sylfaen" w:cs="Times New Roman"/>
+          <w:sz w:val="24"/>
+          <w:szCs w:val="24"/>
+        </w:rPr>
+        <w:t xml:space="preserve"> ղ</w:t>
       </w:r>
       <w:r>
         <w:rPr>
@@ -2576,6 +2596,7 @@
           </m:sub>
         </m:sSub>
       </m:oMath>
+      <w:proofErr w:type="gramStart"/>
       <w:r>
         <w:rPr>
           <w:rFonts w:ascii="Sylfaen" w:eastAsiaTheme="minorEastAsia" w:hAnsi="Sylfaen"/>
@@ -2584,6 +2605,7 @@
         </w:rPr>
         <w:t xml:space="preserve">, </w:t>
       </w:r>
+      <w:proofErr w:type="gramEnd"/>
       <m:oMath>
         <m:sSub>
           <m:sSubPr>
@@ -2762,7 +2784,25 @@
           <w:sz w:val="24"/>
           <w:szCs w:val="24"/>
         </w:rPr>
-        <w:t xml:space="preserve"> = {c |  c = b + z, for </w:t>
+        <w:t xml:space="preserve"> = {c </w:t>
+      </w:r>
+      <w:proofErr w:type="gramStart"/>
+      <w:r>
+        <w:rPr>
+          <w:rFonts w:ascii="Sylfaen" w:eastAsiaTheme="minorEastAsia" w:hAnsi="Sylfaen"/>
+          <w:sz w:val="24"/>
+          <w:szCs w:val="24"/>
+        </w:rPr>
+        <w:t>|  c</w:t>
+      </w:r>
+      <w:proofErr w:type="gramEnd"/>
+      <w:r>
+        <w:rPr>
+          <w:rFonts w:ascii="Sylfaen" w:eastAsiaTheme="minorEastAsia" w:hAnsi="Sylfaen"/>
+          <w:sz w:val="24"/>
+          <w:szCs w:val="24"/>
+        </w:rPr>
+        <w:t xml:space="preserve"> = b + z, for </w:t>
       </w:r>
       <w:r>
         <w:rPr>
@@ -2994,16 +3034,26 @@
           <w:sz w:val="24"/>
           <w:szCs w:val="24"/>
         </w:rPr>
-        <w:t xml:space="preserve"> +</w:t>
-      </w:r>
+        <w:t xml:space="preserve"> </w:t>
+      </w:r>
+      <w:proofErr w:type="gramStart"/>
       <w:r>
         <w:rPr>
           <w:rFonts w:ascii="Sylfaen" w:eastAsiaTheme="minorEastAsia" w:hAnsi="Sylfaen"/>
           <w:sz w:val="24"/>
           <w:szCs w:val="24"/>
         </w:rPr>
+        <w:t>+</w:t>
+      </w:r>
+      <w:r>
+        <w:rPr>
+          <w:rFonts w:ascii="Sylfaen" w:eastAsiaTheme="minorEastAsia" w:hAnsi="Sylfaen"/>
+          <w:sz w:val="24"/>
+          <w:szCs w:val="24"/>
+        </w:rPr>
         <w:t xml:space="preserve"> </w:t>
       </w:r>
+      <w:proofErr w:type="gramEnd"/>
       <m:oMath>
         <m:sSub>
           <m:sSubPr>
@@ -4912,8 +4962,18 @@
           <w:sz w:val="24"/>
           <w:szCs w:val="24"/>
         </w:rPr>
-        <w:t xml:space="preserve"> A }</w:t>
-      </w:r>
+        <w:t xml:space="preserve"> </w:t>
+      </w:r>
+      <w:proofErr w:type="gramStart"/>
+      <w:r>
+        <w:rPr>
+          <w:rFonts w:ascii="Sylfaen" w:eastAsiaTheme="minorEastAsia" w:hAnsi="Sylfaen" w:cs="Arial"/>
+          <w:sz w:val="24"/>
+          <w:szCs w:val="24"/>
+        </w:rPr>
+        <w:t>A }</w:t>
+      </w:r>
+      <w:proofErr w:type="gramEnd"/>
     </w:p>
     <w:p>
       <w:pPr>
@@ -6050,15 +6110,33 @@
           <w:sz w:val="24"/>
           <w:szCs w:val="24"/>
         </w:rPr>
-        <w:t xml:space="preserve"> B</w:t>
-      </w:r>
-      <w:r>
-        <w:rPr>
-          <w:rFonts w:ascii="Sylfaen" w:eastAsiaTheme="minorEastAsia" w:hAnsi="Sylfaen" w:cs="Arial"/>
-          <w:sz w:val="24"/>
-          <w:szCs w:val="24"/>
-        </w:rPr>
-        <w:t xml:space="preserve">  = (</w:t>
+        <w:t xml:space="preserve"> </w:t>
+      </w:r>
+      <w:proofErr w:type="gramStart"/>
+      <w:r>
+        <w:rPr>
+          <w:rFonts w:ascii="Sylfaen" w:eastAsiaTheme="minorEastAsia" w:hAnsi="Sylfaen" w:cs="Arial"/>
+          <w:sz w:val="24"/>
+          <w:szCs w:val="24"/>
+        </w:rPr>
+        <w:t>B</w:t>
+      </w:r>
+      <w:r>
+        <w:rPr>
+          <w:rFonts w:ascii="Sylfaen" w:eastAsiaTheme="minorEastAsia" w:hAnsi="Sylfaen" w:cs="Arial"/>
+          <w:sz w:val="24"/>
+          <w:szCs w:val="24"/>
+        </w:rPr>
+        <w:t xml:space="preserve">  =</w:t>
+      </w:r>
+      <w:proofErr w:type="gramEnd"/>
+      <w:r>
+        <w:rPr>
+          <w:rFonts w:ascii="Sylfaen" w:eastAsiaTheme="minorEastAsia" w:hAnsi="Sylfaen" w:cs="Arial"/>
+          <w:sz w:val="24"/>
+          <w:szCs w:val="24"/>
+        </w:rPr>
+        <w:t xml:space="preserve"> (</w:t>
       </w:r>
       <m:oMath>
         <m:r>
@@ -6986,41 +7064,87 @@
           <w:sz w:val="24"/>
           <w:szCs w:val="24"/>
         </w:rPr>
-        <w:t>Համակարգչային տեսողության կարևոր խնդիրներից մեկն է հանդիսանում ինֆորմացիայի դուրսբերումը պատկերից։ Որպիսզի կարողանանք մշակել նկարները  պետք է այն բաժանենք որոշակի օբյեկտների։</w:t>
-      </w:r>
-    </w:p>
-    <w:p>
-      <w:pPr>
-        <w:rPr>
-          <w:rFonts w:ascii="Sylfaen" w:eastAsiaTheme="minorEastAsia" w:hAnsi="Sylfaen" w:cs="Arial"/>
-          <w:sz w:val="24"/>
-          <w:szCs w:val="24"/>
-        </w:rPr>
-      </w:pPr>
-      <w:r>
-        <w:rPr>
-          <w:rFonts w:ascii="Sylfaen" w:eastAsiaTheme="minorEastAsia" w:hAnsi="Sylfaen" w:cs="Arial"/>
-          <w:sz w:val="24"/>
-          <w:szCs w:val="24"/>
-        </w:rPr>
-        <w:t xml:space="preserve">Պատկերների սեգմենտացիան օգտագործվում է թվային պատկերները որոշակի սեգմենտների(մասերի) </w:t>
-      </w:r>
-    </w:p>
-    <w:p>
-      <w:pPr>
-        <w:rPr>
-          <w:rFonts w:ascii="Sylfaen" w:eastAsiaTheme="minorEastAsia" w:hAnsi="Sylfaen" w:cs="Arial"/>
-          <w:sz w:val="24"/>
-          <w:szCs w:val="24"/>
-        </w:rPr>
-      </w:pPr>
-      <w:r>
-        <w:rPr>
-          <w:rFonts w:ascii="Sylfaen" w:eastAsiaTheme="minorEastAsia" w:hAnsi="Sylfaen" w:cs="Arial"/>
-          <w:sz w:val="24"/>
-          <w:szCs w:val="24"/>
-        </w:rPr>
-        <w:t>բաժանելու համար, այլ կերպ դա նաև անվանում են պիքսելների ցանց կամ սուպեր֊պիքսելենրի հավաքածու։  Պատկերները սեգմենտավորելու իմաստը կայանում է նրանում որ սեգմենտների հետ աշխատանքը զգալիորեն հեշտացնում է պատկերի հետ աշխատանքը ավելի հեշտ է լինում պատկերների մեջ օբյեկտների հետազոտությունը և փոփոխությունը։</w:t>
+        <w:t xml:space="preserve">Համակարգչային տեսողության կարևոր խնդիրներից մեկն է հանդիսանում ինֆորմացիայի դուրսբերումը պատկերից։ Որպիսզի կարողանանք մշակել </w:t>
+      </w:r>
+      <w:proofErr w:type="gramStart"/>
+      <w:r>
+        <w:rPr>
+          <w:rFonts w:ascii="Sylfaen" w:eastAsiaTheme="minorEastAsia" w:hAnsi="Sylfaen" w:cs="Arial"/>
+          <w:sz w:val="24"/>
+          <w:szCs w:val="24"/>
+        </w:rPr>
+        <w:t>նկարները  պետք</w:t>
+      </w:r>
+      <w:proofErr w:type="gramEnd"/>
+      <w:r>
+        <w:rPr>
+          <w:rFonts w:ascii="Sylfaen" w:eastAsiaTheme="minorEastAsia" w:hAnsi="Sylfaen" w:cs="Arial"/>
+          <w:sz w:val="24"/>
+          <w:szCs w:val="24"/>
+        </w:rPr>
+        <w:t xml:space="preserve"> է այն բաժանենք որոշակի օբյեկտների։</w:t>
+      </w:r>
+    </w:p>
+    <w:p>
+      <w:pPr>
+        <w:rPr>
+          <w:rFonts w:ascii="Sylfaen" w:eastAsiaTheme="minorEastAsia" w:hAnsi="Sylfaen" w:cs="Arial"/>
+          <w:sz w:val="24"/>
+          <w:szCs w:val="24"/>
+        </w:rPr>
+      </w:pPr>
+      <w:r>
+        <w:rPr>
+          <w:rFonts w:ascii="Sylfaen" w:eastAsiaTheme="minorEastAsia" w:hAnsi="Sylfaen" w:cs="Arial"/>
+          <w:sz w:val="24"/>
+          <w:szCs w:val="24"/>
+        </w:rPr>
+        <w:t xml:space="preserve">Պատկերների սեգմենտացիան օգտագործվում է թվային պատկերները որոշակի </w:t>
+      </w:r>
+      <w:proofErr w:type="gramStart"/>
+      <w:r>
+        <w:rPr>
+          <w:rFonts w:ascii="Sylfaen" w:eastAsiaTheme="minorEastAsia" w:hAnsi="Sylfaen" w:cs="Arial"/>
+          <w:sz w:val="24"/>
+          <w:szCs w:val="24"/>
+        </w:rPr>
+        <w:t>սեգմենտների(</w:t>
+      </w:r>
+      <w:proofErr w:type="gramEnd"/>
+      <w:r>
+        <w:rPr>
+          <w:rFonts w:ascii="Sylfaen" w:eastAsiaTheme="minorEastAsia" w:hAnsi="Sylfaen" w:cs="Arial"/>
+          <w:sz w:val="24"/>
+          <w:szCs w:val="24"/>
+        </w:rPr>
+        <w:t xml:space="preserve">մասերի) </w:t>
+      </w:r>
+    </w:p>
+    <w:p>
+      <w:pPr>
+        <w:rPr>
+          <w:rFonts w:ascii="Sylfaen" w:eastAsiaTheme="minorEastAsia" w:hAnsi="Sylfaen" w:cs="Arial"/>
+          <w:sz w:val="24"/>
+          <w:szCs w:val="24"/>
+        </w:rPr>
+      </w:pPr>
+      <w:proofErr w:type="gramStart"/>
+      <w:r>
+        <w:rPr>
+          <w:rFonts w:ascii="Sylfaen" w:eastAsiaTheme="minorEastAsia" w:hAnsi="Sylfaen" w:cs="Arial"/>
+          <w:sz w:val="24"/>
+          <w:szCs w:val="24"/>
+        </w:rPr>
+        <w:t>բաժանելու</w:t>
+      </w:r>
+      <w:proofErr w:type="gramEnd"/>
+      <w:r>
+        <w:rPr>
+          <w:rFonts w:ascii="Sylfaen" w:eastAsiaTheme="minorEastAsia" w:hAnsi="Sylfaen" w:cs="Arial"/>
+          <w:sz w:val="24"/>
+          <w:szCs w:val="24"/>
+        </w:rPr>
+        <w:t xml:space="preserve"> համար, այլ կերպ դա նաև անվանում են պիքսելների ցանց կամ սուպեր֊պիքսելենրի հավաքածու։  Պատկերները սեգմենտավորելու իմաստը կայանում է նրանում որ սեգմենտների հետ աշխատանքը զգալիորեն հեշտացնում է պատկերի հետ աշխատանքը ավելի հեշտ է լինում պատկերների մեջ օբյեկտների հետազոտությունը և փոփոխությունը։</w:t>
       </w:r>
     </w:p>
     <w:p>
@@ -7140,7 +7264,25 @@
           <w:sz w:val="24"/>
           <w:szCs w:val="24"/>
         </w:rPr>
-        <w:t>2. միջակայքերի աճեցում</w:t>
+        <w:t xml:space="preserve">2. </w:t>
+      </w:r>
+      <w:proofErr w:type="gramStart"/>
+      <w:r>
+        <w:rPr>
+          <w:rFonts w:ascii="Sylfaen" w:eastAsiaTheme="minorEastAsia" w:hAnsi="Sylfaen" w:cs="Arial"/>
+          <w:sz w:val="24"/>
+          <w:szCs w:val="24"/>
+        </w:rPr>
+        <w:t>միջակայքերի</w:t>
+      </w:r>
+      <w:proofErr w:type="gramEnd"/>
+      <w:r>
+        <w:rPr>
+          <w:rFonts w:ascii="Sylfaen" w:eastAsiaTheme="minorEastAsia" w:hAnsi="Sylfaen" w:cs="Arial"/>
+          <w:sz w:val="24"/>
+          <w:szCs w:val="24"/>
+        </w:rPr>
+        <w:t xml:space="preserve"> աճեցում</w:t>
       </w:r>
     </w:p>
     <w:p>
@@ -7298,7 +7440,25 @@
           <w:sz w:val="24"/>
           <w:szCs w:val="24"/>
         </w:rPr>
-        <w:t>Պատկերների սեգմենտավորման պարզագույն մեթոդներից մեկը դա  շեմային մեթոդն է։</w:t>
+        <w:t xml:space="preserve">Պատկերների սեգմենտավորման պարզագույն մեթոդներից մեկը </w:t>
+      </w:r>
+      <w:proofErr w:type="gramStart"/>
+      <w:r>
+        <w:rPr>
+          <w:rFonts w:ascii="Sylfaen" w:eastAsiaTheme="minorEastAsia" w:hAnsi="Sylfaen" w:cs="Arial"/>
+          <w:sz w:val="24"/>
+          <w:szCs w:val="24"/>
+        </w:rPr>
+        <w:t>դա  շեմային</w:t>
+      </w:r>
+      <w:proofErr w:type="gramEnd"/>
+      <w:r>
+        <w:rPr>
+          <w:rFonts w:ascii="Sylfaen" w:eastAsiaTheme="minorEastAsia" w:hAnsi="Sylfaen" w:cs="Arial"/>
+          <w:sz w:val="24"/>
+          <w:szCs w:val="24"/>
+        </w:rPr>
+        <w:t xml:space="preserve"> մեթոդն է։</w:t>
       </w:r>
     </w:p>
     <w:p>
@@ -7334,7 +7494,25 @@
           <w:sz w:val="24"/>
           <w:szCs w:val="24"/>
         </w:rPr>
-        <w:t xml:space="preserve">Ենթադրենք որ հիստոգրամայի ինտենսիվությունը նկարում համապատասխանում է f(x,y)֊ին, որը իրենից ներկայացնում է լուսավոր օբյեկտները մուգ ֆոնի վրա, այնպես որ պատկերի միջի օբյեկտները և նրանց հետևի ֆոների պիքսելների ինտենսիվության արժեքները խմբավորված են երկու  գերիշխող ռեժիմներում  </w:t>
+        <w:t>Ենթադրենք որ հիստոգրամայի ինտենսիվությունը նկարում համապատասխանում է f(x</w:t>
+      </w:r>
+      <w:proofErr w:type="gramStart"/>
+      <w:r>
+        <w:rPr>
+          <w:rFonts w:ascii="Sylfaen" w:eastAsiaTheme="minorEastAsia" w:hAnsi="Sylfaen" w:cs="Arial"/>
+          <w:sz w:val="24"/>
+          <w:szCs w:val="24"/>
+        </w:rPr>
+        <w:t>,y</w:t>
+      </w:r>
+      <w:proofErr w:type="gramEnd"/>
+      <w:r>
+        <w:rPr>
+          <w:rFonts w:ascii="Sylfaen" w:eastAsiaTheme="minorEastAsia" w:hAnsi="Sylfaen" w:cs="Arial"/>
+          <w:sz w:val="24"/>
+          <w:szCs w:val="24"/>
+        </w:rPr>
+        <w:t xml:space="preserve">)֊ին, որը իրենից ներկայացնում է լուսավոր օբյեկտները մուգ ֆոնի վրա, այնպես որ պատկերի միջի օբյեկտները և նրանց հետևի ֆոների պիքսելների ինտենսիվության արժեքները խմբավորված են երկու  գերիշխող ռեժիմներում  </w:t>
       </w:r>
       <w:r>
         <w:rPr>
@@ -17664,8 +17842,18 @@
           <w:sz w:val="24"/>
           <w:szCs w:val="24"/>
         </w:rPr>
-        <w:t xml:space="preserve"> – EXPAND[</w:t>
-      </w:r>
+        <w:t xml:space="preserve"> – </w:t>
+      </w:r>
+      <w:proofErr w:type="gramStart"/>
+      <w:r>
+        <w:rPr>
+          <w:rFonts w:ascii="Sylfaen" w:eastAsiaTheme="minorEastAsia" w:hAnsi="Sylfaen" w:cs="Arial"/>
+          <w:sz w:val="24"/>
+          <w:szCs w:val="24"/>
+        </w:rPr>
+        <w:t>EXPAND[</w:t>
+      </w:r>
+      <w:proofErr w:type="gramEnd"/>
       <m:oMath>
         <m:sSub>
           <m:sSubPr>
@@ -17826,8 +18014,18 @@
           <w:sz w:val="24"/>
           <w:szCs w:val="24"/>
         </w:rPr>
-        <w:t xml:space="preserve"> – EXPAND[</w:t>
-      </w:r>
+        <w:t xml:space="preserve"> – </w:t>
+      </w:r>
+      <w:proofErr w:type="gramStart"/>
+      <w:r>
+        <w:rPr>
+          <w:rFonts w:ascii="Sylfaen" w:eastAsiaTheme="minorEastAsia" w:hAnsi="Sylfaen" w:cs="Arial"/>
+          <w:sz w:val="24"/>
+          <w:szCs w:val="24"/>
+        </w:rPr>
+        <w:t>EXPAND[</w:t>
+      </w:r>
+      <w:proofErr w:type="gramEnd"/>
       <m:oMath>
         <m:sSub>
           <m:sSubPr>
@@ -17972,8 +18170,18 @@
           <w:sz w:val="24"/>
           <w:szCs w:val="24"/>
         </w:rPr>
-        <w:t xml:space="preserve"> – EXPAND[</w:t>
-      </w:r>
+        <w:t xml:space="preserve"> – </w:t>
+      </w:r>
+      <w:proofErr w:type="gramStart"/>
+      <w:r>
+        <w:rPr>
+          <w:rFonts w:ascii="Sylfaen" w:eastAsiaTheme="minorEastAsia" w:hAnsi="Sylfaen" w:cs="Arial"/>
+          <w:sz w:val="24"/>
+          <w:szCs w:val="24"/>
+        </w:rPr>
+        <w:t>EXPAND[</w:t>
+      </w:r>
+      <w:proofErr w:type="gramEnd"/>
       <m:oMath>
         <m:sSub>
           <m:sSubPr>
@@ -18389,8 +18597,18 @@
           <w:sz w:val="24"/>
           <w:szCs w:val="24"/>
         </w:rPr>
-        <w:t xml:space="preserve"> + EXPAND[</w:t>
-      </w:r>
+        <w:t xml:space="preserve"> + </w:t>
+      </w:r>
+      <w:proofErr w:type="gramStart"/>
+      <w:r>
+        <w:rPr>
+          <w:rFonts w:ascii="Sylfaen" w:eastAsiaTheme="minorEastAsia" w:hAnsi="Sylfaen" w:cs="Arial"/>
+          <w:sz w:val="24"/>
+          <w:szCs w:val="24"/>
+        </w:rPr>
+        <w:t>EXPAND[</w:t>
+      </w:r>
+      <w:proofErr w:type="gramEnd"/>
       <m:oMath>
         <m:sSub>
           <m:sSubPr>
@@ -18536,8 +18754,18 @@
           <w:sz w:val="24"/>
           <w:szCs w:val="24"/>
         </w:rPr>
-        <w:t xml:space="preserve"> + EXPAND[</w:t>
-      </w:r>
+        <w:t xml:space="preserve"> + </w:t>
+      </w:r>
+      <w:proofErr w:type="gramStart"/>
+      <w:r>
+        <w:rPr>
+          <w:rFonts w:ascii="Sylfaen" w:eastAsiaTheme="minorEastAsia" w:hAnsi="Sylfaen" w:cs="Arial"/>
+          <w:sz w:val="24"/>
+          <w:szCs w:val="24"/>
+        </w:rPr>
+        <w:t>EXPAND[</w:t>
+      </w:r>
+      <w:proofErr w:type="gramEnd"/>
       <m:oMath>
         <m:sSub>
           <m:sSubPr>
@@ -18683,8 +18911,18 @@
           <w:sz w:val="24"/>
           <w:szCs w:val="24"/>
         </w:rPr>
-        <w:t xml:space="preserve"> + EXPAND[</w:t>
-      </w:r>
+        <w:t xml:space="preserve"> + </w:t>
+      </w:r>
+      <w:proofErr w:type="gramStart"/>
+      <w:r>
+        <w:rPr>
+          <w:rFonts w:ascii="Sylfaen" w:eastAsiaTheme="minorEastAsia" w:hAnsi="Sylfaen" w:cs="Arial"/>
+          <w:sz w:val="24"/>
+          <w:szCs w:val="24"/>
+        </w:rPr>
+        <w:t>EXPAND[</w:t>
+      </w:r>
+      <w:proofErr w:type="gramEnd"/>
       <m:oMath>
         <m:sSub>
           <m:sSubPr>
@@ -24117,6 +24355,7 @@
           <w:szCs w:val="28"/>
         </w:rPr>
       </w:pPr>
+      <w:proofErr w:type="gramStart"/>
       <w:r>
         <w:rPr>
           <w:rFonts w:ascii="Sylfaen" w:eastAsiaTheme="minorHAnsi" w:hAnsi="Sylfaen" w:cs="Arial-BoldMT"/>
@@ -24125,7 +24364,18 @@
           <w:sz w:val="24"/>
           <w:szCs w:val="28"/>
         </w:rPr>
-        <w:t>xcosθ + ysinθ = r</w:t>
+        <w:t>xcosθ</w:t>
+      </w:r>
+      <w:proofErr w:type="gramEnd"/>
+      <w:r>
+        <w:rPr>
+          <w:rFonts w:ascii="Sylfaen" w:eastAsiaTheme="minorHAnsi" w:hAnsi="Sylfaen" w:cs="Arial-BoldMT"/>
+          <w:bCs/>
+          <w:color w:val="auto"/>
+          <w:sz w:val="24"/>
+          <w:szCs w:val="28"/>
+        </w:rPr>
+        <w:t xml:space="preserve"> + ysinθ = r</w:t>
       </w:r>
     </w:p>
     <w:p>
@@ -26082,8 +26332,20 @@
           <w:sz w:val="24"/>
           <w:szCs w:val="40"/>
         </w:rPr>
-        <w:t>H(x) = sign(</w:t>
-      </w:r>
+        <w:t xml:space="preserve">H(x) = </w:t>
+      </w:r>
+      <w:proofErr w:type="gramStart"/>
+      <w:r>
+        <w:rPr>
+          <w:rFonts w:ascii="Sylfaen" w:eastAsiaTheme="minorHAnsi" w:hAnsi="Sylfaen" w:cs="Arial-BoldMT"/>
+          <w:bCs/>
+          <w:color w:val="auto"/>
+          <w:sz w:val="24"/>
+          <w:szCs w:val="40"/>
+        </w:rPr>
+        <w:t>sign(</w:t>
+      </w:r>
+      <w:proofErr w:type="gramEnd"/>
       <m:oMath>
         <m:sSub>
           <m:sSubPr>
@@ -26604,7 +26866,31 @@
           <w:szCs w:val="40"/>
           <w:lang w:val="hy-AM"/>
         </w:rPr>
-        <w:t xml:space="preserve"> դասակարգիչի քաշն է, </w:t>
+        <w:t xml:space="preserve"> </w:t>
+      </w:r>
+      <w:proofErr w:type="gramStart"/>
+      <w:r>
+        <w:rPr>
+          <w:rFonts w:ascii="Sylfaen" w:eastAsiaTheme="minorEastAsia" w:hAnsi="Sylfaen" w:cs="Arial-BoldMT"/>
+          <w:bCs/>
+          <w:color w:val="auto"/>
+          <w:sz w:val="24"/>
+          <w:szCs w:val="40"/>
+          <w:lang w:val="hy-AM"/>
+        </w:rPr>
+        <w:t>դասակարգիչի</w:t>
+      </w:r>
+      <w:proofErr w:type="gramEnd"/>
+      <w:r>
+        <w:rPr>
+          <w:rFonts w:ascii="Sylfaen" w:eastAsiaTheme="minorEastAsia" w:hAnsi="Sylfaen" w:cs="Arial-BoldMT"/>
+          <w:bCs/>
+          <w:color w:val="auto"/>
+          <w:sz w:val="24"/>
+          <w:szCs w:val="40"/>
+          <w:lang w:val="hy-AM"/>
+        </w:rPr>
+        <w:t xml:space="preserve"> քաշն է, </w:t>
       </w:r>
       <w:r>
         <w:rPr>
@@ -26997,6 +27283,7 @@
         </w:rPr>
         <w:t xml:space="preserve"> ապա այդ մարդը </w:t>
       </w:r>
+      <w:proofErr w:type="gramStart"/>
       <w:r>
         <w:rPr>
           <w:rFonts w:ascii="Sylfaen" w:eastAsiaTheme="minorEastAsia" w:hAnsi="Sylfaen" w:cs="Arial-BoldMT"/>
@@ -27017,7 +27304,19 @@
           <w:szCs w:val="40"/>
           <w:lang w:val="hy-AM"/>
         </w:rPr>
-        <w:t xml:space="preserve"> է։</w:t>
+        <w:t xml:space="preserve"> է</w:t>
+      </w:r>
+      <w:proofErr w:type="gramEnd"/>
+      <w:r>
+        <w:rPr>
+          <w:rFonts w:ascii="Sylfaen" w:eastAsiaTheme="minorEastAsia" w:hAnsi="Sylfaen" w:cs="Arial-BoldMT"/>
+          <w:bCs/>
+          <w:color w:val="auto"/>
+          <w:sz w:val="24"/>
+          <w:szCs w:val="40"/>
+          <w:lang w:val="hy-AM"/>
+        </w:rPr>
+        <w:t>։</w:t>
       </w:r>
       <w:r>
         <w:rPr>
@@ -28968,7 +29267,29 @@
           <w:sz w:val="24"/>
           <w:szCs w:val="40"/>
         </w:rPr>
-        <w:t xml:space="preserve"> (t= {1, 2, … T}) </w:t>
+        <w:t xml:space="preserve"> (t= {1, </w:t>
+      </w:r>
+      <w:proofErr w:type="gramStart"/>
+      <w:r>
+        <w:rPr>
+          <w:rFonts w:ascii="Sylfaen" w:eastAsiaTheme="minorEastAsia" w:hAnsi="Sylfaen" w:cs="Arial-BoldMT"/>
+          <w:bCs/>
+          <w:color w:val="auto"/>
+          <w:sz w:val="24"/>
+          <w:szCs w:val="40"/>
+        </w:rPr>
+        <w:t>2, …</w:t>
+      </w:r>
+      <w:proofErr w:type="gramEnd"/>
+      <w:r>
+        <w:rPr>
+          <w:rFonts w:ascii="Sylfaen" w:eastAsiaTheme="minorEastAsia" w:hAnsi="Sylfaen" w:cs="Arial-BoldMT"/>
+          <w:bCs/>
+          <w:color w:val="auto"/>
+          <w:sz w:val="24"/>
+          <w:szCs w:val="40"/>
+        </w:rPr>
+        <w:t xml:space="preserve"> T}) </w:t>
       </w:r>
       <w:r>
         <w:rPr>
@@ -29029,6 +29350,7 @@
           </m:sub>
         </m:sSub>
       </m:oMath>
+      <w:proofErr w:type="gramStart"/>
       <w:r>
         <w:rPr>
           <w:rFonts w:ascii="Sylfaen" w:eastAsiaTheme="minorEastAsia" w:hAnsi="Sylfaen" w:cs="Arial-BoldMT"/>
@@ -29039,6 +29361,7 @@
         </w:rPr>
         <w:t xml:space="preserve">, </w:t>
       </w:r>
+      <w:proofErr w:type="gramEnd"/>
       <m:oMath>
         <m:sSub>
           <m:sSubPr>
@@ -29478,8 +29801,9 @@
           <w:sz w:val="24"/>
           <w:szCs w:val="40"/>
         </w:rPr>
-        <w:t xml:space="preserve">(i) = 1 / m for i = 1, </w:t>
-      </w:r>
+        <w:t>(i) = 1 / m for i = 1</w:t>
+      </w:r>
+      <w:proofErr w:type="gramStart"/>
       <w:r>
         <w:rPr>
           <w:rFonts w:ascii="Sylfaen" w:eastAsiaTheme="minorEastAsia" w:hAnsi="Sylfaen" w:cs="Arial-BoldMT"/>
@@ -29488,7 +29812,28 @@
           <w:sz w:val="24"/>
           <w:szCs w:val="40"/>
         </w:rPr>
-        <w:t>…, m։</w:t>
+        <w:t xml:space="preserve">, </w:t>
+      </w:r>
+      <w:r>
+        <w:rPr>
+          <w:rFonts w:ascii="Sylfaen" w:eastAsiaTheme="minorEastAsia" w:hAnsi="Sylfaen" w:cs="Arial-BoldMT"/>
+          <w:bCs/>
+          <w:color w:val="auto"/>
+          <w:sz w:val="24"/>
+          <w:szCs w:val="40"/>
+        </w:rPr>
+        <w:t>…,</w:t>
+      </w:r>
+      <w:proofErr w:type="gramEnd"/>
+      <w:r>
+        <w:rPr>
+          <w:rFonts w:ascii="Sylfaen" w:eastAsiaTheme="minorEastAsia" w:hAnsi="Sylfaen" w:cs="Arial-BoldMT"/>
+          <w:bCs/>
+          <w:color w:val="auto"/>
+          <w:sz w:val="24"/>
+          <w:szCs w:val="40"/>
+        </w:rPr>
+        <w:t xml:space="preserve"> m։</w:t>
       </w:r>
     </w:p>
     <w:p>
@@ -29691,6 +30036,7 @@
         </w:rPr>
         <w:t xml:space="preserve"> </w:t>
       </w:r>
+      <w:proofErr w:type="gramStart"/>
       <w:r>
         <w:rPr>
           <w:rFonts w:ascii="Sylfaen" w:eastAsiaTheme="minorEastAsia" w:hAnsi="Sylfaen" w:cs="Arial-BoldMT"/>
@@ -29700,7 +30046,19 @@
           <w:szCs w:val="40"/>
           <w:lang w:val="hy-AM"/>
         </w:rPr>
-        <w:t>քաշի սխալը</w:t>
+        <w:t>քաշի</w:t>
+      </w:r>
+      <w:proofErr w:type="gramEnd"/>
+      <w:r>
+        <w:rPr>
+          <w:rFonts w:ascii="Sylfaen" w:eastAsiaTheme="minorEastAsia" w:hAnsi="Sylfaen" w:cs="Arial-BoldMT"/>
+          <w:bCs/>
+          <w:color w:val="auto"/>
+          <w:sz w:val="24"/>
+          <w:szCs w:val="40"/>
+          <w:lang w:val="hy-AM"/>
+        </w:rPr>
+        <w:t xml:space="preserve"> սխալը</w:t>
       </w:r>
       <w:r>
         <w:rPr>
@@ -30317,7 +30675,20 @@
           <w:szCs w:val="40"/>
           <w:lang w:val="hy-AM"/>
         </w:rPr>
-        <w:t xml:space="preserve"> &lt; 0,5 ուեմն կանգնում ենք այդ կետում։</w:t>
+        <w:t xml:space="preserve"> &lt; 0,5 ուեմն կանգնում ենք այ</w:t>
+      </w:r>
+      <w:bookmarkStart w:id="0" w:name="_GoBack"/>
+      <w:bookmarkEnd w:id="0"/>
+      <w:r>
+        <w:rPr>
+          <w:rFonts w:ascii="Sylfaen" w:eastAsiaTheme="minorEastAsia" w:hAnsi="Sylfaen" w:cs="Arial-BoldMT"/>
+          <w:bCs/>
+          <w:color w:val="auto"/>
+          <w:sz w:val="24"/>
+          <w:szCs w:val="40"/>
+          <w:lang w:val="hy-AM"/>
+        </w:rPr>
+        <w:t>դ կետում։</w:t>
       </w:r>
     </w:p>
     <w:p>
@@ -30832,7 +31203,6 @@
           <w:color w:val="auto"/>
           <w:sz w:val="24"/>
           <w:szCs w:val="40"/>
-          <w:lang w:val="hy-AM"/>
         </w:rPr>
       </w:pPr>
       <w:r>
@@ -30880,6 +31250,16 @@
           <w:lang w:val="hy-AM"/>
         </w:rPr>
         <w:t>Թարմացնում ենք քաշերը։</w:t>
+      </w:r>
+      <w:r>
+        <w:rPr>
+          <w:rFonts w:ascii="Sylfaen" w:eastAsiaTheme="minorEastAsia" w:hAnsi="Sylfaen" w:cs="Arial-BoldMT"/>
+          <w:bCs/>
+          <w:color w:val="auto"/>
+          <w:sz w:val="24"/>
+          <w:szCs w:val="40"/>
+        </w:rPr>
+        <w:t xml:space="preserve">   </w:t>
       </w:r>
     </w:p>
     <w:p>
@@ -31377,8 +31757,20 @@
           <w:sz w:val="24"/>
           <w:szCs w:val="40"/>
         </w:rPr>
-        <w:t>H(x) = sign(</w:t>
-      </w:r>
+        <w:t xml:space="preserve">H(x) = </w:t>
+      </w:r>
+      <w:proofErr w:type="gramStart"/>
+      <w:r>
+        <w:rPr>
+          <w:rFonts w:ascii="Sylfaen" w:eastAsiaTheme="minorEastAsia" w:hAnsi="Sylfaen" w:cs="Arial-BoldMT"/>
+          <w:bCs/>
+          <w:color w:val="auto"/>
+          <w:sz w:val="24"/>
+          <w:szCs w:val="40"/>
+        </w:rPr>
+        <w:t>sign(</w:t>
+      </w:r>
+      <w:proofErr w:type="gramEnd"/>
       <m:oMath>
         <m:nary>
           <m:naryPr>
@@ -32084,8 +32476,806 @@
           </wp:inline>
         </w:drawing>
       </w:r>
-      <w:bookmarkStart w:id="0" w:name="_GoBack"/>
-      <w:bookmarkEnd w:id="0"/>
+    </w:p>
+    <w:p>
+      <w:pPr>
+        <w:rPr>
+          <w:rFonts w:ascii="Sylfaen" w:eastAsiaTheme="minorEastAsia" w:hAnsi="Sylfaen" w:cs="Arial"/>
+          <w:sz w:val="24"/>
+          <w:szCs w:val="24"/>
+          <w:lang w:val="hy-AM"/>
+        </w:rPr>
+      </w:pPr>
+    </w:p>
+    <w:p>
+      <w:pPr>
+        <w:rPr>
+          <w:rFonts w:ascii="Sylfaen" w:eastAsiaTheme="minorEastAsia" w:hAnsi="Sylfaen" w:cs="Arial"/>
+          <w:sz w:val="24"/>
+          <w:szCs w:val="24"/>
+          <w:lang w:val="hy-AM"/>
+        </w:rPr>
+      </w:pPr>
+    </w:p>
+    <w:p>
+      <w:pPr>
+        <w:rPr>
+          <w:rFonts w:ascii="Sylfaen" w:eastAsiaTheme="minorEastAsia" w:hAnsi="Sylfaen" w:cs="Arial"/>
+          <w:sz w:val="24"/>
+          <w:szCs w:val="24"/>
+          <w:lang w:val="hy-AM"/>
+        </w:rPr>
+      </w:pPr>
+    </w:p>
+    <w:p>
+      <w:pPr>
+        <w:rPr>
+          <w:rFonts w:ascii="Sylfaen" w:eastAsiaTheme="minorEastAsia" w:hAnsi="Sylfaen" w:cs="Arial"/>
+          <w:sz w:val="24"/>
+          <w:szCs w:val="24"/>
+          <w:lang w:val="hy-AM"/>
+        </w:rPr>
+      </w:pPr>
+    </w:p>
+    <w:p>
+      <w:pPr>
+        <w:jc w:val="center"/>
+        <w:rPr>
+          <w:rFonts w:ascii="Sylfaen" w:eastAsiaTheme="minorEastAsia" w:hAnsi="Sylfaen" w:cs="Arial"/>
+          <w:b/>
+          <w:sz w:val="24"/>
+          <w:szCs w:val="24"/>
+        </w:rPr>
+      </w:pPr>
+      <w:r>
+        <w:rPr>
+          <w:rFonts w:ascii="Sylfaen" w:eastAsiaTheme="minorEastAsia" w:hAnsi="Sylfaen" w:cs="Arial"/>
+          <w:b/>
+          <w:sz w:val="32"/>
+          <w:szCs w:val="24"/>
+        </w:rPr>
+        <w:lastRenderedPageBreak/>
+        <w:t>Haar-like features</w:t>
+      </w:r>
+    </w:p>
+    <w:p>
+      <w:pPr>
+        <w:rPr>
+          <w:rFonts w:ascii="Sylfaen" w:eastAsiaTheme="minorEastAsia" w:hAnsi="Sylfaen" w:cs="Arial"/>
+          <w:sz w:val="24"/>
+          <w:szCs w:val="24"/>
+          <w:lang w:val="hy-AM"/>
+        </w:rPr>
+      </w:pPr>
+    </w:p>
+    <w:p>
+      <w:pPr>
+        <w:rPr>
+          <w:rFonts w:ascii="Sylfaen" w:eastAsiaTheme="minorEastAsia" w:hAnsi="Sylfaen" w:cs="Arial"/>
+          <w:sz w:val="24"/>
+          <w:szCs w:val="24"/>
+          <w:lang w:val="hy-AM"/>
+        </w:rPr>
+      </w:pPr>
+    </w:p>
+    <w:p>
+      <w:pPr>
+        <w:rPr>
+          <w:rFonts w:ascii="Arial" w:hAnsi="Arial" w:cs="Arial"/>
+          <w:sz w:val="21"/>
+          <w:szCs w:val="21"/>
+          <w:shd w:val="clear" w:color="auto" w:fill="FFFFFF"/>
+          <w:lang w:val="hy-AM"/>
+        </w:rPr>
+      </w:pPr>
+      <w:r>
+        <w:rPr>
+          <w:rFonts w:ascii="Sylfaen" w:eastAsiaTheme="minorEastAsia" w:hAnsi="Sylfaen" w:cs="Arial"/>
+          <w:sz w:val="24"/>
+          <w:szCs w:val="24"/>
+        </w:rPr>
+        <w:t xml:space="preserve">Haar-like features </w:t>
+      </w:r>
+      <w:r>
+        <w:rPr>
+          <w:rFonts w:ascii="Sylfaen" w:eastAsiaTheme="minorEastAsia" w:hAnsi="Sylfaen" w:cs="Arial"/>
+          <w:sz w:val="24"/>
+          <w:szCs w:val="24"/>
+          <w:lang w:val="hy-AM"/>
+        </w:rPr>
+        <w:t>իրենցից ներկայացնում են թվային պատկերների առանձնահատկություննները որոնք օգտագործվում են օբյեկտների հայտնաբերման մեջ։</w:t>
+      </w:r>
+      <w:r>
+        <w:rPr>
+          <w:rFonts w:ascii="Sylfaen" w:eastAsiaTheme="minorEastAsia" w:hAnsi="Sylfaen" w:cs="Arial"/>
+          <w:sz w:val="24"/>
+          <w:szCs w:val="24"/>
+          <w:lang w:val="hy-AM"/>
+        </w:rPr>
+        <w:t xml:space="preserve"> Այս ալգորիթմը իր անունը ստացել է </w:t>
+      </w:r>
+      <w:r>
+        <w:rPr>
+          <w:rFonts w:ascii="Sylfaen" w:eastAsiaTheme="minorEastAsia" w:hAnsi="Sylfaen" w:cs="Arial"/>
+          <w:sz w:val="24"/>
+          <w:szCs w:val="24"/>
+        </w:rPr>
+        <w:t>Haar</w:t>
+      </w:r>
+      <w:r>
+        <w:rPr>
+          <w:rFonts w:ascii="Sylfaen" w:eastAsiaTheme="minorEastAsia" w:hAnsi="Sylfaen" w:cs="Arial"/>
+          <w:sz w:val="24"/>
+          <w:szCs w:val="24"/>
+          <w:lang w:val="hy-AM"/>
+        </w:rPr>
+        <w:t xml:space="preserve">-ի </w:t>
+      </w:r>
+      <w:r>
+        <w:rPr>
+          <w:rFonts w:ascii="Arial" w:hAnsi="Arial" w:cs="Arial"/>
+          <w:sz w:val="21"/>
+          <w:szCs w:val="21"/>
+          <w:shd w:val="clear" w:color="auto" w:fill="FFFFFF"/>
+        </w:rPr>
+        <w:t>wavelet</w:t>
+      </w:r>
+      <w:r>
+        <w:rPr>
+          <w:rFonts w:ascii="Arial" w:hAnsi="Arial" w:cs="Arial"/>
+          <w:sz w:val="21"/>
+          <w:szCs w:val="21"/>
+          <w:shd w:val="clear" w:color="auto" w:fill="FFFFFF"/>
+        </w:rPr>
+        <w:t>-ի հիմման վրա</w:t>
+      </w:r>
+      <w:r>
+        <w:rPr>
+          <w:rFonts w:ascii="Arial" w:hAnsi="Arial" w:cs="Arial"/>
+          <w:sz w:val="21"/>
+          <w:szCs w:val="21"/>
+          <w:shd w:val="clear" w:color="auto" w:fill="FFFFFF"/>
+          <w:lang w:val="hy-AM"/>
+        </w:rPr>
+        <w:t>,</w:t>
+      </w:r>
+      <w:r>
+        <w:rPr>
+          <w:rFonts w:ascii="Arial" w:hAnsi="Arial" w:cs="Arial"/>
+          <w:sz w:val="21"/>
+          <w:szCs w:val="21"/>
+          <w:shd w:val="clear" w:color="auto" w:fill="FFFFFF"/>
+        </w:rPr>
+        <w:t xml:space="preserve"> որի միցոցով առաջին ան</w:t>
+      </w:r>
+      <w:r>
+        <w:rPr>
+          <w:rFonts w:ascii="Arial" w:hAnsi="Arial" w:cs="Arial"/>
+          <w:sz w:val="21"/>
+          <w:szCs w:val="21"/>
+          <w:shd w:val="clear" w:color="auto" w:fill="FFFFFF"/>
+          <w:lang w:val="hy-AM"/>
+        </w:rPr>
+        <w:t>գամ կառուցվել է ներկա-ժամանկի</w:t>
+      </w:r>
+      <w:r>
+        <w:rPr>
+          <w:rFonts w:ascii="Arial" w:hAnsi="Arial" w:cs="Arial"/>
+          <w:sz w:val="21"/>
+          <w:szCs w:val="21"/>
+          <w:shd w:val="clear" w:color="auto" w:fill="FFFFFF"/>
+        </w:rPr>
+        <w:t xml:space="preserve">(real-time) </w:t>
+      </w:r>
+      <w:r>
+        <w:rPr>
+          <w:rFonts w:ascii="Arial" w:hAnsi="Arial" w:cs="Arial"/>
+          <w:sz w:val="21"/>
+          <w:szCs w:val="21"/>
+          <w:shd w:val="clear" w:color="auto" w:fill="FFFFFF"/>
+        </w:rPr>
+        <w:t>օբյեկտների</w:t>
+      </w:r>
+      <w:r>
+        <w:rPr>
+          <w:rFonts w:ascii="Arial" w:hAnsi="Arial" w:cs="Arial"/>
+          <w:sz w:val="21"/>
+          <w:szCs w:val="21"/>
+          <w:shd w:val="clear" w:color="auto" w:fill="FFFFFF"/>
+          <w:lang w:val="hy-AM"/>
+        </w:rPr>
+        <w:t xml:space="preserve"> հայտնաբերիչը։</w:t>
+      </w:r>
+    </w:p>
+    <w:p>
+      <w:pPr>
+        <w:rPr>
+          <w:rFonts w:ascii="Sylfaen" w:eastAsiaTheme="minorEastAsia" w:hAnsi="Sylfaen" w:cs="Arial"/>
+          <w:sz w:val="24"/>
+          <w:szCs w:val="24"/>
+          <w:lang w:val="hy-AM"/>
+        </w:rPr>
+      </w:pPr>
+      <w:r>
+        <w:rPr>
+          <w:noProof/>
+        </w:rPr>
+        <w:drawing>
+          <wp:inline distT="0" distB="0" distL="0" distR="0" wp14:anchorId="0859EA99" wp14:editId="7C89A334">
+            <wp:extent cx="1783653" cy="3207224"/>
+            <wp:effectExtent l="0" t="0" r="7620" b="0"/>
+            <wp:docPr id="39" name="Picture 39" descr="https://upload.wikimedia.org/wikipedia/commons/thumb/b/b0/Seismic_Wavelet.jpg/220px-Seismic_Wavelet.jpg"/>
+            <wp:cNvGraphicFramePr>
+              <a:graphicFrameLocks xmlns:a="http://schemas.openxmlformats.org/drawingml/2006/main" noChangeAspect="1"/>
+            </wp:cNvGraphicFramePr>
+            <a:graphic xmlns:a="http://schemas.openxmlformats.org/drawingml/2006/main">
+              <a:graphicData uri="http://schemas.openxmlformats.org/drawingml/2006/picture">
+                <pic:pic xmlns:pic="http://schemas.openxmlformats.org/drawingml/2006/picture">
+                  <pic:nvPicPr>
+                    <pic:cNvPr id="0" name="Picture 3" descr="https://upload.wikimedia.org/wikipedia/commons/thumb/b/b0/Seismic_Wavelet.jpg/220px-Seismic_Wavelet.jpg"/>
+                    <pic:cNvPicPr>
+                      <a:picLocks noChangeAspect="1" noChangeArrowheads="1"/>
+                    </pic:cNvPicPr>
+                  </pic:nvPicPr>
+                  <pic:blipFill>
+                    <a:blip r:embed="rId47">
+                      <a:extLst>
+                        <a:ext uri="{28A0092B-C50C-407E-A947-70E740481C1C}">
+                          <a14:useLocalDpi xmlns:a14="http://schemas.microsoft.com/office/drawing/2010/main" val="0"/>
+                        </a:ext>
+                      </a:extLst>
+                    </a:blip>
+                    <a:srcRect/>
+                    <a:stretch>
+                      <a:fillRect/>
+                    </a:stretch>
+                  </pic:blipFill>
+                  <pic:spPr bwMode="auto">
+                    <a:xfrm>
+                      <a:off x="0" y="0"/>
+                      <a:ext cx="1796699" cy="3230683"/>
+                    </a:xfrm>
+                    <a:prstGeom prst="rect">
+                      <a:avLst/>
+                    </a:prstGeom>
+                    <a:noFill/>
+                    <a:ln>
+                      <a:noFill/>
+                    </a:ln>
+                  </pic:spPr>
+                </pic:pic>
+              </a:graphicData>
+            </a:graphic>
+          </wp:inline>
+        </w:drawing>
+      </w:r>
+    </w:p>
+    <w:p>
+      <w:pPr>
+        <w:rPr>
+          <w:rFonts w:ascii="Sylfaen" w:eastAsiaTheme="minorEastAsia" w:hAnsi="Sylfaen" w:cs="Arial"/>
+          <w:sz w:val="24"/>
+          <w:szCs w:val="24"/>
+        </w:rPr>
+      </w:pPr>
+      <w:r>
+        <w:rPr>
+          <w:rFonts w:ascii="Sylfaen" w:eastAsiaTheme="minorEastAsia" w:hAnsi="Sylfaen" w:cs="Arial"/>
+          <w:sz w:val="24"/>
+          <w:szCs w:val="24"/>
+        </w:rPr>
+        <w:t xml:space="preserve">Wavelet </w:t>
+      </w:r>
+      <w:r>
+        <w:rPr>
+          <w:rFonts w:ascii="Sylfaen" w:eastAsiaTheme="minorEastAsia" w:hAnsi="Sylfaen" w:cs="Arial"/>
+          <w:sz w:val="24"/>
+          <w:szCs w:val="24"/>
+          <w:lang w:val="hy-AM"/>
+        </w:rPr>
+        <w:t>անալիզը բավականին նման է Ֆյուրեի- անալիզին։</w:t>
+      </w:r>
+      <w:r>
+        <w:rPr>
+          <w:rFonts w:ascii="Sylfaen" w:eastAsiaTheme="minorEastAsia" w:hAnsi="Sylfaen" w:cs="Arial"/>
+          <w:sz w:val="24"/>
+          <w:szCs w:val="24"/>
+          <w:lang w:val="hy-AM"/>
+        </w:rPr>
+        <w:t xml:space="preserve"> Նրա էությունը կայանում է հետևյալում մաթեմատիկայում </w:t>
+      </w:r>
+      <w:r>
+        <w:rPr>
+          <w:rFonts w:ascii="Sylfaen" w:eastAsiaTheme="minorEastAsia" w:hAnsi="Sylfaen" w:cs="Arial"/>
+          <w:sz w:val="24"/>
+          <w:szCs w:val="24"/>
+        </w:rPr>
+        <w:t>Ֆյուրեի</w:t>
+      </w:r>
+      <w:r>
+        <w:rPr>
+          <w:rFonts w:ascii="Sylfaen" w:eastAsiaTheme="minorEastAsia" w:hAnsi="Sylfaen" w:cs="Arial"/>
+          <w:sz w:val="24"/>
+          <w:szCs w:val="24"/>
+          <w:lang w:val="hy-AM"/>
+        </w:rPr>
+        <w:t xml:space="preserve"> անալիզը ուսումնասիրում է թե ինչպես ընդհանուր ֆունկցիաները կա</w:t>
+      </w:r>
+      <w:r>
+        <w:rPr>
+          <w:rFonts w:ascii="Sylfaen" w:eastAsiaTheme="minorEastAsia" w:hAnsi="Sylfaen" w:cs="Arial"/>
+          <w:sz w:val="24"/>
+          <w:szCs w:val="24"/>
+          <w:lang w:val="hy-AM"/>
+        </w:rPr>
+        <w:t>ր</w:t>
+      </w:r>
+      <w:r>
+        <w:rPr>
+          <w:rFonts w:ascii="Sylfaen" w:eastAsiaTheme="minorEastAsia" w:hAnsi="Sylfaen" w:cs="Arial"/>
+          <w:sz w:val="24"/>
+          <w:szCs w:val="24"/>
+          <w:lang w:val="hy-AM"/>
+        </w:rPr>
+        <w:t xml:space="preserve">ող են </w:t>
+      </w:r>
+      <w:r>
+        <w:rPr>
+          <w:rFonts w:ascii="Sylfaen" w:eastAsiaTheme="minorEastAsia" w:hAnsi="Sylfaen" w:cs="Arial"/>
+          <w:sz w:val="24"/>
+          <w:szCs w:val="24"/>
+          <w:lang w:val="hy-AM"/>
+        </w:rPr>
+        <w:t xml:space="preserve">ներկայացվել կամ բացատրվեն ավելի պարզ </w:t>
+      </w:r>
+      <w:r>
+        <w:rPr>
+          <w:rFonts w:ascii="Sylfaen" w:eastAsiaTheme="minorEastAsia" w:hAnsi="Sylfaen" w:cs="Arial"/>
+          <w:sz w:val="24"/>
+          <w:szCs w:val="24"/>
+          <w:lang w:val="hy-AM"/>
+        </w:rPr>
+        <w:t>տրիգրոմետ</w:t>
+      </w:r>
+      <w:r>
+        <w:rPr>
+          <w:rFonts w:ascii="Sylfaen" w:eastAsiaTheme="minorEastAsia" w:hAnsi="Sylfaen" w:cs="Arial"/>
+          <w:sz w:val="24"/>
+          <w:szCs w:val="24"/>
+          <w:lang w:val="hy-AM"/>
+        </w:rPr>
+        <w:t>իկ ֆունկցիաների միջոցով։</w:t>
+      </w:r>
+      <w:r>
+        <w:rPr>
+          <w:rFonts w:ascii="Sylfaen" w:eastAsiaTheme="minorEastAsia" w:hAnsi="Sylfaen" w:cs="Arial"/>
+          <w:sz w:val="24"/>
+          <w:szCs w:val="24"/>
+          <w:lang w:val="hy-AM"/>
+        </w:rPr>
+        <w:t xml:space="preserve"> Մաթեմատիկայում տրիգրոմետրիկ ֆունկցիաները անվանում են նաև շրջանաձև ֆունկզիաներ</w:t>
+      </w:r>
+      <w:r>
+        <w:rPr>
+          <w:rFonts w:ascii="Sylfaen" w:eastAsiaTheme="minorEastAsia" w:hAnsi="Sylfaen" w:cs="Arial"/>
+          <w:sz w:val="24"/>
+          <w:szCs w:val="24"/>
+          <w:lang w:val="hy-AM"/>
+        </w:rPr>
+        <w:t xml:space="preserve"> և իրենցից ներկայացնում են անկյունային ֆունկցիաներ։</w:t>
+      </w:r>
+      <w:r>
+        <w:rPr>
+          <w:rFonts w:ascii="Sylfaen" w:eastAsiaTheme="minorEastAsia" w:hAnsi="Sylfaen" w:cs="Arial"/>
+          <w:sz w:val="24"/>
+          <w:szCs w:val="24"/>
+          <w:lang w:val="hy-AM"/>
+        </w:rPr>
+        <w:t xml:space="preserve"> Ամենահայտնի և սովորաբար օգտագործվող տրիգոնոմետրիկ ֆուկցիաներն են </w:t>
+      </w:r>
+      <w:r>
+        <w:rPr>
+          <w:rFonts w:ascii="Sylfaen" w:eastAsiaTheme="minorEastAsia" w:hAnsi="Sylfaen" w:cs="Arial"/>
+          <w:sz w:val="24"/>
+          <w:szCs w:val="24"/>
+        </w:rPr>
+        <w:t>sine, cosine.</w:t>
+      </w:r>
+    </w:p>
+    <w:p>
+      <w:pPr>
+        <w:rPr>
+          <w:rFonts w:ascii="Sylfaen" w:eastAsiaTheme="minorEastAsia" w:hAnsi="Sylfaen" w:cs="Arial"/>
+          <w:sz w:val="24"/>
+          <w:szCs w:val="24"/>
+        </w:rPr>
+      </w:pPr>
+      <w:r>
+        <w:rPr>
+          <w:noProof/>
+        </w:rPr>
+        <w:drawing>
+          <wp:inline distT="0" distB="0" distL="0" distR="0">
+            <wp:extent cx="3370997" cy="1349148"/>
+            <wp:effectExtent l="0" t="0" r="1270" b="3810"/>
+            <wp:docPr id="43" name="Picture 43" descr="https://upload.wikimedia.org/wikipedia/commons/thumb/7/71/Sine_cosine_one_period.svg/600px-Sine_cosine_one_period.svg.png"/>
+            <wp:cNvGraphicFramePr>
+              <a:graphicFrameLocks xmlns:a="http://schemas.openxmlformats.org/drawingml/2006/main" noChangeAspect="1"/>
+            </wp:cNvGraphicFramePr>
+            <a:graphic xmlns:a="http://schemas.openxmlformats.org/drawingml/2006/main">
+              <a:graphicData uri="http://schemas.openxmlformats.org/drawingml/2006/picture">
+                <pic:pic xmlns:pic="http://schemas.openxmlformats.org/drawingml/2006/picture">
+                  <pic:nvPicPr>
+                    <pic:cNvPr id="0" name="Picture 7" descr="https://upload.wikimedia.org/wikipedia/commons/thumb/7/71/Sine_cosine_one_period.svg/600px-Sine_cosine_one_period.svg.png"/>
+                    <pic:cNvPicPr>
+                      <a:picLocks noChangeAspect="1" noChangeArrowheads="1"/>
+                    </pic:cNvPicPr>
+                  </pic:nvPicPr>
+                  <pic:blipFill>
+                    <a:blip r:embed="rId48">
+                      <a:extLst>
+                        <a:ext uri="{28A0092B-C50C-407E-A947-70E740481C1C}">
+                          <a14:useLocalDpi xmlns:a14="http://schemas.microsoft.com/office/drawing/2010/main" val="0"/>
+                        </a:ext>
+                      </a:extLst>
+                    </a:blip>
+                    <a:srcRect/>
+                    <a:stretch>
+                      <a:fillRect/>
+                    </a:stretch>
+                  </pic:blipFill>
+                  <pic:spPr bwMode="auto">
+                    <a:xfrm>
+                      <a:off x="0" y="0"/>
+                      <a:ext cx="3381174" cy="1353221"/>
+                    </a:xfrm>
+                    <a:prstGeom prst="rect">
+                      <a:avLst/>
+                    </a:prstGeom>
+                    <a:noFill/>
+                    <a:ln>
+                      <a:noFill/>
+                    </a:ln>
+                  </pic:spPr>
+                </pic:pic>
+              </a:graphicData>
+            </a:graphic>
+          </wp:inline>
+        </w:drawing>
+      </w:r>
+    </w:p>
+    <w:p>
+      <w:pPr>
+        <w:rPr>
+          <w:rFonts w:ascii="Sylfaen" w:eastAsiaTheme="minorEastAsia" w:hAnsi="Sylfaen" w:cs="Arial"/>
+          <w:sz w:val="24"/>
+          <w:szCs w:val="24"/>
+        </w:rPr>
+      </w:pPr>
+      <w:r>
+        <w:rPr>
+          <w:rFonts w:ascii="Sylfaen" w:eastAsiaTheme="minorEastAsia" w:hAnsi="Sylfaen" w:cs="Arial"/>
+          <w:sz w:val="24"/>
+          <w:szCs w:val="24"/>
+        </w:rPr>
+        <w:lastRenderedPageBreak/>
+        <w:t>Wavelet</w:t>
+      </w:r>
+      <w:r>
+        <w:rPr>
+          <w:rFonts w:ascii="Sylfaen" w:eastAsiaTheme="minorEastAsia" w:hAnsi="Sylfaen" w:cs="Arial"/>
+          <w:sz w:val="24"/>
+          <w:szCs w:val="24"/>
+          <w:lang w:val="hy-AM"/>
+        </w:rPr>
+        <w:t>-ները իրենցից ներկայացնում են ալիք օրինակ տատանում</w:t>
+      </w:r>
+      <w:r>
+        <w:rPr>
+          <w:rFonts w:ascii="Sylfaen" w:eastAsiaTheme="minorEastAsia" w:hAnsi="Sylfaen" w:cs="Arial"/>
+          <w:sz w:val="24"/>
+          <w:szCs w:val="24"/>
+          <w:lang w:val="hy-AM"/>
+        </w:rPr>
+        <w:t>,</w:t>
+      </w:r>
+      <w:r>
+        <w:rPr>
+          <w:rFonts w:ascii="Sylfaen" w:eastAsiaTheme="minorEastAsia" w:hAnsi="Sylfaen" w:cs="Arial"/>
+          <w:sz w:val="24"/>
+          <w:szCs w:val="24"/>
+          <w:lang w:val="hy-AM"/>
+        </w:rPr>
+        <w:t xml:space="preserve"> </w:t>
+      </w:r>
+      <w:r>
+        <w:rPr>
+          <w:rFonts w:ascii="Sylfaen" w:eastAsiaTheme="minorEastAsia" w:hAnsi="Sylfaen" w:cs="Arial"/>
+          <w:sz w:val="24"/>
+          <w:szCs w:val="24"/>
+          <w:lang w:val="hy-AM"/>
+        </w:rPr>
+        <w:t>որը ունի ամպլիտուդ և սկսում է 0-ից բարցրանում հետո նվազում հետ մինչը 0</w:t>
+      </w:r>
+      <w:r>
+        <w:rPr>
+          <w:rFonts w:ascii="Sylfaen" w:eastAsiaTheme="minorEastAsia" w:hAnsi="Sylfaen" w:cs="Arial"/>
+          <w:sz w:val="24"/>
+          <w:szCs w:val="24"/>
+          <w:lang w:val="hy-AM"/>
+        </w:rPr>
+        <w:t>։</w:t>
+      </w:r>
+    </w:p>
+    <w:p>
+      <w:pPr>
+        <w:rPr>
+          <w:rFonts w:ascii="Sylfaen" w:eastAsiaTheme="minorEastAsia" w:hAnsi="Sylfaen" w:cs="Arial"/>
+          <w:sz w:val="24"/>
+          <w:szCs w:val="24"/>
+        </w:rPr>
+      </w:pPr>
+      <w:r>
+        <w:rPr>
+          <w:rFonts w:ascii="Sylfaen" w:eastAsiaTheme="minorEastAsia" w:hAnsi="Sylfaen" w:cs="Arial"/>
+          <w:sz w:val="24"/>
+          <w:szCs w:val="24"/>
+        </w:rPr>
+        <w:t>Wavlet անալիզը մեզ հնարավորություն է տալի</w:t>
+      </w:r>
+      <w:r>
+        <w:rPr>
+          <w:rFonts w:ascii="Sylfaen" w:eastAsiaTheme="minorEastAsia" w:hAnsi="Sylfaen" w:cs="Arial"/>
+          <w:sz w:val="24"/>
+          <w:szCs w:val="24"/>
+          <w:lang w:val="hy-AM"/>
+        </w:rPr>
+        <w:t>ս</w:t>
+      </w:r>
+      <w:r>
+        <w:rPr>
+          <w:rFonts w:ascii="Sylfaen" w:eastAsiaTheme="minorEastAsia" w:hAnsi="Sylfaen" w:cs="Arial"/>
+          <w:sz w:val="24"/>
+          <w:szCs w:val="24"/>
+          <w:lang w:val="hy-AM"/>
+        </w:rPr>
+        <w:t xml:space="preserve"> </w:t>
+      </w:r>
+      <w:r>
+        <w:rPr>
+          <w:rFonts w:ascii="Sylfaen" w:eastAsiaTheme="minorEastAsia" w:hAnsi="Sylfaen" w:cs="Arial"/>
+          <w:sz w:val="24"/>
+          <w:szCs w:val="24"/>
+          <w:lang w:val="hy-AM"/>
+        </w:rPr>
+        <w:t>թիրախային ֆունկցիան որոշակի ինտերվալում ներկայացնել օրթոնորմալ բազիսի մեջոցով։</w:t>
+      </w:r>
+      <w:r>
+        <w:rPr>
+          <w:rFonts w:ascii="Sylfaen" w:eastAsiaTheme="minorEastAsia" w:hAnsi="Sylfaen" w:cs="Arial"/>
+          <w:sz w:val="24"/>
+          <w:szCs w:val="24"/>
+        </w:rPr>
+        <w:t xml:space="preserve"> Haar</w:t>
+      </w:r>
+      <w:r>
+        <w:rPr>
+          <w:rFonts w:ascii="Sylfaen" w:eastAsiaTheme="minorEastAsia" w:hAnsi="Sylfaen" w:cs="Arial"/>
+          <w:sz w:val="24"/>
+          <w:szCs w:val="24"/>
+          <w:lang w:val="hy-AM"/>
+        </w:rPr>
+        <w:t xml:space="preserve">-ը օգտագործել է ֆունկցիաները </w:t>
+      </w:r>
+      <w:r>
+        <w:rPr>
+          <w:rFonts w:ascii="Sylfaen" w:eastAsiaTheme="minorEastAsia" w:hAnsi="Sylfaen" w:cs="Arial"/>
+          <w:sz w:val="24"/>
+          <w:szCs w:val="24"/>
+          <w:lang w:val="hy-AM"/>
+        </w:rPr>
+        <w:t>որպիսզի բերի օրինակ օրթոնորմալ համակարգի</w:t>
+      </w:r>
+      <w:r>
+        <w:rPr>
+          <w:rFonts w:ascii="Sylfaen" w:eastAsiaTheme="minorEastAsia" w:hAnsi="Sylfaen" w:cs="Arial"/>
+          <w:sz w:val="24"/>
+          <w:szCs w:val="24"/>
+          <w:lang w:val="hy-AM"/>
+        </w:rPr>
+        <w:t>,</w:t>
+      </w:r>
+      <w:r>
+        <w:rPr>
+          <w:rFonts w:ascii="Sylfaen" w:eastAsiaTheme="minorEastAsia" w:hAnsi="Sylfaen" w:cs="Arial"/>
+          <w:sz w:val="24"/>
+          <w:szCs w:val="24"/>
+          <w:lang w:val="hy-AM"/>
+        </w:rPr>
+        <w:t xml:space="preserve"> քառակուսային-ինտեգրացվող ֆունկցիաների համար միավոր </w:t>
+      </w:r>
+      <w:proofErr w:type="gramStart"/>
+      <w:r>
+        <w:rPr>
+          <w:rFonts w:ascii="Sylfaen" w:eastAsiaTheme="minorEastAsia" w:hAnsi="Sylfaen" w:cs="Arial"/>
+          <w:sz w:val="24"/>
+          <w:szCs w:val="24"/>
+          <w:lang w:val="hy-AM"/>
+        </w:rPr>
+        <w:t>ընդմիջումից[</w:t>
+      </w:r>
+      <w:proofErr w:type="gramEnd"/>
+      <w:r>
+        <w:rPr>
+          <w:rFonts w:ascii="Sylfaen" w:eastAsiaTheme="minorEastAsia" w:hAnsi="Sylfaen" w:cs="Arial"/>
+          <w:sz w:val="24"/>
+          <w:szCs w:val="24"/>
+        </w:rPr>
+        <w:t>0,1</w:t>
+      </w:r>
+      <w:r>
+        <w:rPr>
+          <w:rFonts w:ascii="Sylfaen" w:eastAsiaTheme="minorEastAsia" w:hAnsi="Sylfaen" w:cs="Arial"/>
+          <w:sz w:val="24"/>
+          <w:szCs w:val="24"/>
+          <w:lang w:val="hy-AM"/>
+        </w:rPr>
+        <w:t xml:space="preserve">]։ </w:t>
+      </w:r>
+      <w:r>
+        <w:rPr>
+          <w:rFonts w:ascii="Sylfaen" w:eastAsiaTheme="minorEastAsia" w:hAnsi="Sylfaen" w:cs="Arial"/>
+          <w:sz w:val="24"/>
+          <w:szCs w:val="24"/>
+          <w:lang w:val="hy-AM"/>
+        </w:rPr>
+        <w:t xml:space="preserve"> Այս հատկությունը իրանից ներկայացնում է առավելություն սիգնալների անալիզի ժամանակ</w:t>
+      </w:r>
+      <w:r>
+        <w:rPr>
+          <w:rFonts w:ascii="Sylfaen" w:eastAsiaTheme="minorEastAsia" w:hAnsi="Sylfaen" w:cs="Arial"/>
+          <w:sz w:val="24"/>
+          <w:szCs w:val="24"/>
+          <w:lang w:val="hy-AM"/>
+        </w:rPr>
+        <w:t>,կարող է օգտագործվել որպես մեքենաների մոնիտորինգի գործիք</w:t>
+      </w:r>
+      <w:r>
+        <w:rPr>
+          <w:rFonts w:ascii="Sylfaen" w:eastAsiaTheme="minorEastAsia" w:hAnsi="Sylfaen" w:cs="Arial"/>
+          <w:sz w:val="24"/>
+          <w:szCs w:val="24"/>
+        </w:rPr>
+        <w:t>։</w:t>
+      </w:r>
+    </w:p>
+    <w:p>
+      <w:pPr>
+        <w:rPr>
+          <w:rFonts w:ascii="Sylfaen" w:eastAsiaTheme="minorEastAsia" w:hAnsi="Sylfaen" w:cs="Arial"/>
+          <w:sz w:val="24"/>
+          <w:szCs w:val="24"/>
+        </w:rPr>
+      </w:pPr>
+    </w:p>
+    <w:p>
+      <w:pPr>
+        <w:rPr>
+          <w:rFonts w:ascii="Sylfaen" w:eastAsiaTheme="minorEastAsia" w:hAnsi="Sylfaen" w:cs="Arial"/>
+          <w:sz w:val="24"/>
+          <w:szCs w:val="24"/>
+        </w:rPr>
+      </w:pPr>
+    </w:p>
+    <w:p>
+      <w:pPr>
+        <w:rPr>
+          <w:rFonts w:ascii="Sylfaen" w:eastAsiaTheme="minorEastAsia" w:hAnsi="Sylfaen" w:cs="Arial"/>
+          <w:sz w:val="24"/>
+          <w:szCs w:val="24"/>
+          <w:lang w:val="hy-AM"/>
+        </w:rPr>
+      </w:pPr>
+    </w:p>
+    <w:p>
+      <w:pPr>
+        <w:rPr>
+          <w:rFonts w:ascii="Sylfaen" w:eastAsiaTheme="minorEastAsia" w:hAnsi="Sylfaen" w:cs="Arial"/>
+          <w:sz w:val="24"/>
+          <w:szCs w:val="24"/>
+          <w:lang w:val="hy-AM"/>
+        </w:rPr>
+      </w:pPr>
+    </w:p>
+    <w:p>
+      <w:pPr>
+        <w:rPr>
+          <w:rFonts w:ascii="Sylfaen" w:eastAsiaTheme="minorEastAsia" w:hAnsi="Sylfaen" w:cs="Arial"/>
+          <w:sz w:val="24"/>
+          <w:szCs w:val="24"/>
+          <w:lang w:val="hy-AM"/>
+        </w:rPr>
+      </w:pPr>
+    </w:p>
+    <w:p>
+      <w:pPr>
+        <w:rPr>
+          <w:rFonts w:ascii="Sylfaen" w:eastAsiaTheme="minorEastAsia" w:hAnsi="Sylfaen" w:cs="Arial"/>
+          <w:sz w:val="24"/>
+          <w:szCs w:val="24"/>
+          <w:lang w:val="hy-AM"/>
+        </w:rPr>
+      </w:pPr>
+    </w:p>
+    <w:p>
+      <w:pPr>
+        <w:rPr>
+          <w:rFonts w:ascii="Sylfaen" w:eastAsiaTheme="minorEastAsia" w:hAnsi="Sylfaen" w:cs="Arial"/>
+          <w:sz w:val="24"/>
+          <w:szCs w:val="24"/>
+          <w:lang w:val="hy-AM"/>
+        </w:rPr>
+      </w:pPr>
+    </w:p>
+    <w:p>
+      <w:pPr>
+        <w:rPr>
+          <w:rFonts w:ascii="Sylfaen" w:eastAsiaTheme="minorEastAsia" w:hAnsi="Sylfaen" w:cs="Arial"/>
+          <w:sz w:val="24"/>
+          <w:szCs w:val="24"/>
+          <w:lang w:val="hy-AM"/>
+        </w:rPr>
+      </w:pPr>
+    </w:p>
+    <w:p>
+      <w:pPr>
+        <w:rPr>
+          <w:rFonts w:ascii="Sylfaen" w:eastAsiaTheme="minorEastAsia" w:hAnsi="Sylfaen" w:cs="Arial"/>
+          <w:sz w:val="24"/>
+          <w:szCs w:val="24"/>
+          <w:lang w:val="hy-AM"/>
+        </w:rPr>
+      </w:pPr>
+    </w:p>
+    <w:p>
+      <w:pPr>
+        <w:rPr>
+          <w:rFonts w:ascii="Sylfaen" w:eastAsiaTheme="minorEastAsia" w:hAnsi="Sylfaen" w:cs="Arial"/>
+          <w:sz w:val="24"/>
+          <w:szCs w:val="24"/>
+          <w:lang w:val="hy-AM"/>
+        </w:rPr>
+      </w:pPr>
+    </w:p>
+    <w:p>
+      <w:pPr>
+        <w:rPr>
+          <w:rFonts w:ascii="Sylfaen" w:eastAsiaTheme="minorEastAsia" w:hAnsi="Sylfaen" w:cs="Arial"/>
+          <w:sz w:val="24"/>
+          <w:szCs w:val="24"/>
+          <w:lang w:val="hy-AM"/>
+        </w:rPr>
+      </w:pPr>
+    </w:p>
+    <w:p>
+      <w:pPr>
+        <w:rPr>
+          <w:rFonts w:ascii="Sylfaen" w:eastAsiaTheme="minorEastAsia" w:hAnsi="Sylfaen" w:cs="Arial"/>
+          <w:sz w:val="24"/>
+          <w:szCs w:val="24"/>
+          <w:lang w:val="hy-AM"/>
+        </w:rPr>
+      </w:pPr>
+    </w:p>
+    <w:p>
+      <w:pPr>
+        <w:rPr>
+          <w:rFonts w:ascii="Sylfaen" w:eastAsiaTheme="minorEastAsia" w:hAnsi="Sylfaen" w:cs="Arial"/>
+          <w:sz w:val="24"/>
+          <w:szCs w:val="24"/>
+          <w:lang w:val="hy-AM"/>
+        </w:rPr>
+      </w:pPr>
     </w:p>
     <w:p>
       <w:pPr>
@@ -35099,6 +36289,27 @@
       <w:rFonts w:ascii="Calibri" w:eastAsia="Calibri" w:hAnsi="Calibri"/>
       <w:color w:val="00000A"/>
       <w:sz w:val="22"/>
+    </w:rPr>
+  </w:style>
+  <w:style w:type="paragraph" w:styleId="Heading1">
+    <w:name w:val="heading 1"/>
+    <w:basedOn w:val="Normal"/>
+    <w:next w:val="Normal"/>
+    <w:link w:val="Heading1Char"/>
+    <w:uiPriority w:val="9"/>
+    <w:qFormat/>
+    <w:rsid w:val="0069682B"/>
+    <w:pPr>
+      <w:keepNext/>
+      <w:keepLines/>
+      <w:spacing w:before="240" w:after="0"/>
+      <w:outlineLvl w:val="0"/>
+    </w:pPr>
+    <w:rPr>
+      <w:rFonts w:asciiTheme="majorHAnsi" w:eastAsiaTheme="majorEastAsia" w:hAnsiTheme="majorHAnsi" w:cstheme="majorBidi"/>
+      <w:color w:val="2E74B5" w:themeColor="accent1" w:themeShade="BF"/>
+      <w:sz w:val="32"/>
+      <w:szCs w:val="32"/>
     </w:rPr>
   </w:style>
   <w:style w:type="paragraph" w:styleId="Heading2">
@@ -35529,6 +36740,19 @@
     <w:basedOn w:val="DefaultParagraphFont"/>
     <w:rsid w:val="005A6C40"/>
   </w:style>
+  <w:style w:type="character" w:customStyle="1" w:styleId="Heading1Char">
+    <w:name w:val="Heading 1 Char"/>
+    <w:basedOn w:val="DefaultParagraphFont"/>
+    <w:link w:val="Heading1"/>
+    <w:uiPriority w:val="9"/>
+    <w:rsid w:val="0069682B"/>
+    <w:rPr>
+      <w:rFonts w:asciiTheme="majorHAnsi" w:eastAsiaTheme="majorEastAsia" w:hAnsiTheme="majorHAnsi" w:cstheme="majorBidi"/>
+      <w:color w:val="2E74B5" w:themeColor="accent1" w:themeShade="BF"/>
+      <w:sz w:val="32"/>
+      <w:szCs w:val="32"/>
+    </w:rPr>
+  </w:style>
 </w:styles>
 </file>
 
@@ -35798,7 +37022,7 @@
 </file>
 
 <file path=customXml/itemProps1.xml><?xml version="1.0" encoding="utf-8"?>
-<ds:datastoreItem xmlns:ds="http://schemas.openxmlformats.org/officeDocument/2006/customXml" ds:itemID="{823D6303-F342-4F9B-BC8E-9BE2D8BA1808}">
+<ds:datastoreItem xmlns:ds="http://schemas.openxmlformats.org/officeDocument/2006/customXml" ds:itemID="{8416E73C-7132-45AD-8199-531F3048CD65}">
   <ds:schemaRefs>
     <ds:schemaRef ds:uri="http://schemas.openxmlformats.org/officeDocument/2006/bibliography"/>
   </ds:schemaRefs>

</xml_diff>